<commit_message>
Added the new project charter. Still in progress. Just got the team put into the document.
</commit_message>
<xml_diff>
--- a/doc/OpenEHS - SSRS.docx
+++ b/doc/OpenEHS - SSRS.docx
@@ -30,12 +30,14 @@
           <w:szCs w:val="36"/>
         </w:rPr>
       </w:pPr>
+      <w:proofErr w:type="spellStart"/>
       <w:r>
         <w:rPr>
           <w:rStyle w:val="KTitleChar"/>
         </w:rPr>
-        <w:t>Electronic Healthcare System</w:t>
-      </w:r>
+        <w:t>OpenEHS</w:t>
+      </w:r>
+      <w:proofErr w:type="spellEnd"/>
       <w:r>
         <w:rPr>
           <w:sz w:val="56"/>
@@ -48,16 +50,17 @@
           <w:sz w:val="36"/>
           <w:szCs w:val="36"/>
         </w:rPr>
-        <w:t>Systems and Software Requirements Specification</w:t>
-      </w:r>
-    </w:p>
-    <w:p>
-      <w:pPr>
+        <w:t>Systems and Sof</w:t>
+      </w:r>
+      <w:bookmarkStart w:id="0" w:name="_GoBack"/>
+      <w:bookmarkEnd w:id="0"/>
+      <w:r>
         <w:rPr>
           <w:sz w:val="36"/>
           <w:szCs w:val="36"/>
         </w:rPr>
-      </w:pPr>
+        <w:t>tware Requirements Specification</w:t>
+      </w:r>
     </w:p>
     <w:p>
       <w:pPr>
@@ -110,6 +113,14 @@
     <w:p>
       <w:pPr>
         <w:rPr>
+          <w:sz w:val="36"/>
+          <w:szCs w:val="36"/>
+        </w:rPr>
+      </w:pPr>
+    </w:p>
+    <w:p>
+      <w:pPr>
+        <w:rPr>
           <w:rStyle w:val="InternetLink"/>
           <w:szCs w:val="24"/>
         </w:rPr>
@@ -271,9 +282,18 @@
         <w:t>http://kaizen.matthewkimber.com/</w:t>
       </w:r>
     </w:p>
-    <w:bookmarkStart w:id="0" w:name="_Toc275025900" w:displacedByCustomXml="next"/>
+    <w:bookmarkStart w:id="1" w:name="_Toc275025900" w:displacedByCustomXml="next"/>
     <w:sdt>
       <w:sdtPr>
+        <w:rPr>
+          <w:rFonts w:ascii="Minion Pro" w:eastAsiaTheme="minorHAnsi" w:hAnsi="Minion Pro" w:cstheme="minorBidi"/>
+          <w:b w:val="0"/>
+          <w:bCs w:val="0"/>
+          <w:color w:val="auto"/>
+          <w:sz w:val="24"/>
+          <w:szCs w:val="22"/>
+          <w:lang w:eastAsia="en-US"/>
+        </w:rPr>
         <w:id w:val="-753050931"/>
         <w:docPartObj>
           <w:docPartGallery w:val="Table of Contents"/>
@@ -282,12 +302,7 @@
       </w:sdtPr>
       <w:sdtEndPr>
         <w:rPr>
-          <w:rFonts w:ascii="Minion Pro" w:eastAsiaTheme="minorHAnsi" w:hAnsi="Minion Pro" w:cstheme="minorBidi"/>
           <w:noProof/>
-          <w:color w:val="auto"/>
-          <w:sz w:val="24"/>
-          <w:szCs w:val="22"/>
-          <w:lang w:eastAsia="en-US"/>
         </w:rPr>
       </w:sdtEndPr>
       <w:sdtContent>
@@ -3827,13 +3842,13 @@
       <w:pPr>
         <w:pStyle w:val="KHeading1"/>
       </w:pPr>
-      <w:bookmarkStart w:id="1" w:name="_Toc282351895"/>
+      <w:bookmarkStart w:id="2" w:name="_Toc282351895"/>
       <w:r>
         <w:lastRenderedPageBreak/>
         <w:t>Preface</w:t>
       </w:r>
-      <w:bookmarkEnd w:id="0"/>
       <w:bookmarkEnd w:id="1"/>
+      <w:bookmarkEnd w:id="2"/>
     </w:p>
     <w:p>
       <w:pPr>
@@ -4049,8 +4064,8 @@
       <w:pPr>
         <w:pStyle w:val="KHeading1"/>
       </w:pPr>
-      <w:bookmarkStart w:id="2" w:name="_Toc275025901"/>
-      <w:bookmarkStart w:id="3" w:name="_Toc282351896"/>
+      <w:bookmarkStart w:id="3" w:name="_Toc275025901"/>
+      <w:bookmarkStart w:id="4" w:name="_Toc282351896"/>
     </w:p>
     <w:p>
       <w:pPr>
@@ -4075,8 +4090,8 @@
         <w:lastRenderedPageBreak/>
         <w:t>Introduction</w:t>
       </w:r>
-      <w:bookmarkEnd w:id="2"/>
       <w:bookmarkEnd w:id="3"/>
+      <w:bookmarkEnd w:id="4"/>
     </w:p>
     <w:p>
       <w:pPr>
@@ -4241,7 +4256,7 @@
           <w:szCs w:val="36"/>
         </w:rPr>
       </w:pPr>
-      <w:bookmarkStart w:id="4" w:name="_Toc275025903"/>
+      <w:bookmarkStart w:id="5" w:name="_Toc275025903"/>
       <w:r>
         <w:br w:type="page"/>
       </w:r>
@@ -4250,25 +4265,25 @@
       <w:pPr>
         <w:pStyle w:val="KHeading1"/>
       </w:pPr>
-      <w:bookmarkStart w:id="5" w:name="_Toc282351897"/>
+      <w:bookmarkStart w:id="6" w:name="_Toc282351897"/>
       <w:r>
         <w:lastRenderedPageBreak/>
         <w:t>System Requirements Specification</w:t>
       </w:r>
-      <w:bookmarkEnd w:id="4"/>
       <w:bookmarkEnd w:id="5"/>
+      <w:bookmarkEnd w:id="6"/>
     </w:p>
     <w:p>
       <w:pPr>
         <w:pStyle w:val="KHeading2"/>
       </w:pPr>
-      <w:bookmarkStart w:id="6" w:name="_Toc275025904"/>
-      <w:bookmarkStart w:id="7" w:name="_Toc282351898"/>
+      <w:bookmarkStart w:id="7" w:name="_Toc275025904"/>
+      <w:bookmarkStart w:id="8" w:name="_Toc282351898"/>
       <w:r>
         <w:t>Functional Requirements</w:t>
       </w:r>
-      <w:bookmarkEnd w:id="6"/>
       <w:bookmarkEnd w:id="7"/>
+      <w:bookmarkEnd w:id="8"/>
     </w:p>
     <w:p>
       <w:pPr>
@@ -5144,16 +5159,16 @@
           <w:rFonts w:eastAsia="Times New Roman"/>
         </w:rPr>
       </w:pPr>
-      <w:bookmarkStart w:id="8" w:name="_Toc275025905"/>
-      <w:bookmarkStart w:id="9" w:name="_Toc282351899"/>
+      <w:bookmarkStart w:id="9" w:name="_Toc275025905"/>
+      <w:bookmarkStart w:id="10" w:name="_Toc282351899"/>
       <w:r>
         <w:rPr>
           <w:rFonts w:eastAsia="Times New Roman"/>
         </w:rPr>
         <w:t>Non-Functional Requirements</w:t>
       </w:r>
-      <w:bookmarkEnd w:id="8"/>
       <w:bookmarkEnd w:id="9"/>
+      <w:bookmarkEnd w:id="10"/>
     </w:p>
     <w:p>
       <w:pPr>
@@ -5608,7 +5623,7 @@
           <w:szCs w:val="24"/>
         </w:rPr>
       </w:pPr>
-      <w:bookmarkStart w:id="10" w:name="_Toc275025906"/>
+      <w:bookmarkStart w:id="11" w:name="_Toc275025906"/>
       <w:r>
         <w:rPr>
           <w:rFonts w:cs="Times New Roman"/>
@@ -5854,8 +5869,6 @@
       <w:r>
         <w:t>unified</w:t>
       </w:r>
-      <w:bookmarkStart w:id="11" w:name="_GoBack"/>
-      <w:bookmarkEnd w:id="11"/>
       <w:r>
         <w:t xml:space="preserve"> modeling language, a collection of diagrams that permit specific description of a software system to improve communication among stakeholders</w:t>
       </w:r>
@@ -5891,7 +5904,7 @@
         <w:lastRenderedPageBreak/>
         <w:t>System Architecture</w:t>
       </w:r>
-      <w:bookmarkEnd w:id="10"/>
+      <w:bookmarkEnd w:id="11"/>
       <w:bookmarkEnd w:id="12"/>
     </w:p>
     <w:p>
@@ -5922,7 +5935,7 @@
           <v:shape id="_x0000_i1025" type="#_x0000_t75" style="width:468pt;height:474pt" o:ole="">
             <v:imagedata r:id="rId9" o:title=""/>
           </v:shape>
-          <o:OLEObject Type="Embed" ProgID="Visio.Drawing.11" ShapeID="_x0000_i1025" DrawAspect="Content" ObjectID="_1356094243" r:id="rId10"/>
+          <o:OLEObject Type="Embed" ProgID="Visio.Drawing.11" ShapeID="_x0000_i1025" DrawAspect="Content" ObjectID="_1356095933" r:id="rId10"/>
         </w:object>
       </w:r>
     </w:p>
@@ -6015,7 +6028,7 @@
           <v:shape id="_x0000_i1026" type="#_x0000_t75" style="width:394.5pt;height:221.25pt" o:ole="">
             <v:imagedata r:id="rId11" o:title=""/>
           </v:shape>
-          <o:OLEObject Type="Embed" ProgID="Visio.Drawing.11" ShapeID="_x0000_i1026" DrawAspect="Content" ObjectID="_1356094244" r:id="rId12"/>
+          <o:OLEObject Type="Embed" ProgID="Visio.Drawing.11" ShapeID="_x0000_i1026" DrawAspect="Content" ObjectID="_1356095934" r:id="rId12"/>
         </w:object>
       </w:r>
     </w:p>
@@ -6384,7 +6397,7 @@
           <v:shape id="_x0000_i1027" type="#_x0000_t75" style="width:394.5pt;height:221.25pt" o:ole="">
             <v:imagedata r:id="rId13" o:title=""/>
           </v:shape>
-          <o:OLEObject Type="Embed" ProgID="Visio.Drawing.11" ShapeID="_x0000_i1027" DrawAspect="Content" ObjectID="_1356094245" r:id="rId14"/>
+          <o:OLEObject Type="Embed" ProgID="Visio.Drawing.11" ShapeID="_x0000_i1027" DrawAspect="Content" ObjectID="_1356095935" r:id="rId14"/>
         </w:object>
       </w:r>
     </w:p>
@@ -6951,7 +6964,7 @@
           <v:shape id="_x0000_i1028" type="#_x0000_t75" style="width:394.5pt;height:221.25pt" o:ole="">
             <v:imagedata r:id="rId15" o:title=""/>
           </v:shape>
-          <o:OLEObject Type="Embed" ProgID="Visio.Drawing.11" ShapeID="_x0000_i1028" DrawAspect="Content" ObjectID="_1356094246" r:id="rId16"/>
+          <o:OLEObject Type="Embed" ProgID="Visio.Drawing.11" ShapeID="_x0000_i1028" DrawAspect="Content" ObjectID="_1356095936" r:id="rId16"/>
         </w:object>
       </w:r>
     </w:p>
@@ -7346,7 +7359,7 @@
           <v:shape id="_x0000_i1029" type="#_x0000_t75" style="width:394.5pt;height:221.25pt" o:ole="">
             <v:imagedata r:id="rId17" o:title=""/>
           </v:shape>
-          <o:OLEObject Type="Embed" ProgID="Visio.Drawing.11" ShapeID="_x0000_i1029" DrawAspect="Content" ObjectID="_1356094247" r:id="rId18"/>
+          <o:OLEObject Type="Embed" ProgID="Visio.Drawing.11" ShapeID="_x0000_i1029" DrawAspect="Content" ObjectID="_1356095937" r:id="rId18"/>
         </w:object>
       </w:r>
     </w:p>
@@ -7908,7 +7921,7 @@
           <v:shape id="_x0000_i1030" type="#_x0000_t75" style="width:396pt;height:221.25pt" o:ole="">
             <v:imagedata r:id="rId19" o:title=""/>
           </v:shape>
-          <o:OLEObject Type="Embed" ProgID="Visio.Drawing.11" ShapeID="_x0000_i1030" DrawAspect="Content" ObjectID="_1356094248" r:id="rId20"/>
+          <o:OLEObject Type="Embed" ProgID="Visio.Drawing.11" ShapeID="_x0000_i1030" DrawAspect="Content" ObjectID="_1356095938" r:id="rId20"/>
         </w:object>
       </w:r>
     </w:p>
@@ -8272,7 +8285,7 @@
           <v:shape id="_x0000_i1031" type="#_x0000_t75" style="width:316.5pt;height:221.25pt" o:ole="">
             <v:imagedata r:id="rId21" o:title=""/>
           </v:shape>
-          <o:OLEObject Type="Embed" ProgID="Visio.Drawing.11" ShapeID="_x0000_i1031" DrawAspect="Content" ObjectID="_1356094249" r:id="rId22"/>
+          <o:OLEObject Type="Embed" ProgID="Visio.Drawing.11" ShapeID="_x0000_i1031" DrawAspect="Content" ObjectID="_1356095939" r:id="rId22"/>
         </w:object>
       </w:r>
     </w:p>
@@ -8629,7 +8642,7 @@
           <v:shape id="_x0000_i1032" type="#_x0000_t75" style="width:405.75pt;height:221.25pt" o:ole="">
             <v:imagedata r:id="rId23" o:title=""/>
           </v:shape>
-          <o:OLEObject Type="Embed" ProgID="Visio.Drawing.11" ShapeID="_x0000_i1032" DrawAspect="Content" ObjectID="_1356094250" r:id="rId24"/>
+          <o:OLEObject Type="Embed" ProgID="Visio.Drawing.11" ShapeID="_x0000_i1032" DrawAspect="Content" ObjectID="_1356095940" r:id="rId24"/>
         </w:object>
       </w:r>
     </w:p>
@@ -8994,7 +9007,7 @@
           <v:shape id="_x0000_i1033" type="#_x0000_t75" style="width:316.5pt;height:293.25pt" o:ole="">
             <v:imagedata r:id="rId25" o:title=""/>
           </v:shape>
-          <o:OLEObject Type="Embed" ProgID="Visio.Drawing.11" ShapeID="_x0000_i1033" DrawAspect="Content" ObjectID="_1356094251" r:id="rId26"/>
+          <o:OLEObject Type="Embed" ProgID="Visio.Drawing.11" ShapeID="_x0000_i1033" DrawAspect="Content" ObjectID="_1356095941" r:id="rId26"/>
         </w:object>
       </w:r>
     </w:p>
@@ -9440,7 +9453,7 @@
           <v:shape id="_x0000_i1034" type="#_x0000_t75" style="width:316.5pt;height:221.25pt" o:ole="">
             <v:imagedata r:id="rId27" o:title=""/>
           </v:shape>
-          <o:OLEObject Type="Embed" ProgID="Visio.Drawing.11" ShapeID="_x0000_i1034" DrawAspect="Content" ObjectID="_1356094252" r:id="rId28"/>
+          <o:OLEObject Type="Embed" ProgID="Visio.Drawing.11" ShapeID="_x0000_i1034" DrawAspect="Content" ObjectID="_1356095942" r:id="rId28"/>
         </w:object>
       </w:r>
     </w:p>
@@ -9845,7 +9858,7 @@
           <v:shape id="_x0000_i1035" type="#_x0000_t75" style="width:321.75pt;height:221.25pt" o:ole="">
             <v:imagedata r:id="rId29" o:title=""/>
           </v:shape>
-          <o:OLEObject Type="Embed" ProgID="Visio.Drawing.11" ShapeID="_x0000_i1035" DrawAspect="Content" ObjectID="_1356094253" r:id="rId30"/>
+          <o:OLEObject Type="Embed" ProgID="Visio.Drawing.11" ShapeID="_x0000_i1035" DrawAspect="Content" ObjectID="_1356095943" r:id="rId30"/>
         </w:object>
       </w:r>
     </w:p>
@@ -10219,7 +10232,7 @@
           <v:shape id="_x0000_i1036" type="#_x0000_t75" style="width:416.25pt;height:221.25pt" o:ole="">
             <v:imagedata r:id="rId31" o:title=""/>
           </v:shape>
-          <o:OLEObject Type="Embed" ProgID="Visio.Drawing.11" ShapeID="_x0000_i1036" DrawAspect="Content" ObjectID="_1356094254" r:id="rId32"/>
+          <o:OLEObject Type="Embed" ProgID="Visio.Drawing.11" ShapeID="_x0000_i1036" DrawAspect="Content" ObjectID="_1356095944" r:id="rId32"/>
         </w:object>
       </w:r>
     </w:p>
@@ -10607,7 +10620,7 @@
           <v:shape id="_x0000_i1037" type="#_x0000_t75" style="width:394.5pt;height:222pt" o:ole="">
             <v:imagedata r:id="rId33" o:title=""/>
           </v:shape>
-          <o:OLEObject Type="Embed" ProgID="Visio.Drawing.11" ShapeID="_x0000_i1037" DrawAspect="Content" ObjectID="_1356094255" r:id="rId34"/>
+          <o:OLEObject Type="Embed" ProgID="Visio.Drawing.11" ShapeID="_x0000_i1037" DrawAspect="Content" ObjectID="_1356095945" r:id="rId34"/>
         </w:object>
       </w:r>
     </w:p>
@@ -11384,7 +11397,7 @@
           <v:shape id="_x0000_i1038" type="#_x0000_t75" style="width:332.25pt;height:585pt" o:ole="">
             <v:imagedata r:id="rId36" o:title=""/>
           </v:shape>
-          <o:OLEObject Type="Embed" ProgID="Visio.Drawing.11" ShapeID="_x0000_i1038" DrawAspect="Content" ObjectID="_1356094256" r:id="rId37"/>
+          <o:OLEObject Type="Embed" ProgID="Visio.Drawing.11" ShapeID="_x0000_i1038" DrawAspect="Content" ObjectID="_1356095946" r:id="rId37"/>
         </w:object>
       </w:r>
     </w:p>
@@ -11411,7 +11424,7 @@
           <v:shape id="_x0000_i1039" type="#_x0000_t75" style="width:345.75pt;height:477.75pt" o:ole="">
             <v:imagedata r:id="rId38" o:title=""/>
           </v:shape>
-          <o:OLEObject Type="Embed" ProgID="Visio.Drawing.11" ShapeID="_x0000_i1039" DrawAspect="Content" ObjectID="_1356094257" r:id="rId39"/>
+          <o:OLEObject Type="Embed" ProgID="Visio.Drawing.11" ShapeID="_x0000_i1039" DrawAspect="Content" ObjectID="_1356095947" r:id="rId39"/>
         </w:object>
       </w:r>
     </w:p>
@@ -11466,7 +11479,7 @@
           <v:shape id="_x0000_i1040" type="#_x0000_t75" style="width:308.25pt;height:609pt" o:ole="">
             <v:imagedata r:id="rId40" o:title=""/>
           </v:shape>
-          <o:OLEObject Type="Embed" ProgID="Visio.Drawing.11" ShapeID="_x0000_i1040" DrawAspect="Content" ObjectID="_1356094258" r:id="rId41"/>
+          <o:OLEObject Type="Embed" ProgID="Visio.Drawing.11" ShapeID="_x0000_i1040" DrawAspect="Content" ObjectID="_1356095948" r:id="rId41"/>
         </w:object>
       </w:r>
     </w:p>
@@ -25078,7 +25091,7 @@
             <w:noProof/>
             <w:szCs w:val="24"/>
           </w:rPr>
-          <w:t>10</w:t>
+          <w:t>77</w:t>
         </w:r>
         <w:r>
           <w:rPr>
@@ -31263,7 +31276,7 @@
 </file>
 
 <file path=customXml/itemProps1.xml><?xml version="1.0" encoding="utf-8"?>
-<ds:datastoreItem xmlns:ds="http://schemas.openxmlformats.org/officeDocument/2006/customXml" ds:itemID="{A4F55C90-6AE9-4334-AE9E-B817DB579278}">
+<ds:datastoreItem xmlns:ds="http://schemas.openxmlformats.org/officeDocument/2006/customXml" ds:itemID="{A1C555F8-C91C-46B4-9893-DD8B96F82024}">
   <ds:schemaRefs>
     <ds:schemaRef ds:uri="http://schemas.openxmlformats.org/officeDocument/2006/bibliography"/>
   </ds:schemaRefs>

</xml_diff>

<commit_message>
made some changes to the SSRS glossary
</commit_message>
<xml_diff>
--- a/doc/OpenEHS - SSRS.docx
+++ b/doc/OpenEHS - SSRS.docx
@@ -50,17 +50,16 @@
           <w:sz w:val="36"/>
           <w:szCs w:val="36"/>
         </w:rPr>
-        <w:t>Systems and Sof</w:t>
-      </w:r>
-      <w:bookmarkStart w:id="0" w:name="_GoBack"/>
-      <w:bookmarkEnd w:id="0"/>
-      <w:r>
+        <w:t>Systems and Software Requirements Specification</w:t>
+      </w:r>
+    </w:p>
+    <w:p>
+      <w:pPr>
         <w:rPr>
           <w:sz w:val="36"/>
           <w:szCs w:val="36"/>
         </w:rPr>
-        <w:t>tware Requirements Specification</w:t>
-      </w:r>
+      </w:pPr>
     </w:p>
     <w:p>
       <w:pPr>
@@ -113,14 +112,6 @@
     <w:p>
       <w:pPr>
         <w:rPr>
-          <w:sz w:val="36"/>
-          <w:szCs w:val="36"/>
-        </w:rPr>
-      </w:pPr>
-    </w:p>
-    <w:p>
-      <w:pPr>
-        <w:rPr>
           <w:rStyle w:val="InternetLink"/>
           <w:szCs w:val="24"/>
         </w:rPr>
@@ -168,10 +159,18 @@
         <w:t xml:space="preserve"> </w:t>
       </w:r>
       <w:r>
-        <w:t xml:space="preserve">Matthew Kimber &amp; </w:t>
+        <w:t xml:space="preserve">Matthew </w:t>
       </w:r>
       <w:proofErr w:type="spellStart"/>
       <w:r>
+        <w:t>Kimber</w:t>
+      </w:r>
+      <w:proofErr w:type="spellEnd"/>
+      <w:r>
+        <w:t xml:space="preserve"> &amp; </w:t>
+      </w:r>
+      <w:proofErr w:type="spellStart"/>
+      <w:r>
         <w:t>Austyn</w:t>
       </w:r>
       <w:proofErr w:type="spellEnd"/>
@@ -282,7 +281,7 @@
         <w:t>http://kaizen.matthewkimber.com/</w:t>
       </w:r>
     </w:p>
-    <w:bookmarkStart w:id="1" w:name="_Toc275025900" w:displacedByCustomXml="next"/>
+    <w:bookmarkStart w:id="0" w:name="_Toc275025900" w:displacedByCustomXml="next"/>
     <w:sdt>
       <w:sdtPr>
         <w:rPr>
@@ -3835,6 +3834,7 @@
         </w:rPr>
       </w:pPr>
       <w:r>
+        <w:lastRenderedPageBreak/>
         <w:br w:type="page"/>
       </w:r>
     </w:p>
@@ -3842,13 +3842,13 @@
       <w:pPr>
         <w:pStyle w:val="KHeading1"/>
       </w:pPr>
-      <w:bookmarkStart w:id="2" w:name="_Toc282351895"/>
+      <w:bookmarkStart w:id="1" w:name="_Toc282351895"/>
       <w:r>
         <w:lastRenderedPageBreak/>
         <w:t>Preface</w:t>
       </w:r>
+      <w:bookmarkEnd w:id="0"/>
       <w:bookmarkEnd w:id="1"/>
-      <w:bookmarkEnd w:id="2"/>
     </w:p>
     <w:p>
       <w:pPr>
@@ -4059,13 +4059,71 @@
           </w:p>
         </w:tc>
       </w:tr>
+      <w:tr>
+        <w:trPr>
+          <w:trHeight w:val="576"/>
+        </w:trPr>
+        <w:tc>
+          <w:tcPr>
+            <w:tcW w:w="1728" w:type="dxa"/>
+            <w:vAlign w:val="center"/>
+          </w:tcPr>
+          <w:p>
+            <w:pPr>
+              <w:pStyle w:val="KNormal"/>
+              <w:rPr>
+                <w:i/>
+              </w:rPr>
+            </w:pPr>
+            <w:r>
+              <w:rPr>
+                <w:i/>
+              </w:rPr>
+              <w:t>16-Jan-2011</w:t>
+            </w:r>
+          </w:p>
+        </w:tc>
+        <w:tc>
+          <w:tcPr>
+            <w:tcW w:w="4656" w:type="dxa"/>
+            <w:vAlign w:val="center"/>
+          </w:tcPr>
+          <w:p>
+            <w:pPr>
+              <w:pStyle w:val="KNormal"/>
+            </w:pPr>
+            <w:r>
+              <w:t>Made changes to glossary and use cases</w:t>
+            </w:r>
+          </w:p>
+        </w:tc>
+        <w:tc>
+          <w:tcPr>
+            <w:tcW w:w="3192" w:type="dxa"/>
+            <w:vAlign w:val="center"/>
+          </w:tcPr>
+          <w:p>
+            <w:pPr>
+              <w:pStyle w:val="KNormal"/>
+            </w:pPr>
+            <w:proofErr w:type="spellStart"/>
+            <w:r>
+              <w:t>Austyn</w:t>
+            </w:r>
+            <w:proofErr w:type="spellEnd"/>
+            <w:r>
+              <w:t xml:space="preserve"> Mahoney</w:t>
+            </w:r>
+          </w:p>
+        </w:tc>
+      </w:tr>
     </w:tbl>
     <w:p>
       <w:pPr>
         <w:pStyle w:val="KHeading1"/>
       </w:pPr>
-      <w:bookmarkStart w:id="3" w:name="_Toc275025901"/>
-      <w:bookmarkStart w:id="4" w:name="_Toc282351896"/>
+      <w:bookmarkStart w:id="2" w:name="_Toc275025901"/>
+      <w:bookmarkStart w:id="3" w:name="_Toc282351896"/>
     </w:p>
     <w:p>
       <w:pPr>
@@ -4090,8 +4148,8 @@
         <w:lastRenderedPageBreak/>
         <w:t>Introduction</w:t>
       </w:r>
+      <w:bookmarkEnd w:id="2"/>
       <w:bookmarkEnd w:id="3"/>
-      <w:bookmarkEnd w:id="4"/>
     </w:p>
     <w:p>
       <w:pPr>
@@ -4256,7 +4314,7 @@
           <w:szCs w:val="36"/>
         </w:rPr>
       </w:pPr>
-      <w:bookmarkStart w:id="5" w:name="_Toc275025903"/>
+      <w:bookmarkStart w:id="4" w:name="_Toc275025903"/>
       <w:r>
         <w:br w:type="page"/>
       </w:r>
@@ -4265,25 +4323,25 @@
       <w:pPr>
         <w:pStyle w:val="KHeading1"/>
       </w:pPr>
-      <w:bookmarkStart w:id="6" w:name="_Toc282351897"/>
+      <w:bookmarkStart w:id="5" w:name="_Toc282351897"/>
       <w:r>
         <w:lastRenderedPageBreak/>
         <w:t>System Requirements Specification</w:t>
       </w:r>
+      <w:bookmarkEnd w:id="4"/>
       <w:bookmarkEnd w:id="5"/>
+    </w:p>
+    <w:p>
+      <w:pPr>
+        <w:pStyle w:val="KHeading2"/>
+      </w:pPr>
+      <w:bookmarkStart w:id="6" w:name="_Toc275025904"/>
+      <w:bookmarkStart w:id="7" w:name="_Toc282351898"/>
+      <w:r>
+        <w:t>Functional Requirements</w:t>
+      </w:r>
       <w:bookmarkEnd w:id="6"/>
-    </w:p>
-    <w:p>
-      <w:pPr>
-        <w:pStyle w:val="KHeading2"/>
-      </w:pPr>
-      <w:bookmarkStart w:id="7" w:name="_Toc275025904"/>
-      <w:bookmarkStart w:id="8" w:name="_Toc282351898"/>
-      <w:r>
-        <w:t>Functional Requirements</w:t>
-      </w:r>
       <w:bookmarkEnd w:id="7"/>
-      <w:bookmarkEnd w:id="8"/>
     </w:p>
     <w:p>
       <w:pPr>
@@ -4834,7 +4892,6 @@
         <w:rPr>
           <w:rFonts w:eastAsia="Times New Roman"/>
         </w:rPr>
-        <w:lastRenderedPageBreak/>
         <w:t>The system shall allow a staff member to accept payments for services provided to a patient.</w:t>
       </w:r>
     </w:p>
@@ -4853,6 +4910,7 @@
         <w:rPr>
           <w:rFonts w:eastAsia="Times New Roman"/>
         </w:rPr>
+        <w:lastRenderedPageBreak/>
         <w:t>The system shall allow a staff member to accept payments for medic</w:t>
       </w:r>
       <w:r>
@@ -5159,16 +5217,16 @@
           <w:rFonts w:eastAsia="Times New Roman"/>
         </w:rPr>
       </w:pPr>
-      <w:bookmarkStart w:id="9" w:name="_Toc275025905"/>
-      <w:bookmarkStart w:id="10" w:name="_Toc282351899"/>
+      <w:bookmarkStart w:id="8" w:name="_Toc275025905"/>
+      <w:bookmarkStart w:id="9" w:name="_Toc282351899"/>
       <w:r>
         <w:rPr>
           <w:rFonts w:eastAsia="Times New Roman"/>
         </w:rPr>
         <w:t>Non-Functional Requirements</w:t>
       </w:r>
+      <w:bookmarkEnd w:id="8"/>
       <w:bookmarkEnd w:id="9"/>
-      <w:bookmarkEnd w:id="10"/>
     </w:p>
     <w:p>
       <w:pPr>
@@ -5295,7 +5353,6 @@
         <w:rPr>
           <w:rFonts w:eastAsia="Times New Roman"/>
         </w:rPr>
-        <w:lastRenderedPageBreak/>
         <w:t xml:space="preserve">The system shall provide a server used to store </w:t>
       </w:r>
       <w:r>
@@ -5400,6 +5457,7 @@
         <w:rPr>
           <w:rFonts w:eastAsia="Times New Roman"/>
         </w:rPr>
+        <w:lastRenderedPageBreak/>
         <w:t xml:space="preserve">The system shall respond quickly, without </w:t>
       </w:r>
       <w:r>
@@ -5623,7 +5681,7 @@
           <w:szCs w:val="24"/>
         </w:rPr>
       </w:pPr>
-      <w:bookmarkStart w:id="11" w:name="_Toc275025906"/>
+      <w:bookmarkStart w:id="10" w:name="_Toc275025906"/>
       <w:r>
         <w:rPr>
           <w:rFonts w:cs="Times New Roman"/>
@@ -5751,8 +5809,16 @@
       <w:proofErr w:type="spellEnd"/>
       <w:proofErr w:type="gramEnd"/>
       <w:r>
-        <w:t>: a programming language</w:t>
-      </w:r>
+        <w:t xml:space="preserve">: a programming </w:t>
+      </w:r>
+      <w:r>
+        <w:t xml:space="preserve">library built in </w:t>
+      </w:r>
+      <w:proofErr w:type="spellStart"/>
+      <w:r>
+        <w:t>javascript</w:t>
+      </w:r>
+      <w:proofErr w:type="spellEnd"/>
     </w:p>
     <w:p>
       <w:pPr>
@@ -5775,7 +5841,10 @@
         <w:ind w:left="720" w:hanging="720"/>
       </w:pPr>
       <w:r>
-        <w:t>Oracle: A database structure</w:t>
+        <w:t xml:space="preserve">Oracle: A database </w:t>
+      </w:r>
+      <w:r>
+        <w:t>application</w:t>
       </w:r>
     </w:p>
     <w:p>
@@ -5799,24 +5868,38 @@
         <w:ind w:left="720" w:hanging="720"/>
       </w:pPr>
       <w:r>
+        <w:t xml:space="preserve">RAPIDS: Record And Patient Identification Data System, the computer software and database structure that </w:t>
+      </w:r>
+      <w:r>
+        <w:t>Kaizen Consulting</w:t>
+      </w:r>
+      <w:r>
+        <w:t xml:space="preserve"> is delivering to the </w:t>
+      </w:r>
+      <w:proofErr w:type="spellStart"/>
+      <w:r>
+        <w:t>Korle</w:t>
+      </w:r>
+      <w:proofErr w:type="spellEnd"/>
+      <w:r>
+        <w:t>-Bu Hospital</w:t>
+      </w:r>
+    </w:p>
+    <w:p>
+      <w:pPr>
+        <w:ind w:left="720" w:hanging="720"/>
+      </w:pPr>
+      <w:r>
+        <w:t>Server: a computer that stores data and performs computing over a networked connection</w:t>
+      </w:r>
+    </w:p>
+    <w:p>
+      <w:pPr>
+        <w:ind w:left="720" w:hanging="720"/>
+      </w:pPr>
+      <w:r>
         <w:lastRenderedPageBreak/>
-        <w:t xml:space="preserve">RAPIDS: Record And Patient Identification Data System, the computer software and database structure that </w:t>
-      </w:r>
-      <w:proofErr w:type="spellStart"/>
-      <w:r>
-        <w:t>MedSoft</w:t>
-      </w:r>
-      <w:proofErr w:type="spellEnd"/>
-      <w:r>
-        <w:t xml:space="preserve"> is delivering to the </w:t>
-      </w:r>
-      <w:proofErr w:type="spellStart"/>
-      <w:r>
-        <w:t>Korle</w:t>
-      </w:r>
-      <w:proofErr w:type="spellEnd"/>
-      <w:r>
-        <w:t>-Bu Hospital</w:t>
+        <w:t>Sickle Cell: an abnormal red blood cell having an elongated, crescent like shape due to the presence of abnormal hemoglobin.</w:t>
       </w:r>
     </w:p>
     <w:p>
@@ -5824,7 +5907,7 @@
         <w:ind w:left="720" w:hanging="720"/>
       </w:pPr>
       <w:r>
-        <w:t>Server: a computer that stores data and performs computing over a networked connection</w:t>
+        <w:t>Software: computer programs that perform a specific function</w:t>
       </w:r>
     </w:p>
     <w:p>
@@ -5832,7 +5915,10 @@
         <w:ind w:left="720" w:hanging="720"/>
       </w:pPr>
       <w:r>
-        <w:t>Sickle Cell: an abnormal red blood cell having an elongated, crescent like shape due to the presence of abnormal hemoglobin.</w:t>
+        <w:t>SQL: a programming language for database</w:t>
+      </w:r>
+      <w:r>
+        <w:t>s</w:t>
       </w:r>
     </w:p>
     <w:p>
@@ -5840,7 +5926,7 @@
         <w:ind w:left="720" w:hanging="720"/>
       </w:pPr>
       <w:r>
-        <w:t>Software: computer programs that perform a specific function</w:t>
+        <w:t>System: see RAPIDS</w:t>
       </w:r>
     </w:p>
     <w:p>
@@ -5848,7 +5934,13 @@
         <w:ind w:left="720" w:hanging="720"/>
       </w:pPr>
       <w:r>
-        <w:t>SQL: a programming language for database</w:t>
+        <w:t xml:space="preserve">UML: </w:t>
+      </w:r>
+      <w:r>
+        <w:t>unified</w:t>
+      </w:r>
+      <w:r>
+        <w:t xml:space="preserve"> modeling language, a collection of diagrams that permit specific description of a software system to improve communication among stakeholders</w:t>
       </w:r>
     </w:p>
     <w:p>
@@ -5856,7 +5948,7 @@
         <w:ind w:left="720" w:hanging="720"/>
       </w:pPr>
       <w:r>
-        <w:t>System: see RAPIDS</w:t>
+        <w:t>Web page: A web page or webpage is a document or resource of information that is suitable for the World Wide Web and can be accessed through a web browser and displayed on a monitor or mobile device.</w:t>
       </w:r>
     </w:p>
     <w:p>
@@ -5864,28 +5956,6 @@
         <w:ind w:left="720" w:hanging="720"/>
       </w:pPr>
       <w:r>
-        <w:t xml:space="preserve">UML: </w:t>
-      </w:r>
-      <w:r>
-        <w:t>unified</w:t>
-      </w:r>
-      <w:r>
-        <w:t xml:space="preserve"> modeling language, a collection of diagrams that permit specific description of a software system to improve communication among stakeholders</w:t>
-      </w:r>
-    </w:p>
-    <w:p>
-      <w:pPr>
-        <w:ind w:left="720" w:hanging="720"/>
-      </w:pPr>
-      <w:r>
-        <w:t>Web page: A web page or webpage is a document or resource of information that is suitable for the World Wide Web and can be accessed through a web browser and displayed on a monitor or mobile device.</w:t>
-      </w:r>
-    </w:p>
-    <w:p>
-      <w:pPr>
-        <w:ind w:left="720" w:hanging="720"/>
-      </w:pPr>
-      <w:r>
         <w:t>Website: A group of web pages stored on a common server with a common purpose</w:t>
       </w:r>
     </w:p>
@@ -5896,7 +5966,7 @@
           <w:rFonts w:eastAsia="Times New Roman"/>
         </w:rPr>
       </w:pPr>
-      <w:bookmarkStart w:id="12" w:name="_Toc282351900"/>
+      <w:bookmarkStart w:id="11" w:name="_Toc282351900"/>
       <w:r>
         <w:rPr>
           <w:rFonts w:eastAsia="Times New Roman"/>
@@ -5904,8 +5974,8 @@
         <w:lastRenderedPageBreak/>
         <w:t>System Architecture</w:t>
       </w:r>
+      <w:bookmarkEnd w:id="10"/>
       <w:bookmarkEnd w:id="11"/>
-      <w:bookmarkEnd w:id="12"/>
     </w:p>
     <w:p>
       <w:pPr>
@@ -5935,7 +6005,7 @@
           <v:shape id="_x0000_i1025" type="#_x0000_t75" style="width:468pt;height:474pt" o:ole="">
             <v:imagedata r:id="rId9" o:title=""/>
           </v:shape>
-          <o:OLEObject Type="Embed" ProgID="Visio.Drawing.11" ShapeID="_x0000_i1025" DrawAspect="Content" ObjectID="_1356095933" r:id="rId10"/>
+          <o:OLEObject Type="Embed" ProgID="Visio.Drawing.11" ShapeID="_x0000_i1025" DrawAspect="Content" ObjectID="_1356808977" r:id="rId10"/>
         </w:object>
       </w:r>
     </w:p>
@@ -5956,26 +6026,26 @@
       <w:pPr>
         <w:pStyle w:val="KHeading1"/>
       </w:pPr>
-      <w:bookmarkStart w:id="13" w:name="_Toc275025907"/>
-      <w:bookmarkStart w:id="14" w:name="_Toc282351901"/>
+      <w:bookmarkStart w:id="12" w:name="_Toc275025907"/>
+      <w:bookmarkStart w:id="13" w:name="_Toc282351901"/>
       <w:r>
         <w:lastRenderedPageBreak/>
         <w:t>Use Cases</w:t>
       </w:r>
+      <w:bookmarkEnd w:id="12"/>
       <w:bookmarkEnd w:id="13"/>
+    </w:p>
+    <w:p>
+      <w:pPr>
+        <w:pStyle w:val="KHeading2"/>
+      </w:pPr>
+      <w:bookmarkStart w:id="14" w:name="_Toc275025908"/>
+      <w:bookmarkStart w:id="15" w:name="_Toc282351902"/>
+      <w:r>
+        <w:t>UC-1 Maintaining Returning Patient</w:t>
+      </w:r>
       <w:bookmarkEnd w:id="14"/>
-    </w:p>
-    <w:p>
-      <w:pPr>
-        <w:pStyle w:val="KHeading2"/>
-      </w:pPr>
-      <w:bookmarkStart w:id="15" w:name="_Toc275025908"/>
-      <w:bookmarkStart w:id="16" w:name="_Toc282351902"/>
-      <w:r>
-        <w:t>UC-1 Maintaining Returning Patient</w:t>
-      </w:r>
       <w:bookmarkEnd w:id="15"/>
-      <w:bookmarkEnd w:id="16"/>
     </w:p>
     <w:p>
       <w:pPr>
@@ -5988,7 +6058,13 @@
         <w:t>receptionist</w:t>
       </w:r>
       <w:r>
-        <w:t xml:space="preserve"> at the front desk will be able to look up a patient when they enter the clinic.  At this point, the patient’s personal info</w:t>
+        <w:t xml:space="preserve"> at the front desk will be able to look up a patient when they enter the </w:t>
+      </w:r>
+      <w:r>
+        <w:t>hospital</w:t>
+      </w:r>
+      <w:r>
+        <w:t>.  At this point, the patient’s personal info</w:t>
       </w:r>
       <w:r>
         <w:t>rmation</w:t>
@@ -6028,7 +6104,7 @@
           <v:shape id="_x0000_i1026" type="#_x0000_t75" style="width:394.5pt;height:221.25pt" o:ole="">
             <v:imagedata r:id="rId11" o:title=""/>
           </v:shape>
-          <o:OLEObject Type="Embed" ProgID="Visio.Drawing.11" ShapeID="_x0000_i1026" DrawAspect="Content" ObjectID="_1356095934" r:id="rId12"/>
+          <o:OLEObject Type="Embed" ProgID="Visio.Drawing.11" ShapeID="_x0000_i1026" DrawAspect="Content" ObjectID="_1356808978" r:id="rId12"/>
         </w:object>
       </w:r>
     </w:p>
@@ -6353,21 +6429,26 @@
       <w:pPr>
         <w:pStyle w:val="KHeading2"/>
       </w:pPr>
-      <w:bookmarkStart w:id="17" w:name="_Toc275025909"/>
-      <w:bookmarkStart w:id="18" w:name="_Toc282351903"/>
-      <w:r>
-        <w:lastRenderedPageBreak/>
+      <w:bookmarkStart w:id="16" w:name="_Toc275025909"/>
+      <w:bookmarkStart w:id="17" w:name="_Toc282351903"/>
+      <w:r>
         <w:t>UC-2 Register New Patient</w:t>
       </w:r>
+      <w:bookmarkEnd w:id="16"/>
       <w:bookmarkEnd w:id="17"/>
-      <w:bookmarkEnd w:id="18"/>
     </w:p>
     <w:p>
       <w:pPr>
         <w:pStyle w:val="KNormal"/>
       </w:pPr>
       <w:r>
-        <w:t>When a new patient arrives at the clinic, the nurse must first register the new patient to add him</w:t>
+        <w:t xml:space="preserve">When a new patient arrives at the </w:t>
+      </w:r>
+      <w:r>
+        <w:t>hospital</w:t>
+      </w:r>
+      <w:r>
+        <w:t>, the nurse must first register the new patient to add him</w:t>
       </w:r>
       <w:r>
         <w:t xml:space="preserve"> or </w:t>
@@ -6397,7 +6478,7 @@
           <v:shape id="_x0000_i1027" type="#_x0000_t75" style="width:394.5pt;height:221.25pt" o:ole="">
             <v:imagedata r:id="rId13" o:title=""/>
           </v:shape>
-          <o:OLEObject Type="Embed" ProgID="Visio.Drawing.11" ShapeID="_x0000_i1027" DrawAspect="Content" ObjectID="_1356095935" r:id="rId14"/>
+          <o:OLEObject Type="Embed" ProgID="Visio.Drawing.11" ShapeID="_x0000_i1027" DrawAspect="Content" ObjectID="_1356808979" r:id="rId14"/>
         </w:object>
       </w:r>
     </w:p>
@@ -6573,14 +6654,8 @@
             <w:r>
               <w:t>Patient is a new patient to the hospital.</w:t>
             </w:r>
-          </w:p>
-          <w:p>
-            <w:pPr>
-              <w:pStyle w:val="KNormal"/>
-            </w:pPr>
-            <w:r>
-              <w:t>Does not have state insurance.</w:t>
-            </w:r>
+            <w:bookmarkStart w:id="18" w:name="_GoBack"/>
+            <w:bookmarkEnd w:id="18"/>
           </w:p>
         </w:tc>
       </w:tr>
@@ -6632,7 +6707,10 @@
               <w:t>receptionist</w:t>
             </w:r>
             <w:r>
-              <w:t xml:space="preserve"> asks for all required information from the patient.</w:t>
+              <w:t xml:space="preserve"> </w:t>
+            </w:r>
+            <w:r>
+              <w:t>asks for all required information from the patient.</w:t>
             </w:r>
           </w:p>
           <w:p>
@@ -6809,11 +6887,7 @@
               <w:t>patient</w:t>
             </w:r>
             <w:r>
-              <w:t xml:space="preserve"> does not have all required information to be </w:t>
-            </w:r>
-            <w:r>
-              <w:lastRenderedPageBreak/>
-              <w:t>added into the database.</w:t>
+              <w:t xml:space="preserve"> does not have all required information to be added into the database.</w:t>
             </w:r>
           </w:p>
           <w:p>
@@ -6882,7 +6956,6 @@
               <w:rPr>
                 <w:b/>
               </w:rPr>
-              <w:lastRenderedPageBreak/>
               <w:t>Post Conditions</w:t>
             </w:r>
           </w:p>
@@ -6927,6 +7000,7 @@
       <w:bookmarkStart w:id="19" w:name="_Toc275025910"/>
       <w:bookmarkStart w:id="20" w:name="_Toc282351904"/>
       <w:r>
+        <w:lastRenderedPageBreak/>
         <w:t>UC-3 Create Patient ID</w:t>
       </w:r>
       <w:bookmarkEnd w:id="19"/>
@@ -6964,7 +7038,7 @@
           <v:shape id="_x0000_i1028" type="#_x0000_t75" style="width:394.5pt;height:221.25pt" o:ole="">
             <v:imagedata r:id="rId15" o:title=""/>
           </v:shape>
-          <o:OLEObject Type="Embed" ProgID="Visio.Drawing.11" ShapeID="_x0000_i1028" DrawAspect="Content" ObjectID="_1356095936" r:id="rId16"/>
+          <o:OLEObject Type="Embed" ProgID="Visio.Drawing.11" ShapeID="_x0000_i1028" DrawAspect="Content" ObjectID="_1356808980" r:id="rId16"/>
         </w:object>
       </w:r>
     </w:p>
@@ -7306,7 +7380,6 @@
       <w:bookmarkStart w:id="21" w:name="_Toc275025911"/>
       <w:bookmarkStart w:id="22" w:name="_Toc282351905"/>
       <w:r>
-        <w:lastRenderedPageBreak/>
         <w:t>UC-4 Check in Patient</w:t>
       </w:r>
       <w:bookmarkEnd w:id="21"/>
@@ -7359,7 +7432,7 @@
           <v:shape id="_x0000_i1029" type="#_x0000_t75" style="width:394.5pt;height:221.25pt" o:ole="">
             <v:imagedata r:id="rId17" o:title=""/>
           </v:shape>
-          <o:OLEObject Type="Embed" ProgID="Visio.Drawing.11" ShapeID="_x0000_i1029" DrawAspect="Content" ObjectID="_1356095937" r:id="rId18"/>
+          <o:OLEObject Type="Embed" ProgID="Visio.Drawing.11" ShapeID="_x0000_i1029" DrawAspect="Content" ObjectID="_1356808981" r:id="rId18"/>
         </w:object>
       </w:r>
     </w:p>
@@ -7830,7 +7903,6 @@
               </w:numPr>
             </w:pPr>
             <w:r>
-              <w:lastRenderedPageBreak/>
               <w:t xml:space="preserve">The </w:t>
             </w:r>
             <w:r>
@@ -7861,7 +7933,6 @@
               <w:rPr>
                 <w:b/>
               </w:rPr>
-              <w:lastRenderedPageBreak/>
               <w:t>Post Conditions</w:t>
             </w:r>
           </w:p>
@@ -7921,7 +7992,7 @@
           <v:shape id="_x0000_i1030" type="#_x0000_t75" style="width:396pt;height:221.25pt" o:ole="">
             <v:imagedata r:id="rId19" o:title=""/>
           </v:shape>
-          <o:OLEObject Type="Embed" ProgID="Visio.Drawing.11" ShapeID="_x0000_i1030" DrawAspect="Content" ObjectID="_1356095938" r:id="rId20"/>
+          <o:OLEObject Type="Embed" ProgID="Visio.Drawing.11" ShapeID="_x0000_i1030" DrawAspect="Content" ObjectID="_1356808982" r:id="rId20"/>
         </w:object>
       </w:r>
     </w:p>
@@ -8244,7 +8315,6 @@
       <w:bookmarkStart w:id="25" w:name="_Toc275025913"/>
       <w:bookmarkStart w:id="26" w:name="_Toc282351907"/>
       <w:r>
-        <w:lastRenderedPageBreak/>
         <w:t>UC-6 View Reports</w:t>
       </w:r>
       <w:bookmarkEnd w:id="25"/>
@@ -8285,7 +8355,7 @@
           <v:shape id="_x0000_i1031" type="#_x0000_t75" style="width:316.5pt;height:221.25pt" o:ole="">
             <v:imagedata r:id="rId21" o:title=""/>
           </v:shape>
-          <o:OLEObject Type="Embed" ProgID="Visio.Drawing.11" ShapeID="_x0000_i1031" DrawAspect="Content" ObjectID="_1356095939" r:id="rId22"/>
+          <o:OLEObject Type="Embed" ProgID="Visio.Drawing.11" ShapeID="_x0000_i1031" DrawAspect="Content" ObjectID="_1356808983" r:id="rId22"/>
         </w:object>
       </w:r>
     </w:p>
@@ -8614,11 +8684,7 @@
         <w:pStyle w:val="KNormal"/>
       </w:pPr>
       <w:r>
-        <w:t xml:space="preserve">The nurse will be able to record vital statistics into the system before the physician sees a patient.  The nurse takes all the measurements, along with recording the reason for the visit, and submits </w:t>
-      </w:r>
-      <w:r>
-        <w:lastRenderedPageBreak/>
-        <w:t>the information</w:t>
+        <w:t>The nurse will be able to record vital statistics into the system before the physician sees a patient.  The nurse takes all the measurements, along with recording the reason for the visit, and submits the information</w:t>
       </w:r>
       <w:r>
         <w:t xml:space="preserve"> into the system</w:t>
@@ -8642,7 +8708,7 @@
           <v:shape id="_x0000_i1032" type="#_x0000_t75" style="width:405.75pt;height:221.25pt" o:ole="">
             <v:imagedata r:id="rId23" o:title=""/>
           </v:shape>
-          <o:OLEObject Type="Embed" ProgID="Visio.Drawing.11" ShapeID="_x0000_i1032" DrawAspect="Content" ObjectID="_1356095940" r:id="rId24"/>
+          <o:OLEObject Type="Embed" ProgID="Visio.Drawing.11" ShapeID="_x0000_i1032" DrawAspect="Content" ObjectID="_1356808984" r:id="rId24"/>
         </w:object>
       </w:r>
     </w:p>
@@ -9007,7 +9073,7 @@
           <v:shape id="_x0000_i1033" type="#_x0000_t75" style="width:316.5pt;height:293.25pt" o:ole="">
             <v:imagedata r:id="rId25" o:title=""/>
           </v:shape>
-          <o:OLEObject Type="Embed" ProgID="Visio.Drawing.11" ShapeID="_x0000_i1033" DrawAspect="Content" ObjectID="_1356095941" r:id="rId26"/>
+          <o:OLEObject Type="Embed" ProgID="Visio.Drawing.11" ShapeID="_x0000_i1033" DrawAspect="Content" ObjectID="_1356808985" r:id="rId26"/>
         </w:object>
       </w:r>
     </w:p>
@@ -9406,7 +9472,6 @@
       <w:bookmarkStart w:id="31" w:name="_Toc275025916"/>
       <w:bookmarkStart w:id="32" w:name="_Toc282351910"/>
       <w:r>
-        <w:lastRenderedPageBreak/>
         <w:t>UC-9 Issue Prescription</w:t>
       </w:r>
       <w:bookmarkEnd w:id="31"/>
@@ -9453,7 +9518,7 @@
           <v:shape id="_x0000_i1034" type="#_x0000_t75" style="width:316.5pt;height:221.25pt" o:ole="">
             <v:imagedata r:id="rId27" o:title=""/>
           </v:shape>
-          <o:OLEObject Type="Embed" ProgID="Visio.Drawing.11" ShapeID="_x0000_i1034" DrawAspect="Content" ObjectID="_1356095942" r:id="rId28"/>
+          <o:OLEObject Type="Embed" ProgID="Visio.Drawing.11" ShapeID="_x0000_i1034" DrawAspect="Content" ObjectID="_1356808986" r:id="rId28"/>
         </w:object>
       </w:r>
     </w:p>
@@ -9808,7 +9873,6 @@
       <w:bookmarkStart w:id="33" w:name="_Toc275025917"/>
       <w:bookmarkStart w:id="34" w:name="_Toc282351911"/>
       <w:r>
-        <w:lastRenderedPageBreak/>
         <w:t>UC-10 Patient Billing</w:t>
       </w:r>
       <w:bookmarkEnd w:id="33"/>
@@ -9858,7 +9922,7 @@
           <v:shape id="_x0000_i1035" type="#_x0000_t75" style="width:321.75pt;height:221.25pt" o:ole="">
             <v:imagedata r:id="rId29" o:title=""/>
           </v:shape>
-          <o:OLEObject Type="Embed" ProgID="Visio.Drawing.11" ShapeID="_x0000_i1035" DrawAspect="Content" ObjectID="_1356095943" r:id="rId30"/>
+          <o:OLEObject Type="Embed" ProgID="Visio.Drawing.11" ShapeID="_x0000_i1035" DrawAspect="Content" ObjectID="_1356808987" r:id="rId30"/>
         </w:object>
       </w:r>
     </w:p>
@@ -10232,7 +10296,7 @@
           <v:shape id="_x0000_i1036" type="#_x0000_t75" style="width:416.25pt;height:221.25pt" o:ole="">
             <v:imagedata r:id="rId31" o:title=""/>
           </v:shape>
-          <o:OLEObject Type="Embed" ProgID="Visio.Drawing.11" ShapeID="_x0000_i1036" DrawAspect="Content" ObjectID="_1356095944" r:id="rId32"/>
+          <o:OLEObject Type="Embed" ProgID="Visio.Drawing.11" ShapeID="_x0000_i1036" DrawAspect="Content" ObjectID="_1356808988" r:id="rId32"/>
         </w:object>
       </w:r>
     </w:p>
@@ -10555,7 +10619,6 @@
       <w:bookmarkStart w:id="37" w:name="_Toc275025919"/>
       <w:bookmarkStart w:id="38" w:name="_Toc282351913"/>
       <w:r>
-        <w:lastRenderedPageBreak/>
         <w:t>UC-12 Emergency Patient Check-in</w:t>
       </w:r>
       <w:bookmarkEnd w:id="37"/>
@@ -10620,7 +10683,7 @@
           <v:shape id="_x0000_i1037" type="#_x0000_t75" style="width:394.5pt;height:222pt" o:ole="">
             <v:imagedata r:id="rId33" o:title=""/>
           </v:shape>
-          <o:OLEObject Type="Embed" ProgID="Visio.Drawing.11" ShapeID="_x0000_i1037" DrawAspect="Content" ObjectID="_1356095945" r:id="rId34"/>
+          <o:OLEObject Type="Embed" ProgID="Visio.Drawing.11" ShapeID="_x0000_i1037" DrawAspect="Content" ObjectID="_1356808989" r:id="rId34"/>
         </w:object>
       </w:r>
     </w:p>
@@ -11397,7 +11460,7 @@
           <v:shape id="_x0000_i1038" type="#_x0000_t75" style="width:332.25pt;height:585pt" o:ole="">
             <v:imagedata r:id="rId36" o:title=""/>
           </v:shape>
-          <o:OLEObject Type="Embed" ProgID="Visio.Drawing.11" ShapeID="_x0000_i1038" DrawAspect="Content" ObjectID="_1356095946" r:id="rId37"/>
+          <o:OLEObject Type="Embed" ProgID="Visio.Drawing.11" ShapeID="_x0000_i1038" DrawAspect="Content" ObjectID="_1356808990" r:id="rId37"/>
         </w:object>
       </w:r>
     </w:p>
@@ -11424,7 +11487,7 @@
           <v:shape id="_x0000_i1039" type="#_x0000_t75" style="width:345.75pt;height:477.75pt" o:ole="">
             <v:imagedata r:id="rId38" o:title=""/>
           </v:shape>
-          <o:OLEObject Type="Embed" ProgID="Visio.Drawing.11" ShapeID="_x0000_i1039" DrawAspect="Content" ObjectID="_1356095947" r:id="rId39"/>
+          <o:OLEObject Type="Embed" ProgID="Visio.Drawing.11" ShapeID="_x0000_i1039" DrawAspect="Content" ObjectID="_1356808991" r:id="rId39"/>
         </w:object>
       </w:r>
     </w:p>
@@ -11479,7 +11542,7 @@
           <v:shape id="_x0000_i1040" type="#_x0000_t75" style="width:308.25pt;height:609pt" o:ole="">
             <v:imagedata r:id="rId40" o:title=""/>
           </v:shape>
-          <o:OLEObject Type="Embed" ProgID="Visio.Drawing.11" ShapeID="_x0000_i1040" DrawAspect="Content" ObjectID="_1356095948" r:id="rId41"/>
+          <o:OLEObject Type="Embed" ProgID="Visio.Drawing.11" ShapeID="_x0000_i1040" DrawAspect="Content" ObjectID="_1356808992" r:id="rId41"/>
         </w:object>
       </w:r>
     </w:p>
@@ -14008,7 +14071,6 @@
               <w:rPr>
                 <w:b/>
               </w:rPr>
-              <w:lastRenderedPageBreak/>
               <w:t>Alternate Flow</w:t>
             </w:r>
           </w:p>
@@ -14070,6 +14132,7 @@
               <w:rPr>
                 <w:b/>
               </w:rPr>
+              <w:lastRenderedPageBreak/>
               <w:t>Identifier</w:t>
             </w:r>
           </w:p>
@@ -16119,7 +16182,6 @@
         <w:spacing w:line="240" w:lineRule="auto"/>
       </w:pPr>
       <w:r>
-        <w:lastRenderedPageBreak/>
         <w:br w:type="page"/>
       </w:r>
     </w:p>
@@ -24128,7 +24190,6 @@
           <w:sz w:val="24"/>
           <w:szCs w:val="24"/>
         </w:rPr>
-        <w:lastRenderedPageBreak/>
         <w:t>DATA ENTRY:</w:t>
       </w:r>
       <w:r>
@@ -24220,6 +24281,7 @@
         </w:rPr>
       </w:pPr>
       <w:r>
+        <w:lastRenderedPageBreak/>
         <w:br w:type="page"/>
       </w:r>
     </w:p>
@@ -24905,7 +24967,6 @@
           <w:sz w:val="24"/>
           <w:szCs w:val="24"/>
         </w:rPr>
-        <w:lastRenderedPageBreak/>
         <w:t>Click on “Prescribe” drop down list.</w:t>
       </w:r>
     </w:p>
@@ -25091,7 +25152,7 @@
             <w:noProof/>
             <w:szCs w:val="24"/>
           </w:rPr>
-          <w:t>77</w:t>
+          <w:t>14</w:t>
         </w:r>
         <w:r>
           <w:rPr>
@@ -31276,7 +31337,7 @@
 </file>
 
 <file path=customXml/itemProps1.xml><?xml version="1.0" encoding="utf-8"?>
-<ds:datastoreItem xmlns:ds="http://schemas.openxmlformats.org/officeDocument/2006/customXml" ds:itemID="{A1C555F8-C91C-46B4-9893-DD8B96F82024}">
+<ds:datastoreItem xmlns:ds="http://schemas.openxmlformats.org/officeDocument/2006/customXml" ds:itemID="{47456A48-1062-4F1A-8CDA-1C8B4FC9155B}">
   <ds:schemaRefs>
     <ds:schemaRef ds:uri="http://schemas.openxmlformats.org/officeDocument/2006/bibliography"/>
   </ds:schemaRefs>

</xml_diff>

<commit_message>
Fixed some use cases
</commit_message>
<xml_diff>
--- a/doc/OpenEHS - SSRS.docx
+++ b/doc/OpenEHS - SSRS.docx
@@ -4098,13 +4098,80 @@
           </w:p>
         </w:tc>
       </w:tr>
+      <w:tr>
+        <w:trPr>
+          <w:trHeight w:val="576"/>
+        </w:trPr>
+        <w:tc>
+          <w:tcPr>
+            <w:tcW w:w="1728" w:type="dxa"/>
+            <w:vAlign w:val="center"/>
+          </w:tcPr>
+          <w:p>
+            <w:pPr>
+              <w:pStyle w:val="KNormal"/>
+              <w:rPr>
+                <w:i/>
+              </w:rPr>
+            </w:pPr>
+            <w:r>
+              <w:rPr>
+                <w:i/>
+              </w:rPr>
+              <w:t>1</w:t>
+            </w:r>
+            <w:r>
+              <w:rPr>
+                <w:i/>
+              </w:rPr>
+              <w:t>9</w:t>
+            </w:r>
+            <w:r>
+              <w:rPr>
+                <w:i/>
+              </w:rPr>
+              <w:t>-Jan-2011</w:t>
+            </w:r>
+          </w:p>
+        </w:tc>
+        <w:tc>
+          <w:tcPr>
+            <w:tcW w:w="4656" w:type="dxa"/>
+            <w:vAlign w:val="center"/>
+          </w:tcPr>
+          <w:p>
+            <w:pPr>
+              <w:pStyle w:val="KNormal"/>
+            </w:pPr>
+            <w:r>
+              <w:t>Added and edited use cases</w:t>
+            </w:r>
+            <w:bookmarkStart w:id="2" w:name="_GoBack"/>
+            <w:bookmarkEnd w:id="2"/>
+          </w:p>
+        </w:tc>
+        <w:tc>
+          <w:tcPr>
+            <w:tcW w:w="3192" w:type="dxa"/>
+            <w:vAlign w:val="center"/>
+          </w:tcPr>
+          <w:p>
+            <w:pPr>
+              <w:pStyle w:val="KNormal"/>
+            </w:pPr>
+            <w:r>
+              <w:t>Austyn Mahoney</w:t>
+            </w:r>
+          </w:p>
+        </w:tc>
+      </w:tr>
     </w:tbl>
     <w:p>
       <w:pPr>
         <w:pStyle w:val="KHeading1"/>
       </w:pPr>
-      <w:bookmarkStart w:id="2" w:name="_Toc275025901"/>
-      <w:bookmarkStart w:id="3" w:name="_Toc282351896"/>
+      <w:bookmarkStart w:id="3" w:name="_Toc275025901"/>
+      <w:bookmarkStart w:id="4" w:name="_Toc282351896"/>
     </w:p>
     <w:p>
       <w:pPr>
@@ -4129,8 +4196,8 @@
         <w:lastRenderedPageBreak/>
         <w:t>Introduction</w:t>
       </w:r>
-      <w:bookmarkEnd w:id="2"/>
       <w:bookmarkEnd w:id="3"/>
+      <w:bookmarkEnd w:id="4"/>
     </w:p>
     <w:p>
       <w:pPr>
@@ -4290,7 +4357,7 @@
           <w:szCs w:val="36"/>
         </w:rPr>
       </w:pPr>
-      <w:bookmarkStart w:id="4" w:name="_Toc275025903"/>
+      <w:bookmarkStart w:id="5" w:name="_Toc275025903"/>
       <w:r>
         <w:br w:type="page"/>
       </w:r>
@@ -4299,25 +4366,25 @@
       <w:pPr>
         <w:pStyle w:val="KHeading1"/>
       </w:pPr>
-      <w:bookmarkStart w:id="5" w:name="_Toc282351897"/>
+      <w:bookmarkStart w:id="6" w:name="_Toc282351897"/>
       <w:r>
         <w:lastRenderedPageBreak/>
         <w:t>System Requirements Specification</w:t>
       </w:r>
-      <w:bookmarkEnd w:id="4"/>
       <w:bookmarkEnd w:id="5"/>
+      <w:bookmarkEnd w:id="6"/>
     </w:p>
     <w:p>
       <w:pPr>
         <w:pStyle w:val="KHeading2"/>
       </w:pPr>
-      <w:bookmarkStart w:id="6" w:name="_Toc275025904"/>
-      <w:bookmarkStart w:id="7" w:name="_Toc282351898"/>
+      <w:bookmarkStart w:id="7" w:name="_Toc275025904"/>
+      <w:bookmarkStart w:id="8" w:name="_Toc282351898"/>
       <w:r>
         <w:t>Functional Requirements</w:t>
       </w:r>
-      <w:bookmarkEnd w:id="6"/>
       <w:bookmarkEnd w:id="7"/>
+      <w:bookmarkEnd w:id="8"/>
     </w:p>
     <w:p>
       <w:pPr>
@@ -5193,16 +5260,16 @@
           <w:rFonts w:eastAsia="Times New Roman"/>
         </w:rPr>
       </w:pPr>
-      <w:bookmarkStart w:id="8" w:name="_Toc275025905"/>
-      <w:bookmarkStart w:id="9" w:name="_Toc282351899"/>
+      <w:bookmarkStart w:id="9" w:name="_Toc275025905"/>
+      <w:bookmarkStart w:id="10" w:name="_Toc282351899"/>
       <w:r>
         <w:rPr>
           <w:rFonts w:eastAsia="Times New Roman"/>
         </w:rPr>
         <w:t>Non-Functional Requirements</w:t>
       </w:r>
-      <w:bookmarkEnd w:id="8"/>
       <w:bookmarkEnd w:id="9"/>
+      <w:bookmarkEnd w:id="10"/>
     </w:p>
     <w:p>
       <w:pPr>
@@ -5657,7 +5724,7 @@
           <w:szCs w:val="24"/>
         </w:rPr>
       </w:pPr>
-      <w:bookmarkStart w:id="10" w:name="_Toc275025906"/>
+      <w:bookmarkStart w:id="11" w:name="_Toc275025906"/>
       <w:r>
         <w:rPr>
           <w:rFonts w:cs="Times New Roman"/>
@@ -5934,7 +6001,7 @@
           <w:rFonts w:eastAsia="Times New Roman"/>
         </w:rPr>
       </w:pPr>
-      <w:bookmarkStart w:id="11" w:name="_Toc282351900"/>
+      <w:bookmarkStart w:id="12" w:name="_Toc282351900"/>
       <w:r>
         <w:rPr>
           <w:rFonts w:eastAsia="Times New Roman"/>
@@ -5942,8 +6009,8 @@
         <w:lastRenderedPageBreak/>
         <w:t>System Architecture</w:t>
       </w:r>
-      <w:bookmarkEnd w:id="10"/>
       <w:bookmarkEnd w:id="11"/>
+      <w:bookmarkEnd w:id="12"/>
     </w:p>
     <w:p>
       <w:pPr>
@@ -5973,7 +6040,7 @@
           <v:shape id="_x0000_i1025" type="#_x0000_t75" style="width:468pt;height:474pt" o:ole="">
             <v:imagedata r:id="rId9" o:title=""/>
           </v:shape>
-          <o:OLEObject Type="Embed" ProgID="Visio.Drawing.11" ShapeID="_x0000_i1025" DrawAspect="Content" ObjectID="_1356935058" r:id="rId10"/>
+          <o:OLEObject Type="Embed" ProgID="Visio.Drawing.11" ShapeID="_x0000_i1025" DrawAspect="Content" ObjectID="_1356939835" r:id="rId10"/>
         </w:object>
       </w:r>
     </w:p>
@@ -6038,8 +6105,6 @@
         </w:rPr>
         <w:t xml:space="preserve"> a new patient arrives a staff member must first register the patient with the system before he or she can be seen. A staff member gathers all required personal information and enters it into the system.</w:t>
       </w:r>
-      <w:bookmarkStart w:id="12" w:name="_GoBack"/>
-      <w:bookmarkEnd w:id="12"/>
       <w:r>
         <w:br/>
       </w:r>
@@ -6450,7 +6515,14 @@
                 <w:rFonts w:ascii="Georgia" w:hAnsi="Georgia"/>
                 <w:color w:val="000000"/>
               </w:rPr>
-              <w:t xml:space="preserve">3. The receptionist inputs all information into the system and saves record. </w:t>
+              <w:t>4</w:t>
+            </w:r>
+            <w:r>
+              <w:rPr>
+                <w:rFonts w:ascii="Georgia" w:hAnsi="Georgia"/>
+                <w:color w:val="000000"/>
+              </w:rPr>
+              <w:t xml:space="preserve">. The receptionist inputs all information into the system and saves record. </w:t>
             </w:r>
           </w:p>
         </w:tc>
@@ -8618,7 +8690,52 @@
           <w:bCs/>
           <w:color w:val="000000"/>
         </w:rPr>
-        <w:t>UC-06 - Search Patient Records</w:t>
+        <w:t xml:space="preserve">UC-06 </w:t>
+      </w:r>
+      <w:r>
+        <w:rPr>
+          <w:rFonts w:ascii="Georgia" w:hAnsi="Georgia"/>
+          <w:b/>
+          <w:bCs/>
+          <w:color w:val="000000"/>
+        </w:rPr>
+        <w:t>–</w:t>
+      </w:r>
+      <w:r>
+        <w:rPr>
+          <w:rFonts w:ascii="Georgia" w:hAnsi="Georgia"/>
+          <w:b/>
+          <w:bCs/>
+          <w:color w:val="000000"/>
+        </w:rPr>
+        <w:t xml:space="preserve"> </w:t>
+      </w:r>
+      <w:r>
+        <w:rPr>
+          <w:rFonts w:ascii="Georgia" w:hAnsi="Georgia"/>
+          <w:b/>
+          <w:bCs/>
+          <w:color w:val="000000"/>
+        </w:rPr>
+        <w:t>Look</w:t>
+      </w:r>
+      <w:r>
+        <w:rPr>
+          <w:rFonts w:ascii="Georgia" w:hAnsi="Georgia"/>
+          <w:b/>
+          <w:bCs/>
+          <w:color w:val="000000"/>
+        </w:rPr>
+        <w:t>-</w:t>
+      </w:r>
+      <w:r>
+        <w:rPr>
+          <w:rFonts w:ascii="Georgia" w:hAnsi="Georgia"/>
+          <w:b/>
+          <w:bCs/>
+          <w:color w:val="000000"/>
+        </w:rPr>
+        <w:t>up Patient Record</w:t>
       </w:r>
       <w:r>
         <w:br/>
@@ -16541,7 +16658,7 @@
           <v:shape id="_x0000_i1026" type="#_x0000_t75" style="width:332.25pt;height:585pt" o:ole="">
             <v:imagedata r:id="rId11" o:title=""/>
           </v:shape>
-          <o:OLEObject Type="Embed" ProgID="Visio.Drawing.11" ShapeID="_x0000_i1026" DrawAspect="Content" ObjectID="_1356935059" r:id="rId12"/>
+          <o:OLEObject Type="Embed" ProgID="Visio.Drawing.11" ShapeID="_x0000_i1026" DrawAspect="Content" ObjectID="_1356939836" r:id="rId12"/>
         </w:object>
       </w:r>
     </w:p>
@@ -16568,7 +16685,7 @@
           <v:shape id="_x0000_i1027" type="#_x0000_t75" style="width:345.75pt;height:477.75pt" o:ole="">
             <v:imagedata r:id="rId13" o:title=""/>
           </v:shape>
-          <o:OLEObject Type="Embed" ProgID="Visio.Drawing.11" ShapeID="_x0000_i1027" DrawAspect="Content" ObjectID="_1356935060" r:id="rId14"/>
+          <o:OLEObject Type="Embed" ProgID="Visio.Drawing.11" ShapeID="_x0000_i1027" DrawAspect="Content" ObjectID="_1356939837" r:id="rId14"/>
         </w:object>
       </w:r>
     </w:p>
@@ -16623,7 +16740,7 @@
           <v:shape id="_x0000_i1028" type="#_x0000_t75" style="width:308.25pt;height:609pt" o:ole="">
             <v:imagedata r:id="rId15" o:title=""/>
           </v:shape>
-          <o:OLEObject Type="Embed" ProgID="Visio.Drawing.11" ShapeID="_x0000_i1028" DrawAspect="Content" ObjectID="_1356935061" r:id="rId16"/>
+          <o:OLEObject Type="Embed" ProgID="Visio.Drawing.11" ShapeID="_x0000_i1028" DrawAspect="Content" ObjectID="_1356939838" r:id="rId16"/>
         </w:object>
       </w:r>
     </w:p>
@@ -30235,7 +30352,7 @@
             <w:noProof/>
             <w:szCs w:val="24"/>
           </w:rPr>
-          <w:t>12</w:t>
+          <w:t>4</w:t>
         </w:r>
         <w:r>
           <w:rPr>
@@ -36420,7 +36537,7 @@
 </file>
 
 <file path=customXml/itemProps1.xml><?xml version="1.0" encoding="utf-8"?>
-<ds:datastoreItem xmlns:ds="http://schemas.openxmlformats.org/officeDocument/2006/customXml" ds:itemID="{084B7A59-ED96-48B9-AA64-5AB63C42B23F}">
+<ds:datastoreItem xmlns:ds="http://schemas.openxmlformats.org/officeDocument/2006/customXml" ds:itemID="{108EE614-CA24-47F3-A65B-9DFC5F839785}">
   <ds:schemaRefs>
     <ds:schemaRef ds:uri="http://schemas.openxmlformats.org/officeDocument/2006/bibliography"/>
   </ds:schemaRefs>

</xml_diff>

<commit_message>
Updated some formatting on the titles of use cases.
</commit_message>
<xml_diff>
--- a/doc/OpenEHS - SSRS.docx
+++ b/doc/OpenEHS - SSRS.docx
@@ -1,6 +1,6 @@
 
 <file path=word/document.xml><?xml version="1.0" encoding="utf-8"?>
-<w:document xmlns:wpc="http://schemas.microsoft.com/office/word/2010/wordprocessingCanvas" xmlns:mo="http://schemas.microsoft.com/office/mac/office/2008/main" xmlns:mc="http://schemas.openxmlformats.org/markup-compatibility/2006" xmlns:mv="urn:schemas-microsoft-com:mac:vml" xmlns:o="urn:schemas-microsoft-com:office:office" xmlns:r="http://schemas.openxmlformats.org/officeDocument/2006/relationships" xmlns:m="http://schemas.openxmlformats.org/officeDocument/2006/math" xmlns:v="urn:schemas-microsoft-com:vml" xmlns:wp14="http://schemas.microsoft.com/office/word/2010/wordprocessingDrawing" xmlns:wp="http://schemas.openxmlformats.org/drawingml/2006/wordprocessingDrawing" xmlns:w10="urn:schemas-microsoft-com:office:word" xmlns:w="http://schemas.openxmlformats.org/wordprocessingml/2006/main" xmlns:w14="http://schemas.microsoft.com/office/word/2010/wordml" xmlns:wpg="http://schemas.microsoft.com/office/word/2010/wordprocessingGroup" xmlns:wpi="http://schemas.microsoft.com/office/word/2010/wordprocessingInk" xmlns:wne="http://schemas.microsoft.com/office/word/2006/wordml" xmlns:wps="http://schemas.microsoft.com/office/word/2010/wordprocessingShape" mc:Ignorable="w14 wp14">
+<w:document xmlns:ve="http://schemas.openxmlformats.org/markup-compatibility/2006" xmlns:o="urn:schemas-microsoft-com:office:office" xmlns:r="http://schemas.openxmlformats.org/officeDocument/2006/relationships" xmlns:m="http://schemas.openxmlformats.org/officeDocument/2006/math" xmlns:v="urn:schemas-microsoft-com:vml" xmlns:wp="http://schemas.openxmlformats.org/drawingml/2006/wordprocessingDrawing" xmlns:w10="urn:schemas-microsoft-com:office:word" xmlns:w="http://schemas.openxmlformats.org/wordprocessingml/2006/main" xmlns:wne="http://schemas.microsoft.com/office/word/2006/wordml">
   <w:body>
     <w:p>
       <w:pPr>
@@ -159,15 +159,7 @@
         <w:t xml:space="preserve"> </w:t>
       </w:r>
       <w:r>
-        <w:t xml:space="preserve">Matthew </w:t>
-      </w:r>
-      <w:proofErr w:type="spellStart"/>
-      <w:r>
-        <w:t>Kimber</w:t>
-      </w:r>
-      <w:proofErr w:type="spellEnd"/>
-      <w:r>
-        <w:t xml:space="preserve"> &amp; Austyn Mahoney</w:t>
+        <w:t>Matthew Kimber &amp; Austyn Mahoney</w:t>
       </w:r>
       <w:r>
         <w:br/>
@@ -181,29 +173,8 @@
       <w:r>
         <w:t xml:space="preserve"> </w:t>
       </w:r>
-      <w:proofErr w:type="spellStart"/>
-      <w:r>
-        <w:t>Dahln</w:t>
-      </w:r>
-      <w:proofErr w:type="spellEnd"/>
-      <w:r>
-        <w:t xml:space="preserve"> </w:t>
-      </w:r>
-      <w:proofErr w:type="spellStart"/>
-      <w:r>
-        <w:t>Farnes</w:t>
-      </w:r>
-      <w:proofErr w:type="spellEnd"/>
-      <w:r>
-        <w:t xml:space="preserve">, Cameron Harp, Peter Lister, JD Russell, Kevin </w:t>
-      </w:r>
-      <w:proofErr w:type="spellStart"/>
-      <w:r>
-        <w:t>Russon</w:t>
-      </w:r>
-      <w:proofErr w:type="spellEnd"/>
-      <w:r>
-        <w:t xml:space="preserve">, Brian </w:t>
+      <w:r>
+        <w:t xml:space="preserve">Dahln Farnes, Cameron Harp, Peter Lister, JD Russell, Kevin Russon, Brian </w:t>
       </w:r>
       <w:proofErr w:type="spellStart"/>
       <w:r>
@@ -3804,7 +3775,6 @@
               <w:bCs/>
               <w:noProof/>
             </w:rPr>
-            <w:lastRenderedPageBreak/>
             <w:fldChar w:fldCharType="end"/>
           </w:r>
         </w:p>
@@ -3834,8 +3804,8 @@
         <w:lastRenderedPageBreak/>
         <w:t>Preface</w:t>
       </w:r>
+      <w:bookmarkEnd w:id="0"/>
       <w:bookmarkEnd w:id="1"/>
-      <w:bookmarkEnd w:id="0"/>
     </w:p>
     <w:p>
       <w:pPr>
@@ -3868,7 +3838,7 @@
           <w:insideH w:val="dotted" w:sz="4" w:space="0" w:color="auto"/>
           <w:insideV w:val="dotted" w:sz="4" w:space="0" w:color="auto"/>
         </w:tblBorders>
-        <w:tblLook w:val="04A0" w:firstRow="1" w:lastRow="0" w:firstColumn="1" w:lastColumn="0" w:noHBand="0" w:noVBand="1"/>
+        <w:tblLook w:val="04A0"/>
       </w:tblPr>
       <w:tblGrid>
         <w:gridCol w:w="1728"/>
@@ -4922,6 +4892,7 @@
         <w:rPr>
           <w:rFonts w:eastAsia="Times New Roman"/>
         </w:rPr>
+        <w:lastRenderedPageBreak/>
         <w:t>The system shall allow a staff member to accept payments for services provided to a patient.</w:t>
       </w:r>
     </w:p>
@@ -4940,7 +4911,6 @@
         <w:rPr>
           <w:rFonts w:eastAsia="Times New Roman"/>
         </w:rPr>
-        <w:lastRenderedPageBreak/>
         <w:t>The system shall allow a staff member to accept payments for medic</w:t>
       </w:r>
       <w:r>
@@ -5383,6 +5353,7 @@
         <w:rPr>
           <w:rFonts w:eastAsia="Times New Roman"/>
         </w:rPr>
+        <w:lastRenderedPageBreak/>
         <w:t xml:space="preserve">The system shall provide a server used to store </w:t>
       </w:r>
       <w:r>
@@ -5519,7 +5490,6 @@
         <w:rPr>
           <w:rFonts w:eastAsia="Times New Roman"/>
         </w:rPr>
-        <w:lastRenderedPageBreak/>
         <w:t xml:space="preserve">The system shall have measures for ensuring data integrity in the case of </w:t>
       </w:r>
       <w:r>
@@ -5898,6 +5868,7 @@
         <w:ind w:left="720" w:hanging="720"/>
       </w:pPr>
       <w:r>
+        <w:lastRenderedPageBreak/>
         <w:t xml:space="preserve">RAPIDS: Record And Patient Identification Data System, the computer software and database structure that </w:t>
       </w:r>
       <w:r>
@@ -5920,7 +5891,6 @@
         <w:ind w:left="720" w:hanging="720"/>
       </w:pPr>
       <w:r>
-        <w:lastRenderedPageBreak/>
         <w:t>Sickle Cell: an abnormal red blood cell having an elongated, crescent like shape due to the presence of abnormal hemoglobin.</w:t>
       </w:r>
     </w:p>
@@ -6004,7 +5974,7 @@
         <w:pStyle w:val="KNormal"/>
       </w:pPr>
       <w:r>
-        <w:object w:dxaOrig="13674" w:dyaOrig="13854" w14:anchorId="183E26BC">
+        <w:object w:dxaOrig="13674" w:dyaOrig="13854">
           <v:shapetype id="_x0000_t75" coordsize="21600,21600" o:spt="75" o:preferrelative="t" path="m@4@5l@4@11@9@11@9@5xe" filled="f" stroked="f">
             <v:stroke joinstyle="miter"/>
             <v:formulas>
@@ -6025,9 +5995,9 @@
             <o:lock v:ext="edit" aspectratio="t"/>
           </v:shapetype>
           <v:shape id="_x0000_i1025" type="#_x0000_t75" style="width:468pt;height:474pt" o:ole="">
-            <v:imagedata r:id="rId9" o:title=""/>
+            <v:imagedata r:id="rId8" o:title=""/>
           </v:shape>
-          <o:OLEObject Type="Embed" ProgID="Visio.Drawing.11" ShapeID="_x0000_i1025" DrawAspect="Content" ObjectID="_1231043967" r:id="rId10"/>
+          <o:OLEObject Type="Embed" ProgID="Visio.Drawing.11" ShapeID="_x0000_i1025" DrawAspect="Content" ObjectID="_1357190709" r:id="rId9"/>
         </w:object>
       </w:r>
     </w:p>
@@ -6046,13 +6016,9 @@
     </w:p>
     <w:p>
       <w:pPr>
-        <w:pStyle w:val="Heading2"/>
-      </w:pPr>
-      <w:r>
-        <w:rPr>
-          <w:rFonts w:ascii="Georgia" w:hAnsi="Georgia"/>
-          <w:color w:val="000000"/>
-        </w:rPr>
+        <w:pStyle w:val="KHeading1"/>
+      </w:pPr>
+      <w:r>
         <w:lastRenderedPageBreak/>
         <w:t>Use Cases</w:t>
       </w:r>
@@ -6066,32 +6032,26 @@
       </w:r>
       <w:r>
         <w:rPr>
-          <w:rFonts w:ascii="Georgia" w:hAnsi="Georgia"/>
-          <w:b/>
-          <w:bCs/>
-          <w:color w:val="000000"/>
+          <w:rStyle w:val="KHeading2Char"/>
         </w:rPr>
         <w:t>UC-0</w:t>
       </w:r>
       <w:r>
         <w:rPr>
-          <w:rFonts w:ascii="Georgia" w:hAnsi="Georgia"/>
-          <w:b/>
-          <w:bCs/>
-          <w:color w:val="000000"/>
+          <w:rStyle w:val="KHeading2Char"/>
         </w:rPr>
         <w:t>1</w:t>
       </w:r>
       <w:r>
         <w:rPr>
-          <w:rFonts w:ascii="Georgia" w:hAnsi="Georgia"/>
-          <w:b/>
-          <w:bCs/>
-          <w:color w:val="000000"/>
+          <w:rStyle w:val="KHeading2Char"/>
         </w:rPr>
         <w:t xml:space="preserve"> - Create Patient ID Card</w:t>
       </w:r>
       <w:r>
+        <w:rPr>
+          <w:rStyle w:val="KHeading2Char"/>
+        </w:rPr>
         <w:br/>
       </w:r>
       <w:r>
@@ -6161,7 +6121,7 @@
           <w:bottom w:w="15" w:type="dxa"/>
           <w:right w:w="15" w:type="dxa"/>
         </w:tblCellMar>
-        <w:tblLook w:val="04A0" w:firstRow="1" w:lastRow="0" w:firstColumn="1" w:lastColumn="0" w:noHBand="0" w:noVBand="1"/>
+        <w:tblLook w:val="04A0"/>
       </w:tblPr>
       <w:tblGrid>
         <w:gridCol w:w="1829"/>
@@ -6636,47 +6596,44 @@
         <w:br/>
       </w:r>
       <w:r>
+        <w:rPr>
+          <w:rStyle w:val="KHeading2Char"/>
+        </w:rPr>
+        <w:t>UC-0</w:t>
+      </w:r>
+      <w:r>
+        <w:rPr>
+          <w:rStyle w:val="KHeading2Char"/>
+        </w:rPr>
+        <w:t>2</w:t>
+      </w:r>
+      <w:r>
+        <w:rPr>
+          <w:rStyle w:val="KHeading2Char"/>
+        </w:rPr>
+        <w:t xml:space="preserve"> - Generate Physical Patient Record</w:t>
+      </w:r>
+      <w:r>
+        <w:rPr>
+          <w:rStyle w:val="KHeading2Char"/>
+        </w:rPr>
         <w:br/>
       </w:r>
-      <w:r>
-        <w:br/>
-      </w:r>
-      <w:r>
-        <w:rPr>
-          <w:rFonts w:ascii="Georgia" w:hAnsi="Georgia"/>
-          <w:b/>
-          <w:bCs/>
-          <w:color w:val="000000"/>
-        </w:rPr>
-        <w:t>UC-0</w:t>
-      </w:r>
-      <w:r>
-        <w:rPr>
-          <w:rFonts w:ascii="Georgia" w:hAnsi="Georgia"/>
-          <w:b/>
-          <w:bCs/>
-          <w:color w:val="000000"/>
-        </w:rPr>
-        <w:t>2</w:t>
-      </w:r>
-      <w:r>
-        <w:rPr>
-          <w:rFonts w:ascii="Georgia" w:hAnsi="Georgia"/>
-          <w:b/>
-          <w:bCs/>
-          <w:color w:val="000000"/>
-        </w:rPr>
-        <w:t xml:space="preserve"> - Generate Physical Patient Record</w:t>
-      </w:r>
-      <w:r>
-        <w:br/>
-      </w:r>
+      <w:proofErr w:type="gramStart"/>
       <w:r>
         <w:rPr>
           <w:rFonts w:ascii="Georgia" w:hAnsi="Georgia"/>
           <w:color w:val="000000"/>
         </w:rPr>
-        <w:t>For certain purposes the facility would like to keep a physical copy of the patient’s chart or record. A receptionist, nurse, or physician can produce this record while viewing the patient’s information.</w:t>
+        <w:t>For</w:t>
+      </w:r>
+      <w:proofErr w:type="gramEnd"/>
+      <w:r>
+        <w:rPr>
+          <w:rFonts w:ascii="Georgia" w:hAnsi="Georgia"/>
+          <w:color w:val="000000"/>
+        </w:rPr>
+        <w:t xml:space="preserve"> certain purposes the facility would like to keep a physical copy of the patient’s chart or record. A receptionist, nurse, or physician can produce this record while viewing the patient’s information.</w:t>
       </w:r>
       <w:r>
         <w:br/>
@@ -6717,7 +6674,7 @@
           <w:bottom w:w="15" w:type="dxa"/>
           <w:right w:w="15" w:type="dxa"/>
         </w:tblCellMar>
-        <w:tblLook w:val="04A0" w:firstRow="1" w:lastRow="0" w:firstColumn="1" w:lastColumn="0" w:noHBand="0" w:noVBand="1"/>
+        <w:tblLook w:val="04A0"/>
       </w:tblPr>
       <w:tblGrid>
         <w:gridCol w:w="1820"/>
@@ -7208,22 +7165,28 @@
       </w:r>
       <w:r>
         <w:rPr>
-          <w:rFonts w:ascii="Georgia" w:hAnsi="Georgia"/>
-          <w:b/>
-          <w:bCs/>
-          <w:color w:val="000000"/>
+          <w:rStyle w:val="KHeading2Char"/>
         </w:rPr>
         <w:t>UC-03 - Maintain Patient</w:t>
       </w:r>
       <w:r>
         <w:br/>
       </w:r>
+      <w:proofErr w:type="gramStart"/>
       <w:r>
         <w:rPr>
           <w:rFonts w:ascii="Georgia" w:hAnsi="Georgia"/>
           <w:color w:val="000000"/>
         </w:rPr>
-        <w:t xml:space="preserve">For a patient to be treated in the hospital they must have an accurate patient record. When a patient is seen for the first time a staff member must create a record. For subsequent visits, information needs to be updated in order to maintain an accurate record. </w:t>
+        <w:t>For</w:t>
+      </w:r>
+      <w:proofErr w:type="gramEnd"/>
+      <w:r>
+        <w:rPr>
+          <w:rFonts w:ascii="Georgia" w:hAnsi="Georgia"/>
+          <w:color w:val="000000"/>
+        </w:rPr>
+        <w:t xml:space="preserve"> a patient to be treated in the hospital they must have an accurate patient record. When a patient is seen for the first time a staff member must create a record. For subsequent visits, information needs to be updated in order to maintain an accurate record. </w:t>
       </w:r>
       <w:r>
         <w:br/>
@@ -7264,7 +7227,7 @@
           <w:bottom w:w="15" w:type="dxa"/>
           <w:right w:w="15" w:type="dxa"/>
         </w:tblCellMar>
-        <w:tblLook w:val="04A0" w:firstRow="1" w:lastRow="0" w:firstColumn="1" w:lastColumn="0" w:noHBand="0" w:noVBand="1"/>
+        <w:tblLook w:val="04A0"/>
       </w:tblPr>
       <w:tblGrid>
         <w:gridCol w:w="2355"/>
@@ -7949,93 +7912,87 @@
     <w:p>
       <w:pPr>
         <w:spacing w:after="240"/>
-      </w:pPr>
-    </w:p>
-    <w:p>
-      <w:pPr>
-        <w:spacing w:after="240"/>
-      </w:pPr>
-      <w:r>
         <w:rPr>
           <w:rFonts w:ascii="Georgia" w:hAnsi="Georgia"/>
           <w:b/>
           <w:bCs/>
           <w:color w:val="000000"/>
         </w:rPr>
+      </w:pPr>
+    </w:p>
+    <w:p>
+      <w:pPr>
+        <w:spacing w:after="240"/>
+      </w:pPr>
+      <w:r>
+        <w:rPr>
+          <w:rStyle w:val="KHeading2Char"/>
+        </w:rPr>
         <w:t>UC-0</w:t>
       </w:r>
       <w:r>
         <w:rPr>
-          <w:rFonts w:ascii="Georgia" w:hAnsi="Georgia"/>
-          <w:b/>
-          <w:bCs/>
-          <w:color w:val="000000"/>
+          <w:rStyle w:val="KHeading2Char"/>
         </w:rPr>
         <w:t>4</w:t>
       </w:r>
       <w:r>
         <w:rPr>
-          <w:rFonts w:ascii="Georgia" w:hAnsi="Georgia"/>
-          <w:b/>
-          <w:bCs/>
-          <w:color w:val="000000"/>
+          <w:rStyle w:val="KHeading2Char"/>
         </w:rPr>
         <w:t xml:space="preserve"> </w:t>
       </w:r>
       <w:r>
         <w:rPr>
-          <w:rFonts w:ascii="Georgia" w:hAnsi="Georgia"/>
-          <w:b/>
-          <w:bCs/>
-          <w:color w:val="000000"/>
+          <w:rStyle w:val="KHeading2Char"/>
         </w:rPr>
         <w:t>–</w:t>
       </w:r>
       <w:r>
         <w:rPr>
-          <w:rFonts w:ascii="Georgia" w:hAnsi="Georgia"/>
-          <w:b/>
-          <w:bCs/>
-          <w:color w:val="000000"/>
+          <w:rStyle w:val="KHeading2Char"/>
         </w:rPr>
         <w:t xml:space="preserve"> </w:t>
       </w:r>
       <w:r>
         <w:rPr>
-          <w:rFonts w:ascii="Georgia" w:hAnsi="Georgia"/>
-          <w:b/>
-          <w:bCs/>
-          <w:color w:val="000000"/>
+          <w:rStyle w:val="KHeading2Char"/>
         </w:rPr>
         <w:t>Search</w:t>
       </w:r>
       <w:r>
         <w:rPr>
-          <w:rFonts w:ascii="Georgia" w:hAnsi="Georgia"/>
-          <w:b/>
-          <w:bCs/>
-          <w:color w:val="000000"/>
+          <w:rStyle w:val="KHeading2Char"/>
         </w:rPr>
         <w:t xml:space="preserve"> Patient Record</w:t>
       </w:r>
       <w:r>
         <w:rPr>
-          <w:rFonts w:ascii="Georgia" w:hAnsi="Georgia"/>
-          <w:b/>
-          <w:bCs/>
-          <w:color w:val="000000"/>
+          <w:rStyle w:val="KHeading2Char"/>
         </w:rPr>
         <w:t>s</w:t>
       </w:r>
       <w:r>
+        <w:rPr>
+          <w:rStyle w:val="KHeading2Char"/>
+        </w:rPr>
         <w:br/>
       </w:r>
+      <w:proofErr w:type="gramStart"/>
       <w:r>
         <w:rPr>
           <w:rFonts w:ascii="Georgia" w:hAnsi="Georgia"/>
           <w:color w:val="000000"/>
         </w:rPr>
-        <w:t>The receptionist or another staff member needs to search the system for a particular patient. This can be done using various data provided by a potentially existent patient.</w:t>
+        <w:t>The</w:t>
+      </w:r>
+      <w:proofErr w:type="gramEnd"/>
+      <w:r>
+        <w:rPr>
+          <w:rFonts w:ascii="Georgia" w:hAnsi="Georgia"/>
+          <w:color w:val="000000"/>
+        </w:rPr>
+        <w:t xml:space="preserve"> receptionist or another staff member needs to search the system for a particular patient. This can be done using various data provided by a potentially existent patient.</w:t>
       </w:r>
       <w:r>
         <w:br/>
@@ -8076,7 +8033,7 @@
           <w:bottom w:w="15" w:type="dxa"/>
           <w:right w:w="15" w:type="dxa"/>
         </w:tblCellMar>
-        <w:tblLook w:val="04A0" w:firstRow="1" w:lastRow="0" w:firstColumn="1" w:lastColumn="0" w:noHBand="0" w:noVBand="1"/>
+        <w:tblLook w:val="04A0"/>
       </w:tblPr>
       <w:tblGrid>
         <w:gridCol w:w="1833"/>
@@ -8626,35 +8583,35 @@
         <w:br/>
       </w:r>
       <w:r>
+        <w:rPr>
+          <w:rStyle w:val="KHeading2Char"/>
+        </w:rPr>
+        <w:t>UC-05</w:t>
+      </w:r>
+      <w:r>
+        <w:rPr>
+          <w:rStyle w:val="KHeading2Char"/>
+        </w:rPr>
+        <w:t xml:space="preserve"> - Admit Patient</w:t>
+      </w:r>
+      <w:r>
         <w:br/>
       </w:r>
-      <w:r>
-        <w:rPr>
-          <w:rFonts w:ascii="Georgia" w:hAnsi="Georgia"/>
-          <w:b/>
-          <w:bCs/>
-          <w:color w:val="000000"/>
-        </w:rPr>
-        <w:t>UC-05</w:t>
-      </w:r>
-      <w:r>
-        <w:rPr>
-          <w:rFonts w:ascii="Georgia" w:hAnsi="Georgia"/>
-          <w:b/>
-          <w:bCs/>
-          <w:color w:val="000000"/>
-        </w:rPr>
-        <w:t xml:space="preserve"> - Admit Patient</w:t>
-      </w:r>
-      <w:r>
-        <w:br/>
-      </w:r>
+      <w:proofErr w:type="gramStart"/>
       <w:r>
         <w:rPr>
           <w:rFonts w:ascii="Georgia" w:hAnsi="Georgia"/>
           <w:color w:val="000000"/>
         </w:rPr>
-        <w:t>This is the process by which a patient is admitted to the facility for care.</w:t>
+        <w:t>This</w:t>
+      </w:r>
+      <w:proofErr w:type="gramEnd"/>
+      <w:r>
+        <w:rPr>
+          <w:rFonts w:ascii="Georgia" w:hAnsi="Georgia"/>
+          <w:color w:val="000000"/>
+        </w:rPr>
+        <w:t xml:space="preserve"> is the process by which a patient is admitted to the facility for care.</w:t>
       </w:r>
       <w:r>
         <w:br/>
@@ -8695,7 +8652,7 @@
           <w:bottom w:w="15" w:type="dxa"/>
           <w:right w:w="15" w:type="dxa"/>
         </w:tblCellMar>
-        <w:tblLook w:val="04A0" w:firstRow="1" w:lastRow="0" w:firstColumn="1" w:lastColumn="0" w:noHBand="0" w:noVBand="1"/>
+        <w:tblLook w:val="04A0"/>
       </w:tblPr>
       <w:tblGrid>
         <w:gridCol w:w="1909"/>
@@ -9282,32 +9239,20 @@
         <w:br/>
       </w:r>
       <w:r>
-        <w:br/>
-      </w:r>
-      <w:r>
-        <w:rPr>
-          <w:rFonts w:ascii="Georgia" w:hAnsi="Georgia"/>
-          <w:b/>
-          <w:bCs/>
-          <w:color w:val="000000"/>
+        <w:rPr>
+          <w:rStyle w:val="KHeading2Char"/>
         </w:rPr>
         <w:t>UC-0</w:t>
       </w:r>
       <w:r>
         <w:rPr>
-          <w:rFonts w:ascii="Georgia" w:hAnsi="Georgia"/>
-          <w:b/>
-          <w:bCs/>
-          <w:color w:val="000000"/>
+          <w:rStyle w:val="KHeading2Char"/>
         </w:rPr>
         <w:t>7</w:t>
       </w:r>
       <w:r>
         <w:rPr>
-          <w:rFonts w:ascii="Georgia" w:hAnsi="Georgia"/>
-          <w:b/>
-          <w:bCs/>
-          <w:color w:val="000000"/>
+          <w:rStyle w:val="KHeading2Char"/>
         </w:rPr>
         <w:t xml:space="preserve"> - Discharge Patient</w:t>
       </w:r>
@@ -9360,7 +9305,7 @@
           <w:bottom w:w="15" w:type="dxa"/>
           <w:right w:w="15" w:type="dxa"/>
         </w:tblCellMar>
-        <w:tblLook w:val="04A0" w:firstRow="1" w:lastRow="0" w:firstColumn="1" w:lastColumn="0" w:noHBand="0" w:noVBand="1"/>
+        <w:tblLook w:val="04A0"/>
       </w:tblPr>
       <w:tblGrid>
         <w:gridCol w:w="1892"/>
@@ -9830,35 +9775,20 @@
         <w:br/>
       </w:r>
       <w:r>
-        <w:br/>
-      </w:r>
-      <w:r>
-        <w:br/>
-      </w:r>
-      <w:r>
-        <w:rPr>
-          <w:rFonts w:ascii="Georgia" w:hAnsi="Georgia"/>
-          <w:b/>
-          <w:bCs/>
-          <w:color w:val="000000"/>
+        <w:rPr>
+          <w:rStyle w:val="KHeading2Char"/>
         </w:rPr>
         <w:t>UC-0</w:t>
       </w:r>
       <w:r>
         <w:rPr>
-          <w:rFonts w:ascii="Georgia" w:hAnsi="Georgia"/>
-          <w:b/>
-          <w:bCs/>
-          <w:color w:val="000000"/>
+          <w:rStyle w:val="KHeading2Char"/>
         </w:rPr>
         <w:t>8</w:t>
       </w:r>
       <w:r>
         <w:rPr>
-          <w:rFonts w:ascii="Georgia" w:hAnsi="Georgia"/>
-          <w:b/>
-          <w:bCs/>
-          <w:color w:val="000000"/>
+          <w:rStyle w:val="KHeading2Char"/>
         </w:rPr>
         <w:t xml:space="preserve"> - Record Patient Vitals</w:t>
       </w:r>
@@ -9911,7 +9841,7 @@
           <w:bottom w:w="15" w:type="dxa"/>
           <w:right w:w="15" w:type="dxa"/>
         </w:tblCellMar>
-        <w:tblLook w:val="04A0" w:firstRow="1" w:lastRow="0" w:firstColumn="1" w:lastColumn="0" w:noHBand="0" w:noVBand="1"/>
+        <w:tblLook w:val="04A0"/>
       </w:tblPr>
       <w:tblGrid>
         <w:gridCol w:w="1892"/>
@@ -10366,32 +10296,20 @@
         <w:br/>
       </w:r>
       <w:r>
-        <w:br/>
-      </w:r>
-      <w:r>
-        <w:rPr>
-          <w:rFonts w:ascii="Georgia" w:hAnsi="Georgia"/>
-          <w:b/>
-          <w:bCs/>
-          <w:color w:val="000000"/>
+        <w:rPr>
+          <w:rStyle w:val="KHeading2Char"/>
         </w:rPr>
         <w:t>UC-</w:t>
       </w:r>
       <w:r>
         <w:rPr>
-          <w:rFonts w:ascii="Georgia" w:hAnsi="Georgia"/>
-          <w:b/>
-          <w:bCs/>
-          <w:color w:val="000000"/>
+          <w:rStyle w:val="KHeading2Char"/>
         </w:rPr>
         <w:t>09</w:t>
       </w:r>
       <w:r>
         <w:rPr>
-          <w:rFonts w:ascii="Georgia" w:hAnsi="Georgia"/>
-          <w:b/>
-          <w:bCs/>
-          <w:color w:val="000000"/>
+          <w:rStyle w:val="KHeading2Char"/>
         </w:rPr>
         <w:t xml:space="preserve"> - Create New Encounter</w:t>
       </w:r>
@@ -10444,7 +10362,7 @@
           <w:bottom w:w="15" w:type="dxa"/>
           <w:right w:w="15" w:type="dxa"/>
         </w:tblCellMar>
-        <w:tblLook w:val="04A0" w:firstRow="1" w:lastRow="0" w:firstColumn="1" w:lastColumn="0" w:noHBand="0" w:noVBand="1"/>
+        <w:tblLook w:val="04A0"/>
       </w:tblPr>
       <w:tblGrid>
         <w:gridCol w:w="1870"/>
@@ -10941,44 +10859,41 @@
         <w:br/>
       </w:r>
       <w:r>
+        <w:rPr>
+          <w:rStyle w:val="KHeading2Char"/>
+        </w:rPr>
+        <w:t>UC-1</w:t>
+      </w:r>
+      <w:r>
+        <w:rPr>
+          <w:rStyle w:val="KHeading2Char"/>
+        </w:rPr>
+        <w:t>0</w:t>
+      </w:r>
+      <w:r>
+        <w:rPr>
+          <w:rStyle w:val="KHeading2Char"/>
+        </w:rPr>
+        <w:t xml:space="preserve"> - Add Notes to Patient Record</w:t>
+      </w:r>
+      <w:r>
         <w:br/>
       </w:r>
-      <w:r>
-        <w:rPr>
-          <w:rFonts w:ascii="Georgia" w:hAnsi="Georgia"/>
-          <w:b/>
-          <w:bCs/>
-          <w:color w:val="000000"/>
-        </w:rPr>
-        <w:t>UC-1</w:t>
-      </w:r>
-      <w:r>
-        <w:rPr>
-          <w:rFonts w:ascii="Georgia" w:hAnsi="Georgia"/>
-          <w:b/>
-          <w:bCs/>
-          <w:color w:val="000000"/>
-        </w:rPr>
-        <w:t>0</w:t>
-      </w:r>
-      <w:r>
-        <w:rPr>
-          <w:rFonts w:ascii="Georgia" w:hAnsi="Georgia"/>
-          <w:b/>
-          <w:bCs/>
-          <w:color w:val="000000"/>
-        </w:rPr>
-        <w:t xml:space="preserve"> - Add Notes to Patient Record</w:t>
-      </w:r>
-      <w:r>
-        <w:br/>
-      </w:r>
+      <w:proofErr w:type="gramStart"/>
       <w:r>
         <w:rPr>
           <w:rFonts w:ascii="Georgia" w:hAnsi="Georgia"/>
           <w:color w:val="000000"/>
         </w:rPr>
-        <w:t>During an encounter between either a physician or a nurse and a patient notes may be taken in free form.</w:t>
+        <w:t>During</w:t>
+      </w:r>
+      <w:proofErr w:type="gramEnd"/>
+      <w:r>
+        <w:rPr>
+          <w:rFonts w:ascii="Georgia" w:hAnsi="Georgia"/>
+          <w:color w:val="000000"/>
+        </w:rPr>
+        <w:t xml:space="preserve"> an encounter between either a physician or a nurse and a patient notes may be taken in free form.</w:t>
       </w:r>
       <w:r>
         <w:br/>
@@ -11019,7 +10934,7 @@
           <w:bottom w:w="15" w:type="dxa"/>
           <w:right w:w="15" w:type="dxa"/>
         </w:tblCellMar>
-        <w:tblLook w:val="04A0" w:firstRow="1" w:lastRow="0" w:firstColumn="1" w:lastColumn="0" w:noHBand="0" w:noVBand="1"/>
+        <w:tblLook w:val="04A0"/>
       </w:tblPr>
       <w:tblGrid>
         <w:gridCol w:w="1892"/>
@@ -11494,32 +11409,20 @@
         <w:br/>
       </w:r>
       <w:r>
-        <w:br/>
-      </w:r>
-      <w:r>
-        <w:rPr>
-          <w:rFonts w:ascii="Georgia" w:hAnsi="Georgia"/>
-          <w:b/>
-          <w:bCs/>
-          <w:color w:val="000000"/>
+        <w:rPr>
+          <w:rStyle w:val="KHeading2Char"/>
         </w:rPr>
         <w:t>UC-1</w:t>
       </w:r>
       <w:r>
         <w:rPr>
-          <w:rFonts w:ascii="Georgia" w:hAnsi="Georgia"/>
-          <w:b/>
-          <w:bCs/>
-          <w:color w:val="000000"/>
+          <w:rStyle w:val="KHeading2Char"/>
         </w:rPr>
         <w:t>1</w:t>
       </w:r>
       <w:r>
         <w:rPr>
-          <w:rFonts w:ascii="Georgia" w:hAnsi="Georgia"/>
-          <w:b/>
-          <w:bCs/>
-          <w:color w:val="000000"/>
+          <w:rStyle w:val="KHeading2Char"/>
         </w:rPr>
         <w:t xml:space="preserve"> - View Patient History</w:t>
       </w:r>
@@ -11572,7 +11475,7 @@
           <w:bottom w:w="15" w:type="dxa"/>
           <w:right w:w="15" w:type="dxa"/>
         </w:tblCellMar>
-        <w:tblLook w:val="04A0" w:firstRow="1" w:lastRow="0" w:firstColumn="1" w:lastColumn="0" w:noHBand="0" w:noVBand="1"/>
+        <w:tblLook w:val="04A0"/>
       </w:tblPr>
       <w:tblGrid>
         <w:gridCol w:w="1813"/>
@@ -12097,26 +12000,15 @@
       <w:r>
         <w:br/>
       </w:r>
-    </w:p>
-    <w:p>
-      <w:pPr>
-        <w:spacing w:after="240"/>
-      </w:pPr>
-      <w:r>
-        <w:rPr>
-          <w:rFonts w:ascii="Georgia" w:hAnsi="Georgia"/>
-          <w:b/>
-          <w:bCs/>
-          <w:color w:val="000000"/>
+      <w:r>
+        <w:rPr>
+          <w:rStyle w:val="KHeading2Char"/>
         </w:rPr>
         <w:t>UC-12 - Maintain</w:t>
       </w:r>
       <w:r>
         <w:rPr>
-          <w:rFonts w:ascii="Georgia" w:hAnsi="Georgia"/>
-          <w:b/>
-          <w:bCs/>
-          <w:color w:val="000000"/>
+          <w:rStyle w:val="KHeading2Char"/>
         </w:rPr>
         <w:t xml:space="preserve"> Patient Allergy</w:t>
       </w:r>
@@ -12169,7 +12061,7 @@
           <w:bottom w:w="15" w:type="dxa"/>
           <w:right w:w="15" w:type="dxa"/>
         </w:tblCellMar>
-        <w:tblLook w:val="04A0" w:firstRow="1" w:lastRow="0" w:firstColumn="1" w:lastColumn="0" w:noHBand="0" w:noVBand="1"/>
+        <w:tblLook w:val="04A0"/>
       </w:tblPr>
       <w:tblGrid>
         <w:gridCol w:w="1794"/>
@@ -12728,62 +12620,38 @@
         <w:br/>
       </w:r>
       <w:r>
-        <w:br/>
-      </w:r>
-      <w:r>
-        <w:br/>
-      </w:r>
-      <w:r>
-        <w:rPr>
-          <w:rFonts w:ascii="Georgia" w:hAnsi="Georgia"/>
-          <w:b/>
-          <w:bCs/>
-          <w:color w:val="000000"/>
+        <w:rPr>
+          <w:rStyle w:val="KHeading2Char"/>
         </w:rPr>
         <w:t>UC-1</w:t>
       </w:r>
       <w:r>
         <w:rPr>
-          <w:rFonts w:ascii="Georgia" w:hAnsi="Georgia"/>
-          <w:b/>
-          <w:bCs/>
-          <w:color w:val="000000"/>
+          <w:rStyle w:val="KHeading2Char"/>
         </w:rPr>
         <w:t>3</w:t>
       </w:r>
       <w:r>
         <w:rPr>
-          <w:rFonts w:ascii="Georgia" w:hAnsi="Georgia"/>
-          <w:b/>
-          <w:bCs/>
-          <w:color w:val="000000"/>
+          <w:rStyle w:val="KHeading2Char"/>
         </w:rPr>
         <w:t xml:space="preserve"> </w:t>
       </w:r>
       <w:r>
         <w:rPr>
-          <w:rFonts w:ascii="Georgia" w:hAnsi="Georgia"/>
-          <w:b/>
-          <w:bCs/>
-          <w:color w:val="000000"/>
+          <w:rStyle w:val="KHeading2Char"/>
         </w:rPr>
         <w:t>–</w:t>
       </w:r>
       <w:r>
         <w:rPr>
-          <w:rFonts w:ascii="Georgia" w:hAnsi="Georgia"/>
-          <w:b/>
-          <w:bCs/>
-          <w:color w:val="000000"/>
+          <w:rStyle w:val="KHeading2Char"/>
         </w:rPr>
         <w:t xml:space="preserve"> </w:t>
       </w:r>
       <w:r>
         <w:rPr>
-          <w:rFonts w:ascii="Georgia" w:hAnsi="Georgia"/>
-          <w:b/>
-          <w:bCs/>
-          <w:color w:val="000000"/>
+          <w:rStyle w:val="KHeading2Char"/>
         </w:rPr>
         <w:t>Invoice Product/Service</w:t>
       </w:r>
@@ -12850,7 +12718,7 @@
           <w:bottom w:w="15" w:type="dxa"/>
           <w:right w:w="15" w:type="dxa"/>
         </w:tblCellMar>
-        <w:tblLook w:val="04A0" w:firstRow="1" w:lastRow="0" w:firstColumn="1" w:lastColumn="0" w:noHBand="0" w:noVBand="1"/>
+        <w:tblLook w:val="04A0"/>
       </w:tblPr>
       <w:tblGrid>
         <w:gridCol w:w="1852"/>
@@ -13393,95 +13261,88 @@
         <w:br/>
       </w:r>
       <w:r>
+        <w:rPr>
+          <w:rStyle w:val="KHeading2Char"/>
+        </w:rPr>
+        <w:t xml:space="preserve">UC-14 – Generate </w:t>
+      </w:r>
+      <w:r>
+        <w:rPr>
+          <w:rStyle w:val="KHeading2Char"/>
+        </w:rPr>
+        <w:t>Bill</w:t>
+      </w:r>
+      <w:r>
+        <w:rPr>
+          <w:rStyle w:val="KHeading2Char"/>
+        </w:rPr>
+        <w:t>/Invoice</w:t>
+      </w:r>
+      <w:r>
         <w:br/>
       </w:r>
-      <w:r>
-        <w:br/>
-      </w:r>
-      <w:r>
-        <w:rPr>
-          <w:rFonts w:ascii="Georgia" w:hAnsi="Georgia"/>
-          <w:b/>
-          <w:bCs/>
-          <w:color w:val="000000"/>
-        </w:rPr>
-        <w:t xml:space="preserve">UC-14 – Generate </w:t>
-      </w:r>
-      <w:r>
-        <w:rPr>
-          <w:rFonts w:ascii="Georgia" w:hAnsi="Georgia"/>
-          <w:b/>
-          <w:bCs/>
-          <w:color w:val="000000"/>
-        </w:rPr>
-        <w:t>Bill</w:t>
-      </w:r>
-      <w:r>
-        <w:rPr>
-          <w:rFonts w:ascii="Georgia" w:hAnsi="Georgia"/>
-          <w:b/>
-          <w:bCs/>
-          <w:color w:val="000000"/>
-        </w:rPr>
-        <w:t>/Invoice</w:t>
-      </w:r>
-      <w:r>
-        <w:br/>
-      </w:r>
+      <w:proofErr w:type="gramStart"/>
       <w:r>
         <w:rPr>
           <w:rFonts w:ascii="Georgia" w:hAnsi="Georgia"/>
           <w:color w:val="000000"/>
         </w:rPr>
-        <w:t>Once services ha</w:t>
-      </w:r>
+        <w:t>Once</w:t>
+      </w:r>
+      <w:proofErr w:type="gramEnd"/>
       <w:r>
         <w:rPr>
           <w:rFonts w:ascii="Georgia" w:hAnsi="Georgia"/>
           <w:color w:val="000000"/>
         </w:rPr>
-        <w:t>ve been provided to a patient a</w:t>
+        <w:t xml:space="preserve"> services ha</w:t>
       </w:r>
       <w:r>
         <w:rPr>
           <w:rFonts w:ascii="Georgia" w:hAnsi="Georgia"/>
           <w:color w:val="000000"/>
         </w:rPr>
-        <w:t xml:space="preserve"> </w:t>
+        <w:t>ve been provided to a patient a</w:t>
       </w:r>
       <w:r>
         <w:rPr>
           <w:rFonts w:ascii="Georgia" w:hAnsi="Georgia"/>
           <w:color w:val="000000"/>
         </w:rPr>
-        <w:t>bill</w:t>
+        <w:t xml:space="preserve"> </w:t>
       </w:r>
       <w:r>
         <w:rPr>
           <w:rFonts w:ascii="Georgia" w:hAnsi="Georgia"/>
           <w:color w:val="000000"/>
         </w:rPr>
-        <w:t xml:space="preserve"> will be generated. The </w:t>
+        <w:t>bill</w:t>
       </w:r>
       <w:r>
         <w:rPr>
           <w:rFonts w:ascii="Georgia" w:hAnsi="Georgia"/>
           <w:color w:val="000000"/>
         </w:rPr>
-        <w:t>bill</w:t>
+        <w:t xml:space="preserve"> will be generated. The </w:t>
       </w:r>
       <w:r>
         <w:rPr>
           <w:rFonts w:ascii="Georgia" w:hAnsi="Georgia"/>
           <w:color w:val="000000"/>
         </w:rPr>
+        <w:t>bill</w:t>
+      </w:r>
+      <w:r>
+        <w:rPr>
+          <w:rFonts w:ascii="Georgia" w:hAnsi="Georgia"/>
+          <w:color w:val="000000"/>
+        </w:rPr>
         <w:t xml:space="preserve"> will include line items with charges for various supplies, medicines, and care.</w:t>
       </w:r>
       <w:r>
         <w:br/>
       </w:r>
       <w:r>
-        <w:lastRenderedPageBreak/>
         <w:br/>
       </w:r>
       <w:r>
@@ -13517,7 +13378,7 @@
           <w:bottom w:w="15" w:type="dxa"/>
           <w:right w:w="15" w:type="dxa"/>
         </w:tblCellMar>
-        <w:tblLook w:val="04A0" w:firstRow="1" w:lastRow="0" w:firstColumn="1" w:lastColumn="0" w:noHBand="0" w:noVBand="1"/>
+        <w:tblLook w:val="04A0"/>
       </w:tblPr>
       <w:tblGrid>
         <w:gridCol w:w="1892"/>
@@ -13553,6 +13414,7 @@
                 <w:rFonts w:ascii="Georgia" w:hAnsi="Georgia"/>
                 <w:color w:val="000000"/>
               </w:rPr>
+              <w:lastRenderedPageBreak/>
               <w:t>Identifier</w:t>
             </w:r>
           </w:p>
@@ -14007,35 +13869,20 @@
         <w:br/>
       </w:r>
       <w:r>
-        <w:br/>
-      </w:r>
-      <w:r>
-        <w:br/>
-      </w:r>
-      <w:r>
-        <w:rPr>
-          <w:rFonts w:ascii="Georgia" w:hAnsi="Georgia"/>
-          <w:b/>
-          <w:bCs/>
-          <w:color w:val="000000"/>
+        <w:rPr>
+          <w:rStyle w:val="KHeading2Char"/>
         </w:rPr>
         <w:t>UC-1</w:t>
       </w:r>
       <w:r>
         <w:rPr>
-          <w:rFonts w:ascii="Georgia" w:hAnsi="Georgia"/>
-          <w:b/>
-          <w:bCs/>
-          <w:color w:val="000000"/>
+          <w:rStyle w:val="KHeading2Char"/>
         </w:rPr>
         <w:t>5</w:t>
       </w:r>
       <w:r>
         <w:rPr>
-          <w:rFonts w:ascii="Georgia" w:hAnsi="Georgia"/>
-          <w:b/>
-          <w:bCs/>
-          <w:color w:val="000000"/>
+          <w:rStyle w:val="KHeading2Char"/>
         </w:rPr>
         <w:t xml:space="preserve"> - Record Payment</w:t>
       </w:r>
@@ -14102,7 +13949,7 @@
           <w:bottom w:w="15" w:type="dxa"/>
           <w:right w:w="15" w:type="dxa"/>
         </w:tblCellMar>
-        <w:tblLook w:val="04A0" w:firstRow="1" w:lastRow="0" w:firstColumn="1" w:lastColumn="0" w:noHBand="0" w:noVBand="1"/>
+        <w:tblLook w:val="04A0"/>
       </w:tblPr>
       <w:tblGrid>
         <w:gridCol w:w="1892"/>
@@ -14567,7 +14414,6 @@
                 <w:rFonts w:ascii="Georgia" w:hAnsi="Georgia"/>
                 <w:color w:val="000000"/>
               </w:rPr>
-              <w:lastRenderedPageBreak/>
               <w:t>Post Conditions</w:t>
             </w:r>
           </w:p>
@@ -14615,35 +14461,20 @@
         <w:br/>
       </w:r>
       <w:r>
-        <w:br/>
-      </w:r>
-      <w:r>
-        <w:br/>
-      </w:r>
-      <w:r>
-        <w:rPr>
-          <w:rFonts w:ascii="Georgia" w:hAnsi="Georgia"/>
-          <w:b/>
-          <w:bCs/>
-          <w:color w:val="000000"/>
+        <w:rPr>
+          <w:rStyle w:val="KHeading2Char"/>
         </w:rPr>
         <w:t>UC-16</w:t>
       </w:r>
       <w:r>
         <w:rPr>
-          <w:rFonts w:ascii="Georgia" w:hAnsi="Georgia"/>
-          <w:b/>
-          <w:bCs/>
-          <w:color w:val="000000"/>
+          <w:rStyle w:val="KHeading2Char"/>
         </w:rPr>
         <w:t xml:space="preserve"> - </w:t>
       </w:r>
       <w:r>
         <w:rPr>
-          <w:rFonts w:ascii="Georgia" w:hAnsi="Georgia"/>
-          <w:b/>
-          <w:bCs/>
-          <w:color w:val="000000"/>
+          <w:rStyle w:val="KHeading2Char"/>
         </w:rPr>
         <w:t>Maintain Product/Service</w:t>
       </w:r>
@@ -14655,6 +14486,7 @@
           <w:rFonts w:ascii="Georgia" w:hAnsi="Georgia"/>
           <w:color w:val="000000"/>
         </w:rPr>
+        <w:lastRenderedPageBreak/>
         <w:t>The facility staff will occasionally add new items such as supplies or medicines to the inventory. These items will track quantity as well as any pertinent information.</w:t>
       </w:r>
       <w:r>
@@ -14696,7 +14528,7 @@
           <w:bottom w:w="15" w:type="dxa"/>
           <w:right w:w="15" w:type="dxa"/>
         </w:tblCellMar>
-        <w:tblLook w:val="04A0" w:firstRow="1" w:lastRow="0" w:firstColumn="1" w:lastColumn="0" w:noHBand="0" w:noVBand="1"/>
+        <w:tblLook w:val="04A0"/>
       </w:tblPr>
       <w:tblGrid>
         <w:gridCol w:w="1869"/>
@@ -15327,11 +15159,11 @@
         <w:jc w:val="center"/>
       </w:pPr>
       <w:r>
-        <w:object w:dxaOrig="6915" w:dyaOrig="12151" w14:anchorId="057138A5">
-          <v:shape id="_x0000_i1026" type="#_x0000_t75" style="width:332pt;height:585pt" o:ole="">
-            <v:imagedata r:id="rId11" o:title=""/>
+        <w:object w:dxaOrig="6915" w:dyaOrig="12151">
+          <v:shape id="_x0000_i1026" type="#_x0000_t75" style="width:332.25pt;height:585pt" o:ole="">
+            <v:imagedata r:id="rId10" o:title=""/>
           </v:shape>
-          <o:OLEObject Type="Embed" ProgID="Visio.Drawing.11" ShapeID="_x0000_i1026" DrawAspect="Content" ObjectID="_1231043968" r:id="rId12"/>
+          <o:OLEObject Type="Embed" ProgID="Visio.Drawing.11" ShapeID="_x0000_i1026" DrawAspect="Content" ObjectID="_1357190710" r:id="rId11"/>
         </w:object>
       </w:r>
     </w:p>
@@ -15354,11 +15186,11 @@
         <w:jc w:val="center"/>
       </w:pPr>
       <w:r>
-        <w:object w:dxaOrig="6895" w:dyaOrig="9559" w14:anchorId="6396CC29">
-          <v:shape id="_x0000_i1027" type="#_x0000_t75" style="width:346pt;height:478pt" o:ole="">
-            <v:imagedata r:id="rId13" o:title=""/>
+        <w:object w:dxaOrig="6895" w:dyaOrig="9559">
+          <v:shape id="_x0000_i1027" type="#_x0000_t75" style="width:346.5pt;height:477.75pt" o:ole="">
+            <v:imagedata r:id="rId12" o:title=""/>
           </v:shape>
-          <o:OLEObject Type="Embed" ProgID="Visio.Drawing.11" ShapeID="_x0000_i1027" DrawAspect="Content" ObjectID="_1231043969" r:id="rId14"/>
+          <o:OLEObject Type="Embed" ProgID="Visio.Drawing.11" ShapeID="_x0000_i1027" DrawAspect="Content" ObjectID="_1357190711" r:id="rId13"/>
         </w:object>
       </w:r>
     </w:p>
@@ -15409,11 +15241,11 @@
         </w:rPr>
       </w:pPr>
       <w:r>
-        <w:object w:dxaOrig="6895" w:dyaOrig="13591" w14:anchorId="2B231FE8">
-          <v:shape id="_x0000_i1028" type="#_x0000_t75" style="width:308pt;height:609pt" o:ole="">
-            <v:imagedata r:id="rId15" o:title=""/>
+        <w:object w:dxaOrig="6895" w:dyaOrig="13591">
+          <v:shape id="_x0000_i1028" type="#_x0000_t75" style="width:307.5pt;height:609pt" o:ole="">
+            <v:imagedata r:id="rId14" o:title=""/>
           </v:shape>
-          <o:OLEObject Type="Embed" ProgID="Visio.Drawing.11" ShapeID="_x0000_i1028" DrawAspect="Content" ObjectID="_1231043970" r:id="rId16"/>
+          <o:OLEObject Type="Embed" ProgID="Visio.Drawing.11" ShapeID="_x0000_i1028" DrawAspect="Content" ObjectID="_1357190712" r:id="rId15"/>
         </w:object>
       </w:r>
     </w:p>
@@ -16135,7 +15967,7 @@
           <w:bottom w:val="single" w:sz="24" w:space="0" w:color="auto"/>
           <w:right w:val="single" w:sz="24" w:space="0" w:color="auto"/>
         </w:tblBorders>
-        <w:tblLook w:val="0000" w:firstRow="0" w:lastRow="0" w:firstColumn="0" w:lastColumn="0" w:noHBand="0" w:noVBand="0"/>
+        <w:tblLook w:val="0000"/>
       </w:tblPr>
       <w:tblGrid>
         <w:gridCol w:w="1998"/>
@@ -16618,7 +16450,7 @@
           <w:bottom w:val="single" w:sz="24" w:space="0" w:color="auto"/>
           <w:right w:val="single" w:sz="24" w:space="0" w:color="auto"/>
         </w:tblBorders>
-        <w:tblLook w:val="0000" w:firstRow="0" w:lastRow="0" w:firstColumn="0" w:lastColumn="0" w:noHBand="0" w:noVBand="0"/>
+        <w:tblLook w:val="0000"/>
       </w:tblPr>
       <w:tblGrid>
         <w:gridCol w:w="1998"/>
@@ -17071,7 +16903,7 @@
           <w:bottom w:val="single" w:sz="24" w:space="0" w:color="auto"/>
           <w:right w:val="single" w:sz="24" w:space="0" w:color="auto"/>
         </w:tblBorders>
-        <w:tblLook w:val="0000" w:firstRow="0" w:lastRow="0" w:firstColumn="0" w:lastColumn="0" w:noHBand="0" w:noVBand="0"/>
+        <w:tblLook w:val="0000"/>
       </w:tblPr>
       <w:tblGrid>
         <w:gridCol w:w="1998"/>
@@ -17536,7 +17368,7 @@
           <w:bottom w:val="single" w:sz="24" w:space="0" w:color="auto"/>
           <w:right w:val="single" w:sz="24" w:space="0" w:color="auto"/>
         </w:tblBorders>
-        <w:tblLook w:val="0000" w:firstRow="0" w:lastRow="0" w:firstColumn="0" w:lastColumn="0" w:noHBand="0" w:noVBand="0"/>
+        <w:tblLook w:val="0000"/>
       </w:tblPr>
       <w:tblGrid>
         <w:gridCol w:w="1998"/>
@@ -17934,6 +17766,7 @@
               <w:rPr>
                 <w:b/>
               </w:rPr>
+              <w:lastRenderedPageBreak/>
               <w:t>Alternate Flow</w:t>
             </w:r>
           </w:p>
@@ -17971,7 +17804,7 @@
           <w:bottom w:val="single" w:sz="24" w:space="0" w:color="auto"/>
           <w:right w:val="single" w:sz="24" w:space="0" w:color="auto"/>
         </w:tblBorders>
-        <w:tblLook w:val="0000" w:firstRow="0" w:lastRow="0" w:firstColumn="0" w:lastColumn="0" w:noHBand="0" w:noVBand="0"/>
+        <w:tblLook w:val="0000"/>
       </w:tblPr>
       <w:tblGrid>
         <w:gridCol w:w="1998"/>
@@ -17995,7 +17828,6 @@
               <w:rPr>
                 <w:b/>
               </w:rPr>
-              <w:lastRenderedPageBreak/>
               <w:t>Identifier</w:t>
             </w:r>
           </w:p>
@@ -18610,7 +18442,7 @@
           <w:bottom w:val="single" w:sz="24" w:space="0" w:color="auto"/>
           <w:right w:val="single" w:sz="24" w:space="0" w:color="auto"/>
         </w:tblBorders>
-        <w:tblLook w:val="0000" w:firstRow="0" w:lastRow="0" w:firstColumn="0" w:lastColumn="0" w:noHBand="0" w:noVBand="0"/>
+        <w:tblLook w:val="0000"/>
       </w:tblPr>
       <w:tblGrid>
         <w:gridCol w:w="1998"/>
@@ -19084,7 +18916,7 @@
           <w:bottom w:val="single" w:sz="24" w:space="0" w:color="auto"/>
           <w:right w:val="single" w:sz="24" w:space="0" w:color="auto"/>
         </w:tblBorders>
-        <w:tblLook w:val="0000" w:firstRow="0" w:lastRow="0" w:firstColumn="0" w:lastColumn="0" w:noHBand="0" w:noVBand="0"/>
+        <w:tblLook w:val="0000"/>
       </w:tblPr>
       <w:tblGrid>
         <w:gridCol w:w="1998"/>
@@ -19543,7 +19375,7 @@
           <w:bottom w:val="single" w:sz="24" w:space="0" w:color="auto"/>
           <w:right w:val="single" w:sz="24" w:space="0" w:color="auto"/>
         </w:tblBorders>
-        <w:tblLook w:val="0000" w:firstRow="0" w:lastRow="0" w:firstColumn="0" w:lastColumn="0" w:noHBand="0" w:noVBand="0"/>
+        <w:tblLook w:val="0000"/>
       </w:tblPr>
       <w:tblGrid>
         <w:gridCol w:w="1998"/>
@@ -20045,6 +19877,7 @@
         <w:spacing w:line="240" w:lineRule="auto"/>
       </w:pPr>
       <w:r>
+        <w:lastRenderedPageBreak/>
         <w:br w:type="page"/>
       </w:r>
     </w:p>
@@ -20057,7 +19890,7 @@
           <w:bottom w:val="single" w:sz="24" w:space="0" w:color="auto"/>
           <w:right w:val="single" w:sz="24" w:space="0" w:color="auto"/>
         </w:tblBorders>
-        <w:tblLook w:val="0000" w:firstRow="0" w:lastRow="0" w:firstColumn="0" w:lastColumn="0" w:noHBand="0" w:noVBand="0"/>
+        <w:tblLook w:val="0000"/>
       </w:tblPr>
       <w:tblGrid>
         <w:gridCol w:w="1998"/>
@@ -21007,7 +20840,7 @@
           <w:bottom w:val="single" w:sz="24" w:space="0" w:color="auto"/>
           <w:right w:val="single" w:sz="24" w:space="0" w:color="auto"/>
         </w:tblBorders>
-        <w:tblLook w:val="0000" w:firstRow="0" w:lastRow="0" w:firstColumn="0" w:lastColumn="0" w:noHBand="0" w:noVBand="0"/>
+        <w:tblLook w:val="0000"/>
       </w:tblPr>
       <w:tblGrid>
         <w:gridCol w:w="1998"/>
@@ -21546,21 +21379,7 @@
               <w:rPr>
                 <w:rFonts w:eastAsia="Palatino Linotype"/>
               </w:rPr>
-              <w:t xml:space="preserve">, </w:t>
-            </w:r>
-            <w:proofErr w:type="spellStart"/>
-            <w:r>
-              <w:rPr>
-                <w:rFonts w:eastAsia="Palatino Linotype"/>
-              </w:rPr>
-              <w:t>etc</w:t>
-            </w:r>
-            <w:proofErr w:type="spellEnd"/>
-            <w:r>
-              <w:rPr>
-                <w:rFonts w:eastAsia="Palatino Linotype"/>
-              </w:rPr>
-              <w:t>).</w:t>
+              <w:t>, etc).</w:t>
             </w:r>
           </w:p>
         </w:tc>
@@ -21625,7 +21444,7 @@
           <w:bottom w:val="single" w:sz="24" w:space="0" w:color="auto"/>
           <w:right w:val="single" w:sz="24" w:space="0" w:color="auto"/>
         </w:tblBorders>
-        <w:tblLook w:val="0000" w:firstRow="0" w:lastRow="0" w:firstColumn="0" w:lastColumn="0" w:noHBand="0" w:noVBand="0"/>
+        <w:tblLook w:val="0000"/>
       </w:tblPr>
       <w:tblGrid>
         <w:gridCol w:w="1998"/>
@@ -22264,7 +22083,7 @@
           <w:bottom w:val="single" w:sz="24" w:space="0" w:color="auto"/>
           <w:right w:val="single" w:sz="24" w:space="0" w:color="auto"/>
         </w:tblBorders>
-        <w:tblLook w:val="0000" w:firstRow="0" w:lastRow="0" w:firstColumn="0" w:lastColumn="0" w:noHBand="0" w:noVBand="0"/>
+        <w:tblLook w:val="0000"/>
       </w:tblPr>
       <w:tblGrid>
         <w:gridCol w:w="1998"/>
@@ -22807,7 +22626,7 @@
           <w:szCs w:val="24"/>
         </w:rPr>
         <w:drawing>
-          <wp:inline distT="0" distB="0" distL="0" distR="0" wp14:anchorId="31D719BB" wp14:editId="2402DBC0">
+          <wp:inline distT="0" distB="0" distL="0" distR="0">
             <wp:extent cx="5215136" cy="4000500"/>
             <wp:effectExtent l="25400" t="0" r="0" b="0"/>
             <wp:docPr id="8" name="Picture 1" descr=":UCDPatientRecords.psd"/>
@@ -22824,7 +22643,7 @@
                     </pic:cNvPicPr>
                   </pic:nvPicPr>
                   <pic:blipFill>
-                    <a:blip r:embed="rId17"/>
+                    <a:blip r:embed="rId16"/>
                     <a:srcRect/>
                     <a:stretch>
                       <a:fillRect/>
@@ -22872,7 +22691,7 @@
         </w:rPr>
         <w:lastRenderedPageBreak/>
         <w:drawing>
-          <wp:inline distT="0" distB="0" distL="0" distR="0" wp14:anchorId="1CB50CCD" wp14:editId="68B8C2DA">
+          <wp:inline distT="0" distB="0" distL="0" distR="0">
             <wp:extent cx="5943600" cy="4276725"/>
             <wp:effectExtent l="19050" t="0" r="0" b="0"/>
             <wp:docPr id="10" name="Picture 1" descr="K:\School\CS3750\NICU.png"/>
@@ -22889,7 +22708,7 @@
                     </pic:cNvPicPr>
                   </pic:nvPicPr>
                   <pic:blipFill>
-                    <a:blip r:embed="rId18"/>
+                    <a:blip r:embed="rId17"/>
                     <a:srcRect/>
                     <a:stretch>
                       <a:fillRect/>
@@ -22937,7 +22756,7 @@
         </w:rPr>
         <w:lastRenderedPageBreak/>
         <w:drawing>
-          <wp:inline distT="0" distB="0" distL="0" distR="0" wp14:anchorId="13180FBF" wp14:editId="1D20D11B">
+          <wp:inline distT="0" distB="0" distL="0" distR="0">
             <wp:extent cx="5943600" cy="4400550"/>
             <wp:effectExtent l="19050" t="0" r="0" b="0"/>
             <wp:docPr id="11" name="Picture 2" descr="K:\School\CS3750\ER.png"/>
@@ -22954,7 +22773,7 @@
                     </pic:cNvPicPr>
                   </pic:nvPicPr>
                   <pic:blipFill>
-                    <a:blip r:embed="rId19"/>
+                    <a:blip r:embed="rId18"/>
                     <a:srcRect/>
                     <a:stretch>
                       <a:fillRect/>
@@ -23002,7 +22821,7 @@
         </w:rPr>
         <w:lastRenderedPageBreak/>
         <w:drawing>
-          <wp:inline distT="0" distB="0" distL="0" distR="0" wp14:anchorId="0F02AD90" wp14:editId="74C91BFD">
+          <wp:inline distT="0" distB="0" distL="0" distR="0">
             <wp:extent cx="5943600" cy="4914900"/>
             <wp:effectExtent l="19050" t="0" r="0" b="0"/>
             <wp:docPr id="20" name="Picture 3" descr="K:\School\CS3750\Hospital.png"/>
@@ -23019,7 +22838,7 @@
                     </pic:cNvPicPr>
                   </pic:nvPicPr>
                   <pic:blipFill>
-                    <a:blip r:embed="rId20"/>
+                    <a:blip r:embed="rId19"/>
                     <a:srcRect/>
                     <a:stretch>
                       <a:fillRect/>
@@ -23121,7 +22940,7 @@
           <w:szCs w:val="24"/>
         </w:rPr>
         <w:drawing>
-          <wp:inline distT="0" distB="0" distL="0" distR="0" wp14:anchorId="6243BF54" wp14:editId="5C0FF49F">
+          <wp:inline distT="0" distB="0" distL="0" distR="0">
             <wp:extent cx="4572000" cy="2343150"/>
             <wp:effectExtent l="19050" t="0" r="0" b="0"/>
             <wp:docPr id="21" name="Picture 4" descr="K:\School\CS3750\GUC01.png"/>
@@ -23138,7 +22957,7 @@
                     </pic:cNvPicPr>
                   </pic:nvPicPr>
                   <pic:blipFill>
-                    <a:blip r:embed="rId21"/>
+                    <a:blip r:embed="rId20"/>
                     <a:srcRect/>
                     <a:stretch>
                       <a:fillRect/>
@@ -23211,7 +23030,7 @@
           <w:szCs w:val="24"/>
         </w:rPr>
         <w:drawing>
-          <wp:inline distT="0" distB="0" distL="0" distR="0" wp14:anchorId="6B28624F" wp14:editId="075055C8">
+          <wp:inline distT="0" distB="0" distL="0" distR="0">
             <wp:extent cx="5943600" cy="3438525"/>
             <wp:effectExtent l="19050" t="0" r="0" b="0"/>
             <wp:docPr id="28" name="Picture 5" descr="K:\School\CS3750\GUC02.png"/>
@@ -23228,7 +23047,7 @@
                     </pic:cNvPicPr>
                   </pic:nvPicPr>
                   <pic:blipFill>
-                    <a:blip r:embed="rId22"/>
+                    <a:blip r:embed="rId21"/>
                     <a:srcRect/>
                     <a:stretch>
                       <a:fillRect/>
@@ -23296,7 +23115,7 @@
           <w:szCs w:val="24"/>
         </w:rPr>
         <w:drawing>
-          <wp:inline distT="0" distB="0" distL="0" distR="0" wp14:anchorId="2FF78E7B" wp14:editId="4721E0B2">
+          <wp:inline distT="0" distB="0" distL="0" distR="0">
             <wp:extent cx="5669280" cy="3495275"/>
             <wp:effectExtent l="19050" t="0" r="7620" b="0"/>
             <wp:docPr id="29" name="Picture 6" descr="K:\School\CS3750\GUC03.png"/>
@@ -23313,7 +23132,7 @@
                     </pic:cNvPicPr>
                   </pic:nvPicPr>
                   <pic:blipFill>
-                    <a:blip r:embed="rId23"/>
+                    <a:blip r:embed="rId22"/>
                     <a:srcRect/>
                     <a:stretch>
                       <a:fillRect/>
@@ -23390,7 +23209,7 @@
           <w:szCs w:val="24"/>
         </w:rPr>
         <w:drawing>
-          <wp:inline distT="0" distB="0" distL="0" distR="0" wp14:anchorId="79B5E899" wp14:editId="52A930EA">
+          <wp:inline distT="0" distB="0" distL="0" distR="0">
             <wp:extent cx="5819775" cy="4057650"/>
             <wp:effectExtent l="19050" t="0" r="9525" b="0"/>
             <wp:docPr id="30" name="Picture 7" descr="K:\School\CS3750\GUC04.png"/>
@@ -23407,7 +23226,7 @@
                     </pic:cNvPicPr>
                   </pic:nvPicPr>
                   <pic:blipFill>
-                    <a:blip r:embed="rId24"/>
+                    <a:blip r:embed="rId23"/>
                     <a:srcRect/>
                     <a:stretch>
                       <a:fillRect/>
@@ -23503,7 +23322,7 @@
           <w:szCs w:val="24"/>
         </w:rPr>
         <w:drawing>
-          <wp:inline distT="0" distB="0" distL="0" distR="0" wp14:anchorId="3FC65A3F" wp14:editId="3781098A">
+          <wp:inline distT="0" distB="0" distL="0" distR="0">
             <wp:extent cx="5943600" cy="5651500"/>
             <wp:effectExtent l="25400" t="0" r="0" b="0"/>
             <wp:docPr id="31" name="Picture 6" descr=":ANewPatient.psd"/>
@@ -23520,7 +23339,7 @@
                     </pic:cNvPicPr>
                   </pic:nvPicPr>
                   <pic:blipFill>
-                    <a:blip r:embed="rId25"/>
+                    <a:blip r:embed="rId24"/>
                     <a:srcRect/>
                     <a:stretch>
                       <a:fillRect/>
@@ -23577,7 +23396,7 @@
         </w:rPr>
         <w:lastRenderedPageBreak/>
         <w:drawing>
-          <wp:inline distT="0" distB="0" distL="0" distR="0" wp14:anchorId="6C57C720" wp14:editId="7E7F0836">
+          <wp:inline distT="0" distB="0" distL="0" distR="0">
             <wp:extent cx="5943600" cy="5943600"/>
             <wp:effectExtent l="25400" t="0" r="0" b="0"/>
             <wp:docPr id="32" name="Picture 7" descr=":ASearchForRecord.psd"/>
@@ -23594,7 +23413,7 @@
                     </pic:cNvPicPr>
                   </pic:nvPicPr>
                   <pic:blipFill>
-                    <a:blip r:embed="rId26"/>
+                    <a:blip r:embed="rId25"/>
                     <a:srcRect/>
                     <a:stretch>
                       <a:fillRect/>
@@ -23651,7 +23470,7 @@
         </w:rPr>
         <w:lastRenderedPageBreak/>
         <w:drawing>
-          <wp:inline distT="0" distB="0" distL="0" distR="0" wp14:anchorId="6A6B0DE7" wp14:editId="280154B9">
+          <wp:inline distT="0" distB="0" distL="0" distR="0">
             <wp:extent cx="5943600" cy="5588000"/>
             <wp:effectExtent l="25400" t="0" r="0" b="0"/>
             <wp:docPr id="33" name="Picture 8" descr=":AAdmitPatient.psd"/>
@@ -23668,7 +23487,7 @@
                     </pic:cNvPicPr>
                   </pic:nvPicPr>
                   <pic:blipFill>
-                    <a:blip r:embed="rId27"/>
+                    <a:blip r:embed="rId26"/>
                     <a:srcRect/>
                     <a:stretch>
                       <a:fillRect/>
@@ -23725,7 +23544,7 @@
         </w:rPr>
         <w:lastRenderedPageBreak/>
         <w:drawing>
-          <wp:inline distT="0" distB="0" distL="0" distR="0" wp14:anchorId="561C1612" wp14:editId="0E879AB7">
+          <wp:inline distT="0" distB="0" distL="0" distR="0">
             <wp:extent cx="5943600" cy="5943600"/>
             <wp:effectExtent l="25400" t="0" r="0" b="0"/>
             <wp:docPr id="34" name="Picture 9" descr=":ADischargePatient.psd"/>
@@ -23742,7 +23561,7 @@
                     </pic:cNvPicPr>
                   </pic:nvPicPr>
                   <pic:blipFill>
-                    <a:blip r:embed="rId28"/>
+                    <a:blip r:embed="rId27"/>
                     <a:srcRect/>
                     <a:stretch>
                       <a:fillRect/>
@@ -23799,7 +23618,7 @@
         </w:rPr>
         <w:lastRenderedPageBreak/>
         <w:drawing>
-          <wp:inline distT="0" distB="0" distL="0" distR="0" wp14:anchorId="034720B9" wp14:editId="5ABEFC32">
+          <wp:inline distT="0" distB="0" distL="0" distR="0">
             <wp:extent cx="5943600" cy="6197600"/>
             <wp:effectExtent l="25400" t="0" r="0" b="0"/>
             <wp:docPr id="35" name="Picture 10" descr=":APayment.psd"/>
@@ -23816,7 +23635,7 @@
                     </pic:cNvPicPr>
                   </pic:nvPicPr>
                   <pic:blipFill>
-                    <a:blip r:embed="rId29"/>
+                    <a:blip r:embed="rId28"/>
                     <a:srcRect/>
                     <a:stretch>
                       <a:fillRect/>
@@ -23905,7 +23724,7 @@
           <w:noProof/>
         </w:rPr>
         <w:drawing>
-          <wp:inline distT="0" distB="0" distL="0" distR="0" wp14:anchorId="16661B8C" wp14:editId="663B7B29">
+          <wp:inline distT="0" distB="0" distL="0" distR="0">
             <wp:extent cx="4286250" cy="3810000"/>
             <wp:effectExtent l="0" t="0" r="0" b="0"/>
             <wp:docPr id="1" name="Picture 1"/>
@@ -23920,10 +23739,10 @@
                     <pic:cNvPicPr/>
                   </pic:nvPicPr>
                   <pic:blipFill>
-                    <a:blip r:embed="rId30" cstate="print">
+                    <a:blip r:embed="rId29" cstate="print">
                       <a:extLst>
                         <a:ext uri="{28A0092B-C50C-407E-A947-70E740481C1C}">
-                          <a14:useLocalDpi xmlns:a14="http://schemas.microsoft.com/office/drawing/2010/main" val="0"/>
+                          <a14:useLocalDpi xmlns:a14="http://schemas.microsoft.com/office/drawing/2010/main" xmlns:wps="http://schemas.microsoft.com/office/word/2010/wordprocessingShape" xmlns:wpi="http://schemas.microsoft.com/office/word/2010/wordprocessingInk" xmlns:wpg="http://schemas.microsoft.com/office/word/2010/wordprocessingGroup" xmlns:w14="http://schemas.microsoft.com/office/word/2010/wordml" xmlns:w="http://schemas.openxmlformats.org/wordprocessingml/2006/main" xmlns:w10="urn:schemas-microsoft-com:office:word" xmlns:wp14="http://schemas.microsoft.com/office/word/2010/wordprocessingDrawing" xmlns:v="urn:schemas-microsoft-com:vml" xmlns:o="urn:schemas-microsoft-com:office:office" xmlns:mv="urn:schemas-microsoft-com:mac:vml" xmlns:mc="http://schemas.openxmlformats.org/markup-compatibility/2006" xmlns:mo="http://schemas.microsoft.com/office/mac/office/2008/main" xmlns:wpc="http://schemas.microsoft.com/office/word/2010/wordprocessingCanvas" xmlns="" val="0"/>
                         </a:ext>
                       </a:extLst>
                     </a:blip>
@@ -24006,7 +23825,7 @@
         </w:rPr>
         <w:lastRenderedPageBreak/>
         <w:drawing>
-          <wp:inline distT="0" distB="0" distL="0" distR="0" wp14:anchorId="12F0C1AB" wp14:editId="39427492">
+          <wp:inline distT="0" distB="0" distL="0" distR="0">
             <wp:extent cx="4286250" cy="3810000"/>
             <wp:effectExtent l="0" t="0" r="0" b="0"/>
             <wp:docPr id="2" name="Picture 2"/>
@@ -24021,10 +23840,10 @@
                     <pic:cNvPicPr/>
                   </pic:nvPicPr>
                   <pic:blipFill>
-                    <a:blip r:embed="rId31" cstate="print">
+                    <a:blip r:embed="rId30" cstate="print">
                       <a:extLst>
                         <a:ext uri="{28A0092B-C50C-407E-A947-70E740481C1C}">
-                          <a14:useLocalDpi xmlns:a14="http://schemas.microsoft.com/office/drawing/2010/main" val="0"/>
+                          <a14:useLocalDpi xmlns:a14="http://schemas.microsoft.com/office/drawing/2010/main" xmlns:wps="http://schemas.microsoft.com/office/word/2010/wordprocessingShape" xmlns:wpi="http://schemas.microsoft.com/office/word/2010/wordprocessingInk" xmlns:wpg="http://schemas.microsoft.com/office/word/2010/wordprocessingGroup" xmlns:w14="http://schemas.microsoft.com/office/word/2010/wordml" xmlns:w="http://schemas.openxmlformats.org/wordprocessingml/2006/main" xmlns:w10="urn:schemas-microsoft-com:office:word" xmlns:wp14="http://schemas.microsoft.com/office/word/2010/wordprocessingDrawing" xmlns:v="urn:schemas-microsoft-com:vml" xmlns:o="urn:schemas-microsoft-com:office:office" xmlns:mv="urn:schemas-microsoft-com:mac:vml" xmlns:mc="http://schemas.openxmlformats.org/markup-compatibility/2006" xmlns:mo="http://schemas.microsoft.com/office/mac/office/2008/main" xmlns:wpc="http://schemas.microsoft.com/office/word/2010/wordprocessingCanvas" xmlns="" val="0"/>
                         </a:ext>
                       </a:extLst>
                     </a:blip>
@@ -24098,7 +23917,7 @@
         </w:rPr>
         <w:lastRenderedPageBreak/>
         <w:drawing>
-          <wp:inline distT="0" distB="0" distL="0" distR="0" wp14:anchorId="457EC866" wp14:editId="2BDAD636">
+          <wp:inline distT="0" distB="0" distL="0" distR="0">
             <wp:extent cx="4286250" cy="3810000"/>
             <wp:effectExtent l="0" t="0" r="0" b="0"/>
             <wp:docPr id="3" name="Picture 3"/>
@@ -24113,10 +23932,10 @@
                     <pic:cNvPicPr/>
                   </pic:nvPicPr>
                   <pic:blipFill>
-                    <a:blip r:embed="rId32" cstate="print">
+                    <a:blip r:embed="rId31" cstate="print">
                       <a:extLst>
                         <a:ext uri="{28A0092B-C50C-407E-A947-70E740481C1C}">
-                          <a14:useLocalDpi xmlns:a14="http://schemas.microsoft.com/office/drawing/2010/main" val="0"/>
+                          <a14:useLocalDpi xmlns:a14="http://schemas.microsoft.com/office/drawing/2010/main" xmlns:wps="http://schemas.microsoft.com/office/word/2010/wordprocessingShape" xmlns:wpi="http://schemas.microsoft.com/office/word/2010/wordprocessingInk" xmlns:wpg="http://schemas.microsoft.com/office/word/2010/wordprocessingGroup" xmlns:w14="http://schemas.microsoft.com/office/word/2010/wordml" xmlns:w="http://schemas.openxmlformats.org/wordprocessingml/2006/main" xmlns:w10="urn:schemas-microsoft-com:office:word" xmlns:wp14="http://schemas.microsoft.com/office/word/2010/wordprocessingDrawing" xmlns:v="urn:schemas-microsoft-com:vml" xmlns:o="urn:schemas-microsoft-com:office:office" xmlns:mv="urn:schemas-microsoft-com:mac:vml" xmlns:mc="http://schemas.openxmlformats.org/markup-compatibility/2006" xmlns:mo="http://schemas.microsoft.com/office/mac/office/2008/main" xmlns:wpc="http://schemas.microsoft.com/office/word/2010/wordprocessingCanvas" xmlns="" val="0"/>
                         </a:ext>
                       </a:extLst>
                     </a:blip>
@@ -24219,7 +24038,7 @@
           <w:noProof/>
         </w:rPr>
         <w:drawing>
-          <wp:inline distT="0" distB="0" distL="0" distR="0" wp14:anchorId="05589157" wp14:editId="31CC612A">
+          <wp:inline distT="0" distB="0" distL="0" distR="0">
             <wp:extent cx="4286250" cy="3810000"/>
             <wp:effectExtent l="0" t="0" r="0" b="0"/>
             <wp:docPr id="5" name="Picture 5"/>
@@ -24234,10 +24053,10 @@
                     <pic:cNvPicPr/>
                   </pic:nvPicPr>
                   <pic:blipFill>
-                    <a:blip r:embed="rId33" cstate="print">
+                    <a:blip r:embed="rId32" cstate="print">
                       <a:extLst>
                         <a:ext uri="{28A0092B-C50C-407E-A947-70E740481C1C}">
-                          <a14:useLocalDpi xmlns:a14="http://schemas.microsoft.com/office/drawing/2010/main" val="0"/>
+                          <a14:useLocalDpi xmlns:a14="http://schemas.microsoft.com/office/drawing/2010/main" xmlns:wps="http://schemas.microsoft.com/office/word/2010/wordprocessingShape" xmlns:wpi="http://schemas.microsoft.com/office/word/2010/wordprocessingInk" xmlns:wpg="http://schemas.microsoft.com/office/word/2010/wordprocessingGroup" xmlns:w14="http://schemas.microsoft.com/office/word/2010/wordml" xmlns:w="http://schemas.openxmlformats.org/wordprocessingml/2006/main" xmlns:w10="urn:schemas-microsoft-com:office:word" xmlns:wp14="http://schemas.microsoft.com/office/word/2010/wordprocessingDrawing" xmlns:v="urn:schemas-microsoft-com:vml" xmlns:o="urn:schemas-microsoft-com:office:office" xmlns:mv="urn:schemas-microsoft-com:mac:vml" xmlns:mc="http://schemas.openxmlformats.org/markup-compatibility/2006" xmlns:mo="http://schemas.microsoft.com/office/mac/office/2008/main" xmlns:wpc="http://schemas.microsoft.com/office/word/2010/wordprocessingCanvas" xmlns="" val="0"/>
                         </a:ext>
                       </a:extLst>
                     </a:blip>
@@ -24374,7 +24193,7 @@
         </w:rPr>
         <w:lastRenderedPageBreak/>
         <w:drawing>
-          <wp:inline distT="0" distB="0" distL="0" distR="0" wp14:anchorId="08B868B2" wp14:editId="25951F60">
+          <wp:inline distT="0" distB="0" distL="0" distR="0">
             <wp:extent cx="4286250" cy="3810000"/>
             <wp:effectExtent l="0" t="0" r="0" b="0"/>
             <wp:docPr id="6" name="Picture 6"/>
@@ -24389,10 +24208,10 @@
                     <pic:cNvPicPr/>
                   </pic:nvPicPr>
                   <pic:blipFill>
-                    <a:blip r:embed="rId34" cstate="print">
+                    <a:blip r:embed="rId33" cstate="print">
                       <a:extLst>
                         <a:ext uri="{28A0092B-C50C-407E-A947-70E740481C1C}">
-                          <a14:useLocalDpi xmlns:a14="http://schemas.microsoft.com/office/drawing/2010/main" val="0"/>
+                          <a14:useLocalDpi xmlns:a14="http://schemas.microsoft.com/office/drawing/2010/main" xmlns:wps="http://schemas.microsoft.com/office/word/2010/wordprocessingShape" xmlns:wpi="http://schemas.microsoft.com/office/word/2010/wordprocessingInk" xmlns:wpg="http://schemas.microsoft.com/office/word/2010/wordprocessingGroup" xmlns:w14="http://schemas.microsoft.com/office/word/2010/wordml" xmlns:w="http://schemas.openxmlformats.org/wordprocessingml/2006/main" xmlns:w10="urn:schemas-microsoft-com:office:word" xmlns:wp14="http://schemas.microsoft.com/office/word/2010/wordprocessingDrawing" xmlns:v="urn:schemas-microsoft-com:vml" xmlns:o="urn:schemas-microsoft-com:office:office" xmlns:mv="urn:schemas-microsoft-com:mac:vml" xmlns:mc="http://schemas.openxmlformats.org/markup-compatibility/2006" xmlns:mo="http://schemas.microsoft.com/office/mac/office/2008/main" xmlns:wpc="http://schemas.microsoft.com/office/word/2010/wordprocessingCanvas" xmlns="" val="0"/>
                         </a:ext>
                       </a:extLst>
                     </a:blip>
@@ -24504,7 +24323,7 @@
           <w:noProof/>
         </w:rPr>
         <w:drawing>
-          <wp:inline distT="0" distB="0" distL="0" distR="0" wp14:anchorId="64E16DE1" wp14:editId="37413FEF">
+          <wp:inline distT="0" distB="0" distL="0" distR="0">
             <wp:extent cx="4286250" cy="3810000"/>
             <wp:effectExtent l="0" t="0" r="0" b="0"/>
             <wp:docPr id="7" name="Picture 7"/>
@@ -24519,10 +24338,10 @@
                     <pic:cNvPicPr/>
                   </pic:nvPicPr>
                   <pic:blipFill>
-                    <a:blip r:embed="rId35" cstate="print">
+                    <a:blip r:embed="rId34" cstate="print">
                       <a:extLst>
                         <a:ext uri="{28A0092B-C50C-407E-A947-70E740481C1C}">
-                          <a14:useLocalDpi xmlns:a14="http://schemas.microsoft.com/office/drawing/2010/main" val="0"/>
+                          <a14:useLocalDpi xmlns:a14="http://schemas.microsoft.com/office/drawing/2010/main" xmlns:wps="http://schemas.microsoft.com/office/word/2010/wordprocessingShape" xmlns:wpi="http://schemas.microsoft.com/office/word/2010/wordprocessingInk" xmlns:wpg="http://schemas.microsoft.com/office/word/2010/wordprocessingGroup" xmlns:w14="http://schemas.microsoft.com/office/word/2010/wordml" xmlns:w="http://schemas.openxmlformats.org/wordprocessingml/2006/main" xmlns:w10="urn:schemas-microsoft-com:office:word" xmlns:wp14="http://schemas.microsoft.com/office/word/2010/wordprocessingDrawing" xmlns:v="urn:schemas-microsoft-com:vml" xmlns:o="urn:schemas-microsoft-com:office:office" xmlns:mv="urn:schemas-microsoft-com:mac:vml" xmlns:mc="http://schemas.openxmlformats.org/markup-compatibility/2006" xmlns:mo="http://schemas.microsoft.com/office/mac/office/2008/main" xmlns:wpc="http://schemas.microsoft.com/office/word/2010/wordprocessingCanvas" xmlns="" val="0"/>
                         </a:ext>
                       </a:extLst>
                     </a:blip>
@@ -24607,7 +24426,7 @@
         </w:rPr>
         <w:lastRenderedPageBreak/>
         <w:drawing>
-          <wp:inline distT="0" distB="0" distL="0" distR="0" wp14:anchorId="5D3E7C94" wp14:editId="413E21EB">
+          <wp:inline distT="0" distB="0" distL="0" distR="0">
             <wp:extent cx="4286250" cy="3810000"/>
             <wp:effectExtent l="19050" t="0" r="0" b="0"/>
             <wp:docPr id="13" name="Picture 12" descr="FrontDesk_ViewAppointments.png"/>
@@ -24622,7 +24441,7 @@
                     <pic:cNvPicPr/>
                   </pic:nvPicPr>
                   <pic:blipFill>
-                    <a:blip r:embed="rId36" cstate="print"/>
+                    <a:blip r:embed="rId35" cstate="print"/>
                     <a:stretch>
                       <a:fillRect/>
                     </a:stretch>
@@ -24718,7 +24537,7 @@
           <w:noProof/>
         </w:rPr>
         <w:drawing>
-          <wp:inline distT="0" distB="0" distL="0" distR="0" wp14:anchorId="07A7FA48" wp14:editId="523961B0">
+          <wp:inline distT="0" distB="0" distL="0" distR="0">
             <wp:extent cx="4286250" cy="3810000"/>
             <wp:effectExtent l="0" t="0" r="0" b="0"/>
             <wp:docPr id="9" name="Picture 9"/>
@@ -24733,10 +24552,10 @@
                     <pic:cNvPicPr/>
                   </pic:nvPicPr>
                   <pic:blipFill>
-                    <a:blip r:embed="rId37" cstate="print">
+                    <a:blip r:embed="rId36" cstate="print">
                       <a:extLst>
                         <a:ext uri="{28A0092B-C50C-407E-A947-70E740481C1C}">
-                          <a14:useLocalDpi xmlns:a14="http://schemas.microsoft.com/office/drawing/2010/main" val="0"/>
+                          <a14:useLocalDpi xmlns:a14="http://schemas.microsoft.com/office/drawing/2010/main" xmlns:wps="http://schemas.microsoft.com/office/word/2010/wordprocessingShape" xmlns:wpi="http://schemas.microsoft.com/office/word/2010/wordprocessingInk" xmlns:wpg="http://schemas.microsoft.com/office/word/2010/wordprocessingGroup" xmlns:w14="http://schemas.microsoft.com/office/word/2010/wordml" xmlns:w="http://schemas.openxmlformats.org/wordprocessingml/2006/main" xmlns:w10="urn:schemas-microsoft-com:office:word" xmlns:wp14="http://schemas.microsoft.com/office/word/2010/wordprocessingDrawing" xmlns:v="urn:schemas-microsoft-com:vml" xmlns:o="urn:schemas-microsoft-com:office:office" xmlns:mv="urn:schemas-microsoft-com:mac:vml" xmlns:mc="http://schemas.openxmlformats.org/markup-compatibility/2006" xmlns:mo="http://schemas.microsoft.com/office/mac/office/2008/main" xmlns:wpc="http://schemas.microsoft.com/office/word/2010/wordprocessingCanvas" xmlns="" val="0"/>
                         </a:ext>
                       </a:extLst>
                     </a:blip>
@@ -24883,7 +24702,7 @@
           <w:noProof/>
         </w:rPr>
         <w:drawing>
-          <wp:inline distT="0" distB="0" distL="0" distR="0" wp14:anchorId="7E658C5A" wp14:editId="18C65CB9">
+          <wp:inline distT="0" distB="0" distL="0" distR="0">
             <wp:extent cx="4286250" cy="3810000"/>
             <wp:effectExtent l="19050" t="0" r="0" b="0"/>
             <wp:docPr id="15" name="Picture 14" descr="FrontDesk_Medications.png"/>
@@ -24895,6 +24714,165 @@
                 <pic:pic xmlns:pic="http://schemas.openxmlformats.org/drawingml/2006/picture">
                   <pic:nvPicPr>
                     <pic:cNvPr id="0" name="FrontDesk_Medications.png"/>
+                    <pic:cNvPicPr/>
+                  </pic:nvPicPr>
+                  <pic:blipFill>
+                    <a:blip r:embed="rId37" cstate="print"/>
+                    <a:stretch>
+                      <a:fillRect/>
+                    </a:stretch>
+                  </pic:blipFill>
+                  <pic:spPr>
+                    <a:xfrm>
+                      <a:off x="0" y="0"/>
+                      <a:ext cx="4286250" cy="3810000"/>
+                    </a:xfrm>
+                    <a:prstGeom prst="rect">
+                      <a:avLst/>
+                    </a:prstGeom>
+                  </pic:spPr>
+                </pic:pic>
+              </a:graphicData>
+            </a:graphic>
+          </wp:inline>
+        </w:drawing>
+      </w:r>
+    </w:p>
+    <w:p>
+      <w:pPr>
+        <w:pStyle w:val="ListParagraph"/>
+        <w:numPr>
+          <w:ilvl w:val="0"/>
+          <w:numId w:val="5"/>
+        </w:numPr>
+        <w:rPr>
+          <w:szCs w:val="24"/>
+        </w:rPr>
+      </w:pPr>
+      <w:r>
+        <w:rPr>
+          <w:szCs w:val="24"/>
+        </w:rPr>
+        <w:t>Click the “Meds” tab to reach the Medications screen.</w:t>
+      </w:r>
+    </w:p>
+    <w:p>
+      <w:pPr>
+        <w:pStyle w:val="ListParagraph"/>
+        <w:numPr>
+          <w:ilvl w:val="0"/>
+          <w:numId w:val="5"/>
+        </w:numPr>
+        <w:rPr>
+          <w:szCs w:val="24"/>
+        </w:rPr>
+      </w:pPr>
+      <w:r>
+        <w:rPr>
+          <w:szCs w:val="24"/>
+        </w:rPr>
+        <w:t xml:space="preserve">A list of medications prescribed by the </w:t>
+      </w:r>
+      <w:r>
+        <w:rPr>
+          <w:szCs w:val="24"/>
+        </w:rPr>
+        <w:t>physician</w:t>
+      </w:r>
+      <w:r>
+        <w:rPr>
+          <w:szCs w:val="24"/>
+        </w:rPr>
+        <w:t xml:space="preserve"> will be listed.</w:t>
+      </w:r>
+    </w:p>
+    <w:p>
+      <w:pPr>
+        <w:pStyle w:val="ListParagraph"/>
+        <w:numPr>
+          <w:ilvl w:val="0"/>
+          <w:numId w:val="5"/>
+        </w:numPr>
+        <w:rPr>
+          <w:szCs w:val="24"/>
+        </w:rPr>
+      </w:pPr>
+      <w:r>
+        <w:rPr>
+          <w:szCs w:val="24"/>
+        </w:rPr>
+        <w:t>Click on a medication to highlight it, then click “Issue and add selected to bill” after medication has been filled.  This takes the quantity of drugs out from the inventory, and also adds the cost of the drugs to the patient’s bill to be paid.</w:t>
+      </w:r>
+    </w:p>
+    <w:p>
+      <w:pPr>
+        <w:pStyle w:val="ListParagraph"/>
+        <w:numPr>
+          <w:ilvl w:val="0"/>
+          <w:numId w:val="5"/>
+        </w:numPr>
+        <w:rPr>
+          <w:szCs w:val="24"/>
+        </w:rPr>
+      </w:pPr>
+      <w:r>
+        <w:rPr>
+          <w:szCs w:val="24"/>
+        </w:rPr>
+        <w:t>Or click “Issue and add all medications to bill”.</w:t>
+      </w:r>
+    </w:p>
+    <w:p/>
+    <w:p>
+      <w:pPr>
+        <w:rPr>
+          <w:rFonts w:eastAsiaTheme="majorEastAsia" w:cstheme="majorBidi"/>
+          <w:b/>
+          <w:bCs/>
+          <w:color w:val="4F81BD" w:themeColor="accent1"/>
+          <w:sz w:val="26"/>
+          <w:szCs w:val="26"/>
+        </w:rPr>
+      </w:pPr>
+      <w:r>
+        <w:br w:type="page"/>
+      </w:r>
+    </w:p>
+    <w:p>
+      <w:pPr>
+        <w:pStyle w:val="KHeading2"/>
+      </w:pPr>
+      <w:bookmarkStart w:id="33" w:name="_Toc275025931"/>
+      <w:bookmarkStart w:id="34" w:name="_Toc282351925"/>
+      <w:r>
+        <w:lastRenderedPageBreak/>
+        <w:t>Bill Patient</w:t>
+      </w:r>
+      <w:bookmarkEnd w:id="33"/>
+      <w:bookmarkEnd w:id="34"/>
+    </w:p>
+    <w:p/>
+    <w:p>
+      <w:pPr>
+        <w:jc w:val="center"/>
+      </w:pPr>
+      <w:r>
+        <w:rPr>
+          <w:noProof/>
+        </w:rPr>
+        <w:drawing>
+          <wp:inline distT="0" distB="0" distL="0" distR="0">
+            <wp:extent cx="4286250" cy="3810000"/>
+            <wp:effectExtent l="19050" t="0" r="0" b="0"/>
+            <wp:docPr id="17" name="Picture 16" descr="FrontDesk_Billing.png"/>
+            <wp:cNvGraphicFramePr>
+              <a:graphicFrameLocks xmlns:a="http://schemas.openxmlformats.org/drawingml/2006/main" noChangeAspect="1"/>
+            </wp:cNvGraphicFramePr>
+            <a:graphic xmlns:a="http://schemas.openxmlformats.org/drawingml/2006/main">
+              <a:graphicData uri="http://schemas.openxmlformats.org/drawingml/2006/picture">
+                <pic:pic xmlns:pic="http://schemas.openxmlformats.org/drawingml/2006/picture">
+                  <pic:nvPicPr>
+                    <pic:cNvPr id="0" name="FrontDesk_Billing.png"/>
                     <pic:cNvPicPr/>
                   </pic:nvPicPr>
                   <pic:blipFill>
@@ -24924,7 +24902,7 @@
         <w:pStyle w:val="ListParagraph"/>
         <w:numPr>
           <w:ilvl w:val="0"/>
-          <w:numId w:val="5"/>
+          <w:numId w:val="6"/>
         </w:numPr>
         <w:rPr>
           <w:szCs w:val="24"/>
@@ -24934,7 +24912,7 @@
         <w:rPr>
           <w:szCs w:val="24"/>
         </w:rPr>
-        <w:t>Click the “Meds” tab to reach the Medications screen.</w:t>
+        <w:t>Click the “Billing” tab to reach the Billing screen.</w:t>
       </w:r>
     </w:p>
     <w:p>
@@ -24942,7 +24920,7 @@
         <w:pStyle w:val="ListParagraph"/>
         <w:numPr>
           <w:ilvl w:val="0"/>
-          <w:numId w:val="5"/>
+          <w:numId w:val="6"/>
         </w:numPr>
         <w:rPr>
           <w:szCs w:val="24"/>
@@ -24952,19 +24930,7 @@
         <w:rPr>
           <w:szCs w:val="24"/>
         </w:rPr>
-        <w:t xml:space="preserve">A list of medications prescribed by the </w:t>
-      </w:r>
-      <w:r>
-        <w:rPr>
-          <w:szCs w:val="24"/>
-        </w:rPr>
-        <w:t>physician</w:t>
-      </w:r>
-      <w:r>
-        <w:rPr>
-          <w:szCs w:val="24"/>
-        </w:rPr>
-        <w:t xml:space="preserve"> will be listed.</w:t>
+        <w:t>Click “Pay Full Amount” if the patient has the money to pay the total bill.</w:t>
       </w:r>
     </w:p>
     <w:p>
@@ -24972,7 +24938,7 @@
         <w:pStyle w:val="ListParagraph"/>
         <w:numPr>
           <w:ilvl w:val="0"/>
-          <w:numId w:val="5"/>
+          <w:numId w:val="6"/>
         </w:numPr>
         <w:rPr>
           <w:szCs w:val="24"/>
@@ -24982,25 +24948,7 @@
         <w:rPr>
           <w:szCs w:val="24"/>
         </w:rPr>
-        <w:t>Click on a medication to highlight it, then click “Issue and add selected to bill” after medication has been filled.  This takes the quantity of drugs out from the inventory, and also adds the cost of the drugs to the patient’s bill to be paid.</w:t>
-      </w:r>
-    </w:p>
-    <w:p>
-      <w:pPr>
-        <w:pStyle w:val="ListParagraph"/>
-        <w:numPr>
-          <w:ilvl w:val="0"/>
-          <w:numId w:val="5"/>
-        </w:numPr>
-        <w:rPr>
-          <w:szCs w:val="24"/>
-        </w:rPr>
-      </w:pPr>
-      <w:r>
-        <w:rPr>
-          <w:szCs w:val="24"/>
-        </w:rPr>
-        <w:t>Or click “Issue and add all medications to bill”.</w:t>
+        <w:t>Or enter an amount for partial payment, and click “Pay Partial”.</w:t>
       </w:r>
     </w:p>
     <w:p/>
@@ -25023,135 +24971,6 @@
       <w:pPr>
         <w:pStyle w:val="KHeading2"/>
       </w:pPr>
-      <w:bookmarkStart w:id="33" w:name="_Toc275025931"/>
-      <w:bookmarkStart w:id="34" w:name="_Toc282351925"/>
-      <w:r>
-        <w:lastRenderedPageBreak/>
-        <w:t>Bill Patient</w:t>
-      </w:r>
-      <w:bookmarkEnd w:id="33"/>
-      <w:bookmarkEnd w:id="34"/>
-    </w:p>
-    <w:p/>
-    <w:p>
-      <w:pPr>
-        <w:jc w:val="center"/>
-      </w:pPr>
-      <w:r>
-        <w:rPr>
-          <w:noProof/>
-        </w:rPr>
-        <w:drawing>
-          <wp:inline distT="0" distB="0" distL="0" distR="0" wp14:anchorId="0CDFDAC9" wp14:editId="02D8FFA1">
-            <wp:extent cx="4286250" cy="3810000"/>
-            <wp:effectExtent l="19050" t="0" r="0" b="0"/>
-            <wp:docPr id="17" name="Picture 16" descr="FrontDesk_Billing.png"/>
-            <wp:cNvGraphicFramePr>
-              <a:graphicFrameLocks xmlns:a="http://schemas.openxmlformats.org/drawingml/2006/main" noChangeAspect="1"/>
-            </wp:cNvGraphicFramePr>
-            <a:graphic xmlns:a="http://schemas.openxmlformats.org/drawingml/2006/main">
-              <a:graphicData uri="http://schemas.openxmlformats.org/drawingml/2006/picture">
-                <pic:pic xmlns:pic="http://schemas.openxmlformats.org/drawingml/2006/picture">
-                  <pic:nvPicPr>
-                    <pic:cNvPr id="0" name="FrontDesk_Billing.png"/>
-                    <pic:cNvPicPr/>
-                  </pic:nvPicPr>
-                  <pic:blipFill>
-                    <a:blip r:embed="rId39" cstate="print"/>
-                    <a:stretch>
-                      <a:fillRect/>
-                    </a:stretch>
-                  </pic:blipFill>
-                  <pic:spPr>
-                    <a:xfrm>
-                      <a:off x="0" y="0"/>
-                      <a:ext cx="4286250" cy="3810000"/>
-                    </a:xfrm>
-                    <a:prstGeom prst="rect">
-                      <a:avLst/>
-                    </a:prstGeom>
-                  </pic:spPr>
-                </pic:pic>
-              </a:graphicData>
-            </a:graphic>
-          </wp:inline>
-        </w:drawing>
-      </w:r>
-    </w:p>
-    <w:p>
-      <w:pPr>
-        <w:pStyle w:val="ListParagraph"/>
-        <w:numPr>
-          <w:ilvl w:val="0"/>
-          <w:numId w:val="6"/>
-        </w:numPr>
-        <w:rPr>
-          <w:szCs w:val="24"/>
-        </w:rPr>
-      </w:pPr>
-      <w:r>
-        <w:rPr>
-          <w:szCs w:val="24"/>
-        </w:rPr>
-        <w:t>Click the “Billing” tab to reach the Billing screen.</w:t>
-      </w:r>
-    </w:p>
-    <w:p>
-      <w:pPr>
-        <w:pStyle w:val="ListParagraph"/>
-        <w:numPr>
-          <w:ilvl w:val="0"/>
-          <w:numId w:val="6"/>
-        </w:numPr>
-        <w:rPr>
-          <w:szCs w:val="24"/>
-        </w:rPr>
-      </w:pPr>
-      <w:r>
-        <w:rPr>
-          <w:szCs w:val="24"/>
-        </w:rPr>
-        <w:t>Click “Pay Full Amount” if the patient has the money to pay the total bill.</w:t>
-      </w:r>
-    </w:p>
-    <w:p>
-      <w:pPr>
-        <w:pStyle w:val="ListParagraph"/>
-        <w:numPr>
-          <w:ilvl w:val="0"/>
-          <w:numId w:val="6"/>
-        </w:numPr>
-        <w:rPr>
-          <w:szCs w:val="24"/>
-        </w:rPr>
-      </w:pPr>
-      <w:r>
-        <w:rPr>
-          <w:szCs w:val="24"/>
-        </w:rPr>
-        <w:t>Or enter an amount for partial payment, and click “Pay Partial”.</w:t>
-      </w:r>
-    </w:p>
-    <w:p/>
-    <w:p>
-      <w:pPr>
-        <w:rPr>
-          <w:rFonts w:eastAsiaTheme="majorEastAsia" w:cstheme="majorBidi"/>
-          <w:b/>
-          <w:bCs/>
-          <w:color w:val="4F81BD" w:themeColor="accent1"/>
-          <w:sz w:val="26"/>
-          <w:szCs w:val="26"/>
-        </w:rPr>
-      </w:pPr>
-      <w:r>
-        <w:br w:type="page"/>
-      </w:r>
-    </w:p>
-    <w:p>
-      <w:pPr>
-        <w:pStyle w:val="KHeading2"/>
-      </w:pPr>
       <w:bookmarkStart w:id="35" w:name="_Toc275025932"/>
       <w:bookmarkStart w:id="36" w:name="_Toc282351926"/>
       <w:r>
@@ -25171,7 +24990,7 @@
           <w:noProof/>
         </w:rPr>
         <w:drawing>
-          <wp:inline distT="0" distB="0" distL="0" distR="0" wp14:anchorId="59D37637" wp14:editId="206AF4B3">
+          <wp:inline distT="0" distB="0" distL="0" distR="0">
             <wp:extent cx="4286250" cy="2428875"/>
             <wp:effectExtent l="0" t="0" r="0" b="0"/>
             <wp:docPr id="12" name="Picture 12"/>
@@ -25186,10 +25005,10 @@
                     <pic:cNvPicPr/>
                   </pic:nvPicPr>
                   <pic:blipFill>
-                    <a:blip r:embed="rId40" cstate="print">
+                    <a:blip r:embed="rId39" cstate="print">
                       <a:extLst>
                         <a:ext uri="{28A0092B-C50C-407E-A947-70E740481C1C}">
-                          <a14:useLocalDpi xmlns:a14="http://schemas.microsoft.com/office/drawing/2010/main" val="0"/>
+                          <a14:useLocalDpi xmlns:a14="http://schemas.microsoft.com/office/drawing/2010/main" xmlns:wps="http://schemas.microsoft.com/office/word/2010/wordprocessingShape" xmlns:wpi="http://schemas.microsoft.com/office/word/2010/wordprocessingInk" xmlns:wpg="http://schemas.microsoft.com/office/word/2010/wordprocessingGroup" xmlns:w14="http://schemas.microsoft.com/office/word/2010/wordml" xmlns:w="http://schemas.openxmlformats.org/wordprocessingml/2006/main" xmlns:w10="urn:schemas-microsoft-com:office:word" xmlns:wp14="http://schemas.microsoft.com/office/word/2010/wordprocessingDrawing" xmlns:v="urn:schemas-microsoft-com:vml" xmlns:o="urn:schemas-microsoft-com:office:office" xmlns:mv="urn:schemas-microsoft-com:mac:vml" xmlns:mc="http://schemas.openxmlformats.org/markup-compatibility/2006" xmlns:mo="http://schemas.microsoft.com/office/mac/office/2008/main" xmlns:wpc="http://schemas.microsoft.com/office/word/2010/wordprocessingCanvas" xmlns="" val="0"/>
                         </a:ext>
                       </a:extLst>
                     </a:blip>
@@ -25304,7 +25123,7 @@
           <w:noProof/>
         </w:rPr>
         <w:drawing>
-          <wp:inline distT="0" distB="0" distL="0" distR="0" wp14:anchorId="423A43E7" wp14:editId="504BDCB1">
+          <wp:inline distT="0" distB="0" distL="0" distR="0">
             <wp:extent cx="5943600" cy="2898775"/>
             <wp:effectExtent l="95250" t="57150" r="114300" b="92075"/>
             <wp:docPr id="24" name="Picture 23" descr="RxInventoryReport.png"/>
@@ -25316,6 +25135,215 @@
                 <pic:pic xmlns:pic="http://schemas.openxmlformats.org/drawingml/2006/picture">
                   <pic:nvPicPr>
                     <pic:cNvPr id="0" name="RxInventoryReport.png"/>
+                    <pic:cNvPicPr/>
+                  </pic:nvPicPr>
+                  <pic:blipFill>
+                    <a:blip r:embed="rId40" cstate="print"/>
+                    <a:stretch>
+                      <a:fillRect/>
+                    </a:stretch>
+                  </pic:blipFill>
+                  <pic:spPr>
+                    <a:xfrm>
+                      <a:off x="0" y="0"/>
+                      <a:ext cx="5943600" cy="2898775"/>
+                    </a:xfrm>
+                    <a:prstGeom prst="rect">
+                      <a:avLst/>
+                    </a:prstGeom>
+                    <a:ln w="38100">
+                      <a:solidFill>
+                        <a:schemeClr val="tx1"/>
+                      </a:solidFill>
+                    </a:ln>
+                    <a:effectLst>
+                      <a:outerShdw blurRad="50800" dist="38100" dir="2700000" algn="ctr" rotWithShape="0">
+                        <a:schemeClr val="tx1">
+                          <a:alpha val="43000"/>
+                        </a:schemeClr>
+                      </a:outerShdw>
+                    </a:effectLst>
+                  </pic:spPr>
+                </pic:pic>
+              </a:graphicData>
+            </a:graphic>
+          </wp:inline>
+        </w:drawing>
+      </w:r>
+    </w:p>
+    <w:p>
+      <w:r>
+        <w:br w:type="page"/>
+      </w:r>
+    </w:p>
+    <w:p>
+      <w:pPr>
+        <w:pStyle w:val="KHeading2"/>
+      </w:pPr>
+      <w:bookmarkStart w:id="37" w:name="_Toc275025933"/>
+      <w:bookmarkStart w:id="38" w:name="_Toc282351927"/>
+      <w:r>
+        <w:lastRenderedPageBreak/>
+        <w:t>View Pharmacy Sales Report</w:t>
+      </w:r>
+      <w:bookmarkEnd w:id="37"/>
+      <w:bookmarkEnd w:id="38"/>
+    </w:p>
+    <w:p/>
+    <w:p>
+      <w:pPr>
+        <w:jc w:val="center"/>
+      </w:pPr>
+      <w:r>
+        <w:rPr>
+          <w:noProof/>
+        </w:rPr>
+        <w:drawing>
+          <wp:inline distT="0" distB="0" distL="0" distR="0">
+            <wp:extent cx="4286250" cy="2428875"/>
+            <wp:effectExtent l="0" t="0" r="0" b="0"/>
+            <wp:docPr id="14" name="Picture 14"/>
+            <wp:cNvGraphicFramePr>
+              <a:graphicFrameLocks xmlns:a="http://schemas.openxmlformats.org/drawingml/2006/main" noChangeAspect="1"/>
+            </wp:cNvGraphicFramePr>
+            <a:graphic xmlns:a="http://schemas.openxmlformats.org/drawingml/2006/main">
+              <a:graphicData uri="http://schemas.openxmlformats.org/drawingml/2006/picture">
+                <pic:pic xmlns:pic="http://schemas.openxmlformats.org/drawingml/2006/picture">
+                  <pic:nvPicPr>
+                    <pic:cNvPr id="0" name="Create_Report.png"/>
+                    <pic:cNvPicPr/>
+                  </pic:nvPicPr>
+                  <pic:blipFill>
+                    <a:blip r:embed="rId39" cstate="print">
+                      <a:extLst>
+                        <a:ext uri="{28A0092B-C50C-407E-A947-70E740481C1C}">
+                          <a14:useLocalDpi xmlns:a14="http://schemas.microsoft.com/office/drawing/2010/main" xmlns:wps="http://schemas.microsoft.com/office/word/2010/wordprocessingShape" xmlns:wpi="http://schemas.microsoft.com/office/word/2010/wordprocessingInk" xmlns:wpg="http://schemas.microsoft.com/office/word/2010/wordprocessingGroup" xmlns:w14="http://schemas.microsoft.com/office/word/2010/wordml" xmlns:w="http://schemas.openxmlformats.org/wordprocessingml/2006/main" xmlns:w10="urn:schemas-microsoft-com:office:word" xmlns:wp14="http://schemas.microsoft.com/office/word/2010/wordprocessingDrawing" xmlns:v="urn:schemas-microsoft-com:vml" xmlns:o="urn:schemas-microsoft-com:office:office" xmlns:mv="urn:schemas-microsoft-com:mac:vml" xmlns:mc="http://schemas.openxmlformats.org/markup-compatibility/2006" xmlns:mo="http://schemas.microsoft.com/office/mac/office/2008/main" xmlns:wpc="http://schemas.microsoft.com/office/word/2010/wordprocessingCanvas" xmlns="" val="0"/>
+                        </a:ext>
+                      </a:extLst>
+                    </a:blip>
+                    <a:stretch>
+                      <a:fillRect/>
+                    </a:stretch>
+                  </pic:blipFill>
+                  <pic:spPr>
+                    <a:xfrm>
+                      <a:off x="0" y="0"/>
+                      <a:ext cx="4286250" cy="2428875"/>
+                    </a:xfrm>
+                    <a:prstGeom prst="rect">
+                      <a:avLst/>
+                    </a:prstGeom>
+                  </pic:spPr>
+                </pic:pic>
+              </a:graphicData>
+            </a:graphic>
+          </wp:inline>
+        </w:drawing>
+      </w:r>
+    </w:p>
+    <w:p>
+      <w:pPr>
+        <w:pStyle w:val="ListParagraph"/>
+        <w:numPr>
+          <w:ilvl w:val="0"/>
+          <w:numId w:val="8"/>
+        </w:numPr>
+        <w:rPr>
+          <w:szCs w:val="24"/>
+        </w:rPr>
+      </w:pPr>
+      <w:r>
+        <w:rPr>
+          <w:szCs w:val="24"/>
+        </w:rPr>
+        <w:t>Click the “Reports” tab to reach the Reports screen.</w:t>
+      </w:r>
+    </w:p>
+    <w:p>
+      <w:pPr>
+        <w:pStyle w:val="ListParagraph"/>
+        <w:numPr>
+          <w:ilvl w:val="0"/>
+          <w:numId w:val="8"/>
+        </w:numPr>
+        <w:rPr>
+          <w:szCs w:val="24"/>
+        </w:rPr>
+      </w:pPr>
+      <w:r>
+        <w:rPr>
+          <w:szCs w:val="24"/>
+        </w:rPr>
+        <w:t>Choose “Pharmacy Sales Report” from the drop down list.</w:t>
+      </w:r>
+    </w:p>
+    <w:p>
+      <w:pPr>
+        <w:pStyle w:val="ListParagraph"/>
+        <w:numPr>
+          <w:ilvl w:val="0"/>
+          <w:numId w:val="8"/>
+        </w:numPr>
+        <w:rPr>
+          <w:szCs w:val="24"/>
+        </w:rPr>
+      </w:pPr>
+      <w:r>
+        <w:rPr>
+          <w:szCs w:val="24"/>
+        </w:rPr>
+        <w:t>Choose a desired export option.</w:t>
+      </w:r>
+    </w:p>
+    <w:p>
+      <w:pPr>
+        <w:pStyle w:val="ListParagraph"/>
+        <w:numPr>
+          <w:ilvl w:val="0"/>
+          <w:numId w:val="8"/>
+        </w:numPr>
+        <w:rPr>
+          <w:szCs w:val="24"/>
+        </w:rPr>
+      </w:pPr>
+      <w:r>
+        <w:rPr>
+          <w:szCs w:val="24"/>
+        </w:rPr>
+        <w:t>Click “Create Report”.</w:t>
+      </w:r>
+    </w:p>
+    <w:p>
+      <w:pPr>
+        <w:rPr>
+          <w:szCs w:val="24"/>
+        </w:rPr>
+      </w:pPr>
+      <w:r>
+        <w:rPr>
+          <w:szCs w:val="24"/>
+        </w:rPr>
+        <w:t>The report generated will be in the following form.</w:t>
+      </w:r>
+    </w:p>
+    <w:p>
+      <w:r>
+        <w:rPr>
+          <w:noProof/>
+        </w:rPr>
+        <w:drawing>
+          <wp:inline distT="0" distB="0" distL="0" distR="0">
+            <wp:extent cx="5943600" cy="2898775"/>
+            <wp:effectExtent l="95250" t="57150" r="114300" b="92075"/>
+            <wp:docPr id="23" name="Picture 22" descr="PharmacySalesReport.png"/>
+            <wp:cNvGraphicFramePr>
+              <a:graphicFrameLocks xmlns:a="http://schemas.openxmlformats.org/drawingml/2006/main" noChangeAspect="1"/>
+            </wp:cNvGraphicFramePr>
+            <a:graphic xmlns:a="http://schemas.openxmlformats.org/drawingml/2006/main">
+              <a:graphicData uri="http://schemas.openxmlformats.org/drawingml/2006/picture">
+                <pic:pic xmlns:pic="http://schemas.openxmlformats.org/drawingml/2006/picture">
+                  <pic:nvPicPr>
+                    <pic:cNvPr id="0" name="PharmacySalesReport.png"/>
                     <pic:cNvPicPr/>
                   </pic:nvPicPr>
                   <pic:blipFill>
@@ -25361,14 +25389,14 @@
       <w:pPr>
         <w:pStyle w:val="KHeading2"/>
       </w:pPr>
-      <w:bookmarkStart w:id="37" w:name="_Toc275025933"/>
-      <w:bookmarkStart w:id="38" w:name="_Toc282351927"/>
+      <w:bookmarkStart w:id="39" w:name="_Toc275025934"/>
+      <w:bookmarkStart w:id="40" w:name="_Toc282351928"/>
       <w:r>
         <w:lastRenderedPageBreak/>
-        <w:t>View Pharmacy Sales Report</w:t>
-      </w:r>
-      <w:bookmarkEnd w:id="37"/>
-      <w:bookmarkEnd w:id="38"/>
+        <w:t>View Clinic Income Report</w:t>
+      </w:r>
+      <w:bookmarkEnd w:id="39"/>
+      <w:bookmarkEnd w:id="40"/>
     </w:p>
     <w:p/>
     <w:p>
@@ -25380,10 +25408,10 @@
           <w:noProof/>
         </w:rPr>
         <w:drawing>
-          <wp:inline distT="0" distB="0" distL="0" distR="0" wp14:anchorId="095E6219" wp14:editId="04E60CDD">
+          <wp:inline distT="0" distB="0" distL="0" distR="0">
             <wp:extent cx="4286250" cy="2428875"/>
             <wp:effectExtent l="0" t="0" r="0" b="0"/>
-            <wp:docPr id="14" name="Picture 14"/>
+            <wp:docPr id="16" name="Picture 16"/>
             <wp:cNvGraphicFramePr>
               <a:graphicFrameLocks xmlns:a="http://schemas.openxmlformats.org/drawingml/2006/main" noChangeAspect="1"/>
             </wp:cNvGraphicFramePr>
@@ -25395,10 +25423,10 @@
                     <pic:cNvPicPr/>
                   </pic:nvPicPr>
                   <pic:blipFill>
-                    <a:blip r:embed="rId40" cstate="print">
+                    <a:blip r:embed="rId39" cstate="print">
                       <a:extLst>
                         <a:ext uri="{28A0092B-C50C-407E-A947-70E740481C1C}">
-                          <a14:useLocalDpi xmlns:a14="http://schemas.microsoft.com/office/drawing/2010/main" val="0"/>
+                          <a14:useLocalDpi xmlns:a14="http://schemas.microsoft.com/office/drawing/2010/main" xmlns:wps="http://schemas.microsoft.com/office/word/2010/wordprocessingShape" xmlns:wpi="http://schemas.microsoft.com/office/word/2010/wordprocessingInk" xmlns:wpg="http://schemas.microsoft.com/office/word/2010/wordprocessingGroup" xmlns:w14="http://schemas.microsoft.com/office/word/2010/wordml" xmlns:w="http://schemas.openxmlformats.org/wordprocessingml/2006/main" xmlns:w10="urn:schemas-microsoft-com:office:word" xmlns:wp14="http://schemas.microsoft.com/office/word/2010/wordprocessingDrawing" xmlns:v="urn:schemas-microsoft-com:vml" xmlns:o="urn:schemas-microsoft-com:office:office" xmlns:mv="urn:schemas-microsoft-com:mac:vml" xmlns:mc="http://schemas.openxmlformats.org/markup-compatibility/2006" xmlns:mo="http://schemas.microsoft.com/office/mac/office/2008/main" xmlns:wpc="http://schemas.microsoft.com/office/word/2010/wordprocessingCanvas" xmlns="" val="0"/>
                         </a:ext>
                       </a:extLst>
                     </a:blip>
@@ -25427,7 +25455,7 @@
         <w:pStyle w:val="ListParagraph"/>
         <w:numPr>
           <w:ilvl w:val="0"/>
-          <w:numId w:val="8"/>
+          <w:numId w:val="9"/>
         </w:numPr>
         <w:rPr>
           <w:szCs w:val="24"/>
@@ -25445,7 +25473,7 @@
         <w:pStyle w:val="ListParagraph"/>
         <w:numPr>
           <w:ilvl w:val="0"/>
-          <w:numId w:val="8"/>
+          <w:numId w:val="9"/>
         </w:numPr>
         <w:rPr>
           <w:szCs w:val="24"/>
@@ -25455,7 +25483,7 @@
         <w:rPr>
           <w:szCs w:val="24"/>
         </w:rPr>
-        <w:t>Choose “Pharmacy Sales Report” from the drop down list.</w:t>
+        <w:t>Choose “Clinic Income Report” from the drop down list.</w:t>
       </w:r>
     </w:p>
     <w:p>
@@ -25463,7 +25491,7 @@
         <w:pStyle w:val="ListParagraph"/>
         <w:numPr>
           <w:ilvl w:val="0"/>
-          <w:numId w:val="8"/>
+          <w:numId w:val="9"/>
         </w:numPr>
         <w:rPr>
           <w:szCs w:val="24"/>
@@ -25481,7 +25509,7 @@
         <w:pStyle w:val="ListParagraph"/>
         <w:numPr>
           <w:ilvl w:val="0"/>
-          <w:numId w:val="8"/>
+          <w:numId w:val="9"/>
         </w:numPr>
         <w:rPr>
           <w:szCs w:val="24"/>
@@ -25513,10 +25541,10 @@
           <w:noProof/>
         </w:rPr>
         <w:drawing>
-          <wp:inline distT="0" distB="0" distL="0" distR="0" wp14:anchorId="08881B1C" wp14:editId="6884A3B6">
+          <wp:inline distT="0" distB="0" distL="0" distR="0">
             <wp:extent cx="5943600" cy="2898775"/>
             <wp:effectExtent l="95250" t="57150" r="114300" b="92075"/>
-            <wp:docPr id="23" name="Picture 22" descr="PharmacySalesReport.png"/>
+            <wp:docPr id="22" name="Picture 21" descr="ClinicIncomeReport.png"/>
             <wp:cNvGraphicFramePr>
               <a:graphicFrameLocks xmlns:a="http://schemas.openxmlformats.org/drawingml/2006/main" noChangeAspect="1"/>
             </wp:cNvGraphicFramePr>
@@ -25524,7 +25552,7 @@
               <a:graphicData uri="http://schemas.openxmlformats.org/drawingml/2006/picture">
                 <pic:pic xmlns:pic="http://schemas.openxmlformats.org/drawingml/2006/picture">
                   <pic:nvPicPr>
-                    <pic:cNvPr id="0" name="PharmacySalesReport.png"/>
+                    <pic:cNvPr id="0" name="ClinicIncomeReport.png"/>
                     <pic:cNvPicPr/>
                   </pic:nvPicPr>
                   <pic:blipFill>
@@ -25570,215 +25598,6 @@
       <w:pPr>
         <w:pStyle w:val="KHeading2"/>
       </w:pPr>
-      <w:bookmarkStart w:id="39" w:name="_Toc275025934"/>
-      <w:bookmarkStart w:id="40" w:name="_Toc282351928"/>
-      <w:r>
-        <w:lastRenderedPageBreak/>
-        <w:t>View Clinic Income Report</w:t>
-      </w:r>
-      <w:bookmarkEnd w:id="39"/>
-      <w:bookmarkEnd w:id="40"/>
-    </w:p>
-    <w:p/>
-    <w:p>
-      <w:pPr>
-        <w:jc w:val="center"/>
-      </w:pPr>
-      <w:r>
-        <w:rPr>
-          <w:noProof/>
-        </w:rPr>
-        <w:drawing>
-          <wp:inline distT="0" distB="0" distL="0" distR="0" wp14:anchorId="43897334" wp14:editId="0B1575EC">
-            <wp:extent cx="4286250" cy="2428875"/>
-            <wp:effectExtent l="0" t="0" r="0" b="0"/>
-            <wp:docPr id="16" name="Picture 16"/>
-            <wp:cNvGraphicFramePr>
-              <a:graphicFrameLocks xmlns:a="http://schemas.openxmlformats.org/drawingml/2006/main" noChangeAspect="1"/>
-            </wp:cNvGraphicFramePr>
-            <a:graphic xmlns:a="http://schemas.openxmlformats.org/drawingml/2006/main">
-              <a:graphicData uri="http://schemas.openxmlformats.org/drawingml/2006/picture">
-                <pic:pic xmlns:pic="http://schemas.openxmlformats.org/drawingml/2006/picture">
-                  <pic:nvPicPr>
-                    <pic:cNvPr id="0" name="Create_Report.png"/>
-                    <pic:cNvPicPr/>
-                  </pic:nvPicPr>
-                  <pic:blipFill>
-                    <a:blip r:embed="rId40" cstate="print">
-                      <a:extLst>
-                        <a:ext uri="{28A0092B-C50C-407E-A947-70E740481C1C}">
-                          <a14:useLocalDpi xmlns:a14="http://schemas.microsoft.com/office/drawing/2010/main" val="0"/>
-                        </a:ext>
-                      </a:extLst>
-                    </a:blip>
-                    <a:stretch>
-                      <a:fillRect/>
-                    </a:stretch>
-                  </pic:blipFill>
-                  <pic:spPr>
-                    <a:xfrm>
-                      <a:off x="0" y="0"/>
-                      <a:ext cx="4286250" cy="2428875"/>
-                    </a:xfrm>
-                    <a:prstGeom prst="rect">
-                      <a:avLst/>
-                    </a:prstGeom>
-                  </pic:spPr>
-                </pic:pic>
-              </a:graphicData>
-            </a:graphic>
-          </wp:inline>
-        </w:drawing>
-      </w:r>
-    </w:p>
-    <w:p>
-      <w:pPr>
-        <w:pStyle w:val="ListParagraph"/>
-        <w:numPr>
-          <w:ilvl w:val="0"/>
-          <w:numId w:val="9"/>
-        </w:numPr>
-        <w:rPr>
-          <w:szCs w:val="24"/>
-        </w:rPr>
-      </w:pPr>
-      <w:r>
-        <w:rPr>
-          <w:szCs w:val="24"/>
-        </w:rPr>
-        <w:t>Click the “Reports” tab to reach the Reports screen.</w:t>
-      </w:r>
-    </w:p>
-    <w:p>
-      <w:pPr>
-        <w:pStyle w:val="ListParagraph"/>
-        <w:numPr>
-          <w:ilvl w:val="0"/>
-          <w:numId w:val="9"/>
-        </w:numPr>
-        <w:rPr>
-          <w:szCs w:val="24"/>
-        </w:rPr>
-      </w:pPr>
-      <w:r>
-        <w:rPr>
-          <w:szCs w:val="24"/>
-        </w:rPr>
-        <w:t>Choose “Clinic Income Report” from the drop down list.</w:t>
-      </w:r>
-    </w:p>
-    <w:p>
-      <w:pPr>
-        <w:pStyle w:val="ListParagraph"/>
-        <w:numPr>
-          <w:ilvl w:val="0"/>
-          <w:numId w:val="9"/>
-        </w:numPr>
-        <w:rPr>
-          <w:szCs w:val="24"/>
-        </w:rPr>
-      </w:pPr>
-      <w:r>
-        <w:rPr>
-          <w:szCs w:val="24"/>
-        </w:rPr>
-        <w:t>Choose a desired export option.</w:t>
-      </w:r>
-    </w:p>
-    <w:p>
-      <w:pPr>
-        <w:pStyle w:val="ListParagraph"/>
-        <w:numPr>
-          <w:ilvl w:val="0"/>
-          <w:numId w:val="9"/>
-        </w:numPr>
-        <w:rPr>
-          <w:szCs w:val="24"/>
-        </w:rPr>
-      </w:pPr>
-      <w:r>
-        <w:rPr>
-          <w:szCs w:val="24"/>
-        </w:rPr>
-        <w:t>Click “Create Report”.</w:t>
-      </w:r>
-    </w:p>
-    <w:p>
-      <w:pPr>
-        <w:rPr>
-          <w:szCs w:val="24"/>
-        </w:rPr>
-      </w:pPr>
-      <w:r>
-        <w:rPr>
-          <w:szCs w:val="24"/>
-        </w:rPr>
-        <w:t>The report generated will be in the following form.</w:t>
-      </w:r>
-    </w:p>
-    <w:p>
-      <w:r>
-        <w:rPr>
-          <w:noProof/>
-        </w:rPr>
-        <w:drawing>
-          <wp:inline distT="0" distB="0" distL="0" distR="0" wp14:anchorId="5159A504" wp14:editId="771C72D3">
-            <wp:extent cx="5943600" cy="2898775"/>
-            <wp:effectExtent l="95250" t="57150" r="114300" b="92075"/>
-            <wp:docPr id="22" name="Picture 21" descr="ClinicIncomeReport.png"/>
-            <wp:cNvGraphicFramePr>
-              <a:graphicFrameLocks xmlns:a="http://schemas.openxmlformats.org/drawingml/2006/main" noChangeAspect="1"/>
-            </wp:cNvGraphicFramePr>
-            <a:graphic xmlns:a="http://schemas.openxmlformats.org/drawingml/2006/main">
-              <a:graphicData uri="http://schemas.openxmlformats.org/drawingml/2006/picture">
-                <pic:pic xmlns:pic="http://schemas.openxmlformats.org/drawingml/2006/picture">
-                  <pic:nvPicPr>
-                    <pic:cNvPr id="0" name="ClinicIncomeReport.png"/>
-                    <pic:cNvPicPr/>
-                  </pic:nvPicPr>
-                  <pic:blipFill>
-                    <a:blip r:embed="rId43" cstate="print"/>
-                    <a:stretch>
-                      <a:fillRect/>
-                    </a:stretch>
-                  </pic:blipFill>
-                  <pic:spPr>
-                    <a:xfrm>
-                      <a:off x="0" y="0"/>
-                      <a:ext cx="5943600" cy="2898775"/>
-                    </a:xfrm>
-                    <a:prstGeom prst="rect">
-                      <a:avLst/>
-                    </a:prstGeom>
-                    <a:ln w="38100">
-                      <a:solidFill>
-                        <a:schemeClr val="tx1"/>
-                      </a:solidFill>
-                    </a:ln>
-                    <a:effectLst>
-                      <a:outerShdw blurRad="50800" dist="38100" dir="2700000" algn="ctr" rotWithShape="0">
-                        <a:schemeClr val="tx1">
-                          <a:alpha val="43000"/>
-                        </a:schemeClr>
-                      </a:outerShdw>
-                    </a:effectLst>
-                  </pic:spPr>
-                </pic:pic>
-              </a:graphicData>
-            </a:graphic>
-          </wp:inline>
-        </w:drawing>
-      </w:r>
-    </w:p>
-    <w:p>
-      <w:r>
-        <w:br w:type="page"/>
-      </w:r>
-    </w:p>
-    <w:p>
-      <w:pPr>
-        <w:pStyle w:val="KHeading2"/>
-      </w:pPr>
       <w:bookmarkStart w:id="41" w:name="_Toc275025935"/>
       <w:bookmarkStart w:id="42" w:name="_Toc282351929"/>
       <w:r>
@@ -25798,7 +25617,7 @@
           <w:noProof/>
         </w:rPr>
         <w:drawing>
-          <wp:inline distT="0" distB="0" distL="0" distR="0" wp14:anchorId="196E09D5" wp14:editId="2D7BE98D">
+          <wp:inline distT="0" distB="0" distL="0" distR="0">
             <wp:extent cx="4286250" cy="3810000"/>
             <wp:effectExtent l="0" t="0" r="0" b="0"/>
             <wp:docPr id="18" name="Picture 18"/>
@@ -25813,10 +25632,10 @@
                     <pic:cNvPicPr/>
                   </pic:nvPicPr>
                   <pic:blipFill>
-                    <a:blip r:embed="rId44" cstate="print">
+                    <a:blip r:embed="rId43" cstate="print">
                       <a:extLst>
                         <a:ext uri="{28A0092B-C50C-407E-A947-70E740481C1C}">
-                          <a14:useLocalDpi xmlns:a14="http://schemas.microsoft.com/office/drawing/2010/main" val="0"/>
+                          <a14:useLocalDpi xmlns:a14="http://schemas.microsoft.com/office/drawing/2010/main" xmlns:wps="http://schemas.microsoft.com/office/word/2010/wordprocessingShape" xmlns:wpi="http://schemas.microsoft.com/office/word/2010/wordprocessingInk" xmlns:wpg="http://schemas.microsoft.com/office/word/2010/wordprocessingGroup" xmlns:w14="http://schemas.microsoft.com/office/word/2010/wordml" xmlns:w="http://schemas.openxmlformats.org/wordprocessingml/2006/main" xmlns:w10="urn:schemas-microsoft-com:office:word" xmlns:wp14="http://schemas.microsoft.com/office/word/2010/wordprocessingDrawing" xmlns:v="urn:schemas-microsoft-com:vml" xmlns:o="urn:schemas-microsoft-com:office:office" xmlns:mv="urn:schemas-microsoft-com:mac:vml" xmlns:mc="http://schemas.openxmlformats.org/markup-compatibility/2006" xmlns:mo="http://schemas.microsoft.com/office/mac/office/2008/main" xmlns:wpc="http://schemas.microsoft.com/office/word/2010/wordprocessingCanvas" xmlns="" val="0"/>
                         </a:ext>
                       </a:extLst>
                     </a:blip>
@@ -25881,7 +25700,7 @@
         </w:rPr>
         <w:lastRenderedPageBreak/>
         <w:drawing>
-          <wp:inline distT="0" distB="0" distL="0" distR="0" wp14:anchorId="05BB9068" wp14:editId="079F9284">
+          <wp:inline distT="0" distB="0" distL="0" distR="0">
             <wp:extent cx="4286250" cy="3810000"/>
             <wp:effectExtent l="0" t="0" r="0" b="0"/>
             <wp:docPr id="19" name="Picture 19"/>
@@ -25896,10 +25715,10 @@
                     <pic:cNvPicPr/>
                   </pic:nvPicPr>
                   <pic:blipFill>
-                    <a:blip r:embed="rId45" cstate="print">
+                    <a:blip r:embed="rId44" cstate="print">
                       <a:extLst>
                         <a:ext uri="{28A0092B-C50C-407E-A947-70E740481C1C}">
-                          <a14:useLocalDpi xmlns:a14="http://schemas.microsoft.com/office/drawing/2010/main" val="0"/>
+                          <a14:useLocalDpi xmlns:a14="http://schemas.microsoft.com/office/drawing/2010/main" xmlns:wps="http://schemas.microsoft.com/office/word/2010/wordprocessingShape" xmlns:wpi="http://schemas.microsoft.com/office/word/2010/wordprocessingInk" xmlns:wpg="http://schemas.microsoft.com/office/word/2010/wordprocessingGroup" xmlns:w14="http://schemas.microsoft.com/office/word/2010/wordml" xmlns:w="http://schemas.openxmlformats.org/wordprocessingml/2006/main" xmlns:w10="urn:schemas-microsoft-com:office:word" xmlns:wp14="http://schemas.microsoft.com/office/word/2010/wordprocessingDrawing" xmlns:v="urn:schemas-microsoft-com:vml" xmlns:o="urn:schemas-microsoft-com:office:office" xmlns:mv="urn:schemas-microsoft-com:mac:vml" xmlns:mc="http://schemas.openxmlformats.org/markup-compatibility/2006" xmlns:mo="http://schemas.microsoft.com/office/mac/office/2008/main" xmlns:wpc="http://schemas.microsoft.com/office/word/2010/wordprocessingCanvas" xmlns="" val="0"/>
                         </a:ext>
                       </a:extLst>
                     </a:blip>
@@ -26000,7 +25819,7 @@
           <w:noProof/>
         </w:rPr>
         <w:drawing>
-          <wp:inline distT="0" distB="0" distL="0" distR="0" wp14:anchorId="0FC4964A" wp14:editId="03C6618A">
+          <wp:inline distT="0" distB="0" distL="0" distR="0">
             <wp:extent cx="4286250" cy="3810000"/>
             <wp:effectExtent l="19050" t="0" r="0" b="0"/>
             <wp:docPr id="25" name="Picture 24" descr="Doctor_PatientRecords.png"/>
@@ -26012,6 +25831,160 @@
                 <pic:pic xmlns:pic="http://schemas.openxmlformats.org/drawingml/2006/picture">
                   <pic:nvPicPr>
                     <pic:cNvPr id="0" name="Doctor_PatientRecords.png"/>
+                    <pic:cNvPicPr/>
+                  </pic:nvPicPr>
+                  <pic:blipFill>
+                    <a:blip r:embed="rId45" cstate="print"/>
+                    <a:stretch>
+                      <a:fillRect/>
+                    </a:stretch>
+                  </pic:blipFill>
+                  <pic:spPr>
+                    <a:xfrm>
+                      <a:off x="0" y="0"/>
+                      <a:ext cx="4286250" cy="3810000"/>
+                    </a:xfrm>
+                    <a:prstGeom prst="rect">
+                      <a:avLst/>
+                    </a:prstGeom>
+                  </pic:spPr>
+                </pic:pic>
+              </a:graphicData>
+            </a:graphic>
+          </wp:inline>
+        </w:drawing>
+      </w:r>
+    </w:p>
+    <w:p>
+      <w:pPr>
+        <w:pStyle w:val="ListParagraph"/>
+        <w:numPr>
+          <w:ilvl w:val="0"/>
+          <w:numId w:val="11"/>
+        </w:numPr>
+        <w:rPr>
+          <w:szCs w:val="24"/>
+        </w:rPr>
+      </w:pPr>
+      <w:r>
+        <w:rPr>
+          <w:szCs w:val="24"/>
+        </w:rPr>
+        <w:t>Click the “Patient Records” tab to reach the Patient Records screen.</w:t>
+      </w:r>
+    </w:p>
+    <w:p>
+      <w:pPr>
+        <w:pStyle w:val="ListParagraph"/>
+        <w:numPr>
+          <w:ilvl w:val="0"/>
+          <w:numId w:val="11"/>
+        </w:numPr>
+        <w:rPr>
+          <w:szCs w:val="24"/>
+        </w:rPr>
+      </w:pPr>
+      <w:r>
+        <w:rPr>
+          <w:szCs w:val="24"/>
+        </w:rPr>
+        <w:t>Click the record to view from the list of dates.</w:t>
+      </w:r>
+    </w:p>
+    <w:p>
+      <w:pPr>
+        <w:pStyle w:val="ListParagraph"/>
+        <w:numPr>
+          <w:ilvl w:val="0"/>
+          <w:numId w:val="11"/>
+        </w:numPr>
+        <w:rPr>
+          <w:szCs w:val="24"/>
+        </w:rPr>
+      </w:pPr>
+      <w:r>
+        <w:rPr>
+          <w:szCs w:val="24"/>
+        </w:rPr>
+        <w:t>To add a new record, click “Add New Record”.</w:t>
+      </w:r>
+    </w:p>
+    <w:p>
+      <w:pPr>
+        <w:pStyle w:val="ListParagraph"/>
+        <w:numPr>
+          <w:ilvl w:val="0"/>
+          <w:numId w:val="11"/>
+        </w:numPr>
+        <w:rPr>
+          <w:szCs w:val="24"/>
+        </w:rPr>
+      </w:pPr>
+      <w:r>
+        <w:rPr>
+          <w:szCs w:val="24"/>
+        </w:rPr>
+        <w:t>Enter notes for each section of the patient record.</w:t>
+      </w:r>
+    </w:p>
+    <w:p>
+      <w:pPr>
+        <w:pStyle w:val="ListParagraph"/>
+        <w:numPr>
+          <w:ilvl w:val="0"/>
+          <w:numId w:val="11"/>
+        </w:numPr>
+        <w:rPr>
+          <w:szCs w:val="24"/>
+        </w:rPr>
+      </w:pPr>
+      <w:r>
+        <w:rPr>
+          <w:szCs w:val="24"/>
+        </w:rPr>
+        <w:t>Click “Save Record” to add a new record on today’s date for the patient.</w:t>
+      </w:r>
+    </w:p>
+    <w:p>
+      <w:r>
+        <w:br w:type="page"/>
+      </w:r>
+    </w:p>
+    <w:p>
+      <w:pPr>
+        <w:pStyle w:val="KHeading2"/>
+      </w:pPr>
+      <w:bookmarkStart w:id="45" w:name="_Toc275025937"/>
+      <w:bookmarkStart w:id="46" w:name="_Toc282351931"/>
+      <w:r>
+        <w:lastRenderedPageBreak/>
+        <w:t>View/Make Diagnosis</w:t>
+      </w:r>
+      <w:bookmarkEnd w:id="45"/>
+      <w:bookmarkEnd w:id="46"/>
+    </w:p>
+    <w:p/>
+    <w:p>
+      <w:pPr>
+        <w:jc w:val="center"/>
+      </w:pPr>
+      <w:r>
+        <w:rPr>
+          <w:noProof/>
+        </w:rPr>
+        <w:drawing>
+          <wp:inline distT="0" distB="0" distL="0" distR="0">
+            <wp:extent cx="4286250" cy="3810000"/>
+            <wp:effectExtent l="19050" t="0" r="0" b="0"/>
+            <wp:docPr id="26" name="Picture 25" descr="Doctor_Diagnosis.png"/>
+            <wp:cNvGraphicFramePr>
+              <a:graphicFrameLocks xmlns:a="http://schemas.openxmlformats.org/drawingml/2006/main" noChangeAspect="1"/>
+            </wp:cNvGraphicFramePr>
+            <a:graphic xmlns:a="http://schemas.openxmlformats.org/drawingml/2006/main">
+              <a:graphicData uri="http://schemas.openxmlformats.org/drawingml/2006/picture">
+                <pic:pic xmlns:pic="http://schemas.openxmlformats.org/drawingml/2006/picture">
+                  <pic:nvPicPr>
+                    <pic:cNvPr id="0" name="Doctor_Diagnosis.png"/>
                     <pic:cNvPicPr/>
                   </pic:nvPicPr>
                   <pic:blipFill>
@@ -26041,7 +26014,7 @@
         <w:pStyle w:val="ListParagraph"/>
         <w:numPr>
           <w:ilvl w:val="0"/>
-          <w:numId w:val="11"/>
+          <w:numId w:val="12"/>
         </w:numPr>
         <w:rPr>
           <w:szCs w:val="24"/>
@@ -26051,7 +26024,7 @@
         <w:rPr>
           <w:szCs w:val="24"/>
         </w:rPr>
-        <w:t>Click the “Patient Records” tab to reach the Patient Records screen.</w:t>
+        <w:t>Click the “Diagnosis” tab to reach the Diagnosis screen.</w:t>
       </w:r>
     </w:p>
     <w:p>
@@ -26059,7 +26032,7 @@
         <w:pStyle w:val="ListParagraph"/>
         <w:numPr>
           <w:ilvl w:val="0"/>
-          <w:numId w:val="11"/>
+          <w:numId w:val="12"/>
         </w:numPr>
         <w:rPr>
           <w:szCs w:val="24"/>
@@ -26069,7 +26042,7 @@
         <w:rPr>
           <w:szCs w:val="24"/>
         </w:rPr>
-        <w:t>Click the record to view from the list of dates.</w:t>
+        <w:t>Any previous diagnosis can be removed, or toggled between cured and not cured with the two lower buttons.</w:t>
       </w:r>
     </w:p>
     <w:p>
@@ -26077,7 +26050,7 @@
         <w:pStyle w:val="ListParagraph"/>
         <w:numPr>
           <w:ilvl w:val="0"/>
-          <w:numId w:val="11"/>
+          <w:numId w:val="12"/>
         </w:numPr>
         <w:rPr>
           <w:szCs w:val="24"/>
@@ -26087,7 +26060,7 @@
         <w:rPr>
           <w:szCs w:val="24"/>
         </w:rPr>
-        <w:t>To add a new record, click “Add New Record”.</w:t>
+        <w:t>To select a new diagnosis, choose a condition or disease from the list, or type the name of the condition or disease if it is not in the list.</w:t>
       </w:r>
     </w:p>
     <w:p>
@@ -26095,7 +26068,7 @@
         <w:pStyle w:val="ListParagraph"/>
         <w:numPr>
           <w:ilvl w:val="0"/>
-          <w:numId w:val="11"/>
+          <w:numId w:val="12"/>
         </w:numPr>
         <w:rPr>
           <w:szCs w:val="24"/>
@@ -26105,25 +26078,7 @@
         <w:rPr>
           <w:szCs w:val="24"/>
         </w:rPr>
-        <w:t>Enter notes for each section of the patient record.</w:t>
-      </w:r>
-    </w:p>
-    <w:p>
-      <w:pPr>
-        <w:pStyle w:val="ListParagraph"/>
-        <w:numPr>
-          <w:ilvl w:val="0"/>
-          <w:numId w:val="11"/>
-        </w:numPr>
-        <w:rPr>
-          <w:szCs w:val="24"/>
-        </w:rPr>
-      </w:pPr>
-      <w:r>
-        <w:rPr>
-          <w:szCs w:val="24"/>
-        </w:rPr>
-        <w:t>Click “Save Record” to add a new record on today’s date for the patient.</w:t>
+        <w:t>Click “Add” to add the selected diagnosis to the patient’s record.</w:t>
       </w:r>
     </w:p>
     <w:p>
@@ -26135,14 +26090,14 @@
       <w:pPr>
         <w:pStyle w:val="KHeading2"/>
       </w:pPr>
-      <w:bookmarkStart w:id="45" w:name="_Toc275025937"/>
-      <w:bookmarkStart w:id="46" w:name="_Toc282351931"/>
+      <w:bookmarkStart w:id="47" w:name="_Toc275025938"/>
+      <w:bookmarkStart w:id="48" w:name="_Toc282351932"/>
       <w:r>
         <w:lastRenderedPageBreak/>
-        <w:t>View/Make Diagnosis</w:t>
-      </w:r>
-      <w:bookmarkEnd w:id="45"/>
-      <w:bookmarkEnd w:id="46"/>
+        <w:t>Prescribe Medicine</w:t>
+      </w:r>
+      <w:bookmarkEnd w:id="47"/>
+      <w:bookmarkEnd w:id="48"/>
     </w:p>
     <w:p/>
     <w:p>
@@ -26154,10 +26109,10 @@
           <w:noProof/>
         </w:rPr>
         <w:drawing>
-          <wp:inline distT="0" distB="0" distL="0" distR="0" wp14:anchorId="6C9897A3" wp14:editId="34FE445F">
+          <wp:inline distT="0" distB="0" distL="0" distR="0">
             <wp:extent cx="4286250" cy="3810000"/>
             <wp:effectExtent l="19050" t="0" r="0" b="0"/>
-            <wp:docPr id="26" name="Picture 25" descr="Doctor_Diagnosis.png"/>
+            <wp:docPr id="27" name="Picture 26" descr="Doctor_Rx.png"/>
             <wp:cNvGraphicFramePr>
               <a:graphicFrameLocks xmlns:a="http://schemas.openxmlformats.org/drawingml/2006/main" noChangeAspect="1"/>
             </wp:cNvGraphicFramePr>
@@ -26165,7 +26120,7 @@
               <a:graphicData uri="http://schemas.openxmlformats.org/drawingml/2006/picture">
                 <pic:pic xmlns:pic="http://schemas.openxmlformats.org/drawingml/2006/picture">
                   <pic:nvPicPr>
-                    <pic:cNvPr id="0" name="Doctor_Diagnosis.png"/>
+                    <pic:cNvPr id="0" name="Doctor_Rx.png"/>
                     <pic:cNvPicPr/>
                   </pic:nvPicPr>
                   <pic:blipFill>
@@ -26195,7 +26150,7 @@
         <w:pStyle w:val="ListParagraph"/>
         <w:numPr>
           <w:ilvl w:val="0"/>
-          <w:numId w:val="12"/>
+          <w:numId w:val="13"/>
         </w:numPr>
         <w:rPr>
           <w:szCs w:val="24"/>
@@ -26205,125 +26160,7 @@
         <w:rPr>
           <w:szCs w:val="24"/>
         </w:rPr>
-        <w:t>Click the “Diagnosis” tab to reach the Diagnosis screen.</w:t>
-      </w:r>
-    </w:p>
-    <w:p>
-      <w:pPr>
-        <w:pStyle w:val="ListParagraph"/>
-        <w:numPr>
-          <w:ilvl w:val="0"/>
-          <w:numId w:val="12"/>
-        </w:numPr>
-        <w:rPr>
-          <w:szCs w:val="24"/>
-        </w:rPr>
-      </w:pPr>
-      <w:r>
-        <w:rPr>
-          <w:szCs w:val="24"/>
-        </w:rPr>
-        <w:t>Any previous diagnosis can be removed, or toggled between cured and not cured with the two lower buttons.</w:t>
-      </w:r>
-    </w:p>
-    <w:p>
-      <w:pPr>
-        <w:pStyle w:val="ListParagraph"/>
-        <w:numPr>
-          <w:ilvl w:val="0"/>
-          <w:numId w:val="12"/>
-        </w:numPr>
-        <w:rPr>
-          <w:szCs w:val="24"/>
-        </w:rPr>
-      </w:pPr>
-      <w:r>
-        <w:rPr>
-          <w:szCs w:val="24"/>
-        </w:rPr>
-        <w:t>To select a new diagnosis, choose a condition or disease from the list, or type the name of the condition or disease if it is not in the list.</w:t>
-      </w:r>
-    </w:p>
-    <w:p>
-      <w:pPr>
-        <w:pStyle w:val="ListParagraph"/>
-        <w:numPr>
-          <w:ilvl w:val="0"/>
-          <w:numId w:val="12"/>
-        </w:numPr>
-        <w:rPr>
-          <w:szCs w:val="24"/>
-        </w:rPr>
-      </w:pPr>
-      <w:r>
-        <w:rPr>
-          <w:szCs w:val="24"/>
-        </w:rPr>
-        <w:t>Click “Add” to add the selected diagnosis to the patient’s record.</w:t>
-      </w:r>
-    </w:p>
-    <w:p>
-      <w:r>
-        <w:br w:type="page"/>
-      </w:r>
-    </w:p>
-    <w:p>
-      <w:pPr>
-        <w:pStyle w:val="KHeading2"/>
-      </w:pPr>
-      <w:bookmarkStart w:id="47" w:name="_Toc275025938"/>
-      <w:bookmarkStart w:id="48" w:name="_Toc282351932"/>
-      <w:r>
-        <w:lastRenderedPageBreak/>
-        <w:t>Prescribe Medicine</w:t>
-      </w:r>
-      <w:bookmarkEnd w:id="47"/>
-      <w:bookmarkEnd w:id="48"/>
-    </w:p>
-    <w:p/>
-    <w:p>
-      <w:pPr>
-        <w:jc w:val="center"/>
-      </w:pPr>
-      <w:r>
-        <w:rPr>
-          <w:noProof/>
-        </w:rPr>
-        <w:drawing>
-          <wp:inline distT="0" distB="0" distL="0" distR="0" wp14:anchorId="1991C99B" wp14:editId="08EFF1AA">
-            <wp:extent cx="4286250" cy="3810000"/>
-            <wp:effectExtent l="19050" t="0" r="0" b="0"/>
-            <wp:docPr id="27" name="Picture 26" descr="Doctor_Rx.png"/>
-            <wp:cNvGraphicFramePr>
-              <a:graphicFrameLocks xmlns:a="http://schemas.openxmlformats.org/drawingml/2006/main" noChangeAspect="1"/>
-            </wp:cNvGraphicFramePr>
-            <a:graphic xmlns:a="http://schemas.openxmlformats.org/drawingml/2006/main">
-              <a:graphicData uri="http://schemas.openxmlformats.org/drawingml/2006/picture">
-                <pic:pic xmlns:pic="http://schemas.openxmlformats.org/drawingml/2006/picture">
-                  <pic:nvPicPr>
-                    <pic:cNvPr id="0" name="Doctor_Rx.png"/>
-                    <pic:cNvPicPr/>
-                  </pic:nvPicPr>
-                  <pic:blipFill>
-                    <a:blip r:embed="rId48" cstate="print"/>
-                    <a:stretch>
-                      <a:fillRect/>
-                    </a:stretch>
-                  </pic:blipFill>
-                  <pic:spPr>
-                    <a:xfrm>
-                      <a:off x="0" y="0"/>
-                      <a:ext cx="4286250" cy="3810000"/>
-                    </a:xfrm>
-                    <a:prstGeom prst="rect">
-                      <a:avLst/>
-                    </a:prstGeom>
-                  </pic:spPr>
-                </pic:pic>
-              </a:graphicData>
-            </a:graphic>
-          </wp:inline>
-        </w:drawing>
+        <w:t>Click the “Rx” tab to reach the Prescriptions screen.</w:t>
       </w:r>
     </w:p>
     <w:p>
@@ -26341,7 +26178,21 @@
         <w:rPr>
           <w:szCs w:val="24"/>
         </w:rPr>
-        <w:t>Click the “Rx” tab to reach the Prescriptions screen.</w:t>
+        <w:t xml:space="preserve">Select a medicine to prescribe from the clinic inventory by clicking </w:t>
+      </w:r>
+      <w:proofErr w:type="gramStart"/>
+      <w:r>
+        <w:rPr>
+          <w:szCs w:val="24"/>
+        </w:rPr>
+        <w:t>In</w:t>
+      </w:r>
+      <w:proofErr w:type="gramEnd"/>
+      <w:r>
+        <w:rPr>
+          <w:szCs w:val="24"/>
+        </w:rPr>
+        <w:t xml:space="preserve"> the drop down list.</w:t>
       </w:r>
     </w:p>
     <w:p>
@@ -26359,21 +26210,7 @@
         <w:rPr>
           <w:szCs w:val="24"/>
         </w:rPr>
-        <w:t xml:space="preserve">Select a medicine to prescribe from the clinic inventory by clicking </w:t>
-      </w:r>
-      <w:proofErr w:type="gramStart"/>
-      <w:r>
-        <w:rPr>
-          <w:szCs w:val="24"/>
-        </w:rPr>
-        <w:t>In</w:t>
-      </w:r>
-      <w:proofErr w:type="gramEnd"/>
-      <w:r>
-        <w:rPr>
-          <w:szCs w:val="24"/>
-        </w:rPr>
-        <w:t xml:space="preserve"> the drop down list.</w:t>
+        <w:t>Choose a quantity of the medicine to prescribe.</w:t>
       </w:r>
     </w:p>
     <w:p>
@@ -26391,7 +26228,7 @@
         <w:rPr>
           <w:szCs w:val="24"/>
         </w:rPr>
-        <w:t>Choose a quantity of the medicine to prescribe.</w:t>
+        <w:t>Select a refill date for the prescription.</w:t>
       </w:r>
     </w:p>
     <w:p>
@@ -26409,24 +26246,6 @@
         <w:rPr>
           <w:szCs w:val="24"/>
         </w:rPr>
-        <w:t>Select a refill date for the prescription.</w:t>
-      </w:r>
-    </w:p>
-    <w:p>
-      <w:pPr>
-        <w:pStyle w:val="ListParagraph"/>
-        <w:numPr>
-          <w:ilvl w:val="0"/>
-          <w:numId w:val="13"/>
-        </w:numPr>
-        <w:rPr>
-          <w:szCs w:val="24"/>
-        </w:rPr>
-      </w:pPr>
-      <w:r>
-        <w:rPr>
-          <w:szCs w:val="24"/>
-        </w:rPr>
         <w:t>Click “Issue Prescription” to issue the prescription to the patient.   The front desk will now be able to see this prescription when the patient comes to receive it.</w:t>
       </w:r>
     </w:p>
@@ -26463,7 +26282,7 @@
           <w:noProof/>
         </w:rPr>
         <w:drawing>
-          <wp:inline distT="0" distB="0" distL="0" distR="0" wp14:anchorId="2A4EDC52" wp14:editId="2E6701B1">
+          <wp:inline distT="0" distB="0" distL="0" distR="0">
             <wp:extent cx="5943600" cy="6057900"/>
             <wp:effectExtent l="25400" t="0" r="0" b="0"/>
             <wp:docPr id="36" name="Picture 36" descr=":RecordCreation.psd"/>
@@ -26480,7 +26299,7 @@
                     </pic:cNvPicPr>
                   </pic:nvPicPr>
                   <pic:blipFill>
-                    <a:blip r:embed="rId49"/>
+                    <a:blip r:embed="rId48"/>
                     <a:srcRect/>
                     <a:stretch>
                       <a:fillRect/>
@@ -26524,7 +26343,7 @@
         </w:rPr>
         <w:lastRenderedPageBreak/>
         <w:drawing>
-          <wp:inline distT="0" distB="0" distL="0" distR="0" wp14:anchorId="40B8BD37" wp14:editId="0A3FBFA0">
+          <wp:inline distT="0" distB="0" distL="0" distR="0">
             <wp:extent cx="5943600" cy="7950200"/>
             <wp:effectExtent l="25400" t="0" r="0" b="0"/>
             <wp:docPr id="37" name="Picture 37" descr=":NeoNatalIntensiveWard.psd"/>
@@ -26541,7 +26360,7 @@
                     </pic:cNvPicPr>
                   </pic:nvPicPr>
                   <pic:blipFill>
-                    <a:blip r:embed="rId50"/>
+                    <a:blip r:embed="rId49"/>
                     <a:srcRect/>
                     <a:stretch>
                       <a:fillRect/>
@@ -26584,7 +26403,7 @@
           <w:noProof/>
         </w:rPr>
         <w:drawing>
-          <wp:inline distT="0" distB="0" distL="0" distR="0" wp14:anchorId="4AA70C08" wp14:editId="05855D83">
+          <wp:inline distT="0" distB="0" distL="0" distR="0">
             <wp:extent cx="5943600" cy="3022600"/>
             <wp:effectExtent l="25400" t="0" r="0" b="0"/>
             <wp:docPr id="38" name="Picture 38" descr=":TrackRecord.psd"/>
@@ -26601,7 +26420,7 @@
                     </pic:cNvPicPr>
                   </pic:nvPicPr>
                   <pic:blipFill>
-                    <a:blip r:embed="rId51"/>
+                    <a:blip r:embed="rId50"/>
                     <a:srcRect/>
                     <a:stretch>
                       <a:fillRect/>
@@ -28053,6 +27872,7 @@
           <w:sz w:val="24"/>
           <w:szCs w:val="24"/>
         </w:rPr>
+        <w:lastRenderedPageBreak/>
         <w:t>DATA ENTRY:</w:t>
       </w:r>
       <w:r>
@@ -28144,7 +27964,6 @@
         </w:rPr>
       </w:pPr>
       <w:r>
-        <w:lastRenderedPageBreak/>
         <w:br w:type="page"/>
       </w:r>
     </w:p>
@@ -28830,6 +28649,7 @@
           <w:sz w:val="24"/>
           <w:szCs w:val="24"/>
         </w:rPr>
+        <w:lastRenderedPageBreak/>
         <w:t>Click on “Prescribe” drop down list.</w:t>
       </w:r>
     </w:p>
@@ -28927,8 +28747,8 @@
       </w:pPr>
     </w:p>
     <w:sectPr>
-      <w:footerReference w:type="default" r:id="rId52"/>
-      <w:footerReference w:type="first" r:id="rId53"/>
+      <w:footerReference w:type="default" r:id="rId51"/>
+      <w:footerReference w:type="first" r:id="rId52"/>
       <w:pgSz w:w="12240" w:h="15840" w:code="1"/>
       <w:pgMar w:top="1440" w:right="1440" w:bottom="1440" w:left="1440" w:header="720" w:footer="720" w:gutter="0"/>
       <w:pgNumType w:start="0"/>
@@ -28941,7 +28761,7 @@
 </file>
 
 <file path=word/endnotes.xml><?xml version="1.0" encoding="utf-8"?>
-<w:endnotes xmlns:wpc="http://schemas.microsoft.com/office/word/2010/wordprocessingCanvas" xmlns:mo="http://schemas.microsoft.com/office/mac/office/2008/main" xmlns:mc="http://schemas.openxmlformats.org/markup-compatibility/2006" xmlns:mv="urn:schemas-microsoft-com:mac:vml" xmlns:o="urn:schemas-microsoft-com:office:office" xmlns:r="http://schemas.openxmlformats.org/officeDocument/2006/relationships" xmlns:m="http://schemas.openxmlformats.org/officeDocument/2006/math" xmlns:v="urn:schemas-microsoft-com:vml" xmlns:wp14="http://schemas.microsoft.com/office/word/2010/wordprocessingDrawing" xmlns:wp="http://schemas.openxmlformats.org/drawingml/2006/wordprocessingDrawing" xmlns:w10="urn:schemas-microsoft-com:office:word" xmlns:w="http://schemas.openxmlformats.org/wordprocessingml/2006/main" xmlns:w14="http://schemas.microsoft.com/office/word/2010/wordml" xmlns:wpg="http://schemas.microsoft.com/office/word/2010/wordprocessingGroup" xmlns:wpi="http://schemas.microsoft.com/office/word/2010/wordprocessingInk" xmlns:wne="http://schemas.microsoft.com/office/word/2006/wordml" xmlns:wps="http://schemas.microsoft.com/office/word/2010/wordprocessingShape" mc:Ignorable="w14 wp14">
+<w:endnotes xmlns:ve="http://schemas.openxmlformats.org/markup-compatibility/2006" xmlns:o="urn:schemas-microsoft-com:office:office" xmlns:r="http://schemas.openxmlformats.org/officeDocument/2006/relationships" xmlns:m="http://schemas.openxmlformats.org/officeDocument/2006/math" xmlns:v="urn:schemas-microsoft-com:vml" xmlns:wp="http://schemas.openxmlformats.org/drawingml/2006/wordprocessingDrawing" xmlns:w10="urn:schemas-microsoft-com:office:word" xmlns:w="http://schemas.openxmlformats.org/wordprocessingml/2006/main" xmlns:wne="http://schemas.microsoft.com/office/word/2006/wordml">
   <w:endnote w:type="separator" w:id="-1">
     <w:p>
       <w:pPr>
@@ -28966,7 +28786,7 @@
 </file>
 
 <file path=word/footer1.xml><?xml version="1.0" encoding="utf-8"?>
-<w:ftr xmlns:wpc="http://schemas.microsoft.com/office/word/2010/wordprocessingCanvas" xmlns:mo="http://schemas.microsoft.com/office/mac/office/2008/main" xmlns:mc="http://schemas.openxmlformats.org/markup-compatibility/2006" xmlns:mv="urn:schemas-microsoft-com:mac:vml" xmlns:o="urn:schemas-microsoft-com:office:office" xmlns:r="http://schemas.openxmlformats.org/officeDocument/2006/relationships" xmlns:m="http://schemas.openxmlformats.org/officeDocument/2006/math" xmlns:v="urn:schemas-microsoft-com:vml" xmlns:wp14="http://schemas.microsoft.com/office/word/2010/wordprocessingDrawing" xmlns:wp="http://schemas.openxmlformats.org/drawingml/2006/wordprocessingDrawing" xmlns:w10="urn:schemas-microsoft-com:office:word" xmlns:w="http://schemas.openxmlformats.org/wordprocessingml/2006/main" xmlns:w14="http://schemas.microsoft.com/office/word/2010/wordml" xmlns:wpg="http://schemas.microsoft.com/office/word/2010/wordprocessingGroup" xmlns:wpi="http://schemas.microsoft.com/office/word/2010/wordprocessingInk" xmlns:wne="http://schemas.microsoft.com/office/word/2006/wordml" xmlns:wps="http://schemas.microsoft.com/office/word/2010/wordprocessingShape" mc:Ignorable="w14 wp14">
+<w:ftr xmlns:ve="http://schemas.openxmlformats.org/markup-compatibility/2006" xmlns:o="urn:schemas-microsoft-com:office:office" xmlns:r="http://schemas.openxmlformats.org/officeDocument/2006/relationships" xmlns:m="http://schemas.openxmlformats.org/officeDocument/2006/math" xmlns:v="urn:schemas-microsoft-com:vml" xmlns:wp="http://schemas.openxmlformats.org/drawingml/2006/wordprocessingDrawing" xmlns:w10="urn:schemas-microsoft-com:office:word" xmlns:w="http://schemas.openxmlformats.org/wordprocessingml/2006/main" xmlns:wne="http://schemas.microsoft.com/office/word/2006/wordml">
   <w:sdt>
     <w:sdtPr>
       <w:rPr>
@@ -29015,7 +28835,7 @@
             <w:noProof/>
             <w:szCs w:val="24"/>
           </w:rPr>
-          <w:t>22</w:t>
+          <w:t>21</w:t>
         </w:r>
         <w:r>
           <w:rPr>
@@ -29036,7 +28856,7 @@
 </file>
 
 <file path=word/footer2.xml><?xml version="1.0" encoding="utf-8"?>
-<w:ftr xmlns:wpc="http://schemas.microsoft.com/office/word/2010/wordprocessingCanvas" xmlns:mo="http://schemas.microsoft.com/office/mac/office/2008/main" xmlns:mc="http://schemas.openxmlformats.org/markup-compatibility/2006" xmlns:mv="urn:schemas-microsoft-com:mac:vml" xmlns:o="urn:schemas-microsoft-com:office:office" xmlns:r="http://schemas.openxmlformats.org/officeDocument/2006/relationships" xmlns:m="http://schemas.openxmlformats.org/officeDocument/2006/math" xmlns:v="urn:schemas-microsoft-com:vml" xmlns:wp14="http://schemas.microsoft.com/office/word/2010/wordprocessingDrawing" xmlns:wp="http://schemas.openxmlformats.org/drawingml/2006/wordprocessingDrawing" xmlns:w10="urn:schemas-microsoft-com:office:word" xmlns:w="http://schemas.openxmlformats.org/wordprocessingml/2006/main" xmlns:w14="http://schemas.microsoft.com/office/word/2010/wordml" xmlns:wpg="http://schemas.microsoft.com/office/word/2010/wordprocessingGroup" xmlns:wpi="http://schemas.microsoft.com/office/word/2010/wordprocessingInk" xmlns:wne="http://schemas.microsoft.com/office/word/2006/wordml" xmlns:wps="http://schemas.microsoft.com/office/word/2010/wordprocessingShape" mc:Ignorable="w14 wp14">
+<w:ftr xmlns:ve="http://schemas.openxmlformats.org/markup-compatibility/2006" xmlns:o="urn:schemas-microsoft-com:office:office" xmlns:r="http://schemas.openxmlformats.org/officeDocument/2006/relationships" xmlns:m="http://schemas.openxmlformats.org/officeDocument/2006/math" xmlns:v="urn:schemas-microsoft-com:vml" xmlns:wp="http://schemas.openxmlformats.org/drawingml/2006/wordprocessingDrawing" xmlns:w10="urn:schemas-microsoft-com:office:word" xmlns:w="http://schemas.openxmlformats.org/wordprocessingml/2006/main" xmlns:wne="http://schemas.microsoft.com/office/word/2006/wordml">
   <w:p>
     <w:pPr>
       <w:pStyle w:val="Footer"/>
@@ -29052,7 +28872,7 @@
 </file>
 
 <file path=word/footnotes.xml><?xml version="1.0" encoding="utf-8"?>
-<w:footnotes xmlns:wpc="http://schemas.microsoft.com/office/word/2010/wordprocessingCanvas" xmlns:mo="http://schemas.microsoft.com/office/mac/office/2008/main" xmlns:mc="http://schemas.openxmlformats.org/markup-compatibility/2006" xmlns:mv="urn:schemas-microsoft-com:mac:vml" xmlns:o="urn:schemas-microsoft-com:office:office" xmlns:r="http://schemas.openxmlformats.org/officeDocument/2006/relationships" xmlns:m="http://schemas.openxmlformats.org/officeDocument/2006/math" xmlns:v="urn:schemas-microsoft-com:vml" xmlns:wp14="http://schemas.microsoft.com/office/word/2010/wordprocessingDrawing" xmlns:wp="http://schemas.openxmlformats.org/drawingml/2006/wordprocessingDrawing" xmlns:w10="urn:schemas-microsoft-com:office:word" xmlns:w="http://schemas.openxmlformats.org/wordprocessingml/2006/main" xmlns:w14="http://schemas.microsoft.com/office/word/2010/wordml" xmlns:wpg="http://schemas.microsoft.com/office/word/2010/wordprocessingGroup" xmlns:wpi="http://schemas.microsoft.com/office/word/2010/wordprocessingInk" xmlns:wne="http://schemas.microsoft.com/office/word/2006/wordml" xmlns:wps="http://schemas.microsoft.com/office/word/2010/wordprocessingShape" mc:Ignorable="w14 wp14">
+<w:footnotes xmlns:ve="http://schemas.openxmlformats.org/markup-compatibility/2006" xmlns:o="urn:schemas-microsoft-com:office:office" xmlns:r="http://schemas.openxmlformats.org/officeDocument/2006/relationships" xmlns:m="http://schemas.openxmlformats.org/officeDocument/2006/math" xmlns:v="urn:schemas-microsoft-com:vml" xmlns:wp="http://schemas.openxmlformats.org/drawingml/2006/wordprocessingDrawing" xmlns:w10="urn:schemas-microsoft-com:office:word" xmlns:w="http://schemas.openxmlformats.org/wordprocessingml/2006/main" xmlns:wne="http://schemas.microsoft.com/office/word/2006/wordml">
   <w:footnote w:type="separator" w:id="-1">
     <w:p>
       <w:pPr>
@@ -29077,7 +28897,7 @@
 </file>
 
 <file path=word/numbering.xml><?xml version="1.0" encoding="utf-8"?>
-<w:numbering xmlns:wpc="http://schemas.microsoft.com/office/word/2010/wordprocessingCanvas" xmlns:mo="http://schemas.microsoft.com/office/mac/office/2008/main" xmlns:mc="http://schemas.openxmlformats.org/markup-compatibility/2006" xmlns:mv="urn:schemas-microsoft-com:mac:vml" xmlns:o="urn:schemas-microsoft-com:office:office" xmlns:r="http://schemas.openxmlformats.org/officeDocument/2006/relationships" xmlns:m="http://schemas.openxmlformats.org/officeDocument/2006/math" xmlns:v="urn:schemas-microsoft-com:vml" xmlns:wp14="http://schemas.microsoft.com/office/word/2010/wordprocessingDrawing" xmlns:wp="http://schemas.openxmlformats.org/drawingml/2006/wordprocessingDrawing" xmlns:w10="urn:schemas-microsoft-com:office:word" xmlns:w="http://schemas.openxmlformats.org/wordprocessingml/2006/main" xmlns:w14="http://schemas.microsoft.com/office/word/2010/wordml" xmlns:wpg="http://schemas.microsoft.com/office/word/2010/wordprocessingGroup" xmlns:wpi="http://schemas.microsoft.com/office/word/2010/wordprocessingInk" xmlns:wne="http://schemas.microsoft.com/office/word/2006/wordml" xmlns:wps="http://schemas.microsoft.com/office/word/2010/wordprocessingShape" mc:Ignorable="w14 wp14">
+<w:numbering xmlns:ve="http://schemas.openxmlformats.org/markup-compatibility/2006" xmlns:o="urn:schemas-microsoft-com:office:office" xmlns:r="http://schemas.openxmlformats.org/officeDocument/2006/relationships" xmlns:m="http://schemas.openxmlformats.org/officeDocument/2006/math" xmlns:v="urn:schemas-microsoft-com:vml" xmlns:wp="http://schemas.openxmlformats.org/drawingml/2006/wordprocessingDrawing" xmlns:w10="urn:schemas-microsoft-com:office:word" xmlns:w="http://schemas.openxmlformats.org/wordprocessingml/2006/main" xmlns:wne="http://schemas.microsoft.com/office/word/2006/wordml">
   <w:abstractNum w:abstractNumId="0">
     <w:nsid w:val="01EE25B7"/>
     <w:multiLevelType w:val="hybridMultilevel"/>
@@ -33949,7 +33769,7 @@
 </file>
 
 <file path=word/styles.xml><?xml version="1.0" encoding="utf-8"?>
-<w:styles xmlns:mc="http://schemas.openxmlformats.org/markup-compatibility/2006" xmlns:r="http://schemas.openxmlformats.org/officeDocument/2006/relationships" xmlns:w="http://schemas.openxmlformats.org/wordprocessingml/2006/main" xmlns:w14="http://schemas.microsoft.com/office/word/2010/wordml" mc:Ignorable="w14">
+<w:styles xmlns:r="http://schemas.openxmlformats.org/officeDocument/2006/relationships" xmlns:w="http://schemas.openxmlformats.org/wordprocessingml/2006/main">
   <w:docDefaults>
     <w:rPrDefault>
       <w:rPr>
@@ -33965,7 +33785,7 @@
       </w:pPr>
     </w:pPrDefault>
   </w:docDefaults>
-  <w:latentStyles w:defLockedState="0" w:defUIPriority="99" w:defSemiHidden="1" w:defUnhideWhenUsed="1" w:defQFormat="0" w:count="276">
+  <w:latentStyles w:defLockedState="0" w:defUIPriority="99" w:defSemiHidden="1" w:defUnhideWhenUsed="1" w:defQFormat="0" w:count="267">
     <w:lsdException w:name="Normal" w:semiHidden="0" w:uiPriority="0" w:unhideWhenUsed="0" w:qFormat="1"/>
     <w:lsdException w:name="heading 1" w:semiHidden="0" w:uiPriority="9" w:unhideWhenUsed="0" w:qFormat="1"/>
     <w:lsdException w:name="heading 2" w:uiPriority="9" w:qFormat="1"/>
@@ -34193,6 +34013,7 @@
     <w:uiPriority w:val="99"/>
     <w:semiHidden/>
     <w:unhideWhenUsed/>
+    <w:qFormat/>
     <w:tblPr>
       <w:tblInd w:w="0" w:type="dxa"/>
       <w:tblCellMar>
@@ -35206,7 +35027,7 @@
 </file>
 
 <file path=customXml/itemProps1.xml><?xml version="1.0" encoding="utf-8"?>
-<ds:datastoreItem xmlns:ds="http://schemas.openxmlformats.org/officeDocument/2006/customXml" ds:itemID="{781D4BA8-30AD-7F47-B1EC-8F5A4C3E2272}">
+<ds:datastoreItem xmlns:ds="http://schemas.openxmlformats.org/officeDocument/2006/customXml" ds:itemID="{2E111556-BF65-42D1-867F-9CB07666B881}">
   <ds:schemaRefs>
     <ds:schemaRef ds:uri="http://schemas.openxmlformats.org/officeDocument/2006/bibliography"/>
   </ds:schemaRefs>

</xml_diff>

<commit_message>
Added item to revision history for JD and Matt.
</commit_message>
<xml_diff>
--- a/doc/OpenEHS - SSRS.docx
+++ b/doc/OpenEHS - SSRS.docx
@@ -4122,6 +4122,62 @@
           </w:p>
         </w:tc>
       </w:tr>
+      <w:tr>
+        <w:trPr>
+          <w:trHeight w:val="576"/>
+        </w:trPr>
+        <w:tc>
+          <w:tcPr>
+            <w:tcW w:w="1728" w:type="dxa"/>
+            <w:vAlign w:val="center"/>
+          </w:tcPr>
+          <w:p>
+            <w:pPr>
+              <w:pStyle w:val="KNormal"/>
+              <w:rPr>
+                <w:i/>
+              </w:rPr>
+            </w:pPr>
+            <w:r>
+              <w:rPr>
+                <w:i/>
+              </w:rPr>
+              <w:t>22-Jan-2011</w:t>
+            </w:r>
+          </w:p>
+        </w:tc>
+        <w:tc>
+          <w:tcPr>
+            <w:tcW w:w="4656" w:type="dxa"/>
+            <w:vAlign w:val="center"/>
+          </w:tcPr>
+          <w:p>
+            <w:pPr>
+              <w:pStyle w:val="KNormal"/>
+            </w:pPr>
+            <w:r>
+              <w:t>Renumbered use cases and added diagrams.</w:t>
+            </w:r>
+          </w:p>
+        </w:tc>
+        <w:tc>
+          <w:tcPr>
+            <w:tcW w:w="3192" w:type="dxa"/>
+            <w:vAlign w:val="center"/>
+          </w:tcPr>
+          <w:p>
+            <w:pPr>
+              <w:pStyle w:val="KNormal"/>
+            </w:pPr>
+            <w:r>
+              <w:t>Matthew Kimber &amp; JD Russel</w:t>
+            </w:r>
+            <w:r>
+              <w:t>l</w:t>
+            </w:r>
+          </w:p>
+        </w:tc>
+      </w:tr>
     </w:tbl>
     <w:p>
       <w:pPr>
@@ -5997,7 +6053,7 @@
           <v:shape id="_x0000_i1025" type="#_x0000_t75" style="width:468pt;height:474pt" o:ole="">
             <v:imagedata r:id="rId8" o:title=""/>
           </v:shape>
-          <o:OLEObject Type="Embed" ProgID="Visio.Drawing.11" ShapeID="_x0000_i1025" DrawAspect="Content" ObjectID="_1357190955" r:id="rId9"/>
+          <o:OLEObject Type="Embed" ProgID="Visio.Drawing.11" ShapeID="_x0000_i1025" DrawAspect="Content" ObjectID="_1357191500" r:id="rId9"/>
         </w:object>
       </w:r>
     </w:p>
@@ -15199,7 +15255,7 @@
           <v:shape id="_x0000_i1026" type="#_x0000_t75" style="width:332.25pt;height:585pt" o:ole="">
             <v:imagedata r:id="rId10" o:title=""/>
           </v:shape>
-          <o:OLEObject Type="Embed" ProgID="Visio.Drawing.11" ShapeID="_x0000_i1026" DrawAspect="Content" ObjectID="_1357190956" r:id="rId11"/>
+          <o:OLEObject Type="Embed" ProgID="Visio.Drawing.11" ShapeID="_x0000_i1026" DrawAspect="Content" ObjectID="_1357191501" r:id="rId11"/>
         </w:object>
       </w:r>
     </w:p>
@@ -15226,7 +15282,7 @@
           <v:shape id="_x0000_i1027" type="#_x0000_t75" style="width:346.5pt;height:477.75pt" o:ole="">
             <v:imagedata r:id="rId12" o:title=""/>
           </v:shape>
-          <o:OLEObject Type="Embed" ProgID="Visio.Drawing.11" ShapeID="_x0000_i1027" DrawAspect="Content" ObjectID="_1357190957" r:id="rId13"/>
+          <o:OLEObject Type="Embed" ProgID="Visio.Drawing.11" ShapeID="_x0000_i1027" DrawAspect="Content" ObjectID="_1357191502" r:id="rId13"/>
         </w:object>
       </w:r>
     </w:p>
@@ -15281,7 +15337,7 @@
           <v:shape id="_x0000_i1028" type="#_x0000_t75" style="width:307.5pt;height:609pt" o:ole="">
             <v:imagedata r:id="rId14" o:title=""/>
           </v:shape>
-          <o:OLEObject Type="Embed" ProgID="Visio.Drawing.11" ShapeID="_x0000_i1028" DrawAspect="Content" ObjectID="_1357190958" r:id="rId15"/>
+          <o:OLEObject Type="Embed" ProgID="Visio.Drawing.11" ShapeID="_x0000_i1028" DrawAspect="Content" ObjectID="_1357191503" r:id="rId15"/>
         </w:object>
       </w:r>
     </w:p>
@@ -28871,7 +28927,7 @@
             <w:noProof/>
             <w:szCs w:val="24"/>
           </w:rPr>
-          <w:t>13</w:t>
+          <w:t>10</w:t>
         </w:r>
         <w:r>
           <w:rPr>
@@ -35063,7 +35119,7 @@
 </file>
 
 <file path=customXml/itemProps1.xml><?xml version="1.0" encoding="utf-8"?>
-<ds:datastoreItem xmlns:ds="http://schemas.openxmlformats.org/officeDocument/2006/customXml" ds:itemID="{2AD67D7C-0003-4D25-879E-F784DBEF8C01}">
+<ds:datastoreItem xmlns:ds="http://schemas.openxmlformats.org/officeDocument/2006/customXml" ds:itemID="{8873B9B5-3889-46CE-AA89-4AFCD462E460}">
   <ds:schemaRefs>
     <ds:schemaRef ds:uri="http://schemas.openxmlformats.org/officeDocument/2006/bibliography"/>
   </ds:schemaRefs>

</xml_diff>

<commit_message>
Updating diagrams and updated UC-03 actors.
</commit_message>
<xml_diff>
--- a/doc/OpenEHS - SSRS.docx
+++ b/doc/OpenEHS - SSRS.docx
@@ -6053,7 +6053,7 @@
           <v:shape id="_x0000_i1025" type="#_x0000_t75" style="width:468pt;height:474pt" o:ole="">
             <v:imagedata r:id="rId8" o:title=""/>
           </v:shape>
-          <o:OLEObject Type="Embed" ProgID="Visio.Drawing.11" ShapeID="_x0000_i1025" DrawAspect="Content" ObjectID="_1357191500" r:id="rId9"/>
+          <o:OLEObject Type="Embed" ProgID="Visio.Drawing.11" ShapeID="_x0000_i1025" DrawAspect="Content" ObjectID="_1357191690" r:id="rId9"/>
         </w:object>
       </w:r>
     </w:p>
@@ -7495,7 +7495,21 @@
                 <w:rFonts w:ascii="Georgia" w:hAnsi="Georgia"/>
                 <w:color w:val="000000"/>
               </w:rPr>
-              <w:t>, Physician, Administrator</w:t>
+              <w:t xml:space="preserve">, </w:t>
+            </w:r>
+            <w:r>
+              <w:rPr>
+                <w:rFonts w:ascii="Georgia" w:hAnsi="Georgia"/>
+                <w:color w:val="000000"/>
+              </w:rPr>
+              <w:t xml:space="preserve">Nurse, </w:t>
+            </w:r>
+            <w:r>
+              <w:rPr>
+                <w:rFonts w:ascii="Georgia" w:hAnsi="Georgia"/>
+                <w:color w:val="000000"/>
+              </w:rPr>
+              <w:t>Physician</w:t>
             </w:r>
           </w:p>
         </w:tc>
@@ -15255,7 +15269,7 @@
           <v:shape id="_x0000_i1026" type="#_x0000_t75" style="width:332.25pt;height:585pt" o:ole="">
             <v:imagedata r:id="rId10" o:title=""/>
           </v:shape>
-          <o:OLEObject Type="Embed" ProgID="Visio.Drawing.11" ShapeID="_x0000_i1026" DrawAspect="Content" ObjectID="_1357191501" r:id="rId11"/>
+          <o:OLEObject Type="Embed" ProgID="Visio.Drawing.11" ShapeID="_x0000_i1026" DrawAspect="Content" ObjectID="_1357191691" r:id="rId11"/>
         </w:object>
       </w:r>
     </w:p>
@@ -15282,7 +15296,7 @@
           <v:shape id="_x0000_i1027" type="#_x0000_t75" style="width:346.5pt;height:477.75pt" o:ole="">
             <v:imagedata r:id="rId12" o:title=""/>
           </v:shape>
-          <o:OLEObject Type="Embed" ProgID="Visio.Drawing.11" ShapeID="_x0000_i1027" DrawAspect="Content" ObjectID="_1357191502" r:id="rId13"/>
+          <o:OLEObject Type="Embed" ProgID="Visio.Drawing.11" ShapeID="_x0000_i1027" DrawAspect="Content" ObjectID="_1357191692" r:id="rId13"/>
         </w:object>
       </w:r>
     </w:p>
@@ -15337,7 +15351,7 @@
           <v:shape id="_x0000_i1028" type="#_x0000_t75" style="width:307.5pt;height:609pt" o:ole="">
             <v:imagedata r:id="rId14" o:title=""/>
           </v:shape>
-          <o:OLEObject Type="Embed" ProgID="Visio.Drawing.11" ShapeID="_x0000_i1028" DrawAspect="Content" ObjectID="_1357191503" r:id="rId15"/>
+          <o:OLEObject Type="Embed" ProgID="Visio.Drawing.11" ShapeID="_x0000_i1028" DrawAspect="Content" ObjectID="_1357191693" r:id="rId15"/>
         </w:object>
       </w:r>
     </w:p>
@@ -28927,7 +28941,7 @@
             <w:noProof/>
             <w:szCs w:val="24"/>
           </w:rPr>
-          <w:t>10</w:t>
+          <w:t>13</w:t>
         </w:r>
         <w:r>
           <w:rPr>
@@ -35119,7 +35133,7 @@
 </file>
 
 <file path=customXml/itemProps1.xml><?xml version="1.0" encoding="utf-8"?>
-<ds:datastoreItem xmlns:ds="http://schemas.openxmlformats.org/officeDocument/2006/customXml" ds:itemID="{8873B9B5-3889-46CE-AA89-4AFCD462E460}">
+<ds:datastoreItem xmlns:ds="http://schemas.openxmlformats.org/officeDocument/2006/customXml" ds:itemID="{4F40EEEB-4084-4CC1-A050-67382180DB1E}">
   <ds:schemaRefs>
     <ds:schemaRef ds:uri="http://schemas.openxmlformats.org/officeDocument/2006/bibliography"/>
   </ds:schemaRefs>

</xml_diff>

<commit_message>
Added the use case diagrams to the SSRS. Updated a diagram in the Visio doc.
</commit_message>
<xml_diff>
--- a/doc/OpenEHS - SSRS.docx
+++ b/doc/OpenEHS - SSRS.docx
@@ -6053,7 +6053,7 @@
           <v:shape id="_x0000_i1025" type="#_x0000_t75" style="width:468pt;height:474pt" o:ole="">
             <v:imagedata r:id="rId8" o:title=""/>
           </v:shape>
-          <o:OLEObject Type="Embed" ProgID="Visio.Drawing.11" ShapeID="_x0000_i1025" DrawAspect="Content" ObjectID="_1357191690" r:id="rId9"/>
+          <o:OLEObject Type="Embed" ProgID="Visio.Drawing.11" ShapeID="_x0000_i1025" DrawAspect="Content" ObjectID="_1357194350" r:id="rId9"/>
         </w:object>
       </w:r>
     </w:p>
@@ -6138,34 +6138,19 @@
         </w:rPr>
         <w:t>an identification card is generated from the given information and presented to the patient. This card serves as an identifier for quick look-up of patient information and speeds up the process of check-in.</w:t>
       </w:r>
-      <w:r>
-        <w:br/>
-      </w:r>
-      <w:r>
-        <w:br/>
-      </w:r>
-      <w:r>
-        <w:rPr>
-          <w:rFonts w:ascii="Georgia" w:hAnsi="Georgia"/>
-          <w:color w:val="000000"/>
-        </w:rPr>
-        <w:t xml:space="preserve">&lt;&lt; </w:t>
-      </w:r>
-      <w:proofErr w:type="gramStart"/>
-      <w:r>
-        <w:rPr>
-          <w:rFonts w:ascii="Georgia" w:hAnsi="Georgia"/>
-          <w:color w:val="000000"/>
-        </w:rPr>
-        <w:t>diagram</w:t>
-      </w:r>
-      <w:proofErr w:type="gramEnd"/>
-      <w:r>
-        <w:rPr>
-          <w:rFonts w:ascii="Georgia" w:hAnsi="Georgia"/>
-          <w:color w:val="000000"/>
-        </w:rPr>
-        <w:t xml:space="preserve"> here &gt;&gt;</w:t>
+    </w:p>
+    <w:p>
+      <w:pPr>
+        <w:spacing w:after="240"/>
+        <w:jc w:val="center"/>
+      </w:pPr>
+      <w:r>
+        <w:object w:dxaOrig="6596" w:dyaOrig="4428">
+          <v:shape id="_x0000_i1029" type="#_x0000_t75" style="width:330pt;height:221.25pt" o:ole="">
+            <v:imagedata r:id="rId10" o:title=""/>
+          </v:shape>
+          <o:OLEObject Type="Embed" ProgID="Visio.Drawing.11" ShapeID="_x0000_i1029" DrawAspect="Content" ObjectID="_1357194351" r:id="rId11"/>
+        </w:object>
       </w:r>
     </w:p>
     <w:tbl>
@@ -6649,6 +6634,7 @@
         <w:spacing w:after="240"/>
       </w:pPr>
       <w:r>
+        <w:lastRenderedPageBreak/>
         <w:br/>
       </w:r>
       <w:r>
@@ -6691,34 +6677,19 @@
         </w:rPr>
         <w:t xml:space="preserve"> certain purposes the facility would like to keep a physical copy of the patient’s chart or record. A receptionist, nurse, or physician can produce this record while viewing the patient’s information.</w:t>
       </w:r>
-      <w:r>
-        <w:br/>
-      </w:r>
-      <w:r>
-        <w:br/>
-      </w:r>
-      <w:r>
-        <w:rPr>
-          <w:rFonts w:ascii="Georgia" w:hAnsi="Georgia"/>
-          <w:color w:val="000000"/>
-        </w:rPr>
-        <w:t xml:space="preserve">&lt;&lt; </w:t>
-      </w:r>
-      <w:proofErr w:type="gramStart"/>
-      <w:r>
-        <w:rPr>
-          <w:rFonts w:ascii="Georgia" w:hAnsi="Georgia"/>
-          <w:color w:val="000000"/>
-        </w:rPr>
-        <w:t>diagram</w:t>
-      </w:r>
-      <w:proofErr w:type="gramEnd"/>
-      <w:r>
-        <w:rPr>
-          <w:rFonts w:ascii="Georgia" w:hAnsi="Georgia"/>
-          <w:color w:val="000000"/>
-        </w:rPr>
-        <w:t xml:space="preserve"> here &gt;&gt;</w:t>
+    </w:p>
+    <w:p>
+      <w:pPr>
+        <w:spacing w:after="240"/>
+        <w:jc w:val="center"/>
+      </w:pPr>
+      <w:r>
+        <w:object w:dxaOrig="9030" w:dyaOrig="4428">
+          <v:shape id="_x0000_i1030" type="#_x0000_t75" style="width:451.5pt;height:221.25pt" o:ole="">
+            <v:imagedata r:id="rId12" o:title=""/>
+          </v:shape>
+          <o:OLEObject Type="Embed" ProgID="Visio.Drawing.11" ShapeID="_x0000_i1030" DrawAspect="Content" ObjectID="_1357194352" r:id="rId13"/>
+        </w:object>
       </w:r>
     </w:p>
     <w:tbl>
@@ -6841,7 +6812,6 @@
                 <w:rFonts w:ascii="Georgia" w:hAnsi="Georgia"/>
                 <w:color w:val="000000"/>
               </w:rPr>
-              <w:lastRenderedPageBreak/>
               <w:t>Description</w:t>
             </w:r>
           </w:p>
@@ -7234,6 +7204,7 @@
           <w:rFonts w:ascii="Georgia" w:hAnsi="Georgia"/>
           <w:color w:val="000000"/>
         </w:rPr>
+        <w:lastRenderedPageBreak/>
         <w:t>For</w:t>
       </w:r>
       <w:proofErr w:type="gramEnd"/>
@@ -7244,34 +7215,19 @@
         </w:rPr>
         <w:t xml:space="preserve"> a patient to be treated in the hospital they must have an accurate patient record. When a patient is seen for the first time a staff member must create a record. For subsequent visits, information needs to be updated in order to maintain an accurate record. </w:t>
       </w:r>
-      <w:r>
-        <w:br/>
-      </w:r>
-      <w:r>
-        <w:br/>
-      </w:r>
-      <w:r>
-        <w:rPr>
-          <w:rFonts w:ascii="Georgia" w:hAnsi="Georgia"/>
-          <w:color w:val="000000"/>
-        </w:rPr>
-        <w:t xml:space="preserve">&lt;&lt; </w:t>
-      </w:r>
-      <w:proofErr w:type="gramStart"/>
-      <w:r>
-        <w:rPr>
-          <w:rFonts w:ascii="Georgia" w:hAnsi="Georgia"/>
-          <w:color w:val="000000"/>
-        </w:rPr>
-        <w:t>diagram</w:t>
-      </w:r>
-      <w:proofErr w:type="gramEnd"/>
-      <w:r>
-        <w:rPr>
-          <w:rFonts w:ascii="Georgia" w:hAnsi="Georgia"/>
-          <w:color w:val="000000"/>
-        </w:rPr>
-        <w:t xml:space="preserve"> here &gt;&gt;</w:t>
+    </w:p>
+    <w:p>
+      <w:pPr>
+        <w:spacing w:after="240"/>
+        <w:jc w:val="center"/>
+      </w:pPr>
+      <w:r>
+        <w:object w:dxaOrig="8900" w:dyaOrig="4428">
+          <v:shape id="_x0000_i1031" type="#_x0000_t75" style="width:444.75pt;height:221.25pt" o:ole="">
+            <v:imagedata r:id="rId14" o:title=""/>
+          </v:shape>
+          <o:OLEObject Type="Embed" ProgID="Visio.Drawing.11" ShapeID="_x0000_i1031" DrawAspect="Content" ObjectID="_1357194353" r:id="rId15"/>
+        </w:object>
       </w:r>
     </w:p>
     <w:tbl>
@@ -7819,7 +7775,6 @@
                 <w:rFonts w:ascii="Georgia" w:hAnsi="Georgia"/>
                 <w:color w:val="000000"/>
               </w:rPr>
-              <w:lastRenderedPageBreak/>
               <w:t>Alternative Flow – Delete Patient</w:t>
             </w:r>
           </w:p>
@@ -7891,6 +7846,7 @@
                 <w:rFonts w:ascii="Georgia" w:hAnsi="Georgia"/>
                 <w:color w:val="000000"/>
               </w:rPr>
+              <w:lastRenderedPageBreak/>
               <w:t xml:space="preserve">3c. Patient is marked inactive in the system. </w:t>
             </w:r>
           </w:p>
@@ -7926,6 +7882,7 @@
                 <w:rFonts w:ascii="Georgia" w:hAnsi="Georgia"/>
                 <w:color w:val="000000"/>
               </w:rPr>
+              <w:lastRenderedPageBreak/>
               <w:t>Post Conditions</w:t>
             </w:r>
           </w:p>
@@ -8064,34 +8021,19 @@
         </w:rPr>
         <w:t xml:space="preserve"> receptionist or another staff member needs to search the system for a particular patient. This can be done using various data provided by a potentially existent patient.</w:t>
       </w:r>
-      <w:r>
-        <w:br/>
-      </w:r>
-      <w:r>
-        <w:br/>
-      </w:r>
-      <w:r>
-        <w:rPr>
-          <w:rFonts w:ascii="Georgia" w:hAnsi="Georgia"/>
-          <w:color w:val="000000"/>
-        </w:rPr>
-        <w:t xml:space="preserve">&lt;&lt; </w:t>
-      </w:r>
-      <w:proofErr w:type="gramStart"/>
-      <w:r>
-        <w:rPr>
-          <w:rFonts w:ascii="Georgia" w:hAnsi="Georgia"/>
-          <w:color w:val="000000"/>
-        </w:rPr>
-        <w:t>diagram</w:t>
-      </w:r>
-      <w:proofErr w:type="gramEnd"/>
-      <w:r>
-        <w:rPr>
-          <w:rFonts w:ascii="Georgia" w:hAnsi="Georgia"/>
-          <w:color w:val="000000"/>
-        </w:rPr>
-        <w:t xml:space="preserve"> here &gt;&gt;</w:t>
+    </w:p>
+    <w:p>
+      <w:pPr>
+        <w:spacing w:after="240"/>
+        <w:jc w:val="center"/>
+      </w:pPr>
+      <w:r>
+        <w:object w:dxaOrig="8900" w:dyaOrig="4428">
+          <v:shape id="_x0000_i1032" type="#_x0000_t75" style="width:444.75pt;height:221.25pt" o:ole="">
+            <v:imagedata r:id="rId16" o:title=""/>
+          </v:shape>
+          <o:OLEObject Type="Embed" ProgID="Visio.Drawing.11" ShapeID="_x0000_i1032" DrawAspect="Content" ObjectID="_1357194354" r:id="rId17"/>
+        </w:object>
       </w:r>
     </w:p>
     <w:tbl>
@@ -8538,6 +8480,7 @@
                 <w:rFonts w:ascii="Georgia" w:hAnsi="Georgia"/>
                 <w:color w:val="000000"/>
               </w:rPr>
+              <w:lastRenderedPageBreak/>
               <w:t>Alternate Flow</w:t>
             </w:r>
           </w:p>
@@ -8683,34 +8626,19 @@
         </w:rPr>
         <w:t xml:space="preserve"> is the process by which a patient is admitted to the facility for care.</w:t>
       </w:r>
-      <w:r>
-        <w:br/>
-      </w:r>
-      <w:r>
-        <w:br/>
-      </w:r>
-      <w:r>
-        <w:rPr>
-          <w:rFonts w:ascii="Georgia" w:hAnsi="Georgia"/>
-          <w:color w:val="000000"/>
-        </w:rPr>
-        <w:t xml:space="preserve">&lt;&lt; </w:t>
-      </w:r>
-      <w:proofErr w:type="gramStart"/>
-      <w:r>
-        <w:rPr>
-          <w:rFonts w:ascii="Georgia" w:hAnsi="Georgia"/>
-          <w:color w:val="000000"/>
-        </w:rPr>
-        <w:t>diagram</w:t>
-      </w:r>
-      <w:proofErr w:type="gramEnd"/>
-      <w:r>
-        <w:rPr>
-          <w:rFonts w:ascii="Georgia" w:hAnsi="Georgia"/>
-          <w:color w:val="000000"/>
-        </w:rPr>
-        <w:t xml:space="preserve"> here &gt;&gt;</w:t>
+    </w:p>
+    <w:p>
+      <w:pPr>
+        <w:spacing w:after="240"/>
+        <w:jc w:val="center"/>
+      </w:pPr>
+      <w:r>
+        <w:object w:dxaOrig="6596" w:dyaOrig="4428">
+          <v:shape id="_x0000_i1033" type="#_x0000_t75" style="width:330pt;height:221.25pt" o:ole="">
+            <v:imagedata r:id="rId18" o:title=""/>
+          </v:shape>
+          <o:OLEObject Type="Embed" ProgID="Visio.Drawing.11" ShapeID="_x0000_i1033" DrawAspect="Content" ObjectID="_1357194355" r:id="rId19"/>
+        </w:object>
       </w:r>
     </w:p>
     <w:tbl>
@@ -8758,7 +8686,6 @@
                 <w:rFonts w:ascii="Georgia" w:hAnsi="Georgia"/>
                 <w:color w:val="000000"/>
               </w:rPr>
-              <w:lastRenderedPageBreak/>
               <w:t>Identifier</w:t>
             </w:r>
           </w:p>
@@ -9262,6 +9189,7 @@
                 <w:rFonts w:ascii="Georgia" w:hAnsi="Georgia"/>
                 <w:color w:val="000000"/>
               </w:rPr>
+              <w:lastRenderedPageBreak/>
               <w:t>Post Conditions</w:t>
             </w:r>
           </w:p>
@@ -9336,34 +9264,19 @@
         </w:rPr>
         <w:t>Care has been provided and the patient is to leave the facility.</w:t>
       </w:r>
-      <w:r>
-        <w:br/>
-      </w:r>
-      <w:r>
-        <w:br/>
-      </w:r>
-      <w:r>
-        <w:rPr>
-          <w:rFonts w:ascii="Georgia" w:hAnsi="Georgia"/>
-          <w:color w:val="000000"/>
-        </w:rPr>
-        <w:t xml:space="preserve">&lt;&lt; </w:t>
-      </w:r>
-      <w:proofErr w:type="gramStart"/>
-      <w:r>
-        <w:rPr>
-          <w:rFonts w:ascii="Georgia" w:hAnsi="Georgia"/>
-          <w:color w:val="000000"/>
-        </w:rPr>
-        <w:t>diagram</w:t>
-      </w:r>
-      <w:proofErr w:type="gramEnd"/>
-      <w:r>
-        <w:rPr>
-          <w:rFonts w:ascii="Georgia" w:hAnsi="Georgia"/>
-          <w:color w:val="000000"/>
-        </w:rPr>
-        <w:t xml:space="preserve"> here &gt;&gt;</w:t>
+    </w:p>
+    <w:p>
+      <w:pPr>
+        <w:spacing w:after="240"/>
+        <w:jc w:val="center"/>
+      </w:pPr>
+      <w:r>
+        <w:object w:dxaOrig="7651" w:dyaOrig="4428">
+          <v:shape id="_x0000_i1034" type="#_x0000_t75" style="width:382.5pt;height:221.25pt" o:ole="">
+            <v:imagedata r:id="rId20" o:title=""/>
+          </v:shape>
+          <o:OLEObject Type="Embed" ProgID="Visio.Drawing.11" ShapeID="_x0000_i1034" DrawAspect="Content" ObjectID="_1357194356" r:id="rId21"/>
+        </w:object>
       </w:r>
     </w:p>
     <w:tbl>
@@ -9841,7 +9754,6 @@
         <w:spacing w:after="240"/>
       </w:pPr>
       <w:r>
-        <w:lastRenderedPageBreak/>
         <w:br/>
       </w:r>
       <w:r>
@@ -9872,34 +9784,19 @@
         </w:rPr>
         <w:t>During a patient’s stay at the facility a staff member will record their vitals initially and then on a regular basis.</w:t>
       </w:r>
-      <w:r>
-        <w:br/>
-      </w:r>
-      <w:r>
-        <w:br/>
-      </w:r>
-      <w:r>
-        <w:rPr>
-          <w:rFonts w:ascii="Georgia" w:hAnsi="Georgia"/>
-          <w:color w:val="000000"/>
-        </w:rPr>
-        <w:t xml:space="preserve">&lt;&lt; </w:t>
-      </w:r>
-      <w:proofErr w:type="gramStart"/>
-      <w:r>
-        <w:rPr>
-          <w:rFonts w:ascii="Georgia" w:hAnsi="Georgia"/>
-          <w:color w:val="000000"/>
-        </w:rPr>
-        <w:t>diagram</w:t>
-      </w:r>
-      <w:proofErr w:type="gramEnd"/>
-      <w:r>
-        <w:rPr>
-          <w:rFonts w:ascii="Georgia" w:hAnsi="Georgia"/>
-          <w:color w:val="000000"/>
-        </w:rPr>
-        <w:t xml:space="preserve"> here &gt;&gt;</w:t>
+    </w:p>
+    <w:p>
+      <w:pPr>
+        <w:spacing w:after="240"/>
+        <w:jc w:val="center"/>
+      </w:pPr>
+      <w:r>
+        <w:object w:dxaOrig="7651" w:dyaOrig="4428">
+          <v:shape id="_x0000_i1035" type="#_x0000_t75" style="width:382.5pt;height:221.25pt" o:ole="">
+            <v:imagedata r:id="rId22" o:title=""/>
+          </v:shape>
+          <o:OLEObject Type="Embed" ProgID="Visio.Drawing.11" ShapeID="_x0000_i1035" DrawAspect="Content" ObjectID="_1357194357" r:id="rId23"/>
+        </w:object>
       </w:r>
     </w:p>
     <w:tbl>
@@ -10399,34 +10296,19 @@
         </w:rPr>
         <w:t>Each time the physician performs a significant visit with the patient he or she will create an encounter to record their impressions, take notes, perform diagnoses, and issue orders for the nursing staff.</w:t>
       </w:r>
-      <w:r>
-        <w:br/>
-      </w:r>
-      <w:r>
-        <w:br/>
-      </w:r>
-      <w:r>
-        <w:rPr>
-          <w:rFonts w:ascii="Georgia" w:hAnsi="Georgia"/>
-          <w:color w:val="000000"/>
-        </w:rPr>
-        <w:t xml:space="preserve">&lt;&lt; </w:t>
-      </w:r>
-      <w:proofErr w:type="gramStart"/>
-      <w:r>
-        <w:rPr>
-          <w:rFonts w:ascii="Georgia" w:hAnsi="Georgia"/>
-          <w:color w:val="000000"/>
-        </w:rPr>
-        <w:t>diagram</w:t>
-      </w:r>
-      <w:proofErr w:type="gramEnd"/>
-      <w:r>
-        <w:rPr>
-          <w:rFonts w:ascii="Georgia" w:hAnsi="Georgia"/>
-          <w:color w:val="000000"/>
-        </w:rPr>
-        <w:t xml:space="preserve"> here &gt;&gt;</w:t>
+    </w:p>
+    <w:p>
+      <w:pPr>
+        <w:spacing w:after="240"/>
+        <w:jc w:val="center"/>
+      </w:pPr>
+      <w:r>
+        <w:object w:dxaOrig="6494" w:dyaOrig="4428">
+          <v:shape id="_x0000_i1036" type="#_x0000_t75" style="width:324.75pt;height:221.25pt" o:ole="">
+            <v:imagedata r:id="rId24" o:title=""/>
+          </v:shape>
+          <o:OLEObject Type="Embed" ProgID="Visio.Drawing.11" ShapeID="_x0000_i1036" DrawAspect="Content" ObjectID="_1357194358" r:id="rId25"/>
+        </w:object>
       </w:r>
     </w:p>
     <w:tbl>
@@ -10774,7 +10656,6 @@
                 <w:rFonts w:ascii="Georgia" w:hAnsi="Georgia"/>
                 <w:color w:val="000000"/>
               </w:rPr>
-              <w:lastRenderedPageBreak/>
               <w:t>Flow of Events</w:t>
             </w:r>
           </w:p>
@@ -10971,34 +10852,19 @@
         </w:rPr>
         <w:t xml:space="preserve"> an encounter between either a physician or a nurse and a patient notes may be taken in free form.</w:t>
       </w:r>
-      <w:r>
-        <w:br/>
-      </w:r>
-      <w:r>
-        <w:br/>
-      </w:r>
-      <w:r>
-        <w:rPr>
-          <w:rFonts w:ascii="Georgia" w:hAnsi="Georgia"/>
-          <w:color w:val="000000"/>
-        </w:rPr>
-        <w:t xml:space="preserve">&lt;&lt; </w:t>
-      </w:r>
-      <w:proofErr w:type="gramStart"/>
-      <w:r>
-        <w:rPr>
-          <w:rFonts w:ascii="Georgia" w:hAnsi="Georgia"/>
-          <w:color w:val="000000"/>
-        </w:rPr>
-        <w:t>diagram</w:t>
-      </w:r>
-      <w:proofErr w:type="gramEnd"/>
-      <w:r>
-        <w:rPr>
-          <w:rFonts w:ascii="Georgia" w:hAnsi="Georgia"/>
-          <w:color w:val="000000"/>
-        </w:rPr>
-        <w:t xml:space="preserve"> here &gt;&gt;</w:t>
+    </w:p>
+    <w:p>
+      <w:pPr>
+        <w:spacing w:after="240"/>
+        <w:jc w:val="center"/>
+      </w:pPr>
+      <w:r>
+        <w:object w:dxaOrig="7536" w:dyaOrig="4428">
+          <v:shape id="_x0000_i1037" type="#_x0000_t75" style="width:376.5pt;height:221.25pt" o:ole="">
+            <v:imagedata r:id="rId26" o:title=""/>
+          </v:shape>
+          <o:OLEObject Type="Embed" ProgID="Visio.Drawing.11" ShapeID="_x0000_i1037" DrawAspect="Content" ObjectID="_1357194359" r:id="rId27"/>
+        </w:object>
       </w:r>
     </w:p>
     <w:tbl>
@@ -11512,34 +11378,19 @@
         </w:rPr>
         <w:t>A physician or nurse may view the patient’s recorded medical history. This information would include past encounters and related notes, vital signs, and possibly symptoms.</w:t>
       </w:r>
-      <w:r>
-        <w:br/>
-      </w:r>
-      <w:r>
-        <w:br/>
-      </w:r>
-      <w:r>
-        <w:rPr>
-          <w:rFonts w:ascii="Georgia" w:hAnsi="Georgia"/>
-          <w:color w:val="000000"/>
-        </w:rPr>
-        <w:t xml:space="preserve">&lt;&lt; </w:t>
-      </w:r>
-      <w:proofErr w:type="gramStart"/>
-      <w:r>
-        <w:rPr>
-          <w:rFonts w:ascii="Georgia" w:hAnsi="Georgia"/>
-          <w:color w:val="000000"/>
-        </w:rPr>
-        <w:t>diagram</w:t>
-      </w:r>
-      <w:proofErr w:type="gramEnd"/>
-      <w:r>
-        <w:rPr>
-          <w:rFonts w:ascii="Georgia" w:hAnsi="Georgia"/>
-          <w:color w:val="000000"/>
-        </w:rPr>
-        <w:t xml:space="preserve"> here &gt;&gt;</w:t>
+    </w:p>
+    <w:p>
+      <w:pPr>
+        <w:spacing w:after="240"/>
+        <w:jc w:val="center"/>
+      </w:pPr>
+      <w:r>
+        <w:object w:dxaOrig="7651" w:dyaOrig="4428">
+          <v:shape id="_x0000_i1038" type="#_x0000_t75" style="width:382.5pt;height:221.25pt" o:ole="">
+            <v:imagedata r:id="rId28" o:title=""/>
+          </v:shape>
+          <o:OLEObject Type="Embed" ProgID="Visio.Drawing.11" ShapeID="_x0000_i1038" DrawAspect="Content" ObjectID="_1357194360" r:id="rId29"/>
+        </w:object>
       </w:r>
     </w:p>
     <w:tbl>
@@ -11662,7 +11513,6 @@
                 <w:rFonts w:ascii="Georgia" w:hAnsi="Georgia"/>
                 <w:color w:val="000000"/>
               </w:rPr>
-              <w:lastRenderedPageBreak/>
               <w:t>Description</w:t>
             </w:r>
           </w:p>
@@ -12066,6 +11916,67 @@
     <w:p>
       <w:pPr>
         <w:spacing w:after="240"/>
+      </w:pPr>
+      <w:r>
+        <w:br/>
+      </w:r>
+      <w:r>
+        <w:rPr>
+          <w:rStyle w:val="KHeading2Char"/>
+        </w:rPr>
+        <w:t>UC-</w:t>
+      </w:r>
+      <w:r>
+        <w:rPr>
+          <w:rStyle w:val="KHeading2Char"/>
+        </w:rPr>
+        <w:t>11</w:t>
+      </w:r>
+      <w:r>
+        <w:rPr>
+          <w:rStyle w:val="KHeading2Char"/>
+        </w:rPr>
+        <w:t xml:space="preserve"> - Maintain</w:t>
+      </w:r>
+      <w:r>
+        <w:rPr>
+          <w:rStyle w:val="KHeading2Char"/>
+        </w:rPr>
+        <w:t xml:space="preserve"> Patient Allergy</w:t>
+      </w:r>
+      <w:r>
+        <w:br/>
+      </w:r>
+      <w:r>
+        <w:rPr>
+          <w:rFonts w:ascii="Georgia" w:hAnsi="Georgia"/>
+          <w:color w:val="000000"/>
+        </w:rPr>
+        <w:t xml:space="preserve">During the first encounter, and possibly subsequent encounters, a staff member will interview the patient asking if there are any allergies to be concerned about. If there are allergies they will be recorded and attached to the </w:t>
+      </w:r>
+      <w:proofErr w:type="spellStart"/>
+      <w:proofErr w:type="gramStart"/>
+      <w:r>
+        <w:rPr>
+          <w:rFonts w:ascii="Georgia" w:hAnsi="Georgia"/>
+          <w:color w:val="000000"/>
+        </w:rPr>
+        <w:t>patients</w:t>
+      </w:r>
+      <w:proofErr w:type="spellEnd"/>
+      <w:proofErr w:type="gramEnd"/>
+      <w:r>
+        <w:rPr>
+          <w:rFonts w:ascii="Georgia" w:hAnsi="Georgia"/>
+          <w:color w:val="000000"/>
+        </w:rPr>
+        <w:t xml:space="preserve"> medical record.</w:t>
+      </w:r>
+    </w:p>
+    <w:p>
+      <w:pPr>
+        <w:spacing w:after="240"/>
+        <w:jc w:val="center"/>
         <w:rPr>
           <w:rFonts w:ascii="Georgia" w:hAnsi="Georgia"/>
           <w:b/>
@@ -12074,70 +11985,12 @@
         </w:rPr>
       </w:pPr>
       <w:r>
-        <w:br/>
-      </w:r>
-      <w:r>
-        <w:rPr>
-          <w:rStyle w:val="KHeading2Char"/>
-        </w:rPr>
-        <w:t>UC-</w:t>
-      </w:r>
-      <w:r>
-        <w:rPr>
-          <w:rStyle w:val="KHeading2Char"/>
-        </w:rPr>
-        <w:t>11</w:t>
-      </w:r>
-      <w:r>
-        <w:rPr>
-          <w:rStyle w:val="KHeading2Char"/>
-        </w:rPr>
-        <w:t xml:space="preserve"> - Maintain</w:t>
-      </w:r>
-      <w:r>
-        <w:rPr>
-          <w:rStyle w:val="KHeading2Char"/>
-        </w:rPr>
-        <w:t xml:space="preserve"> Patient Allergy</w:t>
-      </w:r>
-      <w:r>
-        <w:br/>
-      </w:r>
-      <w:r>
-        <w:rPr>
-          <w:rFonts w:ascii="Georgia" w:hAnsi="Georgia"/>
-          <w:color w:val="000000"/>
-        </w:rPr>
-        <w:t>During the first encounter, and possibly subsequent encounters, a staff member will interview the patient asking if there are any allergies to be concerned about. If there are allergies they will be recorded and attached to the patients medical record.</w:t>
-      </w:r>
-      <w:r>
-        <w:br/>
-      </w:r>
-      <w:r>
-        <w:br/>
-      </w:r>
-      <w:r>
-        <w:rPr>
-          <w:rFonts w:ascii="Georgia" w:hAnsi="Georgia"/>
-          <w:color w:val="000000"/>
-        </w:rPr>
-        <w:t xml:space="preserve">&lt;&lt; </w:t>
-      </w:r>
-      <w:proofErr w:type="gramStart"/>
-      <w:r>
-        <w:rPr>
-          <w:rFonts w:ascii="Georgia" w:hAnsi="Georgia"/>
-          <w:color w:val="000000"/>
-        </w:rPr>
-        <w:t>diagram</w:t>
-      </w:r>
-      <w:proofErr w:type="gramEnd"/>
-      <w:r>
-        <w:rPr>
-          <w:rFonts w:ascii="Georgia" w:hAnsi="Georgia"/>
-          <w:color w:val="000000"/>
-        </w:rPr>
-        <w:t xml:space="preserve"> here &gt;&gt;</w:t>
+        <w:object w:dxaOrig="9015" w:dyaOrig="4428">
+          <v:shape id="_x0000_i1039" type="#_x0000_t75" style="width:450.75pt;height:221.25pt" o:ole="">
+            <v:imagedata r:id="rId30" o:title=""/>
+          </v:shape>
+          <o:OLEObject Type="Embed" ProgID="Visio.Drawing.11" ShapeID="_x0000_i1039" DrawAspect="Content" ObjectID="_1357194361" r:id="rId31"/>
+        </w:object>
       </w:r>
     </w:p>
     <w:tbl>
@@ -12617,15 +12470,7 @@
                 <w:rFonts w:ascii="Georgia" w:hAnsi="Georgia"/>
                 <w:color w:val="000000"/>
               </w:rPr>
-              <w:t xml:space="preserve">Add new allergies to the patient record by selecting option and </w:t>
-            </w:r>
-            <w:r>
-              <w:rPr>
-                <w:rFonts w:ascii="Georgia" w:hAnsi="Georgia"/>
-                <w:color w:val="000000"/>
-              </w:rPr>
-              <w:lastRenderedPageBreak/>
-              <w:t>entering information about the patient’s allergy</w:t>
+              <w:t>Add new allergies to the patient record by selecting option and entering information about the patient’s allergy</w:t>
             </w:r>
           </w:p>
         </w:tc>
@@ -12660,7 +12505,6 @@
                 <w:rFonts w:ascii="Georgia" w:hAnsi="Georgia"/>
                 <w:color w:val="000000"/>
               </w:rPr>
-              <w:lastRenderedPageBreak/>
               <w:t>Post Conditions</w:t>
             </w:r>
           </w:p>
@@ -12767,34 +12611,18 @@
         </w:rPr>
         <w:t xml:space="preserve"> and services are provided to patient they will be recorded against the patient’s account. </w:t>
       </w:r>
-      <w:r>
-        <w:br/>
-      </w:r>
-      <w:r>
-        <w:br/>
-      </w:r>
-      <w:r>
-        <w:rPr>
-          <w:rFonts w:ascii="Georgia" w:hAnsi="Georgia"/>
-          <w:color w:val="000000"/>
-        </w:rPr>
-        <w:t xml:space="preserve">&lt;&lt; </w:t>
-      </w:r>
-      <w:proofErr w:type="gramStart"/>
-      <w:r>
-        <w:rPr>
-          <w:rFonts w:ascii="Georgia" w:hAnsi="Georgia"/>
-          <w:color w:val="000000"/>
-        </w:rPr>
-        <w:t>diagram</w:t>
-      </w:r>
-      <w:proofErr w:type="gramEnd"/>
-      <w:r>
-        <w:rPr>
-          <w:rFonts w:ascii="Georgia" w:hAnsi="Georgia"/>
-          <w:color w:val="000000"/>
-        </w:rPr>
-        <w:t xml:space="preserve"> here &gt;&gt;</w:t>
+    </w:p>
+    <w:p>
+      <w:pPr>
+        <w:spacing w:after="240"/>
+      </w:pPr>
+      <w:r>
+        <w:object w:dxaOrig="8761" w:dyaOrig="4428">
+          <v:shape id="_x0000_i1040" type="#_x0000_t75" style="width:438pt;height:221.25pt" o:ole="">
+            <v:imagedata r:id="rId32" o:title=""/>
+          </v:shape>
+          <o:OLEObject Type="Embed" ProgID="Visio.Drawing.11" ShapeID="_x0000_i1040" DrawAspect="Content" ObjectID="_1357194362" r:id="rId33"/>
+        </w:object>
       </w:r>
     </w:p>
     <w:tbl>
@@ -13439,34 +13267,19 @@
         </w:rPr>
         <w:t xml:space="preserve"> will include line items with charges for various supplies, medicines, and care.</w:t>
       </w:r>
-      <w:r>
-        <w:br/>
-      </w:r>
-      <w:r>
-        <w:br/>
-      </w:r>
-      <w:r>
-        <w:rPr>
-          <w:rFonts w:ascii="Georgia" w:hAnsi="Georgia"/>
-          <w:color w:val="000000"/>
-        </w:rPr>
-        <w:t xml:space="preserve">&lt;&lt; </w:t>
-      </w:r>
-      <w:proofErr w:type="gramStart"/>
-      <w:r>
-        <w:rPr>
-          <w:rFonts w:ascii="Georgia" w:hAnsi="Georgia"/>
-          <w:color w:val="000000"/>
-        </w:rPr>
-        <w:t>diagram</w:t>
-      </w:r>
-      <w:proofErr w:type="gramEnd"/>
-      <w:r>
-        <w:rPr>
-          <w:rFonts w:ascii="Georgia" w:hAnsi="Georgia"/>
-          <w:color w:val="000000"/>
-        </w:rPr>
-        <w:t xml:space="preserve"> here &gt;&gt;</w:t>
+    </w:p>
+    <w:p>
+      <w:pPr>
+        <w:spacing w:after="240"/>
+        <w:jc w:val="center"/>
+      </w:pPr>
+      <w:r>
+        <w:object w:dxaOrig="6342" w:dyaOrig="4428">
+          <v:shape id="_x0000_i1041" type="#_x0000_t75" style="width:317.25pt;height:221.25pt" o:ole="">
+            <v:imagedata r:id="rId34" o:title=""/>
+          </v:shape>
+          <o:OLEObject Type="Embed" ProgID="Visio.Drawing.11" ShapeID="_x0000_i1041" DrawAspect="Content" ObjectID="_1357194363" r:id="rId35"/>
+        </w:object>
       </w:r>
     </w:p>
     <w:tbl>
@@ -13514,7 +13327,6 @@
                 <w:rFonts w:ascii="Georgia" w:hAnsi="Georgia"/>
                 <w:color w:val="000000"/>
               </w:rPr>
-              <w:lastRenderedPageBreak/>
               <w:t>Identifier</w:t>
             </w:r>
           </w:p>
@@ -14010,34 +13822,19 @@
         </w:rPr>
         <w:t>.</w:t>
       </w:r>
-      <w:r>
-        <w:br/>
-      </w:r>
-      <w:r>
-        <w:br/>
-      </w:r>
-      <w:r>
-        <w:rPr>
-          <w:rFonts w:ascii="Georgia" w:hAnsi="Georgia"/>
-          <w:color w:val="000000"/>
-        </w:rPr>
-        <w:t xml:space="preserve">&lt;&lt; </w:t>
-      </w:r>
-      <w:proofErr w:type="gramStart"/>
-      <w:r>
-        <w:rPr>
-          <w:rFonts w:ascii="Georgia" w:hAnsi="Georgia"/>
-          <w:color w:val="000000"/>
-        </w:rPr>
-        <w:t>diagram</w:t>
-      </w:r>
-      <w:proofErr w:type="gramEnd"/>
-      <w:r>
-        <w:rPr>
-          <w:rFonts w:ascii="Georgia" w:hAnsi="Georgia"/>
-          <w:color w:val="000000"/>
-        </w:rPr>
-        <w:t xml:space="preserve"> here &gt;&gt;</w:t>
+    </w:p>
+    <w:p>
+      <w:pPr>
+        <w:spacing w:after="240"/>
+        <w:jc w:val="center"/>
+      </w:pPr>
+      <w:r>
+        <w:object w:dxaOrig="6494" w:dyaOrig="4428">
+          <v:shape id="_x0000_i1042" type="#_x0000_t75" style="width:324.75pt;height:221.25pt" o:ole="">
+            <v:imagedata r:id="rId36" o:title=""/>
+          </v:shape>
+          <o:OLEObject Type="Embed" ProgID="Visio.Drawing.11" ShapeID="_x0000_i1042" DrawAspect="Content" ObjectID="_1357194364" r:id="rId37"/>
+        </w:object>
       </w:r>
     </w:p>
     <w:tbl>
@@ -14592,37 +14389,21 @@
           <w:rFonts w:ascii="Georgia" w:hAnsi="Georgia"/>
           <w:color w:val="000000"/>
         </w:rPr>
-        <w:lastRenderedPageBreak/>
         <w:t>The facility staff will occasionally add new items such as supplies or medicines to the inventory. These items will track quantity as well as any pertinent information.</w:t>
       </w:r>
-      <w:r>
-        <w:br/>
-      </w:r>
-      <w:r>
-        <w:br/>
-      </w:r>
-      <w:r>
-        <w:rPr>
-          <w:rFonts w:ascii="Georgia" w:hAnsi="Georgia"/>
-          <w:color w:val="000000"/>
-        </w:rPr>
-        <w:t xml:space="preserve">&lt;&lt; </w:t>
-      </w:r>
-      <w:proofErr w:type="gramStart"/>
-      <w:r>
-        <w:rPr>
-          <w:rFonts w:ascii="Georgia" w:hAnsi="Georgia"/>
-          <w:color w:val="000000"/>
-        </w:rPr>
-        <w:t>diagram</w:t>
-      </w:r>
-      <w:proofErr w:type="gramEnd"/>
-      <w:r>
-        <w:rPr>
-          <w:rFonts w:ascii="Georgia" w:hAnsi="Georgia"/>
-          <w:color w:val="000000"/>
-        </w:rPr>
-        <w:t xml:space="preserve"> here &gt;&gt;</w:t>
+    </w:p>
+    <w:p>
+      <w:pPr>
+        <w:spacing w:after="240"/>
+        <w:jc w:val="center"/>
+      </w:pPr>
+      <w:r>
+        <w:object w:dxaOrig="6342" w:dyaOrig="4428">
+          <v:shape id="_x0000_i1043" type="#_x0000_t75" style="width:317.25pt;height:221.25pt" o:ole="">
+            <v:imagedata r:id="rId38" o:title=""/>
+          </v:shape>
+          <o:OLEObject Type="Embed" ProgID="Visio.Drawing.11" ShapeID="_x0000_i1043" DrawAspect="Content" ObjectID="_1357194365" r:id="rId39"/>
+        </w:object>
       </w:r>
     </w:p>
     <w:tbl>
@@ -15267,9 +15048,9 @@
       <w:r>
         <w:object w:dxaOrig="6915" w:dyaOrig="12151">
           <v:shape id="_x0000_i1026" type="#_x0000_t75" style="width:332.25pt;height:585pt" o:ole="">
-            <v:imagedata r:id="rId10" o:title=""/>
+            <v:imagedata r:id="rId40" o:title=""/>
           </v:shape>
-          <o:OLEObject Type="Embed" ProgID="Visio.Drawing.11" ShapeID="_x0000_i1026" DrawAspect="Content" ObjectID="_1357191691" r:id="rId11"/>
+          <o:OLEObject Type="Embed" ProgID="Visio.Drawing.11" ShapeID="_x0000_i1026" DrawAspect="Content" ObjectID="_1357194366" r:id="rId41"/>
         </w:object>
       </w:r>
     </w:p>
@@ -15294,9 +15075,9 @@
       <w:r>
         <w:object w:dxaOrig="6895" w:dyaOrig="9559">
           <v:shape id="_x0000_i1027" type="#_x0000_t75" style="width:346.5pt;height:477.75pt" o:ole="">
-            <v:imagedata r:id="rId12" o:title=""/>
+            <v:imagedata r:id="rId42" o:title=""/>
           </v:shape>
-          <o:OLEObject Type="Embed" ProgID="Visio.Drawing.11" ShapeID="_x0000_i1027" DrawAspect="Content" ObjectID="_1357191692" r:id="rId13"/>
+          <o:OLEObject Type="Embed" ProgID="Visio.Drawing.11" ShapeID="_x0000_i1027" DrawAspect="Content" ObjectID="_1357194367" r:id="rId43"/>
         </w:object>
       </w:r>
     </w:p>
@@ -15349,9 +15130,9 @@
       <w:r>
         <w:object w:dxaOrig="6895" w:dyaOrig="13591">
           <v:shape id="_x0000_i1028" type="#_x0000_t75" style="width:307.5pt;height:609pt" o:ole="">
-            <v:imagedata r:id="rId14" o:title=""/>
+            <v:imagedata r:id="rId44" o:title=""/>
           </v:shape>
-          <o:OLEObject Type="Embed" ProgID="Visio.Drawing.11" ShapeID="_x0000_i1028" DrawAspect="Content" ObjectID="_1357191693" r:id="rId15"/>
+          <o:OLEObject Type="Embed" ProgID="Visio.Drawing.11" ShapeID="_x0000_i1028" DrawAspect="Content" ObjectID="_1357194368" r:id="rId45"/>
         </w:object>
       </w:r>
     </w:p>
@@ -22749,7 +22530,7 @@
                     </pic:cNvPicPr>
                   </pic:nvPicPr>
                   <pic:blipFill>
-                    <a:blip r:embed="rId16"/>
+                    <a:blip r:embed="rId46"/>
                     <a:srcRect/>
                     <a:stretch>
                       <a:fillRect/>
@@ -22814,7 +22595,7 @@
                     </pic:cNvPicPr>
                   </pic:nvPicPr>
                   <pic:blipFill>
-                    <a:blip r:embed="rId17"/>
+                    <a:blip r:embed="rId47"/>
                     <a:srcRect/>
                     <a:stretch>
                       <a:fillRect/>
@@ -22879,7 +22660,7 @@
                     </pic:cNvPicPr>
                   </pic:nvPicPr>
                   <pic:blipFill>
-                    <a:blip r:embed="rId18"/>
+                    <a:blip r:embed="rId48"/>
                     <a:srcRect/>
                     <a:stretch>
                       <a:fillRect/>
@@ -22944,7 +22725,7 @@
                     </pic:cNvPicPr>
                   </pic:nvPicPr>
                   <pic:blipFill>
-                    <a:blip r:embed="rId19"/>
+                    <a:blip r:embed="rId49"/>
                     <a:srcRect/>
                     <a:stretch>
                       <a:fillRect/>
@@ -23063,7 +22844,7 @@
                     </pic:cNvPicPr>
                   </pic:nvPicPr>
                   <pic:blipFill>
-                    <a:blip r:embed="rId20"/>
+                    <a:blip r:embed="rId50"/>
                     <a:srcRect/>
                     <a:stretch>
                       <a:fillRect/>
@@ -23153,7 +22934,7 @@
                     </pic:cNvPicPr>
                   </pic:nvPicPr>
                   <pic:blipFill>
-                    <a:blip r:embed="rId21"/>
+                    <a:blip r:embed="rId51"/>
                     <a:srcRect/>
                     <a:stretch>
                       <a:fillRect/>
@@ -23238,7 +23019,7 @@
                     </pic:cNvPicPr>
                   </pic:nvPicPr>
                   <pic:blipFill>
-                    <a:blip r:embed="rId22"/>
+                    <a:blip r:embed="rId52"/>
                     <a:srcRect/>
                     <a:stretch>
                       <a:fillRect/>
@@ -23332,7 +23113,7 @@
                     </pic:cNvPicPr>
                   </pic:nvPicPr>
                   <pic:blipFill>
-                    <a:blip r:embed="rId23"/>
+                    <a:blip r:embed="rId53"/>
                     <a:srcRect/>
                     <a:stretch>
                       <a:fillRect/>
@@ -23445,7 +23226,7 @@
                     </pic:cNvPicPr>
                   </pic:nvPicPr>
                   <pic:blipFill>
-                    <a:blip r:embed="rId24"/>
+                    <a:blip r:embed="rId54"/>
                     <a:srcRect/>
                     <a:stretch>
                       <a:fillRect/>
@@ -23519,7 +23300,7 @@
                     </pic:cNvPicPr>
                   </pic:nvPicPr>
                   <pic:blipFill>
-                    <a:blip r:embed="rId25"/>
+                    <a:blip r:embed="rId55"/>
                     <a:srcRect/>
                     <a:stretch>
                       <a:fillRect/>
@@ -23593,7 +23374,7 @@
                     </pic:cNvPicPr>
                   </pic:nvPicPr>
                   <pic:blipFill>
-                    <a:blip r:embed="rId26"/>
+                    <a:blip r:embed="rId56"/>
                     <a:srcRect/>
                     <a:stretch>
                       <a:fillRect/>
@@ -23667,7 +23448,7 @@
                     </pic:cNvPicPr>
                   </pic:nvPicPr>
                   <pic:blipFill>
-                    <a:blip r:embed="rId27"/>
+                    <a:blip r:embed="rId57"/>
                     <a:srcRect/>
                     <a:stretch>
                       <a:fillRect/>
@@ -23741,7 +23522,7 @@
                     </pic:cNvPicPr>
                   </pic:nvPicPr>
                   <pic:blipFill>
-                    <a:blip r:embed="rId28"/>
+                    <a:blip r:embed="rId58"/>
                     <a:srcRect/>
                     <a:stretch>
                       <a:fillRect/>
@@ -23845,10 +23626,10 @@
                     <pic:cNvPicPr/>
                   </pic:nvPicPr>
                   <pic:blipFill>
-                    <a:blip r:embed="rId29" cstate="print">
+                    <a:blip r:embed="rId59" cstate="print">
                       <a:extLst>
                         <a:ext uri="{28A0092B-C50C-407E-A947-70E740481C1C}">
-                          <a14:useLocalDpi xmlns:a14="http://schemas.microsoft.com/office/drawing/2010/main" xmlns:wps="http://schemas.microsoft.com/office/word/2010/wordprocessingShape" xmlns:wpi="http://schemas.microsoft.com/office/word/2010/wordprocessingInk" xmlns:wpg="http://schemas.microsoft.com/office/word/2010/wordprocessingGroup" xmlns:w14="http://schemas.microsoft.com/office/word/2010/wordml" xmlns:w="http://schemas.openxmlformats.org/wordprocessingml/2006/main" xmlns:w10="urn:schemas-microsoft-com:office:word" xmlns:wp14="http://schemas.microsoft.com/office/word/2010/wordprocessingDrawing" xmlns:v="urn:schemas-microsoft-com:vml" xmlns:o="urn:schemas-microsoft-com:office:office" xmlns:mv="urn:schemas-microsoft-com:mac:vml" xmlns:mc="http://schemas.openxmlformats.org/markup-compatibility/2006" xmlns:mo="http://schemas.microsoft.com/office/mac/office/2008/main" xmlns:wpc="http://schemas.microsoft.com/office/word/2010/wordprocessingCanvas" xmlns="" val="0"/>
+                          <a14:useLocalDpi xmlns="" xmlns:wpc="http://schemas.microsoft.com/office/word/2010/wordprocessingCanvas" xmlns:mo="http://schemas.microsoft.com/office/mac/office/2008/main" xmlns:mc="http://schemas.openxmlformats.org/markup-compatibility/2006" xmlns:mv="urn:schemas-microsoft-com:mac:vml" xmlns:o="urn:schemas-microsoft-com:office:office" xmlns:v="urn:schemas-microsoft-com:vml" xmlns:wp14="http://schemas.microsoft.com/office/word/2010/wordprocessingDrawing" xmlns:w10="urn:schemas-microsoft-com:office:word" xmlns:w="http://schemas.openxmlformats.org/wordprocessingml/2006/main" xmlns:w14="http://schemas.microsoft.com/office/word/2010/wordml" xmlns:wpg="http://schemas.microsoft.com/office/word/2010/wordprocessingGroup" xmlns:wpi="http://schemas.microsoft.com/office/word/2010/wordprocessingInk" xmlns:wps="http://schemas.microsoft.com/office/word/2010/wordprocessingShape" xmlns:a14="http://schemas.microsoft.com/office/drawing/2010/main" val="0"/>
                         </a:ext>
                       </a:extLst>
                     </a:blip>
@@ -23946,10 +23727,10 @@
                     <pic:cNvPicPr/>
                   </pic:nvPicPr>
                   <pic:blipFill>
-                    <a:blip r:embed="rId30" cstate="print">
+                    <a:blip r:embed="rId60" cstate="print">
                       <a:extLst>
                         <a:ext uri="{28A0092B-C50C-407E-A947-70E740481C1C}">
-                          <a14:useLocalDpi xmlns:a14="http://schemas.microsoft.com/office/drawing/2010/main" xmlns:wps="http://schemas.microsoft.com/office/word/2010/wordprocessingShape" xmlns:wpi="http://schemas.microsoft.com/office/word/2010/wordprocessingInk" xmlns:wpg="http://schemas.microsoft.com/office/word/2010/wordprocessingGroup" xmlns:w14="http://schemas.microsoft.com/office/word/2010/wordml" xmlns:w="http://schemas.openxmlformats.org/wordprocessingml/2006/main" xmlns:w10="urn:schemas-microsoft-com:office:word" xmlns:wp14="http://schemas.microsoft.com/office/word/2010/wordprocessingDrawing" xmlns:v="urn:schemas-microsoft-com:vml" xmlns:o="urn:schemas-microsoft-com:office:office" xmlns:mv="urn:schemas-microsoft-com:mac:vml" xmlns:mc="http://schemas.openxmlformats.org/markup-compatibility/2006" xmlns:mo="http://schemas.microsoft.com/office/mac/office/2008/main" xmlns:wpc="http://schemas.microsoft.com/office/word/2010/wordprocessingCanvas" xmlns="" val="0"/>
+                          <a14:useLocalDpi xmlns="" xmlns:wpc="http://schemas.microsoft.com/office/word/2010/wordprocessingCanvas" xmlns:mo="http://schemas.microsoft.com/office/mac/office/2008/main" xmlns:mc="http://schemas.openxmlformats.org/markup-compatibility/2006" xmlns:mv="urn:schemas-microsoft-com:mac:vml" xmlns:o="urn:schemas-microsoft-com:office:office" xmlns:v="urn:schemas-microsoft-com:vml" xmlns:wp14="http://schemas.microsoft.com/office/word/2010/wordprocessingDrawing" xmlns:w10="urn:schemas-microsoft-com:office:word" xmlns:w="http://schemas.openxmlformats.org/wordprocessingml/2006/main" xmlns:w14="http://schemas.microsoft.com/office/word/2010/wordml" xmlns:wpg="http://schemas.microsoft.com/office/word/2010/wordprocessingGroup" xmlns:wpi="http://schemas.microsoft.com/office/word/2010/wordprocessingInk" xmlns:wps="http://schemas.microsoft.com/office/word/2010/wordprocessingShape" xmlns:a14="http://schemas.microsoft.com/office/drawing/2010/main" val="0"/>
                         </a:ext>
                       </a:extLst>
                     </a:blip>
@@ -24038,10 +23819,10 @@
                     <pic:cNvPicPr/>
                   </pic:nvPicPr>
                   <pic:blipFill>
-                    <a:blip r:embed="rId31" cstate="print">
+                    <a:blip r:embed="rId61" cstate="print">
                       <a:extLst>
                         <a:ext uri="{28A0092B-C50C-407E-A947-70E740481C1C}">
-                          <a14:useLocalDpi xmlns:a14="http://schemas.microsoft.com/office/drawing/2010/main" xmlns:wps="http://schemas.microsoft.com/office/word/2010/wordprocessingShape" xmlns:wpi="http://schemas.microsoft.com/office/word/2010/wordprocessingInk" xmlns:wpg="http://schemas.microsoft.com/office/word/2010/wordprocessingGroup" xmlns:w14="http://schemas.microsoft.com/office/word/2010/wordml" xmlns:w="http://schemas.openxmlformats.org/wordprocessingml/2006/main" xmlns:w10="urn:schemas-microsoft-com:office:word" xmlns:wp14="http://schemas.microsoft.com/office/word/2010/wordprocessingDrawing" xmlns:v="urn:schemas-microsoft-com:vml" xmlns:o="urn:schemas-microsoft-com:office:office" xmlns:mv="urn:schemas-microsoft-com:mac:vml" xmlns:mc="http://schemas.openxmlformats.org/markup-compatibility/2006" xmlns:mo="http://schemas.microsoft.com/office/mac/office/2008/main" xmlns:wpc="http://schemas.microsoft.com/office/word/2010/wordprocessingCanvas" xmlns="" val="0"/>
+                          <a14:useLocalDpi xmlns="" xmlns:wpc="http://schemas.microsoft.com/office/word/2010/wordprocessingCanvas" xmlns:mo="http://schemas.microsoft.com/office/mac/office/2008/main" xmlns:mc="http://schemas.openxmlformats.org/markup-compatibility/2006" xmlns:mv="urn:schemas-microsoft-com:mac:vml" xmlns:o="urn:schemas-microsoft-com:office:office" xmlns:v="urn:schemas-microsoft-com:vml" xmlns:wp14="http://schemas.microsoft.com/office/word/2010/wordprocessingDrawing" xmlns:w10="urn:schemas-microsoft-com:office:word" xmlns:w="http://schemas.openxmlformats.org/wordprocessingml/2006/main" xmlns:w14="http://schemas.microsoft.com/office/word/2010/wordml" xmlns:wpg="http://schemas.microsoft.com/office/word/2010/wordprocessingGroup" xmlns:wpi="http://schemas.microsoft.com/office/word/2010/wordprocessingInk" xmlns:wps="http://schemas.microsoft.com/office/word/2010/wordprocessingShape" xmlns:a14="http://schemas.microsoft.com/office/drawing/2010/main" val="0"/>
                         </a:ext>
                       </a:extLst>
                     </a:blip>
@@ -24159,10 +23940,10 @@
                     <pic:cNvPicPr/>
                   </pic:nvPicPr>
                   <pic:blipFill>
-                    <a:blip r:embed="rId32" cstate="print">
+                    <a:blip r:embed="rId62" cstate="print">
                       <a:extLst>
                         <a:ext uri="{28A0092B-C50C-407E-A947-70E740481C1C}">
-                          <a14:useLocalDpi xmlns:a14="http://schemas.microsoft.com/office/drawing/2010/main" xmlns:wps="http://schemas.microsoft.com/office/word/2010/wordprocessingShape" xmlns:wpi="http://schemas.microsoft.com/office/word/2010/wordprocessingInk" xmlns:wpg="http://schemas.microsoft.com/office/word/2010/wordprocessingGroup" xmlns:w14="http://schemas.microsoft.com/office/word/2010/wordml" xmlns:w="http://schemas.openxmlformats.org/wordprocessingml/2006/main" xmlns:w10="urn:schemas-microsoft-com:office:word" xmlns:wp14="http://schemas.microsoft.com/office/word/2010/wordprocessingDrawing" xmlns:v="urn:schemas-microsoft-com:vml" xmlns:o="urn:schemas-microsoft-com:office:office" xmlns:mv="urn:schemas-microsoft-com:mac:vml" xmlns:mc="http://schemas.openxmlformats.org/markup-compatibility/2006" xmlns:mo="http://schemas.microsoft.com/office/mac/office/2008/main" xmlns:wpc="http://schemas.microsoft.com/office/word/2010/wordprocessingCanvas" xmlns="" val="0"/>
+                          <a14:useLocalDpi xmlns="" xmlns:wpc="http://schemas.microsoft.com/office/word/2010/wordprocessingCanvas" xmlns:mo="http://schemas.microsoft.com/office/mac/office/2008/main" xmlns:mc="http://schemas.openxmlformats.org/markup-compatibility/2006" xmlns:mv="urn:schemas-microsoft-com:mac:vml" xmlns:o="urn:schemas-microsoft-com:office:office" xmlns:v="urn:schemas-microsoft-com:vml" xmlns:wp14="http://schemas.microsoft.com/office/word/2010/wordprocessingDrawing" xmlns:w10="urn:schemas-microsoft-com:office:word" xmlns:w="http://schemas.openxmlformats.org/wordprocessingml/2006/main" xmlns:w14="http://schemas.microsoft.com/office/word/2010/wordml" xmlns:wpg="http://schemas.microsoft.com/office/word/2010/wordprocessingGroup" xmlns:wpi="http://schemas.microsoft.com/office/word/2010/wordprocessingInk" xmlns:wps="http://schemas.microsoft.com/office/word/2010/wordprocessingShape" xmlns:a14="http://schemas.microsoft.com/office/drawing/2010/main" val="0"/>
                         </a:ext>
                       </a:extLst>
                     </a:blip>
@@ -24314,10 +24095,10 @@
                     <pic:cNvPicPr/>
                   </pic:nvPicPr>
                   <pic:blipFill>
-                    <a:blip r:embed="rId33" cstate="print">
+                    <a:blip r:embed="rId63" cstate="print">
                       <a:extLst>
                         <a:ext uri="{28A0092B-C50C-407E-A947-70E740481C1C}">
-                          <a14:useLocalDpi xmlns:a14="http://schemas.microsoft.com/office/drawing/2010/main" xmlns:wps="http://schemas.microsoft.com/office/word/2010/wordprocessingShape" xmlns:wpi="http://schemas.microsoft.com/office/word/2010/wordprocessingInk" xmlns:wpg="http://schemas.microsoft.com/office/word/2010/wordprocessingGroup" xmlns:w14="http://schemas.microsoft.com/office/word/2010/wordml" xmlns:w="http://schemas.openxmlformats.org/wordprocessingml/2006/main" xmlns:w10="urn:schemas-microsoft-com:office:word" xmlns:wp14="http://schemas.microsoft.com/office/word/2010/wordprocessingDrawing" xmlns:v="urn:schemas-microsoft-com:vml" xmlns:o="urn:schemas-microsoft-com:office:office" xmlns:mv="urn:schemas-microsoft-com:mac:vml" xmlns:mc="http://schemas.openxmlformats.org/markup-compatibility/2006" xmlns:mo="http://schemas.microsoft.com/office/mac/office/2008/main" xmlns:wpc="http://schemas.microsoft.com/office/word/2010/wordprocessingCanvas" xmlns="" val="0"/>
+                          <a14:useLocalDpi xmlns="" xmlns:wpc="http://schemas.microsoft.com/office/word/2010/wordprocessingCanvas" xmlns:mo="http://schemas.microsoft.com/office/mac/office/2008/main" xmlns:mc="http://schemas.openxmlformats.org/markup-compatibility/2006" xmlns:mv="urn:schemas-microsoft-com:mac:vml" xmlns:o="urn:schemas-microsoft-com:office:office" xmlns:v="urn:schemas-microsoft-com:vml" xmlns:wp14="http://schemas.microsoft.com/office/word/2010/wordprocessingDrawing" xmlns:w10="urn:schemas-microsoft-com:office:word" xmlns:w="http://schemas.openxmlformats.org/wordprocessingml/2006/main" xmlns:w14="http://schemas.microsoft.com/office/word/2010/wordml" xmlns:wpg="http://schemas.microsoft.com/office/word/2010/wordprocessingGroup" xmlns:wpi="http://schemas.microsoft.com/office/word/2010/wordprocessingInk" xmlns:wps="http://schemas.microsoft.com/office/word/2010/wordprocessingShape" xmlns:a14="http://schemas.microsoft.com/office/drawing/2010/main" val="0"/>
                         </a:ext>
                       </a:extLst>
                     </a:blip>
@@ -24444,10 +24225,10 @@
                     <pic:cNvPicPr/>
                   </pic:nvPicPr>
                   <pic:blipFill>
-                    <a:blip r:embed="rId34" cstate="print">
+                    <a:blip r:embed="rId64" cstate="print">
                       <a:extLst>
                         <a:ext uri="{28A0092B-C50C-407E-A947-70E740481C1C}">
-                          <a14:useLocalDpi xmlns:a14="http://schemas.microsoft.com/office/drawing/2010/main" xmlns:wps="http://schemas.microsoft.com/office/word/2010/wordprocessingShape" xmlns:wpi="http://schemas.microsoft.com/office/word/2010/wordprocessingInk" xmlns:wpg="http://schemas.microsoft.com/office/word/2010/wordprocessingGroup" xmlns:w14="http://schemas.microsoft.com/office/word/2010/wordml" xmlns:w="http://schemas.openxmlformats.org/wordprocessingml/2006/main" xmlns:w10="urn:schemas-microsoft-com:office:word" xmlns:wp14="http://schemas.microsoft.com/office/word/2010/wordprocessingDrawing" xmlns:v="urn:schemas-microsoft-com:vml" xmlns:o="urn:schemas-microsoft-com:office:office" xmlns:mv="urn:schemas-microsoft-com:mac:vml" xmlns:mc="http://schemas.openxmlformats.org/markup-compatibility/2006" xmlns:mo="http://schemas.microsoft.com/office/mac/office/2008/main" xmlns:wpc="http://schemas.microsoft.com/office/word/2010/wordprocessingCanvas" xmlns="" val="0"/>
+                          <a14:useLocalDpi xmlns="" xmlns:wpc="http://schemas.microsoft.com/office/word/2010/wordprocessingCanvas" xmlns:mo="http://schemas.microsoft.com/office/mac/office/2008/main" xmlns:mc="http://schemas.openxmlformats.org/markup-compatibility/2006" xmlns:mv="urn:schemas-microsoft-com:mac:vml" xmlns:o="urn:schemas-microsoft-com:office:office" xmlns:v="urn:schemas-microsoft-com:vml" xmlns:wp14="http://schemas.microsoft.com/office/word/2010/wordprocessingDrawing" xmlns:w10="urn:schemas-microsoft-com:office:word" xmlns:w="http://schemas.openxmlformats.org/wordprocessingml/2006/main" xmlns:w14="http://schemas.microsoft.com/office/word/2010/wordml" xmlns:wpg="http://schemas.microsoft.com/office/word/2010/wordprocessingGroup" xmlns:wpi="http://schemas.microsoft.com/office/word/2010/wordprocessingInk" xmlns:wps="http://schemas.microsoft.com/office/word/2010/wordprocessingShape" xmlns:a14="http://schemas.microsoft.com/office/drawing/2010/main" val="0"/>
                         </a:ext>
                       </a:extLst>
                     </a:blip>
@@ -24547,7 +24328,7 @@
                     <pic:cNvPicPr/>
                   </pic:nvPicPr>
                   <pic:blipFill>
-                    <a:blip r:embed="rId35" cstate="print"/>
+                    <a:blip r:embed="rId65" cstate="print"/>
                     <a:stretch>
                       <a:fillRect/>
                     </a:stretch>
@@ -24658,10 +24439,10 @@
                     <pic:cNvPicPr/>
                   </pic:nvPicPr>
                   <pic:blipFill>
-                    <a:blip r:embed="rId36" cstate="print">
+                    <a:blip r:embed="rId66" cstate="print">
                       <a:extLst>
                         <a:ext uri="{28A0092B-C50C-407E-A947-70E740481C1C}">
-                          <a14:useLocalDpi xmlns:a14="http://schemas.microsoft.com/office/drawing/2010/main" xmlns:wps="http://schemas.microsoft.com/office/word/2010/wordprocessingShape" xmlns:wpi="http://schemas.microsoft.com/office/word/2010/wordprocessingInk" xmlns:wpg="http://schemas.microsoft.com/office/word/2010/wordprocessingGroup" xmlns:w14="http://schemas.microsoft.com/office/word/2010/wordml" xmlns:w="http://schemas.openxmlformats.org/wordprocessingml/2006/main" xmlns:w10="urn:schemas-microsoft-com:office:word" xmlns:wp14="http://schemas.microsoft.com/office/word/2010/wordprocessingDrawing" xmlns:v="urn:schemas-microsoft-com:vml" xmlns:o="urn:schemas-microsoft-com:office:office" xmlns:mv="urn:schemas-microsoft-com:mac:vml" xmlns:mc="http://schemas.openxmlformats.org/markup-compatibility/2006" xmlns:mo="http://schemas.microsoft.com/office/mac/office/2008/main" xmlns:wpc="http://schemas.microsoft.com/office/word/2010/wordprocessingCanvas" xmlns="" val="0"/>
+                          <a14:useLocalDpi xmlns="" xmlns:wpc="http://schemas.microsoft.com/office/word/2010/wordprocessingCanvas" xmlns:mo="http://schemas.microsoft.com/office/mac/office/2008/main" xmlns:mc="http://schemas.openxmlformats.org/markup-compatibility/2006" xmlns:mv="urn:schemas-microsoft-com:mac:vml" xmlns:o="urn:schemas-microsoft-com:office:office" xmlns:v="urn:schemas-microsoft-com:vml" xmlns:wp14="http://schemas.microsoft.com/office/word/2010/wordprocessingDrawing" xmlns:w10="urn:schemas-microsoft-com:office:word" xmlns:w="http://schemas.openxmlformats.org/wordprocessingml/2006/main" xmlns:w14="http://schemas.microsoft.com/office/word/2010/wordml" xmlns:wpg="http://schemas.microsoft.com/office/word/2010/wordprocessingGroup" xmlns:wpi="http://schemas.microsoft.com/office/word/2010/wordprocessingInk" xmlns:wps="http://schemas.microsoft.com/office/word/2010/wordprocessingShape" xmlns:a14="http://schemas.microsoft.com/office/drawing/2010/main" val="0"/>
                         </a:ext>
                       </a:extLst>
                     </a:blip>
@@ -24823,7 +24604,7 @@
                     <pic:cNvPicPr/>
                   </pic:nvPicPr>
                   <pic:blipFill>
-                    <a:blip r:embed="rId37" cstate="print"/>
+                    <a:blip r:embed="rId67" cstate="print"/>
                     <a:stretch>
                       <a:fillRect/>
                     </a:stretch>
@@ -24982,7 +24763,7 @@
                     <pic:cNvPicPr/>
                   </pic:nvPicPr>
                   <pic:blipFill>
-                    <a:blip r:embed="rId38" cstate="print"/>
+                    <a:blip r:embed="rId68" cstate="print"/>
                     <a:stretch>
                       <a:fillRect/>
                     </a:stretch>
@@ -25111,10 +24892,10 @@
                     <pic:cNvPicPr/>
                   </pic:nvPicPr>
                   <pic:blipFill>
-                    <a:blip r:embed="rId39" cstate="print">
+                    <a:blip r:embed="rId69" cstate="print">
                       <a:extLst>
                         <a:ext uri="{28A0092B-C50C-407E-A947-70E740481C1C}">
-                          <a14:useLocalDpi xmlns:a14="http://schemas.microsoft.com/office/drawing/2010/main" xmlns:wps="http://schemas.microsoft.com/office/word/2010/wordprocessingShape" xmlns:wpi="http://schemas.microsoft.com/office/word/2010/wordprocessingInk" xmlns:wpg="http://schemas.microsoft.com/office/word/2010/wordprocessingGroup" xmlns:w14="http://schemas.microsoft.com/office/word/2010/wordml" xmlns:w="http://schemas.openxmlformats.org/wordprocessingml/2006/main" xmlns:w10="urn:schemas-microsoft-com:office:word" xmlns:wp14="http://schemas.microsoft.com/office/word/2010/wordprocessingDrawing" xmlns:v="urn:schemas-microsoft-com:vml" xmlns:o="urn:schemas-microsoft-com:office:office" xmlns:mv="urn:schemas-microsoft-com:mac:vml" xmlns:mc="http://schemas.openxmlformats.org/markup-compatibility/2006" xmlns:mo="http://schemas.microsoft.com/office/mac/office/2008/main" xmlns:wpc="http://schemas.microsoft.com/office/word/2010/wordprocessingCanvas" xmlns="" val="0"/>
+                          <a14:useLocalDpi xmlns="" xmlns:wpc="http://schemas.microsoft.com/office/word/2010/wordprocessingCanvas" xmlns:mo="http://schemas.microsoft.com/office/mac/office/2008/main" xmlns:mc="http://schemas.openxmlformats.org/markup-compatibility/2006" xmlns:mv="urn:schemas-microsoft-com:mac:vml" xmlns:o="urn:schemas-microsoft-com:office:office" xmlns:v="urn:schemas-microsoft-com:vml" xmlns:wp14="http://schemas.microsoft.com/office/word/2010/wordprocessingDrawing" xmlns:w10="urn:schemas-microsoft-com:office:word" xmlns:w="http://schemas.openxmlformats.org/wordprocessingml/2006/main" xmlns:w14="http://schemas.microsoft.com/office/word/2010/wordml" xmlns:wpg="http://schemas.microsoft.com/office/word/2010/wordprocessingGroup" xmlns:wpi="http://schemas.microsoft.com/office/word/2010/wordprocessingInk" xmlns:wps="http://schemas.microsoft.com/office/word/2010/wordprocessingShape" xmlns:a14="http://schemas.microsoft.com/office/drawing/2010/main" val="0"/>
                         </a:ext>
                       </a:extLst>
                     </a:blip>
@@ -25244,7 +25025,7 @@
                     <pic:cNvPicPr/>
                   </pic:nvPicPr>
                   <pic:blipFill>
-                    <a:blip r:embed="rId40" cstate="print"/>
+                    <a:blip r:embed="rId70" cstate="print"/>
                     <a:stretch>
                       <a:fillRect/>
                     </a:stretch>
@@ -25320,10 +25101,10 @@
                     <pic:cNvPicPr/>
                   </pic:nvPicPr>
                   <pic:blipFill>
-                    <a:blip r:embed="rId39" cstate="print">
+                    <a:blip r:embed="rId69" cstate="print">
                       <a:extLst>
                         <a:ext uri="{28A0092B-C50C-407E-A947-70E740481C1C}">
-                          <a14:useLocalDpi xmlns:a14="http://schemas.microsoft.com/office/drawing/2010/main" xmlns:wps="http://schemas.microsoft.com/office/word/2010/wordprocessingShape" xmlns:wpi="http://schemas.microsoft.com/office/word/2010/wordprocessingInk" xmlns:wpg="http://schemas.microsoft.com/office/word/2010/wordprocessingGroup" xmlns:w14="http://schemas.microsoft.com/office/word/2010/wordml" xmlns:w="http://schemas.openxmlformats.org/wordprocessingml/2006/main" xmlns:w10="urn:schemas-microsoft-com:office:word" xmlns:wp14="http://schemas.microsoft.com/office/word/2010/wordprocessingDrawing" xmlns:v="urn:schemas-microsoft-com:vml" xmlns:o="urn:schemas-microsoft-com:office:office" xmlns:mv="urn:schemas-microsoft-com:mac:vml" xmlns:mc="http://schemas.openxmlformats.org/markup-compatibility/2006" xmlns:mo="http://schemas.microsoft.com/office/mac/office/2008/main" xmlns:wpc="http://schemas.microsoft.com/office/word/2010/wordprocessingCanvas" xmlns="" val="0"/>
+                          <a14:useLocalDpi xmlns="" xmlns:wpc="http://schemas.microsoft.com/office/word/2010/wordprocessingCanvas" xmlns:mo="http://schemas.microsoft.com/office/mac/office/2008/main" xmlns:mc="http://schemas.openxmlformats.org/markup-compatibility/2006" xmlns:mv="urn:schemas-microsoft-com:mac:vml" xmlns:o="urn:schemas-microsoft-com:office:office" xmlns:v="urn:schemas-microsoft-com:vml" xmlns:wp14="http://schemas.microsoft.com/office/word/2010/wordprocessingDrawing" xmlns:w10="urn:schemas-microsoft-com:office:word" xmlns:w="http://schemas.openxmlformats.org/wordprocessingml/2006/main" xmlns:w14="http://schemas.microsoft.com/office/word/2010/wordml" xmlns:wpg="http://schemas.microsoft.com/office/word/2010/wordprocessingGroup" xmlns:wpi="http://schemas.microsoft.com/office/word/2010/wordprocessingInk" xmlns:wps="http://schemas.microsoft.com/office/word/2010/wordprocessingShape" xmlns:a14="http://schemas.microsoft.com/office/drawing/2010/main" val="0"/>
                         </a:ext>
                       </a:extLst>
                     </a:blip>
@@ -25453,7 +25234,7 @@
                     <pic:cNvPicPr/>
                   </pic:nvPicPr>
                   <pic:blipFill>
-                    <a:blip r:embed="rId41" cstate="print"/>
+                    <a:blip r:embed="rId71" cstate="print"/>
                     <a:stretch>
                       <a:fillRect/>
                     </a:stretch>
@@ -25529,10 +25310,10 @@
                     <pic:cNvPicPr/>
                   </pic:nvPicPr>
                   <pic:blipFill>
-                    <a:blip r:embed="rId39" cstate="print">
+                    <a:blip r:embed="rId69" cstate="print">
                       <a:extLst>
                         <a:ext uri="{28A0092B-C50C-407E-A947-70E740481C1C}">
-                          <a14:useLocalDpi xmlns:a14="http://schemas.microsoft.com/office/drawing/2010/main" xmlns:wps="http://schemas.microsoft.com/office/word/2010/wordprocessingShape" xmlns:wpi="http://schemas.microsoft.com/office/word/2010/wordprocessingInk" xmlns:wpg="http://schemas.microsoft.com/office/word/2010/wordprocessingGroup" xmlns:w14="http://schemas.microsoft.com/office/word/2010/wordml" xmlns:w="http://schemas.openxmlformats.org/wordprocessingml/2006/main" xmlns:w10="urn:schemas-microsoft-com:office:word" xmlns:wp14="http://schemas.microsoft.com/office/word/2010/wordprocessingDrawing" xmlns:v="urn:schemas-microsoft-com:vml" xmlns:o="urn:schemas-microsoft-com:office:office" xmlns:mv="urn:schemas-microsoft-com:mac:vml" xmlns:mc="http://schemas.openxmlformats.org/markup-compatibility/2006" xmlns:mo="http://schemas.microsoft.com/office/mac/office/2008/main" xmlns:wpc="http://schemas.microsoft.com/office/word/2010/wordprocessingCanvas" xmlns="" val="0"/>
+                          <a14:useLocalDpi xmlns="" xmlns:wpc="http://schemas.microsoft.com/office/word/2010/wordprocessingCanvas" xmlns:mo="http://schemas.microsoft.com/office/mac/office/2008/main" xmlns:mc="http://schemas.openxmlformats.org/markup-compatibility/2006" xmlns:mv="urn:schemas-microsoft-com:mac:vml" xmlns:o="urn:schemas-microsoft-com:office:office" xmlns:v="urn:schemas-microsoft-com:vml" xmlns:wp14="http://schemas.microsoft.com/office/word/2010/wordprocessingDrawing" xmlns:w10="urn:schemas-microsoft-com:office:word" xmlns:w="http://schemas.openxmlformats.org/wordprocessingml/2006/main" xmlns:w14="http://schemas.microsoft.com/office/word/2010/wordml" xmlns:wpg="http://schemas.microsoft.com/office/word/2010/wordprocessingGroup" xmlns:wpi="http://schemas.microsoft.com/office/word/2010/wordprocessingInk" xmlns:wps="http://schemas.microsoft.com/office/word/2010/wordprocessingShape" xmlns:a14="http://schemas.microsoft.com/office/drawing/2010/main" val="0"/>
                         </a:ext>
                       </a:extLst>
                     </a:blip>
@@ -25662,7 +25443,7 @@
                     <pic:cNvPicPr/>
                   </pic:nvPicPr>
                   <pic:blipFill>
-                    <a:blip r:embed="rId42" cstate="print"/>
+                    <a:blip r:embed="rId72" cstate="print"/>
                     <a:stretch>
                       <a:fillRect/>
                     </a:stretch>
@@ -25738,10 +25519,10 @@
                     <pic:cNvPicPr/>
                   </pic:nvPicPr>
                   <pic:blipFill>
-                    <a:blip r:embed="rId43" cstate="print">
+                    <a:blip r:embed="rId73" cstate="print">
                       <a:extLst>
                         <a:ext uri="{28A0092B-C50C-407E-A947-70E740481C1C}">
-                          <a14:useLocalDpi xmlns:a14="http://schemas.microsoft.com/office/drawing/2010/main" xmlns:wps="http://schemas.microsoft.com/office/word/2010/wordprocessingShape" xmlns:wpi="http://schemas.microsoft.com/office/word/2010/wordprocessingInk" xmlns:wpg="http://schemas.microsoft.com/office/word/2010/wordprocessingGroup" xmlns:w14="http://schemas.microsoft.com/office/word/2010/wordml" xmlns:w="http://schemas.openxmlformats.org/wordprocessingml/2006/main" xmlns:w10="urn:schemas-microsoft-com:office:word" xmlns:wp14="http://schemas.microsoft.com/office/word/2010/wordprocessingDrawing" xmlns:v="urn:schemas-microsoft-com:vml" xmlns:o="urn:schemas-microsoft-com:office:office" xmlns:mv="urn:schemas-microsoft-com:mac:vml" xmlns:mc="http://schemas.openxmlformats.org/markup-compatibility/2006" xmlns:mo="http://schemas.microsoft.com/office/mac/office/2008/main" xmlns:wpc="http://schemas.microsoft.com/office/word/2010/wordprocessingCanvas" xmlns="" val="0"/>
+                          <a14:useLocalDpi xmlns="" xmlns:wpc="http://schemas.microsoft.com/office/word/2010/wordprocessingCanvas" xmlns:mo="http://schemas.microsoft.com/office/mac/office/2008/main" xmlns:mc="http://schemas.openxmlformats.org/markup-compatibility/2006" xmlns:mv="urn:schemas-microsoft-com:mac:vml" xmlns:o="urn:schemas-microsoft-com:office:office" xmlns:v="urn:schemas-microsoft-com:vml" xmlns:wp14="http://schemas.microsoft.com/office/word/2010/wordprocessingDrawing" xmlns:w10="urn:schemas-microsoft-com:office:word" xmlns:w="http://schemas.openxmlformats.org/wordprocessingml/2006/main" xmlns:w14="http://schemas.microsoft.com/office/word/2010/wordml" xmlns:wpg="http://schemas.microsoft.com/office/word/2010/wordprocessingGroup" xmlns:wpi="http://schemas.microsoft.com/office/word/2010/wordprocessingInk" xmlns:wps="http://schemas.microsoft.com/office/word/2010/wordprocessingShape" xmlns:a14="http://schemas.microsoft.com/office/drawing/2010/main" val="0"/>
                         </a:ext>
                       </a:extLst>
                     </a:blip>
@@ -25821,10 +25602,10 @@
                     <pic:cNvPicPr/>
                   </pic:nvPicPr>
                   <pic:blipFill>
-                    <a:blip r:embed="rId44" cstate="print">
+                    <a:blip r:embed="rId74" cstate="print">
                       <a:extLst>
                         <a:ext uri="{28A0092B-C50C-407E-A947-70E740481C1C}">
-                          <a14:useLocalDpi xmlns:a14="http://schemas.microsoft.com/office/drawing/2010/main" xmlns:wps="http://schemas.microsoft.com/office/word/2010/wordprocessingShape" xmlns:wpi="http://schemas.microsoft.com/office/word/2010/wordprocessingInk" xmlns:wpg="http://schemas.microsoft.com/office/word/2010/wordprocessingGroup" xmlns:w14="http://schemas.microsoft.com/office/word/2010/wordml" xmlns:w="http://schemas.openxmlformats.org/wordprocessingml/2006/main" xmlns:w10="urn:schemas-microsoft-com:office:word" xmlns:wp14="http://schemas.microsoft.com/office/word/2010/wordprocessingDrawing" xmlns:v="urn:schemas-microsoft-com:vml" xmlns:o="urn:schemas-microsoft-com:office:office" xmlns:mv="urn:schemas-microsoft-com:mac:vml" xmlns:mc="http://schemas.openxmlformats.org/markup-compatibility/2006" xmlns:mo="http://schemas.microsoft.com/office/mac/office/2008/main" xmlns:wpc="http://schemas.microsoft.com/office/word/2010/wordprocessingCanvas" xmlns="" val="0"/>
+                          <a14:useLocalDpi xmlns="" xmlns:wpc="http://schemas.microsoft.com/office/word/2010/wordprocessingCanvas" xmlns:mo="http://schemas.microsoft.com/office/mac/office/2008/main" xmlns:mc="http://schemas.openxmlformats.org/markup-compatibility/2006" xmlns:mv="urn:schemas-microsoft-com:mac:vml" xmlns:o="urn:schemas-microsoft-com:office:office" xmlns:v="urn:schemas-microsoft-com:vml" xmlns:wp14="http://schemas.microsoft.com/office/word/2010/wordprocessingDrawing" xmlns:w10="urn:schemas-microsoft-com:office:word" xmlns:w="http://schemas.openxmlformats.org/wordprocessingml/2006/main" xmlns:w14="http://schemas.microsoft.com/office/word/2010/wordml" xmlns:wpg="http://schemas.microsoft.com/office/word/2010/wordprocessingGroup" xmlns:wpi="http://schemas.microsoft.com/office/word/2010/wordprocessingInk" xmlns:wps="http://schemas.microsoft.com/office/word/2010/wordprocessingShape" xmlns:a14="http://schemas.microsoft.com/office/drawing/2010/main" val="0"/>
                         </a:ext>
                       </a:extLst>
                     </a:blip>
@@ -25940,7 +25721,7 @@
                     <pic:cNvPicPr/>
                   </pic:nvPicPr>
                   <pic:blipFill>
-                    <a:blip r:embed="rId45" cstate="print"/>
+                    <a:blip r:embed="rId75" cstate="print"/>
                     <a:stretch>
                       <a:fillRect/>
                     </a:stretch>
@@ -26094,7 +25875,7 @@
                     <pic:cNvPicPr/>
                   </pic:nvPicPr>
                   <pic:blipFill>
-                    <a:blip r:embed="rId46" cstate="print"/>
+                    <a:blip r:embed="rId76" cstate="print"/>
                     <a:stretch>
                       <a:fillRect/>
                     </a:stretch>
@@ -26230,7 +26011,7 @@
                     <pic:cNvPicPr/>
                   </pic:nvPicPr>
                   <pic:blipFill>
-                    <a:blip r:embed="rId47" cstate="print"/>
+                    <a:blip r:embed="rId77" cstate="print"/>
                     <a:stretch>
                       <a:fillRect/>
                     </a:stretch>
@@ -26405,7 +26186,7 @@
                     </pic:cNvPicPr>
                   </pic:nvPicPr>
                   <pic:blipFill>
-                    <a:blip r:embed="rId48"/>
+                    <a:blip r:embed="rId78"/>
                     <a:srcRect/>
                     <a:stretch>
                       <a:fillRect/>
@@ -26466,7 +26247,7 @@
                     </pic:cNvPicPr>
                   </pic:nvPicPr>
                   <pic:blipFill>
-                    <a:blip r:embed="rId49"/>
+                    <a:blip r:embed="rId79"/>
                     <a:srcRect/>
                     <a:stretch>
                       <a:fillRect/>
@@ -26526,7 +26307,7 @@
                     </pic:cNvPicPr>
                   </pic:nvPicPr>
                   <pic:blipFill>
-                    <a:blip r:embed="rId50"/>
+                    <a:blip r:embed="rId80"/>
                     <a:srcRect/>
                     <a:stretch>
                       <a:fillRect/>
@@ -28853,8 +28634,8 @@
       </w:pPr>
     </w:p>
     <w:sectPr>
-      <w:footerReference w:type="default" r:id="rId51"/>
-      <w:footerReference w:type="first" r:id="rId52"/>
+      <w:footerReference w:type="default" r:id="rId81"/>
+      <w:footerReference w:type="first" r:id="rId82"/>
       <w:pgSz w:w="12240" w:h="15840" w:code="1"/>
       <w:pgMar w:top="1440" w:right="1440" w:bottom="1440" w:left="1440" w:header="720" w:footer="720" w:gutter="0"/>
       <w:pgNumType w:start="0"/>
@@ -28941,7 +28722,7 @@
             <w:noProof/>
             <w:szCs w:val="24"/>
           </w:rPr>
-          <w:t>13</w:t>
+          <w:t>27</w:t>
         </w:r>
         <w:r>
           <w:rPr>
@@ -35133,7 +34914,7 @@
 </file>
 
 <file path=customXml/itemProps1.xml><?xml version="1.0" encoding="utf-8"?>
-<ds:datastoreItem xmlns:ds="http://schemas.openxmlformats.org/officeDocument/2006/customXml" ds:itemID="{4F40EEEB-4084-4CC1-A050-67382180DB1E}">
+<ds:datastoreItem xmlns:ds="http://schemas.openxmlformats.org/officeDocument/2006/customXml" ds:itemID="{E299ECB8-51AA-45DF-BD2E-ADCFC4843335}">
   <ds:schemaRefs>
     <ds:schemaRef ds:uri="http://schemas.openxmlformats.org/officeDocument/2006/bibliography"/>
   </ds:schemaRefs>

</xml_diff>

<commit_message>
Updated UC-01 through UC-02 formatting.
</commit_message>
<xml_diff>
--- a/doc/OpenEHS - SSRS.docx
+++ b/doc/OpenEHS - SSRS.docx
@@ -6053,7 +6053,7 @@
           <v:shape id="_x0000_i1025" type="#_x0000_t75" style="width:468pt;height:474pt" o:ole="">
             <v:imagedata r:id="rId8" o:title=""/>
           </v:shape>
-          <o:OLEObject Type="Embed" ProgID="Visio.Drawing.11" ShapeID="_x0000_i1025" DrawAspect="Content" ObjectID="_1357194350" r:id="rId9"/>
+          <o:OLEObject Type="Embed" ProgID="Visio.Drawing.11" ShapeID="_x0000_i1025" DrawAspect="Content" ObjectID="_1357195142" r:id="rId9"/>
         </w:object>
       </w:r>
     </w:p>
@@ -6082,6 +6082,9 @@
     <w:p>
       <w:pPr>
         <w:spacing w:after="240"/>
+        <w:rPr>
+          <w:rStyle w:val="KHeading2Char"/>
+        </w:rPr>
       </w:pPr>
       <w:r>
         <w:br/>
@@ -6102,40 +6105,31 @@
         <w:rPr>
           <w:rStyle w:val="KHeading2Char"/>
         </w:rPr>
-        <w:t xml:space="preserve"> - Create Patient ID Card</w:t>
-      </w:r>
+        <w:t xml:space="preserve"> - Create Patient ID </w:t>
+      </w:r>
+      <w:proofErr w:type="gramStart"/>
       <w:r>
         <w:rPr>
           <w:rStyle w:val="KHeading2Char"/>
         </w:rPr>
-        <w:br/>
-      </w:r>
-      <w:r>
-        <w:rPr>
-          <w:rFonts w:ascii="Georgia" w:hAnsi="Georgia"/>
-          <w:color w:val="000000"/>
-        </w:rPr>
+        <w:t>Card</w:t>
+      </w:r>
+      <w:proofErr w:type="gramEnd"/>
+    </w:p>
+    <w:p>
+      <w:pPr>
+        <w:pStyle w:val="KNormal"/>
+      </w:pPr>
+      <w:r>
         <w:t>During the creation</w:t>
       </w:r>
       <w:r>
-        <w:rPr>
-          <w:rFonts w:ascii="Georgia" w:hAnsi="Georgia"/>
-          <w:color w:val="000000"/>
-        </w:rPr>
         <w:t xml:space="preserve"> of a new patient </w:t>
       </w:r>
       <w:r>
-        <w:rPr>
-          <w:rFonts w:ascii="Georgia" w:hAnsi="Georgia"/>
-          <w:color w:val="000000"/>
-        </w:rPr>
         <w:t xml:space="preserve">or for a returning patient </w:t>
       </w:r>
       <w:r>
-        <w:rPr>
-          <w:rFonts w:ascii="Georgia" w:hAnsi="Georgia"/>
-          <w:color w:val="000000"/>
-        </w:rPr>
         <w:t>an identification card is generated from the given information and presented to the patient. This card serves as an identifier for quick look-up of patient information and speeds up the process of check-in.</w:t>
       </w:r>
     </w:p>
@@ -6149,7 +6143,7 @@
           <v:shape id="_x0000_i1029" type="#_x0000_t75" style="width:330pt;height:221.25pt" o:ole="">
             <v:imagedata r:id="rId10" o:title=""/>
           </v:shape>
-          <o:OLEObject Type="Embed" ProgID="Visio.Drawing.11" ShapeID="_x0000_i1029" DrawAspect="Content" ObjectID="_1357194351" r:id="rId11"/>
+          <o:OLEObject Type="Embed" ProgID="Visio.Drawing.11" ShapeID="_x0000_i1029" DrawAspect="Content" ObjectID="_1357195143" r:id="rId11"/>
         </w:object>
       </w:r>
     </w:p>
@@ -6165,13 +6159,13 @@
         <w:tblLook w:val="04A0"/>
       </w:tblPr>
       <w:tblGrid>
-        <w:gridCol w:w="1829"/>
-        <w:gridCol w:w="7741"/>
+        <w:gridCol w:w="2085"/>
+        <w:gridCol w:w="7485"/>
       </w:tblGrid>
       <w:tr>
         <w:tc>
           <w:tcPr>
-            <w:tcW w:w="0" w:type="auto"/>
+            <w:tcW w:w="2085" w:type="dxa"/>
             <w:tcBorders>
               <w:top w:val="dotted" w:sz="6" w:space="0" w:color="AAAAAA"/>
               <w:left w:val="dotted" w:sz="6" w:space="0" w:color="AAAAAA"/>
@@ -6188,15 +6182,14 @@
           </w:tcPr>
           <w:p>
             <w:pPr>
-              <w:spacing w:line="0" w:lineRule="atLeast"/>
-              <w:rPr>
-                <w:szCs w:val="24"/>
-              </w:rPr>
-            </w:pPr>
-            <w:r>
-              <w:rPr>
-                <w:rFonts w:ascii="Georgia" w:hAnsi="Georgia"/>
-                <w:color w:val="000000"/>
+              <w:pStyle w:val="KNormal"/>
+              <w:rPr>
+                <w:b/>
+              </w:rPr>
+            </w:pPr>
+            <w:r>
+              <w:rPr>
+                <w:b/>
               </w:rPr>
               <w:t>Identifier</w:t>
             </w:r>
@@ -6204,7 +6197,7 @@
         </w:tc>
         <w:tc>
           <w:tcPr>
-            <w:tcW w:w="0" w:type="auto"/>
+            <w:tcW w:w="7485" w:type="dxa"/>
             <w:tcBorders>
               <w:top w:val="dotted" w:sz="6" w:space="0" w:color="AAAAAA"/>
               <w:left w:val="dotted" w:sz="6" w:space="0" w:color="AAAAAA"/>
@@ -6221,23 +6214,12 @@
           </w:tcPr>
           <w:p>
             <w:pPr>
-              <w:spacing w:line="0" w:lineRule="atLeast"/>
-              <w:rPr>
-                <w:szCs w:val="24"/>
-              </w:rPr>
-            </w:pPr>
-            <w:r>
-              <w:rPr>
-                <w:rFonts w:ascii="Georgia" w:hAnsi="Georgia"/>
-                <w:color w:val="000000"/>
-              </w:rPr>
+              <w:pStyle w:val="KNormal"/>
+            </w:pPr>
+            <w:r>
               <w:t>UC-0</w:t>
             </w:r>
             <w:r>
-              <w:rPr>
-                <w:rFonts w:ascii="Georgia" w:hAnsi="Georgia"/>
-                <w:color w:val="000000"/>
-              </w:rPr>
               <w:t>1</w:t>
             </w:r>
           </w:p>
@@ -6246,7 +6228,7 @@
       <w:tr>
         <w:tc>
           <w:tcPr>
-            <w:tcW w:w="0" w:type="auto"/>
+            <w:tcW w:w="2085" w:type="dxa"/>
             <w:tcBorders>
               <w:top w:val="dotted" w:sz="6" w:space="0" w:color="AAAAAA"/>
               <w:left w:val="dotted" w:sz="6" w:space="0" w:color="AAAAAA"/>
@@ -6263,15 +6245,14 @@
           </w:tcPr>
           <w:p>
             <w:pPr>
-              <w:spacing w:line="0" w:lineRule="atLeast"/>
-              <w:rPr>
-                <w:szCs w:val="24"/>
-              </w:rPr>
-            </w:pPr>
-            <w:r>
-              <w:rPr>
-                <w:rFonts w:ascii="Georgia" w:hAnsi="Georgia"/>
-                <w:color w:val="000000"/>
+              <w:pStyle w:val="KNormal"/>
+              <w:rPr>
+                <w:b/>
+              </w:rPr>
+            </w:pPr>
+            <w:r>
+              <w:rPr>
+                <w:b/>
               </w:rPr>
               <w:t>Description</w:t>
             </w:r>
@@ -6279,7 +6260,7 @@
         </w:tc>
         <w:tc>
           <w:tcPr>
-            <w:tcW w:w="0" w:type="auto"/>
+            <w:tcW w:w="7485" w:type="dxa"/>
             <w:tcBorders>
               <w:top w:val="dotted" w:sz="6" w:space="0" w:color="AAAAAA"/>
               <w:left w:val="dotted" w:sz="6" w:space="0" w:color="AAAAAA"/>
@@ -6296,16 +6277,9 @@
           </w:tcPr>
           <w:p>
             <w:pPr>
-              <w:spacing w:line="0" w:lineRule="atLeast"/>
-              <w:rPr>
-                <w:szCs w:val="24"/>
-              </w:rPr>
-            </w:pPr>
-            <w:r>
-              <w:rPr>
-                <w:rFonts w:ascii="Georgia" w:hAnsi="Georgia"/>
-                <w:color w:val="000000"/>
-              </w:rPr>
+              <w:pStyle w:val="KNormal"/>
+            </w:pPr>
+            <w:r>
               <w:t xml:space="preserve">Process to create a patient ID card. </w:t>
             </w:r>
           </w:p>
@@ -6314,7 +6288,7 @@
       <w:tr>
         <w:tc>
           <w:tcPr>
-            <w:tcW w:w="0" w:type="auto"/>
+            <w:tcW w:w="2085" w:type="dxa"/>
             <w:tcBorders>
               <w:top w:val="dotted" w:sz="6" w:space="0" w:color="AAAAAA"/>
               <w:left w:val="dotted" w:sz="6" w:space="0" w:color="AAAAAA"/>
@@ -6331,15 +6305,14 @@
           </w:tcPr>
           <w:p>
             <w:pPr>
-              <w:spacing w:line="0" w:lineRule="atLeast"/>
-              <w:rPr>
-                <w:szCs w:val="24"/>
-              </w:rPr>
-            </w:pPr>
-            <w:r>
-              <w:rPr>
-                <w:rFonts w:ascii="Georgia" w:hAnsi="Georgia"/>
-                <w:color w:val="000000"/>
+              <w:pStyle w:val="KNormal"/>
+              <w:rPr>
+                <w:b/>
+              </w:rPr>
+            </w:pPr>
+            <w:r>
+              <w:rPr>
+                <w:b/>
               </w:rPr>
               <w:t>Actor(s)</w:t>
             </w:r>
@@ -6347,7 +6320,7 @@
         </w:tc>
         <w:tc>
           <w:tcPr>
-            <w:tcW w:w="0" w:type="auto"/>
+            <w:tcW w:w="7485" w:type="dxa"/>
             <w:tcBorders>
               <w:top w:val="dotted" w:sz="6" w:space="0" w:color="AAAAAA"/>
               <w:left w:val="dotted" w:sz="6" w:space="0" w:color="AAAAAA"/>
@@ -6364,16 +6337,9 @@
           </w:tcPr>
           <w:p>
             <w:pPr>
-              <w:spacing w:line="0" w:lineRule="atLeast"/>
-              <w:rPr>
-                <w:szCs w:val="24"/>
-              </w:rPr>
-            </w:pPr>
-            <w:r>
-              <w:rPr>
-                <w:rFonts w:ascii="Georgia" w:hAnsi="Georgia"/>
-                <w:color w:val="000000"/>
-              </w:rPr>
+              <w:pStyle w:val="KNormal"/>
+            </w:pPr>
+            <w:r>
               <w:t>Receptionist</w:t>
             </w:r>
           </w:p>
@@ -6382,7 +6348,7 @@
       <w:tr>
         <w:tc>
           <w:tcPr>
-            <w:tcW w:w="0" w:type="auto"/>
+            <w:tcW w:w="2085" w:type="dxa"/>
             <w:tcBorders>
               <w:top w:val="dotted" w:sz="6" w:space="0" w:color="AAAAAA"/>
               <w:left w:val="dotted" w:sz="6" w:space="0" w:color="AAAAAA"/>
@@ -6399,15 +6365,14 @@
           </w:tcPr>
           <w:p>
             <w:pPr>
-              <w:spacing w:line="0" w:lineRule="atLeast"/>
-              <w:rPr>
-                <w:szCs w:val="24"/>
-              </w:rPr>
-            </w:pPr>
-            <w:r>
-              <w:rPr>
-                <w:rFonts w:ascii="Georgia" w:hAnsi="Georgia"/>
-                <w:color w:val="000000"/>
+              <w:pStyle w:val="KNormal"/>
+              <w:rPr>
+                <w:b/>
+              </w:rPr>
+            </w:pPr>
+            <w:r>
+              <w:rPr>
+                <w:b/>
               </w:rPr>
               <w:t>Preconditions</w:t>
             </w:r>
@@ -6415,7 +6380,7 @@
         </w:tc>
         <w:tc>
           <w:tcPr>
-            <w:tcW w:w="0" w:type="auto"/>
+            <w:tcW w:w="7485" w:type="dxa"/>
             <w:tcBorders>
               <w:top w:val="dotted" w:sz="6" w:space="0" w:color="AAAAAA"/>
               <w:left w:val="dotted" w:sz="6" w:space="0" w:color="AAAAAA"/>
@@ -6432,16 +6397,9 @@
           </w:tcPr>
           <w:p>
             <w:pPr>
-              <w:spacing w:line="0" w:lineRule="atLeast"/>
-              <w:rPr>
-                <w:szCs w:val="24"/>
-              </w:rPr>
-            </w:pPr>
-            <w:r>
-              <w:rPr>
-                <w:rFonts w:ascii="Georgia" w:hAnsi="Georgia"/>
-                <w:color w:val="000000"/>
-              </w:rPr>
+              <w:pStyle w:val="KNormal"/>
+            </w:pPr>
+            <w:r>
               <w:t>Patient does not have current ID card. (Either patient is newly registered or patient lost ID card.)</w:t>
             </w:r>
           </w:p>
@@ -6450,7 +6408,7 @@
       <w:tr>
         <w:tc>
           <w:tcPr>
-            <w:tcW w:w="0" w:type="auto"/>
+            <w:tcW w:w="2085" w:type="dxa"/>
             <w:tcBorders>
               <w:top w:val="dotted" w:sz="6" w:space="0" w:color="AAAAAA"/>
               <w:left w:val="dotted" w:sz="6" w:space="0" w:color="AAAAAA"/>
@@ -6467,15 +6425,14 @@
           </w:tcPr>
           <w:p>
             <w:pPr>
-              <w:spacing w:line="0" w:lineRule="atLeast"/>
-              <w:rPr>
-                <w:szCs w:val="24"/>
-              </w:rPr>
-            </w:pPr>
-            <w:r>
-              <w:rPr>
-                <w:rFonts w:ascii="Georgia" w:hAnsi="Georgia"/>
-                <w:color w:val="000000"/>
+              <w:pStyle w:val="KNormal"/>
+              <w:rPr>
+                <w:b/>
+              </w:rPr>
+            </w:pPr>
+            <w:r>
+              <w:rPr>
+                <w:b/>
               </w:rPr>
               <w:t>Flow of Events</w:t>
             </w:r>
@@ -6483,7 +6440,7 @@
         </w:tc>
         <w:tc>
           <w:tcPr>
-            <w:tcW w:w="0" w:type="auto"/>
+            <w:tcW w:w="7485" w:type="dxa"/>
             <w:tcBorders>
               <w:top w:val="dotted" w:sz="6" w:space="0" w:color="AAAAAA"/>
               <w:left w:val="dotted" w:sz="6" w:space="0" w:color="AAAAAA"/>
@@ -6500,61 +6457,38 @@
           </w:tcPr>
           <w:p>
             <w:pPr>
-              <w:pStyle w:val="ListParagraph"/>
+              <w:pStyle w:val="KNormal"/>
               <w:numPr>
                 <w:ilvl w:val="0"/>
-                <w:numId w:val="39"/>
+                <w:numId w:val="53"/>
               </w:numPr>
-              <w:spacing w:line="0" w:lineRule="atLeast"/>
-              <w:rPr>
-                <w:szCs w:val="24"/>
-              </w:rPr>
-            </w:pPr>
-            <w:r>
-              <w:rPr>
-                <w:rFonts w:ascii="Georgia" w:hAnsi="Georgia"/>
-                <w:color w:val="000000"/>
-              </w:rPr>
+            </w:pPr>
+            <w:r>
               <w:t xml:space="preserve">The staff member selects print patient ID card. </w:t>
             </w:r>
           </w:p>
           <w:p>
             <w:pPr>
-              <w:pStyle w:val="ListParagraph"/>
+              <w:pStyle w:val="KNormal"/>
               <w:numPr>
                 <w:ilvl w:val="0"/>
-                <w:numId w:val="39"/>
+                <w:numId w:val="53"/>
               </w:numPr>
-              <w:spacing w:line="0" w:lineRule="atLeast"/>
-              <w:rPr>
-                <w:szCs w:val="24"/>
-              </w:rPr>
-            </w:pPr>
-            <w:r>
-              <w:rPr>
-                <w:rFonts w:ascii="Georgia" w:hAnsi="Georgia"/>
-                <w:color w:val="000000"/>
-              </w:rPr>
+            </w:pPr>
+            <w:r>
               <w:t xml:space="preserve">The card is printed. </w:t>
             </w:r>
           </w:p>
           <w:p>
             <w:pPr>
-              <w:pStyle w:val="ListParagraph"/>
+              <w:pStyle w:val="KNormal"/>
               <w:numPr>
                 <w:ilvl w:val="0"/>
-                <w:numId w:val="39"/>
+                <w:numId w:val="53"/>
               </w:numPr>
-              <w:spacing w:line="0" w:lineRule="atLeast"/>
-              <w:rPr>
-                <w:szCs w:val="24"/>
-              </w:rPr>
-            </w:pPr>
-            <w:r>
-              <w:rPr>
-                <w:rFonts w:ascii="Georgia" w:hAnsi="Georgia"/>
-                <w:color w:val="000000"/>
-              </w:rPr>
+            </w:pPr>
+            <w:r>
+              <w:lastRenderedPageBreak/>
               <w:t xml:space="preserve">The staff member gives the patient the new ID card. </w:t>
             </w:r>
           </w:p>
@@ -6563,7 +6497,7 @@
       <w:tr>
         <w:tc>
           <w:tcPr>
-            <w:tcW w:w="0" w:type="auto"/>
+            <w:tcW w:w="2085" w:type="dxa"/>
             <w:tcBorders>
               <w:top w:val="dotted" w:sz="6" w:space="0" w:color="AAAAAA"/>
               <w:left w:val="dotted" w:sz="6" w:space="0" w:color="AAAAAA"/>
@@ -6580,23 +6514,23 @@
           </w:tcPr>
           <w:p>
             <w:pPr>
-              <w:spacing w:line="0" w:lineRule="atLeast"/>
-              <w:rPr>
-                <w:szCs w:val="24"/>
-              </w:rPr>
-            </w:pPr>
-            <w:r>
-              <w:rPr>
-                <w:rFonts w:ascii="Georgia" w:hAnsi="Georgia"/>
-                <w:color w:val="000000"/>
-              </w:rPr>
+              <w:pStyle w:val="KNormal"/>
+              <w:rPr>
+                <w:b/>
+              </w:rPr>
+            </w:pPr>
+            <w:r>
+              <w:rPr>
+                <w:b/>
+              </w:rPr>
+              <w:lastRenderedPageBreak/>
               <w:t>Post Conditions</w:t>
             </w:r>
           </w:p>
         </w:tc>
         <w:tc>
           <w:tcPr>
-            <w:tcW w:w="0" w:type="auto"/>
+            <w:tcW w:w="7485" w:type="dxa"/>
             <w:tcBorders>
               <w:top w:val="dotted" w:sz="6" w:space="0" w:color="AAAAAA"/>
               <w:left w:val="dotted" w:sz="6" w:space="0" w:color="AAAAAA"/>
@@ -6613,16 +6547,9 @@
           </w:tcPr>
           <w:p>
             <w:pPr>
-              <w:spacing w:line="0" w:lineRule="atLeast"/>
-              <w:rPr>
-                <w:szCs w:val="24"/>
-              </w:rPr>
-            </w:pPr>
-            <w:r>
-              <w:rPr>
-                <w:rFonts w:ascii="Georgia" w:hAnsi="Georgia"/>
-                <w:color w:val="000000"/>
-              </w:rPr>
+              <w:pStyle w:val="KNormal"/>
+            </w:pPr>
+            <w:r>
               <w:t xml:space="preserve">Patient now has ID card. </w:t>
             </w:r>
           </w:p>
@@ -6632,9 +6559,11 @@
     <w:p>
       <w:pPr>
         <w:spacing w:after="240"/>
-      </w:pPr>
-      <w:r>
-        <w:lastRenderedPageBreak/>
+        <w:rPr>
+          <w:rStyle w:val="KHeading2Char"/>
+        </w:rPr>
+      </w:pPr>
+      <w:r>
         <w:br/>
       </w:r>
       <w:r>
@@ -6655,27 +6584,13 @@
         </w:rPr>
         <w:t xml:space="preserve"> - Generate Physical Patient Record</w:t>
       </w:r>
-      <w:r>
-        <w:rPr>
-          <w:rStyle w:val="KHeading2Char"/>
-        </w:rPr>
-        <w:br/>
-      </w:r>
-      <w:proofErr w:type="gramStart"/>
-      <w:r>
-        <w:rPr>
-          <w:rFonts w:ascii="Georgia" w:hAnsi="Georgia"/>
-          <w:color w:val="000000"/>
-        </w:rPr>
-        <w:t>For</w:t>
-      </w:r>
-      <w:proofErr w:type="gramEnd"/>
-      <w:r>
-        <w:rPr>
-          <w:rFonts w:ascii="Georgia" w:hAnsi="Georgia"/>
-          <w:color w:val="000000"/>
-        </w:rPr>
-        <w:t xml:space="preserve"> certain purposes the facility would like to keep a physical copy of the patient’s chart or record. A receptionist, nurse, or physician can produce this record while viewing the patient’s information.</w:t>
+    </w:p>
+    <w:p>
+      <w:pPr>
+        <w:pStyle w:val="KNormal"/>
+      </w:pPr>
+      <w:r>
+        <w:t>For certain purposes the facility would like to keep a physical copy of the patient’s chart or record. A receptionist, nurse, or physician can produce this record while viewing the patient’s information.</w:t>
       </w:r>
     </w:p>
     <w:p>
@@ -6688,7 +6603,7 @@
           <v:shape id="_x0000_i1030" type="#_x0000_t75" style="width:451.5pt;height:221.25pt" o:ole="">
             <v:imagedata r:id="rId12" o:title=""/>
           </v:shape>
-          <o:OLEObject Type="Embed" ProgID="Visio.Drawing.11" ShapeID="_x0000_i1030" DrawAspect="Content" ObjectID="_1357194352" r:id="rId13"/>
+          <o:OLEObject Type="Embed" ProgID="Visio.Drawing.11" ShapeID="_x0000_i1030" DrawAspect="Content" ObjectID="_1357195144" r:id="rId13"/>
         </w:object>
       </w:r>
     </w:p>
@@ -6704,13 +6619,13 @@
         <w:tblLook w:val="04A0"/>
       </w:tblPr>
       <w:tblGrid>
-        <w:gridCol w:w="1820"/>
-        <w:gridCol w:w="7750"/>
+        <w:gridCol w:w="2085"/>
+        <w:gridCol w:w="7485"/>
       </w:tblGrid>
       <w:tr>
         <w:tc>
           <w:tcPr>
-            <w:tcW w:w="0" w:type="auto"/>
+            <w:tcW w:w="2085" w:type="dxa"/>
             <w:tcBorders>
               <w:top w:val="dotted" w:sz="6" w:space="0" w:color="AAAAAA"/>
               <w:left w:val="dotted" w:sz="6" w:space="0" w:color="AAAAAA"/>
@@ -6727,15 +6642,14 @@
           </w:tcPr>
           <w:p>
             <w:pPr>
-              <w:spacing w:line="0" w:lineRule="atLeast"/>
-              <w:rPr>
-                <w:szCs w:val="24"/>
-              </w:rPr>
-            </w:pPr>
-            <w:r>
-              <w:rPr>
-                <w:rFonts w:ascii="Georgia" w:hAnsi="Georgia"/>
-                <w:color w:val="000000"/>
+              <w:pStyle w:val="KNormal"/>
+              <w:rPr>
+                <w:b/>
+              </w:rPr>
+            </w:pPr>
+            <w:r>
+              <w:rPr>
+                <w:b/>
               </w:rPr>
               <w:t>Identifier</w:t>
             </w:r>
@@ -6743,7 +6657,7 @@
         </w:tc>
         <w:tc>
           <w:tcPr>
-            <w:tcW w:w="0" w:type="auto"/>
+            <w:tcW w:w="7485" w:type="dxa"/>
             <w:tcBorders>
               <w:top w:val="dotted" w:sz="6" w:space="0" w:color="AAAAAA"/>
               <w:left w:val="dotted" w:sz="6" w:space="0" w:color="AAAAAA"/>
@@ -6760,23 +6674,12 @@
           </w:tcPr>
           <w:p>
             <w:pPr>
-              <w:spacing w:line="0" w:lineRule="atLeast"/>
-              <w:rPr>
-                <w:szCs w:val="24"/>
-              </w:rPr>
-            </w:pPr>
-            <w:r>
-              <w:rPr>
-                <w:rFonts w:ascii="Georgia" w:hAnsi="Georgia"/>
-                <w:color w:val="000000"/>
-              </w:rPr>
+              <w:pStyle w:val="KNormal"/>
+            </w:pPr>
+            <w:r>
               <w:t>UC-0</w:t>
             </w:r>
             <w:r>
-              <w:rPr>
-                <w:rFonts w:ascii="Georgia" w:hAnsi="Georgia"/>
-                <w:color w:val="000000"/>
-              </w:rPr>
               <w:t>2</w:t>
             </w:r>
           </w:p>
@@ -6785,7 +6688,7 @@
       <w:tr>
         <w:tc>
           <w:tcPr>
-            <w:tcW w:w="0" w:type="auto"/>
+            <w:tcW w:w="2085" w:type="dxa"/>
             <w:tcBorders>
               <w:top w:val="dotted" w:sz="6" w:space="0" w:color="AAAAAA"/>
               <w:left w:val="dotted" w:sz="6" w:space="0" w:color="AAAAAA"/>
@@ -6802,15 +6705,14 @@
           </w:tcPr>
           <w:p>
             <w:pPr>
-              <w:spacing w:line="0" w:lineRule="atLeast"/>
-              <w:rPr>
-                <w:szCs w:val="24"/>
-              </w:rPr>
-            </w:pPr>
-            <w:r>
-              <w:rPr>
-                <w:rFonts w:ascii="Georgia" w:hAnsi="Georgia"/>
-                <w:color w:val="000000"/>
+              <w:pStyle w:val="KNormal"/>
+              <w:rPr>
+                <w:b/>
+              </w:rPr>
+            </w:pPr>
+            <w:r>
+              <w:rPr>
+                <w:b/>
               </w:rPr>
               <w:t>Description</w:t>
             </w:r>
@@ -6818,7 +6720,7 @@
         </w:tc>
         <w:tc>
           <w:tcPr>
-            <w:tcW w:w="0" w:type="auto"/>
+            <w:tcW w:w="7485" w:type="dxa"/>
             <w:tcBorders>
               <w:top w:val="dotted" w:sz="6" w:space="0" w:color="AAAAAA"/>
               <w:left w:val="dotted" w:sz="6" w:space="0" w:color="AAAAAA"/>
@@ -6835,23 +6737,12 @@
           </w:tcPr>
           <w:p>
             <w:pPr>
-              <w:spacing w:line="0" w:lineRule="atLeast"/>
-              <w:rPr>
-                <w:szCs w:val="24"/>
-              </w:rPr>
-            </w:pPr>
-            <w:r>
-              <w:rPr>
-                <w:rFonts w:ascii="Georgia" w:hAnsi="Georgia"/>
-                <w:color w:val="000000"/>
-              </w:rPr>
+              <w:pStyle w:val="KNormal"/>
+            </w:pPr>
+            <w:r>
               <w:t>Process to generate a physical copy of a patient record</w:t>
             </w:r>
             <w:r>
-              <w:rPr>
-                <w:rFonts w:ascii="Georgia" w:hAnsi="Georgia"/>
-                <w:color w:val="000000"/>
-              </w:rPr>
               <w:t>.</w:t>
             </w:r>
           </w:p>
@@ -6860,7 +6751,7 @@
       <w:tr>
         <w:tc>
           <w:tcPr>
-            <w:tcW w:w="0" w:type="auto"/>
+            <w:tcW w:w="2085" w:type="dxa"/>
             <w:tcBorders>
               <w:top w:val="dotted" w:sz="6" w:space="0" w:color="AAAAAA"/>
               <w:left w:val="dotted" w:sz="6" w:space="0" w:color="AAAAAA"/>
@@ -6877,15 +6768,14 @@
           </w:tcPr>
           <w:p>
             <w:pPr>
-              <w:spacing w:line="0" w:lineRule="atLeast"/>
-              <w:rPr>
-                <w:szCs w:val="24"/>
-              </w:rPr>
-            </w:pPr>
-            <w:r>
-              <w:rPr>
-                <w:rFonts w:ascii="Georgia" w:hAnsi="Georgia"/>
-                <w:color w:val="000000"/>
+              <w:pStyle w:val="KNormal"/>
+              <w:rPr>
+                <w:b/>
+              </w:rPr>
+            </w:pPr>
+            <w:r>
+              <w:rPr>
+                <w:b/>
               </w:rPr>
               <w:t>Actor(s)</w:t>
             </w:r>
@@ -6893,7 +6783,7 @@
         </w:tc>
         <w:tc>
           <w:tcPr>
-            <w:tcW w:w="0" w:type="auto"/>
+            <w:tcW w:w="7485" w:type="dxa"/>
             <w:tcBorders>
               <w:top w:val="dotted" w:sz="6" w:space="0" w:color="AAAAAA"/>
               <w:left w:val="dotted" w:sz="6" w:space="0" w:color="AAAAAA"/>
@@ -6910,23 +6800,12 @@
           </w:tcPr>
           <w:p>
             <w:pPr>
-              <w:spacing w:line="0" w:lineRule="atLeast"/>
-              <w:rPr>
-                <w:szCs w:val="24"/>
-              </w:rPr>
-            </w:pPr>
-            <w:r>
-              <w:rPr>
-                <w:rFonts w:ascii="Georgia" w:hAnsi="Georgia"/>
-                <w:color w:val="000000"/>
-              </w:rPr>
+              <w:pStyle w:val="KNormal"/>
+            </w:pPr>
+            <w:r>
               <w:t>Receptionist</w:t>
             </w:r>
             <w:r>
-              <w:rPr>
-                <w:rFonts w:ascii="Georgia" w:hAnsi="Georgia"/>
-                <w:color w:val="000000"/>
-              </w:rPr>
               <w:t>, Nurse, Physician</w:t>
             </w:r>
           </w:p>
@@ -6935,7 +6814,7 @@
       <w:tr>
         <w:tc>
           <w:tcPr>
-            <w:tcW w:w="0" w:type="auto"/>
+            <w:tcW w:w="2085" w:type="dxa"/>
             <w:tcBorders>
               <w:top w:val="dotted" w:sz="6" w:space="0" w:color="AAAAAA"/>
               <w:left w:val="dotted" w:sz="6" w:space="0" w:color="AAAAAA"/>
@@ -6952,15 +6831,14 @@
           </w:tcPr>
           <w:p>
             <w:pPr>
-              <w:spacing w:line="0" w:lineRule="atLeast"/>
-              <w:rPr>
-                <w:szCs w:val="24"/>
-              </w:rPr>
-            </w:pPr>
-            <w:r>
-              <w:rPr>
-                <w:rFonts w:ascii="Georgia" w:hAnsi="Georgia"/>
-                <w:color w:val="000000"/>
+              <w:pStyle w:val="KNormal"/>
+              <w:rPr>
+                <w:b/>
+              </w:rPr>
+            </w:pPr>
+            <w:r>
+              <w:rPr>
+                <w:b/>
               </w:rPr>
               <w:t>Preconditions</w:t>
             </w:r>
@@ -6968,7 +6846,7 @@
         </w:tc>
         <w:tc>
           <w:tcPr>
-            <w:tcW w:w="0" w:type="auto"/>
+            <w:tcW w:w="7485" w:type="dxa"/>
             <w:tcBorders>
               <w:top w:val="dotted" w:sz="6" w:space="0" w:color="AAAAAA"/>
               <w:left w:val="dotted" w:sz="6" w:space="0" w:color="AAAAAA"/>
@@ -6985,16 +6863,9 @@
           </w:tcPr>
           <w:p>
             <w:pPr>
-              <w:spacing w:line="0" w:lineRule="atLeast"/>
-              <w:rPr>
-                <w:szCs w:val="24"/>
-              </w:rPr>
-            </w:pPr>
-            <w:r>
-              <w:rPr>
-                <w:rFonts w:ascii="Georgia" w:hAnsi="Georgia"/>
-                <w:color w:val="000000"/>
-              </w:rPr>
+              <w:pStyle w:val="KNormal"/>
+            </w:pPr>
+            <w:r>
               <w:t>A digital record exists in the system for the patient</w:t>
             </w:r>
           </w:p>
@@ -7003,7 +6874,7 @@
       <w:tr>
         <w:tc>
           <w:tcPr>
-            <w:tcW w:w="0" w:type="auto"/>
+            <w:tcW w:w="2085" w:type="dxa"/>
             <w:tcBorders>
               <w:top w:val="dotted" w:sz="6" w:space="0" w:color="AAAAAA"/>
               <w:left w:val="dotted" w:sz="6" w:space="0" w:color="AAAAAA"/>
@@ -7020,15 +6891,14 @@
           </w:tcPr>
           <w:p>
             <w:pPr>
-              <w:spacing w:line="0" w:lineRule="atLeast"/>
-              <w:rPr>
-                <w:szCs w:val="24"/>
-              </w:rPr>
-            </w:pPr>
-            <w:r>
-              <w:rPr>
-                <w:rFonts w:ascii="Georgia" w:hAnsi="Georgia"/>
-                <w:color w:val="000000"/>
+              <w:pStyle w:val="KNormal"/>
+              <w:rPr>
+                <w:b/>
+              </w:rPr>
+            </w:pPr>
+            <w:r>
+              <w:rPr>
+                <w:b/>
               </w:rPr>
               <w:t>Flow of Events</w:t>
             </w:r>
@@ -7036,7 +6906,7 @@
         </w:tc>
         <w:tc>
           <w:tcPr>
-            <w:tcW w:w="0" w:type="auto"/>
+            <w:tcW w:w="7485" w:type="dxa"/>
             <w:tcBorders>
               <w:top w:val="dotted" w:sz="6" w:space="0" w:color="AAAAAA"/>
               <w:left w:val="dotted" w:sz="6" w:space="0" w:color="AAAAAA"/>
@@ -7053,61 +6923,38 @@
           </w:tcPr>
           <w:p>
             <w:pPr>
-              <w:pStyle w:val="ListParagraph"/>
+              <w:pStyle w:val="KNormal"/>
               <w:numPr>
                 <w:ilvl w:val="0"/>
-                <w:numId w:val="40"/>
+                <w:numId w:val="54"/>
               </w:numPr>
-              <w:spacing w:line="0" w:lineRule="atLeast"/>
-              <w:rPr>
-                <w:szCs w:val="24"/>
-              </w:rPr>
-            </w:pPr>
-            <w:r>
-              <w:rPr>
-                <w:rFonts w:ascii="Georgia" w:hAnsi="Georgia"/>
-                <w:color w:val="000000"/>
-              </w:rPr>
+            </w:pPr>
+            <w:r>
               <w:t>The user searches for an existing patient record.</w:t>
             </w:r>
           </w:p>
           <w:p>
             <w:pPr>
-              <w:pStyle w:val="ListParagraph"/>
+              <w:pStyle w:val="KNormal"/>
               <w:numPr>
                 <w:ilvl w:val="0"/>
-                <w:numId w:val="40"/>
+                <w:numId w:val="54"/>
               </w:numPr>
-              <w:spacing w:line="0" w:lineRule="atLeast"/>
-              <w:rPr>
-                <w:szCs w:val="24"/>
-              </w:rPr>
-            </w:pPr>
-            <w:r>
-              <w:rPr>
-                <w:rFonts w:ascii="Georgia" w:hAnsi="Georgia"/>
-                <w:color w:val="000000"/>
-              </w:rPr>
+            </w:pPr>
+            <w:r>
+              <w:lastRenderedPageBreak/>
               <w:t>The user selects to print a physical copy of the record.</w:t>
             </w:r>
           </w:p>
           <w:p>
             <w:pPr>
-              <w:pStyle w:val="ListParagraph"/>
+              <w:pStyle w:val="KNormal"/>
               <w:numPr>
                 <w:ilvl w:val="0"/>
-                <w:numId w:val="40"/>
+                <w:numId w:val="54"/>
               </w:numPr>
-              <w:spacing w:line="0" w:lineRule="atLeast"/>
-              <w:rPr>
-                <w:szCs w:val="24"/>
-              </w:rPr>
-            </w:pPr>
-            <w:r>
-              <w:rPr>
-                <w:rFonts w:ascii="Georgia" w:hAnsi="Georgia"/>
-                <w:color w:val="000000"/>
-              </w:rPr>
+            </w:pPr>
+            <w:r>
               <w:t>A physical copy is printed with a date/time stamp to identify how recent the physical copy is.</w:t>
             </w:r>
           </w:p>
@@ -7116,7 +6963,7 @@
       <w:tr>
         <w:tc>
           <w:tcPr>
-            <w:tcW w:w="0" w:type="auto"/>
+            <w:tcW w:w="2085" w:type="dxa"/>
             <w:tcBorders>
               <w:top w:val="dotted" w:sz="6" w:space="0" w:color="AAAAAA"/>
               <w:left w:val="dotted" w:sz="6" w:space="0" w:color="AAAAAA"/>
@@ -7133,23 +6980,23 @@
           </w:tcPr>
           <w:p>
             <w:pPr>
-              <w:spacing w:line="0" w:lineRule="atLeast"/>
-              <w:rPr>
-                <w:szCs w:val="24"/>
-              </w:rPr>
-            </w:pPr>
-            <w:r>
-              <w:rPr>
-                <w:rFonts w:ascii="Georgia" w:hAnsi="Georgia"/>
-                <w:color w:val="000000"/>
-              </w:rPr>
+              <w:pStyle w:val="KNormal"/>
+              <w:rPr>
+                <w:b/>
+              </w:rPr>
+            </w:pPr>
+            <w:r>
+              <w:rPr>
+                <w:b/>
+              </w:rPr>
+              <w:lastRenderedPageBreak/>
               <w:t>Post Conditions</w:t>
             </w:r>
           </w:p>
         </w:tc>
         <w:tc>
           <w:tcPr>
-            <w:tcW w:w="0" w:type="auto"/>
+            <w:tcW w:w="7485" w:type="dxa"/>
             <w:tcBorders>
               <w:top w:val="dotted" w:sz="6" w:space="0" w:color="AAAAAA"/>
               <w:left w:val="dotted" w:sz="6" w:space="0" w:color="AAAAAA"/>
@@ -7166,16 +7013,9 @@
           </w:tcPr>
           <w:p>
             <w:pPr>
-              <w:spacing w:line="0" w:lineRule="atLeast"/>
-              <w:rPr>
-                <w:szCs w:val="24"/>
-              </w:rPr>
-            </w:pPr>
-            <w:r>
-              <w:rPr>
-                <w:rFonts w:ascii="Georgia" w:hAnsi="Georgia"/>
-                <w:color w:val="000000"/>
-              </w:rPr>
+              <w:pStyle w:val="KNormal"/>
+            </w:pPr>
+            <w:r>
               <w:t>A physical copy of the patient record is created.</w:t>
             </w:r>
           </w:p>
@@ -7195,25 +7035,13 @@
         </w:rPr>
         <w:t>UC-03 - Maintain Patient</w:t>
       </w:r>
-      <w:r>
-        <w:br/>
-      </w:r>
-      <w:proofErr w:type="gramStart"/>
-      <w:r>
-        <w:rPr>
-          <w:rFonts w:ascii="Georgia" w:hAnsi="Georgia"/>
-          <w:color w:val="000000"/>
-        </w:rPr>
-        <w:lastRenderedPageBreak/>
-        <w:t>For</w:t>
-      </w:r>
-      <w:proofErr w:type="gramEnd"/>
-      <w:r>
-        <w:rPr>
-          <w:rFonts w:ascii="Georgia" w:hAnsi="Georgia"/>
-          <w:color w:val="000000"/>
-        </w:rPr>
-        <w:t xml:space="preserve"> a patient to be treated in the hospital they must have an accurate patient record. When a patient is seen for the first time a staff member must create a record. For subsequent visits, information needs to be updated in order to maintain an accurate record. </w:t>
+    </w:p>
+    <w:p>
+      <w:pPr>
+        <w:pStyle w:val="KNormal"/>
+      </w:pPr>
+      <w:r>
+        <w:t xml:space="preserve">For a patient to be treated in the hospital they must have an accurate patient record. When a patient is seen for the first time a staff member must create a record. For subsequent visits, information needs to be updated in order to maintain an accurate record. </w:t>
       </w:r>
     </w:p>
     <w:p>
@@ -7226,7 +7054,7 @@
           <v:shape id="_x0000_i1031" type="#_x0000_t75" style="width:444.75pt;height:221.25pt" o:ole="">
             <v:imagedata r:id="rId14" o:title=""/>
           </v:shape>
-          <o:OLEObject Type="Embed" ProgID="Visio.Drawing.11" ShapeID="_x0000_i1031" DrawAspect="Content" ObjectID="_1357194353" r:id="rId15"/>
+          <o:OLEObject Type="Embed" ProgID="Visio.Drawing.11" ShapeID="_x0000_i1031" DrawAspect="Content" ObjectID="_1357195145" r:id="rId15"/>
         </w:object>
       </w:r>
     </w:p>
@@ -7242,13 +7070,13 @@
         <w:tblLook w:val="04A0"/>
       </w:tblPr>
       <w:tblGrid>
-        <w:gridCol w:w="2355"/>
-        <w:gridCol w:w="7215"/>
+        <w:gridCol w:w="2085"/>
+        <w:gridCol w:w="7485"/>
       </w:tblGrid>
       <w:tr>
         <w:tc>
           <w:tcPr>
-            <w:tcW w:w="2355" w:type="dxa"/>
+            <w:tcW w:w="2085" w:type="dxa"/>
             <w:tcBorders>
               <w:top w:val="dotted" w:sz="6" w:space="0" w:color="AAAAAA"/>
               <w:left w:val="dotted" w:sz="6" w:space="0" w:color="AAAAAA"/>
@@ -7265,15 +7093,14 @@
           </w:tcPr>
           <w:p>
             <w:pPr>
-              <w:spacing w:line="0" w:lineRule="atLeast"/>
-              <w:rPr>
-                <w:szCs w:val="24"/>
-              </w:rPr>
-            </w:pPr>
-            <w:r>
-              <w:rPr>
-                <w:rFonts w:ascii="Georgia" w:hAnsi="Georgia"/>
-                <w:color w:val="000000"/>
+              <w:pStyle w:val="KNormal"/>
+              <w:rPr>
+                <w:b/>
+              </w:rPr>
+            </w:pPr>
+            <w:r>
+              <w:rPr>
+                <w:b/>
               </w:rPr>
               <w:t>Identifier</w:t>
             </w:r>
@@ -7281,7 +7108,7 @@
         </w:tc>
         <w:tc>
           <w:tcPr>
-            <w:tcW w:w="0" w:type="auto"/>
+            <w:tcW w:w="7485" w:type="dxa"/>
             <w:tcBorders>
               <w:top w:val="dotted" w:sz="6" w:space="0" w:color="AAAAAA"/>
               <w:left w:val="dotted" w:sz="6" w:space="0" w:color="AAAAAA"/>
@@ -7298,16 +7125,9 @@
           </w:tcPr>
           <w:p>
             <w:pPr>
-              <w:spacing w:line="0" w:lineRule="atLeast"/>
-              <w:rPr>
-                <w:szCs w:val="24"/>
-              </w:rPr>
-            </w:pPr>
-            <w:r>
-              <w:rPr>
-                <w:rFonts w:ascii="Georgia" w:hAnsi="Georgia"/>
-                <w:color w:val="000000"/>
-              </w:rPr>
+              <w:pStyle w:val="KNormal"/>
+            </w:pPr>
+            <w:r>
               <w:t>UC-03</w:t>
             </w:r>
           </w:p>
@@ -7316,7 +7136,7 @@
       <w:tr>
         <w:tc>
           <w:tcPr>
-            <w:tcW w:w="2355" w:type="dxa"/>
+            <w:tcW w:w="2085" w:type="dxa"/>
             <w:tcBorders>
               <w:top w:val="dotted" w:sz="6" w:space="0" w:color="AAAAAA"/>
               <w:left w:val="dotted" w:sz="6" w:space="0" w:color="AAAAAA"/>
@@ -7333,15 +7153,14 @@
           </w:tcPr>
           <w:p>
             <w:pPr>
-              <w:spacing w:line="0" w:lineRule="atLeast"/>
-              <w:rPr>
-                <w:szCs w:val="24"/>
-              </w:rPr>
-            </w:pPr>
-            <w:r>
-              <w:rPr>
-                <w:rFonts w:ascii="Georgia" w:hAnsi="Georgia"/>
-                <w:color w:val="000000"/>
+              <w:pStyle w:val="KNormal"/>
+              <w:rPr>
+                <w:b/>
+              </w:rPr>
+            </w:pPr>
+            <w:r>
+              <w:rPr>
+                <w:b/>
               </w:rPr>
               <w:t>Description</w:t>
             </w:r>
@@ -7349,7 +7168,7 @@
         </w:tc>
         <w:tc>
           <w:tcPr>
-            <w:tcW w:w="0" w:type="auto"/>
+            <w:tcW w:w="7485" w:type="dxa"/>
             <w:tcBorders>
               <w:top w:val="dotted" w:sz="6" w:space="0" w:color="AAAAAA"/>
               <w:left w:val="dotted" w:sz="6" w:space="0" w:color="AAAAAA"/>
@@ -7366,16 +7185,9 @@
           </w:tcPr>
           <w:p>
             <w:pPr>
-              <w:spacing w:line="0" w:lineRule="atLeast"/>
-              <w:rPr>
-                <w:szCs w:val="24"/>
-              </w:rPr>
-            </w:pPr>
-            <w:r>
-              <w:rPr>
-                <w:rFonts w:ascii="Georgia" w:hAnsi="Georgia"/>
-                <w:color w:val="000000"/>
-              </w:rPr>
+              <w:pStyle w:val="KNormal"/>
+            </w:pPr>
+            <w:r>
               <w:t xml:space="preserve">Process to register a new patient or update an existing patient. </w:t>
             </w:r>
           </w:p>
@@ -7384,7 +7196,7 @@
       <w:tr>
         <w:tc>
           <w:tcPr>
-            <w:tcW w:w="2355" w:type="dxa"/>
+            <w:tcW w:w="2085" w:type="dxa"/>
             <w:tcBorders>
               <w:top w:val="dotted" w:sz="6" w:space="0" w:color="AAAAAA"/>
               <w:left w:val="dotted" w:sz="6" w:space="0" w:color="AAAAAA"/>
@@ -7401,15 +7213,14 @@
           </w:tcPr>
           <w:p>
             <w:pPr>
-              <w:spacing w:line="0" w:lineRule="atLeast"/>
-              <w:rPr>
-                <w:szCs w:val="24"/>
-              </w:rPr>
-            </w:pPr>
-            <w:r>
-              <w:rPr>
-                <w:rFonts w:ascii="Georgia" w:hAnsi="Georgia"/>
-                <w:color w:val="000000"/>
+              <w:pStyle w:val="KNormal"/>
+              <w:rPr>
+                <w:b/>
+              </w:rPr>
+            </w:pPr>
+            <w:r>
+              <w:rPr>
+                <w:b/>
               </w:rPr>
               <w:t>Actor(s)</w:t>
             </w:r>
@@ -7417,7 +7228,7 @@
         </w:tc>
         <w:tc>
           <w:tcPr>
-            <w:tcW w:w="0" w:type="auto"/>
+            <w:tcW w:w="7485" w:type="dxa"/>
             <w:tcBorders>
               <w:top w:val="dotted" w:sz="6" w:space="0" w:color="AAAAAA"/>
               <w:left w:val="dotted" w:sz="6" w:space="0" w:color="AAAAAA"/>
@@ -7434,37 +7245,18 @@
           </w:tcPr>
           <w:p>
             <w:pPr>
-              <w:spacing w:line="0" w:lineRule="atLeast"/>
-              <w:rPr>
-                <w:szCs w:val="24"/>
-              </w:rPr>
-            </w:pPr>
-            <w:r>
-              <w:rPr>
-                <w:rFonts w:ascii="Georgia" w:hAnsi="Georgia"/>
-                <w:color w:val="000000"/>
-              </w:rPr>
+              <w:pStyle w:val="KNormal"/>
+            </w:pPr>
+            <w:r>
               <w:t>Receptionist</w:t>
             </w:r>
             <w:r>
-              <w:rPr>
-                <w:rFonts w:ascii="Georgia" w:hAnsi="Georgia"/>
-                <w:color w:val="000000"/>
-              </w:rPr>
               <w:t xml:space="preserve">, </w:t>
             </w:r>
             <w:r>
-              <w:rPr>
-                <w:rFonts w:ascii="Georgia" w:hAnsi="Georgia"/>
-                <w:color w:val="000000"/>
-              </w:rPr>
               <w:t xml:space="preserve">Nurse, </w:t>
             </w:r>
             <w:r>
-              <w:rPr>
-                <w:rFonts w:ascii="Georgia" w:hAnsi="Georgia"/>
-                <w:color w:val="000000"/>
-              </w:rPr>
               <w:t>Physician</w:t>
             </w:r>
           </w:p>
@@ -7473,7 +7265,7 @@
       <w:tr>
         <w:tc>
           <w:tcPr>
-            <w:tcW w:w="2355" w:type="dxa"/>
+            <w:tcW w:w="2085" w:type="dxa"/>
             <w:tcBorders>
               <w:top w:val="dotted" w:sz="6" w:space="0" w:color="AAAAAA"/>
               <w:left w:val="dotted" w:sz="6" w:space="0" w:color="AAAAAA"/>
@@ -7490,15 +7282,14 @@
           </w:tcPr>
           <w:p>
             <w:pPr>
-              <w:spacing w:line="0" w:lineRule="atLeast"/>
-              <w:rPr>
-                <w:szCs w:val="24"/>
-              </w:rPr>
-            </w:pPr>
-            <w:r>
-              <w:rPr>
-                <w:rFonts w:ascii="Georgia" w:hAnsi="Georgia"/>
-                <w:color w:val="000000"/>
+              <w:pStyle w:val="KNormal"/>
+              <w:rPr>
+                <w:b/>
+              </w:rPr>
+            </w:pPr>
+            <w:r>
+              <w:rPr>
+                <w:b/>
               </w:rPr>
               <w:t>Preconditions</w:t>
             </w:r>
@@ -7506,7 +7297,7 @@
         </w:tc>
         <w:tc>
           <w:tcPr>
-            <w:tcW w:w="0" w:type="auto"/>
+            <w:tcW w:w="7485" w:type="dxa"/>
             <w:tcBorders>
               <w:top w:val="dotted" w:sz="6" w:space="0" w:color="AAAAAA"/>
               <w:left w:val="dotted" w:sz="6" w:space="0" w:color="AAAAAA"/>
@@ -7523,16 +7314,9 @@
           </w:tcPr>
           <w:p>
             <w:pPr>
-              <w:spacing w:line="0" w:lineRule="atLeast"/>
-              <w:rPr>
-                <w:szCs w:val="24"/>
-              </w:rPr>
-            </w:pPr>
-            <w:r>
-              <w:rPr>
-                <w:rFonts w:ascii="Georgia" w:hAnsi="Georgia"/>
-                <w:color w:val="000000"/>
-              </w:rPr>
+              <w:pStyle w:val="KNormal"/>
+            </w:pPr>
+            <w:r>
               <w:t>N/A</w:t>
             </w:r>
           </w:p>
@@ -7541,7 +7325,7 @@
       <w:tr>
         <w:tc>
           <w:tcPr>
-            <w:tcW w:w="2355" w:type="dxa"/>
+            <w:tcW w:w="2085" w:type="dxa"/>
             <w:tcBorders>
               <w:top w:val="dotted" w:sz="6" w:space="0" w:color="AAAAAA"/>
               <w:left w:val="dotted" w:sz="6" w:space="0" w:color="AAAAAA"/>
@@ -7558,23 +7342,23 @@
           </w:tcPr>
           <w:p>
             <w:pPr>
-              <w:spacing w:line="0" w:lineRule="atLeast"/>
-              <w:rPr>
-                <w:szCs w:val="24"/>
-              </w:rPr>
-            </w:pPr>
-            <w:r>
-              <w:rPr>
-                <w:rFonts w:ascii="Georgia" w:hAnsi="Georgia"/>
-                <w:color w:val="000000"/>
-              </w:rPr>
+              <w:pStyle w:val="KNormal"/>
+              <w:rPr>
+                <w:b/>
+              </w:rPr>
+            </w:pPr>
+            <w:r>
+              <w:rPr>
+                <w:b/>
+              </w:rPr>
+              <w:lastRenderedPageBreak/>
               <w:t>Flow of Events</w:t>
             </w:r>
           </w:p>
         </w:tc>
         <w:tc>
           <w:tcPr>
-            <w:tcW w:w="0" w:type="auto"/>
+            <w:tcW w:w="7485" w:type="dxa"/>
             <w:tcBorders>
               <w:top w:val="dotted" w:sz="6" w:space="0" w:color="AAAAAA"/>
               <w:left w:val="dotted" w:sz="6" w:space="0" w:color="AAAAAA"/>
@@ -7591,78 +7375,43 @@
           </w:tcPr>
           <w:p>
             <w:pPr>
-              <w:pStyle w:val="ListParagraph"/>
+              <w:pStyle w:val="KNormal"/>
               <w:numPr>
                 <w:ilvl w:val="0"/>
-                <w:numId w:val="38"/>
+                <w:numId w:val="55"/>
               </w:numPr>
-              <w:spacing w:line="0" w:lineRule="atLeast"/>
-              <w:rPr>
-                <w:rFonts w:ascii="Georgia" w:hAnsi="Georgia"/>
-                <w:color w:val="000000"/>
-              </w:rPr>
-            </w:pPr>
-            <w:r>
-              <w:rPr>
-                <w:rFonts w:ascii="Georgia" w:hAnsi="Georgia"/>
-                <w:color w:val="000000"/>
-              </w:rPr>
+            </w:pPr>
+            <w:r>
               <w:t>S</w:t>
             </w:r>
             <w:r>
-              <w:rPr>
-                <w:rFonts w:ascii="Georgia" w:hAnsi="Georgia"/>
-                <w:color w:val="000000"/>
-              </w:rPr>
               <w:t xml:space="preserve">taff member searches to see if patient already has record in system. </w:t>
             </w:r>
           </w:p>
           <w:p>
             <w:pPr>
-              <w:pStyle w:val="ListParagraph"/>
+              <w:pStyle w:val="KNormal"/>
               <w:numPr>
                 <w:ilvl w:val="0"/>
-                <w:numId w:val="38"/>
+                <w:numId w:val="55"/>
               </w:numPr>
-              <w:spacing w:line="0" w:lineRule="atLeast"/>
-              <w:rPr>
-                <w:rFonts w:ascii="Georgia" w:hAnsi="Georgia"/>
-                <w:color w:val="000000"/>
-              </w:rPr>
-            </w:pPr>
-            <w:r>
-              <w:rPr>
-                <w:rFonts w:ascii="Georgia" w:hAnsi="Georgia"/>
-                <w:color w:val="000000"/>
-              </w:rPr>
+            </w:pPr>
+            <w:r>
               <w:t>S</w:t>
             </w:r>
             <w:r>
-              <w:rPr>
-                <w:rFonts w:ascii="Georgia" w:hAnsi="Georgia"/>
-                <w:color w:val="000000"/>
-              </w:rPr>
               <w:t xml:space="preserve">taff member selects record to modify. </w:t>
             </w:r>
           </w:p>
           <w:p>
             <w:pPr>
-              <w:pStyle w:val="ListParagraph"/>
+              <w:pStyle w:val="KNormal"/>
               <w:numPr>
                 <w:ilvl w:val="0"/>
-                <w:numId w:val="38"/>
+                <w:numId w:val="55"/>
               </w:numPr>
-              <w:spacing w:line="0" w:lineRule="atLeast"/>
-              <w:rPr>
-                <w:rFonts w:ascii="Georgia" w:hAnsi="Georgia"/>
-                <w:color w:val="000000"/>
-              </w:rPr>
-            </w:pPr>
-            <w:r>
-              <w:rPr>
-                <w:rFonts w:ascii="Georgia" w:hAnsi="Georgia"/>
-                <w:color w:val="000000"/>
-              </w:rPr>
+            </w:pPr>
+            <w:r>
               <w:t xml:space="preserve">Staff member enters patient’s information. </w:t>
             </w:r>
           </w:p>
@@ -7671,7 +7420,7 @@
       <w:tr>
         <w:tc>
           <w:tcPr>
-            <w:tcW w:w="2355" w:type="dxa"/>
+            <w:tcW w:w="2085" w:type="dxa"/>
             <w:tcBorders>
               <w:top w:val="dotted" w:sz="6" w:space="0" w:color="AAAAAA"/>
               <w:left w:val="dotted" w:sz="6" w:space="0" w:color="AAAAAA"/>
@@ -7687,23 +7436,20 @@
           </w:tcPr>
           <w:p>
             <w:pPr>
-              <w:spacing w:line="0" w:lineRule="atLeast"/>
-              <w:rPr>
-                <w:rFonts w:ascii="Georgia" w:hAnsi="Georgia"/>
-                <w:color w:val="000000"/>
-              </w:rPr>
-            </w:pPr>
-            <w:r>
-              <w:rPr>
-                <w:rFonts w:ascii="Georgia" w:hAnsi="Georgia"/>
-                <w:color w:val="000000"/>
+              <w:pStyle w:val="KNormal"/>
+              <w:rPr>
+                <w:b/>
+              </w:rPr>
+            </w:pPr>
+            <w:r>
+              <w:rPr>
+                <w:b/>
               </w:rPr>
               <w:t>Alternative Flow</w:t>
             </w:r>
             <w:r>
               <w:rPr>
-                <w:rFonts w:ascii="Georgia" w:hAnsi="Georgia"/>
-                <w:color w:val="000000"/>
+                <w:b/>
               </w:rPr>
               <w:t xml:space="preserve"> – New Patient</w:t>
             </w:r>
@@ -7711,7 +7457,7 @@
         </w:tc>
         <w:tc>
           <w:tcPr>
-            <w:tcW w:w="0" w:type="auto"/>
+            <w:tcW w:w="7485" w:type="dxa"/>
             <w:tcBorders>
               <w:top w:val="dotted" w:sz="6" w:space="0" w:color="AAAAAA"/>
               <w:left w:val="dotted" w:sz="6" w:space="0" w:color="AAAAAA"/>
@@ -7727,20 +7473,24 @@
           </w:tcPr>
           <w:p>
             <w:pPr>
-              <w:pStyle w:val="ListParagraph"/>
-              <w:spacing w:line="0" w:lineRule="atLeast"/>
-              <w:ind w:left="322"/>
-              <w:rPr>
-                <w:rFonts w:ascii="Georgia" w:hAnsi="Georgia"/>
-                <w:color w:val="000000"/>
-              </w:rPr>
-            </w:pPr>
-            <w:r>
-              <w:rPr>
-                <w:rFonts w:ascii="Georgia" w:hAnsi="Georgia"/>
-                <w:color w:val="000000"/>
-              </w:rPr>
-              <w:t xml:space="preserve">2a. Staff member selects option to add new record. </w:t>
+              <w:pStyle w:val="KNormal"/>
+            </w:pPr>
+            <w:r>
+              <w:t>2a</w:t>
+            </w:r>
+            <w:proofErr w:type="gramStart"/>
+            <w:r>
+              <w:t xml:space="preserve">. </w:t>
+            </w:r>
+            <w:r>
+              <w:t xml:space="preserve"> </w:t>
+            </w:r>
+            <w:r>
+              <w:t>Staff</w:t>
+            </w:r>
+            <w:proofErr w:type="gramEnd"/>
+            <w:r>
+              <w:t xml:space="preserve"> member selects option to add new record. </w:t>
             </w:r>
           </w:p>
         </w:tc>
@@ -7748,7 +7498,7 @@
       <w:tr>
         <w:tc>
           <w:tcPr>
-            <w:tcW w:w="2355" w:type="dxa"/>
+            <w:tcW w:w="2085" w:type="dxa"/>
             <w:tcBorders>
               <w:top w:val="dotted" w:sz="6" w:space="0" w:color="AAAAAA"/>
               <w:left w:val="dotted" w:sz="6" w:space="0" w:color="AAAAAA"/>
@@ -7764,16 +7514,14 @@
           </w:tcPr>
           <w:p>
             <w:pPr>
-              <w:spacing w:line="0" w:lineRule="atLeast"/>
-              <w:rPr>
-                <w:rFonts w:ascii="Georgia" w:hAnsi="Georgia"/>
-                <w:color w:val="000000"/>
-              </w:rPr>
-            </w:pPr>
-            <w:r>
-              <w:rPr>
-                <w:rFonts w:ascii="Georgia" w:hAnsi="Georgia"/>
-                <w:color w:val="000000"/>
+              <w:pStyle w:val="KNormal"/>
+              <w:rPr>
+                <w:b/>
+              </w:rPr>
+            </w:pPr>
+            <w:r>
+              <w:rPr>
+                <w:b/>
               </w:rPr>
               <w:t>Alternative Flow – Delete Patient</w:t>
             </w:r>
@@ -7781,7 +7529,7 @@
         </w:tc>
         <w:tc>
           <w:tcPr>
-            <w:tcW w:w="0" w:type="auto"/>
+            <w:tcW w:w="7485" w:type="dxa"/>
             <w:tcBorders>
               <w:top w:val="dotted" w:sz="6" w:space="0" w:color="AAAAAA"/>
               <w:left w:val="dotted" w:sz="6" w:space="0" w:color="AAAAAA"/>
@@ -7797,57 +7545,68 @@
           </w:tcPr>
           <w:p>
             <w:pPr>
-              <w:pStyle w:val="ListParagraph"/>
-              <w:spacing w:line="0" w:lineRule="atLeast"/>
-              <w:ind w:left="322"/>
-              <w:rPr>
-                <w:rFonts w:ascii="Georgia" w:hAnsi="Georgia"/>
-                <w:color w:val="000000"/>
-              </w:rPr>
-            </w:pPr>
-            <w:r>
-              <w:rPr>
-                <w:rFonts w:ascii="Georgia" w:hAnsi="Georgia"/>
-                <w:color w:val="000000"/>
-              </w:rPr>
-              <w:t xml:space="preserve">3a. Physician or administrator selects option to deactivate patient record. </w:t>
-            </w:r>
-          </w:p>
-          <w:p>
-            <w:pPr>
-              <w:pStyle w:val="ListParagraph"/>
-              <w:spacing w:line="0" w:lineRule="atLeast"/>
-              <w:ind w:left="322"/>
-              <w:rPr>
-                <w:rFonts w:ascii="Georgia" w:hAnsi="Georgia"/>
-                <w:color w:val="000000"/>
-              </w:rPr>
-            </w:pPr>
-            <w:r>
-              <w:rPr>
-                <w:rFonts w:ascii="Georgia" w:hAnsi="Georgia"/>
-                <w:color w:val="000000"/>
-              </w:rPr>
-              <w:t xml:space="preserve">3b. User is prompted to confirm action. </w:t>
-            </w:r>
-          </w:p>
-          <w:p>
-            <w:pPr>
-              <w:pStyle w:val="ListParagraph"/>
-              <w:spacing w:line="0" w:lineRule="atLeast"/>
-              <w:ind w:left="322"/>
-              <w:rPr>
-                <w:rFonts w:ascii="Georgia" w:hAnsi="Georgia"/>
-                <w:color w:val="000000"/>
-              </w:rPr>
-            </w:pPr>
-            <w:r>
-              <w:rPr>
-                <w:rFonts w:ascii="Georgia" w:hAnsi="Georgia"/>
-                <w:color w:val="000000"/>
-              </w:rPr>
-              <w:lastRenderedPageBreak/>
-              <w:t xml:space="preserve">3c. Patient is marked inactive in the system. </w:t>
+              <w:pStyle w:val="KNormal"/>
+            </w:pPr>
+            <w:r>
+              <w:t>3a</w:t>
+            </w:r>
+            <w:proofErr w:type="gramStart"/>
+            <w:r>
+              <w:t xml:space="preserve">. </w:t>
+            </w:r>
+            <w:r>
+              <w:t xml:space="preserve"> </w:t>
+            </w:r>
+            <w:r>
+              <w:t>Physician</w:t>
+            </w:r>
+            <w:proofErr w:type="gramEnd"/>
+            <w:r>
+              <w:t xml:space="preserve"> or administrator selects option to deactivate patient record. </w:t>
+            </w:r>
+          </w:p>
+          <w:p>
+            <w:pPr>
+              <w:pStyle w:val="KNormal"/>
+            </w:pPr>
+            <w:r>
+              <w:t>3b</w:t>
+            </w:r>
+            <w:proofErr w:type="gramStart"/>
+            <w:r>
+              <w:t xml:space="preserve">. </w:t>
+            </w:r>
+            <w:r>
+              <w:t xml:space="preserve"> </w:t>
+            </w:r>
+            <w:r>
+              <w:t>User</w:t>
+            </w:r>
+            <w:proofErr w:type="gramEnd"/>
+            <w:r>
+              <w:t xml:space="preserve"> is prompted to confirm action. </w:t>
+            </w:r>
+          </w:p>
+          <w:p>
+            <w:pPr>
+              <w:pStyle w:val="KNormal"/>
+            </w:pPr>
+            <w:r>
+              <w:t>3c</w:t>
+            </w:r>
+            <w:proofErr w:type="gramStart"/>
+            <w:r>
+              <w:t xml:space="preserve">. </w:t>
+            </w:r>
+            <w:r>
+              <w:t xml:space="preserve"> </w:t>
+            </w:r>
+            <w:r>
+              <w:t>Patient</w:t>
+            </w:r>
+            <w:proofErr w:type="gramEnd"/>
+            <w:r>
+              <w:t xml:space="preserve"> is marked inactive in the system. </w:t>
             </w:r>
           </w:p>
         </w:tc>
@@ -7855,7 +7614,7 @@
       <w:tr>
         <w:tc>
           <w:tcPr>
-            <w:tcW w:w="2355" w:type="dxa"/>
+            <w:tcW w:w="2085" w:type="dxa"/>
             <w:tcBorders>
               <w:top w:val="dotted" w:sz="6" w:space="0" w:color="AAAAAA"/>
               <w:left w:val="dotted" w:sz="6" w:space="0" w:color="AAAAAA"/>
@@ -7872,24 +7631,22 @@
           </w:tcPr>
           <w:p>
             <w:pPr>
-              <w:spacing w:line="0" w:lineRule="atLeast"/>
-              <w:rPr>
-                <w:szCs w:val="24"/>
-              </w:rPr>
-            </w:pPr>
-            <w:r>
-              <w:rPr>
-                <w:rFonts w:ascii="Georgia" w:hAnsi="Georgia"/>
-                <w:color w:val="000000"/>
-              </w:rPr>
-              <w:lastRenderedPageBreak/>
+              <w:pStyle w:val="KNormal"/>
+              <w:rPr>
+                <w:b/>
+              </w:rPr>
+            </w:pPr>
+            <w:r>
+              <w:rPr>
+                <w:b/>
+              </w:rPr>
               <w:t>Post Conditions</w:t>
             </w:r>
           </w:p>
         </w:tc>
         <w:tc>
           <w:tcPr>
-            <w:tcW w:w="0" w:type="auto"/>
+            <w:tcW w:w="7485" w:type="dxa"/>
             <w:tcBorders>
               <w:top w:val="dotted" w:sz="6" w:space="0" w:color="AAAAAA"/>
               <w:left w:val="dotted" w:sz="6" w:space="0" w:color="AAAAAA"/>
@@ -7906,30 +7663,15 @@
           </w:tcPr>
           <w:p>
             <w:pPr>
-              <w:spacing w:line="0" w:lineRule="atLeast"/>
-              <w:rPr>
-                <w:szCs w:val="24"/>
-              </w:rPr>
-            </w:pPr>
-            <w:r>
-              <w:rPr>
-                <w:rFonts w:ascii="Georgia" w:hAnsi="Georgia"/>
-                <w:color w:val="000000"/>
-              </w:rPr>
+              <w:pStyle w:val="KNormal"/>
+            </w:pPr>
+            <w:r>
               <w:t>The patient has a</w:t>
             </w:r>
             <w:r>
-              <w:rPr>
-                <w:rFonts w:ascii="Georgia" w:hAnsi="Georgia"/>
-                <w:color w:val="000000"/>
-              </w:rPr>
               <w:t>n up to date</w:t>
             </w:r>
             <w:r>
-              <w:rPr>
-                <w:rFonts w:ascii="Georgia" w:hAnsi="Georgia"/>
-                <w:color w:val="000000"/>
-              </w:rPr>
               <w:t xml:space="preserve"> record in the system. </w:t>
             </w:r>
           </w:p>
@@ -7950,11 +7692,14 @@
     <w:p>
       <w:pPr>
         <w:spacing w:after="240"/>
-      </w:pPr>
-      <w:r>
         <w:rPr>
           <w:rStyle w:val="KHeading2Char"/>
         </w:rPr>
+      </w:pPr>
+      <w:r>
+        <w:rPr>
+          <w:rStyle w:val="KHeading2Char"/>
+        </w:rPr>
         <w:t>UC-0</w:t>
       </w:r>
       <w:r>
@@ -7999,27 +7744,13 @@
         </w:rPr>
         <w:t>s</w:t>
       </w:r>
-      <w:r>
-        <w:rPr>
-          <w:rStyle w:val="KHeading2Char"/>
-        </w:rPr>
-        <w:br/>
-      </w:r>
-      <w:proofErr w:type="gramStart"/>
-      <w:r>
-        <w:rPr>
-          <w:rFonts w:ascii="Georgia" w:hAnsi="Georgia"/>
-          <w:color w:val="000000"/>
-        </w:rPr>
-        <w:t>The</w:t>
-      </w:r>
-      <w:proofErr w:type="gramEnd"/>
-      <w:r>
-        <w:rPr>
-          <w:rFonts w:ascii="Georgia" w:hAnsi="Georgia"/>
-          <w:color w:val="000000"/>
-        </w:rPr>
-        <w:t xml:space="preserve"> receptionist or another staff member needs to search the system for a particular patient. This can be done using various data provided by a potentially existent patient.</w:t>
+    </w:p>
+    <w:p>
+      <w:pPr>
+        <w:pStyle w:val="KNormal"/>
+      </w:pPr>
+      <w:r>
+        <w:t>The receptionist or another staff member needs to search the system for a particular patient. This can be done using various data provided by a potentially existent patient.</w:t>
       </w:r>
     </w:p>
     <w:p>
@@ -8032,7 +7763,7 @@
           <v:shape id="_x0000_i1032" type="#_x0000_t75" style="width:444.75pt;height:221.25pt" o:ole="">
             <v:imagedata r:id="rId16" o:title=""/>
           </v:shape>
-          <o:OLEObject Type="Embed" ProgID="Visio.Drawing.11" ShapeID="_x0000_i1032" DrawAspect="Content" ObjectID="_1357194354" r:id="rId17"/>
+          <o:OLEObject Type="Embed" ProgID="Visio.Drawing.11" ShapeID="_x0000_i1032" DrawAspect="Content" ObjectID="_1357195146" r:id="rId17"/>
         </w:object>
       </w:r>
     </w:p>
@@ -8048,13 +7779,13 @@
         <w:tblLook w:val="04A0"/>
       </w:tblPr>
       <w:tblGrid>
-        <w:gridCol w:w="1833"/>
-        <w:gridCol w:w="7737"/>
+        <w:gridCol w:w="2085"/>
+        <w:gridCol w:w="7485"/>
       </w:tblGrid>
       <w:tr>
         <w:tc>
           <w:tcPr>
-            <w:tcW w:w="0" w:type="auto"/>
+            <w:tcW w:w="2085" w:type="dxa"/>
             <w:tcBorders>
               <w:top w:val="dotted" w:sz="6" w:space="0" w:color="AAAAAA"/>
               <w:left w:val="dotted" w:sz="6" w:space="0" w:color="AAAAAA"/>
@@ -8081,13 +7812,14 @@
                 <w:rFonts w:ascii="Georgia" w:hAnsi="Georgia"/>
                 <w:color w:val="000000"/>
               </w:rPr>
+              <w:lastRenderedPageBreak/>
               <w:t>Identifier</w:t>
             </w:r>
           </w:p>
         </w:tc>
         <w:tc>
           <w:tcPr>
-            <w:tcW w:w="0" w:type="auto"/>
+            <w:tcW w:w="7485" w:type="dxa"/>
             <w:tcBorders>
               <w:top w:val="dotted" w:sz="6" w:space="0" w:color="AAAAAA"/>
               <w:left w:val="dotted" w:sz="6" w:space="0" w:color="AAAAAA"/>
@@ -8129,7 +7861,7 @@
       <w:tr>
         <w:tc>
           <w:tcPr>
-            <w:tcW w:w="0" w:type="auto"/>
+            <w:tcW w:w="2085" w:type="dxa"/>
             <w:tcBorders>
               <w:top w:val="dotted" w:sz="6" w:space="0" w:color="AAAAAA"/>
               <w:left w:val="dotted" w:sz="6" w:space="0" w:color="AAAAAA"/>
@@ -8162,7 +7894,7 @@
         </w:tc>
         <w:tc>
           <w:tcPr>
-            <w:tcW w:w="0" w:type="auto"/>
+            <w:tcW w:w="7485" w:type="dxa"/>
             <w:tcBorders>
               <w:top w:val="dotted" w:sz="6" w:space="0" w:color="AAAAAA"/>
               <w:left w:val="dotted" w:sz="6" w:space="0" w:color="AAAAAA"/>
@@ -8197,7 +7929,7 @@
       <w:tr>
         <w:tc>
           <w:tcPr>
-            <w:tcW w:w="0" w:type="auto"/>
+            <w:tcW w:w="2085" w:type="dxa"/>
             <w:tcBorders>
               <w:top w:val="dotted" w:sz="6" w:space="0" w:color="AAAAAA"/>
               <w:left w:val="dotted" w:sz="6" w:space="0" w:color="AAAAAA"/>
@@ -8230,7 +7962,7 @@
         </w:tc>
         <w:tc>
           <w:tcPr>
-            <w:tcW w:w="0" w:type="auto"/>
+            <w:tcW w:w="7485" w:type="dxa"/>
             <w:tcBorders>
               <w:top w:val="dotted" w:sz="6" w:space="0" w:color="AAAAAA"/>
               <w:left w:val="dotted" w:sz="6" w:space="0" w:color="AAAAAA"/>
@@ -8272,7 +8004,7 @@
       <w:tr>
         <w:tc>
           <w:tcPr>
-            <w:tcW w:w="0" w:type="auto"/>
+            <w:tcW w:w="2085" w:type="dxa"/>
             <w:tcBorders>
               <w:top w:val="dotted" w:sz="6" w:space="0" w:color="AAAAAA"/>
               <w:left w:val="dotted" w:sz="6" w:space="0" w:color="AAAAAA"/>
@@ -8305,7 +8037,7 @@
         </w:tc>
         <w:tc>
           <w:tcPr>
-            <w:tcW w:w="0" w:type="auto"/>
+            <w:tcW w:w="7485" w:type="dxa"/>
             <w:tcBorders>
               <w:top w:val="dotted" w:sz="6" w:space="0" w:color="AAAAAA"/>
               <w:left w:val="dotted" w:sz="6" w:space="0" w:color="AAAAAA"/>
@@ -8340,7 +8072,7 @@
       <w:tr>
         <w:tc>
           <w:tcPr>
-            <w:tcW w:w="0" w:type="auto"/>
+            <w:tcW w:w="2085" w:type="dxa"/>
             <w:tcBorders>
               <w:top w:val="dotted" w:sz="6" w:space="0" w:color="AAAAAA"/>
               <w:left w:val="dotted" w:sz="6" w:space="0" w:color="AAAAAA"/>
@@ -8373,7 +8105,7 @@
         </w:tc>
         <w:tc>
           <w:tcPr>
-            <w:tcW w:w="0" w:type="auto"/>
+            <w:tcW w:w="7485" w:type="dxa"/>
             <w:tcBorders>
               <w:top w:val="dotted" w:sz="6" w:space="0" w:color="AAAAAA"/>
               <w:left w:val="dotted" w:sz="6" w:space="0" w:color="AAAAAA"/>
@@ -8453,7 +8185,7 @@
       <w:tr>
         <w:tc>
           <w:tcPr>
-            <w:tcW w:w="0" w:type="auto"/>
+            <w:tcW w:w="2085" w:type="dxa"/>
             <w:tcBorders>
               <w:top w:val="dotted" w:sz="6" w:space="0" w:color="AAAAAA"/>
               <w:left w:val="dotted" w:sz="6" w:space="0" w:color="AAAAAA"/>
@@ -8480,14 +8212,13 @@
                 <w:rFonts w:ascii="Georgia" w:hAnsi="Georgia"/>
                 <w:color w:val="000000"/>
               </w:rPr>
-              <w:lastRenderedPageBreak/>
               <w:t>Alternate Flow</w:t>
             </w:r>
           </w:p>
         </w:tc>
         <w:tc>
           <w:tcPr>
-            <w:tcW w:w="0" w:type="auto"/>
+            <w:tcW w:w="7485" w:type="dxa"/>
             <w:tcBorders>
               <w:top w:val="dotted" w:sz="6" w:space="0" w:color="AAAAAA"/>
               <w:left w:val="dotted" w:sz="6" w:space="0" w:color="AAAAAA"/>
@@ -8522,7 +8253,7 @@
       <w:tr>
         <w:tc>
           <w:tcPr>
-            <w:tcW w:w="0" w:type="auto"/>
+            <w:tcW w:w="2085" w:type="dxa"/>
             <w:tcBorders>
               <w:top w:val="dotted" w:sz="6" w:space="0" w:color="AAAAAA"/>
               <w:left w:val="dotted" w:sz="6" w:space="0" w:color="AAAAAA"/>
@@ -8555,7 +8286,7 @@
         </w:tc>
         <w:tc>
           <w:tcPr>
-            <w:tcW w:w="0" w:type="auto"/>
+            <w:tcW w:w="7485" w:type="dxa"/>
             <w:tcBorders>
               <w:top w:val="dotted" w:sz="6" w:space="0" w:color="AAAAAA"/>
               <w:left w:val="dotted" w:sz="6" w:space="0" w:color="AAAAAA"/>
@@ -8607,24 +8338,13 @@
         </w:rPr>
         <w:t xml:space="preserve"> - Admit Patient</w:t>
       </w:r>
-      <w:r>
-        <w:br/>
-      </w:r>
-      <w:proofErr w:type="gramStart"/>
-      <w:r>
-        <w:rPr>
-          <w:rFonts w:ascii="Georgia" w:hAnsi="Georgia"/>
-          <w:color w:val="000000"/>
-        </w:rPr>
-        <w:t>This</w:t>
-      </w:r>
-      <w:proofErr w:type="gramEnd"/>
-      <w:r>
-        <w:rPr>
-          <w:rFonts w:ascii="Georgia" w:hAnsi="Georgia"/>
-          <w:color w:val="000000"/>
-        </w:rPr>
-        <w:t xml:space="preserve"> is the process by which a patient is admitted to the facility for care.</w:t>
+    </w:p>
+    <w:p>
+      <w:pPr>
+        <w:pStyle w:val="KNormal"/>
+      </w:pPr>
+      <w:r>
+        <w:t>This is the process by which a patient is admitted to the facility for care.</w:t>
       </w:r>
     </w:p>
     <w:p>
@@ -8637,7 +8357,7 @@
           <v:shape id="_x0000_i1033" type="#_x0000_t75" style="width:330pt;height:221.25pt" o:ole="">
             <v:imagedata r:id="rId18" o:title=""/>
           </v:shape>
-          <o:OLEObject Type="Embed" ProgID="Visio.Drawing.11" ShapeID="_x0000_i1033" DrawAspect="Content" ObjectID="_1357194355" r:id="rId19"/>
+          <o:OLEObject Type="Embed" ProgID="Visio.Drawing.11" ShapeID="_x0000_i1033" DrawAspect="Content" ObjectID="_1357195147" r:id="rId19"/>
         </w:object>
       </w:r>
     </w:p>
@@ -8653,13 +8373,13 @@
         <w:tblLook w:val="04A0"/>
       </w:tblPr>
       <w:tblGrid>
-        <w:gridCol w:w="1909"/>
-        <w:gridCol w:w="7661"/>
+        <w:gridCol w:w="2085"/>
+        <w:gridCol w:w="7485"/>
       </w:tblGrid>
       <w:tr>
         <w:tc>
           <w:tcPr>
-            <w:tcW w:w="0" w:type="auto"/>
+            <w:tcW w:w="2085" w:type="dxa"/>
             <w:tcBorders>
               <w:top w:val="dotted" w:sz="6" w:space="0" w:color="AAAAAA"/>
               <w:left w:val="dotted" w:sz="6" w:space="0" w:color="AAAAAA"/>
@@ -8686,13 +8406,14 @@
                 <w:rFonts w:ascii="Georgia" w:hAnsi="Georgia"/>
                 <w:color w:val="000000"/>
               </w:rPr>
+              <w:lastRenderedPageBreak/>
               <w:t>Identifier</w:t>
             </w:r>
           </w:p>
         </w:tc>
         <w:tc>
           <w:tcPr>
-            <w:tcW w:w="0" w:type="auto"/>
+            <w:tcW w:w="7485" w:type="dxa"/>
             <w:tcBorders>
               <w:top w:val="dotted" w:sz="6" w:space="0" w:color="AAAAAA"/>
               <w:left w:val="dotted" w:sz="6" w:space="0" w:color="AAAAAA"/>
@@ -8734,7 +8455,7 @@
       <w:tr>
         <w:tc>
           <w:tcPr>
-            <w:tcW w:w="0" w:type="auto"/>
+            <w:tcW w:w="2085" w:type="dxa"/>
             <w:tcBorders>
               <w:top w:val="dotted" w:sz="6" w:space="0" w:color="AAAAAA"/>
               <w:left w:val="dotted" w:sz="6" w:space="0" w:color="AAAAAA"/>
@@ -8767,7 +8488,7 @@
         </w:tc>
         <w:tc>
           <w:tcPr>
-            <w:tcW w:w="0" w:type="auto"/>
+            <w:tcW w:w="7485" w:type="dxa"/>
             <w:tcBorders>
               <w:top w:val="dotted" w:sz="6" w:space="0" w:color="AAAAAA"/>
               <w:left w:val="dotted" w:sz="6" w:space="0" w:color="AAAAAA"/>
@@ -8802,7 +8523,7 @@
       <w:tr>
         <w:tc>
           <w:tcPr>
-            <w:tcW w:w="0" w:type="auto"/>
+            <w:tcW w:w="2085" w:type="dxa"/>
             <w:tcBorders>
               <w:top w:val="dotted" w:sz="6" w:space="0" w:color="AAAAAA"/>
               <w:left w:val="dotted" w:sz="6" w:space="0" w:color="AAAAAA"/>
@@ -8835,7 +8556,7 @@
         </w:tc>
         <w:tc>
           <w:tcPr>
-            <w:tcW w:w="0" w:type="auto"/>
+            <w:tcW w:w="7485" w:type="dxa"/>
             <w:tcBorders>
               <w:top w:val="dotted" w:sz="6" w:space="0" w:color="AAAAAA"/>
               <w:left w:val="dotted" w:sz="6" w:space="0" w:color="AAAAAA"/>
@@ -8870,7 +8591,7 @@
       <w:tr>
         <w:tc>
           <w:tcPr>
-            <w:tcW w:w="0" w:type="auto"/>
+            <w:tcW w:w="2085" w:type="dxa"/>
             <w:tcBorders>
               <w:top w:val="dotted" w:sz="6" w:space="0" w:color="AAAAAA"/>
               <w:left w:val="dotted" w:sz="6" w:space="0" w:color="AAAAAA"/>
@@ -8903,7 +8624,7 @@
         </w:tc>
         <w:tc>
           <w:tcPr>
-            <w:tcW w:w="0" w:type="auto"/>
+            <w:tcW w:w="7485" w:type="dxa"/>
             <w:tcBorders>
               <w:top w:val="dotted" w:sz="6" w:space="0" w:color="AAAAAA"/>
               <w:left w:val="dotted" w:sz="6" w:space="0" w:color="AAAAAA"/>
@@ -8938,7 +8659,7 @@
       <w:tr>
         <w:tc>
           <w:tcPr>
-            <w:tcW w:w="0" w:type="auto"/>
+            <w:tcW w:w="2085" w:type="dxa"/>
             <w:tcBorders>
               <w:top w:val="dotted" w:sz="6" w:space="0" w:color="AAAAAA"/>
               <w:left w:val="dotted" w:sz="6" w:space="0" w:color="AAAAAA"/>
@@ -8971,7 +8692,7 @@
         </w:tc>
         <w:tc>
           <w:tcPr>
-            <w:tcW w:w="0" w:type="auto"/>
+            <w:tcW w:w="7485" w:type="dxa"/>
             <w:tcBorders>
               <w:top w:val="dotted" w:sz="6" w:space="0" w:color="AAAAAA"/>
               <w:left w:val="dotted" w:sz="6" w:space="0" w:color="AAAAAA"/>
@@ -9052,7 +8773,7 @@
       <w:tr>
         <w:tc>
           <w:tcPr>
-            <w:tcW w:w="0" w:type="auto"/>
+            <w:tcW w:w="2085" w:type="dxa"/>
             <w:tcBorders>
               <w:top w:val="dotted" w:sz="6" w:space="0" w:color="AAAAAA"/>
               <w:left w:val="dotted" w:sz="6" w:space="0" w:color="AAAAAA"/>
@@ -9085,7 +8806,7 @@
         </w:tc>
         <w:tc>
           <w:tcPr>
-            <w:tcW w:w="0" w:type="auto"/>
+            <w:tcW w:w="7485" w:type="dxa"/>
             <w:tcBorders>
               <w:top w:val="dotted" w:sz="6" w:space="0" w:color="AAAAAA"/>
               <w:left w:val="dotted" w:sz="6" w:space="0" w:color="AAAAAA"/>
@@ -9162,7 +8883,7 @@
       <w:tr>
         <w:tc>
           <w:tcPr>
-            <w:tcW w:w="0" w:type="auto"/>
+            <w:tcW w:w="2085" w:type="dxa"/>
             <w:tcBorders>
               <w:top w:val="dotted" w:sz="6" w:space="0" w:color="AAAAAA"/>
               <w:left w:val="dotted" w:sz="6" w:space="0" w:color="AAAAAA"/>
@@ -9189,14 +8910,13 @@
                 <w:rFonts w:ascii="Georgia" w:hAnsi="Georgia"/>
                 <w:color w:val="000000"/>
               </w:rPr>
-              <w:lastRenderedPageBreak/>
               <w:t>Post Conditions</w:t>
             </w:r>
           </w:p>
         </w:tc>
         <w:tc>
           <w:tcPr>
-            <w:tcW w:w="0" w:type="auto"/>
+            <w:tcW w:w="7485" w:type="dxa"/>
             <w:tcBorders>
               <w:top w:val="dotted" w:sz="6" w:space="0" w:color="AAAAAA"/>
               <w:left w:val="dotted" w:sz="6" w:space="0" w:color="AAAAAA"/>
@@ -9254,14 +8974,12 @@
         </w:rPr>
         <w:t xml:space="preserve"> - Discharge Patient</w:t>
       </w:r>
-      <w:r>
-        <w:br/>
-      </w:r>
-      <w:r>
-        <w:rPr>
-          <w:rFonts w:ascii="Georgia" w:hAnsi="Georgia"/>
-          <w:color w:val="000000"/>
-        </w:rPr>
+    </w:p>
+    <w:p>
+      <w:pPr>
+        <w:pStyle w:val="KNormal"/>
+      </w:pPr>
+      <w:r>
         <w:t>Care has been provided and the patient is to leave the facility.</w:t>
       </w:r>
     </w:p>
@@ -9275,7 +8993,7 @@
           <v:shape id="_x0000_i1034" type="#_x0000_t75" style="width:382.5pt;height:221.25pt" o:ole="">
             <v:imagedata r:id="rId20" o:title=""/>
           </v:shape>
-          <o:OLEObject Type="Embed" ProgID="Visio.Drawing.11" ShapeID="_x0000_i1034" DrawAspect="Content" ObjectID="_1357194356" r:id="rId21"/>
+          <o:OLEObject Type="Embed" ProgID="Visio.Drawing.11" ShapeID="_x0000_i1034" DrawAspect="Content" ObjectID="_1357195148" r:id="rId21"/>
         </w:object>
       </w:r>
     </w:p>
@@ -9291,13 +9009,13 @@
         <w:tblLook w:val="04A0"/>
       </w:tblPr>
       <w:tblGrid>
-        <w:gridCol w:w="1892"/>
-        <w:gridCol w:w="7221"/>
+        <w:gridCol w:w="2085"/>
+        <w:gridCol w:w="7028"/>
       </w:tblGrid>
       <w:tr>
         <w:tc>
           <w:tcPr>
-            <w:tcW w:w="0" w:type="auto"/>
+            <w:tcW w:w="2085" w:type="dxa"/>
             <w:tcBorders>
               <w:top w:val="dotted" w:sz="6" w:space="0" w:color="AAAAAA"/>
               <w:left w:val="dotted" w:sz="6" w:space="0" w:color="AAAAAA"/>
@@ -9330,7 +9048,7 @@
         </w:tc>
         <w:tc>
           <w:tcPr>
-            <w:tcW w:w="0" w:type="auto"/>
+            <w:tcW w:w="7028" w:type="dxa"/>
             <w:tcBorders>
               <w:top w:val="dotted" w:sz="6" w:space="0" w:color="AAAAAA"/>
               <w:left w:val="dotted" w:sz="6" w:space="0" w:color="AAAAAA"/>
@@ -9372,7 +9090,7 @@
       <w:tr>
         <w:tc>
           <w:tcPr>
-            <w:tcW w:w="0" w:type="auto"/>
+            <w:tcW w:w="2085" w:type="dxa"/>
             <w:tcBorders>
               <w:top w:val="dotted" w:sz="6" w:space="0" w:color="AAAAAA"/>
               <w:left w:val="dotted" w:sz="6" w:space="0" w:color="AAAAAA"/>
@@ -9399,13 +9117,14 @@
                 <w:rFonts w:ascii="Georgia" w:hAnsi="Georgia"/>
                 <w:color w:val="000000"/>
               </w:rPr>
+              <w:lastRenderedPageBreak/>
               <w:t>Description</w:t>
             </w:r>
           </w:p>
         </w:tc>
         <w:tc>
           <w:tcPr>
-            <w:tcW w:w="0" w:type="auto"/>
+            <w:tcW w:w="7028" w:type="dxa"/>
             <w:tcBorders>
               <w:top w:val="dotted" w:sz="6" w:space="0" w:color="AAAAAA"/>
               <w:left w:val="dotted" w:sz="6" w:space="0" w:color="AAAAAA"/>
@@ -9440,7 +9159,7 @@
       <w:tr>
         <w:tc>
           <w:tcPr>
-            <w:tcW w:w="0" w:type="auto"/>
+            <w:tcW w:w="2085" w:type="dxa"/>
             <w:tcBorders>
               <w:top w:val="dotted" w:sz="6" w:space="0" w:color="AAAAAA"/>
               <w:left w:val="dotted" w:sz="6" w:space="0" w:color="AAAAAA"/>
@@ -9473,7 +9192,7 @@
         </w:tc>
         <w:tc>
           <w:tcPr>
-            <w:tcW w:w="0" w:type="auto"/>
+            <w:tcW w:w="7028" w:type="dxa"/>
             <w:tcBorders>
               <w:top w:val="dotted" w:sz="6" w:space="0" w:color="AAAAAA"/>
               <w:left w:val="dotted" w:sz="6" w:space="0" w:color="AAAAAA"/>
@@ -9508,7 +9227,7 @@
       <w:tr>
         <w:tc>
           <w:tcPr>
-            <w:tcW w:w="0" w:type="auto"/>
+            <w:tcW w:w="2085" w:type="dxa"/>
             <w:tcBorders>
               <w:top w:val="dotted" w:sz="6" w:space="0" w:color="AAAAAA"/>
               <w:left w:val="dotted" w:sz="6" w:space="0" w:color="AAAAAA"/>
@@ -9541,7 +9260,7 @@
         </w:tc>
         <w:tc>
           <w:tcPr>
-            <w:tcW w:w="0" w:type="auto"/>
+            <w:tcW w:w="7028" w:type="dxa"/>
             <w:tcBorders>
               <w:top w:val="dotted" w:sz="6" w:space="0" w:color="AAAAAA"/>
               <w:left w:val="dotted" w:sz="6" w:space="0" w:color="AAAAAA"/>
@@ -9576,7 +9295,7 @@
       <w:tr>
         <w:tc>
           <w:tcPr>
-            <w:tcW w:w="0" w:type="auto"/>
+            <w:tcW w:w="2085" w:type="dxa"/>
             <w:tcBorders>
               <w:top w:val="dotted" w:sz="6" w:space="0" w:color="AAAAAA"/>
               <w:left w:val="dotted" w:sz="6" w:space="0" w:color="AAAAAA"/>
@@ -9609,7 +9328,7 @@
         </w:tc>
         <w:tc>
           <w:tcPr>
-            <w:tcW w:w="0" w:type="auto"/>
+            <w:tcW w:w="7028" w:type="dxa"/>
             <w:tcBorders>
               <w:top w:val="dotted" w:sz="6" w:space="0" w:color="AAAAAA"/>
               <w:left w:val="dotted" w:sz="6" w:space="0" w:color="AAAAAA"/>
@@ -9683,7 +9402,7 @@
       <w:tr>
         <w:tc>
           <w:tcPr>
-            <w:tcW w:w="0" w:type="auto"/>
+            <w:tcW w:w="2085" w:type="dxa"/>
             <w:tcBorders>
               <w:top w:val="dotted" w:sz="6" w:space="0" w:color="AAAAAA"/>
               <w:left w:val="dotted" w:sz="6" w:space="0" w:color="AAAAAA"/>
@@ -9716,7 +9435,7 @@
         </w:tc>
         <w:tc>
           <w:tcPr>
-            <w:tcW w:w="0" w:type="auto"/>
+            <w:tcW w:w="7028" w:type="dxa"/>
             <w:tcBorders>
               <w:top w:val="dotted" w:sz="6" w:space="0" w:color="AAAAAA"/>
               <w:left w:val="dotted" w:sz="6" w:space="0" w:color="AAAAAA"/>
@@ -9774,14 +9493,12 @@
         </w:rPr>
         <w:t xml:space="preserve"> - Record Patient Vitals</w:t>
       </w:r>
-      <w:r>
-        <w:br/>
-      </w:r>
-      <w:r>
-        <w:rPr>
-          <w:rFonts w:ascii="Georgia" w:hAnsi="Georgia"/>
-          <w:color w:val="000000"/>
-        </w:rPr>
+    </w:p>
+    <w:p>
+      <w:pPr>
+        <w:pStyle w:val="KNormal"/>
+      </w:pPr>
+      <w:r>
         <w:t>During a patient’s stay at the facility a staff member will record their vitals initially and then on a regular basis.</w:t>
       </w:r>
     </w:p>
@@ -9795,7 +9512,7 @@
           <v:shape id="_x0000_i1035" type="#_x0000_t75" style="width:382.5pt;height:221.25pt" o:ole="">
             <v:imagedata r:id="rId22" o:title=""/>
           </v:shape>
-          <o:OLEObject Type="Embed" ProgID="Visio.Drawing.11" ShapeID="_x0000_i1035" DrawAspect="Content" ObjectID="_1357194357" r:id="rId23"/>
+          <o:OLEObject Type="Embed" ProgID="Visio.Drawing.11" ShapeID="_x0000_i1035" DrawAspect="Content" ObjectID="_1357195149" r:id="rId23"/>
         </w:object>
       </w:r>
     </w:p>
@@ -9811,13 +9528,13 @@
         <w:tblLook w:val="04A0"/>
       </w:tblPr>
       <w:tblGrid>
-        <w:gridCol w:w="1892"/>
-        <w:gridCol w:w="7663"/>
+        <w:gridCol w:w="2085"/>
+        <w:gridCol w:w="7470"/>
       </w:tblGrid>
       <w:tr>
         <w:tc>
           <w:tcPr>
-            <w:tcW w:w="0" w:type="auto"/>
+            <w:tcW w:w="2085" w:type="dxa"/>
             <w:tcBorders>
               <w:top w:val="dotted" w:sz="6" w:space="0" w:color="AAAAAA"/>
               <w:left w:val="dotted" w:sz="6" w:space="0" w:color="AAAAAA"/>
@@ -9850,7 +9567,7 @@
         </w:tc>
         <w:tc>
           <w:tcPr>
-            <w:tcW w:w="7663" w:type="dxa"/>
+            <w:tcW w:w="7470" w:type="dxa"/>
             <w:tcBorders>
               <w:top w:val="dotted" w:sz="6" w:space="0" w:color="AAAAAA"/>
               <w:left w:val="dotted" w:sz="6" w:space="0" w:color="AAAAAA"/>
@@ -9892,7 +9609,7 @@
       <w:tr>
         <w:tc>
           <w:tcPr>
-            <w:tcW w:w="0" w:type="auto"/>
+            <w:tcW w:w="2085" w:type="dxa"/>
             <w:tcBorders>
               <w:top w:val="dotted" w:sz="6" w:space="0" w:color="AAAAAA"/>
               <w:left w:val="dotted" w:sz="6" w:space="0" w:color="AAAAAA"/>
@@ -9925,7 +9642,7 @@
         </w:tc>
         <w:tc>
           <w:tcPr>
-            <w:tcW w:w="7663" w:type="dxa"/>
+            <w:tcW w:w="7470" w:type="dxa"/>
             <w:tcBorders>
               <w:top w:val="dotted" w:sz="6" w:space="0" w:color="AAAAAA"/>
               <w:left w:val="dotted" w:sz="6" w:space="0" w:color="AAAAAA"/>
@@ -9960,7 +9677,7 @@
       <w:tr>
         <w:tc>
           <w:tcPr>
-            <w:tcW w:w="0" w:type="auto"/>
+            <w:tcW w:w="2085" w:type="dxa"/>
             <w:tcBorders>
               <w:top w:val="dotted" w:sz="6" w:space="0" w:color="AAAAAA"/>
               <w:left w:val="dotted" w:sz="6" w:space="0" w:color="AAAAAA"/>
@@ -9993,7 +9710,7 @@
         </w:tc>
         <w:tc>
           <w:tcPr>
-            <w:tcW w:w="7663" w:type="dxa"/>
+            <w:tcW w:w="7470" w:type="dxa"/>
             <w:tcBorders>
               <w:top w:val="dotted" w:sz="6" w:space="0" w:color="AAAAAA"/>
               <w:left w:val="dotted" w:sz="6" w:space="0" w:color="AAAAAA"/>
@@ -10028,7 +9745,7 @@
       <w:tr>
         <w:tc>
           <w:tcPr>
-            <w:tcW w:w="0" w:type="auto"/>
+            <w:tcW w:w="2085" w:type="dxa"/>
             <w:tcBorders>
               <w:top w:val="dotted" w:sz="6" w:space="0" w:color="AAAAAA"/>
               <w:left w:val="dotted" w:sz="6" w:space="0" w:color="AAAAAA"/>
@@ -10055,13 +9772,14 @@
                 <w:rFonts w:ascii="Georgia" w:hAnsi="Georgia"/>
                 <w:color w:val="000000"/>
               </w:rPr>
+              <w:lastRenderedPageBreak/>
               <w:t>Preconditions</w:t>
             </w:r>
           </w:p>
         </w:tc>
         <w:tc>
           <w:tcPr>
-            <w:tcW w:w="7663" w:type="dxa"/>
+            <w:tcW w:w="7470" w:type="dxa"/>
             <w:tcBorders>
               <w:top w:val="dotted" w:sz="6" w:space="0" w:color="AAAAAA"/>
               <w:left w:val="dotted" w:sz="6" w:space="0" w:color="AAAAAA"/>
@@ -10096,7 +9814,7 @@
       <w:tr>
         <w:tc>
           <w:tcPr>
-            <w:tcW w:w="0" w:type="auto"/>
+            <w:tcW w:w="2085" w:type="dxa"/>
             <w:tcBorders>
               <w:top w:val="dotted" w:sz="6" w:space="0" w:color="AAAAAA"/>
               <w:left w:val="dotted" w:sz="6" w:space="0" w:color="AAAAAA"/>
@@ -10129,7 +9847,7 @@
         </w:tc>
         <w:tc>
           <w:tcPr>
-            <w:tcW w:w="7663" w:type="dxa"/>
+            <w:tcW w:w="7470" w:type="dxa"/>
             <w:tcBorders>
               <w:top w:val="dotted" w:sz="6" w:space="0" w:color="AAAAAA"/>
               <w:left w:val="dotted" w:sz="6" w:space="0" w:color="AAAAAA"/>
@@ -10189,7 +9907,7 @@
       <w:tr>
         <w:tc>
           <w:tcPr>
-            <w:tcW w:w="0" w:type="auto"/>
+            <w:tcW w:w="2085" w:type="dxa"/>
             <w:tcBorders>
               <w:top w:val="dotted" w:sz="6" w:space="0" w:color="AAAAAA"/>
               <w:left w:val="dotted" w:sz="6" w:space="0" w:color="AAAAAA"/>
@@ -10222,7 +9940,7 @@
         </w:tc>
         <w:tc>
           <w:tcPr>
-            <w:tcW w:w="7663" w:type="dxa"/>
+            <w:tcW w:w="7470" w:type="dxa"/>
             <w:tcBorders>
               <w:top w:val="dotted" w:sz="6" w:space="0" w:color="AAAAAA"/>
               <w:left w:val="dotted" w:sz="6" w:space="0" w:color="AAAAAA"/>
@@ -10286,14 +10004,12 @@
         </w:rPr>
         <w:t xml:space="preserve"> - Create New Encounter</w:t>
       </w:r>
-      <w:r>
-        <w:br/>
-      </w:r>
-      <w:r>
-        <w:rPr>
-          <w:rFonts w:ascii="Georgia" w:hAnsi="Georgia"/>
-          <w:color w:val="000000"/>
-        </w:rPr>
+    </w:p>
+    <w:p>
+      <w:pPr>
+        <w:pStyle w:val="KNormal"/>
+      </w:pPr>
+      <w:r>
         <w:t>Each time the physician performs a significant visit with the patient he or she will create an encounter to record their impressions, take notes, perform diagnoses, and issue orders for the nursing staff.</w:t>
       </w:r>
     </w:p>
@@ -10307,7 +10023,7 @@
           <v:shape id="_x0000_i1036" type="#_x0000_t75" style="width:324.75pt;height:221.25pt" o:ole="">
             <v:imagedata r:id="rId24" o:title=""/>
           </v:shape>
-          <o:OLEObject Type="Embed" ProgID="Visio.Drawing.11" ShapeID="_x0000_i1036" DrawAspect="Content" ObjectID="_1357194358" r:id="rId25"/>
+          <o:OLEObject Type="Embed" ProgID="Visio.Drawing.11" ShapeID="_x0000_i1036" DrawAspect="Content" ObjectID="_1357195150" r:id="rId25"/>
         </w:object>
       </w:r>
     </w:p>
@@ -10323,13 +10039,13 @@
         <w:tblLook w:val="04A0"/>
       </w:tblPr>
       <w:tblGrid>
-        <w:gridCol w:w="1870"/>
-        <w:gridCol w:w="7700"/>
+        <w:gridCol w:w="2085"/>
+        <w:gridCol w:w="7485"/>
       </w:tblGrid>
       <w:tr>
         <w:tc>
           <w:tcPr>
-            <w:tcW w:w="0" w:type="auto"/>
+            <w:tcW w:w="2085" w:type="dxa"/>
             <w:tcBorders>
               <w:top w:val="dotted" w:sz="6" w:space="0" w:color="AAAAAA"/>
               <w:left w:val="dotted" w:sz="6" w:space="0" w:color="AAAAAA"/>
@@ -10362,7 +10078,7 @@
         </w:tc>
         <w:tc>
           <w:tcPr>
-            <w:tcW w:w="0" w:type="auto"/>
+            <w:tcW w:w="7485" w:type="dxa"/>
             <w:tcBorders>
               <w:top w:val="dotted" w:sz="6" w:space="0" w:color="AAAAAA"/>
               <w:left w:val="dotted" w:sz="6" w:space="0" w:color="AAAAAA"/>
@@ -10404,7 +10120,7 @@
       <w:tr>
         <w:tc>
           <w:tcPr>
-            <w:tcW w:w="0" w:type="auto"/>
+            <w:tcW w:w="2085" w:type="dxa"/>
             <w:tcBorders>
               <w:top w:val="dotted" w:sz="6" w:space="0" w:color="AAAAAA"/>
               <w:left w:val="dotted" w:sz="6" w:space="0" w:color="AAAAAA"/>
@@ -10437,7 +10153,7 @@
         </w:tc>
         <w:tc>
           <w:tcPr>
-            <w:tcW w:w="0" w:type="auto"/>
+            <w:tcW w:w="7485" w:type="dxa"/>
             <w:tcBorders>
               <w:top w:val="dotted" w:sz="6" w:space="0" w:color="AAAAAA"/>
               <w:left w:val="dotted" w:sz="6" w:space="0" w:color="AAAAAA"/>
@@ -10493,7 +10209,7 @@
       <w:tr>
         <w:tc>
           <w:tcPr>
-            <w:tcW w:w="0" w:type="auto"/>
+            <w:tcW w:w="2085" w:type="dxa"/>
             <w:tcBorders>
               <w:top w:val="dotted" w:sz="6" w:space="0" w:color="AAAAAA"/>
               <w:left w:val="dotted" w:sz="6" w:space="0" w:color="AAAAAA"/>
@@ -10526,7 +10242,7 @@
         </w:tc>
         <w:tc>
           <w:tcPr>
-            <w:tcW w:w="0" w:type="auto"/>
+            <w:tcW w:w="7485" w:type="dxa"/>
             <w:tcBorders>
               <w:top w:val="dotted" w:sz="6" w:space="0" w:color="AAAAAA"/>
               <w:left w:val="dotted" w:sz="6" w:space="0" w:color="AAAAAA"/>
@@ -10561,7 +10277,7 @@
       <w:tr>
         <w:tc>
           <w:tcPr>
-            <w:tcW w:w="0" w:type="auto"/>
+            <w:tcW w:w="2085" w:type="dxa"/>
             <w:tcBorders>
               <w:top w:val="dotted" w:sz="6" w:space="0" w:color="AAAAAA"/>
               <w:left w:val="dotted" w:sz="6" w:space="0" w:color="AAAAAA"/>
@@ -10594,7 +10310,7 @@
         </w:tc>
         <w:tc>
           <w:tcPr>
-            <w:tcW w:w="0" w:type="auto"/>
+            <w:tcW w:w="7485" w:type="dxa"/>
             <w:tcBorders>
               <w:top w:val="dotted" w:sz="6" w:space="0" w:color="AAAAAA"/>
               <w:left w:val="dotted" w:sz="6" w:space="0" w:color="AAAAAA"/>
@@ -10629,7 +10345,7 @@
       <w:tr>
         <w:tc>
           <w:tcPr>
-            <w:tcW w:w="0" w:type="auto"/>
+            <w:tcW w:w="2085" w:type="dxa"/>
             <w:tcBorders>
               <w:top w:val="dotted" w:sz="6" w:space="0" w:color="AAAAAA"/>
               <w:left w:val="dotted" w:sz="6" w:space="0" w:color="AAAAAA"/>
@@ -10656,13 +10372,14 @@
                 <w:rFonts w:ascii="Georgia" w:hAnsi="Georgia"/>
                 <w:color w:val="000000"/>
               </w:rPr>
+              <w:lastRenderedPageBreak/>
               <w:t>Flow of Events</w:t>
             </w:r>
           </w:p>
         </w:tc>
         <w:tc>
           <w:tcPr>
-            <w:tcW w:w="0" w:type="auto"/>
+            <w:tcW w:w="7485" w:type="dxa"/>
             <w:tcBorders>
               <w:top w:val="dotted" w:sz="6" w:space="0" w:color="AAAAAA"/>
               <w:left w:val="dotted" w:sz="6" w:space="0" w:color="AAAAAA"/>
@@ -10742,7 +10459,7 @@
       <w:tr>
         <w:tc>
           <w:tcPr>
-            <w:tcW w:w="0" w:type="auto"/>
+            <w:tcW w:w="2085" w:type="dxa"/>
             <w:tcBorders>
               <w:top w:val="dotted" w:sz="6" w:space="0" w:color="AAAAAA"/>
               <w:left w:val="dotted" w:sz="6" w:space="0" w:color="AAAAAA"/>
@@ -10775,7 +10492,7 @@
         </w:tc>
         <w:tc>
           <w:tcPr>
-            <w:tcW w:w="0" w:type="auto"/>
+            <w:tcW w:w="7485" w:type="dxa"/>
             <w:tcBorders>
               <w:top w:val="dotted" w:sz="6" w:space="0" w:color="AAAAAA"/>
               <w:left w:val="dotted" w:sz="6" w:space="0" w:color="AAAAAA"/>
@@ -10833,24 +10550,13 @@
         </w:rPr>
         <w:t xml:space="preserve"> - Add Notes to Patient Record</w:t>
       </w:r>
-      <w:r>
-        <w:br/>
-      </w:r>
-      <w:proofErr w:type="gramStart"/>
-      <w:r>
-        <w:rPr>
-          <w:rFonts w:ascii="Georgia" w:hAnsi="Georgia"/>
-          <w:color w:val="000000"/>
-        </w:rPr>
-        <w:t>During</w:t>
-      </w:r>
-      <w:proofErr w:type="gramEnd"/>
-      <w:r>
-        <w:rPr>
-          <w:rFonts w:ascii="Georgia" w:hAnsi="Georgia"/>
-          <w:color w:val="000000"/>
-        </w:rPr>
-        <w:t xml:space="preserve"> an encounter between either a physician or a nurse and a patient notes may be taken in free form.</w:t>
+    </w:p>
+    <w:p>
+      <w:pPr>
+        <w:pStyle w:val="KNormal"/>
+      </w:pPr>
+      <w:r>
+        <w:t>During an encounter between either a physician or a nurse and a patient notes may be taken in free form.</w:t>
       </w:r>
     </w:p>
     <w:p>
@@ -10863,7 +10569,7 @@
           <v:shape id="_x0000_i1037" type="#_x0000_t75" style="width:376.5pt;height:221.25pt" o:ole="">
             <v:imagedata r:id="rId26" o:title=""/>
           </v:shape>
-          <o:OLEObject Type="Embed" ProgID="Visio.Drawing.11" ShapeID="_x0000_i1037" DrawAspect="Content" ObjectID="_1357194359" r:id="rId27"/>
+          <o:OLEObject Type="Embed" ProgID="Visio.Drawing.11" ShapeID="_x0000_i1037" DrawAspect="Content" ObjectID="_1357195151" r:id="rId27"/>
         </w:object>
       </w:r>
     </w:p>
@@ -10879,13 +10585,13 @@
         <w:tblLook w:val="04A0"/>
       </w:tblPr>
       <w:tblGrid>
-        <w:gridCol w:w="1892"/>
-        <w:gridCol w:w="7171"/>
+        <w:gridCol w:w="2085"/>
+        <w:gridCol w:w="6978"/>
       </w:tblGrid>
       <w:tr>
         <w:tc>
           <w:tcPr>
-            <w:tcW w:w="0" w:type="auto"/>
+            <w:tcW w:w="2085" w:type="dxa"/>
             <w:tcBorders>
               <w:top w:val="dotted" w:sz="6" w:space="0" w:color="AAAAAA"/>
               <w:left w:val="dotted" w:sz="6" w:space="0" w:color="AAAAAA"/>
@@ -10918,7 +10624,7 @@
         </w:tc>
         <w:tc>
           <w:tcPr>
-            <w:tcW w:w="0" w:type="auto"/>
+            <w:tcW w:w="6978" w:type="dxa"/>
             <w:tcBorders>
               <w:top w:val="dotted" w:sz="6" w:space="0" w:color="AAAAAA"/>
               <w:left w:val="dotted" w:sz="6" w:space="0" w:color="AAAAAA"/>
@@ -10960,7 +10666,7 @@
       <w:tr>
         <w:tc>
           <w:tcPr>
-            <w:tcW w:w="0" w:type="auto"/>
+            <w:tcW w:w="2085" w:type="dxa"/>
             <w:tcBorders>
               <w:top w:val="dotted" w:sz="6" w:space="0" w:color="AAAAAA"/>
               <w:left w:val="dotted" w:sz="6" w:space="0" w:color="AAAAAA"/>
@@ -10993,7 +10699,7 @@
         </w:tc>
         <w:tc>
           <w:tcPr>
-            <w:tcW w:w="0" w:type="auto"/>
+            <w:tcW w:w="6978" w:type="dxa"/>
             <w:tcBorders>
               <w:top w:val="dotted" w:sz="6" w:space="0" w:color="AAAAAA"/>
               <w:left w:val="dotted" w:sz="6" w:space="0" w:color="AAAAAA"/>
@@ -11028,7 +10734,7 @@
       <w:tr>
         <w:tc>
           <w:tcPr>
-            <w:tcW w:w="0" w:type="auto"/>
+            <w:tcW w:w="2085" w:type="dxa"/>
             <w:tcBorders>
               <w:top w:val="dotted" w:sz="6" w:space="0" w:color="AAAAAA"/>
               <w:left w:val="dotted" w:sz="6" w:space="0" w:color="AAAAAA"/>
@@ -11061,7 +10767,7 @@
         </w:tc>
         <w:tc>
           <w:tcPr>
-            <w:tcW w:w="0" w:type="auto"/>
+            <w:tcW w:w="6978" w:type="dxa"/>
             <w:tcBorders>
               <w:top w:val="dotted" w:sz="6" w:space="0" w:color="AAAAAA"/>
               <w:left w:val="dotted" w:sz="6" w:space="0" w:color="AAAAAA"/>
@@ -11096,7 +10802,7 @@
       <w:tr>
         <w:tc>
           <w:tcPr>
-            <w:tcW w:w="0" w:type="auto"/>
+            <w:tcW w:w="2085" w:type="dxa"/>
             <w:tcBorders>
               <w:top w:val="dotted" w:sz="6" w:space="0" w:color="AAAAAA"/>
               <w:left w:val="dotted" w:sz="6" w:space="0" w:color="AAAAAA"/>
@@ -11129,7 +10835,7 @@
         </w:tc>
         <w:tc>
           <w:tcPr>
-            <w:tcW w:w="0" w:type="auto"/>
+            <w:tcW w:w="6978" w:type="dxa"/>
             <w:tcBorders>
               <w:top w:val="dotted" w:sz="6" w:space="0" w:color="AAAAAA"/>
               <w:left w:val="dotted" w:sz="6" w:space="0" w:color="AAAAAA"/>
@@ -11164,7 +10870,7 @@
       <w:tr>
         <w:tc>
           <w:tcPr>
-            <w:tcW w:w="0" w:type="auto"/>
+            <w:tcW w:w="2085" w:type="dxa"/>
             <w:tcBorders>
               <w:top w:val="dotted" w:sz="6" w:space="0" w:color="AAAAAA"/>
               <w:left w:val="dotted" w:sz="6" w:space="0" w:color="AAAAAA"/>
@@ -11191,13 +10897,14 @@
                 <w:rFonts w:ascii="Georgia" w:hAnsi="Georgia"/>
                 <w:color w:val="000000"/>
               </w:rPr>
+              <w:lastRenderedPageBreak/>
               <w:t>Flow of Events</w:t>
             </w:r>
           </w:p>
         </w:tc>
         <w:tc>
           <w:tcPr>
-            <w:tcW w:w="0" w:type="auto"/>
+            <w:tcW w:w="6978" w:type="dxa"/>
             <w:tcBorders>
               <w:top w:val="dotted" w:sz="6" w:space="0" w:color="AAAAAA"/>
               <w:left w:val="dotted" w:sz="6" w:space="0" w:color="AAAAAA"/>
@@ -11277,7 +10984,7 @@
       <w:tr>
         <w:tc>
           <w:tcPr>
-            <w:tcW w:w="0" w:type="auto"/>
+            <w:tcW w:w="2085" w:type="dxa"/>
             <w:tcBorders>
               <w:top w:val="dotted" w:sz="6" w:space="0" w:color="AAAAAA"/>
               <w:left w:val="dotted" w:sz="6" w:space="0" w:color="AAAAAA"/>
@@ -11310,7 +11017,7 @@
         </w:tc>
         <w:tc>
           <w:tcPr>
-            <w:tcW w:w="0" w:type="auto"/>
+            <w:tcW w:w="6978" w:type="dxa"/>
             <w:tcBorders>
               <w:top w:val="dotted" w:sz="6" w:space="0" w:color="AAAAAA"/>
               <w:left w:val="dotted" w:sz="6" w:space="0" w:color="AAAAAA"/>
@@ -11368,14 +11075,12 @@
         </w:rPr>
         <w:t xml:space="preserve"> - View Patient History</w:t>
       </w:r>
-      <w:r>
-        <w:br/>
-      </w:r>
-      <w:r>
-        <w:rPr>
-          <w:rFonts w:ascii="Georgia" w:hAnsi="Georgia"/>
-          <w:color w:val="000000"/>
-        </w:rPr>
+    </w:p>
+    <w:p>
+      <w:pPr>
+        <w:pStyle w:val="KNormal"/>
+      </w:pPr>
+      <w:r>
         <w:t>A physician or nurse may view the patient’s recorded medical history. This information would include past encounters and related notes, vital signs, and possibly symptoms.</w:t>
       </w:r>
     </w:p>
@@ -11389,7 +11094,7 @@
           <v:shape id="_x0000_i1038" type="#_x0000_t75" style="width:382.5pt;height:221.25pt" o:ole="">
             <v:imagedata r:id="rId28" o:title=""/>
           </v:shape>
-          <o:OLEObject Type="Embed" ProgID="Visio.Drawing.11" ShapeID="_x0000_i1038" DrawAspect="Content" ObjectID="_1357194360" r:id="rId29"/>
+          <o:OLEObject Type="Embed" ProgID="Visio.Drawing.11" ShapeID="_x0000_i1038" DrawAspect="Content" ObjectID="_1357195152" r:id="rId29"/>
         </w:object>
       </w:r>
     </w:p>
@@ -11405,13 +11110,13 @@
         <w:tblLook w:val="04A0"/>
       </w:tblPr>
       <w:tblGrid>
-        <w:gridCol w:w="1813"/>
-        <w:gridCol w:w="7757"/>
+        <w:gridCol w:w="2085"/>
+        <w:gridCol w:w="7485"/>
       </w:tblGrid>
       <w:tr>
         <w:tc>
           <w:tcPr>
-            <w:tcW w:w="0" w:type="auto"/>
+            <w:tcW w:w="2085" w:type="dxa"/>
             <w:tcBorders>
               <w:top w:val="dotted" w:sz="6" w:space="0" w:color="AAAAAA"/>
               <w:left w:val="dotted" w:sz="6" w:space="0" w:color="AAAAAA"/>
@@ -11444,7 +11149,7 @@
         </w:tc>
         <w:tc>
           <w:tcPr>
-            <w:tcW w:w="0" w:type="auto"/>
+            <w:tcW w:w="7485" w:type="dxa"/>
             <w:tcBorders>
               <w:top w:val="dotted" w:sz="6" w:space="0" w:color="AAAAAA"/>
               <w:left w:val="dotted" w:sz="6" w:space="0" w:color="AAAAAA"/>
@@ -11486,7 +11191,7 @@
       <w:tr>
         <w:tc>
           <w:tcPr>
-            <w:tcW w:w="0" w:type="auto"/>
+            <w:tcW w:w="2085" w:type="dxa"/>
             <w:tcBorders>
               <w:top w:val="dotted" w:sz="6" w:space="0" w:color="AAAAAA"/>
               <w:left w:val="dotted" w:sz="6" w:space="0" w:color="AAAAAA"/>
@@ -11519,7 +11224,7 @@
         </w:tc>
         <w:tc>
           <w:tcPr>
-            <w:tcW w:w="0" w:type="auto"/>
+            <w:tcW w:w="7485" w:type="dxa"/>
             <w:tcBorders>
               <w:top w:val="dotted" w:sz="6" w:space="0" w:color="AAAAAA"/>
               <w:left w:val="dotted" w:sz="6" w:space="0" w:color="AAAAAA"/>
@@ -11554,7 +11259,7 @@
       <w:tr>
         <w:tc>
           <w:tcPr>
-            <w:tcW w:w="0" w:type="auto"/>
+            <w:tcW w:w="2085" w:type="dxa"/>
             <w:tcBorders>
               <w:top w:val="dotted" w:sz="6" w:space="0" w:color="AAAAAA"/>
               <w:left w:val="dotted" w:sz="6" w:space="0" w:color="AAAAAA"/>
@@ -11587,7 +11292,7 @@
         </w:tc>
         <w:tc>
           <w:tcPr>
-            <w:tcW w:w="0" w:type="auto"/>
+            <w:tcW w:w="7485" w:type="dxa"/>
             <w:tcBorders>
               <w:top w:val="dotted" w:sz="6" w:space="0" w:color="AAAAAA"/>
               <w:left w:val="dotted" w:sz="6" w:space="0" w:color="AAAAAA"/>
@@ -11622,7 +11327,7 @@
       <w:tr>
         <w:tc>
           <w:tcPr>
-            <w:tcW w:w="0" w:type="auto"/>
+            <w:tcW w:w="2085" w:type="dxa"/>
             <w:tcBorders>
               <w:top w:val="dotted" w:sz="6" w:space="0" w:color="AAAAAA"/>
               <w:left w:val="dotted" w:sz="6" w:space="0" w:color="AAAAAA"/>
@@ -11655,7 +11360,7 @@
         </w:tc>
         <w:tc>
           <w:tcPr>
-            <w:tcW w:w="0" w:type="auto"/>
+            <w:tcW w:w="7485" w:type="dxa"/>
             <w:tcBorders>
               <w:top w:val="dotted" w:sz="6" w:space="0" w:color="AAAAAA"/>
               <w:left w:val="dotted" w:sz="6" w:space="0" w:color="AAAAAA"/>
@@ -11700,7 +11405,7 @@
       <w:tr>
         <w:tc>
           <w:tcPr>
-            <w:tcW w:w="0" w:type="auto"/>
+            <w:tcW w:w="2085" w:type="dxa"/>
             <w:tcBorders>
               <w:top w:val="dotted" w:sz="6" w:space="0" w:color="AAAAAA"/>
               <w:left w:val="dotted" w:sz="6" w:space="0" w:color="AAAAAA"/>
@@ -11727,13 +11432,14 @@
                 <w:rFonts w:ascii="Georgia" w:hAnsi="Georgia"/>
                 <w:color w:val="000000"/>
               </w:rPr>
+              <w:lastRenderedPageBreak/>
               <w:t>Flow of Events</w:t>
             </w:r>
           </w:p>
         </w:tc>
         <w:tc>
           <w:tcPr>
-            <w:tcW w:w="0" w:type="auto"/>
+            <w:tcW w:w="7485" w:type="dxa"/>
             <w:tcBorders>
               <w:top w:val="dotted" w:sz="6" w:space="0" w:color="AAAAAA"/>
               <w:left w:val="dotted" w:sz="6" w:space="0" w:color="AAAAAA"/>
@@ -11847,7 +11553,7 @@
       <w:tr>
         <w:tc>
           <w:tcPr>
-            <w:tcW w:w="0" w:type="auto"/>
+            <w:tcW w:w="2085" w:type="dxa"/>
             <w:tcBorders>
               <w:top w:val="dotted" w:sz="6" w:space="0" w:color="AAAAAA"/>
               <w:left w:val="dotted" w:sz="6" w:space="0" w:color="AAAAAA"/>
@@ -11880,7 +11586,7 @@
         </w:tc>
         <w:tc>
           <w:tcPr>
-            <w:tcW w:w="0" w:type="auto"/>
+            <w:tcW w:w="7485" w:type="dxa"/>
             <w:tcBorders>
               <w:top w:val="dotted" w:sz="6" w:space="0" w:color="AAAAAA"/>
               <w:left w:val="dotted" w:sz="6" w:space="0" w:color="AAAAAA"/>
@@ -11944,32 +11650,18 @@
         </w:rPr>
         <w:t xml:space="preserve"> Patient Allergy</w:t>
       </w:r>
-      <w:r>
-        <w:br/>
-      </w:r>
-      <w:r>
-        <w:rPr>
-          <w:rFonts w:ascii="Georgia" w:hAnsi="Georgia"/>
-          <w:color w:val="000000"/>
-        </w:rPr>
+    </w:p>
+    <w:p>
+      <w:pPr>
+        <w:pStyle w:val="KNormal"/>
+      </w:pPr>
+      <w:r>
         <w:t xml:space="preserve">During the first encounter, and possibly subsequent encounters, a staff member will interview the patient asking if there are any allergies to be concerned about. If there are allergies they will be recorded and attached to the </w:t>
       </w:r>
-      <w:proofErr w:type="spellStart"/>
-      <w:proofErr w:type="gramStart"/>
-      <w:r>
-        <w:rPr>
-          <w:rFonts w:ascii="Georgia" w:hAnsi="Georgia"/>
-          <w:color w:val="000000"/>
-        </w:rPr>
-        <w:t>patients</w:t>
-      </w:r>
-      <w:proofErr w:type="spellEnd"/>
-      <w:proofErr w:type="gramEnd"/>
-      <w:r>
-        <w:rPr>
-          <w:rFonts w:ascii="Georgia" w:hAnsi="Georgia"/>
-          <w:color w:val="000000"/>
-        </w:rPr>
+      <w:r>
+        <w:t>patient’s</w:t>
+      </w:r>
+      <w:r>
         <w:t xml:space="preserve"> medical record.</w:t>
       </w:r>
     </w:p>
@@ -11989,7 +11681,7 @@
           <v:shape id="_x0000_i1039" type="#_x0000_t75" style="width:450.75pt;height:221.25pt" o:ole="">
             <v:imagedata r:id="rId30" o:title=""/>
           </v:shape>
-          <o:OLEObject Type="Embed" ProgID="Visio.Drawing.11" ShapeID="_x0000_i1039" DrawAspect="Content" ObjectID="_1357194361" r:id="rId31"/>
+          <o:OLEObject Type="Embed" ProgID="Visio.Drawing.11" ShapeID="_x0000_i1039" DrawAspect="Content" ObjectID="_1357195153" r:id="rId31"/>
         </w:object>
       </w:r>
     </w:p>
@@ -12005,13 +11697,13 @@
         <w:tblLook w:val="04A0"/>
       </w:tblPr>
       <w:tblGrid>
-        <w:gridCol w:w="1794"/>
-        <w:gridCol w:w="7776"/>
+        <w:gridCol w:w="2085"/>
+        <w:gridCol w:w="7485"/>
       </w:tblGrid>
       <w:tr>
         <w:tc>
           <w:tcPr>
-            <w:tcW w:w="0" w:type="auto"/>
+            <w:tcW w:w="2085" w:type="dxa"/>
             <w:tcBorders>
               <w:top w:val="dotted" w:sz="6" w:space="0" w:color="AAAAAA"/>
               <w:left w:val="dotted" w:sz="6" w:space="0" w:color="AAAAAA"/>
@@ -12044,7 +11736,7 @@
         </w:tc>
         <w:tc>
           <w:tcPr>
-            <w:tcW w:w="0" w:type="auto"/>
+            <w:tcW w:w="7485" w:type="dxa"/>
             <w:tcBorders>
               <w:top w:val="dotted" w:sz="6" w:space="0" w:color="AAAAAA"/>
               <w:left w:val="dotted" w:sz="6" w:space="0" w:color="AAAAAA"/>
@@ -12086,7 +11778,7 @@
       <w:tr>
         <w:tc>
           <w:tcPr>
-            <w:tcW w:w="0" w:type="auto"/>
+            <w:tcW w:w="2085" w:type="dxa"/>
             <w:tcBorders>
               <w:top w:val="dotted" w:sz="6" w:space="0" w:color="AAAAAA"/>
               <w:left w:val="dotted" w:sz="6" w:space="0" w:color="AAAAAA"/>
@@ -12119,7 +11811,7 @@
         </w:tc>
         <w:tc>
           <w:tcPr>
-            <w:tcW w:w="0" w:type="auto"/>
+            <w:tcW w:w="7485" w:type="dxa"/>
             <w:tcBorders>
               <w:top w:val="dotted" w:sz="6" w:space="0" w:color="AAAAAA"/>
               <w:left w:val="dotted" w:sz="6" w:space="0" w:color="AAAAAA"/>
@@ -12189,7 +11881,7 @@
       <w:tr>
         <w:tc>
           <w:tcPr>
-            <w:tcW w:w="0" w:type="auto"/>
+            <w:tcW w:w="2085" w:type="dxa"/>
             <w:tcBorders>
               <w:top w:val="dotted" w:sz="6" w:space="0" w:color="AAAAAA"/>
               <w:left w:val="dotted" w:sz="6" w:space="0" w:color="AAAAAA"/>
@@ -12222,7 +11914,7 @@
         </w:tc>
         <w:tc>
           <w:tcPr>
-            <w:tcW w:w="0" w:type="auto"/>
+            <w:tcW w:w="7485" w:type="dxa"/>
             <w:tcBorders>
               <w:top w:val="dotted" w:sz="6" w:space="0" w:color="AAAAAA"/>
               <w:left w:val="dotted" w:sz="6" w:space="0" w:color="AAAAAA"/>
@@ -12257,7 +11949,7 @@
       <w:tr>
         <w:tc>
           <w:tcPr>
-            <w:tcW w:w="0" w:type="auto"/>
+            <w:tcW w:w="2085" w:type="dxa"/>
             <w:tcBorders>
               <w:top w:val="dotted" w:sz="6" w:space="0" w:color="AAAAAA"/>
               <w:left w:val="dotted" w:sz="6" w:space="0" w:color="AAAAAA"/>
@@ -12290,7 +11982,7 @@
         </w:tc>
         <w:tc>
           <w:tcPr>
-            <w:tcW w:w="0" w:type="auto"/>
+            <w:tcW w:w="7485" w:type="dxa"/>
             <w:tcBorders>
               <w:top w:val="dotted" w:sz="6" w:space="0" w:color="AAAAAA"/>
               <w:left w:val="dotted" w:sz="6" w:space="0" w:color="AAAAAA"/>
@@ -12325,7 +12017,7 @@
       <w:tr>
         <w:tc>
           <w:tcPr>
-            <w:tcW w:w="0" w:type="auto"/>
+            <w:tcW w:w="2085" w:type="dxa"/>
             <w:tcBorders>
               <w:top w:val="dotted" w:sz="6" w:space="0" w:color="AAAAAA"/>
               <w:left w:val="dotted" w:sz="6" w:space="0" w:color="AAAAAA"/>
@@ -12352,13 +12044,14 @@
                 <w:rFonts w:ascii="Georgia" w:hAnsi="Georgia"/>
                 <w:color w:val="000000"/>
               </w:rPr>
+              <w:lastRenderedPageBreak/>
               <w:t>Flow of Events</w:t>
             </w:r>
           </w:p>
         </w:tc>
         <w:tc>
           <w:tcPr>
-            <w:tcW w:w="0" w:type="auto"/>
+            <w:tcW w:w="7485" w:type="dxa"/>
             <w:tcBorders>
               <w:top w:val="dotted" w:sz="6" w:space="0" w:color="AAAAAA"/>
               <w:left w:val="dotted" w:sz="6" w:space="0" w:color="AAAAAA"/>
@@ -12478,7 +12171,7 @@
       <w:tr>
         <w:tc>
           <w:tcPr>
-            <w:tcW w:w="0" w:type="auto"/>
+            <w:tcW w:w="2085" w:type="dxa"/>
             <w:tcBorders>
               <w:top w:val="dotted" w:sz="6" w:space="0" w:color="AAAAAA"/>
               <w:left w:val="dotted" w:sz="6" w:space="0" w:color="AAAAAA"/>
@@ -12511,7 +12204,7 @@
         </w:tc>
         <w:tc>
           <w:tcPr>
-            <w:tcW w:w="0" w:type="auto"/>
+            <w:tcW w:w="7485" w:type="dxa"/>
             <w:tcBorders>
               <w:top w:val="dotted" w:sz="6" w:space="0" w:color="AAAAAA"/>
               <w:left w:val="dotted" w:sz="6" w:space="0" w:color="AAAAAA"/>
@@ -12587,28 +12280,18 @@
         </w:rPr>
         <w:t>Invoice Product/Service</w:t>
       </w:r>
-      <w:r>
-        <w:br/>
-      </w:r>
-      <w:r>
-        <w:rPr>
-          <w:rFonts w:ascii="Georgia" w:hAnsi="Georgia"/>
-          <w:color w:val="000000"/>
-        </w:rPr>
+    </w:p>
+    <w:p>
+      <w:pPr>
+        <w:pStyle w:val="KNormal"/>
+      </w:pPr>
+      <w:r>
         <w:t xml:space="preserve">As </w:t>
       </w:r>
       <w:r>
-        <w:rPr>
-          <w:rFonts w:ascii="Georgia" w:hAnsi="Georgia"/>
-          <w:color w:val="000000"/>
-        </w:rPr>
         <w:t>products</w:t>
       </w:r>
       <w:r>
-        <w:rPr>
-          <w:rFonts w:ascii="Georgia" w:hAnsi="Georgia"/>
-          <w:color w:val="000000"/>
-        </w:rPr>
         <w:t xml:space="preserve"> and services are provided to patient they will be recorded against the patient’s account. </w:t>
       </w:r>
     </w:p>
@@ -12621,7 +12304,7 @@
           <v:shape id="_x0000_i1040" type="#_x0000_t75" style="width:438pt;height:221.25pt" o:ole="">
             <v:imagedata r:id="rId32" o:title=""/>
           </v:shape>
-          <o:OLEObject Type="Embed" ProgID="Visio.Drawing.11" ShapeID="_x0000_i1040" DrawAspect="Content" ObjectID="_1357194362" r:id="rId33"/>
+          <o:OLEObject Type="Embed" ProgID="Visio.Drawing.11" ShapeID="_x0000_i1040" DrawAspect="Content" ObjectID="_1357195154" r:id="rId33"/>
         </w:object>
       </w:r>
     </w:p>
@@ -12637,13 +12320,13 @@
         <w:tblLook w:val="04A0"/>
       </w:tblPr>
       <w:tblGrid>
-        <w:gridCol w:w="1852"/>
-        <w:gridCol w:w="7718"/>
+        <w:gridCol w:w="2085"/>
+        <w:gridCol w:w="7485"/>
       </w:tblGrid>
       <w:tr>
         <w:tc>
           <w:tcPr>
-            <w:tcW w:w="0" w:type="auto"/>
+            <w:tcW w:w="2085" w:type="dxa"/>
             <w:tcBorders>
               <w:top w:val="dotted" w:sz="6" w:space="0" w:color="AAAAAA"/>
               <w:left w:val="dotted" w:sz="6" w:space="0" w:color="AAAAAA"/>
@@ -12676,7 +12359,7 @@
         </w:tc>
         <w:tc>
           <w:tcPr>
-            <w:tcW w:w="0" w:type="auto"/>
+            <w:tcW w:w="7485" w:type="dxa"/>
             <w:tcBorders>
               <w:top w:val="dotted" w:sz="6" w:space="0" w:color="AAAAAA"/>
               <w:left w:val="dotted" w:sz="6" w:space="0" w:color="AAAAAA"/>
@@ -12718,7 +12401,7 @@
       <w:tr>
         <w:tc>
           <w:tcPr>
-            <w:tcW w:w="0" w:type="auto"/>
+            <w:tcW w:w="2085" w:type="dxa"/>
             <w:tcBorders>
               <w:top w:val="dotted" w:sz="6" w:space="0" w:color="AAAAAA"/>
               <w:left w:val="dotted" w:sz="6" w:space="0" w:color="AAAAAA"/>
@@ -12751,7 +12434,7 @@
         </w:tc>
         <w:tc>
           <w:tcPr>
-            <w:tcW w:w="0" w:type="auto"/>
+            <w:tcW w:w="7485" w:type="dxa"/>
             <w:tcBorders>
               <w:top w:val="dotted" w:sz="6" w:space="0" w:color="AAAAAA"/>
               <w:left w:val="dotted" w:sz="6" w:space="0" w:color="AAAAAA"/>
@@ -12800,7 +12483,7 @@
       <w:tr>
         <w:tc>
           <w:tcPr>
-            <w:tcW w:w="0" w:type="auto"/>
+            <w:tcW w:w="2085" w:type="dxa"/>
             <w:tcBorders>
               <w:top w:val="dotted" w:sz="6" w:space="0" w:color="AAAAAA"/>
               <w:left w:val="dotted" w:sz="6" w:space="0" w:color="AAAAAA"/>
@@ -12833,7 +12516,7 @@
         </w:tc>
         <w:tc>
           <w:tcPr>
-            <w:tcW w:w="0" w:type="auto"/>
+            <w:tcW w:w="7485" w:type="dxa"/>
             <w:tcBorders>
               <w:top w:val="dotted" w:sz="6" w:space="0" w:color="AAAAAA"/>
               <w:left w:val="dotted" w:sz="6" w:space="0" w:color="AAAAAA"/>
@@ -12868,7 +12551,7 @@
       <w:tr>
         <w:tc>
           <w:tcPr>
-            <w:tcW w:w="0" w:type="auto"/>
+            <w:tcW w:w="2085" w:type="dxa"/>
             <w:tcBorders>
               <w:top w:val="dotted" w:sz="6" w:space="0" w:color="AAAAAA"/>
               <w:left w:val="dotted" w:sz="6" w:space="0" w:color="AAAAAA"/>
@@ -12901,7 +12584,7 @@
         </w:tc>
         <w:tc>
           <w:tcPr>
-            <w:tcW w:w="0" w:type="auto"/>
+            <w:tcW w:w="7485" w:type="dxa"/>
             <w:tcBorders>
               <w:top w:val="dotted" w:sz="6" w:space="0" w:color="AAAAAA"/>
               <w:left w:val="dotted" w:sz="6" w:space="0" w:color="AAAAAA"/>
@@ -12936,7 +12619,7 @@
       <w:tr>
         <w:tc>
           <w:tcPr>
-            <w:tcW w:w="0" w:type="auto"/>
+            <w:tcW w:w="2085" w:type="dxa"/>
             <w:tcBorders>
               <w:top w:val="dotted" w:sz="6" w:space="0" w:color="AAAAAA"/>
               <w:left w:val="dotted" w:sz="6" w:space="0" w:color="AAAAAA"/>
@@ -12963,13 +12646,14 @@
                 <w:rFonts w:ascii="Georgia" w:hAnsi="Georgia"/>
                 <w:color w:val="000000"/>
               </w:rPr>
+              <w:lastRenderedPageBreak/>
               <w:t>Flow of Events</w:t>
             </w:r>
           </w:p>
         </w:tc>
         <w:tc>
           <w:tcPr>
-            <w:tcW w:w="0" w:type="auto"/>
+            <w:tcW w:w="7485" w:type="dxa"/>
             <w:tcBorders>
               <w:top w:val="dotted" w:sz="6" w:space="0" w:color="AAAAAA"/>
               <w:left w:val="dotted" w:sz="6" w:space="0" w:color="AAAAAA"/>
@@ -13103,7 +12787,7 @@
       <w:tr>
         <w:tc>
           <w:tcPr>
-            <w:tcW w:w="0" w:type="auto"/>
+            <w:tcW w:w="2085" w:type="dxa"/>
             <w:tcBorders>
               <w:top w:val="dotted" w:sz="6" w:space="0" w:color="AAAAAA"/>
               <w:left w:val="dotted" w:sz="6" w:space="0" w:color="AAAAAA"/>
@@ -13136,7 +12820,7 @@
         </w:tc>
         <w:tc>
           <w:tcPr>
-            <w:tcW w:w="0" w:type="auto"/>
+            <w:tcW w:w="7485" w:type="dxa"/>
             <w:tcBorders>
               <w:top w:val="dotted" w:sz="6" w:space="0" w:color="AAAAAA"/>
               <w:left w:val="dotted" w:sz="6" w:space="0" w:color="AAAAAA"/>
@@ -13206,65 +12890,30 @@
         </w:rPr>
         <w:t>/Invoice</w:t>
       </w:r>
-      <w:r>
-        <w:br/>
-      </w:r>
-      <w:proofErr w:type="gramStart"/>
-      <w:r>
-        <w:rPr>
-          <w:rFonts w:ascii="Georgia" w:hAnsi="Georgia"/>
-          <w:color w:val="000000"/>
-        </w:rPr>
-        <w:t>Once</w:t>
-      </w:r>
-      <w:proofErr w:type="gramEnd"/>
-      <w:r>
-        <w:rPr>
-          <w:rFonts w:ascii="Georgia" w:hAnsi="Georgia"/>
-          <w:color w:val="000000"/>
-        </w:rPr>
-        <w:t xml:space="preserve"> services ha</w:t>
-      </w:r>
-      <w:r>
-        <w:rPr>
-          <w:rFonts w:ascii="Georgia" w:hAnsi="Georgia"/>
-          <w:color w:val="000000"/>
-        </w:rPr>
+    </w:p>
+    <w:p>
+      <w:pPr>
+        <w:pStyle w:val="KNormal"/>
+      </w:pPr>
+      <w:r>
+        <w:t>Once services ha</w:t>
+      </w:r>
+      <w:r>
         <w:t>ve been provided to a patient a</w:t>
       </w:r>
       <w:r>
-        <w:rPr>
-          <w:rFonts w:ascii="Georgia" w:hAnsi="Georgia"/>
-          <w:color w:val="000000"/>
-        </w:rPr>
         <w:t xml:space="preserve"> </w:t>
       </w:r>
       <w:r>
-        <w:rPr>
-          <w:rFonts w:ascii="Georgia" w:hAnsi="Georgia"/>
-          <w:color w:val="000000"/>
-        </w:rPr>
         <w:t>bill</w:t>
       </w:r>
       <w:r>
-        <w:rPr>
-          <w:rFonts w:ascii="Georgia" w:hAnsi="Georgia"/>
-          <w:color w:val="000000"/>
-        </w:rPr>
         <w:t xml:space="preserve"> will be generated. The </w:t>
       </w:r>
       <w:r>
-        <w:rPr>
-          <w:rFonts w:ascii="Georgia" w:hAnsi="Georgia"/>
-          <w:color w:val="000000"/>
-        </w:rPr>
         <w:t>bill</w:t>
       </w:r>
       <w:r>
-        <w:rPr>
-          <w:rFonts w:ascii="Georgia" w:hAnsi="Georgia"/>
-          <w:color w:val="000000"/>
-        </w:rPr>
         <w:t xml:space="preserve"> will include line items with charges for various supplies, medicines, and care.</w:t>
       </w:r>
     </w:p>
@@ -13278,7 +12927,7 @@
           <v:shape id="_x0000_i1041" type="#_x0000_t75" style="width:317.25pt;height:221.25pt" o:ole="">
             <v:imagedata r:id="rId34" o:title=""/>
           </v:shape>
-          <o:OLEObject Type="Embed" ProgID="Visio.Drawing.11" ShapeID="_x0000_i1041" DrawAspect="Content" ObjectID="_1357194363" r:id="rId35"/>
+          <o:OLEObject Type="Embed" ProgID="Visio.Drawing.11" ShapeID="_x0000_i1041" DrawAspect="Content" ObjectID="_1357195155" r:id="rId35"/>
         </w:object>
       </w:r>
     </w:p>
@@ -13294,13 +12943,13 @@
         <w:tblLook w:val="04A0"/>
       </w:tblPr>
       <w:tblGrid>
-        <w:gridCol w:w="1892"/>
-        <w:gridCol w:w="7663"/>
+        <w:gridCol w:w="2085"/>
+        <w:gridCol w:w="7470"/>
       </w:tblGrid>
       <w:tr>
         <w:tc>
           <w:tcPr>
-            <w:tcW w:w="0" w:type="auto"/>
+            <w:tcW w:w="2085" w:type="dxa"/>
             <w:tcBorders>
               <w:top w:val="dotted" w:sz="6" w:space="0" w:color="AAAAAA"/>
               <w:left w:val="dotted" w:sz="6" w:space="0" w:color="AAAAAA"/>
@@ -13333,7 +12982,7 @@
         </w:tc>
         <w:tc>
           <w:tcPr>
-            <w:tcW w:w="7663" w:type="dxa"/>
+            <w:tcW w:w="7470" w:type="dxa"/>
             <w:tcBorders>
               <w:top w:val="dotted" w:sz="6" w:space="0" w:color="AAAAAA"/>
               <w:left w:val="dotted" w:sz="6" w:space="0" w:color="AAAAAA"/>
@@ -13375,7 +13024,7 @@
       <w:tr>
         <w:tc>
           <w:tcPr>
-            <w:tcW w:w="0" w:type="auto"/>
+            <w:tcW w:w="2085" w:type="dxa"/>
             <w:tcBorders>
               <w:top w:val="dotted" w:sz="6" w:space="0" w:color="AAAAAA"/>
               <w:left w:val="dotted" w:sz="6" w:space="0" w:color="AAAAAA"/>
@@ -13408,7 +13057,7 @@
         </w:tc>
         <w:tc>
           <w:tcPr>
-            <w:tcW w:w="7663" w:type="dxa"/>
+            <w:tcW w:w="7470" w:type="dxa"/>
             <w:tcBorders>
               <w:top w:val="dotted" w:sz="6" w:space="0" w:color="AAAAAA"/>
               <w:left w:val="dotted" w:sz="6" w:space="0" w:color="AAAAAA"/>
@@ -13450,7 +13099,7 @@
       <w:tr>
         <w:tc>
           <w:tcPr>
-            <w:tcW w:w="0" w:type="auto"/>
+            <w:tcW w:w="2085" w:type="dxa"/>
             <w:tcBorders>
               <w:top w:val="dotted" w:sz="6" w:space="0" w:color="AAAAAA"/>
               <w:left w:val="dotted" w:sz="6" w:space="0" w:color="AAAAAA"/>
@@ -13483,7 +13132,7 @@
         </w:tc>
         <w:tc>
           <w:tcPr>
-            <w:tcW w:w="7663" w:type="dxa"/>
+            <w:tcW w:w="7470" w:type="dxa"/>
             <w:tcBorders>
               <w:top w:val="dotted" w:sz="6" w:space="0" w:color="AAAAAA"/>
               <w:left w:val="dotted" w:sz="6" w:space="0" w:color="AAAAAA"/>
@@ -13518,7 +13167,7 @@
       <w:tr>
         <w:tc>
           <w:tcPr>
-            <w:tcW w:w="0" w:type="auto"/>
+            <w:tcW w:w="2085" w:type="dxa"/>
             <w:tcBorders>
               <w:top w:val="dotted" w:sz="6" w:space="0" w:color="AAAAAA"/>
               <w:left w:val="dotted" w:sz="6" w:space="0" w:color="AAAAAA"/>
@@ -13551,7 +13200,7 @@
         </w:tc>
         <w:tc>
           <w:tcPr>
-            <w:tcW w:w="7663" w:type="dxa"/>
+            <w:tcW w:w="7470" w:type="dxa"/>
             <w:tcBorders>
               <w:top w:val="dotted" w:sz="6" w:space="0" w:color="AAAAAA"/>
               <w:left w:val="dotted" w:sz="6" w:space="0" w:color="AAAAAA"/>
@@ -13586,7 +13235,7 @@
       <w:tr>
         <w:tc>
           <w:tcPr>
-            <w:tcW w:w="0" w:type="auto"/>
+            <w:tcW w:w="2085" w:type="dxa"/>
             <w:tcBorders>
               <w:top w:val="dotted" w:sz="6" w:space="0" w:color="AAAAAA"/>
               <w:left w:val="dotted" w:sz="6" w:space="0" w:color="AAAAAA"/>
@@ -13613,13 +13262,14 @@
                 <w:rFonts w:ascii="Georgia" w:hAnsi="Georgia"/>
                 <w:color w:val="000000"/>
               </w:rPr>
+              <w:lastRenderedPageBreak/>
               <w:t>Flow of Events</w:t>
             </w:r>
           </w:p>
         </w:tc>
         <w:tc>
           <w:tcPr>
-            <w:tcW w:w="7663" w:type="dxa"/>
+            <w:tcW w:w="7470" w:type="dxa"/>
             <w:tcBorders>
               <w:top w:val="dotted" w:sz="6" w:space="0" w:color="AAAAAA"/>
               <w:left w:val="dotted" w:sz="6" w:space="0" w:color="AAAAAA"/>
@@ -13707,7 +13357,7 @@
       <w:tr>
         <w:tc>
           <w:tcPr>
-            <w:tcW w:w="0" w:type="auto"/>
+            <w:tcW w:w="2085" w:type="dxa"/>
             <w:tcBorders>
               <w:top w:val="dotted" w:sz="6" w:space="0" w:color="AAAAAA"/>
               <w:left w:val="dotted" w:sz="6" w:space="0" w:color="AAAAAA"/>
@@ -13740,7 +13390,7 @@
         </w:tc>
         <w:tc>
           <w:tcPr>
-            <w:tcW w:w="7663" w:type="dxa"/>
+            <w:tcW w:w="7470" w:type="dxa"/>
             <w:tcBorders>
               <w:top w:val="dotted" w:sz="6" w:space="0" w:color="AAAAAA"/>
               <w:left w:val="dotted" w:sz="6" w:space="0" w:color="AAAAAA"/>
@@ -13798,28 +13448,18 @@
         </w:rPr>
         <w:t xml:space="preserve"> - Record Payment</w:t>
       </w:r>
-      <w:r>
-        <w:br/>
-      </w:r>
-      <w:r>
-        <w:rPr>
-          <w:rFonts w:ascii="Georgia" w:hAnsi="Georgia"/>
-          <w:color w:val="000000"/>
-        </w:rPr>
+    </w:p>
+    <w:p>
+      <w:pPr>
+        <w:pStyle w:val="KNormal"/>
+      </w:pPr>
+      <w:r>
         <w:t>The patient may make periodic payments to the facility. These payments will be recorded and applied to a certain invoice</w:t>
       </w:r>
       <w:r>
-        <w:rPr>
-          <w:rFonts w:ascii="Georgia" w:hAnsi="Georgia"/>
-          <w:color w:val="000000"/>
-        </w:rPr>
         <w:t>/bill</w:t>
       </w:r>
       <w:r>
-        <w:rPr>
-          <w:rFonts w:ascii="Georgia" w:hAnsi="Georgia"/>
-          <w:color w:val="000000"/>
-        </w:rPr>
         <w:t>.</w:t>
       </w:r>
     </w:p>
@@ -13833,7 +13473,7 @@
           <v:shape id="_x0000_i1042" type="#_x0000_t75" style="width:324.75pt;height:221.25pt" o:ole="">
             <v:imagedata r:id="rId36" o:title=""/>
           </v:shape>
-          <o:OLEObject Type="Embed" ProgID="Visio.Drawing.11" ShapeID="_x0000_i1042" DrawAspect="Content" ObjectID="_1357194364" r:id="rId37"/>
+          <o:OLEObject Type="Embed" ProgID="Visio.Drawing.11" ShapeID="_x0000_i1042" DrawAspect="Content" ObjectID="_1357195156" r:id="rId37"/>
         </w:object>
       </w:r>
     </w:p>
@@ -13849,13 +13489,13 @@
         <w:tblLook w:val="04A0"/>
       </w:tblPr>
       <w:tblGrid>
-        <w:gridCol w:w="1892"/>
-        <w:gridCol w:w="7663"/>
+        <w:gridCol w:w="2085"/>
+        <w:gridCol w:w="7470"/>
       </w:tblGrid>
       <w:tr>
         <w:tc>
           <w:tcPr>
-            <w:tcW w:w="0" w:type="auto"/>
+            <w:tcW w:w="2085" w:type="dxa"/>
             <w:tcBorders>
               <w:top w:val="dotted" w:sz="6" w:space="0" w:color="AAAAAA"/>
               <w:left w:val="dotted" w:sz="6" w:space="0" w:color="AAAAAA"/>
@@ -13888,7 +13528,7 @@
         </w:tc>
         <w:tc>
           <w:tcPr>
-            <w:tcW w:w="7663" w:type="dxa"/>
+            <w:tcW w:w="7470" w:type="dxa"/>
             <w:tcBorders>
               <w:top w:val="dotted" w:sz="6" w:space="0" w:color="AAAAAA"/>
               <w:left w:val="dotted" w:sz="6" w:space="0" w:color="AAAAAA"/>
@@ -13931,7 +13571,7 @@
       <w:tr>
         <w:tc>
           <w:tcPr>
-            <w:tcW w:w="0" w:type="auto"/>
+            <w:tcW w:w="2085" w:type="dxa"/>
             <w:tcBorders>
               <w:top w:val="dotted" w:sz="6" w:space="0" w:color="AAAAAA"/>
               <w:left w:val="dotted" w:sz="6" w:space="0" w:color="AAAAAA"/>
@@ -13964,7 +13604,7 @@
         </w:tc>
         <w:tc>
           <w:tcPr>
-            <w:tcW w:w="7663" w:type="dxa"/>
+            <w:tcW w:w="7470" w:type="dxa"/>
             <w:tcBorders>
               <w:top w:val="dotted" w:sz="6" w:space="0" w:color="AAAAAA"/>
               <w:left w:val="dotted" w:sz="6" w:space="0" w:color="AAAAAA"/>
@@ -13999,7 +13639,7 @@
       <w:tr>
         <w:tc>
           <w:tcPr>
-            <w:tcW w:w="0" w:type="auto"/>
+            <w:tcW w:w="2085" w:type="dxa"/>
             <w:tcBorders>
               <w:top w:val="dotted" w:sz="6" w:space="0" w:color="AAAAAA"/>
               <w:left w:val="dotted" w:sz="6" w:space="0" w:color="AAAAAA"/>
@@ -14032,7 +13672,7 @@
         </w:tc>
         <w:tc>
           <w:tcPr>
-            <w:tcW w:w="7663" w:type="dxa"/>
+            <w:tcW w:w="7470" w:type="dxa"/>
             <w:tcBorders>
               <w:top w:val="dotted" w:sz="6" w:space="0" w:color="AAAAAA"/>
               <w:left w:val="dotted" w:sz="6" w:space="0" w:color="AAAAAA"/>
@@ -14067,7 +13707,7 @@
       <w:tr>
         <w:tc>
           <w:tcPr>
-            <w:tcW w:w="0" w:type="auto"/>
+            <w:tcW w:w="2085" w:type="dxa"/>
             <w:tcBorders>
               <w:top w:val="dotted" w:sz="6" w:space="0" w:color="AAAAAA"/>
               <w:left w:val="dotted" w:sz="6" w:space="0" w:color="AAAAAA"/>
@@ -14100,7 +13740,7 @@
         </w:tc>
         <w:tc>
           <w:tcPr>
-            <w:tcW w:w="7663" w:type="dxa"/>
+            <w:tcW w:w="7470" w:type="dxa"/>
             <w:tcBorders>
               <w:top w:val="dotted" w:sz="6" w:space="0" w:color="AAAAAA"/>
               <w:left w:val="dotted" w:sz="6" w:space="0" w:color="AAAAAA"/>
@@ -14135,7 +13775,7 @@
       <w:tr>
         <w:tc>
           <w:tcPr>
-            <w:tcW w:w="0" w:type="auto"/>
+            <w:tcW w:w="2085" w:type="dxa"/>
             <w:tcBorders>
               <w:top w:val="dotted" w:sz="6" w:space="0" w:color="AAAAAA"/>
               <w:left w:val="dotted" w:sz="6" w:space="0" w:color="AAAAAA"/>
@@ -14168,7 +13808,7 @@
         </w:tc>
         <w:tc>
           <w:tcPr>
-            <w:tcW w:w="7663" w:type="dxa"/>
+            <w:tcW w:w="7470" w:type="dxa"/>
             <w:tcBorders>
               <w:top w:val="dotted" w:sz="6" w:space="0" w:color="AAAAAA"/>
               <w:left w:val="dotted" w:sz="6" w:space="0" w:color="AAAAAA"/>
@@ -14284,7 +13924,7 @@
       <w:tr>
         <w:tc>
           <w:tcPr>
-            <w:tcW w:w="0" w:type="auto"/>
+            <w:tcW w:w="2085" w:type="dxa"/>
             <w:tcBorders>
               <w:top w:val="dotted" w:sz="6" w:space="0" w:color="AAAAAA"/>
               <w:left w:val="dotted" w:sz="6" w:space="0" w:color="AAAAAA"/>
@@ -14311,13 +13951,14 @@
                 <w:rFonts w:ascii="Georgia" w:hAnsi="Georgia"/>
                 <w:color w:val="000000"/>
               </w:rPr>
+              <w:lastRenderedPageBreak/>
               <w:t>Post Conditions</w:t>
             </w:r>
           </w:p>
         </w:tc>
         <w:tc>
           <w:tcPr>
-            <w:tcW w:w="7663" w:type="dxa"/>
+            <w:tcW w:w="7470" w:type="dxa"/>
             <w:tcBorders>
               <w:top w:val="dotted" w:sz="6" w:space="0" w:color="AAAAAA"/>
               <w:left w:val="dotted" w:sz="6" w:space="0" w:color="AAAAAA"/>
@@ -14381,14 +14022,12 @@
         </w:rPr>
         <w:t>Maintain Product/Service</w:t>
       </w:r>
-      <w:r>
-        <w:br/>
-      </w:r>
-      <w:r>
-        <w:rPr>
-          <w:rFonts w:ascii="Georgia" w:hAnsi="Georgia"/>
-          <w:color w:val="000000"/>
-        </w:rPr>
+    </w:p>
+    <w:p>
+      <w:pPr>
+        <w:pStyle w:val="KNormal"/>
+      </w:pPr>
+      <w:r>
         <w:t>The facility staff will occasionally add new items such as supplies or medicines to the inventory. These items will track quantity as well as any pertinent information.</w:t>
       </w:r>
     </w:p>
@@ -14402,7 +14041,7 @@
           <v:shape id="_x0000_i1043" type="#_x0000_t75" style="width:317.25pt;height:221.25pt" o:ole="">
             <v:imagedata r:id="rId38" o:title=""/>
           </v:shape>
-          <o:OLEObject Type="Embed" ProgID="Visio.Drawing.11" ShapeID="_x0000_i1043" DrawAspect="Content" ObjectID="_1357194365" r:id="rId39"/>
+          <o:OLEObject Type="Embed" ProgID="Visio.Drawing.11" ShapeID="_x0000_i1043" DrawAspect="Content" ObjectID="_1357195157" r:id="rId39"/>
         </w:object>
       </w:r>
     </w:p>
@@ -14418,13 +14057,13 @@
         <w:tblLook w:val="04A0"/>
       </w:tblPr>
       <w:tblGrid>
-        <w:gridCol w:w="1869"/>
-        <w:gridCol w:w="7701"/>
+        <w:gridCol w:w="2085"/>
+        <w:gridCol w:w="7485"/>
       </w:tblGrid>
       <w:tr>
         <w:tc>
           <w:tcPr>
-            <w:tcW w:w="0" w:type="auto"/>
+            <w:tcW w:w="2085" w:type="dxa"/>
             <w:tcBorders>
               <w:top w:val="dotted" w:sz="6" w:space="0" w:color="AAAAAA"/>
               <w:left w:val="dotted" w:sz="6" w:space="0" w:color="AAAAAA"/>
@@ -14457,7 +14096,7 @@
         </w:tc>
         <w:tc>
           <w:tcPr>
-            <w:tcW w:w="0" w:type="auto"/>
+            <w:tcW w:w="7485" w:type="dxa"/>
             <w:tcBorders>
               <w:top w:val="dotted" w:sz="6" w:space="0" w:color="AAAAAA"/>
               <w:left w:val="dotted" w:sz="6" w:space="0" w:color="AAAAAA"/>
@@ -14499,7 +14138,7 @@
       <w:tr>
         <w:tc>
           <w:tcPr>
-            <w:tcW w:w="0" w:type="auto"/>
+            <w:tcW w:w="2085" w:type="dxa"/>
             <w:tcBorders>
               <w:top w:val="dotted" w:sz="6" w:space="0" w:color="AAAAAA"/>
               <w:left w:val="dotted" w:sz="6" w:space="0" w:color="AAAAAA"/>
@@ -14532,7 +14171,7 @@
         </w:tc>
         <w:tc>
           <w:tcPr>
-            <w:tcW w:w="0" w:type="auto"/>
+            <w:tcW w:w="7485" w:type="dxa"/>
             <w:tcBorders>
               <w:top w:val="dotted" w:sz="6" w:space="0" w:color="AAAAAA"/>
               <w:left w:val="dotted" w:sz="6" w:space="0" w:color="AAAAAA"/>
@@ -14574,7 +14213,7 @@
       <w:tr>
         <w:tc>
           <w:tcPr>
-            <w:tcW w:w="0" w:type="auto"/>
+            <w:tcW w:w="2085" w:type="dxa"/>
             <w:tcBorders>
               <w:top w:val="dotted" w:sz="6" w:space="0" w:color="AAAAAA"/>
               <w:left w:val="dotted" w:sz="6" w:space="0" w:color="AAAAAA"/>
@@ -14607,7 +14246,7 @@
         </w:tc>
         <w:tc>
           <w:tcPr>
-            <w:tcW w:w="0" w:type="auto"/>
+            <w:tcW w:w="7485" w:type="dxa"/>
             <w:tcBorders>
               <w:top w:val="dotted" w:sz="6" w:space="0" w:color="AAAAAA"/>
               <w:left w:val="dotted" w:sz="6" w:space="0" w:color="AAAAAA"/>
@@ -14642,7 +14281,7 @@
       <w:tr>
         <w:tc>
           <w:tcPr>
-            <w:tcW w:w="0" w:type="auto"/>
+            <w:tcW w:w="2085" w:type="dxa"/>
             <w:tcBorders>
               <w:top w:val="dotted" w:sz="6" w:space="0" w:color="AAAAAA"/>
               <w:left w:val="dotted" w:sz="6" w:space="0" w:color="AAAAAA"/>
@@ -14675,7 +14314,7 @@
         </w:tc>
         <w:tc>
           <w:tcPr>
-            <w:tcW w:w="0" w:type="auto"/>
+            <w:tcW w:w="7485" w:type="dxa"/>
             <w:tcBorders>
               <w:top w:val="dotted" w:sz="6" w:space="0" w:color="AAAAAA"/>
               <w:left w:val="dotted" w:sz="6" w:space="0" w:color="AAAAAA"/>
@@ -14710,7 +14349,7 @@
       <w:tr>
         <w:tc>
           <w:tcPr>
-            <w:tcW w:w="0" w:type="auto"/>
+            <w:tcW w:w="2085" w:type="dxa"/>
             <w:tcBorders>
               <w:top w:val="dotted" w:sz="6" w:space="0" w:color="AAAAAA"/>
               <w:left w:val="dotted" w:sz="6" w:space="0" w:color="AAAAAA"/>
@@ -14743,7 +14382,7 @@
         </w:tc>
         <w:tc>
           <w:tcPr>
-            <w:tcW w:w="0" w:type="auto"/>
+            <w:tcW w:w="7485" w:type="dxa"/>
             <w:tcBorders>
               <w:top w:val="dotted" w:sz="6" w:space="0" w:color="AAAAAA"/>
               <w:left w:val="dotted" w:sz="6" w:space="0" w:color="AAAAAA"/>
@@ -14838,7 +14477,7 @@
       <w:tr>
         <w:tc>
           <w:tcPr>
-            <w:tcW w:w="0" w:type="auto"/>
+            <w:tcW w:w="2085" w:type="dxa"/>
             <w:tcBorders>
               <w:top w:val="dotted" w:sz="6" w:space="0" w:color="AAAAAA"/>
               <w:left w:val="dotted" w:sz="6" w:space="0" w:color="AAAAAA"/>
@@ -14871,7 +14510,7 @@
         </w:tc>
         <w:tc>
           <w:tcPr>
-            <w:tcW w:w="0" w:type="auto"/>
+            <w:tcW w:w="7485" w:type="dxa"/>
             <w:tcBorders>
               <w:top w:val="dotted" w:sz="6" w:space="0" w:color="AAAAAA"/>
               <w:left w:val="dotted" w:sz="6" w:space="0" w:color="AAAAAA"/>
@@ -14926,7 +14565,7 @@
       <w:tr>
         <w:tc>
           <w:tcPr>
-            <w:tcW w:w="0" w:type="auto"/>
+            <w:tcW w:w="2085" w:type="dxa"/>
             <w:tcBorders>
               <w:top w:val="dotted" w:sz="6" w:space="0" w:color="AAAAAA"/>
               <w:left w:val="dotted" w:sz="6" w:space="0" w:color="AAAAAA"/>
@@ -14953,13 +14592,14 @@
                 <w:rFonts w:ascii="Georgia" w:hAnsi="Georgia"/>
                 <w:color w:val="000000"/>
               </w:rPr>
+              <w:lastRenderedPageBreak/>
               <w:t>Post Conditions</w:t>
             </w:r>
           </w:p>
         </w:tc>
         <w:tc>
           <w:tcPr>
-            <w:tcW w:w="0" w:type="auto"/>
+            <w:tcW w:w="7485" w:type="dxa"/>
             <w:tcBorders>
               <w:top w:val="dotted" w:sz="6" w:space="0" w:color="AAAAAA"/>
               <w:left w:val="dotted" w:sz="6" w:space="0" w:color="AAAAAA"/>
@@ -15050,7 +14690,7 @@
           <v:shape id="_x0000_i1026" type="#_x0000_t75" style="width:332.25pt;height:585pt" o:ole="">
             <v:imagedata r:id="rId40" o:title=""/>
           </v:shape>
-          <o:OLEObject Type="Embed" ProgID="Visio.Drawing.11" ShapeID="_x0000_i1026" DrawAspect="Content" ObjectID="_1357194366" r:id="rId41"/>
+          <o:OLEObject Type="Embed" ProgID="Visio.Drawing.11" ShapeID="_x0000_i1026" DrawAspect="Content" ObjectID="_1357195158" r:id="rId41"/>
         </w:object>
       </w:r>
     </w:p>
@@ -15077,7 +14717,7 @@
           <v:shape id="_x0000_i1027" type="#_x0000_t75" style="width:346.5pt;height:477.75pt" o:ole="">
             <v:imagedata r:id="rId42" o:title=""/>
           </v:shape>
-          <o:OLEObject Type="Embed" ProgID="Visio.Drawing.11" ShapeID="_x0000_i1027" DrawAspect="Content" ObjectID="_1357194367" r:id="rId43"/>
+          <o:OLEObject Type="Embed" ProgID="Visio.Drawing.11" ShapeID="_x0000_i1027" DrawAspect="Content" ObjectID="_1357195159" r:id="rId43"/>
         </w:object>
       </w:r>
     </w:p>
@@ -15132,7 +14772,7 @@
           <v:shape id="_x0000_i1028" type="#_x0000_t75" style="width:307.5pt;height:609pt" o:ole="">
             <v:imagedata r:id="rId44" o:title=""/>
           </v:shape>
-          <o:OLEObject Type="Embed" ProgID="Visio.Drawing.11" ShapeID="_x0000_i1028" DrawAspect="Content" ObjectID="_1357194368" r:id="rId45"/>
+          <o:OLEObject Type="Embed" ProgID="Visio.Drawing.11" ShapeID="_x0000_i1028" DrawAspect="Content" ObjectID="_1357195160" r:id="rId45"/>
         </w:object>
       </w:r>
     </w:p>
@@ -28722,7 +28362,7 @@
             <w:noProof/>
             <w:szCs w:val="24"/>
           </w:rPr>
-          <w:t>27</w:t>
+          <w:t>15</w:t>
         </w:r>
         <w:r>
           <w:rPr>
@@ -29688,6 +29328,92 @@
     </w:lvl>
   </w:abstractNum>
   <w:abstractNum w:abstractNumId="10">
+    <w:nsid w:val="18EE2720"/>
+    <w:multiLevelType w:val="hybridMultilevel"/>
+    <w:tmpl w:val="84BEFADE"/>
+    <w:lvl w:ilvl="0" w:tplc="0409000F">
+      <w:start w:val="1"/>
+      <w:numFmt w:val="decimal"/>
+      <w:lvlText w:val="%1."/>
+      <w:lvlJc w:val="left"/>
+      <w:pPr>
+        <w:ind w:left="360" w:hanging="360"/>
+      </w:pPr>
+    </w:lvl>
+    <w:lvl w:ilvl="1" w:tplc="04090019" w:tentative="1">
+      <w:start w:val="1"/>
+      <w:numFmt w:val="lowerLetter"/>
+      <w:lvlText w:val="%2."/>
+      <w:lvlJc w:val="left"/>
+      <w:pPr>
+        <w:ind w:left="1080" w:hanging="360"/>
+      </w:pPr>
+    </w:lvl>
+    <w:lvl w:ilvl="2" w:tplc="0409001B" w:tentative="1">
+      <w:start w:val="1"/>
+      <w:numFmt w:val="lowerRoman"/>
+      <w:lvlText w:val="%3."/>
+      <w:lvlJc w:val="right"/>
+      <w:pPr>
+        <w:ind w:left="1800" w:hanging="180"/>
+      </w:pPr>
+    </w:lvl>
+    <w:lvl w:ilvl="3" w:tplc="0409000F" w:tentative="1">
+      <w:start w:val="1"/>
+      <w:numFmt w:val="decimal"/>
+      <w:lvlText w:val="%4."/>
+      <w:lvlJc w:val="left"/>
+      <w:pPr>
+        <w:ind w:left="2520" w:hanging="360"/>
+      </w:pPr>
+    </w:lvl>
+    <w:lvl w:ilvl="4" w:tplc="04090019" w:tentative="1">
+      <w:start w:val="1"/>
+      <w:numFmt w:val="lowerLetter"/>
+      <w:lvlText w:val="%5."/>
+      <w:lvlJc w:val="left"/>
+      <w:pPr>
+        <w:ind w:left="3240" w:hanging="360"/>
+      </w:pPr>
+    </w:lvl>
+    <w:lvl w:ilvl="5" w:tplc="0409001B" w:tentative="1">
+      <w:start w:val="1"/>
+      <w:numFmt w:val="lowerRoman"/>
+      <w:lvlText w:val="%6."/>
+      <w:lvlJc w:val="right"/>
+      <w:pPr>
+        <w:ind w:left="3960" w:hanging="180"/>
+      </w:pPr>
+    </w:lvl>
+    <w:lvl w:ilvl="6" w:tplc="0409000F" w:tentative="1">
+      <w:start w:val="1"/>
+      <w:numFmt w:val="decimal"/>
+      <w:lvlText w:val="%7."/>
+      <w:lvlJc w:val="left"/>
+      <w:pPr>
+        <w:ind w:left="4680" w:hanging="360"/>
+      </w:pPr>
+    </w:lvl>
+    <w:lvl w:ilvl="7" w:tplc="04090019" w:tentative="1">
+      <w:start w:val="1"/>
+      <w:numFmt w:val="lowerLetter"/>
+      <w:lvlText w:val="%8."/>
+      <w:lvlJc w:val="left"/>
+      <w:pPr>
+        <w:ind w:left="5400" w:hanging="360"/>
+      </w:pPr>
+    </w:lvl>
+    <w:lvl w:ilvl="8" w:tplc="0409001B" w:tentative="1">
+      <w:start w:val="1"/>
+      <w:numFmt w:val="lowerRoman"/>
+      <w:lvlText w:val="%9."/>
+      <w:lvlJc w:val="right"/>
+      <w:pPr>
+        <w:ind w:left="6120" w:hanging="180"/>
+      </w:pPr>
+    </w:lvl>
+  </w:abstractNum>
+  <w:abstractNum w:abstractNumId="11">
     <w:nsid w:val="1A9211FE"/>
     <w:multiLevelType w:val="hybridMultilevel"/>
     <w:tmpl w:val="C8C60BD8"/>
@@ -29776,7 +29502,7 @@
       </w:pPr>
     </w:lvl>
   </w:abstractNum>
-  <w:abstractNum w:abstractNumId="11">
+  <w:abstractNum w:abstractNumId="12">
     <w:nsid w:val="1D14498E"/>
     <w:multiLevelType w:val="hybridMultilevel"/>
     <w:tmpl w:val="8DD0D6C6"/>
@@ -29865,7 +29591,7 @@
       </w:pPr>
     </w:lvl>
   </w:abstractNum>
-  <w:abstractNum w:abstractNumId="12">
+  <w:abstractNum w:abstractNumId="13">
     <w:nsid w:val="25BB4089"/>
     <w:multiLevelType w:val="hybridMultilevel"/>
     <w:tmpl w:val="FDC87108"/>
@@ -29951,7 +29677,7 @@
       </w:pPr>
     </w:lvl>
   </w:abstractNum>
-  <w:abstractNum w:abstractNumId="13">
+  <w:abstractNum w:abstractNumId="14">
     <w:nsid w:val="289B6DA9"/>
     <w:multiLevelType w:val="hybridMultilevel"/>
     <w:tmpl w:val="261C812E"/>
@@ -30040,7 +29766,7 @@
       </w:pPr>
     </w:lvl>
   </w:abstractNum>
-  <w:abstractNum w:abstractNumId="14">
+  <w:abstractNum w:abstractNumId="15">
     <w:nsid w:val="290D14B6"/>
     <w:multiLevelType w:val="hybridMultilevel"/>
     <w:tmpl w:val="5D20F088"/>
@@ -30153,7 +29879,7 @@
       </w:pPr>
     </w:lvl>
   </w:abstractNum>
-  <w:abstractNum w:abstractNumId="15">
+  <w:abstractNum w:abstractNumId="16">
     <w:nsid w:val="2E8B358C"/>
     <w:multiLevelType w:val="hybridMultilevel"/>
     <w:tmpl w:val="B4BC22AA"/>
@@ -30242,7 +29968,7 @@
       </w:pPr>
     </w:lvl>
   </w:abstractNum>
-  <w:abstractNum w:abstractNumId="16">
+  <w:abstractNum w:abstractNumId="17">
     <w:nsid w:val="2EC62DC7"/>
     <w:multiLevelType w:val="hybridMultilevel"/>
     <w:tmpl w:val="E9CCBD7A"/>
@@ -30331,7 +30057,7 @@
       </w:pPr>
     </w:lvl>
   </w:abstractNum>
-  <w:abstractNum w:abstractNumId="17">
+  <w:abstractNum w:abstractNumId="18">
     <w:nsid w:val="2F230515"/>
     <w:multiLevelType w:val="hybridMultilevel"/>
     <w:tmpl w:val="EA624F94"/>
@@ -30420,7 +30146,7 @@
       </w:pPr>
     </w:lvl>
   </w:abstractNum>
-  <w:abstractNum w:abstractNumId="18">
+  <w:abstractNum w:abstractNumId="19">
     <w:nsid w:val="305039AE"/>
     <w:multiLevelType w:val="hybridMultilevel"/>
     <w:tmpl w:val="1F7E7454"/>
@@ -30506,7 +30232,7 @@
       </w:pPr>
     </w:lvl>
   </w:abstractNum>
-  <w:abstractNum w:abstractNumId="19">
+  <w:abstractNum w:abstractNumId="20">
     <w:nsid w:val="33BC6317"/>
     <w:multiLevelType w:val="hybridMultilevel"/>
     <w:tmpl w:val="614CFB38"/>
@@ -30595,7 +30321,7 @@
       </w:pPr>
     </w:lvl>
   </w:abstractNum>
-  <w:abstractNum w:abstractNumId="20">
+  <w:abstractNum w:abstractNumId="21">
     <w:nsid w:val="36EE0B3D"/>
     <w:multiLevelType w:val="hybridMultilevel"/>
     <w:tmpl w:val="B12A4902"/>
@@ -30681,7 +30407,7 @@
       </w:pPr>
     </w:lvl>
   </w:abstractNum>
-  <w:abstractNum w:abstractNumId="21">
+  <w:abstractNum w:abstractNumId="22">
     <w:nsid w:val="378A7108"/>
     <w:multiLevelType w:val="hybridMultilevel"/>
     <w:tmpl w:val="344CC042"/>
@@ -30794,7 +30520,93 @@
       </w:pPr>
     </w:lvl>
   </w:abstractNum>
-  <w:abstractNum w:abstractNumId="22">
+  <w:abstractNum w:abstractNumId="23">
+    <w:nsid w:val="381A6E7B"/>
+    <w:multiLevelType w:val="hybridMultilevel"/>
+    <w:tmpl w:val="53345DE2"/>
+    <w:lvl w:ilvl="0" w:tplc="0409000F">
+      <w:start w:val="1"/>
+      <w:numFmt w:val="decimal"/>
+      <w:lvlText w:val="%1."/>
+      <w:lvlJc w:val="left"/>
+      <w:pPr>
+        <w:ind w:left="360" w:hanging="360"/>
+      </w:pPr>
+    </w:lvl>
+    <w:lvl w:ilvl="1" w:tplc="04090019" w:tentative="1">
+      <w:start w:val="1"/>
+      <w:numFmt w:val="lowerLetter"/>
+      <w:lvlText w:val="%2."/>
+      <w:lvlJc w:val="left"/>
+      <w:pPr>
+        <w:ind w:left="1080" w:hanging="360"/>
+      </w:pPr>
+    </w:lvl>
+    <w:lvl w:ilvl="2" w:tplc="0409001B" w:tentative="1">
+      <w:start w:val="1"/>
+      <w:numFmt w:val="lowerRoman"/>
+      <w:lvlText w:val="%3."/>
+      <w:lvlJc w:val="right"/>
+      <w:pPr>
+        <w:ind w:left="1800" w:hanging="180"/>
+      </w:pPr>
+    </w:lvl>
+    <w:lvl w:ilvl="3" w:tplc="0409000F" w:tentative="1">
+      <w:start w:val="1"/>
+      <w:numFmt w:val="decimal"/>
+      <w:lvlText w:val="%4."/>
+      <w:lvlJc w:val="left"/>
+      <w:pPr>
+        <w:ind w:left="2520" w:hanging="360"/>
+      </w:pPr>
+    </w:lvl>
+    <w:lvl w:ilvl="4" w:tplc="04090019" w:tentative="1">
+      <w:start w:val="1"/>
+      <w:numFmt w:val="lowerLetter"/>
+      <w:lvlText w:val="%5."/>
+      <w:lvlJc w:val="left"/>
+      <w:pPr>
+        <w:ind w:left="3240" w:hanging="360"/>
+      </w:pPr>
+    </w:lvl>
+    <w:lvl w:ilvl="5" w:tplc="0409001B" w:tentative="1">
+      <w:start w:val="1"/>
+      <w:numFmt w:val="lowerRoman"/>
+      <w:lvlText w:val="%6."/>
+      <w:lvlJc w:val="right"/>
+      <w:pPr>
+        <w:ind w:left="3960" w:hanging="180"/>
+      </w:pPr>
+    </w:lvl>
+    <w:lvl w:ilvl="6" w:tplc="0409000F" w:tentative="1">
+      <w:start w:val="1"/>
+      <w:numFmt w:val="decimal"/>
+      <w:lvlText w:val="%7."/>
+      <w:lvlJc w:val="left"/>
+      <w:pPr>
+        <w:ind w:left="4680" w:hanging="360"/>
+      </w:pPr>
+    </w:lvl>
+    <w:lvl w:ilvl="7" w:tplc="04090019" w:tentative="1">
+      <w:start w:val="1"/>
+      <w:numFmt w:val="lowerLetter"/>
+      <w:lvlText w:val="%8."/>
+      <w:lvlJc w:val="left"/>
+      <w:pPr>
+        <w:ind w:left="5400" w:hanging="360"/>
+      </w:pPr>
+    </w:lvl>
+    <w:lvl w:ilvl="8" w:tplc="0409001B" w:tentative="1">
+      <w:start w:val="1"/>
+      <w:numFmt w:val="lowerRoman"/>
+      <w:lvlText w:val="%9."/>
+      <w:lvlJc w:val="right"/>
+      <w:pPr>
+        <w:ind w:left="6120" w:hanging="180"/>
+      </w:pPr>
+    </w:lvl>
+  </w:abstractNum>
+  <w:abstractNum w:abstractNumId="24">
     <w:nsid w:val="3A602324"/>
     <w:multiLevelType w:val="hybridMultilevel"/>
     <w:tmpl w:val="6FF44084"/>
@@ -30883,7 +30695,7 @@
       </w:pPr>
     </w:lvl>
   </w:abstractNum>
-  <w:abstractNum w:abstractNumId="23">
+  <w:abstractNum w:abstractNumId="25">
     <w:nsid w:val="3FBB17B7"/>
     <w:multiLevelType w:val="hybridMultilevel"/>
     <w:tmpl w:val="C4C0A72C"/>
@@ -30972,7 +30784,7 @@
       </w:pPr>
     </w:lvl>
   </w:abstractNum>
-  <w:abstractNum w:abstractNumId="24">
+  <w:abstractNum w:abstractNumId="26">
     <w:nsid w:val="41546B4E"/>
     <w:multiLevelType w:val="hybridMultilevel"/>
     <w:tmpl w:val="3EF0DB5A"/>
@@ -31061,7 +30873,7 @@
       </w:pPr>
     </w:lvl>
   </w:abstractNum>
-  <w:abstractNum w:abstractNumId="25">
+  <w:abstractNum w:abstractNumId="27">
     <w:nsid w:val="41906E28"/>
     <w:multiLevelType w:val="hybridMultilevel"/>
     <w:tmpl w:val="5EA42C4C"/>
@@ -31171,7 +30983,7 @@
       </w:pPr>
     </w:lvl>
   </w:abstractNum>
-  <w:abstractNum w:abstractNumId="26">
+  <w:abstractNum w:abstractNumId="28">
     <w:nsid w:val="4194094F"/>
     <w:multiLevelType w:val="hybridMultilevel"/>
     <w:tmpl w:val="76A86884"/>
@@ -31257,7 +31069,7 @@
       </w:pPr>
     </w:lvl>
   </w:abstractNum>
-  <w:abstractNum w:abstractNumId="27">
+  <w:abstractNum w:abstractNumId="29">
     <w:nsid w:val="48116ED3"/>
     <w:multiLevelType w:val="hybridMultilevel"/>
     <w:tmpl w:val="D452F6B0"/>
@@ -31346,7 +31158,7 @@
       </w:pPr>
     </w:lvl>
   </w:abstractNum>
-  <w:abstractNum w:abstractNumId="28">
+  <w:abstractNum w:abstractNumId="30">
     <w:nsid w:val="49015E97"/>
     <w:multiLevelType w:val="hybridMultilevel"/>
     <w:tmpl w:val="EBE8EB2A"/>
@@ -31435,7 +31247,7 @@
       </w:pPr>
     </w:lvl>
   </w:abstractNum>
-  <w:abstractNum w:abstractNumId="29">
+  <w:abstractNum w:abstractNumId="31">
     <w:nsid w:val="4ACB0832"/>
     <w:multiLevelType w:val="hybridMultilevel"/>
     <w:tmpl w:val="55669CA4"/>
@@ -31524,7 +31336,7 @@
       </w:pPr>
     </w:lvl>
   </w:abstractNum>
-  <w:abstractNum w:abstractNumId="30">
+  <w:abstractNum w:abstractNumId="32">
     <w:nsid w:val="4BDA2162"/>
     <w:multiLevelType w:val="hybridMultilevel"/>
     <w:tmpl w:val="B60A4882"/>
@@ -31616,7 +31428,7 @@
       </w:pPr>
     </w:lvl>
   </w:abstractNum>
-  <w:abstractNum w:abstractNumId="31">
+  <w:abstractNum w:abstractNumId="33">
     <w:nsid w:val="4D864C0C"/>
     <w:multiLevelType w:val="hybridMultilevel"/>
     <w:tmpl w:val="7EFACDEA"/>
@@ -31702,7 +31514,7 @@
       </w:pPr>
     </w:lvl>
   </w:abstractNum>
-  <w:abstractNum w:abstractNumId="32">
+  <w:abstractNum w:abstractNumId="34">
     <w:nsid w:val="4DC66837"/>
     <w:multiLevelType w:val="hybridMultilevel"/>
     <w:tmpl w:val="5EA42C4C"/>
@@ -31812,7 +31624,7 @@
       </w:pPr>
     </w:lvl>
   </w:abstractNum>
-  <w:abstractNum w:abstractNumId="33">
+  <w:abstractNum w:abstractNumId="35">
     <w:nsid w:val="4E3915EF"/>
     <w:multiLevelType w:val="hybridMultilevel"/>
     <w:tmpl w:val="A89C0618"/>
@@ -31901,7 +31713,7 @@
       </w:pPr>
     </w:lvl>
   </w:abstractNum>
-  <w:abstractNum w:abstractNumId="34">
+  <w:abstractNum w:abstractNumId="36">
     <w:nsid w:val="4EBF40D3"/>
     <w:multiLevelType w:val="hybridMultilevel"/>
     <w:tmpl w:val="BFFA86F8"/>
@@ -31990,7 +31802,93 @@
       </w:pPr>
     </w:lvl>
   </w:abstractNum>
-  <w:abstractNum w:abstractNumId="35">
+  <w:abstractNum w:abstractNumId="37">
+    <w:nsid w:val="4FC61775"/>
+    <w:multiLevelType w:val="hybridMultilevel"/>
+    <w:tmpl w:val="165C0BA6"/>
+    <w:lvl w:ilvl="0" w:tplc="0409000F">
+      <w:start w:val="1"/>
+      <w:numFmt w:val="decimal"/>
+      <w:lvlText w:val="%1."/>
+      <w:lvlJc w:val="left"/>
+      <w:pPr>
+        <w:ind w:left="360" w:hanging="360"/>
+      </w:pPr>
+    </w:lvl>
+    <w:lvl w:ilvl="1" w:tplc="04090019" w:tentative="1">
+      <w:start w:val="1"/>
+      <w:numFmt w:val="lowerLetter"/>
+      <w:lvlText w:val="%2."/>
+      <w:lvlJc w:val="left"/>
+      <w:pPr>
+        <w:ind w:left="1080" w:hanging="360"/>
+      </w:pPr>
+    </w:lvl>
+    <w:lvl w:ilvl="2" w:tplc="0409001B" w:tentative="1">
+      <w:start w:val="1"/>
+      <w:numFmt w:val="lowerRoman"/>
+      <w:lvlText w:val="%3."/>
+      <w:lvlJc w:val="right"/>
+      <w:pPr>
+        <w:ind w:left="1800" w:hanging="180"/>
+      </w:pPr>
+    </w:lvl>
+    <w:lvl w:ilvl="3" w:tplc="0409000F" w:tentative="1">
+      <w:start w:val="1"/>
+      <w:numFmt w:val="decimal"/>
+      <w:lvlText w:val="%4."/>
+      <w:lvlJc w:val="left"/>
+      <w:pPr>
+        <w:ind w:left="2520" w:hanging="360"/>
+      </w:pPr>
+    </w:lvl>
+    <w:lvl w:ilvl="4" w:tplc="04090019" w:tentative="1">
+      <w:start w:val="1"/>
+      <w:numFmt w:val="lowerLetter"/>
+      <w:lvlText w:val="%5."/>
+      <w:lvlJc w:val="left"/>
+      <w:pPr>
+        <w:ind w:left="3240" w:hanging="360"/>
+      </w:pPr>
+    </w:lvl>
+    <w:lvl w:ilvl="5" w:tplc="0409001B" w:tentative="1">
+      <w:start w:val="1"/>
+      <w:numFmt w:val="lowerRoman"/>
+      <w:lvlText w:val="%6."/>
+      <w:lvlJc w:val="right"/>
+      <w:pPr>
+        <w:ind w:left="3960" w:hanging="180"/>
+      </w:pPr>
+    </w:lvl>
+    <w:lvl w:ilvl="6" w:tplc="0409000F" w:tentative="1">
+      <w:start w:val="1"/>
+      <w:numFmt w:val="decimal"/>
+      <w:lvlText w:val="%7."/>
+      <w:lvlJc w:val="left"/>
+      <w:pPr>
+        <w:ind w:left="4680" w:hanging="360"/>
+      </w:pPr>
+    </w:lvl>
+    <w:lvl w:ilvl="7" w:tplc="04090019" w:tentative="1">
+      <w:start w:val="1"/>
+      <w:numFmt w:val="lowerLetter"/>
+      <w:lvlText w:val="%8."/>
+      <w:lvlJc w:val="left"/>
+      <w:pPr>
+        <w:ind w:left="5400" w:hanging="360"/>
+      </w:pPr>
+    </w:lvl>
+    <w:lvl w:ilvl="8" w:tplc="0409001B" w:tentative="1">
+      <w:start w:val="1"/>
+      <w:numFmt w:val="lowerRoman"/>
+      <w:lvlText w:val="%9."/>
+      <w:lvlJc w:val="right"/>
+      <w:pPr>
+        <w:ind w:left="6120" w:hanging="180"/>
+      </w:pPr>
+    </w:lvl>
+  </w:abstractNum>
+  <w:abstractNum w:abstractNumId="38">
     <w:nsid w:val="51457B4B"/>
     <w:multiLevelType w:val="hybridMultilevel"/>
     <w:tmpl w:val="7A4085E6"/>
@@ -32103,7 +32001,7 @@
       </w:pPr>
     </w:lvl>
   </w:abstractNum>
-  <w:abstractNum w:abstractNumId="36">
+  <w:abstractNum w:abstractNumId="39">
     <w:nsid w:val="526D787A"/>
     <w:multiLevelType w:val="hybridMultilevel"/>
     <w:tmpl w:val="88B6460E"/>
@@ -32189,7 +32087,7 @@
       </w:pPr>
     </w:lvl>
   </w:abstractNum>
-  <w:abstractNum w:abstractNumId="37">
+  <w:abstractNum w:abstractNumId="40">
     <w:nsid w:val="52E56B0A"/>
     <w:multiLevelType w:val="hybridMultilevel"/>
     <w:tmpl w:val="1368DE78"/>
@@ -32278,7 +32176,7 @@
       </w:pPr>
     </w:lvl>
   </w:abstractNum>
-  <w:abstractNum w:abstractNumId="38">
+  <w:abstractNum w:abstractNumId="41">
     <w:nsid w:val="55902E77"/>
     <w:multiLevelType w:val="hybridMultilevel"/>
     <w:tmpl w:val="8FD2FDD2"/>
@@ -32364,7 +32262,7 @@
       </w:pPr>
     </w:lvl>
   </w:abstractNum>
-  <w:abstractNum w:abstractNumId="39">
+  <w:abstractNum w:abstractNumId="42">
     <w:nsid w:val="592F1745"/>
     <w:multiLevelType w:val="hybridMultilevel"/>
     <w:tmpl w:val="C958C1E4"/>
@@ -32450,7 +32348,7 @@
       </w:pPr>
     </w:lvl>
   </w:abstractNum>
-  <w:abstractNum w:abstractNumId="40">
+  <w:abstractNum w:abstractNumId="43">
     <w:nsid w:val="63A90E53"/>
     <w:multiLevelType w:val="hybridMultilevel"/>
     <w:tmpl w:val="614CFB38"/>
@@ -32539,7 +32437,7 @@
       </w:pPr>
     </w:lvl>
   </w:abstractNum>
-  <w:abstractNum w:abstractNumId="41">
+  <w:abstractNum w:abstractNumId="44">
     <w:nsid w:val="6A8C579C"/>
     <w:multiLevelType w:val="hybridMultilevel"/>
     <w:tmpl w:val="D1D0B092"/>
@@ -32628,7 +32526,7 @@
       </w:pPr>
     </w:lvl>
   </w:abstractNum>
-  <w:abstractNum w:abstractNumId="42">
+  <w:abstractNum w:abstractNumId="45">
     <w:nsid w:val="6B637F96"/>
     <w:multiLevelType w:val="hybridMultilevel"/>
     <w:tmpl w:val="C726767A"/>
@@ -32714,7 +32612,7 @@
       </w:pPr>
     </w:lvl>
   </w:abstractNum>
-  <w:abstractNum w:abstractNumId="43">
+  <w:abstractNum w:abstractNumId="46">
     <w:nsid w:val="6C0D6E8A"/>
     <w:multiLevelType w:val="hybridMultilevel"/>
     <w:tmpl w:val="5EA42C4C"/>
@@ -32824,7 +32722,7 @@
       </w:pPr>
     </w:lvl>
   </w:abstractNum>
-  <w:abstractNum w:abstractNumId="44">
+  <w:abstractNum w:abstractNumId="47">
     <w:nsid w:val="6D732715"/>
     <w:multiLevelType w:val="hybridMultilevel"/>
     <w:tmpl w:val="027EE060"/>
@@ -32910,7 +32808,7 @@
       </w:pPr>
     </w:lvl>
   </w:abstractNum>
-  <w:abstractNum w:abstractNumId="45">
+  <w:abstractNum w:abstractNumId="48">
     <w:nsid w:val="6FF55C72"/>
     <w:multiLevelType w:val="hybridMultilevel"/>
     <w:tmpl w:val="614CFB38"/>
@@ -32999,7 +32897,7 @@
       </w:pPr>
     </w:lvl>
   </w:abstractNum>
-  <w:abstractNum w:abstractNumId="46">
+  <w:abstractNum w:abstractNumId="49">
     <w:nsid w:val="733D4EF0"/>
     <w:multiLevelType w:val="hybridMultilevel"/>
     <w:tmpl w:val="7086369C"/>
@@ -33088,7 +32986,7 @@
       </w:pPr>
     </w:lvl>
   </w:abstractNum>
-  <w:abstractNum w:abstractNumId="47">
+  <w:abstractNum w:abstractNumId="50">
     <w:nsid w:val="74547AA2"/>
     <w:multiLevelType w:val="hybridMultilevel"/>
     <w:tmpl w:val="C5CCCE84"/>
@@ -33174,7 +33072,7 @@
       </w:pPr>
     </w:lvl>
   </w:abstractNum>
-  <w:abstractNum w:abstractNumId="48">
+  <w:abstractNum w:abstractNumId="51">
     <w:nsid w:val="796C7FAD"/>
     <w:multiLevelType w:val="hybridMultilevel"/>
     <w:tmpl w:val="E75408B8"/>
@@ -33263,7 +33161,7 @@
       </w:pPr>
     </w:lvl>
   </w:abstractNum>
-  <w:abstractNum w:abstractNumId="49">
+  <w:abstractNum w:abstractNumId="52">
     <w:nsid w:val="7B5C4208"/>
     <w:multiLevelType w:val="hybridMultilevel"/>
     <w:tmpl w:val="6D68CDBE"/>
@@ -33352,7 +33250,7 @@
       </w:pPr>
     </w:lvl>
   </w:abstractNum>
-  <w:abstractNum w:abstractNumId="50">
+  <w:abstractNum w:abstractNumId="53">
     <w:nsid w:val="7D0324D6"/>
     <w:multiLevelType w:val="hybridMultilevel"/>
     <w:tmpl w:val="6FD241F2"/>
@@ -33442,16 +33340,16 @@
     </w:lvl>
   </w:abstractNum>
   <w:num w:numId="1">
-    <w:abstractNumId w:val="37"/>
+    <w:abstractNumId w:val="40"/>
   </w:num>
   <w:num w:numId="2">
-    <w:abstractNumId w:val="23"/>
+    <w:abstractNumId w:val="25"/>
   </w:num>
   <w:num w:numId="3">
-    <w:abstractNumId w:val="24"/>
+    <w:abstractNumId w:val="26"/>
   </w:num>
   <w:num w:numId="4">
-    <w:abstractNumId w:val="15"/>
+    <w:abstractNumId w:val="16"/>
   </w:num>
   <w:num w:numId="5">
     <w:abstractNumId w:val="3"/>
@@ -33460,58 +33358,58 @@
     <w:abstractNumId w:val="5"/>
   </w:num>
   <w:num w:numId="7">
-    <w:abstractNumId w:val="19"/>
+    <w:abstractNumId w:val="20"/>
   </w:num>
   <w:num w:numId="8">
-    <w:abstractNumId w:val="40"/>
+    <w:abstractNumId w:val="43"/>
   </w:num>
   <w:num w:numId="9">
-    <w:abstractNumId w:val="45"/>
+    <w:abstractNumId w:val="48"/>
   </w:num>
   <w:num w:numId="10">
     <w:abstractNumId w:val="7"/>
   </w:num>
   <w:num w:numId="11">
-    <w:abstractNumId w:val="29"/>
+    <w:abstractNumId w:val="31"/>
   </w:num>
   <w:num w:numId="12">
-    <w:abstractNumId w:val="22"/>
+    <w:abstractNumId w:val="24"/>
   </w:num>
   <w:num w:numId="13">
-    <w:abstractNumId w:val="10"/>
+    <w:abstractNumId w:val="11"/>
   </w:num>
   <w:num w:numId="14">
-    <w:abstractNumId w:val="16"/>
+    <w:abstractNumId w:val="17"/>
   </w:num>
   <w:num w:numId="15">
-    <w:abstractNumId w:val="13"/>
+    <w:abstractNumId w:val="14"/>
   </w:num>
   <w:num w:numId="16">
-    <w:abstractNumId w:val="46"/>
+    <w:abstractNumId w:val="49"/>
   </w:num>
   <w:num w:numId="17">
-    <w:abstractNumId w:val="28"/>
+    <w:abstractNumId w:val="30"/>
   </w:num>
   <w:num w:numId="18">
     <w:abstractNumId w:val="2"/>
   </w:num>
   <w:num w:numId="19">
-    <w:abstractNumId w:val="17"/>
+    <w:abstractNumId w:val="18"/>
   </w:num>
   <w:num w:numId="20">
-    <w:abstractNumId w:val="50"/>
+    <w:abstractNumId w:val="53"/>
   </w:num>
   <w:num w:numId="21">
-    <w:abstractNumId w:val="34"/>
+    <w:abstractNumId w:val="36"/>
   </w:num>
   <w:num w:numId="22">
-    <w:abstractNumId w:val="26"/>
+    <w:abstractNumId w:val="28"/>
   </w:num>
   <w:num w:numId="23">
-    <w:abstractNumId w:val="20"/>
+    <w:abstractNumId w:val="21"/>
   </w:num>
   <w:num w:numId="24">
-    <w:abstractNumId w:val="25"/>
+    <w:abstractNumId w:val="27"/>
     <w:lvlOverride w:ilvl="0">
       <w:startOverride w:val="1"/>
     </w:lvlOverride>
@@ -33541,25 +33439,25 @@
     </w:lvlOverride>
   </w:num>
   <w:num w:numId="25">
-    <w:abstractNumId w:val="35"/>
+    <w:abstractNumId w:val="38"/>
   </w:num>
   <w:num w:numId="26">
-    <w:abstractNumId w:val="21"/>
+    <w:abstractNumId w:val="22"/>
   </w:num>
   <w:num w:numId="27">
-    <w:abstractNumId w:val="14"/>
+    <w:abstractNumId w:val="15"/>
   </w:num>
   <w:num w:numId="28">
     <w:abstractNumId w:val="0"/>
   </w:num>
   <w:num w:numId="29">
-    <w:abstractNumId w:val="43"/>
+    <w:abstractNumId w:val="46"/>
   </w:num>
   <w:num w:numId="30">
-    <w:abstractNumId w:val="32"/>
+    <w:abstractNumId w:val="34"/>
   </w:num>
   <w:num w:numId="31">
-    <w:abstractNumId w:val="25"/>
+    <w:abstractNumId w:val="27"/>
     <w:lvlOverride w:ilvl="0">
       <w:startOverride w:val="1"/>
     </w:lvlOverride>
@@ -33589,37 +33487,37 @@
     </w:lvlOverride>
   </w:num>
   <w:num w:numId="32">
-    <w:abstractNumId w:val="30"/>
+    <w:abstractNumId w:val="32"/>
   </w:num>
   <w:num w:numId="33">
-    <w:abstractNumId w:val="33"/>
+    <w:abstractNumId w:val="35"/>
   </w:num>
   <w:num w:numId="34">
-    <w:abstractNumId w:val="11"/>
+    <w:abstractNumId w:val="12"/>
   </w:num>
   <w:num w:numId="35">
-    <w:abstractNumId w:val="49"/>
+    <w:abstractNumId w:val="52"/>
   </w:num>
   <w:num w:numId="36">
-    <w:abstractNumId w:val="27"/>
+    <w:abstractNumId w:val="29"/>
   </w:num>
   <w:num w:numId="37">
-    <w:abstractNumId w:val="41"/>
+    <w:abstractNumId w:val="44"/>
   </w:num>
   <w:num w:numId="38">
-    <w:abstractNumId w:val="48"/>
+    <w:abstractNumId w:val="51"/>
   </w:num>
   <w:num w:numId="39">
-    <w:abstractNumId w:val="39"/>
+    <w:abstractNumId w:val="42"/>
   </w:num>
   <w:num w:numId="40">
-    <w:abstractNumId w:val="47"/>
+    <w:abstractNumId w:val="50"/>
   </w:num>
   <w:num w:numId="41">
     <w:abstractNumId w:val="1"/>
   </w:num>
   <w:num w:numId="42">
-    <w:abstractNumId w:val="42"/>
+    <w:abstractNumId w:val="45"/>
   </w:num>
   <w:num w:numId="43">
     <w:abstractNumId w:val="8"/>
@@ -33628,28 +33526,37 @@
     <w:abstractNumId w:val="9"/>
   </w:num>
   <w:num w:numId="45">
-    <w:abstractNumId w:val="36"/>
+    <w:abstractNumId w:val="39"/>
   </w:num>
   <w:num w:numId="46">
-    <w:abstractNumId w:val="31"/>
+    <w:abstractNumId w:val="33"/>
   </w:num>
   <w:num w:numId="47">
     <w:abstractNumId w:val="4"/>
   </w:num>
   <w:num w:numId="48">
-    <w:abstractNumId w:val="38"/>
+    <w:abstractNumId w:val="41"/>
   </w:num>
   <w:num w:numId="49">
-    <w:abstractNumId w:val="44"/>
+    <w:abstractNumId w:val="47"/>
   </w:num>
   <w:num w:numId="50">
-    <w:abstractNumId w:val="18"/>
+    <w:abstractNumId w:val="19"/>
   </w:num>
   <w:num w:numId="51">
     <w:abstractNumId w:val="6"/>
   </w:num>
   <w:num w:numId="52">
-    <w:abstractNumId w:val="12"/>
+    <w:abstractNumId w:val="13"/>
+  </w:num>
+  <w:num w:numId="53">
+    <w:abstractNumId w:val="23"/>
+  </w:num>
+  <w:num w:numId="54">
+    <w:abstractNumId w:val="10"/>
+  </w:num>
+  <w:num w:numId="55">
+    <w:abstractNumId w:val="37"/>
   </w:num>
   <w:numIdMacAtCleanup w:val="48"/>
 </w:numbering>
@@ -34914,7 +34821,7 @@
 </file>
 
 <file path=customXml/itemProps1.xml><?xml version="1.0" encoding="utf-8"?>
-<ds:datastoreItem xmlns:ds="http://schemas.openxmlformats.org/officeDocument/2006/customXml" ds:itemID="{E299ECB8-51AA-45DF-BD2E-ADCFC4843335}">
+<ds:datastoreItem xmlns:ds="http://schemas.openxmlformats.org/officeDocument/2006/customXml" ds:itemID="{36A72360-4B32-486F-A4C4-9970B80C81FC}">
   <ds:schemaRefs>
     <ds:schemaRef ds:uri="http://schemas.openxmlformats.org/officeDocument/2006/bibliography"/>
   </ds:schemaRefs>

</xml_diff>

<commit_message>
Couple changes in the glossary.
</commit_message>
<xml_diff>
--- a/doc/OpenEHS - SSRS.docx
+++ b/doc/OpenEHS - SSRS.docx
@@ -159,15 +159,7 @@
         <w:t xml:space="preserve"> </w:t>
       </w:r>
       <w:r>
-        <w:t xml:space="preserve">Matthew Kimber &amp; </w:t>
-      </w:r>
-      <w:proofErr w:type="spellStart"/>
-      <w:r>
-        <w:t>Austyn</w:t>
-      </w:r>
-      <w:proofErr w:type="spellEnd"/>
-      <w:r>
-        <w:t xml:space="preserve"> Mahoney</w:t>
+        <w:t>Matthew Kimber &amp; Austyn Mahoney</w:t>
       </w:r>
       <w:r>
         <w:br/>
@@ -4050,41 +4042,39 @@
       <w:r>
         <w:br w:type="page"/>
       </w:r>
-      <w:bookmarkStart w:id="1" w:name="_GoBack"/>
-      <w:bookmarkEnd w:id="1"/>
     </w:p>
     <w:p>
       <w:pPr>
         <w:pStyle w:val="KHeading1"/>
       </w:pPr>
-      <w:bookmarkStart w:id="2" w:name="_Toc283492032"/>
+      <w:bookmarkStart w:id="1" w:name="_Toc283492032"/>
       <w:r>
         <w:lastRenderedPageBreak/>
         <w:t>Preface</w:t>
       </w:r>
       <w:bookmarkEnd w:id="0"/>
+      <w:bookmarkEnd w:id="1"/>
+    </w:p>
+    <w:p>
+      <w:pPr>
+        <w:pStyle w:val="KNormal"/>
+      </w:pPr>
+      <w:r>
+        <w:t>The purpose of this document is to define the functional and non-functional requirements associated with the details and behavior of the proposed software system. It will explain the processing and performance of the system as well as help in refining requirements as requested by s</w:t>
+      </w:r>
+      <w:r>
+        <w:t>takeholders and potential users.</w:t>
+      </w:r>
+    </w:p>
+    <w:p>
+      <w:pPr>
+        <w:pStyle w:val="KHeading1"/>
+      </w:pPr>
+      <w:bookmarkStart w:id="2" w:name="_Toc283492033"/>
+      <w:r>
+        <w:t>Version History</w:t>
+      </w:r>
       <w:bookmarkEnd w:id="2"/>
-    </w:p>
-    <w:p>
-      <w:pPr>
-        <w:pStyle w:val="KNormal"/>
-      </w:pPr>
-      <w:r>
-        <w:t>The purpose of this document is to define the functional and non-functional requirements associated with the details and behavior of the proposed software system. It will explain the processing and performance of the system as well as help in refining requirements as requested by s</w:t>
-      </w:r>
-      <w:r>
-        <w:t>takeholders and potential users.</w:t>
-      </w:r>
-    </w:p>
-    <w:p>
-      <w:pPr>
-        <w:pStyle w:val="KHeading1"/>
-      </w:pPr>
-      <w:bookmarkStart w:id="3" w:name="_Toc283492033"/>
-      <w:r>
-        <w:t>Version History</w:t>
-      </w:r>
-      <w:bookmarkEnd w:id="3"/>
     </w:p>
     <w:tbl>
       <w:tblPr>
@@ -4323,13 +4313,8 @@
             <w:pPr>
               <w:pStyle w:val="KNormal"/>
             </w:pPr>
-            <w:proofErr w:type="spellStart"/>
-            <w:r>
-              <w:t>Austyn</w:t>
-            </w:r>
-            <w:proofErr w:type="spellEnd"/>
-            <w:r>
-              <w:t xml:space="preserve"> Mahoney</w:t>
+            <w:r>
+              <w:t>Austyn Mahoney</w:t>
             </w:r>
           </w:p>
         </w:tc>
@@ -4381,13 +4366,8 @@
             <w:pPr>
               <w:pStyle w:val="KNormal"/>
             </w:pPr>
-            <w:proofErr w:type="spellStart"/>
-            <w:r>
-              <w:t>Austyn</w:t>
-            </w:r>
-            <w:proofErr w:type="spellEnd"/>
-            <w:r>
-              <w:t xml:space="preserve"> Mahoney</w:t>
+            <w:r>
+              <w:t>Austyn Mahoney</w:t>
             </w:r>
           </w:p>
         </w:tc>
@@ -4453,7 +4433,7 @@
       <w:pPr>
         <w:pStyle w:val="KHeading1"/>
       </w:pPr>
-      <w:bookmarkStart w:id="4" w:name="_Toc275025901"/>
+      <w:bookmarkStart w:id="3" w:name="_Toc275025901"/>
     </w:p>
     <w:p>
       <w:pPr>
@@ -4474,13 +4454,13 @@
       <w:pPr>
         <w:pStyle w:val="KHeading1"/>
       </w:pPr>
-      <w:bookmarkStart w:id="5" w:name="_Toc283492034"/>
+      <w:bookmarkStart w:id="4" w:name="_Toc283492034"/>
       <w:r>
         <w:lastRenderedPageBreak/>
         <w:t>Introduction</w:t>
       </w:r>
+      <w:bookmarkEnd w:id="3"/>
       <w:bookmarkEnd w:id="4"/>
-      <w:bookmarkEnd w:id="5"/>
     </w:p>
     <w:p>
       <w:pPr>
@@ -4645,7 +4625,7 @@
           <w:szCs w:val="36"/>
         </w:rPr>
       </w:pPr>
-      <w:bookmarkStart w:id="6" w:name="_Toc275025903"/>
+      <w:bookmarkStart w:id="5" w:name="_Toc275025903"/>
       <w:r>
         <w:br w:type="page"/>
       </w:r>
@@ -4654,25 +4634,25 @@
       <w:pPr>
         <w:pStyle w:val="KHeading1"/>
       </w:pPr>
-      <w:bookmarkStart w:id="7" w:name="_Toc283492035"/>
+      <w:bookmarkStart w:id="6" w:name="_Toc283492035"/>
       <w:r>
         <w:lastRenderedPageBreak/>
         <w:t>System Requirements Specification</w:t>
       </w:r>
+      <w:bookmarkEnd w:id="5"/>
       <w:bookmarkEnd w:id="6"/>
+    </w:p>
+    <w:p>
+      <w:pPr>
+        <w:pStyle w:val="KHeading2"/>
+      </w:pPr>
+      <w:bookmarkStart w:id="7" w:name="_Toc275025904"/>
+      <w:bookmarkStart w:id="8" w:name="_Toc283492036"/>
+      <w:r>
+        <w:t>Functional Requirements</w:t>
+      </w:r>
       <w:bookmarkEnd w:id="7"/>
-    </w:p>
-    <w:p>
-      <w:pPr>
-        <w:pStyle w:val="KHeading2"/>
-      </w:pPr>
-      <w:bookmarkStart w:id="8" w:name="_Toc275025904"/>
-      <w:bookmarkStart w:id="9" w:name="_Toc283492036"/>
-      <w:r>
-        <w:t>Functional Requirements</w:t>
-      </w:r>
       <w:bookmarkEnd w:id="8"/>
-      <w:bookmarkEnd w:id="9"/>
     </w:p>
     <w:p>
       <w:pPr>
@@ -5548,16 +5528,16 @@
           <w:rFonts w:eastAsia="Times New Roman"/>
         </w:rPr>
       </w:pPr>
-      <w:bookmarkStart w:id="10" w:name="_Toc275025905"/>
-      <w:bookmarkStart w:id="11" w:name="_Toc283492037"/>
+      <w:bookmarkStart w:id="9" w:name="_Toc275025905"/>
+      <w:bookmarkStart w:id="10" w:name="_Toc283492037"/>
       <w:r>
         <w:rPr>
           <w:rFonts w:eastAsia="Times New Roman"/>
         </w:rPr>
         <w:t>Non-Functional Requirements</w:t>
       </w:r>
+      <w:bookmarkEnd w:id="9"/>
       <w:bookmarkEnd w:id="10"/>
-      <w:bookmarkEnd w:id="11"/>
     </w:p>
     <w:p>
       <w:pPr>
@@ -6012,7 +5992,7 @@
           <w:szCs w:val="24"/>
         </w:rPr>
       </w:pPr>
-      <w:bookmarkStart w:id="12" w:name="_Toc275025906"/>
+      <w:bookmarkStart w:id="11" w:name="_Toc275025906"/>
       <w:r>
         <w:rPr>
           <w:rFonts w:cs="Times New Roman"/>
@@ -6029,7 +6009,13 @@
         <w:ind w:left="720" w:hanging="720"/>
       </w:pPr>
       <w:r>
-        <w:t>.Net: a set of programming languages</w:t>
+        <w:t>.NET</w:t>
+      </w:r>
+      <w:r>
+        <w:t xml:space="preserve">: </w:t>
+      </w:r>
+      <w:r>
+        <w:t>A programming framework provided by Microsoft.</w:t>
       </w:r>
     </w:p>
     <w:p>
@@ -6045,7 +6031,10 @@
         <w:ind w:left="720" w:hanging="720"/>
       </w:pPr>
       <w:r>
-        <w:t>ASP.NET: a programming language</w:t>
+        <w:t xml:space="preserve">ASP.NET: </w:t>
+      </w:r>
+      <w:r>
+        <w:t>A web development framework.</w:t>
       </w:r>
     </w:p>
     <w:p>
@@ -6053,7 +6042,10 @@
         <w:ind w:left="720" w:hanging="720"/>
       </w:pPr>
       <w:r>
-        <w:t>C#: a programming language</w:t>
+        <w:t xml:space="preserve">C#: </w:t>
+      </w:r>
+      <w:r>
+        <w:t>A programming language.</w:t>
       </w:r>
     </w:p>
     <w:p>
@@ -6061,7 +6053,7 @@
         <w:ind w:left="720" w:hanging="720"/>
       </w:pPr>
       <w:r>
-        <w:t>ColdFusion: a programming language</w:t>
+        <w:t>CS3750, CS4750: Computer science class in which we work on this project</w:t>
       </w:r>
     </w:p>
     <w:p>
@@ -6069,7 +6061,13 @@
         <w:ind w:left="720" w:hanging="720"/>
       </w:pPr>
       <w:r>
-        <w:t>CS3750, CS4750: Computer science class in which we work on this project</w:t>
+        <w:t xml:space="preserve">CSS: </w:t>
+      </w:r>
+      <w:r>
+        <w:t>A</w:t>
+      </w:r>
+      <w:r>
+        <w:t xml:space="preserve"> programming language for page layout in HTML</w:t>
       </w:r>
     </w:p>
     <w:p>
@@ -6077,7 +6075,7 @@
         <w:ind w:left="720" w:hanging="720"/>
       </w:pPr>
       <w:r>
-        <w:t>CSS: a programming language for page layout in HTML</w:t>
+        <w:t>Database: A software system for efficient data management on a computer</w:t>
       </w:r>
     </w:p>
     <w:p>
@@ -6085,7 +6083,19 @@
         <w:ind w:left="720" w:hanging="720"/>
       </w:pPr>
       <w:r>
-        <w:t>Database: A software system for efficient data management on a computer</w:t>
+        <w:t xml:space="preserve">Electronic </w:t>
+      </w:r>
+      <w:r>
+        <w:t>F</w:t>
+      </w:r>
+      <w:r>
+        <w:t xml:space="preserve">orm: </w:t>
+      </w:r>
+      <w:r>
+        <w:t>A</w:t>
+      </w:r>
+      <w:r>
+        <w:t xml:space="preserve"> series of fields displayed on the screen for user input</w:t>
       </w:r>
     </w:p>
     <w:p>
@@ -6093,7 +6103,13 @@
         <w:ind w:left="720" w:hanging="720"/>
       </w:pPr>
       <w:r>
-        <w:t>Electronic form: a series of fields displayed on the screen for user input</w:t>
+        <w:t xml:space="preserve">Field: </w:t>
+      </w:r>
+      <w:r>
+        <w:t>A</w:t>
+      </w:r>
+      <w:r>
+        <w:t xml:space="preserve"> section of the electronic form for entering data by typing or selecting</w:t>
       </w:r>
     </w:p>
     <w:p>
@@ -6101,7 +6117,13 @@
         <w:ind w:left="720" w:hanging="720"/>
       </w:pPr>
       <w:r>
-        <w:t>Field: a section of the electronic form for entering data by typing or selecting</w:t>
+        <w:t xml:space="preserve">HTML: </w:t>
+      </w:r>
+      <w:r>
+        <w:t>A</w:t>
+      </w:r>
+      <w:r>
+        <w:t xml:space="preserve"> programming language for designing web pages</w:t>
       </w:r>
     </w:p>
     <w:p>
@@ -6109,7 +6131,7 @@
         <w:ind w:left="720" w:hanging="720"/>
       </w:pPr>
       <w:r>
-        <w:t>HTML: a programming language for designing web pages</w:t>
+        <w:t>N-Tier: A system for developing software that divides up the aspects of the system among: data access, server processing, and presentation</w:t>
       </w:r>
     </w:p>
     <w:p>
@@ -6117,7 +6139,7 @@
         <w:ind w:left="720" w:hanging="720"/>
       </w:pPr>
       <w:r>
-        <w:t>Java: a programming language</w:t>
+        <w:t>NICU: Neonatal Intensive Care Unit, the hospital ward where infants with serious illness are treated</w:t>
       </w:r>
     </w:p>
     <w:p>
@@ -6125,38 +6147,26 @@
         <w:ind w:left="720" w:hanging="720"/>
       </w:pPr>
       <w:r>
-        <w:t>JavaScript: a programming language</w:t>
+        <w:t xml:space="preserve">Oracle: A database </w:t>
+      </w:r>
+      <w:r>
+        <w:t>application</w:t>
       </w:r>
     </w:p>
     <w:p>
       <w:pPr>
         <w:ind w:left="720" w:hanging="720"/>
       </w:pPr>
-      <w:proofErr w:type="spellStart"/>
-      <w:proofErr w:type="gramStart"/>
-      <w:r>
-        <w:t>jQuery</w:t>
-      </w:r>
-      <w:proofErr w:type="spellEnd"/>
-      <w:proofErr w:type="gramEnd"/>
-      <w:r>
-        <w:t xml:space="preserve">: a programming </w:t>
-      </w:r>
-      <w:r>
-        <w:t xml:space="preserve">library built in </w:t>
-      </w:r>
-      <w:proofErr w:type="spellStart"/>
-      <w:r>
-        <w:t>javascript</w:t>
-      </w:r>
-      <w:proofErr w:type="spellEnd"/>
+      <w:r>
+        <w:t>Server: a computer that stores data and performs computing over a networked connection</w:t>
+      </w:r>
     </w:p>
     <w:p>
       <w:pPr>
         <w:ind w:left="720" w:hanging="720"/>
       </w:pPr>
       <w:r>
-        <w:t>N-Tier: A system for developing software that divides up the aspects of the system among: data access, server processing, and presentation</w:t>
+        <w:t>Sickle Cell: an abnormal red blood cell having an elongated, crescent like shape due to the presence of abnormal hemoglobin.</w:t>
       </w:r>
     </w:p>
     <w:p>
@@ -6164,7 +6174,7 @@
         <w:ind w:left="720" w:hanging="720"/>
       </w:pPr>
       <w:r>
-        <w:t>NICU: Neonatal Intensive Care Unit, the hospital ward where infants with serious illness are treated</w:t>
+        <w:t>Software: computer programs that perform a specific function</w:t>
       </w:r>
     </w:p>
     <w:p>
@@ -6172,10 +6182,10 @@
         <w:ind w:left="720" w:hanging="720"/>
       </w:pPr>
       <w:r>
-        <w:t xml:space="preserve">Oracle: A database </w:t>
-      </w:r>
-      <w:r>
-        <w:t>application</w:t>
+        <w:t>SQL: a programming language for database</w:t>
+      </w:r>
+      <w:r>
+        <w:t>s</w:t>
       </w:r>
     </w:p>
     <w:p>
@@ -6183,7 +6193,15 @@
         <w:ind w:left="720" w:hanging="720"/>
       </w:pPr>
       <w:r>
-        <w:t>Perl: a programming language</w:t>
+        <w:t xml:space="preserve">System: </w:t>
+      </w:r>
+      <w:r>
+        <w:t>The software to be developed and all of its</w:t>
+      </w:r>
+      <w:bookmarkStart w:id="12" w:name="_GoBack"/>
+      <w:bookmarkEnd w:id="12"/>
+      <w:r>
+        <w:t xml:space="preserve"> associated parts.</w:t>
       </w:r>
     </w:p>
     <w:p>
@@ -6191,7 +6209,13 @@
         <w:ind w:left="720" w:hanging="720"/>
       </w:pPr>
       <w:r>
-        <w:t>PHP: a programming language</w:t>
+        <w:t xml:space="preserve">UML: </w:t>
+      </w:r>
+      <w:r>
+        <w:t>unified</w:t>
+      </w:r>
+      <w:r>
+        <w:t xml:space="preserve"> modeling language, a collection of diagrams that permit specific description of a software system to improve communication among stakeholders</w:t>
       </w:r>
     </w:p>
     <w:p>
@@ -6200,21 +6224,7 @@
       </w:pPr>
       <w:r>
         <w:lastRenderedPageBreak/>
-        <w:t xml:space="preserve">RAPIDS: Record And Patient Identification Data System, the computer software and database structure that </w:t>
-      </w:r>
-      <w:r>
-        <w:t>Kaizen Consulting</w:t>
-      </w:r>
-      <w:r>
-        <w:t xml:space="preserve"> is delivering to the </w:t>
-      </w:r>
-      <w:proofErr w:type="spellStart"/>
-      <w:r>
-        <w:t>Korle</w:t>
-      </w:r>
-      <w:proofErr w:type="spellEnd"/>
-      <w:r>
-        <w:t>-Bu Hospital</w:t>
+        <w:t>Web page: A web page or webpage is a document or resource of information that is suitable for the World Wide Web and can be accessed through a web browser and displayed on a monitor or mobile device.</w:t>
       </w:r>
     </w:p>
     <w:p>
@@ -6222,71 +6232,6 @@
         <w:ind w:left="720" w:hanging="720"/>
       </w:pPr>
       <w:r>
-        <w:t>Server: a computer that stores data and performs computing over a networked connection</w:t>
-      </w:r>
-    </w:p>
-    <w:p>
-      <w:pPr>
-        <w:ind w:left="720" w:hanging="720"/>
-      </w:pPr>
-      <w:r>
-        <w:t>Sickle Cell: an abnormal red blood cell having an elongated, crescent like shape due to the presence of abnormal hemoglobin.</w:t>
-      </w:r>
-    </w:p>
-    <w:p>
-      <w:pPr>
-        <w:ind w:left="720" w:hanging="720"/>
-      </w:pPr>
-      <w:r>
-        <w:t>Software: computer programs that perform a specific function</w:t>
-      </w:r>
-    </w:p>
-    <w:p>
-      <w:pPr>
-        <w:ind w:left="720" w:hanging="720"/>
-      </w:pPr>
-      <w:r>
-        <w:t>SQL: a programming language for database</w:t>
-      </w:r>
-      <w:r>
-        <w:t>s</w:t>
-      </w:r>
-    </w:p>
-    <w:p>
-      <w:pPr>
-        <w:ind w:left="720" w:hanging="720"/>
-      </w:pPr>
-      <w:r>
-        <w:t>System: see RAPIDS</w:t>
-      </w:r>
-    </w:p>
-    <w:p>
-      <w:pPr>
-        <w:ind w:left="720" w:hanging="720"/>
-      </w:pPr>
-      <w:r>
-        <w:t xml:space="preserve">UML: </w:t>
-      </w:r>
-      <w:r>
-        <w:t>unified</w:t>
-      </w:r>
-      <w:r>
-        <w:t xml:space="preserve"> modeling language, a collection of diagrams that permit specific description of a software system to improve communication among stakeholders</w:t>
-      </w:r>
-    </w:p>
-    <w:p>
-      <w:pPr>
-        <w:ind w:left="720" w:hanging="720"/>
-      </w:pPr>
-      <w:r>
-        <w:t>Web page: A web page or webpage is a document or resource of information that is suitable for the World Wide Web and can be accessed through a web browser and displayed on a monitor or mobile device.</w:t>
-      </w:r>
-    </w:p>
-    <w:p>
-      <w:pPr>
-        <w:ind w:left="720" w:hanging="720"/>
-      </w:pPr>
-      <w:r>
         <w:t>Website: A group of web pages stored on a common server with a common purpose</w:t>
       </w:r>
     </w:p>
@@ -6302,10 +6247,9 @@
         <w:rPr>
           <w:rFonts w:eastAsia="Times New Roman"/>
         </w:rPr>
-        <w:lastRenderedPageBreak/>
         <w:t>System Architecture</w:t>
       </w:r>
-      <w:bookmarkEnd w:id="12"/>
+      <w:bookmarkEnd w:id="11"/>
       <w:bookmarkEnd w:id="13"/>
     </w:p>
     <w:p>
@@ -6336,7 +6280,7 @@
           <v:shape id="_x0000_i1025" type="#_x0000_t75" style="width:468pt;height:474pt" o:ole="">
             <v:imagedata r:id="rId9" o:title=""/>
           </v:shape>
-          <o:OLEObject Type="Embed" ProgID="Visio.Drawing.11" ShapeID="_x0000_i1025" DrawAspect="Content" ObjectID="_1357233892" r:id="rId10"/>
+          <o:OLEObject Type="Embed" ProgID="Visio.Drawing.11" ShapeID="_x0000_i1025" DrawAspect="Content" ObjectID="_1357234323" r:id="rId10"/>
         </w:object>
       </w:r>
     </w:p>
@@ -6350,6 +6294,7 @@
         <w:rPr>
           <w:rFonts w:eastAsia="Times New Roman"/>
         </w:rPr>
+        <w:lastRenderedPageBreak/>
         <w:br w:type="page"/>
       </w:r>
     </w:p>
@@ -6427,7 +6372,7 @@
           <v:shape id="_x0000_i1026" type="#_x0000_t75" style="width:330pt;height:221.25pt" o:ole="">
             <v:imagedata r:id="rId11" o:title=""/>
           </v:shape>
-          <o:OLEObject Type="Embed" ProgID="Visio.Drawing.11" ShapeID="_x0000_i1026" DrawAspect="Content" ObjectID="_1357233893" r:id="rId12"/>
+          <o:OLEObject Type="Embed" ProgID="Visio.Drawing.11" ShapeID="_x0000_i1026" DrawAspect="Content" ObjectID="_1357234324" r:id="rId12"/>
         </w:object>
       </w:r>
     </w:p>
@@ -6890,7 +6835,7 @@
           <v:shape id="_x0000_i1027" type="#_x0000_t75" style="width:451.5pt;height:221.25pt" o:ole="">
             <v:imagedata r:id="rId13" o:title=""/>
           </v:shape>
-          <o:OLEObject Type="Embed" ProgID="Visio.Drawing.11" ShapeID="_x0000_i1027" DrawAspect="Content" ObjectID="_1357233894" r:id="rId14"/>
+          <o:OLEObject Type="Embed" ProgID="Visio.Drawing.11" ShapeID="_x0000_i1027" DrawAspect="Content" ObjectID="_1357234325" r:id="rId14"/>
         </w:object>
       </w:r>
     </w:p>
@@ -7353,7 +7298,7 @@
           <v:shape id="_x0000_i1028" type="#_x0000_t75" style="width:444.75pt;height:221.25pt" o:ole="">
             <v:imagedata r:id="rId15" o:title=""/>
           </v:shape>
-          <o:OLEObject Type="Embed" ProgID="Visio.Drawing.11" ShapeID="_x0000_i1028" DrawAspect="Content" ObjectID="_1357233895" r:id="rId16"/>
+          <o:OLEObject Type="Embed" ProgID="Visio.Drawing.11" ShapeID="_x0000_i1028" DrawAspect="Content" ObjectID="_1357234326" r:id="rId16"/>
         </w:object>
       </w:r>
     </w:p>
@@ -8057,7 +8002,7 @@
           <v:shape id="_x0000_i1029" type="#_x0000_t75" style="width:444.75pt;height:221.25pt" o:ole="">
             <v:imagedata r:id="rId17" o:title=""/>
           </v:shape>
-          <o:OLEObject Type="Embed" ProgID="Visio.Drawing.11" ShapeID="_x0000_i1029" DrawAspect="Content" ObjectID="_1357233896" r:id="rId18"/>
+          <o:OLEObject Type="Embed" ProgID="Visio.Drawing.11" ShapeID="_x0000_i1029" DrawAspect="Content" ObjectID="_1357234327" r:id="rId18"/>
         </w:object>
       </w:r>
     </w:p>
@@ -8588,7 +8533,7 @@
           <v:shape id="_x0000_i1030" type="#_x0000_t75" style="width:330pt;height:221.25pt" o:ole="">
             <v:imagedata r:id="rId19" o:title=""/>
           </v:shape>
-          <o:OLEObject Type="Embed" ProgID="Visio.Drawing.11" ShapeID="_x0000_i1030" DrawAspect="Content" ObjectID="_1357233897" r:id="rId20"/>
+          <o:OLEObject Type="Embed" ProgID="Visio.Drawing.11" ShapeID="_x0000_i1030" DrawAspect="Content" ObjectID="_1357234328" r:id="rId20"/>
         </w:object>
       </w:r>
     </w:p>
@@ -9137,7 +9082,7 @@
           <v:shape id="_x0000_i1031" type="#_x0000_t75" style="width:382.5pt;height:221.25pt" o:ole="">
             <v:imagedata r:id="rId21" o:title=""/>
           </v:shape>
-          <o:OLEObject Type="Embed" ProgID="Visio.Drawing.11" ShapeID="_x0000_i1031" DrawAspect="Content" ObjectID="_1357233898" r:id="rId22"/>
+          <o:OLEObject Type="Embed" ProgID="Visio.Drawing.11" ShapeID="_x0000_i1031" DrawAspect="Content" ObjectID="_1357234329" r:id="rId22"/>
         </w:object>
       </w:r>
     </w:p>
@@ -9601,7 +9546,7 @@
           <v:shape id="_x0000_i1032" type="#_x0000_t75" style="width:382.5pt;height:221.25pt" o:ole="">
             <v:imagedata r:id="rId23" o:title=""/>
           </v:shape>
-          <o:OLEObject Type="Embed" ProgID="Visio.Drawing.11" ShapeID="_x0000_i1032" DrawAspect="Content" ObjectID="_1357233899" r:id="rId24"/>
+          <o:OLEObject Type="Embed" ProgID="Visio.Drawing.11" ShapeID="_x0000_i1032" DrawAspect="Content" ObjectID="_1357234330" r:id="rId24"/>
         </w:object>
       </w:r>
     </w:p>
@@ -10065,7 +10010,7 @@
           <v:shape id="_x0000_i1033" type="#_x0000_t75" style="width:324.75pt;height:221.25pt" o:ole="">
             <v:imagedata r:id="rId25" o:title=""/>
           </v:shape>
-          <o:OLEObject Type="Embed" ProgID="Visio.Drawing.11" ShapeID="_x0000_i1033" DrawAspect="Content" ObjectID="_1357233900" r:id="rId26"/>
+          <o:OLEObject Type="Embed" ProgID="Visio.Drawing.11" ShapeID="_x0000_i1033" DrawAspect="Content" ObjectID="_1357234331" r:id="rId26"/>
         </w:object>
       </w:r>
     </w:p>
@@ -10540,7 +10485,7 @@
           <v:shape id="_x0000_i1034" type="#_x0000_t75" style="width:376.5pt;height:221.25pt" o:ole="">
             <v:imagedata r:id="rId27" o:title=""/>
           </v:shape>
-          <o:OLEObject Type="Embed" ProgID="Visio.Drawing.11" ShapeID="_x0000_i1034" DrawAspect="Content" ObjectID="_1357233901" r:id="rId28"/>
+          <o:OLEObject Type="Embed" ProgID="Visio.Drawing.11" ShapeID="_x0000_i1034" DrawAspect="Content" ObjectID="_1357234332" r:id="rId28"/>
         </w:object>
       </w:r>
     </w:p>
@@ -11000,7 +10945,7 @@
           <v:shape id="_x0000_i1035" type="#_x0000_t75" style="width:382.5pt;height:221.25pt" o:ole="">
             <v:imagedata r:id="rId29" o:title=""/>
           </v:shape>
-          <o:OLEObject Type="Embed" ProgID="Visio.Drawing.11" ShapeID="_x0000_i1035" DrawAspect="Content" ObjectID="_1357233902" r:id="rId30"/>
+          <o:OLEObject Type="Embed" ProgID="Visio.Drawing.11" ShapeID="_x0000_i1035" DrawAspect="Content" ObjectID="_1357234333" r:id="rId30"/>
         </w:object>
       </w:r>
     </w:p>
@@ -11509,7 +11454,7 @@
           <v:shape id="_x0000_i1036" type="#_x0000_t75" style="width:450.75pt;height:221.25pt" o:ole="">
             <v:imagedata r:id="rId31" o:title=""/>
           </v:shape>
-          <o:OLEObject Type="Embed" ProgID="Visio.Drawing.11" ShapeID="_x0000_i1036" DrawAspect="Content" ObjectID="_1357233903" r:id="rId32"/>
+          <o:OLEObject Type="Embed" ProgID="Visio.Drawing.11" ShapeID="_x0000_i1036" DrawAspect="Content" ObjectID="_1357234334" r:id="rId32"/>
         </w:object>
       </w:r>
     </w:p>
@@ -12039,7 +11984,7 @@
           <v:shape id="_x0000_i1037" type="#_x0000_t75" style="width:438pt;height:221.25pt" o:ole="">
             <v:imagedata r:id="rId33" o:title=""/>
           </v:shape>
-          <o:OLEObject Type="Embed" ProgID="Visio.Drawing.11" ShapeID="_x0000_i1037" DrawAspect="Content" ObjectID="_1357233904" r:id="rId34"/>
+          <o:OLEObject Type="Embed" ProgID="Visio.Drawing.11" ShapeID="_x0000_i1037" DrawAspect="Content" ObjectID="_1357234335" r:id="rId34"/>
         </w:object>
       </w:r>
     </w:p>
@@ -12587,7 +12532,7 @@
           <v:shape id="_x0000_i1038" type="#_x0000_t75" style="width:317.25pt;height:221.25pt" o:ole="">
             <v:imagedata r:id="rId35" o:title=""/>
           </v:shape>
-          <o:OLEObject Type="Embed" ProgID="Visio.Drawing.11" ShapeID="_x0000_i1038" DrawAspect="Content" ObjectID="_1357233905" r:id="rId36"/>
+          <o:OLEObject Type="Embed" ProgID="Visio.Drawing.11" ShapeID="_x0000_i1038" DrawAspect="Content" ObjectID="_1357234336" r:id="rId36"/>
         </w:object>
       </w:r>
     </w:p>
@@ -13066,7 +13011,7 @@
           <v:shape id="_x0000_i1039" type="#_x0000_t75" style="width:324.75pt;height:221.25pt" o:ole="">
             <v:imagedata r:id="rId37" o:title=""/>
           </v:shape>
-          <o:OLEObject Type="Embed" ProgID="Visio.Drawing.11" ShapeID="_x0000_i1039" DrawAspect="Content" ObjectID="_1357233906" r:id="rId38"/>
+          <o:OLEObject Type="Embed" ProgID="Visio.Drawing.11" ShapeID="_x0000_i1039" DrawAspect="Content" ObjectID="_1357234337" r:id="rId38"/>
         </w:object>
       </w:r>
     </w:p>
@@ -13545,7 +13490,7 @@
           <v:shape id="_x0000_i1040" type="#_x0000_t75" style="width:317.25pt;height:221.25pt" o:ole="">
             <v:imagedata r:id="rId39" o:title=""/>
           </v:shape>
-          <o:OLEObject Type="Embed" ProgID="Visio.Drawing.11" ShapeID="_x0000_i1040" DrawAspect="Content" ObjectID="_1357233907" r:id="rId40"/>
+          <o:OLEObject Type="Embed" ProgID="Visio.Drawing.11" ShapeID="_x0000_i1040" DrawAspect="Content" ObjectID="_1357234338" r:id="rId40"/>
         </w:object>
       </w:r>
     </w:p>
@@ -14119,7 +14064,7 @@
           <v:shape id="_x0000_i1041" type="#_x0000_t75" style="width:332.25pt;height:585pt" o:ole="">
             <v:imagedata r:id="rId41" o:title=""/>
           </v:shape>
-          <o:OLEObject Type="Embed" ProgID="Visio.Drawing.11" ShapeID="_x0000_i1041" DrawAspect="Content" ObjectID="_1357233908" r:id="rId42"/>
+          <o:OLEObject Type="Embed" ProgID="Visio.Drawing.11" ShapeID="_x0000_i1041" DrawAspect="Content" ObjectID="_1357234339" r:id="rId42"/>
         </w:object>
       </w:r>
     </w:p>
@@ -14146,7 +14091,7 @@
           <v:shape id="_x0000_i1042" type="#_x0000_t75" style="width:346.5pt;height:477.75pt" o:ole="">
             <v:imagedata r:id="rId43" o:title=""/>
           </v:shape>
-          <o:OLEObject Type="Embed" ProgID="Visio.Drawing.11" ShapeID="_x0000_i1042" DrawAspect="Content" ObjectID="_1357233909" r:id="rId44"/>
+          <o:OLEObject Type="Embed" ProgID="Visio.Drawing.11" ShapeID="_x0000_i1042" DrawAspect="Content" ObjectID="_1357234340" r:id="rId44"/>
         </w:object>
       </w:r>
     </w:p>
@@ -14201,7 +14146,7 @@
           <v:shape id="_x0000_i1043" type="#_x0000_t75" style="width:307.5pt;height:609pt" o:ole="">
             <v:imagedata r:id="rId45" o:title=""/>
           </v:shape>
-          <o:OLEObject Type="Embed" ProgID="Visio.Drawing.11" ShapeID="_x0000_i1043" DrawAspect="Content" ObjectID="_1357233910" r:id="rId46"/>
+          <o:OLEObject Type="Embed" ProgID="Visio.Drawing.11" ShapeID="_x0000_i1043" DrawAspect="Content" ObjectID="_1357234341" r:id="rId46"/>
         </w:object>
       </w:r>
     </w:p>
@@ -19363,7 +19308,7 @@
             <w:noProof/>
             <w:szCs w:val="24"/>
           </w:rPr>
-          <w:t>3</w:t>
+          <w:t>9</w:t>
         </w:r>
         <w:r>
           <w:rPr>
@@ -24133,7 +24078,7 @@
 </file>
 
 <file path=customXml/itemProps1.xml><?xml version="1.0" encoding="utf-8"?>
-<ds:datastoreItem xmlns:ds="http://schemas.openxmlformats.org/officeDocument/2006/customXml" ds:itemID="{E1E535D5-98FB-45EB-AD8E-368207C170ED}">
+<ds:datastoreItem xmlns:ds="http://schemas.openxmlformats.org/officeDocument/2006/customXml" ds:itemID="{2AB74DB6-6C70-4BCF-93E1-7EAD268EADBC}">
   <ds:schemaRefs>
     <ds:schemaRef ds:uri="http://schemas.openxmlformats.org/officeDocument/2006/bibliography"/>
   </ds:schemaRefs>

</xml_diff>

<commit_message>
More little tweaks to the glossary.
</commit_message>
<xml_diff>
--- a/doc/OpenEHS - SSRS.docx
+++ b/doc/OpenEHS - SSRS.docx
@@ -30,14 +30,12 @@
           <w:szCs w:val="36"/>
         </w:rPr>
       </w:pPr>
-      <w:proofErr w:type="spellStart"/>
       <w:r>
         <w:rPr>
           <w:rStyle w:val="KTitleChar"/>
         </w:rPr>
         <w:t>OpenEHS</w:t>
       </w:r>
-      <w:proofErr w:type="spellEnd"/>
       <w:r>
         <w:rPr>
           <w:sz w:val="56"/>
@@ -173,35 +171,30 @@
       <w:r>
         <w:t xml:space="preserve"> </w:t>
       </w:r>
-      <w:proofErr w:type="spellStart"/>
-      <w:r>
-        <w:t>Dahln</w:t>
-      </w:r>
-      <w:proofErr w:type="spellEnd"/>
+      <w:r>
+        <w:t>Dahln Farnes, Cameron Harp, Peter Lister, JD Russell, Kevin Russon, Brian Sneddon</w:t>
+      </w:r>
+      <w:r>
+        <w:br/>
+      </w:r>
+      <w:r>
+        <w:rPr>
+          <w:b/>
+        </w:rPr>
+        <w:t>Sponsor:</w:t>
+      </w:r>
+      <w:r>
+        <w:t xml:space="preserve"> Prof.</w:t>
+      </w:r>
       <w:r>
         <w:t xml:space="preserve"> </w:t>
       </w:r>
-      <w:proofErr w:type="spellStart"/>
-      <w:r>
-        <w:t>Farnes</w:t>
-      </w:r>
-      <w:proofErr w:type="spellEnd"/>
-      <w:r>
-        <w:t xml:space="preserve">, Cameron Harp, Peter Lister, JD Russell, Kevin </w:t>
-      </w:r>
-      <w:proofErr w:type="spellStart"/>
-      <w:r>
-        <w:t>Russon</w:t>
-      </w:r>
-      <w:proofErr w:type="spellEnd"/>
-      <w:r>
-        <w:t xml:space="preserve">, Brian </w:t>
-      </w:r>
-      <w:proofErr w:type="spellStart"/>
-      <w:r>
-        <w:t>Sneddon</w:t>
-      </w:r>
-      <w:proofErr w:type="spellEnd"/>
+      <w:r>
+        <w:t xml:space="preserve">Richard </w:t>
+      </w:r>
+      <w:r>
+        <w:t>Fry</w:t>
+      </w:r>
       <w:r>
         <w:br/>
       </w:r>
@@ -209,39 +202,13 @@
         <w:rPr>
           <w:b/>
         </w:rPr>
-        <w:t>Sponsor:</w:t>
-      </w:r>
-      <w:r>
-        <w:t xml:space="preserve"> Prof.</w:t>
+        <w:t>Client:</w:t>
       </w:r>
       <w:r>
         <w:t xml:space="preserve"> </w:t>
       </w:r>
       <w:r>
-        <w:t xml:space="preserve">Richard </w:t>
-      </w:r>
-      <w:r>
-        <w:t>Fry</w:t>
-      </w:r>
-      <w:r>
-        <w:br/>
-      </w:r>
-      <w:r>
-        <w:rPr>
-          <w:b/>
-        </w:rPr>
-        <w:t>Client:</w:t>
-      </w:r>
-      <w:r>
-        <w:t xml:space="preserve"> </w:t>
-      </w:r>
-      <w:proofErr w:type="spellStart"/>
-      <w:r>
-        <w:t>Korle</w:t>
-      </w:r>
-      <w:proofErr w:type="spellEnd"/>
-      <w:r>
-        <w:t xml:space="preserve"> Bu Teaching Hospital &amp; </w:t>
+        <w:t xml:space="preserve">Korle Bu Teaching Hospital &amp; </w:t>
       </w:r>
       <w:r>
         <w:t>Martin Luther King Memorial Clinic</w:t>
@@ -4466,13 +4433,8 @@
       <w:pPr>
         <w:pStyle w:val="KNormal"/>
       </w:pPr>
-      <w:proofErr w:type="spellStart"/>
-      <w:r>
-        <w:t>Korle</w:t>
-      </w:r>
-      <w:proofErr w:type="spellEnd"/>
-      <w:r>
-        <w:t xml:space="preserve"> Bu Teaching Hospital is a large medical facility in Ghana, Africa. The hospital campus is comprised of several buildings spread across a large campus. Currently, their medical records are tracked using logbooks and paper charts, which are stored in a central records facility. </w:t>
+      <w:r>
+        <w:t xml:space="preserve">Korle Bu Teaching Hospital is a large medical facility in Ghana, Africa. The hospital campus is comprised of several buildings spread across a large campus. Currently, their medical records are tracked using logbooks and paper charts, which are stored in a central records facility. </w:t>
       </w:r>
     </w:p>
     <w:p>
@@ -4565,23 +4527,7 @@
         <w:pStyle w:val="KNormal"/>
       </w:pPr>
       <w:r>
-        <w:t xml:space="preserve">In order to accommodate the transition that must take place from a paper record to an EHS, there are two parts of the proposed system—1. </w:t>
-      </w:r>
-      <w:proofErr w:type="gramStart"/>
-      <w:r>
-        <w:t>A system that will allow for more efficient tracking of existing paper records, and 2.</w:t>
-      </w:r>
-      <w:proofErr w:type="gramEnd"/>
-      <w:r>
-        <w:t xml:space="preserve"> </w:t>
-      </w:r>
-      <w:proofErr w:type="gramStart"/>
-      <w:r>
-        <w:t>A system that will allow for the capture of basic health information such as vital statistics.</w:t>
-      </w:r>
-      <w:proofErr w:type="gramEnd"/>
-      <w:r>
-        <w:t xml:space="preserve"> </w:t>
+        <w:t xml:space="preserve">In order to accommodate the transition that must take place from a paper record to an EHS, there are two parts of the proposed system—1. A system that will allow for more efficient tracking of existing paper records, and 2. A system that will allow for the capture of basic health information such as vital statistics. </w:t>
       </w:r>
       <w:r>
         <w:rPr>
@@ -5584,14 +5530,7 @@
         <w:rPr>
           <w:rFonts w:eastAsia="Times New Roman"/>
         </w:rPr>
-        <w:t xml:space="preserve">The system shall be designed as </w:t>
-      </w:r>
-      <w:proofErr w:type="gramStart"/>
-      <w:r>
-        <w:rPr>
-          <w:rFonts w:eastAsia="Times New Roman"/>
-        </w:rPr>
-        <w:t xml:space="preserve">an </w:t>
+        <w:t xml:space="preserve">The system shall be designed as an </w:t>
       </w:r>
       <w:r>
         <w:rPr>
@@ -5599,16 +5538,7 @@
           <w:i/>
           <w:iCs/>
         </w:rPr>
-        <w:t>n</w:t>
-      </w:r>
-      <w:proofErr w:type="gramEnd"/>
-      <w:r>
-        <w:rPr>
-          <w:rFonts w:eastAsia="Times New Roman"/>
-          <w:i/>
-          <w:iCs/>
-        </w:rPr>
-        <w:t>-tier</w:t>
+        <w:t>n-tier</w:t>
       </w:r>
       <w:r>
         <w:rPr>
@@ -6025,6 +5955,9 @@
       <w:r>
         <w:t>AIDS: Autoimmune Deficiency Syndrome, a disease of the human immune system</w:t>
       </w:r>
+      <w:r>
+        <w:t>.</w:t>
+      </w:r>
     </w:p>
     <w:p>
       <w:pPr>
@@ -6055,6 +5988,9 @@
       <w:r>
         <w:t>CS3750, CS4750: Computer science class in which we work on this project</w:t>
       </w:r>
+      <w:r>
+        <w:t>.</w:t>
+      </w:r>
     </w:p>
     <w:p>
       <w:pPr>
@@ -6069,6 +6005,9 @@
       <w:r>
         <w:t xml:space="preserve"> programming language for page layout in HTML</w:t>
       </w:r>
+      <w:r>
+        <w:t>.</w:t>
+      </w:r>
     </w:p>
     <w:p>
       <w:pPr>
@@ -6077,6 +6016,9 @@
       <w:r>
         <w:t>Database: A software system for efficient data management on a computer</w:t>
       </w:r>
+      <w:r>
+        <w:t>.</w:t>
+      </w:r>
     </w:p>
     <w:p>
       <w:pPr>
@@ -6097,6 +6039,9 @@
       <w:r>
         <w:t xml:space="preserve"> series of fields displayed on the screen for user input</w:t>
       </w:r>
+      <w:r>
+        <w:t>.</w:t>
+      </w:r>
     </w:p>
     <w:p>
       <w:pPr>
@@ -6111,6 +6056,9 @@
       <w:r>
         <w:t xml:space="preserve"> section of the electronic form for entering data by typing or selecting</w:t>
       </w:r>
+      <w:r>
+        <w:t>.</w:t>
+      </w:r>
     </w:p>
     <w:p>
       <w:pPr>
@@ -6125,6 +6073,9 @@
       <w:r>
         <w:t xml:space="preserve"> programming language for designing web pages</w:t>
       </w:r>
+      <w:r>
+        <w:t>.</w:t>
+      </w:r>
     </w:p>
     <w:p>
       <w:pPr>
@@ -6133,6 +6084,9 @@
       <w:r>
         <w:t>N-Tier: A system for developing software that divides up the aspects of the system among: data access, server processing, and presentation</w:t>
       </w:r>
+      <w:r>
+        <w:t>.</w:t>
+      </w:r>
     </w:p>
     <w:p>
       <w:pPr>
@@ -6141,6 +6095,9 @@
       <w:r>
         <w:t>NICU: Neonatal Intensive Care Unit, the hospital ward where infants with serious illness are treated</w:t>
       </w:r>
+      <w:r>
+        <w:t>.</w:t>
+      </w:r>
     </w:p>
     <w:p>
       <w:pPr>
@@ -6152,13 +6109,31 @@
       <w:r>
         <w:t>application</w:t>
       </w:r>
+      <w:r>
+        <w:t>.</w:t>
+      </w:r>
     </w:p>
     <w:p>
       <w:pPr>
         <w:ind w:left="720" w:hanging="720"/>
       </w:pPr>
       <w:r>
-        <w:t>Server: a computer that stores data and performs computing over a networked connection</w:t>
+        <w:t xml:space="preserve">Server: </w:t>
+      </w:r>
+      <w:r>
+        <w:t>A</w:t>
+      </w:r>
+      <w:r>
+        <w:t xml:space="preserve"> </w:t>
+      </w:r>
+      <w:r>
+        <w:t xml:space="preserve">central </w:t>
+      </w:r>
+      <w:r>
+        <w:t>computer that stores data and performs computing over a networked connection</w:t>
+      </w:r>
+      <w:r>
+        <w:t>.</w:t>
       </w:r>
     </w:p>
     <w:p>
@@ -6166,7 +6141,13 @@
         <w:ind w:left="720" w:hanging="720"/>
       </w:pPr>
       <w:r>
-        <w:t>Sickle Cell: an abnormal red blood cell having an elongated, crescent like shape due to the presence of abnormal hemoglobin.</w:t>
+        <w:t xml:space="preserve">Sickle Cell: </w:t>
+      </w:r>
+      <w:r>
+        <w:t>A</w:t>
+      </w:r>
+      <w:r>
+        <w:t>n abnormal red blood cell having an elongated, crescent like shape due to the presence of abnormal hemoglobin.</w:t>
       </w:r>
     </w:p>
     <w:p>
@@ -6174,7 +6155,16 @@
         <w:ind w:left="720" w:hanging="720"/>
       </w:pPr>
       <w:r>
-        <w:t>Software: computer programs that perform a specific function</w:t>
+        <w:t xml:space="preserve">Software: </w:t>
+      </w:r>
+      <w:r>
+        <w:t>C</w:t>
+      </w:r>
+      <w:r>
+        <w:t xml:space="preserve">omputer programs that perform </w:t>
+      </w:r>
+      <w:r>
+        <w:t>specific functions.</w:t>
       </w:r>
     </w:p>
     <w:p>
@@ -6182,11 +6172,20 @@
         <w:ind w:left="720" w:hanging="720"/>
       </w:pPr>
       <w:r>
-        <w:t>SQL: a programming language for database</w:t>
+        <w:t xml:space="preserve">SQL: </w:t>
+      </w:r>
+      <w:r>
+        <w:t>A</w:t>
+      </w:r>
+      <w:r>
+        <w:t xml:space="preserve"> programming language for database</w:t>
       </w:r>
       <w:r>
         <w:t>s</w:t>
       </w:r>
+      <w:r>
+        <w:t>.</w:t>
+      </w:r>
     </w:p>
     <w:p>
       <w:pPr>
@@ -6196,57 +6195,76 @@
         <w:t xml:space="preserve">System: </w:t>
       </w:r>
       <w:r>
-        <w:t>The software to be developed and all of its</w:t>
+        <w:t>The software to be developed and all of its associated parts.</w:t>
+      </w:r>
+    </w:p>
+    <w:p>
+      <w:pPr>
+        <w:ind w:left="720" w:hanging="720"/>
+      </w:pPr>
+      <w:r>
+        <w:lastRenderedPageBreak/>
+        <w:t xml:space="preserve">UML: </w:t>
+      </w:r>
+      <w:r>
+        <w:t>U</w:t>
+      </w:r>
+      <w:r>
+        <w:t>nified</w:t>
+      </w:r>
+      <w:r>
+        <w:t xml:space="preserve"> </w:t>
+      </w:r>
+      <w:r>
+        <w:t>M</w:t>
+      </w:r>
+      <w:r>
+        <w:t xml:space="preserve">odeling </w:t>
+      </w:r>
+      <w:r>
+        <w:t>L</w:t>
+      </w:r>
+      <w:r>
+        <w:t>anguage, a collection of diagrams that permit specific description of a software system to improve communication among stakeholders</w:t>
+      </w:r>
+      <w:r>
+        <w:t>.</w:t>
+      </w:r>
+    </w:p>
+    <w:p>
+      <w:pPr>
+        <w:ind w:left="720" w:hanging="720"/>
+      </w:pPr>
+      <w:r>
+        <w:t>Web page: A web page or webpage is a document or resource of information that is suitable for the World Wide Web and can be accessed through a web browser and displayed on a monitor or mobile device.</w:t>
+      </w:r>
+    </w:p>
+    <w:p>
+      <w:pPr>
+        <w:ind w:left="720" w:hanging="720"/>
+      </w:pPr>
+      <w:r>
+        <w:t>Website: A group of web pages stored on a common server with a common purpose</w:t>
+      </w:r>
+      <w:r>
+        <w:t>.</w:t>
       </w:r>
       <w:bookmarkStart w:id="12" w:name="_GoBack"/>
       <w:bookmarkEnd w:id="12"/>
-      <w:r>
-        <w:t xml:space="preserve"> associated parts.</w:t>
-      </w:r>
-    </w:p>
-    <w:p>
-      <w:pPr>
-        <w:ind w:left="720" w:hanging="720"/>
-      </w:pPr>
-      <w:r>
-        <w:t xml:space="preserve">UML: </w:t>
-      </w:r>
-      <w:r>
-        <w:t>unified</w:t>
-      </w:r>
-      <w:r>
-        <w:t xml:space="preserve"> modeling language, a collection of diagrams that permit specific description of a software system to improve communication among stakeholders</w:t>
-      </w:r>
-    </w:p>
-    <w:p>
-      <w:pPr>
-        <w:ind w:left="720" w:hanging="720"/>
-      </w:pPr>
-      <w:r>
+    </w:p>
+    <w:p>
+      <w:pPr>
+        <w:pStyle w:val="KHeading1"/>
+        <w:rPr>
+          <w:rFonts w:eastAsia="Times New Roman"/>
+        </w:rPr>
+      </w:pPr>
+      <w:bookmarkStart w:id="13" w:name="_Toc283492038"/>
+      <w:r>
+        <w:rPr>
+          <w:rFonts w:eastAsia="Times New Roman"/>
+        </w:rPr>
         <w:lastRenderedPageBreak/>
-        <w:t>Web page: A web page or webpage is a document or resource of information that is suitable for the World Wide Web and can be accessed through a web browser and displayed on a monitor or mobile device.</w:t>
-      </w:r>
-    </w:p>
-    <w:p>
-      <w:pPr>
-        <w:ind w:left="720" w:hanging="720"/>
-      </w:pPr>
-      <w:r>
-        <w:t>Website: A group of web pages stored on a common server with a common purpose</w:t>
-      </w:r>
-    </w:p>
-    <w:p>
-      <w:pPr>
-        <w:pStyle w:val="KHeading1"/>
-        <w:rPr>
-          <w:rFonts w:eastAsia="Times New Roman"/>
-        </w:rPr>
-      </w:pPr>
-      <w:bookmarkStart w:id="13" w:name="_Toc283492038"/>
-      <w:r>
-        <w:rPr>
-          <w:rFonts w:eastAsia="Times New Roman"/>
-        </w:rPr>
         <w:t>System Architecture</w:t>
       </w:r>
       <w:bookmarkEnd w:id="11"/>
@@ -6280,7 +6298,7 @@
           <v:shape id="_x0000_i1025" type="#_x0000_t75" style="width:468pt;height:474pt" o:ole="">
             <v:imagedata r:id="rId9" o:title=""/>
           </v:shape>
-          <o:OLEObject Type="Embed" ProgID="Visio.Drawing.11" ShapeID="_x0000_i1025" DrawAspect="Content" ObjectID="_1357234323" r:id="rId10"/>
+          <o:OLEObject Type="Embed" ProgID="Visio.Drawing.11" ShapeID="_x0000_i1025" DrawAspect="Content" ObjectID="_1357234763" r:id="rId10"/>
         </w:object>
       </w:r>
     </w:p>
@@ -6294,7 +6312,6 @@
         <w:rPr>
           <w:rFonts w:eastAsia="Times New Roman"/>
         </w:rPr>
-        <w:lastRenderedPageBreak/>
         <w:br w:type="page"/>
       </w:r>
     </w:p>
@@ -6333,17 +6350,9 @@
         <w:rPr>
           <w:rStyle w:val="KHeading2Char"/>
         </w:rPr>
-        <w:t xml:space="preserve"> - Create Patient ID </w:t>
-      </w:r>
-      <w:proofErr w:type="gramStart"/>
-      <w:r>
-        <w:rPr>
-          <w:rStyle w:val="KHeading2Char"/>
-        </w:rPr>
-        <w:t>Card</w:t>
+        <w:t xml:space="preserve"> - Create Patient ID Card</w:t>
       </w:r>
       <w:bookmarkEnd w:id="15"/>
-      <w:proofErr w:type="gramEnd"/>
     </w:p>
     <w:p>
       <w:pPr>
@@ -6372,7 +6381,7 @@
           <v:shape id="_x0000_i1026" type="#_x0000_t75" style="width:330pt;height:221.25pt" o:ole="">
             <v:imagedata r:id="rId11" o:title=""/>
           </v:shape>
-          <o:OLEObject Type="Embed" ProgID="Visio.Drawing.11" ShapeID="_x0000_i1026" DrawAspect="Content" ObjectID="_1357234324" r:id="rId12"/>
+          <o:OLEObject Type="Embed" ProgID="Visio.Drawing.11" ShapeID="_x0000_i1026" DrawAspect="Content" ObjectID="_1357234764" r:id="rId12"/>
         </w:object>
       </w:r>
     </w:p>
@@ -6835,7 +6844,7 @@
           <v:shape id="_x0000_i1027" type="#_x0000_t75" style="width:451.5pt;height:221.25pt" o:ole="">
             <v:imagedata r:id="rId13" o:title=""/>
           </v:shape>
-          <o:OLEObject Type="Embed" ProgID="Visio.Drawing.11" ShapeID="_x0000_i1027" DrawAspect="Content" ObjectID="_1357234325" r:id="rId14"/>
+          <o:OLEObject Type="Embed" ProgID="Visio.Drawing.11" ShapeID="_x0000_i1027" DrawAspect="Content" ObjectID="_1357234765" r:id="rId14"/>
         </w:object>
       </w:r>
     </w:p>
@@ -7298,7 +7307,7 @@
           <v:shape id="_x0000_i1028" type="#_x0000_t75" style="width:444.75pt;height:221.25pt" o:ole="">
             <v:imagedata r:id="rId15" o:title=""/>
           </v:shape>
-          <o:OLEObject Type="Embed" ProgID="Visio.Drawing.11" ShapeID="_x0000_i1028" DrawAspect="Content" ObjectID="_1357234326" r:id="rId16"/>
+          <o:OLEObject Type="Embed" ProgID="Visio.Drawing.11" ShapeID="_x0000_i1028" DrawAspect="Content" ObjectID="_1357234766" r:id="rId16"/>
         </w:object>
       </w:r>
     </w:p>
@@ -7720,21 +7729,13 @@
               <w:pStyle w:val="KNormal"/>
             </w:pPr>
             <w:r>
-              <w:t>2a</w:t>
-            </w:r>
-            <w:proofErr w:type="gramStart"/>
-            <w:r>
-              <w:t xml:space="preserve">. </w:t>
+              <w:t xml:space="preserve">2a. </w:t>
             </w:r>
             <w:r>
               <w:t xml:space="preserve"> </w:t>
             </w:r>
             <w:r>
-              <w:t>Staff</w:t>
-            </w:r>
-            <w:proofErr w:type="gramEnd"/>
-            <w:r>
-              <w:t xml:space="preserve"> member selects option to add new record. </w:t>
+              <w:t xml:space="preserve">Staff member selects option to add new record. </w:t>
             </w:r>
           </w:p>
         </w:tc>
@@ -7792,65 +7793,41 @@
               <w:pStyle w:val="KNormal"/>
             </w:pPr>
             <w:r>
-              <w:t>3a</w:t>
-            </w:r>
-            <w:proofErr w:type="gramStart"/>
-            <w:r>
-              <w:t xml:space="preserve">. </w:t>
+              <w:t xml:space="preserve">3a. </w:t>
             </w:r>
             <w:r>
               <w:t xml:space="preserve"> </w:t>
             </w:r>
             <w:r>
-              <w:t>Physician</w:t>
-            </w:r>
-            <w:proofErr w:type="gramEnd"/>
-            <w:r>
-              <w:t xml:space="preserve"> or administrator selects option to deactivate patient record. </w:t>
-            </w:r>
-          </w:p>
-          <w:p>
-            <w:pPr>
-              <w:pStyle w:val="KNormal"/>
-            </w:pPr>
-            <w:r>
-              <w:t>3b</w:t>
-            </w:r>
-            <w:proofErr w:type="gramStart"/>
-            <w:r>
-              <w:t xml:space="preserve">. </w:t>
+              <w:t xml:space="preserve">Physician or administrator selects option to deactivate patient record. </w:t>
+            </w:r>
+          </w:p>
+          <w:p>
+            <w:pPr>
+              <w:pStyle w:val="KNormal"/>
+            </w:pPr>
+            <w:r>
+              <w:t xml:space="preserve">3b. </w:t>
             </w:r>
             <w:r>
               <w:t xml:space="preserve"> </w:t>
             </w:r>
             <w:r>
-              <w:t>User</w:t>
-            </w:r>
-            <w:proofErr w:type="gramEnd"/>
-            <w:r>
-              <w:t xml:space="preserve"> is prompted to confirm action. </w:t>
-            </w:r>
-          </w:p>
-          <w:p>
-            <w:pPr>
-              <w:pStyle w:val="KNormal"/>
-            </w:pPr>
-            <w:r>
-              <w:t>3c</w:t>
-            </w:r>
-            <w:proofErr w:type="gramStart"/>
-            <w:r>
-              <w:t xml:space="preserve">. </w:t>
+              <w:t xml:space="preserve">User is prompted to confirm action. </w:t>
+            </w:r>
+          </w:p>
+          <w:p>
+            <w:pPr>
+              <w:pStyle w:val="KNormal"/>
+            </w:pPr>
+            <w:r>
+              <w:t xml:space="preserve">3c. </w:t>
             </w:r>
             <w:r>
               <w:t xml:space="preserve"> </w:t>
             </w:r>
             <w:r>
-              <w:t>Patient</w:t>
-            </w:r>
-            <w:proofErr w:type="gramEnd"/>
-            <w:r>
-              <w:t xml:space="preserve"> is marked inactive in the system. </w:t>
+              <w:t xml:space="preserve">Patient is marked inactive in the system. </w:t>
             </w:r>
           </w:p>
         </w:tc>
@@ -8002,7 +7979,7 @@
           <v:shape id="_x0000_i1029" type="#_x0000_t75" style="width:444.75pt;height:221.25pt" o:ole="">
             <v:imagedata r:id="rId17" o:title=""/>
           </v:shape>
-          <o:OLEObject Type="Embed" ProgID="Visio.Drawing.11" ShapeID="_x0000_i1029" DrawAspect="Content" ObjectID="_1357234327" r:id="rId18"/>
+          <o:OLEObject Type="Embed" ProgID="Visio.Drawing.11" ShapeID="_x0000_i1029" DrawAspect="Content" ObjectID="_1357234767" r:id="rId18"/>
         </w:object>
       </w:r>
     </w:p>
@@ -8533,7 +8510,7 @@
           <v:shape id="_x0000_i1030" type="#_x0000_t75" style="width:330pt;height:221.25pt" o:ole="">
             <v:imagedata r:id="rId19" o:title=""/>
           </v:shape>
-          <o:OLEObject Type="Embed" ProgID="Visio.Drawing.11" ShapeID="_x0000_i1030" DrawAspect="Content" ObjectID="_1357234328" r:id="rId20"/>
+          <o:OLEObject Type="Embed" ProgID="Visio.Drawing.11" ShapeID="_x0000_i1030" DrawAspect="Content" ObjectID="_1357234768" r:id="rId20"/>
         </w:object>
       </w:r>
     </w:p>
@@ -8935,21 +8912,13 @@
               <w:pStyle w:val="KNormal"/>
             </w:pPr>
             <w:r>
-              <w:t>1a</w:t>
-            </w:r>
-            <w:proofErr w:type="gramStart"/>
-            <w:r>
-              <w:t xml:space="preserve">. </w:t>
+              <w:t xml:space="preserve">1a. </w:t>
             </w:r>
             <w:r>
               <w:t xml:space="preserve"> </w:t>
             </w:r>
             <w:r>
-              <w:t>Staff</w:t>
-            </w:r>
-            <w:proofErr w:type="gramEnd"/>
-            <w:r>
-              <w:t xml:space="preserve"> member completes UC-0</w:t>
+              <w:t>Staff member completes UC-0</w:t>
             </w:r>
             <w:r>
               <w:t>3</w:t>
@@ -9082,7 +9051,7 @@
           <v:shape id="_x0000_i1031" type="#_x0000_t75" style="width:382.5pt;height:221.25pt" o:ole="">
             <v:imagedata r:id="rId21" o:title=""/>
           </v:shape>
-          <o:OLEObject Type="Embed" ProgID="Visio.Drawing.11" ShapeID="_x0000_i1031" DrawAspect="Content" ObjectID="_1357234329" r:id="rId22"/>
+          <o:OLEObject Type="Embed" ProgID="Visio.Drawing.11" ShapeID="_x0000_i1031" DrawAspect="Content" ObjectID="_1357234769" r:id="rId22"/>
         </w:object>
       </w:r>
     </w:p>
@@ -9546,7 +9515,7 @@
           <v:shape id="_x0000_i1032" type="#_x0000_t75" style="width:382.5pt;height:221.25pt" o:ole="">
             <v:imagedata r:id="rId23" o:title=""/>
           </v:shape>
-          <o:OLEObject Type="Embed" ProgID="Visio.Drawing.11" ShapeID="_x0000_i1032" DrawAspect="Content" ObjectID="_1357234330" r:id="rId24"/>
+          <o:OLEObject Type="Embed" ProgID="Visio.Drawing.11" ShapeID="_x0000_i1032" DrawAspect="Content" ObjectID="_1357234770" r:id="rId24"/>
         </w:object>
       </w:r>
     </w:p>
@@ -10010,7 +9979,7 @@
           <v:shape id="_x0000_i1033" type="#_x0000_t75" style="width:324.75pt;height:221.25pt" o:ole="">
             <v:imagedata r:id="rId25" o:title=""/>
           </v:shape>
-          <o:OLEObject Type="Embed" ProgID="Visio.Drawing.11" ShapeID="_x0000_i1033" DrawAspect="Content" ObjectID="_1357234331" r:id="rId26"/>
+          <o:OLEObject Type="Embed" ProgID="Visio.Drawing.11" ShapeID="_x0000_i1033" DrawAspect="Content" ObjectID="_1357234771" r:id="rId26"/>
         </w:object>
       </w:r>
     </w:p>
@@ -10485,7 +10454,7 @@
           <v:shape id="_x0000_i1034" type="#_x0000_t75" style="width:376.5pt;height:221.25pt" o:ole="">
             <v:imagedata r:id="rId27" o:title=""/>
           </v:shape>
-          <o:OLEObject Type="Embed" ProgID="Visio.Drawing.11" ShapeID="_x0000_i1034" DrawAspect="Content" ObjectID="_1357234332" r:id="rId28"/>
+          <o:OLEObject Type="Embed" ProgID="Visio.Drawing.11" ShapeID="_x0000_i1034" DrawAspect="Content" ObjectID="_1357234772" r:id="rId28"/>
         </w:object>
       </w:r>
     </w:p>
@@ -10945,7 +10914,7 @@
           <v:shape id="_x0000_i1035" type="#_x0000_t75" style="width:382.5pt;height:221.25pt" o:ole="">
             <v:imagedata r:id="rId29" o:title=""/>
           </v:shape>
-          <o:OLEObject Type="Embed" ProgID="Visio.Drawing.11" ShapeID="_x0000_i1035" DrawAspect="Content" ObjectID="_1357234333" r:id="rId30"/>
+          <o:OLEObject Type="Embed" ProgID="Visio.Drawing.11" ShapeID="_x0000_i1035" DrawAspect="Content" ObjectID="_1357234773" r:id="rId30"/>
         </w:object>
       </w:r>
     </w:p>
@@ -11454,7 +11423,7 @@
           <v:shape id="_x0000_i1036" type="#_x0000_t75" style="width:450.75pt;height:221.25pt" o:ole="">
             <v:imagedata r:id="rId31" o:title=""/>
           </v:shape>
-          <o:OLEObject Type="Embed" ProgID="Visio.Drawing.11" ShapeID="_x0000_i1036" DrawAspect="Content" ObjectID="_1357234334" r:id="rId32"/>
+          <o:OLEObject Type="Embed" ProgID="Visio.Drawing.11" ShapeID="_x0000_i1036" DrawAspect="Content" ObjectID="_1357234774" r:id="rId32"/>
         </w:object>
       </w:r>
     </w:p>
@@ -11984,7 +11953,7 @@
           <v:shape id="_x0000_i1037" type="#_x0000_t75" style="width:438pt;height:221.25pt" o:ole="">
             <v:imagedata r:id="rId33" o:title=""/>
           </v:shape>
-          <o:OLEObject Type="Embed" ProgID="Visio.Drawing.11" ShapeID="_x0000_i1037" DrawAspect="Content" ObjectID="_1357234335" r:id="rId34"/>
+          <o:OLEObject Type="Embed" ProgID="Visio.Drawing.11" ShapeID="_x0000_i1037" DrawAspect="Content" ObjectID="_1357234775" r:id="rId34"/>
         </w:object>
       </w:r>
     </w:p>
@@ -12532,7 +12501,7 @@
           <v:shape id="_x0000_i1038" type="#_x0000_t75" style="width:317.25pt;height:221.25pt" o:ole="">
             <v:imagedata r:id="rId35" o:title=""/>
           </v:shape>
-          <o:OLEObject Type="Embed" ProgID="Visio.Drawing.11" ShapeID="_x0000_i1038" DrawAspect="Content" ObjectID="_1357234336" r:id="rId36"/>
+          <o:OLEObject Type="Embed" ProgID="Visio.Drawing.11" ShapeID="_x0000_i1038" DrawAspect="Content" ObjectID="_1357234776" r:id="rId36"/>
         </w:object>
       </w:r>
     </w:p>
@@ -13011,7 +12980,7 @@
           <v:shape id="_x0000_i1039" type="#_x0000_t75" style="width:324.75pt;height:221.25pt" o:ole="">
             <v:imagedata r:id="rId37" o:title=""/>
           </v:shape>
-          <o:OLEObject Type="Embed" ProgID="Visio.Drawing.11" ShapeID="_x0000_i1039" DrawAspect="Content" ObjectID="_1357234337" r:id="rId38"/>
+          <o:OLEObject Type="Embed" ProgID="Visio.Drawing.11" ShapeID="_x0000_i1039" DrawAspect="Content" ObjectID="_1357234777" r:id="rId38"/>
         </w:object>
       </w:r>
     </w:p>
@@ -13490,7 +13459,7 @@
           <v:shape id="_x0000_i1040" type="#_x0000_t75" style="width:317.25pt;height:221.25pt" o:ole="">
             <v:imagedata r:id="rId39" o:title=""/>
           </v:shape>
-          <o:OLEObject Type="Embed" ProgID="Visio.Drawing.11" ShapeID="_x0000_i1040" DrawAspect="Content" ObjectID="_1357234338" r:id="rId40"/>
+          <o:OLEObject Type="Embed" ProgID="Visio.Drawing.11" ShapeID="_x0000_i1040" DrawAspect="Content" ObjectID="_1357234778" r:id="rId40"/>
         </w:object>
       </w:r>
     </w:p>
@@ -13902,21 +13871,13 @@
               <w:pStyle w:val="KNormal"/>
             </w:pPr>
             <w:r>
-              <w:t>2a</w:t>
-            </w:r>
-            <w:proofErr w:type="gramStart"/>
-            <w:r>
-              <w:t xml:space="preserve">. </w:t>
+              <w:t xml:space="preserve">2a. </w:t>
             </w:r>
             <w:r>
               <w:t xml:space="preserve"> </w:t>
             </w:r>
             <w:r>
-              <w:t>Staff</w:t>
-            </w:r>
-            <w:proofErr w:type="gramEnd"/>
-            <w:r>
-              <w:t xml:space="preserve"> member selects option to add new item. </w:t>
+              <w:t xml:space="preserve">Staff member selects option to add new item. </w:t>
             </w:r>
           </w:p>
           <w:p>
@@ -13925,21 +13886,13 @@
             </w:pPr>
             <w:r>
               <w:lastRenderedPageBreak/>
-              <w:t>3a</w:t>
-            </w:r>
-            <w:proofErr w:type="gramStart"/>
-            <w:r>
-              <w:t xml:space="preserve">. </w:t>
+              <w:t xml:space="preserve">3a. </w:t>
             </w:r>
             <w:r>
               <w:t xml:space="preserve"> </w:t>
             </w:r>
             <w:r>
-              <w:t>Staff</w:t>
-            </w:r>
-            <w:proofErr w:type="gramEnd"/>
-            <w:r>
-              <w:t xml:space="preserve"> member selects option to deactivate item. </w:t>
+              <w:t xml:space="preserve">Staff member selects option to deactivate item. </w:t>
             </w:r>
           </w:p>
         </w:tc>
@@ -14064,7 +14017,7 @@
           <v:shape id="_x0000_i1041" type="#_x0000_t75" style="width:332.25pt;height:585pt" o:ole="">
             <v:imagedata r:id="rId41" o:title=""/>
           </v:shape>
-          <o:OLEObject Type="Embed" ProgID="Visio.Drawing.11" ShapeID="_x0000_i1041" DrawAspect="Content" ObjectID="_1357234339" r:id="rId42"/>
+          <o:OLEObject Type="Embed" ProgID="Visio.Drawing.11" ShapeID="_x0000_i1041" DrawAspect="Content" ObjectID="_1357234779" r:id="rId42"/>
         </w:object>
       </w:r>
     </w:p>
@@ -14091,7 +14044,7 @@
           <v:shape id="_x0000_i1042" type="#_x0000_t75" style="width:346.5pt;height:477.75pt" o:ole="">
             <v:imagedata r:id="rId43" o:title=""/>
           </v:shape>
-          <o:OLEObject Type="Embed" ProgID="Visio.Drawing.11" ShapeID="_x0000_i1042" DrawAspect="Content" ObjectID="_1357234340" r:id="rId44"/>
+          <o:OLEObject Type="Embed" ProgID="Visio.Drawing.11" ShapeID="_x0000_i1042" DrawAspect="Content" ObjectID="_1357234780" r:id="rId44"/>
         </w:object>
       </w:r>
     </w:p>
@@ -14146,7 +14099,7 @@
           <v:shape id="_x0000_i1043" type="#_x0000_t75" style="width:307.5pt;height:609pt" o:ole="">
             <v:imagedata r:id="rId45" o:title=""/>
           </v:shape>
-          <o:OLEObject Type="Embed" ProgID="Visio.Drawing.11" ShapeID="_x0000_i1043" DrawAspect="Content" ObjectID="_1357234341" r:id="rId46"/>
+          <o:OLEObject Type="Embed" ProgID="Visio.Drawing.11" ShapeID="_x0000_i1043" DrawAspect="Content" ObjectID="_1357234781" r:id="rId46"/>
         </w:object>
       </w:r>
     </w:p>
@@ -14741,21 +14694,7 @@
         <w:rPr>
           <w:szCs w:val="24"/>
         </w:rPr>
-        <w:t xml:space="preserve">If the wrong patient was selected, click “Go </w:t>
-      </w:r>
-      <w:proofErr w:type="gramStart"/>
-      <w:r>
-        <w:rPr>
-          <w:szCs w:val="24"/>
-        </w:rPr>
-        <w:t>Back</w:t>
-      </w:r>
-      <w:proofErr w:type="gramEnd"/>
-      <w:r>
-        <w:rPr>
-          <w:szCs w:val="24"/>
-        </w:rPr>
-        <w:t>” to return to the “Find Patient” screen.</w:t>
+        <w:t>If the wrong patient was selected, click “Go Back” to return to the “Find Patient” screen.</w:t>
       </w:r>
     </w:p>
     <w:p>
@@ -14853,21 +14792,7 @@
         <w:rPr>
           <w:szCs w:val="24"/>
         </w:rPr>
-        <w:t>Click the “</w:t>
-      </w:r>
-      <w:proofErr w:type="spellStart"/>
-      <w:r>
-        <w:rPr>
-          <w:szCs w:val="24"/>
-        </w:rPr>
-        <w:t>Appts</w:t>
-      </w:r>
-      <w:proofErr w:type="spellEnd"/>
-      <w:r>
-        <w:rPr>
-          <w:szCs w:val="24"/>
-        </w:rPr>
-        <w:t>” tab to reach the Appointments screen.</w:t>
+        <w:t>Click the “Appts” tab to reach the Appointments screen.</w:t>
       </w:r>
     </w:p>
     <w:p>
@@ -16651,21 +16576,7 @@
         <w:rPr>
           <w:szCs w:val="24"/>
         </w:rPr>
-        <w:t xml:space="preserve">Select a medicine to prescribe from the clinic inventory by clicking </w:t>
-      </w:r>
-      <w:proofErr w:type="gramStart"/>
-      <w:r>
-        <w:rPr>
-          <w:szCs w:val="24"/>
-        </w:rPr>
-        <w:t>In</w:t>
-      </w:r>
-      <w:proofErr w:type="gramEnd"/>
-      <w:r>
-        <w:rPr>
-          <w:szCs w:val="24"/>
-        </w:rPr>
-        <w:t xml:space="preserve"> the drop down list.</w:t>
+        <w:t>Select a medicine to prescribe from the clinic inventory by clicking In the drop down list.</w:t>
       </w:r>
     </w:p>
     <w:p>
@@ -19308,7 +19219,7 @@
             <w:noProof/>
             <w:szCs w:val="24"/>
           </w:rPr>
-          <w:t>9</w:t>
+          <w:t>10</w:t>
         </w:r>
         <w:r>
           <w:rPr>
@@ -24078,7 +23989,7 @@
 </file>
 
 <file path=customXml/itemProps1.xml><?xml version="1.0" encoding="utf-8"?>
-<ds:datastoreItem xmlns:ds="http://schemas.openxmlformats.org/officeDocument/2006/customXml" ds:itemID="{2AB74DB6-6C70-4BCF-93E1-7EAD268EADBC}">
+<ds:datastoreItem xmlns:ds="http://schemas.openxmlformats.org/officeDocument/2006/customXml" ds:itemID="{A04590E3-2FA8-49FB-A200-DE9D476AD313}">
   <ds:schemaRefs>
     <ds:schemaRef ds:uri="http://schemas.openxmlformats.org/officeDocument/2006/bibliography"/>
   </ds:schemaRefs>

</xml_diff>

<commit_message>
Small actor change in UC-06.
</commit_message>
<xml_diff>
--- a/doc/OpenEHS - SSRS.docx
+++ b/doc/OpenEHS - SSRS.docx
@@ -6249,8 +6249,6 @@
       <w:r>
         <w:t>.</w:t>
       </w:r>
-      <w:bookmarkStart w:id="12" w:name="_GoBack"/>
-      <w:bookmarkEnd w:id="12"/>
     </w:p>
     <w:p>
       <w:pPr>
@@ -6259,7 +6257,7 @@
           <w:rFonts w:eastAsia="Times New Roman"/>
         </w:rPr>
       </w:pPr>
-      <w:bookmarkStart w:id="13" w:name="_Toc283492038"/>
+      <w:bookmarkStart w:id="12" w:name="_Toc283492038"/>
       <w:r>
         <w:rPr>
           <w:rFonts w:eastAsia="Times New Roman"/>
@@ -6268,7 +6266,7 @@
         <w:t>System Architecture</w:t>
       </w:r>
       <w:bookmarkEnd w:id="11"/>
-      <w:bookmarkEnd w:id="13"/>
+      <w:bookmarkEnd w:id="12"/>
     </w:p>
     <w:p>
       <w:pPr>
@@ -6298,7 +6296,7 @@
           <v:shape id="_x0000_i1025" type="#_x0000_t75" style="width:468pt;height:474pt" o:ole="">
             <v:imagedata r:id="rId9" o:title=""/>
           </v:shape>
-          <o:OLEObject Type="Embed" ProgID="Visio.Drawing.11" ShapeID="_x0000_i1025" DrawAspect="Content" ObjectID="_1357234763" r:id="rId10"/>
+          <o:OLEObject Type="Embed" ProgID="Visio.Drawing.11" ShapeID="_x0000_i1025" DrawAspect="Content" ObjectID="_1357234845" r:id="rId10"/>
         </w:object>
       </w:r>
     </w:p>
@@ -6319,40 +6317,40 @@
       <w:pPr>
         <w:pStyle w:val="KHeading1"/>
       </w:pPr>
-      <w:bookmarkStart w:id="14" w:name="_Toc283492039"/>
+      <w:bookmarkStart w:id="13" w:name="_Toc283492039"/>
       <w:r>
         <w:lastRenderedPageBreak/>
         <w:t>Use Cases</w:t>
       </w:r>
+      <w:bookmarkEnd w:id="13"/>
+    </w:p>
+    <w:p>
+      <w:pPr>
+        <w:spacing w:after="240"/>
+        <w:rPr>
+          <w:rStyle w:val="KHeading2Char"/>
+        </w:rPr>
+      </w:pPr>
+      <w:bookmarkStart w:id="14" w:name="_Toc283492040"/>
+      <w:r>
+        <w:rPr>
+          <w:rStyle w:val="KHeading2Char"/>
+        </w:rPr>
+        <w:t>UC-0</w:t>
+      </w:r>
+      <w:r>
+        <w:rPr>
+          <w:rStyle w:val="KHeading2Char"/>
+        </w:rPr>
+        <w:t>1</w:t>
+      </w:r>
+      <w:r>
+        <w:rPr>
+          <w:rStyle w:val="KHeading2Char"/>
+        </w:rPr>
+        <w:t xml:space="preserve"> - Create Patient ID Card</w:t>
+      </w:r>
       <w:bookmarkEnd w:id="14"/>
-    </w:p>
-    <w:p>
-      <w:pPr>
-        <w:spacing w:after="240"/>
-        <w:rPr>
-          <w:rStyle w:val="KHeading2Char"/>
-        </w:rPr>
-      </w:pPr>
-      <w:bookmarkStart w:id="15" w:name="_Toc283492040"/>
-      <w:r>
-        <w:rPr>
-          <w:rStyle w:val="KHeading2Char"/>
-        </w:rPr>
-        <w:t>UC-0</w:t>
-      </w:r>
-      <w:r>
-        <w:rPr>
-          <w:rStyle w:val="KHeading2Char"/>
-        </w:rPr>
-        <w:t>1</w:t>
-      </w:r>
-      <w:r>
-        <w:rPr>
-          <w:rStyle w:val="KHeading2Char"/>
-        </w:rPr>
-        <w:t xml:space="preserve"> - Create Patient ID Card</w:t>
-      </w:r>
-      <w:bookmarkEnd w:id="15"/>
     </w:p>
     <w:p>
       <w:pPr>
@@ -6381,7 +6379,7 @@
           <v:shape id="_x0000_i1026" type="#_x0000_t75" style="width:330pt;height:221.25pt" o:ole="">
             <v:imagedata r:id="rId11" o:title=""/>
           </v:shape>
-          <o:OLEObject Type="Embed" ProgID="Visio.Drawing.11" ShapeID="_x0000_i1026" DrawAspect="Content" ObjectID="_1357234764" r:id="rId12"/>
+          <o:OLEObject Type="Embed" ProgID="Visio.Drawing.11" ShapeID="_x0000_i1026" DrawAspect="Content" ObjectID="_1357234846" r:id="rId12"/>
         </w:object>
       </w:r>
     </w:p>
@@ -6805,7 +6803,7 @@
           <w:rStyle w:val="KHeading2Char"/>
         </w:rPr>
       </w:pPr>
-      <w:bookmarkStart w:id="16" w:name="_Toc283492041"/>
+      <w:bookmarkStart w:id="15" w:name="_Toc283492041"/>
       <w:r>
         <w:rPr>
           <w:rStyle w:val="KHeading2Char"/>
@@ -6824,7 +6822,7 @@
         </w:rPr>
         <w:t xml:space="preserve"> - Generate Physical Patient Record</w:t>
       </w:r>
-      <w:bookmarkEnd w:id="16"/>
+      <w:bookmarkEnd w:id="15"/>
     </w:p>
     <w:p>
       <w:pPr>
@@ -6844,7 +6842,7 @@
           <v:shape id="_x0000_i1027" type="#_x0000_t75" style="width:451.5pt;height:221.25pt" o:ole="">
             <v:imagedata r:id="rId13" o:title=""/>
           </v:shape>
-          <o:OLEObject Type="Embed" ProgID="Visio.Drawing.11" ShapeID="_x0000_i1027" DrawAspect="Content" ObjectID="_1357234765" r:id="rId14"/>
+          <o:OLEObject Type="Embed" ProgID="Visio.Drawing.11" ShapeID="_x0000_i1027" DrawAspect="Content" ObjectID="_1357234847" r:id="rId14"/>
         </w:object>
       </w:r>
     </w:p>
@@ -7280,14 +7278,14 @@
           <w:szCs w:val="28"/>
         </w:rPr>
       </w:pPr>
-      <w:bookmarkStart w:id="17" w:name="_Toc283492042"/>
+      <w:bookmarkStart w:id="16" w:name="_Toc283492042"/>
       <w:r>
         <w:rPr>
           <w:rStyle w:val="KHeading2Char"/>
         </w:rPr>
         <w:t>UC-03 - Maintain Patient</w:t>
       </w:r>
-      <w:bookmarkEnd w:id="17"/>
+      <w:bookmarkEnd w:id="16"/>
     </w:p>
     <w:p>
       <w:pPr>
@@ -7307,7 +7305,7 @@
           <v:shape id="_x0000_i1028" type="#_x0000_t75" style="width:444.75pt;height:221.25pt" o:ole="">
             <v:imagedata r:id="rId15" o:title=""/>
           </v:shape>
-          <o:OLEObject Type="Embed" ProgID="Visio.Drawing.11" ShapeID="_x0000_i1028" DrawAspect="Content" ObjectID="_1357234766" r:id="rId16"/>
+          <o:OLEObject Type="Embed" ProgID="Visio.Drawing.11" ShapeID="_x0000_i1028" DrawAspect="Content" ObjectID="_1357234848" r:id="rId16"/>
         </w:object>
       </w:r>
     </w:p>
@@ -7910,7 +7908,7 @@
           <w:rStyle w:val="KHeading2Char"/>
         </w:rPr>
       </w:pPr>
-      <w:bookmarkStart w:id="18" w:name="_Toc283492043"/>
+      <w:bookmarkStart w:id="17" w:name="_Toc283492043"/>
       <w:r>
         <w:rPr>
           <w:rStyle w:val="KHeading2Char"/>
@@ -7959,7 +7957,7 @@
         </w:rPr>
         <w:t>s</w:t>
       </w:r>
-      <w:bookmarkEnd w:id="18"/>
+      <w:bookmarkEnd w:id="17"/>
     </w:p>
     <w:p>
       <w:pPr>
@@ -7979,7 +7977,7 @@
           <v:shape id="_x0000_i1029" type="#_x0000_t75" style="width:444.75pt;height:221.25pt" o:ole="">
             <v:imagedata r:id="rId17" o:title=""/>
           </v:shape>
-          <o:OLEObject Type="Embed" ProgID="Visio.Drawing.11" ShapeID="_x0000_i1029" DrawAspect="Content" ObjectID="_1357234767" r:id="rId18"/>
+          <o:OLEObject Type="Embed" ProgID="Visio.Drawing.11" ShapeID="_x0000_i1029" DrawAspect="Content" ObjectID="_1357234849" r:id="rId18"/>
         </w:object>
       </w:r>
     </w:p>
@@ -8476,7 +8474,7 @@
           <w:szCs w:val="28"/>
         </w:rPr>
       </w:pPr>
-      <w:bookmarkStart w:id="19" w:name="_Toc283492044"/>
+      <w:bookmarkStart w:id="18" w:name="_Toc283492044"/>
       <w:r>
         <w:rPr>
           <w:rStyle w:val="KHeading2Char"/>
@@ -8490,7 +8488,7 @@
         </w:rPr>
         <w:t xml:space="preserve"> - Admit Patient</w:t>
       </w:r>
-      <w:bookmarkEnd w:id="19"/>
+      <w:bookmarkEnd w:id="18"/>
     </w:p>
     <w:p>
       <w:pPr>
@@ -8510,7 +8508,7 @@
           <v:shape id="_x0000_i1030" type="#_x0000_t75" style="width:330pt;height:221.25pt" o:ole="">
             <v:imagedata r:id="rId19" o:title=""/>
           </v:shape>
-          <o:OLEObject Type="Embed" ProgID="Visio.Drawing.11" ShapeID="_x0000_i1030" DrawAspect="Content" ObjectID="_1357234768" r:id="rId20"/>
+          <o:OLEObject Type="Embed" ProgID="Visio.Drawing.11" ShapeID="_x0000_i1030" DrawAspect="Content" ObjectID="_1357234850" r:id="rId20"/>
         </w:object>
       </w:r>
     </w:p>
@@ -9011,7 +9009,7 @@
       <w:pPr>
         <w:spacing w:after="240"/>
       </w:pPr>
-      <w:bookmarkStart w:id="20" w:name="_Toc283492045"/>
+      <w:bookmarkStart w:id="19" w:name="_Toc283492045"/>
       <w:r>
         <w:rPr>
           <w:rStyle w:val="KHeading2Char"/>
@@ -9031,7 +9029,7 @@
         </w:rPr>
         <w:t xml:space="preserve"> - Discharge Patient</w:t>
       </w:r>
-      <w:bookmarkEnd w:id="20"/>
+      <w:bookmarkEnd w:id="19"/>
     </w:p>
     <w:p>
       <w:pPr>
@@ -9051,7 +9049,7 @@
           <v:shape id="_x0000_i1031" type="#_x0000_t75" style="width:382.5pt;height:221.25pt" o:ole="">
             <v:imagedata r:id="rId21" o:title=""/>
           </v:shape>
-          <o:OLEObject Type="Embed" ProgID="Visio.Drawing.11" ShapeID="_x0000_i1031" DrawAspect="Content" ObjectID="_1357234769" r:id="rId22"/>
+          <o:OLEObject Type="Embed" ProgID="Visio.Drawing.11" ShapeID="_x0000_i1031" DrawAspect="Content" ObjectID="_1357234851" r:id="rId22"/>
         </w:object>
       </w:r>
     </w:p>
@@ -9248,8 +9246,10 @@
               <w:pStyle w:val="KNormal"/>
             </w:pPr>
             <w:r>
-              <w:t>Physician, Nurse</w:t>
-            </w:r>
+              <w:t>Nurse, Physician</w:t>
+            </w:r>
+            <w:bookmarkStart w:id="20" w:name="_GoBack"/>
+            <w:bookmarkEnd w:id="20"/>
           </w:p>
         </w:tc>
       </w:tr>
@@ -9515,7 +9515,7 @@
           <v:shape id="_x0000_i1032" type="#_x0000_t75" style="width:382.5pt;height:221.25pt" o:ole="">
             <v:imagedata r:id="rId23" o:title=""/>
           </v:shape>
-          <o:OLEObject Type="Embed" ProgID="Visio.Drawing.11" ShapeID="_x0000_i1032" DrawAspect="Content" ObjectID="_1357234770" r:id="rId24"/>
+          <o:OLEObject Type="Embed" ProgID="Visio.Drawing.11" ShapeID="_x0000_i1032" DrawAspect="Content" ObjectID="_1357234852" r:id="rId24"/>
         </w:object>
       </w:r>
     </w:p>
@@ -9979,7 +9979,7 @@
           <v:shape id="_x0000_i1033" type="#_x0000_t75" style="width:324.75pt;height:221.25pt" o:ole="">
             <v:imagedata r:id="rId25" o:title=""/>
           </v:shape>
-          <o:OLEObject Type="Embed" ProgID="Visio.Drawing.11" ShapeID="_x0000_i1033" DrawAspect="Content" ObjectID="_1357234771" r:id="rId26"/>
+          <o:OLEObject Type="Embed" ProgID="Visio.Drawing.11" ShapeID="_x0000_i1033" DrawAspect="Content" ObjectID="_1357234853" r:id="rId26"/>
         </w:object>
       </w:r>
     </w:p>
@@ -10454,7 +10454,7 @@
           <v:shape id="_x0000_i1034" type="#_x0000_t75" style="width:376.5pt;height:221.25pt" o:ole="">
             <v:imagedata r:id="rId27" o:title=""/>
           </v:shape>
-          <o:OLEObject Type="Embed" ProgID="Visio.Drawing.11" ShapeID="_x0000_i1034" DrawAspect="Content" ObjectID="_1357234772" r:id="rId28"/>
+          <o:OLEObject Type="Embed" ProgID="Visio.Drawing.11" ShapeID="_x0000_i1034" DrawAspect="Content" ObjectID="_1357234854" r:id="rId28"/>
         </w:object>
       </w:r>
     </w:p>
@@ -10914,7 +10914,7 @@
           <v:shape id="_x0000_i1035" type="#_x0000_t75" style="width:382.5pt;height:221.25pt" o:ole="">
             <v:imagedata r:id="rId29" o:title=""/>
           </v:shape>
-          <o:OLEObject Type="Embed" ProgID="Visio.Drawing.11" ShapeID="_x0000_i1035" DrawAspect="Content" ObjectID="_1357234773" r:id="rId30"/>
+          <o:OLEObject Type="Embed" ProgID="Visio.Drawing.11" ShapeID="_x0000_i1035" DrawAspect="Content" ObjectID="_1357234855" r:id="rId30"/>
         </w:object>
       </w:r>
     </w:p>
@@ -11423,7 +11423,7 @@
           <v:shape id="_x0000_i1036" type="#_x0000_t75" style="width:450.75pt;height:221.25pt" o:ole="">
             <v:imagedata r:id="rId31" o:title=""/>
           </v:shape>
-          <o:OLEObject Type="Embed" ProgID="Visio.Drawing.11" ShapeID="_x0000_i1036" DrawAspect="Content" ObjectID="_1357234774" r:id="rId32"/>
+          <o:OLEObject Type="Embed" ProgID="Visio.Drawing.11" ShapeID="_x0000_i1036" DrawAspect="Content" ObjectID="_1357234856" r:id="rId32"/>
         </w:object>
       </w:r>
     </w:p>
@@ -11953,7 +11953,7 @@
           <v:shape id="_x0000_i1037" type="#_x0000_t75" style="width:438pt;height:221.25pt" o:ole="">
             <v:imagedata r:id="rId33" o:title=""/>
           </v:shape>
-          <o:OLEObject Type="Embed" ProgID="Visio.Drawing.11" ShapeID="_x0000_i1037" DrawAspect="Content" ObjectID="_1357234775" r:id="rId34"/>
+          <o:OLEObject Type="Embed" ProgID="Visio.Drawing.11" ShapeID="_x0000_i1037" DrawAspect="Content" ObjectID="_1357234857" r:id="rId34"/>
         </w:object>
       </w:r>
     </w:p>
@@ -12501,7 +12501,7 @@
           <v:shape id="_x0000_i1038" type="#_x0000_t75" style="width:317.25pt;height:221.25pt" o:ole="">
             <v:imagedata r:id="rId35" o:title=""/>
           </v:shape>
-          <o:OLEObject Type="Embed" ProgID="Visio.Drawing.11" ShapeID="_x0000_i1038" DrawAspect="Content" ObjectID="_1357234776" r:id="rId36"/>
+          <o:OLEObject Type="Embed" ProgID="Visio.Drawing.11" ShapeID="_x0000_i1038" DrawAspect="Content" ObjectID="_1357234858" r:id="rId36"/>
         </w:object>
       </w:r>
     </w:p>
@@ -12980,7 +12980,7 @@
           <v:shape id="_x0000_i1039" type="#_x0000_t75" style="width:324.75pt;height:221.25pt" o:ole="">
             <v:imagedata r:id="rId37" o:title=""/>
           </v:shape>
-          <o:OLEObject Type="Embed" ProgID="Visio.Drawing.11" ShapeID="_x0000_i1039" DrawAspect="Content" ObjectID="_1357234777" r:id="rId38"/>
+          <o:OLEObject Type="Embed" ProgID="Visio.Drawing.11" ShapeID="_x0000_i1039" DrawAspect="Content" ObjectID="_1357234859" r:id="rId38"/>
         </w:object>
       </w:r>
     </w:p>
@@ -13459,7 +13459,7 @@
           <v:shape id="_x0000_i1040" type="#_x0000_t75" style="width:317.25pt;height:221.25pt" o:ole="">
             <v:imagedata r:id="rId39" o:title=""/>
           </v:shape>
-          <o:OLEObject Type="Embed" ProgID="Visio.Drawing.11" ShapeID="_x0000_i1040" DrawAspect="Content" ObjectID="_1357234778" r:id="rId40"/>
+          <o:OLEObject Type="Embed" ProgID="Visio.Drawing.11" ShapeID="_x0000_i1040" DrawAspect="Content" ObjectID="_1357234860" r:id="rId40"/>
         </w:object>
       </w:r>
     </w:p>
@@ -14017,7 +14017,7 @@
           <v:shape id="_x0000_i1041" type="#_x0000_t75" style="width:332.25pt;height:585pt" o:ole="">
             <v:imagedata r:id="rId41" o:title=""/>
           </v:shape>
-          <o:OLEObject Type="Embed" ProgID="Visio.Drawing.11" ShapeID="_x0000_i1041" DrawAspect="Content" ObjectID="_1357234779" r:id="rId42"/>
+          <o:OLEObject Type="Embed" ProgID="Visio.Drawing.11" ShapeID="_x0000_i1041" DrawAspect="Content" ObjectID="_1357234861" r:id="rId42"/>
         </w:object>
       </w:r>
     </w:p>
@@ -14044,7 +14044,7 @@
           <v:shape id="_x0000_i1042" type="#_x0000_t75" style="width:346.5pt;height:477.75pt" o:ole="">
             <v:imagedata r:id="rId43" o:title=""/>
           </v:shape>
-          <o:OLEObject Type="Embed" ProgID="Visio.Drawing.11" ShapeID="_x0000_i1042" DrawAspect="Content" ObjectID="_1357234780" r:id="rId44"/>
+          <o:OLEObject Type="Embed" ProgID="Visio.Drawing.11" ShapeID="_x0000_i1042" DrawAspect="Content" ObjectID="_1357234862" r:id="rId44"/>
         </w:object>
       </w:r>
     </w:p>
@@ -14099,7 +14099,7 @@
           <v:shape id="_x0000_i1043" type="#_x0000_t75" style="width:307.5pt;height:609pt" o:ole="">
             <v:imagedata r:id="rId45" o:title=""/>
           </v:shape>
-          <o:OLEObject Type="Embed" ProgID="Visio.Drawing.11" ShapeID="_x0000_i1043" DrawAspect="Content" ObjectID="_1357234781" r:id="rId46"/>
+          <o:OLEObject Type="Embed" ProgID="Visio.Drawing.11" ShapeID="_x0000_i1043" DrawAspect="Content" ObjectID="_1357234863" r:id="rId46"/>
         </w:object>
       </w:r>
     </w:p>
@@ -19219,7 +19219,7 @@
             <w:noProof/>
             <w:szCs w:val="24"/>
           </w:rPr>
-          <w:t>10</w:t>
+          <w:t>18</w:t>
         </w:r>
         <w:r>
           <w:rPr>
@@ -23989,7 +23989,7 @@
 </file>
 
 <file path=customXml/itemProps1.xml><?xml version="1.0" encoding="utf-8"?>
-<ds:datastoreItem xmlns:ds="http://schemas.openxmlformats.org/officeDocument/2006/customXml" ds:itemID="{A04590E3-2FA8-49FB-A200-DE9D476AD313}">
+<ds:datastoreItem xmlns:ds="http://schemas.openxmlformats.org/officeDocument/2006/customXml" ds:itemID="{2AD93C83-8B50-4A88-B025-9A80BE60770D}">
   <ds:schemaRefs>
     <ds:schemaRef ds:uri="http://schemas.openxmlformats.org/officeDocument/2006/bibliography"/>
   </ds:schemaRefs>

</xml_diff>

<commit_message>
Fixed a mistake on UC-09 use case diagram.
</commit_message>
<xml_diff>
--- a/doc/OpenEHS - SSRS.docx
+++ b/doc/OpenEHS - SSRS.docx
@@ -30,12 +30,14 @@
           <w:szCs w:val="36"/>
         </w:rPr>
       </w:pPr>
+      <w:proofErr w:type="spellStart"/>
       <w:r>
         <w:rPr>
           <w:rStyle w:val="KTitleChar"/>
         </w:rPr>
         <w:t>OpenEHS</w:t>
       </w:r>
+      <w:proofErr w:type="spellEnd"/>
       <w:r>
         <w:rPr>
           <w:sz w:val="56"/>
@@ -171,9 +173,35 @@
       <w:r>
         <w:t xml:space="preserve"> </w:t>
       </w:r>
-      <w:r>
-        <w:t>Dahln Farnes, Cameron Harp, Peter Lister, JD Russell, Kevin Russon, Brian Sneddon</w:t>
-      </w:r>
+      <w:proofErr w:type="spellStart"/>
+      <w:r>
+        <w:t>Dahln</w:t>
+      </w:r>
+      <w:proofErr w:type="spellEnd"/>
+      <w:r>
+        <w:t xml:space="preserve"> </w:t>
+      </w:r>
+      <w:proofErr w:type="spellStart"/>
+      <w:r>
+        <w:t>Farnes</w:t>
+      </w:r>
+      <w:proofErr w:type="spellEnd"/>
+      <w:r>
+        <w:t xml:space="preserve">, Cameron Harp, Peter Lister, JD Russell, Kevin </w:t>
+      </w:r>
+      <w:proofErr w:type="spellStart"/>
+      <w:r>
+        <w:t>Russon</w:t>
+      </w:r>
+      <w:proofErr w:type="spellEnd"/>
+      <w:r>
+        <w:t xml:space="preserve">, Brian </w:t>
+      </w:r>
+      <w:proofErr w:type="spellStart"/>
+      <w:r>
+        <w:t>Sneddon</w:t>
+      </w:r>
+      <w:proofErr w:type="spellEnd"/>
       <w:r>
         <w:br/>
       </w:r>
@@ -207,8 +235,13 @@
       <w:r>
         <w:t xml:space="preserve"> </w:t>
       </w:r>
-      <w:r>
-        <w:t xml:space="preserve">Korle Bu Teaching Hospital &amp; </w:t>
+      <w:proofErr w:type="spellStart"/>
+      <w:r>
+        <w:t>Korle</w:t>
+      </w:r>
+      <w:proofErr w:type="spellEnd"/>
+      <w:r>
+        <w:t xml:space="preserve"> Bu Teaching Hospital &amp; </w:t>
       </w:r>
       <w:r>
         <w:t>Martin Luther King Memorial Clinic</w:t>
@@ -4433,8 +4466,13 @@
       <w:pPr>
         <w:pStyle w:val="KNormal"/>
       </w:pPr>
-      <w:r>
-        <w:t xml:space="preserve">Korle Bu Teaching Hospital is a large medical facility in Ghana, Africa. The hospital campus is comprised of several buildings spread across a large campus. Currently, their medical records are tracked using logbooks and paper charts, which are stored in a central records facility. </w:t>
+      <w:proofErr w:type="spellStart"/>
+      <w:r>
+        <w:t>Korle</w:t>
+      </w:r>
+      <w:proofErr w:type="spellEnd"/>
+      <w:r>
+        <w:t xml:space="preserve"> Bu Teaching Hospital is a large medical facility in Ghana, Africa. The hospital campus is comprised of several buildings spread across a large campus. Currently, their medical records are tracked using logbooks and paper charts, which are stored in a central records facility. </w:t>
       </w:r>
     </w:p>
     <w:p>
@@ -4527,7 +4565,23 @@
         <w:pStyle w:val="KNormal"/>
       </w:pPr>
       <w:r>
-        <w:t xml:space="preserve">In order to accommodate the transition that must take place from a paper record to an EHS, there are two parts of the proposed system—1. A system that will allow for more efficient tracking of existing paper records, and 2. A system that will allow for the capture of basic health information such as vital statistics. </w:t>
+        <w:t xml:space="preserve">In order to accommodate the transition that must take place from a paper record to an EHS, there are two parts of the proposed system—1. </w:t>
+      </w:r>
+      <w:proofErr w:type="gramStart"/>
+      <w:r>
+        <w:t>A system that will allow for more efficient tracking of existing paper records, and 2.</w:t>
+      </w:r>
+      <w:proofErr w:type="gramEnd"/>
+      <w:r>
+        <w:t xml:space="preserve"> </w:t>
+      </w:r>
+      <w:proofErr w:type="gramStart"/>
+      <w:r>
+        <w:t>A system that will allow for the capture of basic health information such as vital statistics.</w:t>
+      </w:r>
+      <w:proofErr w:type="gramEnd"/>
+      <w:r>
+        <w:t xml:space="preserve"> </w:t>
       </w:r>
       <w:r>
         <w:rPr>
@@ -5530,7 +5584,14 @@
         <w:rPr>
           <w:rFonts w:eastAsia="Times New Roman"/>
         </w:rPr>
-        <w:t xml:space="preserve">The system shall be designed as an </w:t>
+        <w:t xml:space="preserve">The system shall be designed as </w:t>
+      </w:r>
+      <w:proofErr w:type="gramStart"/>
+      <w:r>
+        <w:rPr>
+          <w:rFonts w:eastAsia="Times New Roman"/>
+        </w:rPr>
+        <w:t xml:space="preserve">an </w:t>
       </w:r>
       <w:r>
         <w:rPr>
@@ -5538,7 +5599,16 @@
           <w:i/>
           <w:iCs/>
         </w:rPr>
-        <w:t>n-tier</w:t>
+        <w:t>n</w:t>
+      </w:r>
+      <w:proofErr w:type="gramEnd"/>
+      <w:r>
+        <w:rPr>
+          <w:rFonts w:eastAsia="Times New Roman"/>
+          <w:i/>
+          <w:iCs/>
+        </w:rPr>
+        <w:t>-tier</w:t>
       </w:r>
       <w:r>
         <w:rPr>
@@ -6296,7 +6366,7 @@
           <v:shape id="_x0000_i1025" type="#_x0000_t75" style="width:468pt;height:474pt" o:ole="">
             <v:imagedata r:id="rId9" o:title=""/>
           </v:shape>
-          <o:OLEObject Type="Embed" ProgID="Visio.Drawing.11" ShapeID="_x0000_i1025" DrawAspect="Content" ObjectID="_1357234845" r:id="rId10"/>
+          <o:OLEObject Type="Embed" ProgID="Visio.Drawing.11" ShapeID="_x0000_i1025" DrawAspect="Content" ObjectID="_1357234940" r:id="rId10"/>
         </w:object>
       </w:r>
     </w:p>
@@ -6348,9 +6418,17 @@
         <w:rPr>
           <w:rStyle w:val="KHeading2Char"/>
         </w:rPr>
-        <w:t xml:space="preserve"> - Create Patient ID Card</w:t>
+        <w:t xml:space="preserve"> - Create Patient ID </w:t>
+      </w:r>
+      <w:proofErr w:type="gramStart"/>
+      <w:r>
+        <w:rPr>
+          <w:rStyle w:val="KHeading2Char"/>
+        </w:rPr>
+        <w:t>Card</w:t>
       </w:r>
       <w:bookmarkEnd w:id="14"/>
+      <w:proofErr w:type="gramEnd"/>
     </w:p>
     <w:p>
       <w:pPr>
@@ -6379,7 +6457,7 @@
           <v:shape id="_x0000_i1026" type="#_x0000_t75" style="width:330pt;height:221.25pt" o:ole="">
             <v:imagedata r:id="rId11" o:title=""/>
           </v:shape>
-          <o:OLEObject Type="Embed" ProgID="Visio.Drawing.11" ShapeID="_x0000_i1026" DrawAspect="Content" ObjectID="_1357234846" r:id="rId12"/>
+          <o:OLEObject Type="Embed" ProgID="Visio.Drawing.11" ShapeID="_x0000_i1026" DrawAspect="Content" ObjectID="_1357234941" r:id="rId12"/>
         </w:object>
       </w:r>
     </w:p>
@@ -6842,7 +6920,7 @@
           <v:shape id="_x0000_i1027" type="#_x0000_t75" style="width:451.5pt;height:221.25pt" o:ole="">
             <v:imagedata r:id="rId13" o:title=""/>
           </v:shape>
-          <o:OLEObject Type="Embed" ProgID="Visio.Drawing.11" ShapeID="_x0000_i1027" DrawAspect="Content" ObjectID="_1357234847" r:id="rId14"/>
+          <o:OLEObject Type="Embed" ProgID="Visio.Drawing.11" ShapeID="_x0000_i1027" DrawAspect="Content" ObjectID="_1357234942" r:id="rId14"/>
         </w:object>
       </w:r>
     </w:p>
@@ -7305,7 +7383,7 @@
           <v:shape id="_x0000_i1028" type="#_x0000_t75" style="width:444.75pt;height:221.25pt" o:ole="">
             <v:imagedata r:id="rId15" o:title=""/>
           </v:shape>
-          <o:OLEObject Type="Embed" ProgID="Visio.Drawing.11" ShapeID="_x0000_i1028" DrawAspect="Content" ObjectID="_1357234848" r:id="rId16"/>
+          <o:OLEObject Type="Embed" ProgID="Visio.Drawing.11" ShapeID="_x0000_i1028" DrawAspect="Content" ObjectID="_1357234943" r:id="rId16"/>
         </w:object>
       </w:r>
     </w:p>
@@ -7727,13 +7805,21 @@
               <w:pStyle w:val="KNormal"/>
             </w:pPr>
             <w:r>
-              <w:t xml:space="preserve">2a. </w:t>
+              <w:t>2a</w:t>
+            </w:r>
+            <w:proofErr w:type="gramStart"/>
+            <w:r>
+              <w:t xml:space="preserve">. </w:t>
             </w:r>
             <w:r>
               <w:t xml:space="preserve"> </w:t>
             </w:r>
             <w:r>
-              <w:t xml:space="preserve">Staff member selects option to add new record. </w:t>
+              <w:t>Staff</w:t>
+            </w:r>
+            <w:proofErr w:type="gramEnd"/>
+            <w:r>
+              <w:t xml:space="preserve"> member selects option to add new record. </w:t>
             </w:r>
           </w:p>
         </w:tc>
@@ -7791,41 +7877,65 @@
               <w:pStyle w:val="KNormal"/>
             </w:pPr>
             <w:r>
-              <w:t xml:space="preserve">3a. </w:t>
+              <w:t>3a</w:t>
+            </w:r>
+            <w:proofErr w:type="gramStart"/>
+            <w:r>
+              <w:t xml:space="preserve">. </w:t>
             </w:r>
             <w:r>
               <w:t xml:space="preserve"> </w:t>
             </w:r>
             <w:r>
-              <w:t xml:space="preserve">Physician or administrator selects option to deactivate patient record. </w:t>
-            </w:r>
-          </w:p>
-          <w:p>
-            <w:pPr>
-              <w:pStyle w:val="KNormal"/>
-            </w:pPr>
-            <w:r>
-              <w:t xml:space="preserve">3b. </w:t>
+              <w:t>Physician</w:t>
+            </w:r>
+            <w:proofErr w:type="gramEnd"/>
+            <w:r>
+              <w:t xml:space="preserve"> or administrator selects option to deactivate patient record. </w:t>
+            </w:r>
+          </w:p>
+          <w:p>
+            <w:pPr>
+              <w:pStyle w:val="KNormal"/>
+            </w:pPr>
+            <w:r>
+              <w:t>3b</w:t>
+            </w:r>
+            <w:proofErr w:type="gramStart"/>
+            <w:r>
+              <w:t xml:space="preserve">. </w:t>
             </w:r>
             <w:r>
               <w:t xml:space="preserve"> </w:t>
             </w:r>
             <w:r>
-              <w:t xml:space="preserve">User is prompted to confirm action. </w:t>
-            </w:r>
-          </w:p>
-          <w:p>
-            <w:pPr>
-              <w:pStyle w:val="KNormal"/>
-            </w:pPr>
-            <w:r>
-              <w:t xml:space="preserve">3c. </w:t>
+              <w:t>User</w:t>
+            </w:r>
+            <w:proofErr w:type="gramEnd"/>
+            <w:r>
+              <w:t xml:space="preserve"> is prompted to confirm action. </w:t>
+            </w:r>
+          </w:p>
+          <w:p>
+            <w:pPr>
+              <w:pStyle w:val="KNormal"/>
+            </w:pPr>
+            <w:r>
+              <w:t>3c</w:t>
+            </w:r>
+            <w:proofErr w:type="gramStart"/>
+            <w:r>
+              <w:t xml:space="preserve">. </w:t>
             </w:r>
             <w:r>
               <w:t xml:space="preserve"> </w:t>
             </w:r>
             <w:r>
-              <w:t xml:space="preserve">Patient is marked inactive in the system. </w:t>
+              <w:t>Patient</w:t>
+            </w:r>
+            <w:proofErr w:type="gramEnd"/>
+            <w:r>
+              <w:t xml:space="preserve"> is marked inactive in the system. </w:t>
             </w:r>
           </w:p>
         </w:tc>
@@ -7977,7 +8087,7 @@
           <v:shape id="_x0000_i1029" type="#_x0000_t75" style="width:444.75pt;height:221.25pt" o:ole="">
             <v:imagedata r:id="rId17" o:title=""/>
           </v:shape>
-          <o:OLEObject Type="Embed" ProgID="Visio.Drawing.11" ShapeID="_x0000_i1029" DrawAspect="Content" ObjectID="_1357234849" r:id="rId18"/>
+          <o:OLEObject Type="Embed" ProgID="Visio.Drawing.11" ShapeID="_x0000_i1029" DrawAspect="Content" ObjectID="_1357234944" r:id="rId18"/>
         </w:object>
       </w:r>
     </w:p>
@@ -8508,7 +8618,7 @@
           <v:shape id="_x0000_i1030" type="#_x0000_t75" style="width:330pt;height:221.25pt" o:ole="">
             <v:imagedata r:id="rId19" o:title=""/>
           </v:shape>
-          <o:OLEObject Type="Embed" ProgID="Visio.Drawing.11" ShapeID="_x0000_i1030" DrawAspect="Content" ObjectID="_1357234850" r:id="rId20"/>
+          <o:OLEObject Type="Embed" ProgID="Visio.Drawing.11" ShapeID="_x0000_i1030" DrawAspect="Content" ObjectID="_1357234945" r:id="rId20"/>
         </w:object>
       </w:r>
     </w:p>
@@ -8910,13 +9020,21 @@
               <w:pStyle w:val="KNormal"/>
             </w:pPr>
             <w:r>
-              <w:t xml:space="preserve">1a. </w:t>
+              <w:t>1a</w:t>
+            </w:r>
+            <w:proofErr w:type="gramStart"/>
+            <w:r>
+              <w:t xml:space="preserve">. </w:t>
             </w:r>
             <w:r>
               <w:t xml:space="preserve"> </w:t>
             </w:r>
             <w:r>
-              <w:t>Staff member completes UC-0</w:t>
+              <w:t>Staff</w:t>
+            </w:r>
+            <w:proofErr w:type="gramEnd"/>
+            <w:r>
+              <w:t xml:space="preserve"> member completes UC-0</w:t>
             </w:r>
             <w:r>
               <w:t>3</w:t>
@@ -9049,7 +9167,7 @@
           <v:shape id="_x0000_i1031" type="#_x0000_t75" style="width:382.5pt;height:221.25pt" o:ole="">
             <v:imagedata r:id="rId21" o:title=""/>
           </v:shape>
-          <o:OLEObject Type="Embed" ProgID="Visio.Drawing.11" ShapeID="_x0000_i1031" DrawAspect="Content" ObjectID="_1357234851" r:id="rId22"/>
+          <o:OLEObject Type="Embed" ProgID="Visio.Drawing.11" ShapeID="_x0000_i1031" DrawAspect="Content" ObjectID="_1357234946" r:id="rId22"/>
         </w:object>
       </w:r>
     </w:p>
@@ -9248,8 +9366,6 @@
             <w:r>
               <w:t>Nurse, Physician</w:t>
             </w:r>
-            <w:bookmarkStart w:id="20" w:name="_GoBack"/>
-            <w:bookmarkEnd w:id="20"/>
           </w:p>
         </w:tc>
       </w:tr>
@@ -9475,7 +9591,7 @@
       </w:r>
     </w:p>
     <w:p>
-      <w:bookmarkStart w:id="21" w:name="_Toc283492046"/>
+      <w:bookmarkStart w:id="20" w:name="_Toc283492046"/>
       <w:r>
         <w:rPr>
           <w:rStyle w:val="KHeading2Char"/>
@@ -9495,7 +9611,7 @@
         </w:rPr>
         <w:t xml:space="preserve"> - Record Patient Vitals</w:t>
       </w:r>
-      <w:bookmarkEnd w:id="21"/>
+      <w:bookmarkEnd w:id="20"/>
     </w:p>
     <w:p>
       <w:pPr>
@@ -9515,7 +9631,7 @@
           <v:shape id="_x0000_i1032" type="#_x0000_t75" style="width:382.5pt;height:221.25pt" o:ole="">
             <v:imagedata r:id="rId23" o:title=""/>
           </v:shape>
-          <o:OLEObject Type="Embed" ProgID="Visio.Drawing.11" ShapeID="_x0000_i1032" DrawAspect="Content" ObjectID="_1357234852" r:id="rId24"/>
+          <o:OLEObject Type="Embed" ProgID="Visio.Drawing.11" ShapeID="_x0000_i1032" DrawAspect="Content" ObjectID="_1357234947" r:id="rId24"/>
         </w:object>
       </w:r>
     </w:p>
@@ -9933,7 +10049,7 @@
       </w:r>
     </w:p>
     <w:p>
-      <w:bookmarkStart w:id="22" w:name="_Toc283492047"/>
+      <w:bookmarkStart w:id="21" w:name="_Toc283492047"/>
       <w:r>
         <w:rPr>
           <w:rStyle w:val="KHeading2Char"/>
@@ -9959,7 +10075,7 @@
         </w:rPr>
         <w:t xml:space="preserve"> - Create New Encounter</w:t>
       </w:r>
-      <w:bookmarkEnd w:id="22"/>
+      <w:bookmarkEnd w:id="21"/>
     </w:p>
     <w:p>
       <w:pPr>
@@ -9979,7 +10095,7 @@
           <v:shape id="_x0000_i1033" type="#_x0000_t75" style="width:324.75pt;height:221.25pt" o:ole="">
             <v:imagedata r:id="rId25" o:title=""/>
           </v:shape>
-          <o:OLEObject Type="Embed" ProgID="Visio.Drawing.11" ShapeID="_x0000_i1033" DrawAspect="Content" ObjectID="_1357234853" r:id="rId26"/>
+          <o:OLEObject Type="Embed" ProgID="Visio.Drawing.11" ShapeID="_x0000_i1033" DrawAspect="Content" ObjectID="_1357234948" r:id="rId26"/>
         </w:object>
       </w:r>
     </w:p>
@@ -10415,7 +10531,7 @@
       </w:pPr>
     </w:p>
     <w:p>
-      <w:bookmarkStart w:id="23" w:name="_Toc283492048"/>
+      <w:bookmarkStart w:id="22" w:name="_Toc283492048"/>
       <w:r>
         <w:rPr>
           <w:rStyle w:val="KHeading2Char"/>
@@ -10434,7 +10550,7 @@
         </w:rPr>
         <w:t xml:space="preserve"> - Add Notes to Patient Record</w:t>
       </w:r>
-      <w:bookmarkEnd w:id="23"/>
+      <w:bookmarkEnd w:id="22"/>
     </w:p>
     <w:p>
       <w:pPr>
@@ -10451,12 +10567,14 @@
       </w:pPr>
       <w:r>
         <w:object w:dxaOrig="7536" w:dyaOrig="4428">
-          <v:shape id="_x0000_i1034" type="#_x0000_t75" style="width:376.5pt;height:221.25pt" o:ole="">
+          <v:shape id="_x0000_i1043" type="#_x0000_t75" style="width:376.5pt;height:221.25pt" o:ole="">
             <v:imagedata r:id="rId27" o:title=""/>
           </v:shape>
-          <o:OLEObject Type="Embed" ProgID="Visio.Drawing.11" ShapeID="_x0000_i1034" DrawAspect="Content" ObjectID="_1357234854" r:id="rId28"/>
+          <o:OLEObject Type="Embed" ProgID="Visio.Drawing.11" ShapeID="_x0000_i1043" DrawAspect="Content" ObjectID="_1357234949" r:id="rId28"/>
         </w:object>
       </w:r>
+      <w:bookmarkStart w:id="23" w:name="_GoBack"/>
+      <w:bookmarkEnd w:id="23"/>
     </w:p>
     <w:tbl>
       <w:tblPr>
@@ -10911,10 +11029,10 @@
       </w:pPr>
       <w:r>
         <w:object w:dxaOrig="7651" w:dyaOrig="4428">
-          <v:shape id="_x0000_i1035" type="#_x0000_t75" style="width:382.5pt;height:221.25pt" o:ole="">
+          <v:shape id="_x0000_i1034" type="#_x0000_t75" style="width:382.5pt;height:221.25pt" o:ole="">
             <v:imagedata r:id="rId29" o:title=""/>
           </v:shape>
-          <o:OLEObject Type="Embed" ProgID="Visio.Drawing.11" ShapeID="_x0000_i1035" DrawAspect="Content" ObjectID="_1357234855" r:id="rId30"/>
+          <o:OLEObject Type="Embed" ProgID="Visio.Drawing.11" ShapeID="_x0000_i1034" DrawAspect="Content" ObjectID="_1357234950" r:id="rId30"/>
         </w:object>
       </w:r>
     </w:p>
@@ -11420,10 +11538,10 @@
       </w:pPr>
       <w:r>
         <w:object w:dxaOrig="9015" w:dyaOrig="4428">
-          <v:shape id="_x0000_i1036" type="#_x0000_t75" style="width:450.75pt;height:221.25pt" o:ole="">
+          <v:shape id="_x0000_i1035" type="#_x0000_t75" style="width:450.75pt;height:221.25pt" o:ole="">
             <v:imagedata r:id="rId31" o:title=""/>
           </v:shape>
-          <o:OLEObject Type="Embed" ProgID="Visio.Drawing.11" ShapeID="_x0000_i1036" DrawAspect="Content" ObjectID="_1357234856" r:id="rId32"/>
+          <o:OLEObject Type="Embed" ProgID="Visio.Drawing.11" ShapeID="_x0000_i1035" DrawAspect="Content" ObjectID="_1357234951" r:id="rId32"/>
         </w:object>
       </w:r>
     </w:p>
@@ -11950,10 +12068,10 @@
       </w:pPr>
       <w:r>
         <w:object w:dxaOrig="8761" w:dyaOrig="4428">
-          <v:shape id="_x0000_i1037" type="#_x0000_t75" style="width:438pt;height:221.25pt" o:ole="">
+          <v:shape id="_x0000_i1036" type="#_x0000_t75" style="width:438pt;height:221.25pt" o:ole="">
             <v:imagedata r:id="rId33" o:title=""/>
           </v:shape>
-          <o:OLEObject Type="Embed" ProgID="Visio.Drawing.11" ShapeID="_x0000_i1037" DrawAspect="Content" ObjectID="_1357234857" r:id="rId34"/>
+          <o:OLEObject Type="Embed" ProgID="Visio.Drawing.11" ShapeID="_x0000_i1036" DrawAspect="Content" ObjectID="_1357234952" r:id="rId34"/>
         </w:object>
       </w:r>
     </w:p>
@@ -12498,10 +12616,10 @@
       </w:pPr>
       <w:r>
         <w:object w:dxaOrig="6342" w:dyaOrig="4428">
-          <v:shape id="_x0000_i1038" type="#_x0000_t75" style="width:317.25pt;height:221.25pt" o:ole="">
+          <v:shape id="_x0000_i1037" type="#_x0000_t75" style="width:317.25pt;height:221.25pt" o:ole="">
             <v:imagedata r:id="rId35" o:title=""/>
           </v:shape>
-          <o:OLEObject Type="Embed" ProgID="Visio.Drawing.11" ShapeID="_x0000_i1038" DrawAspect="Content" ObjectID="_1357234858" r:id="rId36"/>
+          <o:OLEObject Type="Embed" ProgID="Visio.Drawing.11" ShapeID="_x0000_i1037" DrawAspect="Content" ObjectID="_1357234953" r:id="rId36"/>
         </w:object>
       </w:r>
     </w:p>
@@ -12977,10 +13095,10 @@
       </w:pPr>
       <w:r>
         <w:object w:dxaOrig="6494" w:dyaOrig="4428">
-          <v:shape id="_x0000_i1039" type="#_x0000_t75" style="width:324.75pt;height:221.25pt" o:ole="">
+          <v:shape id="_x0000_i1038" type="#_x0000_t75" style="width:324.75pt;height:221.25pt" o:ole="">
             <v:imagedata r:id="rId37" o:title=""/>
           </v:shape>
-          <o:OLEObject Type="Embed" ProgID="Visio.Drawing.11" ShapeID="_x0000_i1039" DrawAspect="Content" ObjectID="_1357234859" r:id="rId38"/>
+          <o:OLEObject Type="Embed" ProgID="Visio.Drawing.11" ShapeID="_x0000_i1038" DrawAspect="Content" ObjectID="_1357234954" r:id="rId38"/>
         </w:object>
       </w:r>
     </w:p>
@@ -13456,10 +13574,10 @@
       </w:pPr>
       <w:r>
         <w:object w:dxaOrig="6342" w:dyaOrig="4428">
-          <v:shape id="_x0000_i1040" type="#_x0000_t75" style="width:317.25pt;height:221.25pt" o:ole="">
+          <v:shape id="_x0000_i1039" type="#_x0000_t75" style="width:317.25pt;height:221.25pt" o:ole="">
             <v:imagedata r:id="rId39" o:title=""/>
           </v:shape>
-          <o:OLEObject Type="Embed" ProgID="Visio.Drawing.11" ShapeID="_x0000_i1040" DrawAspect="Content" ObjectID="_1357234860" r:id="rId40"/>
+          <o:OLEObject Type="Embed" ProgID="Visio.Drawing.11" ShapeID="_x0000_i1039" DrawAspect="Content" ObjectID="_1357234955" r:id="rId40"/>
         </w:object>
       </w:r>
     </w:p>
@@ -13871,13 +13989,21 @@
               <w:pStyle w:val="KNormal"/>
             </w:pPr>
             <w:r>
-              <w:t xml:space="preserve">2a. </w:t>
+              <w:t>2a</w:t>
+            </w:r>
+            <w:proofErr w:type="gramStart"/>
+            <w:r>
+              <w:t xml:space="preserve">. </w:t>
             </w:r>
             <w:r>
               <w:t xml:space="preserve"> </w:t>
             </w:r>
             <w:r>
-              <w:t xml:space="preserve">Staff member selects option to add new item. </w:t>
+              <w:t>Staff</w:t>
+            </w:r>
+            <w:proofErr w:type="gramEnd"/>
+            <w:r>
+              <w:t xml:space="preserve"> member selects option to add new item. </w:t>
             </w:r>
           </w:p>
           <w:p>
@@ -13886,13 +14012,21 @@
             </w:pPr>
             <w:r>
               <w:lastRenderedPageBreak/>
-              <w:t xml:space="preserve">3a. </w:t>
+              <w:t>3a</w:t>
+            </w:r>
+            <w:proofErr w:type="gramStart"/>
+            <w:r>
+              <w:t xml:space="preserve">. </w:t>
             </w:r>
             <w:r>
               <w:t xml:space="preserve"> </w:t>
             </w:r>
             <w:r>
-              <w:t xml:space="preserve">Staff member selects option to deactivate item. </w:t>
+              <w:t>Staff</w:t>
+            </w:r>
+            <w:proofErr w:type="gramEnd"/>
+            <w:r>
+              <w:t xml:space="preserve"> member selects option to deactivate item. </w:t>
             </w:r>
           </w:p>
         </w:tc>
@@ -14014,10 +14148,10 @@
       </w:pPr>
       <w:r>
         <w:object w:dxaOrig="6915" w:dyaOrig="12151">
-          <v:shape id="_x0000_i1041" type="#_x0000_t75" style="width:332.25pt;height:585pt" o:ole="">
+          <v:shape id="_x0000_i1040" type="#_x0000_t75" style="width:332.25pt;height:585pt" o:ole="">
             <v:imagedata r:id="rId41" o:title=""/>
           </v:shape>
-          <o:OLEObject Type="Embed" ProgID="Visio.Drawing.11" ShapeID="_x0000_i1041" DrawAspect="Content" ObjectID="_1357234861" r:id="rId42"/>
+          <o:OLEObject Type="Embed" ProgID="Visio.Drawing.11" ShapeID="_x0000_i1040" DrawAspect="Content" ObjectID="_1357234956" r:id="rId42"/>
         </w:object>
       </w:r>
     </w:p>
@@ -14041,10 +14175,10 @@
       </w:pPr>
       <w:r>
         <w:object w:dxaOrig="6895" w:dyaOrig="9559">
-          <v:shape id="_x0000_i1042" type="#_x0000_t75" style="width:346.5pt;height:477.75pt" o:ole="">
+          <v:shape id="_x0000_i1041" type="#_x0000_t75" style="width:346.5pt;height:477.75pt" o:ole="">
             <v:imagedata r:id="rId43" o:title=""/>
           </v:shape>
-          <o:OLEObject Type="Embed" ProgID="Visio.Drawing.11" ShapeID="_x0000_i1042" DrawAspect="Content" ObjectID="_1357234862" r:id="rId44"/>
+          <o:OLEObject Type="Embed" ProgID="Visio.Drawing.11" ShapeID="_x0000_i1041" DrawAspect="Content" ObjectID="_1357234957" r:id="rId44"/>
         </w:object>
       </w:r>
     </w:p>
@@ -14096,10 +14230,10 @@
       </w:pPr>
       <w:r>
         <w:object w:dxaOrig="6895" w:dyaOrig="13591">
-          <v:shape id="_x0000_i1043" type="#_x0000_t75" style="width:307.5pt;height:609pt" o:ole="">
+          <v:shape id="_x0000_i1042" type="#_x0000_t75" style="width:307.5pt;height:609pt" o:ole="">
             <v:imagedata r:id="rId45" o:title=""/>
           </v:shape>
-          <o:OLEObject Type="Embed" ProgID="Visio.Drawing.11" ShapeID="_x0000_i1043" DrawAspect="Content" ObjectID="_1357234863" r:id="rId46"/>
+          <o:OLEObject Type="Embed" ProgID="Visio.Drawing.11" ShapeID="_x0000_i1042" DrawAspect="Content" ObjectID="_1357234958" r:id="rId46"/>
         </w:object>
       </w:r>
     </w:p>
@@ -14694,7 +14828,21 @@
         <w:rPr>
           <w:szCs w:val="24"/>
         </w:rPr>
-        <w:t>If the wrong patient was selected, click “Go Back” to return to the “Find Patient” screen.</w:t>
+        <w:t xml:space="preserve">If the wrong patient was selected, click “Go </w:t>
+      </w:r>
+      <w:proofErr w:type="gramStart"/>
+      <w:r>
+        <w:rPr>
+          <w:szCs w:val="24"/>
+        </w:rPr>
+        <w:t>Back</w:t>
+      </w:r>
+      <w:proofErr w:type="gramEnd"/>
+      <w:r>
+        <w:rPr>
+          <w:szCs w:val="24"/>
+        </w:rPr>
+        <w:t>” to return to the “Find Patient” screen.</w:t>
       </w:r>
     </w:p>
     <w:p>
@@ -14792,7 +14940,21 @@
         <w:rPr>
           <w:szCs w:val="24"/>
         </w:rPr>
-        <w:t>Click the “Appts” tab to reach the Appointments screen.</w:t>
+        <w:t>Click the “</w:t>
+      </w:r>
+      <w:proofErr w:type="spellStart"/>
+      <w:r>
+        <w:rPr>
+          <w:szCs w:val="24"/>
+        </w:rPr>
+        <w:t>Appts</w:t>
+      </w:r>
+      <w:proofErr w:type="spellEnd"/>
+      <w:r>
+        <w:rPr>
+          <w:szCs w:val="24"/>
+        </w:rPr>
+        <w:t>” tab to reach the Appointments screen.</w:t>
       </w:r>
     </w:p>
     <w:p>
@@ -16576,7 +16738,21 @@
         <w:rPr>
           <w:szCs w:val="24"/>
         </w:rPr>
-        <w:t>Select a medicine to prescribe from the clinic inventory by clicking In the drop down list.</w:t>
+        <w:t xml:space="preserve">Select a medicine to prescribe from the clinic inventory by clicking </w:t>
+      </w:r>
+      <w:proofErr w:type="gramStart"/>
+      <w:r>
+        <w:rPr>
+          <w:szCs w:val="24"/>
+        </w:rPr>
+        <w:t>In</w:t>
+      </w:r>
+      <w:proofErr w:type="gramEnd"/>
+      <w:r>
+        <w:rPr>
+          <w:szCs w:val="24"/>
+        </w:rPr>
+        <w:t xml:space="preserve"> the drop down list.</w:t>
       </w:r>
     </w:p>
     <w:p>
@@ -19219,7 +19395,7 @@
             <w:noProof/>
             <w:szCs w:val="24"/>
           </w:rPr>
-          <w:t>18</w:t>
+          <w:t>21</w:t>
         </w:r>
         <w:r>
           <w:rPr>
@@ -23989,7 +24165,7 @@
 </file>
 
 <file path=customXml/itemProps1.xml><?xml version="1.0" encoding="utf-8"?>
-<ds:datastoreItem xmlns:ds="http://schemas.openxmlformats.org/officeDocument/2006/customXml" ds:itemID="{2AD93C83-8B50-4A88-B025-9A80BE60770D}">
+<ds:datastoreItem xmlns:ds="http://schemas.openxmlformats.org/officeDocument/2006/customXml" ds:itemID="{ADE6FEEF-3593-41BF-94BB-14579014A4DD}">
   <ds:schemaRefs>
     <ds:schemaRef ds:uri="http://schemas.openxmlformats.org/officeDocument/2006/bibliography"/>
   </ds:schemaRefs>

</xml_diff>

<commit_message>
One last fix on UC-09.
</commit_message>
<xml_diff>
--- a/doc/OpenEHS - SSRS.docx
+++ b/doc/OpenEHS - SSRS.docx
@@ -30,14 +30,12 @@
           <w:szCs w:val="36"/>
         </w:rPr>
       </w:pPr>
-      <w:proofErr w:type="spellStart"/>
       <w:r>
         <w:rPr>
           <w:rStyle w:val="KTitleChar"/>
         </w:rPr>
         <w:t>OpenEHS</w:t>
       </w:r>
-      <w:proofErr w:type="spellEnd"/>
       <w:r>
         <w:rPr>
           <w:sz w:val="56"/>
@@ -173,35 +171,30 @@
       <w:r>
         <w:t xml:space="preserve"> </w:t>
       </w:r>
-      <w:proofErr w:type="spellStart"/>
-      <w:r>
-        <w:t>Dahln</w:t>
-      </w:r>
-      <w:proofErr w:type="spellEnd"/>
+      <w:r>
+        <w:t>Dahln Farnes, Cameron Harp, Peter Lister, JD Russell, Kevin Russon, Brian Sneddon</w:t>
+      </w:r>
+      <w:r>
+        <w:br/>
+      </w:r>
+      <w:r>
+        <w:rPr>
+          <w:b/>
+        </w:rPr>
+        <w:t>Sponsor:</w:t>
+      </w:r>
+      <w:r>
+        <w:t xml:space="preserve"> Prof.</w:t>
+      </w:r>
       <w:r>
         <w:t xml:space="preserve"> </w:t>
       </w:r>
-      <w:proofErr w:type="spellStart"/>
-      <w:r>
-        <w:t>Farnes</w:t>
-      </w:r>
-      <w:proofErr w:type="spellEnd"/>
-      <w:r>
-        <w:t xml:space="preserve">, Cameron Harp, Peter Lister, JD Russell, Kevin </w:t>
-      </w:r>
-      <w:proofErr w:type="spellStart"/>
-      <w:r>
-        <w:t>Russon</w:t>
-      </w:r>
-      <w:proofErr w:type="spellEnd"/>
-      <w:r>
-        <w:t xml:space="preserve">, Brian </w:t>
-      </w:r>
-      <w:proofErr w:type="spellStart"/>
-      <w:r>
-        <w:t>Sneddon</w:t>
-      </w:r>
-      <w:proofErr w:type="spellEnd"/>
+      <w:r>
+        <w:t xml:space="preserve">Richard </w:t>
+      </w:r>
+      <w:r>
+        <w:t>Fry</w:t>
+      </w:r>
       <w:r>
         <w:br/>
       </w:r>
@@ -209,39 +202,13 @@
         <w:rPr>
           <w:b/>
         </w:rPr>
-        <w:t>Sponsor:</w:t>
-      </w:r>
-      <w:r>
-        <w:t xml:space="preserve"> Prof.</w:t>
+        <w:t>Client:</w:t>
       </w:r>
       <w:r>
         <w:t xml:space="preserve"> </w:t>
       </w:r>
       <w:r>
-        <w:t xml:space="preserve">Richard </w:t>
-      </w:r>
-      <w:r>
-        <w:t>Fry</w:t>
-      </w:r>
-      <w:r>
-        <w:br/>
-      </w:r>
-      <w:r>
-        <w:rPr>
-          <w:b/>
-        </w:rPr>
-        <w:t>Client:</w:t>
-      </w:r>
-      <w:r>
-        <w:t xml:space="preserve"> </w:t>
-      </w:r>
-      <w:proofErr w:type="spellStart"/>
-      <w:r>
-        <w:t>Korle</w:t>
-      </w:r>
-      <w:proofErr w:type="spellEnd"/>
-      <w:r>
-        <w:t xml:space="preserve"> Bu Teaching Hospital &amp; </w:t>
+        <w:t xml:space="preserve">Korle Bu Teaching Hospital &amp; </w:t>
       </w:r>
       <w:r>
         <w:t>Martin Luther King Memorial Clinic</w:t>
@@ -4466,13 +4433,8 @@
       <w:pPr>
         <w:pStyle w:val="KNormal"/>
       </w:pPr>
-      <w:proofErr w:type="spellStart"/>
-      <w:r>
-        <w:t>Korle</w:t>
-      </w:r>
-      <w:proofErr w:type="spellEnd"/>
-      <w:r>
-        <w:t xml:space="preserve"> Bu Teaching Hospital is a large medical facility in Ghana, Africa. The hospital campus is comprised of several buildings spread across a large campus. Currently, their medical records are tracked using logbooks and paper charts, which are stored in a central records facility. </w:t>
+      <w:r>
+        <w:t xml:space="preserve">Korle Bu Teaching Hospital is a large medical facility in Ghana, Africa. The hospital campus is comprised of several buildings spread across a large campus. Currently, their medical records are tracked using logbooks and paper charts, which are stored in a central records facility. </w:t>
       </w:r>
     </w:p>
     <w:p>
@@ -4565,23 +4527,7 @@
         <w:pStyle w:val="KNormal"/>
       </w:pPr>
       <w:r>
-        <w:t xml:space="preserve">In order to accommodate the transition that must take place from a paper record to an EHS, there are two parts of the proposed system—1. </w:t>
-      </w:r>
-      <w:proofErr w:type="gramStart"/>
-      <w:r>
-        <w:t>A system that will allow for more efficient tracking of existing paper records, and 2.</w:t>
-      </w:r>
-      <w:proofErr w:type="gramEnd"/>
-      <w:r>
-        <w:t xml:space="preserve"> </w:t>
-      </w:r>
-      <w:proofErr w:type="gramStart"/>
-      <w:r>
-        <w:t>A system that will allow for the capture of basic health information such as vital statistics.</w:t>
-      </w:r>
-      <w:proofErr w:type="gramEnd"/>
-      <w:r>
-        <w:t xml:space="preserve"> </w:t>
+        <w:t xml:space="preserve">In order to accommodate the transition that must take place from a paper record to an EHS, there are two parts of the proposed system—1. A system that will allow for more efficient tracking of existing paper records, and 2. A system that will allow for the capture of basic health information such as vital statistics. </w:t>
       </w:r>
       <w:r>
         <w:rPr>
@@ -5584,14 +5530,7 @@
         <w:rPr>
           <w:rFonts w:eastAsia="Times New Roman"/>
         </w:rPr>
-        <w:t xml:space="preserve">The system shall be designed as </w:t>
-      </w:r>
-      <w:proofErr w:type="gramStart"/>
-      <w:r>
-        <w:rPr>
-          <w:rFonts w:eastAsia="Times New Roman"/>
-        </w:rPr>
-        <w:t xml:space="preserve">an </w:t>
+        <w:t xml:space="preserve">The system shall be designed as an </w:t>
       </w:r>
       <w:r>
         <w:rPr>
@@ -5599,16 +5538,7 @@
           <w:i/>
           <w:iCs/>
         </w:rPr>
-        <w:t>n</w:t>
-      </w:r>
-      <w:proofErr w:type="gramEnd"/>
-      <w:r>
-        <w:rPr>
-          <w:rFonts w:eastAsia="Times New Roman"/>
-          <w:i/>
-          <w:iCs/>
-        </w:rPr>
-        <w:t>-tier</w:t>
+        <w:t>n-tier</w:t>
       </w:r>
       <w:r>
         <w:rPr>
@@ -6366,7 +6296,7 @@
           <v:shape id="_x0000_i1025" type="#_x0000_t75" style="width:468pt;height:474pt" o:ole="">
             <v:imagedata r:id="rId9" o:title=""/>
           </v:shape>
-          <o:OLEObject Type="Embed" ProgID="Visio.Drawing.11" ShapeID="_x0000_i1025" DrawAspect="Content" ObjectID="_1357234940" r:id="rId10"/>
+          <o:OLEObject Type="Embed" ProgID="Visio.Drawing.11" ShapeID="_x0000_i1025" DrawAspect="Content" ObjectID="_1357234991" r:id="rId10"/>
         </w:object>
       </w:r>
     </w:p>
@@ -6418,17 +6348,9 @@
         <w:rPr>
           <w:rStyle w:val="KHeading2Char"/>
         </w:rPr>
-        <w:t xml:space="preserve"> - Create Patient ID </w:t>
-      </w:r>
-      <w:proofErr w:type="gramStart"/>
-      <w:r>
-        <w:rPr>
-          <w:rStyle w:val="KHeading2Char"/>
-        </w:rPr>
-        <w:t>Card</w:t>
+        <w:t xml:space="preserve"> - Create Patient ID Card</w:t>
       </w:r>
       <w:bookmarkEnd w:id="14"/>
-      <w:proofErr w:type="gramEnd"/>
     </w:p>
     <w:p>
       <w:pPr>
@@ -6457,7 +6379,7 @@
           <v:shape id="_x0000_i1026" type="#_x0000_t75" style="width:330pt;height:221.25pt" o:ole="">
             <v:imagedata r:id="rId11" o:title=""/>
           </v:shape>
-          <o:OLEObject Type="Embed" ProgID="Visio.Drawing.11" ShapeID="_x0000_i1026" DrawAspect="Content" ObjectID="_1357234941" r:id="rId12"/>
+          <o:OLEObject Type="Embed" ProgID="Visio.Drawing.11" ShapeID="_x0000_i1026" DrawAspect="Content" ObjectID="_1357234992" r:id="rId12"/>
         </w:object>
       </w:r>
     </w:p>
@@ -6920,7 +6842,7 @@
           <v:shape id="_x0000_i1027" type="#_x0000_t75" style="width:451.5pt;height:221.25pt" o:ole="">
             <v:imagedata r:id="rId13" o:title=""/>
           </v:shape>
-          <o:OLEObject Type="Embed" ProgID="Visio.Drawing.11" ShapeID="_x0000_i1027" DrawAspect="Content" ObjectID="_1357234942" r:id="rId14"/>
+          <o:OLEObject Type="Embed" ProgID="Visio.Drawing.11" ShapeID="_x0000_i1027" DrawAspect="Content" ObjectID="_1357234993" r:id="rId14"/>
         </w:object>
       </w:r>
     </w:p>
@@ -7383,7 +7305,7 @@
           <v:shape id="_x0000_i1028" type="#_x0000_t75" style="width:444.75pt;height:221.25pt" o:ole="">
             <v:imagedata r:id="rId15" o:title=""/>
           </v:shape>
-          <o:OLEObject Type="Embed" ProgID="Visio.Drawing.11" ShapeID="_x0000_i1028" DrawAspect="Content" ObjectID="_1357234943" r:id="rId16"/>
+          <o:OLEObject Type="Embed" ProgID="Visio.Drawing.11" ShapeID="_x0000_i1028" DrawAspect="Content" ObjectID="_1357234994" r:id="rId16"/>
         </w:object>
       </w:r>
     </w:p>
@@ -7805,21 +7727,13 @@
               <w:pStyle w:val="KNormal"/>
             </w:pPr>
             <w:r>
-              <w:t>2a</w:t>
-            </w:r>
-            <w:proofErr w:type="gramStart"/>
-            <w:r>
-              <w:t xml:space="preserve">. </w:t>
+              <w:t xml:space="preserve">2a. </w:t>
             </w:r>
             <w:r>
               <w:t xml:space="preserve"> </w:t>
             </w:r>
             <w:r>
-              <w:t>Staff</w:t>
-            </w:r>
-            <w:proofErr w:type="gramEnd"/>
-            <w:r>
-              <w:t xml:space="preserve"> member selects option to add new record. </w:t>
+              <w:t xml:space="preserve">Staff member selects option to add new record. </w:t>
             </w:r>
           </w:p>
         </w:tc>
@@ -7877,65 +7791,41 @@
               <w:pStyle w:val="KNormal"/>
             </w:pPr>
             <w:r>
-              <w:t>3a</w:t>
-            </w:r>
-            <w:proofErr w:type="gramStart"/>
-            <w:r>
-              <w:t xml:space="preserve">. </w:t>
+              <w:t xml:space="preserve">3a. </w:t>
             </w:r>
             <w:r>
               <w:t xml:space="preserve"> </w:t>
             </w:r>
             <w:r>
-              <w:t>Physician</w:t>
-            </w:r>
-            <w:proofErr w:type="gramEnd"/>
-            <w:r>
-              <w:t xml:space="preserve"> or administrator selects option to deactivate patient record. </w:t>
-            </w:r>
-          </w:p>
-          <w:p>
-            <w:pPr>
-              <w:pStyle w:val="KNormal"/>
-            </w:pPr>
-            <w:r>
-              <w:t>3b</w:t>
-            </w:r>
-            <w:proofErr w:type="gramStart"/>
-            <w:r>
-              <w:t xml:space="preserve">. </w:t>
+              <w:t xml:space="preserve">Physician or administrator selects option to deactivate patient record. </w:t>
+            </w:r>
+          </w:p>
+          <w:p>
+            <w:pPr>
+              <w:pStyle w:val="KNormal"/>
+            </w:pPr>
+            <w:r>
+              <w:t xml:space="preserve">3b. </w:t>
             </w:r>
             <w:r>
               <w:t xml:space="preserve"> </w:t>
             </w:r>
             <w:r>
-              <w:t>User</w:t>
-            </w:r>
-            <w:proofErr w:type="gramEnd"/>
-            <w:r>
-              <w:t xml:space="preserve"> is prompted to confirm action. </w:t>
-            </w:r>
-          </w:p>
-          <w:p>
-            <w:pPr>
-              <w:pStyle w:val="KNormal"/>
-            </w:pPr>
-            <w:r>
-              <w:t>3c</w:t>
-            </w:r>
-            <w:proofErr w:type="gramStart"/>
-            <w:r>
-              <w:t xml:space="preserve">. </w:t>
+              <w:t xml:space="preserve">User is prompted to confirm action. </w:t>
+            </w:r>
+          </w:p>
+          <w:p>
+            <w:pPr>
+              <w:pStyle w:val="KNormal"/>
+            </w:pPr>
+            <w:r>
+              <w:t xml:space="preserve">3c. </w:t>
             </w:r>
             <w:r>
               <w:t xml:space="preserve"> </w:t>
             </w:r>
             <w:r>
-              <w:t>Patient</w:t>
-            </w:r>
-            <w:proofErr w:type="gramEnd"/>
-            <w:r>
-              <w:t xml:space="preserve"> is marked inactive in the system. </w:t>
+              <w:t xml:space="preserve">Patient is marked inactive in the system. </w:t>
             </w:r>
           </w:p>
         </w:tc>
@@ -8087,7 +7977,7 @@
           <v:shape id="_x0000_i1029" type="#_x0000_t75" style="width:444.75pt;height:221.25pt" o:ole="">
             <v:imagedata r:id="rId17" o:title=""/>
           </v:shape>
-          <o:OLEObject Type="Embed" ProgID="Visio.Drawing.11" ShapeID="_x0000_i1029" DrawAspect="Content" ObjectID="_1357234944" r:id="rId18"/>
+          <o:OLEObject Type="Embed" ProgID="Visio.Drawing.11" ShapeID="_x0000_i1029" DrawAspect="Content" ObjectID="_1357234995" r:id="rId18"/>
         </w:object>
       </w:r>
     </w:p>
@@ -8618,7 +8508,7 @@
           <v:shape id="_x0000_i1030" type="#_x0000_t75" style="width:330pt;height:221.25pt" o:ole="">
             <v:imagedata r:id="rId19" o:title=""/>
           </v:shape>
-          <o:OLEObject Type="Embed" ProgID="Visio.Drawing.11" ShapeID="_x0000_i1030" DrawAspect="Content" ObjectID="_1357234945" r:id="rId20"/>
+          <o:OLEObject Type="Embed" ProgID="Visio.Drawing.11" ShapeID="_x0000_i1030" DrawAspect="Content" ObjectID="_1357234996" r:id="rId20"/>
         </w:object>
       </w:r>
     </w:p>
@@ -9020,21 +8910,13 @@
               <w:pStyle w:val="KNormal"/>
             </w:pPr>
             <w:r>
-              <w:t>1a</w:t>
-            </w:r>
-            <w:proofErr w:type="gramStart"/>
-            <w:r>
-              <w:t xml:space="preserve">. </w:t>
+              <w:t xml:space="preserve">1a. </w:t>
             </w:r>
             <w:r>
               <w:t xml:space="preserve"> </w:t>
             </w:r>
             <w:r>
-              <w:t>Staff</w:t>
-            </w:r>
-            <w:proofErr w:type="gramEnd"/>
-            <w:r>
-              <w:t xml:space="preserve"> member completes UC-0</w:t>
+              <w:t>Staff member completes UC-0</w:t>
             </w:r>
             <w:r>
               <w:t>3</w:t>
@@ -9167,7 +9049,7 @@
           <v:shape id="_x0000_i1031" type="#_x0000_t75" style="width:382.5pt;height:221.25pt" o:ole="">
             <v:imagedata r:id="rId21" o:title=""/>
           </v:shape>
-          <o:OLEObject Type="Embed" ProgID="Visio.Drawing.11" ShapeID="_x0000_i1031" DrawAspect="Content" ObjectID="_1357234946" r:id="rId22"/>
+          <o:OLEObject Type="Embed" ProgID="Visio.Drawing.11" ShapeID="_x0000_i1031" DrawAspect="Content" ObjectID="_1357234997" r:id="rId22"/>
         </w:object>
       </w:r>
     </w:p>
@@ -9631,7 +9513,7 @@
           <v:shape id="_x0000_i1032" type="#_x0000_t75" style="width:382.5pt;height:221.25pt" o:ole="">
             <v:imagedata r:id="rId23" o:title=""/>
           </v:shape>
-          <o:OLEObject Type="Embed" ProgID="Visio.Drawing.11" ShapeID="_x0000_i1032" DrawAspect="Content" ObjectID="_1357234947" r:id="rId24"/>
+          <o:OLEObject Type="Embed" ProgID="Visio.Drawing.11" ShapeID="_x0000_i1032" DrawAspect="Content" ObjectID="_1357234998" r:id="rId24"/>
         </w:object>
       </w:r>
     </w:p>
@@ -10095,7 +9977,7 @@
           <v:shape id="_x0000_i1033" type="#_x0000_t75" style="width:324.75pt;height:221.25pt" o:ole="">
             <v:imagedata r:id="rId25" o:title=""/>
           </v:shape>
-          <o:OLEObject Type="Embed" ProgID="Visio.Drawing.11" ShapeID="_x0000_i1033" DrawAspect="Content" ObjectID="_1357234948" r:id="rId26"/>
+          <o:OLEObject Type="Embed" ProgID="Visio.Drawing.11" ShapeID="_x0000_i1033" DrawAspect="Content" ObjectID="_1357234999" r:id="rId26"/>
         </w:object>
       </w:r>
     </w:p>
@@ -10570,11 +10452,9 @@
           <v:shape id="_x0000_i1043" type="#_x0000_t75" style="width:376.5pt;height:221.25pt" o:ole="">
             <v:imagedata r:id="rId27" o:title=""/>
           </v:shape>
-          <o:OLEObject Type="Embed" ProgID="Visio.Drawing.11" ShapeID="_x0000_i1043" DrawAspect="Content" ObjectID="_1357234949" r:id="rId28"/>
+          <o:OLEObject Type="Embed" ProgID="Visio.Drawing.11" ShapeID="_x0000_i1043" DrawAspect="Content" ObjectID="_1357235000" r:id="rId28"/>
         </w:object>
       </w:r>
-      <w:bookmarkStart w:id="23" w:name="_GoBack"/>
-      <w:bookmarkEnd w:id="23"/>
     </w:p>
     <w:tbl>
       <w:tblPr>
@@ -10769,8 +10649,10 @@
               <w:pStyle w:val="KNormal"/>
             </w:pPr>
             <w:r>
-              <w:t>Physician, Nurse</w:t>
-            </w:r>
+              <w:t>Nurse, Physician</w:t>
+            </w:r>
+            <w:bookmarkStart w:id="23" w:name="_GoBack"/>
+            <w:bookmarkEnd w:id="23"/>
           </w:p>
         </w:tc>
       </w:tr>
@@ -11032,7 +10914,7 @@
           <v:shape id="_x0000_i1034" type="#_x0000_t75" style="width:382.5pt;height:221.25pt" o:ole="">
             <v:imagedata r:id="rId29" o:title=""/>
           </v:shape>
-          <o:OLEObject Type="Embed" ProgID="Visio.Drawing.11" ShapeID="_x0000_i1034" DrawAspect="Content" ObjectID="_1357234950" r:id="rId30"/>
+          <o:OLEObject Type="Embed" ProgID="Visio.Drawing.11" ShapeID="_x0000_i1034" DrawAspect="Content" ObjectID="_1357235001" r:id="rId30"/>
         </w:object>
       </w:r>
     </w:p>
@@ -11541,7 +11423,7 @@
           <v:shape id="_x0000_i1035" type="#_x0000_t75" style="width:450.75pt;height:221.25pt" o:ole="">
             <v:imagedata r:id="rId31" o:title=""/>
           </v:shape>
-          <o:OLEObject Type="Embed" ProgID="Visio.Drawing.11" ShapeID="_x0000_i1035" DrawAspect="Content" ObjectID="_1357234951" r:id="rId32"/>
+          <o:OLEObject Type="Embed" ProgID="Visio.Drawing.11" ShapeID="_x0000_i1035" DrawAspect="Content" ObjectID="_1357235002" r:id="rId32"/>
         </w:object>
       </w:r>
     </w:p>
@@ -12071,7 +11953,7 @@
           <v:shape id="_x0000_i1036" type="#_x0000_t75" style="width:438pt;height:221.25pt" o:ole="">
             <v:imagedata r:id="rId33" o:title=""/>
           </v:shape>
-          <o:OLEObject Type="Embed" ProgID="Visio.Drawing.11" ShapeID="_x0000_i1036" DrawAspect="Content" ObjectID="_1357234952" r:id="rId34"/>
+          <o:OLEObject Type="Embed" ProgID="Visio.Drawing.11" ShapeID="_x0000_i1036" DrawAspect="Content" ObjectID="_1357235003" r:id="rId34"/>
         </w:object>
       </w:r>
     </w:p>
@@ -12619,7 +12501,7 @@
           <v:shape id="_x0000_i1037" type="#_x0000_t75" style="width:317.25pt;height:221.25pt" o:ole="">
             <v:imagedata r:id="rId35" o:title=""/>
           </v:shape>
-          <o:OLEObject Type="Embed" ProgID="Visio.Drawing.11" ShapeID="_x0000_i1037" DrawAspect="Content" ObjectID="_1357234953" r:id="rId36"/>
+          <o:OLEObject Type="Embed" ProgID="Visio.Drawing.11" ShapeID="_x0000_i1037" DrawAspect="Content" ObjectID="_1357235004" r:id="rId36"/>
         </w:object>
       </w:r>
     </w:p>
@@ -13098,7 +12980,7 @@
           <v:shape id="_x0000_i1038" type="#_x0000_t75" style="width:324.75pt;height:221.25pt" o:ole="">
             <v:imagedata r:id="rId37" o:title=""/>
           </v:shape>
-          <o:OLEObject Type="Embed" ProgID="Visio.Drawing.11" ShapeID="_x0000_i1038" DrawAspect="Content" ObjectID="_1357234954" r:id="rId38"/>
+          <o:OLEObject Type="Embed" ProgID="Visio.Drawing.11" ShapeID="_x0000_i1038" DrawAspect="Content" ObjectID="_1357235005" r:id="rId38"/>
         </w:object>
       </w:r>
     </w:p>
@@ -13577,7 +13459,7 @@
           <v:shape id="_x0000_i1039" type="#_x0000_t75" style="width:317.25pt;height:221.25pt" o:ole="">
             <v:imagedata r:id="rId39" o:title=""/>
           </v:shape>
-          <o:OLEObject Type="Embed" ProgID="Visio.Drawing.11" ShapeID="_x0000_i1039" DrawAspect="Content" ObjectID="_1357234955" r:id="rId40"/>
+          <o:OLEObject Type="Embed" ProgID="Visio.Drawing.11" ShapeID="_x0000_i1039" DrawAspect="Content" ObjectID="_1357235006" r:id="rId40"/>
         </w:object>
       </w:r>
     </w:p>
@@ -13989,21 +13871,13 @@
               <w:pStyle w:val="KNormal"/>
             </w:pPr>
             <w:r>
-              <w:t>2a</w:t>
-            </w:r>
-            <w:proofErr w:type="gramStart"/>
-            <w:r>
-              <w:t xml:space="preserve">. </w:t>
+              <w:t xml:space="preserve">2a. </w:t>
             </w:r>
             <w:r>
               <w:t xml:space="preserve"> </w:t>
             </w:r>
             <w:r>
-              <w:t>Staff</w:t>
-            </w:r>
-            <w:proofErr w:type="gramEnd"/>
-            <w:r>
-              <w:t xml:space="preserve"> member selects option to add new item. </w:t>
+              <w:t xml:space="preserve">Staff member selects option to add new item. </w:t>
             </w:r>
           </w:p>
           <w:p>
@@ -14012,21 +13886,13 @@
             </w:pPr>
             <w:r>
               <w:lastRenderedPageBreak/>
-              <w:t>3a</w:t>
-            </w:r>
-            <w:proofErr w:type="gramStart"/>
-            <w:r>
-              <w:t xml:space="preserve">. </w:t>
+              <w:t xml:space="preserve">3a. </w:t>
             </w:r>
             <w:r>
               <w:t xml:space="preserve"> </w:t>
             </w:r>
             <w:r>
-              <w:t>Staff</w:t>
-            </w:r>
-            <w:proofErr w:type="gramEnd"/>
-            <w:r>
-              <w:t xml:space="preserve"> member selects option to deactivate item. </w:t>
+              <w:t xml:space="preserve">Staff member selects option to deactivate item. </w:t>
             </w:r>
           </w:p>
         </w:tc>
@@ -14151,7 +14017,7 @@
           <v:shape id="_x0000_i1040" type="#_x0000_t75" style="width:332.25pt;height:585pt" o:ole="">
             <v:imagedata r:id="rId41" o:title=""/>
           </v:shape>
-          <o:OLEObject Type="Embed" ProgID="Visio.Drawing.11" ShapeID="_x0000_i1040" DrawAspect="Content" ObjectID="_1357234956" r:id="rId42"/>
+          <o:OLEObject Type="Embed" ProgID="Visio.Drawing.11" ShapeID="_x0000_i1040" DrawAspect="Content" ObjectID="_1357235007" r:id="rId42"/>
         </w:object>
       </w:r>
     </w:p>
@@ -14178,7 +14044,7 @@
           <v:shape id="_x0000_i1041" type="#_x0000_t75" style="width:346.5pt;height:477.75pt" o:ole="">
             <v:imagedata r:id="rId43" o:title=""/>
           </v:shape>
-          <o:OLEObject Type="Embed" ProgID="Visio.Drawing.11" ShapeID="_x0000_i1041" DrawAspect="Content" ObjectID="_1357234957" r:id="rId44"/>
+          <o:OLEObject Type="Embed" ProgID="Visio.Drawing.11" ShapeID="_x0000_i1041" DrawAspect="Content" ObjectID="_1357235008" r:id="rId44"/>
         </w:object>
       </w:r>
     </w:p>
@@ -14233,7 +14099,7 @@
           <v:shape id="_x0000_i1042" type="#_x0000_t75" style="width:307.5pt;height:609pt" o:ole="">
             <v:imagedata r:id="rId45" o:title=""/>
           </v:shape>
-          <o:OLEObject Type="Embed" ProgID="Visio.Drawing.11" ShapeID="_x0000_i1042" DrawAspect="Content" ObjectID="_1357234958" r:id="rId46"/>
+          <o:OLEObject Type="Embed" ProgID="Visio.Drawing.11" ShapeID="_x0000_i1042" DrawAspect="Content" ObjectID="_1357235009" r:id="rId46"/>
         </w:object>
       </w:r>
     </w:p>
@@ -14828,21 +14694,7 @@
         <w:rPr>
           <w:szCs w:val="24"/>
         </w:rPr>
-        <w:t xml:space="preserve">If the wrong patient was selected, click “Go </w:t>
-      </w:r>
-      <w:proofErr w:type="gramStart"/>
-      <w:r>
-        <w:rPr>
-          <w:szCs w:val="24"/>
-        </w:rPr>
-        <w:t>Back</w:t>
-      </w:r>
-      <w:proofErr w:type="gramEnd"/>
-      <w:r>
-        <w:rPr>
-          <w:szCs w:val="24"/>
-        </w:rPr>
-        <w:t>” to return to the “Find Patient” screen.</w:t>
+        <w:t>If the wrong patient was selected, click “Go Back” to return to the “Find Patient” screen.</w:t>
       </w:r>
     </w:p>
     <w:p>
@@ -14940,21 +14792,7 @@
         <w:rPr>
           <w:szCs w:val="24"/>
         </w:rPr>
-        <w:t>Click the “</w:t>
-      </w:r>
-      <w:proofErr w:type="spellStart"/>
-      <w:r>
-        <w:rPr>
-          <w:szCs w:val="24"/>
-        </w:rPr>
-        <w:t>Appts</w:t>
-      </w:r>
-      <w:proofErr w:type="spellEnd"/>
-      <w:r>
-        <w:rPr>
-          <w:szCs w:val="24"/>
-        </w:rPr>
-        <w:t>” tab to reach the Appointments screen.</w:t>
+        <w:t>Click the “Appts” tab to reach the Appointments screen.</w:t>
       </w:r>
     </w:p>
     <w:p>
@@ -16738,21 +16576,7 @@
         <w:rPr>
           <w:szCs w:val="24"/>
         </w:rPr>
-        <w:t xml:space="preserve">Select a medicine to prescribe from the clinic inventory by clicking </w:t>
-      </w:r>
-      <w:proofErr w:type="gramStart"/>
-      <w:r>
-        <w:rPr>
-          <w:szCs w:val="24"/>
-        </w:rPr>
-        <w:t>In</w:t>
-      </w:r>
-      <w:proofErr w:type="gramEnd"/>
-      <w:r>
-        <w:rPr>
-          <w:szCs w:val="24"/>
-        </w:rPr>
-        <w:t xml:space="preserve"> the drop down list.</w:t>
+        <w:t>Select a medicine to prescribe from the clinic inventory by clicking In the drop down list.</w:t>
       </w:r>
     </w:p>
     <w:p>
@@ -24165,7 +23989,7 @@
 </file>
 
 <file path=customXml/itemProps1.xml><?xml version="1.0" encoding="utf-8"?>
-<ds:datastoreItem xmlns:ds="http://schemas.openxmlformats.org/officeDocument/2006/customXml" ds:itemID="{ADE6FEEF-3593-41BF-94BB-14579014A4DD}">
+<ds:datastoreItem xmlns:ds="http://schemas.openxmlformats.org/officeDocument/2006/customXml" ds:itemID="{8B854B78-2D2E-4214-AE4F-6CEF46A1E783}">
   <ds:schemaRefs>
     <ds:schemaRef ds:uri="http://schemas.openxmlformats.org/officeDocument/2006/bibliography"/>
   </ds:schemaRefs>

</xml_diff>

<commit_message>
One more actor order fix.
</commit_message>
<xml_diff>
--- a/doc/OpenEHS - SSRS.docx
+++ b/doc/OpenEHS - SSRS.docx
@@ -6296,7 +6296,7 @@
           <v:shape id="_x0000_i1025" type="#_x0000_t75" style="width:468pt;height:474pt" o:ole="">
             <v:imagedata r:id="rId9" o:title=""/>
           </v:shape>
-          <o:OLEObject Type="Embed" ProgID="Visio.Drawing.11" ShapeID="_x0000_i1025" DrawAspect="Content" ObjectID="_1357234991" r:id="rId10"/>
+          <o:OLEObject Type="Embed" ProgID="Visio.Drawing.11" ShapeID="_x0000_i1025" DrawAspect="Content" ObjectID="_1357235033" r:id="rId10"/>
         </w:object>
       </w:r>
     </w:p>
@@ -6379,7 +6379,7 @@
           <v:shape id="_x0000_i1026" type="#_x0000_t75" style="width:330pt;height:221.25pt" o:ole="">
             <v:imagedata r:id="rId11" o:title=""/>
           </v:shape>
-          <o:OLEObject Type="Embed" ProgID="Visio.Drawing.11" ShapeID="_x0000_i1026" DrawAspect="Content" ObjectID="_1357234992" r:id="rId12"/>
+          <o:OLEObject Type="Embed" ProgID="Visio.Drawing.11" ShapeID="_x0000_i1026" DrawAspect="Content" ObjectID="_1357235034" r:id="rId12"/>
         </w:object>
       </w:r>
     </w:p>
@@ -6842,7 +6842,7 @@
           <v:shape id="_x0000_i1027" type="#_x0000_t75" style="width:451.5pt;height:221.25pt" o:ole="">
             <v:imagedata r:id="rId13" o:title=""/>
           </v:shape>
-          <o:OLEObject Type="Embed" ProgID="Visio.Drawing.11" ShapeID="_x0000_i1027" DrawAspect="Content" ObjectID="_1357234993" r:id="rId14"/>
+          <o:OLEObject Type="Embed" ProgID="Visio.Drawing.11" ShapeID="_x0000_i1027" DrawAspect="Content" ObjectID="_1357235035" r:id="rId14"/>
         </w:object>
       </w:r>
     </w:p>
@@ -7305,7 +7305,7 @@
           <v:shape id="_x0000_i1028" type="#_x0000_t75" style="width:444.75pt;height:221.25pt" o:ole="">
             <v:imagedata r:id="rId15" o:title=""/>
           </v:shape>
-          <o:OLEObject Type="Embed" ProgID="Visio.Drawing.11" ShapeID="_x0000_i1028" DrawAspect="Content" ObjectID="_1357234994" r:id="rId16"/>
+          <o:OLEObject Type="Embed" ProgID="Visio.Drawing.11" ShapeID="_x0000_i1028" DrawAspect="Content" ObjectID="_1357235036" r:id="rId16"/>
         </w:object>
       </w:r>
     </w:p>
@@ -7977,7 +7977,7 @@
           <v:shape id="_x0000_i1029" type="#_x0000_t75" style="width:444.75pt;height:221.25pt" o:ole="">
             <v:imagedata r:id="rId17" o:title=""/>
           </v:shape>
-          <o:OLEObject Type="Embed" ProgID="Visio.Drawing.11" ShapeID="_x0000_i1029" DrawAspect="Content" ObjectID="_1357234995" r:id="rId18"/>
+          <o:OLEObject Type="Embed" ProgID="Visio.Drawing.11" ShapeID="_x0000_i1029" DrawAspect="Content" ObjectID="_1357235037" r:id="rId18"/>
         </w:object>
       </w:r>
     </w:p>
@@ -8508,7 +8508,7 @@
           <v:shape id="_x0000_i1030" type="#_x0000_t75" style="width:330pt;height:221.25pt" o:ole="">
             <v:imagedata r:id="rId19" o:title=""/>
           </v:shape>
-          <o:OLEObject Type="Embed" ProgID="Visio.Drawing.11" ShapeID="_x0000_i1030" DrawAspect="Content" ObjectID="_1357234996" r:id="rId20"/>
+          <o:OLEObject Type="Embed" ProgID="Visio.Drawing.11" ShapeID="_x0000_i1030" DrawAspect="Content" ObjectID="_1357235038" r:id="rId20"/>
         </w:object>
       </w:r>
     </w:p>
@@ -9049,7 +9049,7 @@
           <v:shape id="_x0000_i1031" type="#_x0000_t75" style="width:382.5pt;height:221.25pt" o:ole="">
             <v:imagedata r:id="rId21" o:title=""/>
           </v:shape>
-          <o:OLEObject Type="Embed" ProgID="Visio.Drawing.11" ShapeID="_x0000_i1031" DrawAspect="Content" ObjectID="_1357234997" r:id="rId22"/>
+          <o:OLEObject Type="Embed" ProgID="Visio.Drawing.11" ShapeID="_x0000_i1031" DrawAspect="Content" ObjectID="_1357235039" r:id="rId22"/>
         </w:object>
       </w:r>
     </w:p>
@@ -9513,7 +9513,7 @@
           <v:shape id="_x0000_i1032" type="#_x0000_t75" style="width:382.5pt;height:221.25pt" o:ole="">
             <v:imagedata r:id="rId23" o:title=""/>
           </v:shape>
-          <o:OLEObject Type="Embed" ProgID="Visio.Drawing.11" ShapeID="_x0000_i1032" DrawAspect="Content" ObjectID="_1357234998" r:id="rId24"/>
+          <o:OLEObject Type="Embed" ProgID="Visio.Drawing.11" ShapeID="_x0000_i1032" DrawAspect="Content" ObjectID="_1357235040" r:id="rId24"/>
         </w:object>
       </w:r>
     </w:p>
@@ -9977,7 +9977,7 @@
           <v:shape id="_x0000_i1033" type="#_x0000_t75" style="width:324.75pt;height:221.25pt" o:ole="">
             <v:imagedata r:id="rId25" o:title=""/>
           </v:shape>
-          <o:OLEObject Type="Embed" ProgID="Visio.Drawing.11" ShapeID="_x0000_i1033" DrawAspect="Content" ObjectID="_1357234999" r:id="rId26"/>
+          <o:OLEObject Type="Embed" ProgID="Visio.Drawing.11" ShapeID="_x0000_i1033" DrawAspect="Content" ObjectID="_1357235041" r:id="rId26"/>
         </w:object>
       </w:r>
     </w:p>
@@ -10452,7 +10452,7 @@
           <v:shape id="_x0000_i1043" type="#_x0000_t75" style="width:376.5pt;height:221.25pt" o:ole="">
             <v:imagedata r:id="rId27" o:title=""/>
           </v:shape>
-          <o:OLEObject Type="Embed" ProgID="Visio.Drawing.11" ShapeID="_x0000_i1043" DrawAspect="Content" ObjectID="_1357235000" r:id="rId28"/>
+          <o:OLEObject Type="Embed" ProgID="Visio.Drawing.11" ShapeID="_x0000_i1043" DrawAspect="Content" ObjectID="_1357235042" r:id="rId28"/>
         </w:object>
       </w:r>
     </w:p>
@@ -10651,8 +10651,6 @@
             <w:r>
               <w:t>Nurse, Physician</w:t>
             </w:r>
-            <w:bookmarkStart w:id="23" w:name="_GoBack"/>
-            <w:bookmarkEnd w:id="23"/>
           </w:p>
         </w:tc>
       </w:tr>
@@ -10875,7 +10873,7 @@
       <w:pPr>
         <w:spacing w:after="240"/>
       </w:pPr>
-      <w:bookmarkStart w:id="24" w:name="_Toc283492049"/>
+      <w:bookmarkStart w:id="23" w:name="_Toc283492049"/>
       <w:r>
         <w:rPr>
           <w:rStyle w:val="KHeading2Char"/>
@@ -10894,7 +10892,7 @@
         </w:rPr>
         <w:t xml:space="preserve"> - View Patient History</w:t>
       </w:r>
-      <w:bookmarkEnd w:id="24"/>
+      <w:bookmarkEnd w:id="23"/>
     </w:p>
     <w:p>
       <w:pPr>
@@ -10914,7 +10912,7 @@
           <v:shape id="_x0000_i1034" type="#_x0000_t75" style="width:382.5pt;height:221.25pt" o:ole="">
             <v:imagedata r:id="rId29" o:title=""/>
           </v:shape>
-          <o:OLEObject Type="Embed" ProgID="Visio.Drawing.11" ShapeID="_x0000_i1034" DrawAspect="Content" ObjectID="_1357235001" r:id="rId30"/>
+          <o:OLEObject Type="Embed" ProgID="Visio.Drawing.11" ShapeID="_x0000_i1034" DrawAspect="Content" ObjectID="_1357235043" r:id="rId30"/>
         </w:object>
       </w:r>
     </w:p>
@@ -11111,8 +11109,10 @@
               <w:pStyle w:val="KNormal"/>
             </w:pPr>
             <w:r>
-              <w:t>Physician, Nurse</w:t>
-            </w:r>
+              <w:t>Nurse, Physician</w:t>
+            </w:r>
+            <w:bookmarkStart w:id="24" w:name="_GoBack"/>
+            <w:bookmarkEnd w:id="24"/>
           </w:p>
         </w:tc>
       </w:tr>
@@ -11423,7 +11423,7 @@
           <v:shape id="_x0000_i1035" type="#_x0000_t75" style="width:450.75pt;height:221.25pt" o:ole="">
             <v:imagedata r:id="rId31" o:title=""/>
           </v:shape>
-          <o:OLEObject Type="Embed" ProgID="Visio.Drawing.11" ShapeID="_x0000_i1035" DrawAspect="Content" ObjectID="_1357235002" r:id="rId32"/>
+          <o:OLEObject Type="Embed" ProgID="Visio.Drawing.11" ShapeID="_x0000_i1035" DrawAspect="Content" ObjectID="_1357235044" r:id="rId32"/>
         </w:object>
       </w:r>
     </w:p>
@@ -11953,7 +11953,7 @@
           <v:shape id="_x0000_i1036" type="#_x0000_t75" style="width:438pt;height:221.25pt" o:ole="">
             <v:imagedata r:id="rId33" o:title=""/>
           </v:shape>
-          <o:OLEObject Type="Embed" ProgID="Visio.Drawing.11" ShapeID="_x0000_i1036" DrawAspect="Content" ObjectID="_1357235003" r:id="rId34"/>
+          <o:OLEObject Type="Embed" ProgID="Visio.Drawing.11" ShapeID="_x0000_i1036" DrawAspect="Content" ObjectID="_1357235045" r:id="rId34"/>
         </w:object>
       </w:r>
     </w:p>
@@ -12501,7 +12501,7 @@
           <v:shape id="_x0000_i1037" type="#_x0000_t75" style="width:317.25pt;height:221.25pt" o:ole="">
             <v:imagedata r:id="rId35" o:title=""/>
           </v:shape>
-          <o:OLEObject Type="Embed" ProgID="Visio.Drawing.11" ShapeID="_x0000_i1037" DrawAspect="Content" ObjectID="_1357235004" r:id="rId36"/>
+          <o:OLEObject Type="Embed" ProgID="Visio.Drawing.11" ShapeID="_x0000_i1037" DrawAspect="Content" ObjectID="_1357235046" r:id="rId36"/>
         </w:object>
       </w:r>
     </w:p>
@@ -12980,7 +12980,7 @@
           <v:shape id="_x0000_i1038" type="#_x0000_t75" style="width:324.75pt;height:221.25pt" o:ole="">
             <v:imagedata r:id="rId37" o:title=""/>
           </v:shape>
-          <o:OLEObject Type="Embed" ProgID="Visio.Drawing.11" ShapeID="_x0000_i1038" DrawAspect="Content" ObjectID="_1357235005" r:id="rId38"/>
+          <o:OLEObject Type="Embed" ProgID="Visio.Drawing.11" ShapeID="_x0000_i1038" DrawAspect="Content" ObjectID="_1357235047" r:id="rId38"/>
         </w:object>
       </w:r>
     </w:p>
@@ -13459,7 +13459,7 @@
           <v:shape id="_x0000_i1039" type="#_x0000_t75" style="width:317.25pt;height:221.25pt" o:ole="">
             <v:imagedata r:id="rId39" o:title=""/>
           </v:shape>
-          <o:OLEObject Type="Embed" ProgID="Visio.Drawing.11" ShapeID="_x0000_i1039" DrawAspect="Content" ObjectID="_1357235006" r:id="rId40"/>
+          <o:OLEObject Type="Embed" ProgID="Visio.Drawing.11" ShapeID="_x0000_i1039" DrawAspect="Content" ObjectID="_1357235048" r:id="rId40"/>
         </w:object>
       </w:r>
     </w:p>
@@ -14017,7 +14017,7 @@
           <v:shape id="_x0000_i1040" type="#_x0000_t75" style="width:332.25pt;height:585pt" o:ole="">
             <v:imagedata r:id="rId41" o:title=""/>
           </v:shape>
-          <o:OLEObject Type="Embed" ProgID="Visio.Drawing.11" ShapeID="_x0000_i1040" DrawAspect="Content" ObjectID="_1357235007" r:id="rId42"/>
+          <o:OLEObject Type="Embed" ProgID="Visio.Drawing.11" ShapeID="_x0000_i1040" DrawAspect="Content" ObjectID="_1357235049" r:id="rId42"/>
         </w:object>
       </w:r>
     </w:p>
@@ -14044,7 +14044,7 @@
           <v:shape id="_x0000_i1041" type="#_x0000_t75" style="width:346.5pt;height:477.75pt" o:ole="">
             <v:imagedata r:id="rId43" o:title=""/>
           </v:shape>
-          <o:OLEObject Type="Embed" ProgID="Visio.Drawing.11" ShapeID="_x0000_i1041" DrawAspect="Content" ObjectID="_1357235008" r:id="rId44"/>
+          <o:OLEObject Type="Embed" ProgID="Visio.Drawing.11" ShapeID="_x0000_i1041" DrawAspect="Content" ObjectID="_1357235050" r:id="rId44"/>
         </w:object>
       </w:r>
     </w:p>
@@ -14099,7 +14099,7 @@
           <v:shape id="_x0000_i1042" type="#_x0000_t75" style="width:307.5pt;height:609pt" o:ole="">
             <v:imagedata r:id="rId45" o:title=""/>
           </v:shape>
-          <o:OLEObject Type="Embed" ProgID="Visio.Drawing.11" ShapeID="_x0000_i1042" DrawAspect="Content" ObjectID="_1357235009" r:id="rId46"/>
+          <o:OLEObject Type="Embed" ProgID="Visio.Drawing.11" ShapeID="_x0000_i1042" DrawAspect="Content" ObjectID="_1357235051" r:id="rId46"/>
         </w:object>
       </w:r>
     </w:p>
@@ -19219,7 +19219,7 @@
             <w:noProof/>
             <w:szCs w:val="24"/>
           </w:rPr>
-          <w:t>21</w:t>
+          <w:t>22</w:t>
         </w:r>
         <w:r>
           <w:rPr>
@@ -23989,7 +23989,7 @@
 </file>
 
 <file path=customXml/itemProps1.xml><?xml version="1.0" encoding="utf-8"?>
-<ds:datastoreItem xmlns:ds="http://schemas.openxmlformats.org/officeDocument/2006/customXml" ds:itemID="{8B854B78-2D2E-4214-AE4F-6CEF46A1E783}">
+<ds:datastoreItem xmlns:ds="http://schemas.openxmlformats.org/officeDocument/2006/customXml" ds:itemID="{251FD0E5-6616-4141-B789-F398D9D6F359}">
   <ds:schemaRefs>
     <ds:schemaRef ds:uri="http://schemas.openxmlformats.org/officeDocument/2006/bibliography"/>
   </ds:schemaRefs>

</xml_diff>

<commit_message>
Updated some of the mockups in the SSRS.
</commit_message>
<xml_diff>
--- a/doc/OpenEHS - SSRS.docx
+++ b/doc/OpenEHS - SSRS.docx
@@ -30,12 +30,14 @@
           <w:szCs w:val="36"/>
         </w:rPr>
       </w:pPr>
+      <w:proofErr w:type="spellStart"/>
       <w:r>
         <w:rPr>
           <w:rStyle w:val="KTitleChar"/>
         </w:rPr>
         <w:t>OpenEHS</w:t>
       </w:r>
+      <w:proofErr w:type="spellEnd"/>
       <w:r>
         <w:rPr>
           <w:sz w:val="56"/>
@@ -171,9 +173,35 @@
       <w:r>
         <w:t xml:space="preserve"> </w:t>
       </w:r>
-      <w:r>
-        <w:t>Dahln Farnes, Cameron Harp, Peter Lister, JD Russell, Kevin Russon, Brian Sneddon</w:t>
-      </w:r>
+      <w:proofErr w:type="spellStart"/>
+      <w:r>
+        <w:t>Dahln</w:t>
+      </w:r>
+      <w:proofErr w:type="spellEnd"/>
+      <w:r>
+        <w:t xml:space="preserve"> </w:t>
+      </w:r>
+      <w:proofErr w:type="spellStart"/>
+      <w:r>
+        <w:t>Farnes</w:t>
+      </w:r>
+      <w:proofErr w:type="spellEnd"/>
+      <w:r>
+        <w:t xml:space="preserve">, Cameron Harp, Peter Lister, JD Russell, Kevin </w:t>
+      </w:r>
+      <w:proofErr w:type="spellStart"/>
+      <w:r>
+        <w:t>Russon</w:t>
+      </w:r>
+      <w:proofErr w:type="spellEnd"/>
+      <w:r>
+        <w:t xml:space="preserve">, Brian </w:t>
+      </w:r>
+      <w:proofErr w:type="spellStart"/>
+      <w:r>
+        <w:t>Sneddon</w:t>
+      </w:r>
+      <w:proofErr w:type="spellEnd"/>
       <w:r>
         <w:br/>
       </w:r>
@@ -207,8 +235,13 @@
       <w:r>
         <w:t xml:space="preserve"> </w:t>
       </w:r>
-      <w:r>
-        <w:t xml:space="preserve">Korle Bu Teaching Hospital &amp; </w:t>
+      <w:proofErr w:type="spellStart"/>
+      <w:r>
+        <w:t>Korle</w:t>
+      </w:r>
+      <w:proofErr w:type="spellEnd"/>
+      <w:r>
+        <w:t xml:space="preserve"> Bu Teaching Hospital &amp; </w:t>
       </w:r>
       <w:r>
         <w:t>Martin Luther King Memorial Clinic</w:t>
@@ -4433,8 +4466,13 @@
       <w:pPr>
         <w:pStyle w:val="KNormal"/>
       </w:pPr>
-      <w:r>
-        <w:t xml:space="preserve">Korle Bu Teaching Hospital is a large medical facility in Ghana, Africa. The hospital campus is comprised of several buildings spread across a large campus. Currently, their medical records are tracked using logbooks and paper charts, which are stored in a central records facility. </w:t>
+      <w:proofErr w:type="spellStart"/>
+      <w:r>
+        <w:t>Korle</w:t>
+      </w:r>
+      <w:proofErr w:type="spellEnd"/>
+      <w:r>
+        <w:t xml:space="preserve"> Bu Teaching Hospital is a large medical facility in Ghana, Africa. The hospital campus is comprised of several buildings spread across a large campus. Currently, their medical records are tracked using logbooks and paper charts, which are stored in a central records facility. </w:t>
       </w:r>
     </w:p>
     <w:p>
@@ -4527,7 +4565,23 @@
         <w:pStyle w:val="KNormal"/>
       </w:pPr>
       <w:r>
-        <w:t xml:space="preserve">In order to accommodate the transition that must take place from a paper record to an EHS, there are two parts of the proposed system—1. A system that will allow for more efficient tracking of existing paper records, and 2. A system that will allow for the capture of basic health information such as vital statistics. </w:t>
+        <w:t xml:space="preserve">In order to accommodate the transition that must take place from a paper record to an EHS, there are two parts of the proposed system—1. </w:t>
+      </w:r>
+      <w:proofErr w:type="gramStart"/>
+      <w:r>
+        <w:t>A system that will allow for more efficient tracking of existing paper records, and 2.</w:t>
+      </w:r>
+      <w:proofErr w:type="gramEnd"/>
+      <w:r>
+        <w:t xml:space="preserve"> </w:t>
+      </w:r>
+      <w:proofErr w:type="gramStart"/>
+      <w:r>
+        <w:t>A system that will allow for the capture of basic health information such as vital statistics.</w:t>
+      </w:r>
+      <w:proofErr w:type="gramEnd"/>
+      <w:r>
+        <w:t xml:space="preserve"> </w:t>
       </w:r>
       <w:r>
         <w:rPr>
@@ -5530,7 +5584,14 @@
         <w:rPr>
           <w:rFonts w:eastAsia="Times New Roman"/>
         </w:rPr>
-        <w:t xml:space="preserve">The system shall be designed as an </w:t>
+        <w:t xml:space="preserve">The system shall be designed as </w:t>
+      </w:r>
+      <w:proofErr w:type="gramStart"/>
+      <w:r>
+        <w:rPr>
+          <w:rFonts w:eastAsia="Times New Roman"/>
+        </w:rPr>
+        <w:t xml:space="preserve">an </w:t>
       </w:r>
       <w:r>
         <w:rPr>
@@ -5538,7 +5599,16 @@
           <w:i/>
           <w:iCs/>
         </w:rPr>
-        <w:t>n-tier</w:t>
+        <w:t>n</w:t>
+      </w:r>
+      <w:proofErr w:type="gramEnd"/>
+      <w:r>
+        <w:rPr>
+          <w:rFonts w:eastAsia="Times New Roman"/>
+          <w:i/>
+          <w:iCs/>
+        </w:rPr>
+        <w:t>-tier</w:t>
       </w:r>
       <w:r>
         <w:rPr>
@@ -6296,7 +6366,7 @@
           <v:shape id="_x0000_i1025" type="#_x0000_t75" style="width:468pt;height:474pt" o:ole="">
             <v:imagedata r:id="rId9" o:title=""/>
           </v:shape>
-          <o:OLEObject Type="Embed" ProgID="Visio.Drawing.11" ShapeID="_x0000_i1025" DrawAspect="Content" ObjectID="_1357235033" r:id="rId10"/>
+          <o:OLEObject Type="Embed" ProgID="Visio.Drawing.11" ShapeID="_x0000_i1025" DrawAspect="Content" ObjectID="_1357248692" r:id="rId10"/>
         </w:object>
       </w:r>
     </w:p>
@@ -6348,9 +6418,17 @@
         <w:rPr>
           <w:rStyle w:val="KHeading2Char"/>
         </w:rPr>
-        <w:t xml:space="preserve"> - Create Patient ID Card</w:t>
+        <w:t xml:space="preserve"> - Create Patient ID </w:t>
+      </w:r>
+      <w:proofErr w:type="gramStart"/>
+      <w:r>
+        <w:rPr>
+          <w:rStyle w:val="KHeading2Char"/>
+        </w:rPr>
+        <w:t>Card</w:t>
       </w:r>
       <w:bookmarkEnd w:id="14"/>
+      <w:proofErr w:type="gramEnd"/>
     </w:p>
     <w:p>
       <w:pPr>
@@ -6379,7 +6457,7 @@
           <v:shape id="_x0000_i1026" type="#_x0000_t75" style="width:330pt;height:221.25pt" o:ole="">
             <v:imagedata r:id="rId11" o:title=""/>
           </v:shape>
-          <o:OLEObject Type="Embed" ProgID="Visio.Drawing.11" ShapeID="_x0000_i1026" DrawAspect="Content" ObjectID="_1357235034" r:id="rId12"/>
+          <o:OLEObject Type="Embed" ProgID="Visio.Drawing.11" ShapeID="_x0000_i1026" DrawAspect="Content" ObjectID="_1357248693" r:id="rId12"/>
         </w:object>
       </w:r>
     </w:p>
@@ -6842,7 +6920,7 @@
           <v:shape id="_x0000_i1027" type="#_x0000_t75" style="width:451.5pt;height:221.25pt" o:ole="">
             <v:imagedata r:id="rId13" o:title=""/>
           </v:shape>
-          <o:OLEObject Type="Embed" ProgID="Visio.Drawing.11" ShapeID="_x0000_i1027" DrawAspect="Content" ObjectID="_1357235035" r:id="rId14"/>
+          <o:OLEObject Type="Embed" ProgID="Visio.Drawing.11" ShapeID="_x0000_i1027" DrawAspect="Content" ObjectID="_1357248694" r:id="rId14"/>
         </w:object>
       </w:r>
     </w:p>
@@ -7305,7 +7383,7 @@
           <v:shape id="_x0000_i1028" type="#_x0000_t75" style="width:444.75pt;height:221.25pt" o:ole="">
             <v:imagedata r:id="rId15" o:title=""/>
           </v:shape>
-          <o:OLEObject Type="Embed" ProgID="Visio.Drawing.11" ShapeID="_x0000_i1028" DrawAspect="Content" ObjectID="_1357235036" r:id="rId16"/>
+          <o:OLEObject Type="Embed" ProgID="Visio.Drawing.11" ShapeID="_x0000_i1028" DrawAspect="Content" ObjectID="_1357248695" r:id="rId16"/>
         </w:object>
       </w:r>
     </w:p>
@@ -7727,13 +7805,21 @@
               <w:pStyle w:val="KNormal"/>
             </w:pPr>
             <w:r>
-              <w:t xml:space="preserve">2a. </w:t>
+              <w:t>2a</w:t>
+            </w:r>
+            <w:proofErr w:type="gramStart"/>
+            <w:r>
+              <w:t xml:space="preserve">. </w:t>
             </w:r>
             <w:r>
               <w:t xml:space="preserve"> </w:t>
             </w:r>
             <w:r>
-              <w:t xml:space="preserve">Staff member selects option to add new record. </w:t>
+              <w:t>Staff</w:t>
+            </w:r>
+            <w:proofErr w:type="gramEnd"/>
+            <w:r>
+              <w:t xml:space="preserve"> member selects option to add new record. </w:t>
             </w:r>
           </w:p>
         </w:tc>
@@ -7791,41 +7877,65 @@
               <w:pStyle w:val="KNormal"/>
             </w:pPr>
             <w:r>
-              <w:t xml:space="preserve">3a. </w:t>
+              <w:t>3a</w:t>
+            </w:r>
+            <w:proofErr w:type="gramStart"/>
+            <w:r>
+              <w:t xml:space="preserve">. </w:t>
             </w:r>
             <w:r>
               <w:t xml:space="preserve"> </w:t>
             </w:r>
             <w:r>
-              <w:t xml:space="preserve">Physician or administrator selects option to deactivate patient record. </w:t>
-            </w:r>
-          </w:p>
-          <w:p>
-            <w:pPr>
-              <w:pStyle w:val="KNormal"/>
-            </w:pPr>
-            <w:r>
-              <w:t xml:space="preserve">3b. </w:t>
+              <w:t>Physician</w:t>
+            </w:r>
+            <w:proofErr w:type="gramEnd"/>
+            <w:r>
+              <w:t xml:space="preserve"> or administrator selects option to deactivate patient record. </w:t>
+            </w:r>
+          </w:p>
+          <w:p>
+            <w:pPr>
+              <w:pStyle w:val="KNormal"/>
+            </w:pPr>
+            <w:r>
+              <w:t>3b</w:t>
+            </w:r>
+            <w:proofErr w:type="gramStart"/>
+            <w:r>
+              <w:t xml:space="preserve">. </w:t>
             </w:r>
             <w:r>
               <w:t xml:space="preserve"> </w:t>
             </w:r>
             <w:r>
-              <w:t xml:space="preserve">User is prompted to confirm action. </w:t>
-            </w:r>
-          </w:p>
-          <w:p>
-            <w:pPr>
-              <w:pStyle w:val="KNormal"/>
-            </w:pPr>
-            <w:r>
-              <w:t xml:space="preserve">3c. </w:t>
+              <w:t>User</w:t>
+            </w:r>
+            <w:proofErr w:type="gramEnd"/>
+            <w:r>
+              <w:t xml:space="preserve"> is prompted to confirm action. </w:t>
+            </w:r>
+          </w:p>
+          <w:p>
+            <w:pPr>
+              <w:pStyle w:val="KNormal"/>
+            </w:pPr>
+            <w:r>
+              <w:t>3c</w:t>
+            </w:r>
+            <w:proofErr w:type="gramStart"/>
+            <w:r>
+              <w:t xml:space="preserve">. </w:t>
             </w:r>
             <w:r>
               <w:t xml:space="preserve"> </w:t>
             </w:r>
             <w:r>
-              <w:t xml:space="preserve">Patient is marked inactive in the system. </w:t>
+              <w:t>Patient</w:t>
+            </w:r>
+            <w:proofErr w:type="gramEnd"/>
+            <w:r>
+              <w:t xml:space="preserve"> is marked inactive in the system. </w:t>
             </w:r>
           </w:p>
         </w:tc>
@@ -7977,7 +8087,7 @@
           <v:shape id="_x0000_i1029" type="#_x0000_t75" style="width:444.75pt;height:221.25pt" o:ole="">
             <v:imagedata r:id="rId17" o:title=""/>
           </v:shape>
-          <o:OLEObject Type="Embed" ProgID="Visio.Drawing.11" ShapeID="_x0000_i1029" DrawAspect="Content" ObjectID="_1357235037" r:id="rId18"/>
+          <o:OLEObject Type="Embed" ProgID="Visio.Drawing.11" ShapeID="_x0000_i1029" DrawAspect="Content" ObjectID="_1357248696" r:id="rId18"/>
         </w:object>
       </w:r>
     </w:p>
@@ -8508,7 +8618,7 @@
           <v:shape id="_x0000_i1030" type="#_x0000_t75" style="width:330pt;height:221.25pt" o:ole="">
             <v:imagedata r:id="rId19" o:title=""/>
           </v:shape>
-          <o:OLEObject Type="Embed" ProgID="Visio.Drawing.11" ShapeID="_x0000_i1030" DrawAspect="Content" ObjectID="_1357235038" r:id="rId20"/>
+          <o:OLEObject Type="Embed" ProgID="Visio.Drawing.11" ShapeID="_x0000_i1030" DrawAspect="Content" ObjectID="_1357248697" r:id="rId20"/>
         </w:object>
       </w:r>
     </w:p>
@@ -8910,13 +9020,21 @@
               <w:pStyle w:val="KNormal"/>
             </w:pPr>
             <w:r>
-              <w:t xml:space="preserve">1a. </w:t>
+              <w:t>1a</w:t>
+            </w:r>
+            <w:proofErr w:type="gramStart"/>
+            <w:r>
+              <w:t xml:space="preserve">. </w:t>
             </w:r>
             <w:r>
               <w:t xml:space="preserve"> </w:t>
             </w:r>
             <w:r>
-              <w:t>Staff member completes UC-0</w:t>
+              <w:t>Staff</w:t>
+            </w:r>
+            <w:proofErr w:type="gramEnd"/>
+            <w:r>
+              <w:t xml:space="preserve"> member completes UC-0</w:t>
             </w:r>
             <w:r>
               <w:t>3</w:t>
@@ -9049,7 +9167,7 @@
           <v:shape id="_x0000_i1031" type="#_x0000_t75" style="width:382.5pt;height:221.25pt" o:ole="">
             <v:imagedata r:id="rId21" o:title=""/>
           </v:shape>
-          <o:OLEObject Type="Embed" ProgID="Visio.Drawing.11" ShapeID="_x0000_i1031" DrawAspect="Content" ObjectID="_1357235039" r:id="rId22"/>
+          <o:OLEObject Type="Embed" ProgID="Visio.Drawing.11" ShapeID="_x0000_i1031" DrawAspect="Content" ObjectID="_1357248698" r:id="rId22"/>
         </w:object>
       </w:r>
     </w:p>
@@ -9513,7 +9631,7 @@
           <v:shape id="_x0000_i1032" type="#_x0000_t75" style="width:382.5pt;height:221.25pt" o:ole="">
             <v:imagedata r:id="rId23" o:title=""/>
           </v:shape>
-          <o:OLEObject Type="Embed" ProgID="Visio.Drawing.11" ShapeID="_x0000_i1032" DrawAspect="Content" ObjectID="_1357235040" r:id="rId24"/>
+          <o:OLEObject Type="Embed" ProgID="Visio.Drawing.11" ShapeID="_x0000_i1032" DrawAspect="Content" ObjectID="_1357248699" r:id="rId24"/>
         </w:object>
       </w:r>
     </w:p>
@@ -9977,7 +10095,7 @@
           <v:shape id="_x0000_i1033" type="#_x0000_t75" style="width:324.75pt;height:221.25pt" o:ole="">
             <v:imagedata r:id="rId25" o:title=""/>
           </v:shape>
-          <o:OLEObject Type="Embed" ProgID="Visio.Drawing.11" ShapeID="_x0000_i1033" DrawAspect="Content" ObjectID="_1357235041" r:id="rId26"/>
+          <o:OLEObject Type="Embed" ProgID="Visio.Drawing.11" ShapeID="_x0000_i1033" DrawAspect="Content" ObjectID="_1357248700" r:id="rId26"/>
         </w:object>
       </w:r>
     </w:p>
@@ -10449,10 +10567,10 @@
       </w:pPr>
       <w:r>
         <w:object w:dxaOrig="7536" w:dyaOrig="4428">
-          <v:shape id="_x0000_i1043" type="#_x0000_t75" style="width:376.5pt;height:221.25pt" o:ole="">
+          <v:shape id="_x0000_i1034" type="#_x0000_t75" style="width:376.5pt;height:221.25pt" o:ole="">
             <v:imagedata r:id="rId27" o:title=""/>
           </v:shape>
-          <o:OLEObject Type="Embed" ProgID="Visio.Drawing.11" ShapeID="_x0000_i1043" DrawAspect="Content" ObjectID="_1357235042" r:id="rId28"/>
+          <o:OLEObject Type="Embed" ProgID="Visio.Drawing.11" ShapeID="_x0000_i1034" DrawAspect="Content" ObjectID="_1357248701" r:id="rId28"/>
         </w:object>
       </w:r>
     </w:p>
@@ -10909,10 +11027,10 @@
       </w:pPr>
       <w:r>
         <w:object w:dxaOrig="7651" w:dyaOrig="4428">
-          <v:shape id="_x0000_i1034" type="#_x0000_t75" style="width:382.5pt;height:221.25pt" o:ole="">
+          <v:shape id="_x0000_i1035" type="#_x0000_t75" style="width:382.5pt;height:221.25pt" o:ole="">
             <v:imagedata r:id="rId29" o:title=""/>
           </v:shape>
-          <o:OLEObject Type="Embed" ProgID="Visio.Drawing.11" ShapeID="_x0000_i1034" DrawAspect="Content" ObjectID="_1357235043" r:id="rId30"/>
+          <o:OLEObject Type="Embed" ProgID="Visio.Drawing.11" ShapeID="_x0000_i1035" DrawAspect="Content" ObjectID="_1357248702" r:id="rId30"/>
         </w:object>
       </w:r>
     </w:p>
@@ -11111,8 +11229,6 @@
             <w:r>
               <w:t>Nurse, Physician</w:t>
             </w:r>
-            <w:bookmarkStart w:id="24" w:name="_GoBack"/>
-            <w:bookmarkEnd w:id="24"/>
           </w:p>
         </w:tc>
       </w:tr>
@@ -11366,7 +11482,7 @@
       </w:pPr>
     </w:p>
     <w:p>
-      <w:bookmarkStart w:id="25" w:name="_Toc283492050"/>
+      <w:bookmarkStart w:id="24" w:name="_Toc283492050"/>
       <w:r>
         <w:rPr>
           <w:rStyle w:val="KHeading2Char"/>
@@ -11391,7 +11507,7 @@
         </w:rPr>
         <w:t xml:space="preserve"> Patient Allergy</w:t>
       </w:r>
-      <w:bookmarkEnd w:id="25"/>
+      <w:bookmarkEnd w:id="24"/>
     </w:p>
     <w:p>
       <w:pPr>
@@ -11420,10 +11536,10 @@
       </w:pPr>
       <w:r>
         <w:object w:dxaOrig="9015" w:dyaOrig="4428">
-          <v:shape id="_x0000_i1035" type="#_x0000_t75" style="width:450.75pt;height:221.25pt" o:ole="">
+          <v:shape id="_x0000_i1036" type="#_x0000_t75" style="width:450.75pt;height:221.25pt" o:ole="">
             <v:imagedata r:id="rId31" o:title=""/>
           </v:shape>
-          <o:OLEObject Type="Embed" ProgID="Visio.Drawing.11" ShapeID="_x0000_i1035" DrawAspect="Content" ObjectID="_1357235044" r:id="rId32"/>
+          <o:OLEObject Type="Embed" ProgID="Visio.Drawing.11" ShapeID="_x0000_i1036" DrawAspect="Content" ObjectID="_1357248703" r:id="rId32"/>
         </w:object>
       </w:r>
     </w:p>
@@ -11891,7 +12007,7 @@
           <w:szCs w:val="28"/>
         </w:rPr>
       </w:pPr>
-      <w:bookmarkStart w:id="26" w:name="_Toc283492051"/>
+      <w:bookmarkStart w:id="25" w:name="_Toc283492051"/>
       <w:r>
         <w:rPr>
           <w:rStyle w:val="KHeading2Char"/>
@@ -11928,7 +12044,7 @@
         </w:rPr>
         <w:t>Invoice Product/Service</w:t>
       </w:r>
-      <w:bookmarkEnd w:id="26"/>
+      <w:bookmarkEnd w:id="25"/>
     </w:p>
     <w:p>
       <w:pPr>
@@ -11950,10 +12066,10 @@
       </w:pPr>
       <w:r>
         <w:object w:dxaOrig="8761" w:dyaOrig="4428">
-          <v:shape id="_x0000_i1036" type="#_x0000_t75" style="width:438pt;height:221.25pt" o:ole="">
+          <v:shape id="_x0000_i1037" type="#_x0000_t75" style="width:438pt;height:221.25pt" o:ole="">
             <v:imagedata r:id="rId33" o:title=""/>
           </v:shape>
-          <o:OLEObject Type="Embed" ProgID="Visio.Drawing.11" ShapeID="_x0000_i1036" DrawAspect="Content" ObjectID="_1357235045" r:id="rId34"/>
+          <o:OLEObject Type="Embed" ProgID="Visio.Drawing.11" ShapeID="_x0000_i1037" DrawAspect="Content" ObjectID="_1357248704" r:id="rId34"/>
         </w:object>
       </w:r>
     </w:p>
@@ -12431,7 +12547,7 @@
           <w:szCs w:val="28"/>
         </w:rPr>
       </w:pPr>
-      <w:bookmarkStart w:id="27" w:name="_Toc283492052"/>
+      <w:bookmarkStart w:id="26" w:name="_Toc283492052"/>
       <w:r>
         <w:rPr>
           <w:rStyle w:val="KHeading2Char"/>
@@ -12463,7 +12579,7 @@
         </w:rPr>
         <w:t>/Invoice</w:t>
       </w:r>
-      <w:bookmarkEnd w:id="27"/>
+      <w:bookmarkEnd w:id="26"/>
     </w:p>
     <w:p>
       <w:pPr>
@@ -12498,10 +12614,10 @@
       </w:pPr>
       <w:r>
         <w:object w:dxaOrig="6342" w:dyaOrig="4428">
-          <v:shape id="_x0000_i1037" type="#_x0000_t75" style="width:317.25pt;height:221.25pt" o:ole="">
+          <v:shape id="_x0000_i1038" type="#_x0000_t75" style="width:317.25pt;height:221.25pt" o:ole="">
             <v:imagedata r:id="rId35" o:title=""/>
           </v:shape>
-          <o:OLEObject Type="Embed" ProgID="Visio.Drawing.11" ShapeID="_x0000_i1037" DrawAspect="Content" ObjectID="_1357235046" r:id="rId36"/>
+          <o:OLEObject Type="Embed" ProgID="Visio.Drawing.11" ShapeID="_x0000_i1038" DrawAspect="Content" ObjectID="_1357248705" r:id="rId36"/>
         </w:object>
       </w:r>
     </w:p>
@@ -12934,7 +13050,7 @@
       </w:r>
     </w:p>
     <w:p>
-      <w:bookmarkStart w:id="28" w:name="_Toc283492053"/>
+      <w:bookmarkStart w:id="27" w:name="_Toc283492053"/>
       <w:r>
         <w:rPr>
           <w:rStyle w:val="KHeading2Char"/>
@@ -12954,7 +13070,7 @@
         </w:rPr>
         <w:t xml:space="preserve"> - Record Payment</w:t>
       </w:r>
-      <w:bookmarkEnd w:id="28"/>
+      <w:bookmarkEnd w:id="27"/>
     </w:p>
     <w:p>
       <w:pPr>
@@ -12977,10 +13093,10 @@
       </w:pPr>
       <w:r>
         <w:object w:dxaOrig="6494" w:dyaOrig="4428">
-          <v:shape id="_x0000_i1038" type="#_x0000_t75" style="width:324.75pt;height:221.25pt" o:ole="">
+          <v:shape id="_x0000_i1039" type="#_x0000_t75" style="width:324.75pt;height:221.25pt" o:ole="">
             <v:imagedata r:id="rId37" o:title=""/>
           </v:shape>
-          <o:OLEObject Type="Embed" ProgID="Visio.Drawing.11" ShapeID="_x0000_i1038" DrawAspect="Content" ObjectID="_1357235047" r:id="rId38"/>
+          <o:OLEObject Type="Embed" ProgID="Visio.Drawing.11" ShapeID="_x0000_i1039" DrawAspect="Content" ObjectID="_1357248706" r:id="rId38"/>
         </w:object>
       </w:r>
     </w:p>
@@ -13413,7 +13529,7 @@
       <w:pPr>
         <w:spacing w:after="240"/>
       </w:pPr>
-      <w:bookmarkStart w:id="29" w:name="_Toc283492054"/>
+      <w:bookmarkStart w:id="28" w:name="_Toc283492054"/>
       <w:r>
         <w:rPr>
           <w:rStyle w:val="KHeading2Char"/>
@@ -13439,7 +13555,7 @@
         </w:rPr>
         <w:t>Maintain Product/Service</w:t>
       </w:r>
-      <w:bookmarkEnd w:id="29"/>
+      <w:bookmarkEnd w:id="28"/>
     </w:p>
     <w:p>
       <w:pPr>
@@ -13456,10 +13572,10 @@
       </w:pPr>
       <w:r>
         <w:object w:dxaOrig="6342" w:dyaOrig="4428">
-          <v:shape id="_x0000_i1039" type="#_x0000_t75" style="width:317.25pt;height:221.25pt" o:ole="">
+          <v:shape id="_x0000_i1040" type="#_x0000_t75" style="width:317.25pt;height:221.25pt" o:ole="">
             <v:imagedata r:id="rId39" o:title=""/>
           </v:shape>
-          <o:OLEObject Type="Embed" ProgID="Visio.Drawing.11" ShapeID="_x0000_i1039" DrawAspect="Content" ObjectID="_1357235048" r:id="rId40"/>
+          <o:OLEObject Type="Embed" ProgID="Visio.Drawing.11" ShapeID="_x0000_i1040" DrawAspect="Content" ObjectID="_1357248707" r:id="rId40"/>
         </w:object>
       </w:r>
     </w:p>
@@ -13871,13 +13987,21 @@
               <w:pStyle w:val="KNormal"/>
             </w:pPr>
             <w:r>
-              <w:t xml:space="preserve">2a. </w:t>
+              <w:t>2a</w:t>
+            </w:r>
+            <w:proofErr w:type="gramStart"/>
+            <w:r>
+              <w:t xml:space="preserve">. </w:t>
             </w:r>
             <w:r>
               <w:t xml:space="preserve"> </w:t>
             </w:r>
             <w:r>
-              <w:t xml:space="preserve">Staff member selects option to add new item. </w:t>
+              <w:t>Staff</w:t>
+            </w:r>
+            <w:proofErr w:type="gramEnd"/>
+            <w:r>
+              <w:t xml:space="preserve"> member selects option to add new item. </w:t>
             </w:r>
           </w:p>
           <w:p>
@@ -13886,13 +14010,21 @@
             </w:pPr>
             <w:r>
               <w:lastRenderedPageBreak/>
-              <w:t xml:space="preserve">3a. </w:t>
+              <w:t>3a</w:t>
+            </w:r>
+            <w:proofErr w:type="gramStart"/>
+            <w:r>
+              <w:t xml:space="preserve">. </w:t>
             </w:r>
             <w:r>
               <w:t xml:space="preserve"> </w:t>
             </w:r>
             <w:r>
-              <w:t xml:space="preserve">Staff member selects option to deactivate item. </w:t>
+              <w:t>Staff</w:t>
+            </w:r>
+            <w:proofErr w:type="gramEnd"/>
+            <w:r>
+              <w:t xml:space="preserve"> member selects option to deactivate item. </w:t>
             </w:r>
           </w:p>
         </w:tc>
@@ -13977,8 +14109,8 @@
           <w:rFonts w:eastAsia="Times New Roman"/>
         </w:rPr>
       </w:pPr>
-      <w:bookmarkStart w:id="30" w:name="_Toc275025921"/>
-      <w:bookmarkStart w:id="31" w:name="_Toc283492055"/>
+      <w:bookmarkStart w:id="29" w:name="_Toc275025921"/>
+      <w:bookmarkStart w:id="30" w:name="_Toc283492055"/>
       <w:r>
         <w:rPr>
           <w:rFonts w:eastAsia="Times New Roman"/>
@@ -13986,26 +14118,26 @@
         <w:lastRenderedPageBreak/>
         <w:t>System Models</w:t>
       </w:r>
+      <w:bookmarkEnd w:id="29"/>
       <w:bookmarkEnd w:id="30"/>
+    </w:p>
+    <w:p>
+      <w:pPr>
+        <w:pStyle w:val="KHeading2"/>
+        <w:rPr>
+          <w:rFonts w:eastAsia="Times New Roman"/>
+        </w:rPr>
+      </w:pPr>
+      <w:bookmarkStart w:id="31" w:name="_Toc275025922"/>
+      <w:bookmarkStart w:id="32" w:name="_Toc283492056"/>
+      <w:r>
+        <w:rPr>
+          <w:rFonts w:eastAsia="Times New Roman"/>
+        </w:rPr>
+        <w:t>Registering a Patient</w:t>
+      </w:r>
       <w:bookmarkEnd w:id="31"/>
-    </w:p>
-    <w:p>
-      <w:pPr>
-        <w:pStyle w:val="KHeading2"/>
-        <w:rPr>
-          <w:rFonts w:eastAsia="Times New Roman"/>
-        </w:rPr>
-      </w:pPr>
-      <w:bookmarkStart w:id="32" w:name="_Toc275025922"/>
-      <w:bookmarkStart w:id="33" w:name="_Toc283492056"/>
-      <w:r>
-        <w:rPr>
-          <w:rFonts w:eastAsia="Times New Roman"/>
-        </w:rPr>
-        <w:t>Registering a Patient</w:t>
-      </w:r>
       <w:bookmarkEnd w:id="32"/>
-      <w:bookmarkEnd w:id="33"/>
     </w:p>
     <w:p>
       <w:pPr>
@@ -14014,10 +14146,10 @@
       </w:pPr>
       <w:r>
         <w:object w:dxaOrig="6915" w:dyaOrig="12151">
-          <v:shape id="_x0000_i1040" type="#_x0000_t75" style="width:332.25pt;height:585pt" o:ole="">
+          <v:shape id="_x0000_i1041" type="#_x0000_t75" style="width:332.25pt;height:585pt" o:ole="">
             <v:imagedata r:id="rId41" o:title=""/>
           </v:shape>
-          <o:OLEObject Type="Embed" ProgID="Visio.Drawing.11" ShapeID="_x0000_i1040" DrawAspect="Content" ObjectID="_1357235049" r:id="rId42"/>
+          <o:OLEObject Type="Embed" ProgID="Visio.Drawing.11" ShapeID="_x0000_i1041" DrawAspect="Content" ObjectID="_1357248708" r:id="rId42"/>
         </w:object>
       </w:r>
     </w:p>
@@ -14025,14 +14157,14 @@
       <w:pPr>
         <w:pStyle w:val="KHeading2"/>
       </w:pPr>
-      <w:bookmarkStart w:id="34" w:name="_Toc275025923"/>
-      <w:bookmarkStart w:id="35" w:name="_Toc283492057"/>
+      <w:bookmarkStart w:id="33" w:name="_Toc275025923"/>
+      <w:bookmarkStart w:id="34" w:name="_Toc283492057"/>
       <w:r>
         <w:lastRenderedPageBreak/>
         <w:t>Record Patient’s Vitals</w:t>
       </w:r>
+      <w:bookmarkEnd w:id="33"/>
       <w:bookmarkEnd w:id="34"/>
-      <w:bookmarkEnd w:id="35"/>
     </w:p>
     <w:p>
       <w:pPr>
@@ -14041,10 +14173,10 @@
       </w:pPr>
       <w:r>
         <w:object w:dxaOrig="6895" w:dyaOrig="9559">
-          <v:shape id="_x0000_i1041" type="#_x0000_t75" style="width:346.5pt;height:477.75pt" o:ole="">
+          <v:shape id="_x0000_i1042" type="#_x0000_t75" style="width:346.5pt;height:477.75pt" o:ole="">
             <v:imagedata r:id="rId43" o:title=""/>
           </v:shape>
-          <o:OLEObject Type="Embed" ProgID="Visio.Drawing.11" ShapeID="_x0000_i1041" DrawAspect="Content" ObjectID="_1357235050" r:id="rId44"/>
+          <o:OLEObject Type="Embed" ProgID="Visio.Drawing.11" ShapeID="_x0000_i1042" DrawAspect="Content" ObjectID="_1357248709" r:id="rId44"/>
         </w:object>
       </w:r>
     </w:p>
@@ -14077,14 +14209,14 @@
       <w:pPr>
         <w:pStyle w:val="KHeading2"/>
       </w:pPr>
-      <w:bookmarkStart w:id="36" w:name="_Toc275025924"/>
-      <w:bookmarkStart w:id="37" w:name="_Toc283492058"/>
+      <w:bookmarkStart w:id="35" w:name="_Toc275025924"/>
+      <w:bookmarkStart w:id="36" w:name="_Toc283492058"/>
       <w:r>
         <w:lastRenderedPageBreak/>
         <w:t>Visit with Physician</w:t>
       </w:r>
+      <w:bookmarkEnd w:id="35"/>
       <w:bookmarkEnd w:id="36"/>
-      <w:bookmarkEnd w:id="37"/>
     </w:p>
     <w:p>
       <w:pPr>
@@ -14096,10 +14228,10 @@
       </w:pPr>
       <w:r>
         <w:object w:dxaOrig="6895" w:dyaOrig="13591">
-          <v:shape id="_x0000_i1042" type="#_x0000_t75" style="width:307.5pt;height:609pt" o:ole="">
+          <v:shape id="_x0000_i1043" type="#_x0000_t75" style="width:307.5pt;height:609pt" o:ole="">
             <v:imagedata r:id="rId45" o:title=""/>
           </v:shape>
-          <o:OLEObject Type="Embed" ProgID="Visio.Drawing.11" ShapeID="_x0000_i1042" DrawAspect="Content" ObjectID="_1357235051" r:id="rId46"/>
+          <o:OLEObject Type="Embed" ProgID="Visio.Drawing.11" ShapeID="_x0000_i1043" DrawAspect="Content" ObjectID="_1357248710" r:id="rId46"/>
         </w:object>
       </w:r>
     </w:p>
@@ -14107,53 +14239,40 @@
       <w:pPr>
         <w:pStyle w:val="KHeading1"/>
       </w:pPr>
-      <w:bookmarkStart w:id="38" w:name="_Toc275025925"/>
-      <w:bookmarkStart w:id="39" w:name="_Toc283492059"/>
+      <w:bookmarkStart w:id="37" w:name="_Toc275025925"/>
+      <w:bookmarkStart w:id="38" w:name="_Toc283492059"/>
       <w:r>
         <w:lastRenderedPageBreak/>
         <w:t>User Interface Mockups</w:t>
       </w:r>
+      <w:bookmarkEnd w:id="37"/>
       <w:bookmarkEnd w:id="38"/>
+    </w:p>
+    <w:p>
+      <w:pPr>
+        <w:pStyle w:val="KHeading2"/>
+      </w:pPr>
+      <w:bookmarkStart w:id="39" w:name="_Toc275025926"/>
+      <w:bookmarkStart w:id="40" w:name="_Toc283492060"/>
+      <w:r>
+        <w:t>Add Patient to System</w:t>
+      </w:r>
       <w:bookmarkEnd w:id="39"/>
-    </w:p>
-    <w:p>
-      <w:pPr>
-        <w:pStyle w:val="KHeading2"/>
-      </w:pPr>
-      <w:bookmarkStart w:id="40" w:name="_Toc275025926"/>
-      <w:bookmarkStart w:id="41" w:name="_Toc283492060"/>
-      <w:r>
-        <w:t>Add Patient to System</w:t>
-      </w:r>
       <w:bookmarkEnd w:id="40"/>
-      <w:bookmarkEnd w:id="41"/>
-    </w:p>
-    <w:p>
-      <w:pPr>
-        <w:pStyle w:val="NoSpacing"/>
-        <w:rPr>
-          <w:rFonts w:ascii="Minion Pro" w:hAnsi="Minion Pro"/>
-        </w:rPr>
-      </w:pPr>
-    </w:p>
-    <w:p>
-      <w:pPr>
-        <w:pStyle w:val="NoSpacing"/>
-        <w:jc w:val="center"/>
-        <w:rPr>
-          <w:rFonts w:ascii="Minion Pro" w:hAnsi="Minion Pro"/>
-        </w:rPr>
-      </w:pPr>
-      <w:r>
-        <w:rPr>
-          <w:rFonts w:ascii="Minion Pro" w:hAnsi="Minion Pro"/>
+    </w:p>
+    <w:p>
+      <w:pPr>
+        <w:pStyle w:val="KNormal"/>
+      </w:pPr>
+      <w:r>
+        <w:rPr>
           <w:noProof/>
         </w:rPr>
         <w:drawing>
           <wp:inline distT="0" distB="0" distL="0" distR="0">
-            <wp:extent cx="4286250" cy="3810000"/>
+            <wp:extent cx="5943600" cy="4457700"/>
             <wp:effectExtent l="0" t="0" r="0" b="0"/>
-            <wp:docPr id="1" name="Picture 1"/>
+            <wp:docPr id="4" name="Picture 4"/>
             <wp:cNvGraphicFramePr>
               <a:graphicFrameLocks xmlns:a="http://schemas.openxmlformats.org/drawingml/2006/main" noChangeAspect="1"/>
             </wp:cNvGraphicFramePr>
@@ -14161,11 +14280,11 @@
               <a:graphicData uri="http://schemas.openxmlformats.org/drawingml/2006/picture">
                 <pic:pic xmlns:pic="http://schemas.openxmlformats.org/drawingml/2006/picture">
                   <pic:nvPicPr>
-                    <pic:cNvPr id="0" name="FrontDesk_Home.png"/>
+                    <pic:cNvPr id="0" name="PatientView.png"/>
                     <pic:cNvPicPr/>
                   </pic:nvPicPr>
                   <pic:blipFill>
-                    <a:blip r:embed="rId47" cstate="print">
+                    <a:blip r:embed="rId47">
                       <a:extLst>
                         <a:ext uri="{28A0092B-C50C-407E-A947-70E740481C1C}">
                           <a14:useLocalDpi xmlns:a14="http://schemas.microsoft.com/office/drawing/2010/main" val="0"/>
@@ -14179,7 +14298,7 @@
                   <pic:spPr>
                     <a:xfrm>
                       <a:off x="0" y="0"/>
-                      <a:ext cx="4286250" cy="3810000"/>
+                      <a:ext cx="5943600" cy="4457700"/>
                     </a:xfrm>
                     <a:prstGeom prst="rect">
                       <a:avLst/>
@@ -14194,67 +14313,18 @@
     </w:p>
     <w:p>
       <w:pPr>
-        <w:pStyle w:val="NoSpacing"/>
-        <w:jc w:val="center"/>
-        <w:rPr>
-          <w:rFonts w:ascii="Minion Pro" w:hAnsi="Minion Pro"/>
-        </w:rPr>
-      </w:pPr>
-    </w:p>
-    <w:p>
-      <w:pPr>
-        <w:pStyle w:val="Default"/>
-        <w:numPr>
-          <w:ilvl w:val="0"/>
-          <w:numId w:val="1"/>
-        </w:numPr>
-        <w:spacing w:line="100" w:lineRule="atLeast"/>
-        <w:rPr>
-          <w:rFonts w:ascii="Minion Pro" w:hAnsi="Minion Pro"/>
-          <w:sz w:val="24"/>
-          <w:szCs w:val="24"/>
-        </w:rPr>
-      </w:pPr>
-      <w:r>
-        <w:rPr>
-          <w:rFonts w:ascii="Minion Pro" w:hAnsi="Minion Pro"/>
-          <w:sz w:val="24"/>
-          <w:szCs w:val="24"/>
-        </w:rPr>
-        <w:t>From the Front Desk Home Page, click the “Add/Edit” tab on the top of the screen.</w:t>
-      </w:r>
-    </w:p>
-    <w:p>
-      <w:pPr>
-        <w:pStyle w:val="Default"/>
-        <w:spacing w:line="100" w:lineRule="atLeast"/>
-        <w:ind w:left="720"/>
-        <w:rPr>
-          <w:rFonts w:ascii="Minion Pro" w:hAnsi="Minion Pro"/>
-        </w:rPr>
-      </w:pPr>
-    </w:p>
-    <w:p>
-      <w:pPr>
-        <w:pStyle w:val="Default"/>
-        <w:spacing w:line="100" w:lineRule="atLeast"/>
-        <w:ind w:left="720"/>
-        <w:jc w:val="center"/>
-        <w:rPr>
-          <w:rFonts w:ascii="Minion Pro" w:hAnsi="Minion Pro"/>
-        </w:rPr>
-      </w:pPr>
-      <w:r>
-        <w:rPr>
-          <w:rFonts w:ascii="Minion Pro" w:hAnsi="Minion Pro"/>
+        <w:pStyle w:val="KNormal"/>
+      </w:pPr>
+      <w:r>
+        <w:rPr>
           <w:noProof/>
         </w:rPr>
         <w:lastRenderedPageBreak/>
         <w:drawing>
           <wp:inline distT="0" distB="0" distL="0" distR="0">
-            <wp:extent cx="4286250" cy="3810000"/>
+            <wp:extent cx="5943600" cy="4457700"/>
             <wp:effectExtent l="0" t="0" r="0" b="0"/>
-            <wp:docPr id="2" name="Picture 2"/>
+            <wp:docPr id="8" name="Picture 8"/>
             <wp:cNvGraphicFramePr>
               <a:graphicFrameLocks xmlns:a="http://schemas.openxmlformats.org/drawingml/2006/main" noChangeAspect="1"/>
             </wp:cNvGraphicFramePr>
@@ -14262,11 +14332,11 @@
               <a:graphicData uri="http://schemas.openxmlformats.org/drawingml/2006/picture">
                 <pic:pic xmlns:pic="http://schemas.openxmlformats.org/drawingml/2006/picture">
                   <pic:nvPicPr>
-                    <pic:cNvPr id="0" name="FrontDesk_AddEditPatient.png"/>
+                    <pic:cNvPr id="0" name="New Patient - Basic Information.png"/>
                     <pic:cNvPicPr/>
                   </pic:nvPicPr>
                   <pic:blipFill>
-                    <a:blip r:embed="rId48" cstate="print">
+                    <a:blip r:embed="rId48">
                       <a:extLst>
                         <a:ext uri="{28A0092B-C50C-407E-A947-70E740481C1C}">
                           <a14:useLocalDpi xmlns:a14="http://schemas.microsoft.com/office/drawing/2010/main" val="0"/>
@@ -14280,7 +14350,7 @@
                   <pic:spPr>
                     <a:xfrm>
                       <a:off x="0" y="0"/>
-                      <a:ext cx="4286250" cy="3810000"/>
+                      <a:ext cx="5943600" cy="4457700"/>
                     </a:xfrm>
                     <a:prstGeom prst="rect">
                       <a:avLst/>
@@ -14295,58 +14365,18 @@
     </w:p>
     <w:p>
       <w:pPr>
-        <w:pStyle w:val="Default"/>
-        <w:numPr>
-          <w:ilvl w:val="0"/>
-          <w:numId w:val="1"/>
-        </w:numPr>
-        <w:spacing w:line="100" w:lineRule="atLeast"/>
-        <w:rPr>
-          <w:rFonts w:ascii="Minion Pro" w:hAnsi="Minion Pro"/>
-          <w:sz w:val="24"/>
-          <w:szCs w:val="24"/>
-        </w:rPr>
-      </w:pPr>
-      <w:r>
-        <w:rPr>
-          <w:rFonts w:ascii="Minion Pro" w:hAnsi="Minion Pro"/>
-          <w:sz w:val="24"/>
-          <w:szCs w:val="24"/>
-        </w:rPr>
-        <w:t>Click on “Add New Patient”.</w:t>
-      </w:r>
-    </w:p>
-    <w:p>
-      <w:pPr>
-        <w:pStyle w:val="Default"/>
-        <w:spacing w:line="100" w:lineRule="atLeast"/>
-        <w:ind w:left="720"/>
-        <w:rPr>
-          <w:rFonts w:ascii="Minion Pro" w:hAnsi="Minion Pro"/>
-        </w:rPr>
-      </w:pPr>
-    </w:p>
-    <w:p>
-      <w:pPr>
-        <w:pStyle w:val="Default"/>
-        <w:spacing w:line="100" w:lineRule="atLeast"/>
-        <w:ind w:left="720"/>
-        <w:jc w:val="center"/>
-        <w:rPr>
-          <w:rFonts w:ascii="Minion Pro" w:hAnsi="Minion Pro"/>
-        </w:rPr>
-      </w:pPr>
-      <w:r>
-        <w:rPr>
-          <w:rFonts w:ascii="Minion Pro" w:hAnsi="Minion Pro"/>
+        <w:pStyle w:val="KNormal"/>
+      </w:pPr>
+      <w:r>
+        <w:rPr>
           <w:noProof/>
         </w:rPr>
         <w:lastRenderedPageBreak/>
         <w:drawing>
           <wp:inline distT="0" distB="0" distL="0" distR="0">
-            <wp:extent cx="4286250" cy="3810000"/>
+            <wp:extent cx="5943600" cy="4457700"/>
             <wp:effectExtent l="0" t="0" r="0" b="0"/>
-            <wp:docPr id="3" name="Picture 3"/>
+            <wp:docPr id="10" name="Picture 10"/>
             <wp:cNvGraphicFramePr>
               <a:graphicFrameLocks xmlns:a="http://schemas.openxmlformats.org/drawingml/2006/main" noChangeAspect="1"/>
             </wp:cNvGraphicFramePr>
@@ -14354,11 +14384,11 @@
               <a:graphicData uri="http://schemas.openxmlformats.org/drawingml/2006/picture">
                 <pic:pic xmlns:pic="http://schemas.openxmlformats.org/drawingml/2006/picture">
                   <pic:nvPicPr>
-                    <pic:cNvPr id="0" name="FrontDesk_AddNewPatient.png"/>
+                    <pic:cNvPr id="0" name="New Patient - Emergency Contact.png"/>
                     <pic:cNvPicPr/>
                   </pic:nvPicPr>
                   <pic:blipFill>
-                    <a:blip r:embed="rId49" cstate="print">
+                    <a:blip r:embed="rId49">
                       <a:extLst>
                         <a:ext uri="{28A0092B-C50C-407E-A947-70E740481C1C}">
                           <a14:useLocalDpi xmlns:a14="http://schemas.microsoft.com/office/drawing/2010/main" val="0"/>
@@ -14372,7 +14402,7 @@
                   <pic:spPr>
                     <a:xfrm>
                       <a:off x="0" y="0"/>
-                      <a:ext cx="4286250" cy="3810000"/>
+                      <a:ext cx="5943600" cy="4457700"/>
                     </a:xfrm>
                     <a:prstGeom prst="rect">
                       <a:avLst/>
@@ -14387,56 +14417,58 @@
     </w:p>
     <w:p>
       <w:pPr>
-        <w:pStyle w:val="NoSpacing"/>
-        <w:numPr>
-          <w:ilvl w:val="0"/>
-          <w:numId w:val="1"/>
-        </w:numPr>
-        <w:spacing w:line="276" w:lineRule="auto"/>
-        <w:rPr>
-          <w:rFonts w:ascii="Minion Pro" w:hAnsi="Minion Pro"/>
-          <w:sz w:val="24"/>
-          <w:szCs w:val="24"/>
-        </w:rPr>
-      </w:pPr>
-      <w:r>
-        <w:rPr>
-          <w:rFonts w:ascii="Minion Pro" w:hAnsi="Minion Pro"/>
-          <w:sz w:val="24"/>
-          <w:szCs w:val="24"/>
-        </w:rPr>
-        <w:t>Fill out all the patient information.</w:t>
-      </w:r>
-    </w:p>
-    <w:p>
-      <w:pPr>
-        <w:pStyle w:val="NoSpacing"/>
-        <w:numPr>
-          <w:ilvl w:val="0"/>
-          <w:numId w:val="1"/>
-        </w:numPr>
-        <w:spacing w:line="276" w:lineRule="auto"/>
-        <w:rPr>
-          <w:rFonts w:ascii="Minion Pro" w:hAnsi="Minion Pro"/>
-          <w:sz w:val="24"/>
-          <w:szCs w:val="24"/>
-        </w:rPr>
-      </w:pPr>
-      <w:r>
-        <w:rPr>
-          <w:rFonts w:ascii="Minion Pro" w:hAnsi="Minion Pro"/>
-          <w:sz w:val="24"/>
-          <w:szCs w:val="24"/>
-        </w:rPr>
-        <w:t>Click “Create Patient” to finish adding a new patient.</w:t>
-      </w:r>
-    </w:p>
-    <w:p>
-      <w:pPr>
-        <w:rPr>
-          <w:rFonts w:eastAsia="DejaVu Sans"/>
-        </w:rPr>
-      </w:pPr>
+        <w:pStyle w:val="KNormal"/>
+        <w:rPr>
+          <w:rFonts w:eastAsiaTheme="majorEastAsia"/>
+        </w:rPr>
+      </w:pPr>
+      <w:r>
+        <w:rPr>
+          <w:noProof/>
+        </w:rPr>
+        <w:lastRenderedPageBreak/>
+        <w:drawing>
+          <wp:inline distT="0" distB="0" distL="0" distR="0">
+            <wp:extent cx="5943600" cy="4457700"/>
+            <wp:effectExtent l="0" t="0" r="0" b="0"/>
+            <wp:docPr id="11" name="Picture 11"/>
+            <wp:cNvGraphicFramePr>
+              <a:graphicFrameLocks xmlns:a="http://schemas.openxmlformats.org/drawingml/2006/main" noChangeAspect="1"/>
+            </wp:cNvGraphicFramePr>
+            <a:graphic xmlns:a="http://schemas.openxmlformats.org/drawingml/2006/main">
+              <a:graphicData uri="http://schemas.openxmlformats.org/drawingml/2006/picture">
+                <pic:pic xmlns:pic="http://schemas.openxmlformats.org/drawingml/2006/picture">
+                  <pic:nvPicPr>
+                    <pic:cNvPr id="0" name="New Patient - Confirmation.png"/>
+                    <pic:cNvPicPr/>
+                  </pic:nvPicPr>
+                  <pic:blipFill>
+                    <a:blip r:embed="rId50">
+                      <a:extLst>
+                        <a:ext uri="{28A0092B-C50C-407E-A947-70E740481C1C}">
+                          <a14:useLocalDpi xmlns:a14="http://schemas.microsoft.com/office/drawing/2010/main" val="0"/>
+                        </a:ext>
+                      </a:extLst>
+                    </a:blip>
+                    <a:stretch>
+                      <a:fillRect/>
+                    </a:stretch>
+                  </pic:blipFill>
+                  <pic:spPr>
+                    <a:xfrm>
+                      <a:off x="0" y="0"/>
+                      <a:ext cx="5943600" cy="4457700"/>
+                    </a:xfrm>
+                    <a:prstGeom prst="rect">
+                      <a:avLst/>
+                    </a:prstGeom>
+                  </pic:spPr>
+                </pic:pic>
+              </a:graphicData>
+            </a:graphic>
+          </wp:inline>
+        </w:drawing>
+      </w:r>
       <w:r>
         <w:br w:type="page"/>
       </w:r>
@@ -14445,14 +14477,14 @@
       <w:pPr>
         <w:pStyle w:val="KHeading2"/>
       </w:pPr>
-      <w:bookmarkStart w:id="42" w:name="_Toc275025927"/>
-      <w:bookmarkStart w:id="43" w:name="_Toc283492061"/>
+      <w:bookmarkStart w:id="41" w:name="_Toc275025927"/>
+      <w:bookmarkStart w:id="42" w:name="_Toc283492061"/>
       <w:r>
         <w:lastRenderedPageBreak/>
         <w:t>Search for Patient</w:t>
       </w:r>
+      <w:bookmarkEnd w:id="41"/>
       <w:bookmarkEnd w:id="42"/>
-      <w:bookmarkEnd w:id="43"/>
     </w:p>
     <w:p/>
     <w:p>
@@ -14476,161 +14508,6 @@
                 <pic:pic xmlns:pic="http://schemas.openxmlformats.org/drawingml/2006/picture">
                   <pic:nvPicPr>
                     <pic:cNvPr id="0" name="FrontDesk_FindPatient.png"/>
-                    <pic:cNvPicPr/>
-                  </pic:nvPicPr>
-                  <pic:blipFill>
-                    <a:blip r:embed="rId50" cstate="print">
-                      <a:extLst>
-                        <a:ext uri="{28A0092B-C50C-407E-A947-70E740481C1C}">
-                          <a14:useLocalDpi xmlns:a14="http://schemas.microsoft.com/office/drawing/2010/main" val="0"/>
-                        </a:ext>
-                      </a:extLst>
-                    </a:blip>
-                    <a:stretch>
-                      <a:fillRect/>
-                    </a:stretch>
-                  </pic:blipFill>
-                  <pic:spPr>
-                    <a:xfrm>
-                      <a:off x="0" y="0"/>
-                      <a:ext cx="4286250" cy="3810000"/>
-                    </a:xfrm>
-                    <a:prstGeom prst="rect">
-                      <a:avLst/>
-                    </a:prstGeom>
-                  </pic:spPr>
-                </pic:pic>
-              </a:graphicData>
-            </a:graphic>
-          </wp:inline>
-        </w:drawing>
-      </w:r>
-    </w:p>
-    <w:p>
-      <w:pPr>
-        <w:pStyle w:val="ListParagraph"/>
-        <w:numPr>
-          <w:ilvl w:val="0"/>
-          <w:numId w:val="2"/>
-        </w:numPr>
-        <w:rPr>
-          <w:szCs w:val="24"/>
-        </w:rPr>
-      </w:pPr>
-      <w:r>
-        <w:rPr>
-          <w:szCs w:val="24"/>
-        </w:rPr>
-        <w:t>Click the “Find” tab to reach the Find Patient screen.</w:t>
-      </w:r>
-    </w:p>
-    <w:p>
-      <w:pPr>
-        <w:pStyle w:val="ListParagraph"/>
-        <w:numPr>
-          <w:ilvl w:val="0"/>
-          <w:numId w:val="2"/>
-        </w:numPr>
-        <w:rPr>
-          <w:szCs w:val="24"/>
-        </w:rPr>
-      </w:pPr>
-      <w:r>
-        <w:rPr>
-          <w:szCs w:val="24"/>
-        </w:rPr>
-        <w:t xml:space="preserve">Enter a card </w:t>
-      </w:r>
-      <w:r>
-        <w:rPr>
-          <w:szCs w:val="24"/>
-        </w:rPr>
-        <w:t xml:space="preserve">ID </w:t>
-      </w:r>
-      <w:r>
-        <w:rPr>
-          <w:szCs w:val="24"/>
-        </w:rPr>
-        <w:t>number OR enter a first or last name.</w:t>
-      </w:r>
-    </w:p>
-    <w:p>
-      <w:pPr>
-        <w:pStyle w:val="ListParagraph"/>
-        <w:numPr>
-          <w:ilvl w:val="0"/>
-          <w:numId w:val="2"/>
-        </w:numPr>
-        <w:rPr>
-          <w:szCs w:val="24"/>
-        </w:rPr>
-      </w:pPr>
-      <w:r>
-        <w:rPr>
-          <w:szCs w:val="24"/>
-        </w:rPr>
-        <w:t>Click “Search” to bring up matching results.</w:t>
-      </w:r>
-    </w:p>
-    <w:p>
-      <w:pPr>
-        <w:pStyle w:val="ListParagraph"/>
-        <w:numPr>
-          <w:ilvl w:val="0"/>
-          <w:numId w:val="2"/>
-        </w:numPr>
-        <w:rPr>
-          <w:szCs w:val="24"/>
-        </w:rPr>
-      </w:pPr>
-      <w:r>
-        <w:rPr>
-          <w:szCs w:val="24"/>
-        </w:rPr>
-        <w:t>Highlight a patient by clicking the corresponding row.</w:t>
-      </w:r>
-    </w:p>
-    <w:p>
-      <w:pPr>
-        <w:pStyle w:val="ListParagraph"/>
-        <w:numPr>
-          <w:ilvl w:val="0"/>
-          <w:numId w:val="2"/>
-        </w:numPr>
-        <w:rPr>
-          <w:szCs w:val="24"/>
-        </w:rPr>
-      </w:pPr>
-      <w:r>
-        <w:rPr>
-          <w:szCs w:val="24"/>
-        </w:rPr>
-        <w:t>Click “Select Patient” to select the patient.</w:t>
-      </w:r>
-    </w:p>
-    <w:p/>
-    <w:p>
-      <w:pPr>
-        <w:jc w:val="center"/>
-      </w:pPr>
-      <w:r>
-        <w:rPr>
-          <w:noProof/>
-        </w:rPr>
-        <w:lastRenderedPageBreak/>
-        <w:drawing>
-          <wp:inline distT="0" distB="0" distL="0" distR="0">
-            <wp:extent cx="4286250" cy="3810000"/>
-            <wp:effectExtent l="0" t="0" r="0" b="0"/>
-            <wp:docPr id="6" name="Picture 6"/>
-            <wp:cNvGraphicFramePr>
-              <a:graphicFrameLocks xmlns:a="http://schemas.openxmlformats.org/drawingml/2006/main" noChangeAspect="1"/>
-            </wp:cNvGraphicFramePr>
-            <a:graphic xmlns:a="http://schemas.openxmlformats.org/drawingml/2006/main">
-              <a:graphicData uri="http://schemas.openxmlformats.org/drawingml/2006/picture">
-                <pic:pic xmlns:pic="http://schemas.openxmlformats.org/drawingml/2006/picture">
-                  <pic:nvPicPr>
-                    <pic:cNvPr id="0" name="FrontDesk_ConfirmPatient.png"/>
                     <pic:cNvPicPr/>
                   </pic:nvPicPr>
                   <pic:blipFill>
@@ -14676,7 +14553,7 @@
         <w:rPr>
           <w:szCs w:val="24"/>
         </w:rPr>
-        <w:t>The current patient is now set to the user’s selection.  All system tasks, when performed, will be applied to the current patient listed on the upper portion of the screen.</w:t>
+        <w:t>Click the “Find” tab to reach the Find Patient screen.</w:t>
       </w:r>
     </w:p>
     <w:p>
@@ -14694,51 +14571,90 @@
         <w:rPr>
           <w:szCs w:val="24"/>
         </w:rPr>
-        <w:t>If the wrong patient was selected, click “Go Back” to return to the “Find Patient” screen.</w:t>
-      </w:r>
-    </w:p>
-    <w:p>
-      <w:pPr>
-        <w:rPr>
-          <w:rFonts w:eastAsiaTheme="majorEastAsia" w:cstheme="majorBidi"/>
-          <w:b/>
-          <w:bCs/>
-          <w:color w:val="4F81BD" w:themeColor="accent1"/>
-          <w:sz w:val="26"/>
-          <w:szCs w:val="26"/>
-        </w:rPr>
-      </w:pPr>
-      <w:r>
-        <w:br w:type="page"/>
-      </w:r>
-    </w:p>
-    <w:p>
-      <w:pPr>
-        <w:pStyle w:val="KHeading2"/>
-      </w:pPr>
-      <w:bookmarkStart w:id="44" w:name="_Toc275025928"/>
-      <w:bookmarkStart w:id="45" w:name="_Toc283492062"/>
-      <w:r>
+        <w:t xml:space="preserve">Enter a card </w:t>
+      </w:r>
+      <w:r>
+        <w:rPr>
+          <w:szCs w:val="24"/>
+        </w:rPr>
+        <w:t xml:space="preserve">ID </w:t>
+      </w:r>
+      <w:r>
+        <w:rPr>
+          <w:szCs w:val="24"/>
+        </w:rPr>
+        <w:t>number OR enter a first or last name.</w:t>
+      </w:r>
+    </w:p>
+    <w:p>
+      <w:pPr>
+        <w:pStyle w:val="ListParagraph"/>
+        <w:numPr>
+          <w:ilvl w:val="0"/>
+          <w:numId w:val="2"/>
+        </w:numPr>
+        <w:rPr>
+          <w:szCs w:val="24"/>
+        </w:rPr>
+      </w:pPr>
+      <w:r>
+        <w:rPr>
+          <w:szCs w:val="24"/>
+        </w:rPr>
+        <w:t>Click “Search” to bring up matching results.</w:t>
+      </w:r>
+    </w:p>
+    <w:p>
+      <w:pPr>
+        <w:pStyle w:val="ListParagraph"/>
+        <w:numPr>
+          <w:ilvl w:val="0"/>
+          <w:numId w:val="2"/>
+        </w:numPr>
+        <w:rPr>
+          <w:szCs w:val="24"/>
+        </w:rPr>
+      </w:pPr>
+      <w:r>
+        <w:rPr>
+          <w:szCs w:val="24"/>
+        </w:rPr>
+        <w:t>Highlight a patient by clicking the corresponding row.</w:t>
+      </w:r>
+    </w:p>
+    <w:p>
+      <w:pPr>
+        <w:pStyle w:val="ListParagraph"/>
+        <w:numPr>
+          <w:ilvl w:val="0"/>
+          <w:numId w:val="2"/>
+        </w:numPr>
+        <w:rPr>
+          <w:szCs w:val="24"/>
+        </w:rPr>
+      </w:pPr>
+      <w:r>
+        <w:rPr>
+          <w:szCs w:val="24"/>
+        </w:rPr>
+        <w:t>Click “Select Patient” to select the patient.</w:t>
+      </w:r>
+    </w:p>
+    <w:p/>
+    <w:p>
+      <w:pPr>
+        <w:jc w:val="center"/>
+      </w:pPr>
+      <w:r>
+        <w:rPr>
+          <w:noProof/>
+        </w:rPr>
         <w:lastRenderedPageBreak/>
-        <w:t>Fulfill an Appointment</w:t>
-      </w:r>
-      <w:bookmarkEnd w:id="44"/>
-      <w:bookmarkEnd w:id="45"/>
-    </w:p>
-    <w:p/>
-    <w:p>
-      <w:pPr>
-        <w:jc w:val="center"/>
-      </w:pPr>
-      <w:r>
-        <w:rPr>
-          <w:noProof/>
-        </w:rPr>
         <w:drawing>
           <wp:inline distT="0" distB="0" distL="0" distR="0">
             <wp:extent cx="4286250" cy="3810000"/>
             <wp:effectExtent l="0" t="0" r="0" b="0"/>
-            <wp:docPr id="7" name="Picture 7"/>
+            <wp:docPr id="6" name="Picture 6"/>
             <wp:cNvGraphicFramePr>
               <a:graphicFrameLocks xmlns:a="http://schemas.openxmlformats.org/drawingml/2006/main" noChangeAspect="1"/>
             </wp:cNvGraphicFramePr>
@@ -14746,7 +14662,7 @@
               <a:graphicData uri="http://schemas.openxmlformats.org/drawingml/2006/picture">
                 <pic:pic xmlns:pic="http://schemas.openxmlformats.org/drawingml/2006/picture">
                   <pic:nvPicPr>
-                    <pic:cNvPr id="0" name="FrontDesk_Appointments.png"/>
+                    <pic:cNvPr id="0" name="FrontDesk_ConfirmPatient.png"/>
                     <pic:cNvPicPr/>
                   </pic:nvPicPr>
                   <pic:blipFill>
@@ -14782,7 +14698,7 @@
         <w:pStyle w:val="ListParagraph"/>
         <w:numPr>
           <w:ilvl w:val="0"/>
-          <w:numId w:val="3"/>
+          <w:numId w:val="2"/>
         </w:numPr>
         <w:rPr>
           <w:szCs w:val="24"/>
@@ -14792,7 +14708,7 @@
         <w:rPr>
           <w:szCs w:val="24"/>
         </w:rPr>
-        <w:t>Click the “Appts” tab to reach the Appointments screen.</w:t>
+        <w:t>The current patient is now set to the user’s selection.  All system tasks, when performed, will be applied to the current patient listed on the upper portion of the screen.</w:t>
       </w:r>
     </w:p>
     <w:p>
@@ -14800,7 +14716,7 @@
         <w:pStyle w:val="ListParagraph"/>
         <w:numPr>
           <w:ilvl w:val="0"/>
-          <w:numId w:val="3"/>
+          <w:numId w:val="2"/>
         </w:numPr>
         <w:rPr>
           <w:szCs w:val="24"/>
@@ -14810,93 +14726,25 @@
         <w:rPr>
           <w:szCs w:val="24"/>
         </w:rPr>
-        <w:t>Click “View Appointments”.</w:t>
-      </w:r>
-    </w:p>
-    <w:p/>
-    <w:p>
-      <w:pPr>
-        <w:jc w:val="center"/>
-      </w:pPr>
-      <w:r>
-        <w:rPr>
-          <w:noProof/>
-        </w:rPr>
-        <w:lastRenderedPageBreak/>
-        <w:drawing>
-          <wp:inline distT="0" distB="0" distL="0" distR="0">
-            <wp:extent cx="4286250" cy="3810000"/>
-            <wp:effectExtent l="19050" t="0" r="0" b="0"/>
-            <wp:docPr id="13" name="Picture 12" descr="FrontDesk_ViewAppointments.png"/>
-            <wp:cNvGraphicFramePr>
-              <a:graphicFrameLocks xmlns:a="http://schemas.openxmlformats.org/drawingml/2006/main" noChangeAspect="1"/>
-            </wp:cNvGraphicFramePr>
-            <a:graphic xmlns:a="http://schemas.openxmlformats.org/drawingml/2006/main">
-              <a:graphicData uri="http://schemas.openxmlformats.org/drawingml/2006/picture">
-                <pic:pic xmlns:pic="http://schemas.openxmlformats.org/drawingml/2006/picture">
-                  <pic:nvPicPr>
-                    <pic:cNvPr id="0" name="FrontDesk_ViewAppointments.png"/>
-                    <pic:cNvPicPr/>
-                  </pic:nvPicPr>
-                  <pic:blipFill>
-                    <a:blip r:embed="rId53" cstate="print"/>
-                    <a:stretch>
-                      <a:fillRect/>
-                    </a:stretch>
-                  </pic:blipFill>
-                  <pic:spPr>
-                    <a:xfrm>
-                      <a:off x="0" y="0"/>
-                      <a:ext cx="4286250" cy="3810000"/>
-                    </a:xfrm>
-                    <a:prstGeom prst="rect">
-                      <a:avLst/>
-                    </a:prstGeom>
-                  </pic:spPr>
-                </pic:pic>
-              </a:graphicData>
-            </a:graphic>
-          </wp:inline>
-        </w:drawing>
-      </w:r>
-    </w:p>
-    <w:p>
-      <w:pPr>
-        <w:pStyle w:val="ListParagraph"/>
-        <w:numPr>
-          <w:ilvl w:val="0"/>
-          <w:numId w:val="3"/>
-        </w:numPr>
-        <w:rPr>
-          <w:szCs w:val="24"/>
-        </w:rPr>
-      </w:pPr>
-      <w:r>
-        <w:rPr>
-          <w:szCs w:val="24"/>
-        </w:rPr>
-        <w:t>Today’s unfulfilled (to be seen) appointments are automatically displayed.  To view another day’s appointments, enter the date and click “Show”.</w:t>
-      </w:r>
-    </w:p>
-    <w:p>
-      <w:pPr>
-        <w:pStyle w:val="ListParagraph"/>
-        <w:numPr>
-          <w:ilvl w:val="0"/>
-          <w:numId w:val="3"/>
-        </w:numPr>
-        <w:rPr>
-          <w:szCs w:val="24"/>
-        </w:rPr>
-      </w:pPr>
-      <w:r>
-        <w:rPr>
-          <w:szCs w:val="24"/>
-        </w:rPr>
-        <w:t>Click on a patient and then click “Select Patient” to take the patient off the unfulfilled appointments list.  This also sets the current patient for other tasks to apply to.</w:t>
-      </w:r>
-    </w:p>
-    <w:p/>
+        <w:t xml:space="preserve">If the wrong patient was selected, click “Go </w:t>
+      </w:r>
+      <w:proofErr w:type="gramStart"/>
+      <w:r>
+        <w:rPr>
+          <w:szCs w:val="24"/>
+        </w:rPr>
+        <w:t>Back</w:t>
+      </w:r>
+      <w:proofErr w:type="gramEnd"/>
+      <w:r>
+        <w:rPr>
+          <w:szCs w:val="24"/>
+        </w:rPr>
+        <w:t>” to return to the “Find Patient” screen.</w:t>
+      </w:r>
+      <w:bookmarkStart w:id="43" w:name="_GoBack"/>
+      <w:bookmarkEnd w:id="43"/>
+    </w:p>
     <w:p>
       <w:pPr>
         <w:rPr>
@@ -14916,14 +14764,14 @@
       <w:pPr>
         <w:pStyle w:val="KHeading2"/>
       </w:pPr>
-      <w:bookmarkStart w:id="46" w:name="_Toc275025929"/>
-      <w:bookmarkStart w:id="47" w:name="_Toc283492063"/>
+      <w:bookmarkStart w:id="44" w:name="_Toc275025929"/>
+      <w:bookmarkStart w:id="45" w:name="_Toc283492063"/>
       <w:r>
         <w:lastRenderedPageBreak/>
         <w:t>Take Patient Vitals</w:t>
       </w:r>
-      <w:bookmarkEnd w:id="46"/>
-      <w:bookmarkEnd w:id="47"/>
+      <w:bookmarkEnd w:id="44"/>
+      <w:bookmarkEnd w:id="45"/>
     </w:p>
     <w:p/>
     <w:p>
@@ -14950,7 +14798,7 @@
                     <pic:cNvPicPr/>
                   </pic:nvPicPr>
                   <pic:blipFill>
-                    <a:blip r:embed="rId54" cstate="print">
+                    <a:blip r:embed="rId53" cstate="print">
                       <a:extLst>
                         <a:ext uri="{28A0092B-C50C-407E-A947-70E740481C1C}">
                           <a14:useLocalDpi xmlns:a14="http://schemas.microsoft.com/office/drawing/2010/main" val="0"/>
@@ -15081,14 +14929,14 @@
       <w:pPr>
         <w:pStyle w:val="KHeading2"/>
       </w:pPr>
-      <w:bookmarkStart w:id="48" w:name="_Toc275025930"/>
-      <w:bookmarkStart w:id="49" w:name="_Toc283492064"/>
+      <w:bookmarkStart w:id="46" w:name="_Toc275025930"/>
+      <w:bookmarkStart w:id="47" w:name="_Toc283492064"/>
       <w:r>
         <w:lastRenderedPageBreak/>
         <w:t>Issue Medications</w:t>
       </w:r>
-      <w:bookmarkEnd w:id="48"/>
-      <w:bookmarkEnd w:id="49"/>
+      <w:bookmarkEnd w:id="46"/>
+      <w:bookmarkEnd w:id="47"/>
     </w:p>
     <w:p/>
     <w:p>
@@ -15112,6 +14960,165 @@
                 <pic:pic xmlns:pic="http://schemas.openxmlformats.org/drawingml/2006/picture">
                   <pic:nvPicPr>
                     <pic:cNvPr id="0" name="FrontDesk_Medications.png"/>
+                    <pic:cNvPicPr/>
+                  </pic:nvPicPr>
+                  <pic:blipFill>
+                    <a:blip r:embed="rId54" cstate="print"/>
+                    <a:stretch>
+                      <a:fillRect/>
+                    </a:stretch>
+                  </pic:blipFill>
+                  <pic:spPr>
+                    <a:xfrm>
+                      <a:off x="0" y="0"/>
+                      <a:ext cx="4286250" cy="3810000"/>
+                    </a:xfrm>
+                    <a:prstGeom prst="rect">
+                      <a:avLst/>
+                    </a:prstGeom>
+                  </pic:spPr>
+                </pic:pic>
+              </a:graphicData>
+            </a:graphic>
+          </wp:inline>
+        </w:drawing>
+      </w:r>
+    </w:p>
+    <w:p>
+      <w:pPr>
+        <w:pStyle w:val="ListParagraph"/>
+        <w:numPr>
+          <w:ilvl w:val="0"/>
+          <w:numId w:val="5"/>
+        </w:numPr>
+        <w:rPr>
+          <w:szCs w:val="24"/>
+        </w:rPr>
+      </w:pPr>
+      <w:r>
+        <w:rPr>
+          <w:szCs w:val="24"/>
+        </w:rPr>
+        <w:t>Click the “Meds” tab to reach the Medications screen.</w:t>
+      </w:r>
+    </w:p>
+    <w:p>
+      <w:pPr>
+        <w:pStyle w:val="ListParagraph"/>
+        <w:numPr>
+          <w:ilvl w:val="0"/>
+          <w:numId w:val="5"/>
+        </w:numPr>
+        <w:rPr>
+          <w:szCs w:val="24"/>
+        </w:rPr>
+      </w:pPr>
+      <w:r>
+        <w:rPr>
+          <w:szCs w:val="24"/>
+        </w:rPr>
+        <w:t xml:space="preserve">A list of medications prescribed by the </w:t>
+      </w:r>
+      <w:r>
+        <w:rPr>
+          <w:szCs w:val="24"/>
+        </w:rPr>
+        <w:t>physician</w:t>
+      </w:r>
+      <w:r>
+        <w:rPr>
+          <w:szCs w:val="24"/>
+        </w:rPr>
+        <w:t xml:space="preserve"> will be listed.</w:t>
+      </w:r>
+    </w:p>
+    <w:p>
+      <w:pPr>
+        <w:pStyle w:val="ListParagraph"/>
+        <w:numPr>
+          <w:ilvl w:val="0"/>
+          <w:numId w:val="5"/>
+        </w:numPr>
+        <w:rPr>
+          <w:szCs w:val="24"/>
+        </w:rPr>
+      </w:pPr>
+      <w:r>
+        <w:rPr>
+          <w:szCs w:val="24"/>
+        </w:rPr>
+        <w:t>Click on a medication to highlight it, then click “Issue and add selected to bill” after medication has been filled.  This takes the quantity of drugs out from the inventory, and also adds the cost of the drugs to the patient’s bill to be paid.</w:t>
+      </w:r>
+    </w:p>
+    <w:p>
+      <w:pPr>
+        <w:pStyle w:val="ListParagraph"/>
+        <w:numPr>
+          <w:ilvl w:val="0"/>
+          <w:numId w:val="5"/>
+        </w:numPr>
+        <w:rPr>
+          <w:szCs w:val="24"/>
+        </w:rPr>
+      </w:pPr>
+      <w:r>
+        <w:rPr>
+          <w:szCs w:val="24"/>
+        </w:rPr>
+        <w:t>Or click “Issue and add all medications to bill”.</w:t>
+      </w:r>
+    </w:p>
+    <w:p/>
+    <w:p>
+      <w:pPr>
+        <w:rPr>
+          <w:rFonts w:eastAsiaTheme="majorEastAsia" w:cstheme="majorBidi"/>
+          <w:b/>
+          <w:bCs/>
+          <w:color w:val="4F81BD" w:themeColor="accent1"/>
+          <w:sz w:val="26"/>
+          <w:szCs w:val="26"/>
+        </w:rPr>
+      </w:pPr>
+      <w:r>
+        <w:br w:type="page"/>
+      </w:r>
+    </w:p>
+    <w:p>
+      <w:pPr>
+        <w:pStyle w:val="KHeading2"/>
+      </w:pPr>
+      <w:bookmarkStart w:id="48" w:name="_Toc275025931"/>
+      <w:bookmarkStart w:id="49" w:name="_Toc283492065"/>
+      <w:r>
+        <w:lastRenderedPageBreak/>
+        <w:t>Bill Patient</w:t>
+      </w:r>
+      <w:bookmarkEnd w:id="48"/>
+      <w:bookmarkEnd w:id="49"/>
+    </w:p>
+    <w:p/>
+    <w:p>
+      <w:pPr>
+        <w:jc w:val="center"/>
+      </w:pPr>
+      <w:r>
+        <w:rPr>
+          <w:noProof/>
+        </w:rPr>
+        <w:drawing>
+          <wp:inline distT="0" distB="0" distL="0" distR="0">
+            <wp:extent cx="4286250" cy="3810000"/>
+            <wp:effectExtent l="19050" t="0" r="0" b="0"/>
+            <wp:docPr id="17" name="Picture 16" descr="FrontDesk_Billing.png"/>
+            <wp:cNvGraphicFramePr>
+              <a:graphicFrameLocks xmlns:a="http://schemas.openxmlformats.org/drawingml/2006/main" noChangeAspect="1"/>
+            </wp:cNvGraphicFramePr>
+            <a:graphic xmlns:a="http://schemas.openxmlformats.org/drawingml/2006/main">
+              <a:graphicData uri="http://schemas.openxmlformats.org/drawingml/2006/picture">
+                <pic:pic xmlns:pic="http://schemas.openxmlformats.org/drawingml/2006/picture">
+                  <pic:nvPicPr>
+                    <pic:cNvPr id="0" name="FrontDesk_Billing.png"/>
                     <pic:cNvPicPr/>
                   </pic:nvPicPr>
                   <pic:blipFill>
@@ -15141,7 +15148,7 @@
         <w:pStyle w:val="ListParagraph"/>
         <w:numPr>
           <w:ilvl w:val="0"/>
-          <w:numId w:val="5"/>
+          <w:numId w:val="6"/>
         </w:numPr>
         <w:rPr>
           <w:szCs w:val="24"/>
@@ -15151,7 +15158,7 @@
         <w:rPr>
           <w:szCs w:val="24"/>
         </w:rPr>
-        <w:t>Click the “Meds” tab to reach the Medications screen.</w:t>
+        <w:t>Click the “Billing” tab to reach the Billing screen.</w:t>
       </w:r>
     </w:p>
     <w:p>
@@ -15159,7 +15166,7 @@
         <w:pStyle w:val="ListParagraph"/>
         <w:numPr>
           <w:ilvl w:val="0"/>
-          <w:numId w:val="5"/>
+          <w:numId w:val="6"/>
         </w:numPr>
         <w:rPr>
           <w:szCs w:val="24"/>
@@ -15169,19 +15176,7 @@
         <w:rPr>
           <w:szCs w:val="24"/>
         </w:rPr>
-        <w:t xml:space="preserve">A list of medications prescribed by the </w:t>
-      </w:r>
-      <w:r>
-        <w:rPr>
-          <w:szCs w:val="24"/>
-        </w:rPr>
-        <w:t>physician</w:t>
-      </w:r>
-      <w:r>
-        <w:rPr>
-          <w:szCs w:val="24"/>
-        </w:rPr>
-        <w:t xml:space="preserve"> will be listed.</w:t>
+        <w:t>Click “Pay Full Amount” if the patient has the money to pay the total bill.</w:t>
       </w:r>
     </w:p>
     <w:p>
@@ -15189,7 +15184,7 @@
         <w:pStyle w:val="ListParagraph"/>
         <w:numPr>
           <w:ilvl w:val="0"/>
-          <w:numId w:val="5"/>
+          <w:numId w:val="6"/>
         </w:numPr>
         <w:rPr>
           <w:szCs w:val="24"/>
@@ -15199,25 +15194,7 @@
         <w:rPr>
           <w:szCs w:val="24"/>
         </w:rPr>
-        <w:t>Click on a medication to highlight it, then click “Issue and add selected to bill” after medication has been filled.  This takes the quantity of drugs out from the inventory, and also adds the cost of the drugs to the patient’s bill to be paid.</w:t>
-      </w:r>
-    </w:p>
-    <w:p>
-      <w:pPr>
-        <w:pStyle w:val="ListParagraph"/>
-        <w:numPr>
-          <w:ilvl w:val="0"/>
-          <w:numId w:val="5"/>
-        </w:numPr>
-        <w:rPr>
-          <w:szCs w:val="24"/>
-        </w:rPr>
-      </w:pPr>
-      <w:r>
-        <w:rPr>
-          <w:szCs w:val="24"/>
-        </w:rPr>
-        <w:t>Or click “Issue and add all medications to bill”.</w:t>
+        <w:t>Or enter an amount for partial payment, and click “Pay Partial”.</w:t>
       </w:r>
     </w:p>
     <w:p/>
@@ -15240,143 +15217,14 @@
       <w:pPr>
         <w:pStyle w:val="KHeading2"/>
       </w:pPr>
-      <w:bookmarkStart w:id="50" w:name="_Toc275025931"/>
-      <w:bookmarkStart w:id="51" w:name="_Toc283492065"/>
+      <w:bookmarkStart w:id="50" w:name="_Toc275025932"/>
+      <w:bookmarkStart w:id="51" w:name="_Toc283492066"/>
       <w:r>
         <w:lastRenderedPageBreak/>
-        <w:t>Bill Patient</w:t>
+        <w:t>View Pharmacy Inventory Report</w:t>
       </w:r>
       <w:bookmarkEnd w:id="50"/>
       <w:bookmarkEnd w:id="51"/>
-    </w:p>
-    <w:p/>
-    <w:p>
-      <w:pPr>
-        <w:jc w:val="center"/>
-      </w:pPr>
-      <w:r>
-        <w:rPr>
-          <w:noProof/>
-        </w:rPr>
-        <w:drawing>
-          <wp:inline distT="0" distB="0" distL="0" distR="0">
-            <wp:extent cx="4286250" cy="3810000"/>
-            <wp:effectExtent l="19050" t="0" r="0" b="0"/>
-            <wp:docPr id="17" name="Picture 16" descr="FrontDesk_Billing.png"/>
-            <wp:cNvGraphicFramePr>
-              <a:graphicFrameLocks xmlns:a="http://schemas.openxmlformats.org/drawingml/2006/main" noChangeAspect="1"/>
-            </wp:cNvGraphicFramePr>
-            <a:graphic xmlns:a="http://schemas.openxmlformats.org/drawingml/2006/main">
-              <a:graphicData uri="http://schemas.openxmlformats.org/drawingml/2006/picture">
-                <pic:pic xmlns:pic="http://schemas.openxmlformats.org/drawingml/2006/picture">
-                  <pic:nvPicPr>
-                    <pic:cNvPr id="0" name="FrontDesk_Billing.png"/>
-                    <pic:cNvPicPr/>
-                  </pic:nvPicPr>
-                  <pic:blipFill>
-                    <a:blip r:embed="rId56" cstate="print"/>
-                    <a:stretch>
-                      <a:fillRect/>
-                    </a:stretch>
-                  </pic:blipFill>
-                  <pic:spPr>
-                    <a:xfrm>
-                      <a:off x="0" y="0"/>
-                      <a:ext cx="4286250" cy="3810000"/>
-                    </a:xfrm>
-                    <a:prstGeom prst="rect">
-                      <a:avLst/>
-                    </a:prstGeom>
-                  </pic:spPr>
-                </pic:pic>
-              </a:graphicData>
-            </a:graphic>
-          </wp:inline>
-        </w:drawing>
-      </w:r>
-    </w:p>
-    <w:p>
-      <w:pPr>
-        <w:pStyle w:val="ListParagraph"/>
-        <w:numPr>
-          <w:ilvl w:val="0"/>
-          <w:numId w:val="6"/>
-        </w:numPr>
-        <w:rPr>
-          <w:szCs w:val="24"/>
-        </w:rPr>
-      </w:pPr>
-      <w:r>
-        <w:rPr>
-          <w:szCs w:val="24"/>
-        </w:rPr>
-        <w:t>Click the “Billing” tab to reach the Billing screen.</w:t>
-      </w:r>
-    </w:p>
-    <w:p>
-      <w:pPr>
-        <w:pStyle w:val="ListParagraph"/>
-        <w:numPr>
-          <w:ilvl w:val="0"/>
-          <w:numId w:val="6"/>
-        </w:numPr>
-        <w:rPr>
-          <w:szCs w:val="24"/>
-        </w:rPr>
-      </w:pPr>
-      <w:r>
-        <w:rPr>
-          <w:szCs w:val="24"/>
-        </w:rPr>
-        <w:t>Click “Pay Full Amount” if the patient has the money to pay the total bill.</w:t>
-      </w:r>
-    </w:p>
-    <w:p>
-      <w:pPr>
-        <w:pStyle w:val="ListParagraph"/>
-        <w:numPr>
-          <w:ilvl w:val="0"/>
-          <w:numId w:val="6"/>
-        </w:numPr>
-        <w:rPr>
-          <w:szCs w:val="24"/>
-        </w:rPr>
-      </w:pPr>
-      <w:r>
-        <w:rPr>
-          <w:szCs w:val="24"/>
-        </w:rPr>
-        <w:t>Or enter an amount for partial payment, and click “Pay Partial”.</w:t>
-      </w:r>
-    </w:p>
-    <w:p/>
-    <w:p>
-      <w:pPr>
-        <w:rPr>
-          <w:rFonts w:eastAsiaTheme="majorEastAsia" w:cstheme="majorBidi"/>
-          <w:b/>
-          <w:bCs/>
-          <w:color w:val="4F81BD" w:themeColor="accent1"/>
-          <w:sz w:val="26"/>
-          <w:szCs w:val="26"/>
-        </w:rPr>
-      </w:pPr>
-      <w:r>
-        <w:br w:type="page"/>
-      </w:r>
-    </w:p>
-    <w:p>
-      <w:pPr>
-        <w:pStyle w:val="KHeading2"/>
-      </w:pPr>
-      <w:bookmarkStart w:id="52" w:name="_Toc275025932"/>
-      <w:bookmarkStart w:id="53" w:name="_Toc283492066"/>
-      <w:r>
-        <w:lastRenderedPageBreak/>
-        <w:t>View Pharmacy Inventory Report</w:t>
-      </w:r>
-      <w:bookmarkEnd w:id="52"/>
-      <w:bookmarkEnd w:id="53"/>
     </w:p>
     <w:p/>
     <w:p>
@@ -15403,7 +15251,7 @@
                     <pic:cNvPicPr/>
                   </pic:nvPicPr>
                   <pic:blipFill>
-                    <a:blip r:embed="rId57" cstate="print">
+                    <a:blip r:embed="rId56" cstate="print">
                       <a:extLst>
                         <a:ext uri="{28A0092B-C50C-407E-A947-70E740481C1C}">
                           <a14:useLocalDpi xmlns:a14="http://schemas.microsoft.com/office/drawing/2010/main" val="0"/>
@@ -15533,6 +15381,215 @@
                 <pic:pic xmlns:pic="http://schemas.openxmlformats.org/drawingml/2006/picture">
                   <pic:nvPicPr>
                     <pic:cNvPr id="0" name="RxInventoryReport.png"/>
+                    <pic:cNvPicPr/>
+                  </pic:nvPicPr>
+                  <pic:blipFill>
+                    <a:blip r:embed="rId57" cstate="print"/>
+                    <a:stretch>
+                      <a:fillRect/>
+                    </a:stretch>
+                  </pic:blipFill>
+                  <pic:spPr>
+                    <a:xfrm>
+                      <a:off x="0" y="0"/>
+                      <a:ext cx="5943600" cy="2898775"/>
+                    </a:xfrm>
+                    <a:prstGeom prst="rect">
+                      <a:avLst/>
+                    </a:prstGeom>
+                    <a:ln w="38100">
+                      <a:solidFill>
+                        <a:schemeClr val="tx1"/>
+                      </a:solidFill>
+                    </a:ln>
+                    <a:effectLst>
+                      <a:outerShdw blurRad="50800" dist="38100" dir="2700000" algn="ctr" rotWithShape="0">
+                        <a:schemeClr val="tx1">
+                          <a:alpha val="43000"/>
+                        </a:schemeClr>
+                      </a:outerShdw>
+                    </a:effectLst>
+                  </pic:spPr>
+                </pic:pic>
+              </a:graphicData>
+            </a:graphic>
+          </wp:inline>
+        </w:drawing>
+      </w:r>
+    </w:p>
+    <w:p>
+      <w:r>
+        <w:br w:type="page"/>
+      </w:r>
+    </w:p>
+    <w:p>
+      <w:pPr>
+        <w:pStyle w:val="KHeading2"/>
+      </w:pPr>
+      <w:bookmarkStart w:id="52" w:name="_Toc275025933"/>
+      <w:bookmarkStart w:id="53" w:name="_Toc283492067"/>
+      <w:r>
+        <w:lastRenderedPageBreak/>
+        <w:t>View Pharmacy Sales Report</w:t>
+      </w:r>
+      <w:bookmarkEnd w:id="52"/>
+      <w:bookmarkEnd w:id="53"/>
+    </w:p>
+    <w:p/>
+    <w:p>
+      <w:pPr>
+        <w:jc w:val="center"/>
+      </w:pPr>
+      <w:r>
+        <w:rPr>
+          <w:noProof/>
+        </w:rPr>
+        <w:drawing>
+          <wp:inline distT="0" distB="0" distL="0" distR="0">
+            <wp:extent cx="4286250" cy="2428875"/>
+            <wp:effectExtent l="0" t="0" r="0" b="0"/>
+            <wp:docPr id="14" name="Picture 14"/>
+            <wp:cNvGraphicFramePr>
+              <a:graphicFrameLocks xmlns:a="http://schemas.openxmlformats.org/drawingml/2006/main" noChangeAspect="1"/>
+            </wp:cNvGraphicFramePr>
+            <a:graphic xmlns:a="http://schemas.openxmlformats.org/drawingml/2006/main">
+              <a:graphicData uri="http://schemas.openxmlformats.org/drawingml/2006/picture">
+                <pic:pic xmlns:pic="http://schemas.openxmlformats.org/drawingml/2006/picture">
+                  <pic:nvPicPr>
+                    <pic:cNvPr id="0" name="Create_Report.png"/>
+                    <pic:cNvPicPr/>
+                  </pic:nvPicPr>
+                  <pic:blipFill>
+                    <a:blip r:embed="rId56" cstate="print">
+                      <a:extLst>
+                        <a:ext uri="{28A0092B-C50C-407E-A947-70E740481C1C}">
+                          <a14:useLocalDpi xmlns:a14="http://schemas.microsoft.com/office/drawing/2010/main" val="0"/>
+                        </a:ext>
+                      </a:extLst>
+                    </a:blip>
+                    <a:stretch>
+                      <a:fillRect/>
+                    </a:stretch>
+                  </pic:blipFill>
+                  <pic:spPr>
+                    <a:xfrm>
+                      <a:off x="0" y="0"/>
+                      <a:ext cx="4286250" cy="2428875"/>
+                    </a:xfrm>
+                    <a:prstGeom prst="rect">
+                      <a:avLst/>
+                    </a:prstGeom>
+                  </pic:spPr>
+                </pic:pic>
+              </a:graphicData>
+            </a:graphic>
+          </wp:inline>
+        </w:drawing>
+      </w:r>
+    </w:p>
+    <w:p>
+      <w:pPr>
+        <w:pStyle w:val="ListParagraph"/>
+        <w:numPr>
+          <w:ilvl w:val="0"/>
+          <w:numId w:val="8"/>
+        </w:numPr>
+        <w:rPr>
+          <w:szCs w:val="24"/>
+        </w:rPr>
+      </w:pPr>
+      <w:r>
+        <w:rPr>
+          <w:szCs w:val="24"/>
+        </w:rPr>
+        <w:t>Click the “Reports” tab to reach the Reports screen.</w:t>
+      </w:r>
+    </w:p>
+    <w:p>
+      <w:pPr>
+        <w:pStyle w:val="ListParagraph"/>
+        <w:numPr>
+          <w:ilvl w:val="0"/>
+          <w:numId w:val="8"/>
+        </w:numPr>
+        <w:rPr>
+          <w:szCs w:val="24"/>
+        </w:rPr>
+      </w:pPr>
+      <w:r>
+        <w:rPr>
+          <w:szCs w:val="24"/>
+        </w:rPr>
+        <w:t>Choose “Pharmacy Sales Report” from the drop down list.</w:t>
+      </w:r>
+    </w:p>
+    <w:p>
+      <w:pPr>
+        <w:pStyle w:val="ListParagraph"/>
+        <w:numPr>
+          <w:ilvl w:val="0"/>
+          <w:numId w:val="8"/>
+        </w:numPr>
+        <w:rPr>
+          <w:szCs w:val="24"/>
+        </w:rPr>
+      </w:pPr>
+      <w:r>
+        <w:rPr>
+          <w:szCs w:val="24"/>
+        </w:rPr>
+        <w:t>Choose a desired export option.</w:t>
+      </w:r>
+    </w:p>
+    <w:p>
+      <w:pPr>
+        <w:pStyle w:val="ListParagraph"/>
+        <w:numPr>
+          <w:ilvl w:val="0"/>
+          <w:numId w:val="8"/>
+        </w:numPr>
+        <w:rPr>
+          <w:szCs w:val="24"/>
+        </w:rPr>
+      </w:pPr>
+      <w:r>
+        <w:rPr>
+          <w:szCs w:val="24"/>
+        </w:rPr>
+        <w:t>Click “Create Report”.</w:t>
+      </w:r>
+    </w:p>
+    <w:p>
+      <w:pPr>
+        <w:rPr>
+          <w:szCs w:val="24"/>
+        </w:rPr>
+      </w:pPr>
+      <w:r>
+        <w:rPr>
+          <w:szCs w:val="24"/>
+        </w:rPr>
+        <w:t>The report generated will be in the following form.</w:t>
+      </w:r>
+    </w:p>
+    <w:p>
+      <w:r>
+        <w:rPr>
+          <w:noProof/>
+        </w:rPr>
+        <w:drawing>
+          <wp:inline distT="0" distB="0" distL="0" distR="0">
+            <wp:extent cx="5943600" cy="2898775"/>
+            <wp:effectExtent l="95250" t="57150" r="114300" b="92075"/>
+            <wp:docPr id="23" name="Picture 22" descr="PharmacySalesReport.png"/>
+            <wp:cNvGraphicFramePr>
+              <a:graphicFrameLocks xmlns:a="http://schemas.openxmlformats.org/drawingml/2006/main" noChangeAspect="1"/>
+            </wp:cNvGraphicFramePr>
+            <a:graphic xmlns:a="http://schemas.openxmlformats.org/drawingml/2006/main">
+              <a:graphicData uri="http://schemas.openxmlformats.org/drawingml/2006/picture">
+                <pic:pic xmlns:pic="http://schemas.openxmlformats.org/drawingml/2006/picture">
+                  <pic:nvPicPr>
+                    <pic:cNvPr id="0" name="PharmacySalesReport.png"/>
                     <pic:cNvPicPr/>
                   </pic:nvPicPr>
                   <pic:blipFill>
@@ -15578,11 +15635,11 @@
       <w:pPr>
         <w:pStyle w:val="KHeading2"/>
       </w:pPr>
-      <w:bookmarkStart w:id="54" w:name="_Toc275025933"/>
-      <w:bookmarkStart w:id="55" w:name="_Toc283492067"/>
+      <w:bookmarkStart w:id="54" w:name="_Toc275025934"/>
+      <w:bookmarkStart w:id="55" w:name="_Toc283492068"/>
       <w:r>
         <w:lastRenderedPageBreak/>
-        <w:t>View Pharmacy Sales Report</w:t>
+        <w:t>View Clinic Income Report</w:t>
       </w:r>
       <w:bookmarkEnd w:id="54"/>
       <w:bookmarkEnd w:id="55"/>
@@ -15600,7 +15657,7 @@
           <wp:inline distT="0" distB="0" distL="0" distR="0">
             <wp:extent cx="4286250" cy="2428875"/>
             <wp:effectExtent l="0" t="0" r="0" b="0"/>
-            <wp:docPr id="14" name="Picture 14"/>
+            <wp:docPr id="16" name="Picture 16"/>
             <wp:cNvGraphicFramePr>
               <a:graphicFrameLocks xmlns:a="http://schemas.openxmlformats.org/drawingml/2006/main" noChangeAspect="1"/>
             </wp:cNvGraphicFramePr>
@@ -15612,7 +15669,7 @@
                     <pic:cNvPicPr/>
                   </pic:nvPicPr>
                   <pic:blipFill>
-                    <a:blip r:embed="rId57" cstate="print">
+                    <a:blip r:embed="rId56" cstate="print">
                       <a:extLst>
                         <a:ext uri="{28A0092B-C50C-407E-A947-70E740481C1C}">
                           <a14:useLocalDpi xmlns:a14="http://schemas.microsoft.com/office/drawing/2010/main" val="0"/>
@@ -15644,7 +15701,7 @@
         <w:pStyle w:val="ListParagraph"/>
         <w:numPr>
           <w:ilvl w:val="0"/>
-          <w:numId w:val="8"/>
+          <w:numId w:val="9"/>
         </w:numPr>
         <w:rPr>
           <w:szCs w:val="24"/>
@@ -15662,7 +15719,7 @@
         <w:pStyle w:val="ListParagraph"/>
         <w:numPr>
           <w:ilvl w:val="0"/>
-          <w:numId w:val="8"/>
+          <w:numId w:val="9"/>
         </w:numPr>
         <w:rPr>
           <w:szCs w:val="24"/>
@@ -15672,7 +15729,7 @@
         <w:rPr>
           <w:szCs w:val="24"/>
         </w:rPr>
-        <w:t>Choose “Pharmacy Sales Report” from the drop down list.</w:t>
+        <w:t>Choose “Clinic Income Report” from the drop down list.</w:t>
       </w:r>
     </w:p>
     <w:p>
@@ -15680,7 +15737,7 @@
         <w:pStyle w:val="ListParagraph"/>
         <w:numPr>
           <w:ilvl w:val="0"/>
-          <w:numId w:val="8"/>
+          <w:numId w:val="9"/>
         </w:numPr>
         <w:rPr>
           <w:szCs w:val="24"/>
@@ -15698,7 +15755,7 @@
         <w:pStyle w:val="ListParagraph"/>
         <w:numPr>
           <w:ilvl w:val="0"/>
-          <w:numId w:val="8"/>
+          <w:numId w:val="9"/>
         </w:numPr>
         <w:rPr>
           <w:szCs w:val="24"/>
@@ -15733,7 +15790,7 @@
           <wp:inline distT="0" distB="0" distL="0" distR="0">
             <wp:extent cx="5943600" cy="2898775"/>
             <wp:effectExtent l="95250" t="57150" r="114300" b="92075"/>
-            <wp:docPr id="23" name="Picture 22" descr="PharmacySalesReport.png"/>
+            <wp:docPr id="22" name="Picture 21" descr="ClinicIncomeReport.png"/>
             <wp:cNvGraphicFramePr>
               <a:graphicFrameLocks xmlns:a="http://schemas.openxmlformats.org/drawingml/2006/main" noChangeAspect="1"/>
             </wp:cNvGraphicFramePr>
@@ -15741,7 +15798,7 @@
               <a:graphicData uri="http://schemas.openxmlformats.org/drawingml/2006/picture">
                 <pic:pic xmlns:pic="http://schemas.openxmlformats.org/drawingml/2006/picture">
                   <pic:nvPicPr>
-                    <pic:cNvPr id="0" name="PharmacySalesReport.png"/>
+                    <pic:cNvPr id="0" name="ClinicIncomeReport.png"/>
                     <pic:cNvPicPr/>
                   </pic:nvPicPr>
                   <pic:blipFill>
@@ -15787,11 +15844,11 @@
       <w:pPr>
         <w:pStyle w:val="KHeading2"/>
       </w:pPr>
-      <w:bookmarkStart w:id="56" w:name="_Toc275025934"/>
-      <w:bookmarkStart w:id="57" w:name="_Toc283492068"/>
+      <w:bookmarkStart w:id="56" w:name="_Toc275025935"/>
+      <w:bookmarkStart w:id="57" w:name="_Toc283492069"/>
       <w:r>
         <w:lastRenderedPageBreak/>
-        <w:t>View Clinic Income Report</w:t>
+        <w:t>Select Patient to See</w:t>
       </w:r>
       <w:bookmarkEnd w:id="56"/>
       <w:bookmarkEnd w:id="57"/>
@@ -15807,9 +15864,9 @@
         </w:rPr>
         <w:drawing>
           <wp:inline distT="0" distB="0" distL="0" distR="0">
-            <wp:extent cx="4286250" cy="2428875"/>
+            <wp:extent cx="4286250" cy="3810000"/>
             <wp:effectExtent l="0" t="0" r="0" b="0"/>
-            <wp:docPr id="16" name="Picture 16"/>
+            <wp:docPr id="18" name="Picture 18"/>
             <wp:cNvGraphicFramePr>
               <a:graphicFrameLocks xmlns:a="http://schemas.openxmlformats.org/drawingml/2006/main" noChangeAspect="1"/>
             </wp:cNvGraphicFramePr>
@@ -15817,11 +15874,11 @@
               <a:graphicData uri="http://schemas.openxmlformats.org/drawingml/2006/picture">
                 <pic:pic xmlns:pic="http://schemas.openxmlformats.org/drawingml/2006/picture">
                   <pic:nvPicPr>
-                    <pic:cNvPr id="0" name="Create_Report.png"/>
+                    <pic:cNvPr id="0" name="Doctor_Home.png"/>
                     <pic:cNvPicPr/>
                   </pic:nvPicPr>
                   <pic:blipFill>
-                    <a:blip r:embed="rId57" cstate="print">
+                    <a:blip r:embed="rId60" cstate="print">
                       <a:extLst>
                         <a:ext uri="{28A0092B-C50C-407E-A947-70E740481C1C}">
                           <a14:useLocalDpi xmlns:a14="http://schemas.microsoft.com/office/drawing/2010/main" val="0"/>
@@ -15835,7 +15892,7 @@
                   <pic:spPr>
                     <a:xfrm>
                       <a:off x="0" y="0"/>
-                      <a:ext cx="4286250" cy="2428875"/>
+                      <a:ext cx="4286250" cy="3810000"/>
                     </a:xfrm>
                     <a:prstGeom prst="rect">
                       <a:avLst/>
@@ -15853,7 +15910,7 @@
         <w:pStyle w:val="ListParagraph"/>
         <w:numPr>
           <w:ilvl w:val="0"/>
-          <w:numId w:val="9"/>
+          <w:numId w:val="10"/>
         </w:numPr>
         <w:rPr>
           <w:szCs w:val="24"/>
@@ -15863,86 +15920,36 @@
         <w:rPr>
           <w:szCs w:val="24"/>
         </w:rPr>
-        <w:t>Click the “Reports” tab to reach the Reports screen.</w:t>
-      </w:r>
-    </w:p>
-    <w:p>
-      <w:pPr>
-        <w:pStyle w:val="ListParagraph"/>
-        <w:numPr>
-          <w:ilvl w:val="0"/>
-          <w:numId w:val="9"/>
-        </w:numPr>
-        <w:rPr>
-          <w:szCs w:val="24"/>
-        </w:rPr>
-      </w:pPr>
-      <w:r>
-        <w:rPr>
-          <w:szCs w:val="24"/>
-        </w:rPr>
-        <w:t>Choose “Clinic Income Report” from the drop down list.</w:t>
-      </w:r>
-    </w:p>
-    <w:p>
-      <w:pPr>
-        <w:pStyle w:val="ListParagraph"/>
-        <w:numPr>
-          <w:ilvl w:val="0"/>
-          <w:numId w:val="9"/>
-        </w:numPr>
-        <w:rPr>
-          <w:szCs w:val="24"/>
-        </w:rPr>
-      </w:pPr>
-      <w:r>
-        <w:rPr>
-          <w:szCs w:val="24"/>
-        </w:rPr>
-        <w:t>Choose a desired export option.</w:t>
-      </w:r>
-    </w:p>
-    <w:p>
-      <w:pPr>
-        <w:pStyle w:val="ListParagraph"/>
-        <w:numPr>
-          <w:ilvl w:val="0"/>
-          <w:numId w:val="9"/>
-        </w:numPr>
-        <w:rPr>
-          <w:szCs w:val="24"/>
-        </w:rPr>
-      </w:pPr>
-      <w:r>
-        <w:rPr>
-          <w:szCs w:val="24"/>
-        </w:rPr>
-        <w:t>Click “Create Report”.</w:t>
-      </w:r>
-    </w:p>
-    <w:p>
-      <w:pPr>
-        <w:rPr>
-          <w:szCs w:val="24"/>
-        </w:rPr>
-      </w:pPr>
-      <w:r>
-        <w:rPr>
-          <w:szCs w:val="24"/>
-        </w:rPr>
-        <w:t>The report generated will be in the following form.</w:t>
-      </w:r>
-    </w:p>
-    <w:p>
+        <w:t xml:space="preserve">From the </w:t>
+      </w:r>
+      <w:r>
+        <w:rPr>
+          <w:szCs w:val="24"/>
+        </w:rPr>
+        <w:t>Physician</w:t>
+      </w:r>
+      <w:r>
+        <w:rPr>
+          <w:szCs w:val="24"/>
+        </w:rPr>
+        <w:t xml:space="preserve"> Home Page, click the “Select Patient” tab on the top of the screen.</w:t>
+      </w:r>
+    </w:p>
+    <w:p/>
+    <w:p>
+      <w:pPr>
+        <w:jc w:val="center"/>
+      </w:pPr>
       <w:r>
         <w:rPr>
           <w:noProof/>
         </w:rPr>
+        <w:lastRenderedPageBreak/>
         <w:drawing>
           <wp:inline distT="0" distB="0" distL="0" distR="0">
-            <wp:extent cx="5943600" cy="2898775"/>
-            <wp:effectExtent l="95250" t="57150" r="114300" b="92075"/>
-            <wp:docPr id="22" name="Picture 21" descr="ClinicIncomeReport.png"/>
+            <wp:extent cx="4286250" cy="3810000"/>
+            <wp:effectExtent l="0" t="0" r="0" b="0"/>
+            <wp:docPr id="19" name="Picture 19"/>
             <wp:cNvGraphicFramePr>
               <a:graphicFrameLocks xmlns:a="http://schemas.openxmlformats.org/drawingml/2006/main" noChangeAspect="1"/>
             </wp:cNvGraphicFramePr>
@@ -15950,83 +15957,7 @@
               <a:graphicData uri="http://schemas.openxmlformats.org/drawingml/2006/picture">
                 <pic:pic xmlns:pic="http://schemas.openxmlformats.org/drawingml/2006/picture">
                   <pic:nvPicPr>
-                    <pic:cNvPr id="0" name="ClinicIncomeReport.png"/>
-                    <pic:cNvPicPr/>
-                  </pic:nvPicPr>
-                  <pic:blipFill>
-                    <a:blip r:embed="rId60" cstate="print"/>
-                    <a:stretch>
-                      <a:fillRect/>
-                    </a:stretch>
-                  </pic:blipFill>
-                  <pic:spPr>
-                    <a:xfrm>
-                      <a:off x="0" y="0"/>
-                      <a:ext cx="5943600" cy="2898775"/>
-                    </a:xfrm>
-                    <a:prstGeom prst="rect">
-                      <a:avLst/>
-                    </a:prstGeom>
-                    <a:ln w="38100">
-                      <a:solidFill>
-                        <a:schemeClr val="tx1"/>
-                      </a:solidFill>
-                    </a:ln>
-                    <a:effectLst>
-                      <a:outerShdw blurRad="50800" dist="38100" dir="2700000" algn="ctr" rotWithShape="0">
-                        <a:schemeClr val="tx1">
-                          <a:alpha val="43000"/>
-                        </a:schemeClr>
-                      </a:outerShdw>
-                    </a:effectLst>
-                  </pic:spPr>
-                </pic:pic>
-              </a:graphicData>
-            </a:graphic>
-          </wp:inline>
-        </w:drawing>
-      </w:r>
-    </w:p>
-    <w:p>
-      <w:r>
-        <w:br w:type="page"/>
-      </w:r>
-    </w:p>
-    <w:p>
-      <w:pPr>
-        <w:pStyle w:val="KHeading2"/>
-      </w:pPr>
-      <w:bookmarkStart w:id="58" w:name="_Toc275025935"/>
-      <w:bookmarkStart w:id="59" w:name="_Toc283492069"/>
-      <w:r>
-        <w:lastRenderedPageBreak/>
-        <w:t>Select Patient to See</w:t>
-      </w:r>
-      <w:bookmarkEnd w:id="58"/>
-      <w:bookmarkEnd w:id="59"/>
-    </w:p>
-    <w:p/>
-    <w:p>
-      <w:pPr>
-        <w:jc w:val="center"/>
-      </w:pPr>
-      <w:r>
-        <w:rPr>
-          <w:noProof/>
-        </w:rPr>
-        <w:drawing>
-          <wp:inline distT="0" distB="0" distL="0" distR="0">
-            <wp:extent cx="4286250" cy="3810000"/>
-            <wp:effectExtent l="0" t="0" r="0" b="0"/>
-            <wp:docPr id="18" name="Picture 18"/>
-            <wp:cNvGraphicFramePr>
-              <a:graphicFrameLocks xmlns:a="http://schemas.openxmlformats.org/drawingml/2006/main" noChangeAspect="1"/>
-            </wp:cNvGraphicFramePr>
-            <a:graphic xmlns:a="http://schemas.openxmlformats.org/drawingml/2006/main">
-              <a:graphicData uri="http://schemas.openxmlformats.org/drawingml/2006/picture">
-                <pic:pic xmlns:pic="http://schemas.openxmlformats.org/drawingml/2006/picture">
-                  <pic:nvPicPr>
-                    <pic:cNvPr id="0" name="Doctor_Home.png"/>
+                    <pic:cNvPr id="0" name="Doctor_SelectPatient.png"/>
                     <pic:cNvPicPr/>
                   </pic:nvPicPr>
                   <pic:blipFill>
@@ -16072,20 +16003,57 @@
         <w:rPr>
           <w:szCs w:val="24"/>
         </w:rPr>
-        <w:t xml:space="preserve">From the </w:t>
-      </w:r>
-      <w:r>
-        <w:rPr>
-          <w:szCs w:val="24"/>
-        </w:rPr>
-        <w:t>Physician</w:t>
-      </w:r>
-      <w:r>
-        <w:rPr>
-          <w:szCs w:val="24"/>
-        </w:rPr>
-        <w:t xml:space="preserve"> Home Page, click the “Select Patient” tab on the top of the screen.</w:t>
-      </w:r>
+        <w:t>The patient waiting the longest amount of time will be shown and selected automatically on the top of the list.</w:t>
+      </w:r>
+    </w:p>
+    <w:p>
+      <w:pPr>
+        <w:pStyle w:val="ListParagraph"/>
+        <w:numPr>
+          <w:ilvl w:val="0"/>
+          <w:numId w:val="10"/>
+        </w:numPr>
+        <w:rPr>
+          <w:szCs w:val="24"/>
+        </w:rPr>
+      </w:pPr>
+      <w:r>
+        <w:rPr>
+          <w:szCs w:val="24"/>
+        </w:rPr>
+        <w:t>Another patient may be highlighted for selection by clicking the row corresponding to their name.</w:t>
+      </w:r>
+    </w:p>
+    <w:p>
+      <w:pPr>
+        <w:rPr>
+          <w:szCs w:val="24"/>
+        </w:rPr>
+      </w:pPr>
+      <w:r>
+        <w:rPr>
+          <w:szCs w:val="24"/>
+        </w:rPr>
+        <w:t>Click “Select Patient” to select the highlighted patient, and begin using other system functions on them as the Current Patient.</w:t>
+      </w:r>
+    </w:p>
+    <w:p>
+      <w:r>
+        <w:br w:type="page"/>
+      </w:r>
+    </w:p>
+    <w:p>
+      <w:pPr>
+        <w:pStyle w:val="KHeading2"/>
+      </w:pPr>
+      <w:bookmarkStart w:id="58" w:name="_Toc275025936"/>
+      <w:bookmarkStart w:id="59" w:name="_Toc283492070"/>
+      <w:r>
+        <w:lastRenderedPageBreak/>
+        <w:t>View/Add Patient Records</w:t>
+      </w:r>
+      <w:bookmarkEnd w:id="58"/>
+      <w:bookmarkEnd w:id="59"/>
     </w:p>
     <w:p/>
     <w:p>
@@ -16096,12 +16064,11 @@
         <w:rPr>
           <w:noProof/>
         </w:rPr>
-        <w:lastRenderedPageBreak/>
         <w:drawing>
           <wp:inline distT="0" distB="0" distL="0" distR="0">
             <wp:extent cx="4286250" cy="3810000"/>
-            <wp:effectExtent l="0" t="0" r="0" b="0"/>
-            <wp:docPr id="19" name="Picture 19"/>
+            <wp:effectExtent l="19050" t="0" r="0" b="0"/>
+            <wp:docPr id="25" name="Picture 24" descr="Doctor_PatientRecords.png"/>
             <wp:cNvGraphicFramePr>
               <a:graphicFrameLocks xmlns:a="http://schemas.openxmlformats.org/drawingml/2006/main" noChangeAspect="1"/>
             </wp:cNvGraphicFramePr>
@@ -16109,17 +16076,11 @@
               <a:graphicData uri="http://schemas.openxmlformats.org/drawingml/2006/picture">
                 <pic:pic xmlns:pic="http://schemas.openxmlformats.org/drawingml/2006/picture">
                   <pic:nvPicPr>
-                    <pic:cNvPr id="0" name="Doctor_SelectPatient.png"/>
+                    <pic:cNvPr id="0" name="Doctor_PatientRecords.png"/>
                     <pic:cNvPicPr/>
                   </pic:nvPicPr>
                   <pic:blipFill>
-                    <a:blip r:embed="rId62" cstate="print">
-                      <a:extLst>
-                        <a:ext uri="{28A0092B-C50C-407E-A947-70E740481C1C}">
-                          <a14:useLocalDpi xmlns:a14="http://schemas.microsoft.com/office/drawing/2010/main" val="0"/>
-                        </a:ext>
-                      </a:extLst>
-                    </a:blip>
+                    <a:blip r:embed="rId62" cstate="print"/>
                     <a:stretch>
                       <a:fillRect/>
                     </a:stretch>
@@ -16145,7 +16106,7 @@
         <w:pStyle w:val="ListParagraph"/>
         <w:numPr>
           <w:ilvl w:val="0"/>
-          <w:numId w:val="10"/>
+          <w:numId w:val="11"/>
         </w:numPr>
         <w:rPr>
           <w:szCs w:val="24"/>
@@ -16155,7 +16116,7 @@
         <w:rPr>
           <w:szCs w:val="24"/>
         </w:rPr>
-        <w:t>The patient waiting the longest amount of time will be shown and selected automatically on the top of the list.</w:t>
+        <w:t>Click the “Patient Records” tab to reach the Patient Records screen.</w:t>
       </w:r>
     </w:p>
     <w:p>
@@ -16163,7 +16124,7 @@
         <w:pStyle w:val="ListParagraph"/>
         <w:numPr>
           <w:ilvl w:val="0"/>
-          <w:numId w:val="10"/>
+          <w:numId w:val="11"/>
         </w:numPr>
         <w:rPr>
           <w:szCs w:val="24"/>
@@ -16173,20 +16134,61 @@
         <w:rPr>
           <w:szCs w:val="24"/>
         </w:rPr>
-        <w:t>Another patient may be highlighted for selection by clicking the row corresponding to their name.</w:t>
-      </w:r>
-    </w:p>
-    <w:p>
-      <w:pPr>
-        <w:rPr>
-          <w:szCs w:val="24"/>
-        </w:rPr>
-      </w:pPr>
-      <w:r>
-        <w:rPr>
-          <w:szCs w:val="24"/>
-        </w:rPr>
-        <w:t>Click “Select Patient” to select the highlighted patient, and begin using other system functions on them as the Current Patient.</w:t>
+        <w:t>Click the record to view from the list of dates.</w:t>
+      </w:r>
+    </w:p>
+    <w:p>
+      <w:pPr>
+        <w:pStyle w:val="ListParagraph"/>
+        <w:numPr>
+          <w:ilvl w:val="0"/>
+          <w:numId w:val="11"/>
+        </w:numPr>
+        <w:rPr>
+          <w:szCs w:val="24"/>
+        </w:rPr>
+      </w:pPr>
+      <w:r>
+        <w:rPr>
+          <w:szCs w:val="24"/>
+        </w:rPr>
+        <w:t>To add a new record, click “Add New Record”.</w:t>
+      </w:r>
+    </w:p>
+    <w:p>
+      <w:pPr>
+        <w:pStyle w:val="ListParagraph"/>
+        <w:numPr>
+          <w:ilvl w:val="0"/>
+          <w:numId w:val="11"/>
+        </w:numPr>
+        <w:rPr>
+          <w:szCs w:val="24"/>
+        </w:rPr>
+      </w:pPr>
+      <w:r>
+        <w:rPr>
+          <w:szCs w:val="24"/>
+        </w:rPr>
+        <w:t>Enter notes for each section of the patient record.</w:t>
+      </w:r>
+    </w:p>
+    <w:p>
+      <w:pPr>
+        <w:pStyle w:val="ListParagraph"/>
+        <w:numPr>
+          <w:ilvl w:val="0"/>
+          <w:numId w:val="11"/>
+        </w:numPr>
+        <w:rPr>
+          <w:szCs w:val="24"/>
+        </w:rPr>
+      </w:pPr>
+      <w:r>
+        <w:rPr>
+          <w:szCs w:val="24"/>
+        </w:rPr>
+        <w:t>Click “Save Record” to add a new record on today’s date for the patient.</w:t>
       </w:r>
     </w:p>
     <w:p>
@@ -16198,11 +16200,11 @@
       <w:pPr>
         <w:pStyle w:val="KHeading2"/>
       </w:pPr>
-      <w:bookmarkStart w:id="60" w:name="_Toc275025936"/>
-      <w:bookmarkStart w:id="61" w:name="_Toc283492070"/>
+      <w:bookmarkStart w:id="60" w:name="_Toc275025937"/>
+      <w:bookmarkStart w:id="61" w:name="_Toc283492071"/>
       <w:r>
         <w:lastRenderedPageBreak/>
-        <w:t>View/Add Patient Records</w:t>
+        <w:t>View/Make Diagnosis</w:t>
       </w:r>
       <w:bookmarkEnd w:id="60"/>
       <w:bookmarkEnd w:id="61"/>
@@ -16220,7 +16222,7 @@
           <wp:inline distT="0" distB="0" distL="0" distR="0">
             <wp:extent cx="4286250" cy="3810000"/>
             <wp:effectExtent l="19050" t="0" r="0" b="0"/>
-            <wp:docPr id="25" name="Picture 24" descr="Doctor_PatientRecords.png"/>
+            <wp:docPr id="26" name="Picture 25" descr="Doctor_Diagnosis.png"/>
             <wp:cNvGraphicFramePr>
               <a:graphicFrameLocks xmlns:a="http://schemas.openxmlformats.org/drawingml/2006/main" noChangeAspect="1"/>
             </wp:cNvGraphicFramePr>
@@ -16228,7 +16230,7 @@
               <a:graphicData uri="http://schemas.openxmlformats.org/drawingml/2006/picture">
                 <pic:pic xmlns:pic="http://schemas.openxmlformats.org/drawingml/2006/picture">
                   <pic:nvPicPr>
-                    <pic:cNvPr id="0" name="Doctor_PatientRecords.png"/>
+                    <pic:cNvPr id="0" name="Doctor_Diagnosis.png"/>
                     <pic:cNvPicPr/>
                   </pic:nvPicPr>
                   <pic:blipFill>
@@ -16258,7 +16260,7 @@
         <w:pStyle w:val="ListParagraph"/>
         <w:numPr>
           <w:ilvl w:val="0"/>
-          <w:numId w:val="11"/>
+          <w:numId w:val="12"/>
         </w:numPr>
         <w:rPr>
           <w:szCs w:val="24"/>
@@ -16268,7 +16270,7 @@
         <w:rPr>
           <w:szCs w:val="24"/>
         </w:rPr>
-        <w:t>Click the “Patient Records” tab to reach the Patient Records screen.</w:t>
+        <w:t>Click the “Diagnosis” tab to reach the Diagnosis screen.</w:t>
       </w:r>
     </w:p>
     <w:p>
@@ -16276,7 +16278,7 @@
         <w:pStyle w:val="ListParagraph"/>
         <w:numPr>
           <w:ilvl w:val="0"/>
-          <w:numId w:val="11"/>
+          <w:numId w:val="12"/>
         </w:numPr>
         <w:rPr>
           <w:szCs w:val="24"/>
@@ -16286,7 +16288,7 @@
         <w:rPr>
           <w:szCs w:val="24"/>
         </w:rPr>
-        <w:t>Click the record to view from the list of dates.</w:t>
+        <w:t>Any previous diagnosis can be removed, or toggled between cured and not cured with the two lower buttons.</w:t>
       </w:r>
     </w:p>
     <w:p>
@@ -16294,7 +16296,7 @@
         <w:pStyle w:val="ListParagraph"/>
         <w:numPr>
           <w:ilvl w:val="0"/>
-          <w:numId w:val="11"/>
+          <w:numId w:val="12"/>
         </w:numPr>
         <w:rPr>
           <w:szCs w:val="24"/>
@@ -16304,7 +16306,7 @@
         <w:rPr>
           <w:szCs w:val="24"/>
         </w:rPr>
-        <w:t>To add a new record, click “Add New Record”.</w:t>
+        <w:t>To select a new diagnosis, choose a condition or disease from the list, or type the name of the condition or disease if it is not in the list.</w:t>
       </w:r>
     </w:p>
     <w:p>
@@ -16312,7 +16314,7 @@
         <w:pStyle w:val="ListParagraph"/>
         <w:numPr>
           <w:ilvl w:val="0"/>
-          <w:numId w:val="11"/>
+          <w:numId w:val="12"/>
         </w:numPr>
         <w:rPr>
           <w:szCs w:val="24"/>
@@ -16322,25 +16324,7 @@
         <w:rPr>
           <w:szCs w:val="24"/>
         </w:rPr>
-        <w:t>Enter notes for each section of the patient record.</w:t>
-      </w:r>
-    </w:p>
-    <w:p>
-      <w:pPr>
-        <w:pStyle w:val="ListParagraph"/>
-        <w:numPr>
-          <w:ilvl w:val="0"/>
-          <w:numId w:val="11"/>
-        </w:numPr>
-        <w:rPr>
-          <w:szCs w:val="24"/>
-        </w:rPr>
-      </w:pPr>
-      <w:r>
-        <w:rPr>
-          <w:szCs w:val="24"/>
-        </w:rPr>
-        <w:t>Click “Save Record” to add a new record on today’s date for the patient.</w:t>
+        <w:t>Click “Add” to add the selected diagnosis to the patient’s record.</w:t>
       </w:r>
     </w:p>
     <w:p>
@@ -16352,11 +16336,11 @@
       <w:pPr>
         <w:pStyle w:val="KHeading2"/>
       </w:pPr>
-      <w:bookmarkStart w:id="62" w:name="_Toc275025937"/>
-      <w:bookmarkStart w:id="63" w:name="_Toc283492071"/>
+      <w:bookmarkStart w:id="62" w:name="_Toc275025938"/>
+      <w:bookmarkStart w:id="63" w:name="_Toc283492072"/>
       <w:r>
         <w:lastRenderedPageBreak/>
-        <w:t>View/Make Diagnosis</w:t>
+        <w:t>Prescribe Medicine</w:t>
       </w:r>
       <w:bookmarkEnd w:id="62"/>
       <w:bookmarkEnd w:id="63"/>
@@ -16374,7 +16358,7 @@
           <wp:inline distT="0" distB="0" distL="0" distR="0">
             <wp:extent cx="4286250" cy="3810000"/>
             <wp:effectExtent l="19050" t="0" r="0" b="0"/>
-            <wp:docPr id="26" name="Picture 25" descr="Doctor_Diagnosis.png"/>
+            <wp:docPr id="27" name="Picture 26" descr="Doctor_Rx.png"/>
             <wp:cNvGraphicFramePr>
               <a:graphicFrameLocks xmlns:a="http://schemas.openxmlformats.org/drawingml/2006/main" noChangeAspect="1"/>
             </wp:cNvGraphicFramePr>
@@ -16382,7 +16366,7 @@
               <a:graphicData uri="http://schemas.openxmlformats.org/drawingml/2006/picture">
                 <pic:pic xmlns:pic="http://schemas.openxmlformats.org/drawingml/2006/picture">
                   <pic:nvPicPr>
-                    <pic:cNvPr id="0" name="Doctor_Diagnosis.png"/>
+                    <pic:cNvPr id="0" name="Doctor_Rx.png"/>
                     <pic:cNvPicPr/>
                   </pic:nvPicPr>
                   <pic:blipFill>
@@ -16412,7 +16396,7 @@
         <w:pStyle w:val="ListParagraph"/>
         <w:numPr>
           <w:ilvl w:val="0"/>
-          <w:numId w:val="12"/>
+          <w:numId w:val="13"/>
         </w:numPr>
         <w:rPr>
           <w:szCs w:val="24"/>
@@ -16422,125 +16406,7 @@
         <w:rPr>
           <w:szCs w:val="24"/>
         </w:rPr>
-        <w:t>Click the “Diagnosis” tab to reach the Diagnosis screen.</w:t>
-      </w:r>
-    </w:p>
-    <w:p>
-      <w:pPr>
-        <w:pStyle w:val="ListParagraph"/>
-        <w:numPr>
-          <w:ilvl w:val="0"/>
-          <w:numId w:val="12"/>
-        </w:numPr>
-        <w:rPr>
-          <w:szCs w:val="24"/>
-        </w:rPr>
-      </w:pPr>
-      <w:r>
-        <w:rPr>
-          <w:szCs w:val="24"/>
-        </w:rPr>
-        <w:t>Any previous diagnosis can be removed, or toggled between cured and not cured with the two lower buttons.</w:t>
-      </w:r>
-    </w:p>
-    <w:p>
-      <w:pPr>
-        <w:pStyle w:val="ListParagraph"/>
-        <w:numPr>
-          <w:ilvl w:val="0"/>
-          <w:numId w:val="12"/>
-        </w:numPr>
-        <w:rPr>
-          <w:szCs w:val="24"/>
-        </w:rPr>
-      </w:pPr>
-      <w:r>
-        <w:rPr>
-          <w:szCs w:val="24"/>
-        </w:rPr>
-        <w:t>To select a new diagnosis, choose a condition or disease from the list, or type the name of the condition or disease if it is not in the list.</w:t>
-      </w:r>
-    </w:p>
-    <w:p>
-      <w:pPr>
-        <w:pStyle w:val="ListParagraph"/>
-        <w:numPr>
-          <w:ilvl w:val="0"/>
-          <w:numId w:val="12"/>
-        </w:numPr>
-        <w:rPr>
-          <w:szCs w:val="24"/>
-        </w:rPr>
-      </w:pPr>
-      <w:r>
-        <w:rPr>
-          <w:szCs w:val="24"/>
-        </w:rPr>
-        <w:t>Click “Add” to add the selected diagnosis to the patient’s record.</w:t>
-      </w:r>
-    </w:p>
-    <w:p>
-      <w:r>
-        <w:br w:type="page"/>
-      </w:r>
-    </w:p>
-    <w:p>
-      <w:pPr>
-        <w:pStyle w:val="KHeading2"/>
-      </w:pPr>
-      <w:bookmarkStart w:id="64" w:name="_Toc275025938"/>
-      <w:bookmarkStart w:id="65" w:name="_Toc283492072"/>
-      <w:r>
-        <w:lastRenderedPageBreak/>
-        <w:t>Prescribe Medicine</w:t>
-      </w:r>
-      <w:bookmarkEnd w:id="64"/>
-      <w:bookmarkEnd w:id="65"/>
-    </w:p>
-    <w:p/>
-    <w:p>
-      <w:pPr>
-        <w:jc w:val="center"/>
-      </w:pPr>
-      <w:r>
-        <w:rPr>
-          <w:noProof/>
-        </w:rPr>
-        <w:drawing>
-          <wp:inline distT="0" distB="0" distL="0" distR="0">
-            <wp:extent cx="4286250" cy="3810000"/>
-            <wp:effectExtent l="19050" t="0" r="0" b="0"/>
-            <wp:docPr id="27" name="Picture 26" descr="Doctor_Rx.png"/>
-            <wp:cNvGraphicFramePr>
-              <a:graphicFrameLocks xmlns:a="http://schemas.openxmlformats.org/drawingml/2006/main" noChangeAspect="1"/>
-            </wp:cNvGraphicFramePr>
-            <a:graphic xmlns:a="http://schemas.openxmlformats.org/drawingml/2006/main">
-              <a:graphicData uri="http://schemas.openxmlformats.org/drawingml/2006/picture">
-                <pic:pic xmlns:pic="http://schemas.openxmlformats.org/drawingml/2006/picture">
-                  <pic:nvPicPr>
-                    <pic:cNvPr id="0" name="Doctor_Rx.png"/>
-                    <pic:cNvPicPr/>
-                  </pic:nvPicPr>
-                  <pic:blipFill>
-                    <a:blip r:embed="rId65" cstate="print"/>
-                    <a:stretch>
-                      <a:fillRect/>
-                    </a:stretch>
-                  </pic:blipFill>
-                  <pic:spPr>
-                    <a:xfrm>
-                      <a:off x="0" y="0"/>
-                      <a:ext cx="4286250" cy="3810000"/>
-                    </a:xfrm>
-                    <a:prstGeom prst="rect">
-                      <a:avLst/>
-                    </a:prstGeom>
-                  </pic:spPr>
-                </pic:pic>
-              </a:graphicData>
-            </a:graphic>
-          </wp:inline>
-        </w:drawing>
+        <w:t>Click the “Rx” tab to reach the Prescriptions screen.</w:t>
       </w:r>
     </w:p>
     <w:p>
@@ -16558,7 +16424,21 @@
         <w:rPr>
           <w:szCs w:val="24"/>
         </w:rPr>
-        <w:t>Click the “Rx” tab to reach the Prescriptions screen.</w:t>
+        <w:t xml:space="preserve">Select a medicine to prescribe from the clinic inventory by clicking </w:t>
+      </w:r>
+      <w:proofErr w:type="gramStart"/>
+      <w:r>
+        <w:rPr>
+          <w:szCs w:val="24"/>
+        </w:rPr>
+        <w:t>In</w:t>
+      </w:r>
+      <w:proofErr w:type="gramEnd"/>
+      <w:r>
+        <w:rPr>
+          <w:szCs w:val="24"/>
+        </w:rPr>
+        <w:t xml:space="preserve"> the drop down list.</w:t>
       </w:r>
     </w:p>
     <w:p>
@@ -16576,7 +16456,7 @@
         <w:rPr>
           <w:szCs w:val="24"/>
         </w:rPr>
-        <w:t>Select a medicine to prescribe from the clinic inventory by clicking In the drop down list.</w:t>
+        <w:t>Choose a quantity of the medicine to prescribe.</w:t>
       </w:r>
     </w:p>
     <w:p>
@@ -16594,7 +16474,7 @@
         <w:rPr>
           <w:szCs w:val="24"/>
         </w:rPr>
-        <w:t>Choose a quantity of the medicine to prescribe.</w:t>
+        <w:t>Select a refill date for the prescription.</w:t>
       </w:r>
     </w:p>
     <w:p>
@@ -16612,262 +16492,48 @@
         <w:rPr>
           <w:szCs w:val="24"/>
         </w:rPr>
-        <w:t>Select a refill date for the prescription.</w:t>
-      </w:r>
-    </w:p>
-    <w:p>
-      <w:pPr>
-        <w:pStyle w:val="ListParagraph"/>
-        <w:numPr>
-          <w:ilvl w:val="0"/>
-          <w:numId w:val="13"/>
-        </w:numPr>
-        <w:rPr>
-          <w:szCs w:val="24"/>
-        </w:rPr>
-      </w:pPr>
-      <w:r>
-        <w:rPr>
-          <w:szCs w:val="24"/>
-        </w:rPr>
         <w:t>Click “Issue Prescription” to issue the prescription to the patient.   The front desk will now be able to see this prescription when the patient comes to receive it.</w:t>
       </w:r>
     </w:p>
     <w:p>
       <w:pPr>
-        <w:spacing w:line="240" w:lineRule="auto"/>
-        <w:rPr>
-          <w:rFonts w:cs="Times New Roman"/>
+        <w:rPr>
+          <w:rFonts w:eastAsiaTheme="majorEastAsia" w:cstheme="majorBidi"/>
           <w:b/>
+          <w:bCs/>
+          <w:color w:val="000000" w:themeColor="text1"/>
           <w:sz w:val="36"/>
-          <w:szCs w:val="24"/>
-        </w:rPr>
-      </w:pPr>
+          <w:szCs w:val="36"/>
+        </w:rPr>
+      </w:pPr>
+      <w:bookmarkStart w:id="64" w:name="_Toc275025939"/>
+      <w:bookmarkStart w:id="65" w:name="_Toc283492073"/>
       <w:r>
         <w:br w:type="page"/>
       </w:r>
-      <w:r>
-        <w:rPr>
-          <w:rFonts w:cs="Times New Roman"/>
-          <w:b/>
-          <w:sz w:val="36"/>
-          <w:szCs w:val="24"/>
-        </w:rPr>
-        <w:lastRenderedPageBreak/>
-        <w:t>User Interface Mockups</w:t>
-      </w:r>
-    </w:p>
-    <w:p>
-      <w:pPr>
-        <w:spacing w:line="240" w:lineRule="auto"/>
-      </w:pPr>
-      <w:r>
-        <w:rPr>
-          <w:noProof/>
-        </w:rPr>
-        <w:drawing>
-          <wp:inline distT="0" distB="0" distL="0" distR="0">
-            <wp:extent cx="5943600" cy="6057900"/>
-            <wp:effectExtent l="25400" t="0" r="0" b="0"/>
-            <wp:docPr id="36" name="Picture 36" descr=":RecordCreation.psd"/>
-            <wp:cNvGraphicFramePr>
-              <a:graphicFrameLocks xmlns:a="http://schemas.openxmlformats.org/drawingml/2006/main" noChangeAspect="1"/>
-            </wp:cNvGraphicFramePr>
-            <a:graphic xmlns:a="http://schemas.openxmlformats.org/drawingml/2006/main">
-              <a:graphicData uri="http://schemas.openxmlformats.org/drawingml/2006/picture">
-                <pic:pic xmlns:pic="http://schemas.openxmlformats.org/drawingml/2006/picture">
-                  <pic:nvPicPr>
-                    <pic:cNvPr id="0" name="Picture 1" descr=":RecordCreation.psd"/>
-                    <pic:cNvPicPr>
-                      <a:picLocks noChangeAspect="1" noChangeArrowheads="1"/>
-                    </pic:cNvPicPr>
-                  </pic:nvPicPr>
-                  <pic:blipFill>
-                    <a:blip r:embed="rId66"/>
-                    <a:srcRect/>
-                    <a:stretch>
-                      <a:fillRect/>
-                    </a:stretch>
-                  </pic:blipFill>
-                  <pic:spPr bwMode="auto">
-                    <a:xfrm>
-                      <a:off x="0" y="0"/>
-                      <a:ext cx="5943600" cy="6057900"/>
-                    </a:xfrm>
-                    <a:prstGeom prst="rect">
-                      <a:avLst/>
-                    </a:prstGeom>
-                    <a:noFill/>
-                    <a:ln w="9525">
-                      <a:noFill/>
-                      <a:miter lim="800000"/>
-                      <a:headEnd/>
-                      <a:tailEnd/>
-                    </a:ln>
-                  </pic:spPr>
-                </pic:pic>
-              </a:graphicData>
-            </a:graphic>
-          </wp:inline>
-        </w:drawing>
-      </w:r>
-    </w:p>
-    <w:p>
-      <w:pPr>
-        <w:spacing w:line="240" w:lineRule="auto"/>
-      </w:pPr>
-    </w:p>
-    <w:p>
-      <w:pPr>
-        <w:spacing w:line="240" w:lineRule="auto"/>
-      </w:pPr>
-      <w:r>
-        <w:rPr>
-          <w:noProof/>
-        </w:rPr>
-        <w:lastRenderedPageBreak/>
-        <w:drawing>
-          <wp:inline distT="0" distB="0" distL="0" distR="0">
-            <wp:extent cx="5943600" cy="7950200"/>
-            <wp:effectExtent l="25400" t="0" r="0" b="0"/>
-            <wp:docPr id="37" name="Picture 37" descr=":NeoNatalIntensiveWard.psd"/>
-            <wp:cNvGraphicFramePr>
-              <a:graphicFrameLocks xmlns:a="http://schemas.openxmlformats.org/drawingml/2006/main" noChangeAspect="1"/>
-            </wp:cNvGraphicFramePr>
-            <a:graphic xmlns:a="http://schemas.openxmlformats.org/drawingml/2006/main">
-              <a:graphicData uri="http://schemas.openxmlformats.org/drawingml/2006/picture">
-                <pic:pic xmlns:pic="http://schemas.openxmlformats.org/drawingml/2006/picture">
-                  <pic:nvPicPr>
-                    <pic:cNvPr id="0" name="Picture 2" descr=":NeoNatalIntensiveWard.psd"/>
-                    <pic:cNvPicPr>
-                      <a:picLocks noChangeAspect="1" noChangeArrowheads="1"/>
-                    </pic:cNvPicPr>
-                  </pic:nvPicPr>
-                  <pic:blipFill>
-                    <a:blip r:embed="rId67"/>
-                    <a:srcRect/>
-                    <a:stretch>
-                      <a:fillRect/>
-                    </a:stretch>
-                  </pic:blipFill>
-                  <pic:spPr bwMode="auto">
-                    <a:xfrm>
-                      <a:off x="0" y="0"/>
-                      <a:ext cx="5943600" cy="7950200"/>
-                    </a:xfrm>
-                    <a:prstGeom prst="rect">
-                      <a:avLst/>
-                    </a:prstGeom>
-                    <a:noFill/>
-                    <a:ln w="9525">
-                      <a:noFill/>
-                      <a:miter lim="800000"/>
-                      <a:headEnd/>
-                      <a:tailEnd/>
-                    </a:ln>
-                  </pic:spPr>
-                </pic:pic>
-              </a:graphicData>
-            </a:graphic>
-          </wp:inline>
-        </w:drawing>
-      </w:r>
-    </w:p>
-    <w:p>
-      <w:pPr>
-        <w:spacing w:line="240" w:lineRule="auto"/>
-      </w:pPr>
-    </w:p>
-    <w:p>
-      <w:pPr>
-        <w:spacing w:line="240" w:lineRule="auto"/>
-      </w:pPr>
-      <w:r>
-        <w:rPr>
-          <w:noProof/>
-        </w:rPr>
-        <w:drawing>
-          <wp:inline distT="0" distB="0" distL="0" distR="0">
-            <wp:extent cx="5943600" cy="3022600"/>
-            <wp:effectExtent l="25400" t="0" r="0" b="0"/>
-            <wp:docPr id="38" name="Picture 38" descr=":TrackRecord.psd"/>
-            <wp:cNvGraphicFramePr>
-              <a:graphicFrameLocks xmlns:a="http://schemas.openxmlformats.org/drawingml/2006/main" noChangeAspect="1"/>
-            </wp:cNvGraphicFramePr>
-            <a:graphic xmlns:a="http://schemas.openxmlformats.org/drawingml/2006/main">
-              <a:graphicData uri="http://schemas.openxmlformats.org/drawingml/2006/picture">
-                <pic:pic xmlns:pic="http://schemas.openxmlformats.org/drawingml/2006/picture">
-                  <pic:nvPicPr>
-                    <pic:cNvPr id="0" name="Picture 3" descr=":TrackRecord.psd"/>
-                    <pic:cNvPicPr>
-                      <a:picLocks noChangeAspect="1" noChangeArrowheads="1"/>
-                    </pic:cNvPicPr>
-                  </pic:nvPicPr>
-                  <pic:blipFill>
-                    <a:blip r:embed="rId68"/>
-                    <a:srcRect/>
-                    <a:stretch>
-                      <a:fillRect/>
-                    </a:stretch>
-                  </pic:blipFill>
-                  <pic:spPr bwMode="auto">
-                    <a:xfrm>
-                      <a:off x="0" y="0"/>
-                      <a:ext cx="5943600" cy="3022600"/>
-                    </a:xfrm>
-                    <a:prstGeom prst="rect">
-                      <a:avLst/>
-                    </a:prstGeom>
-                    <a:noFill/>
-                    <a:ln w="9525">
-                      <a:noFill/>
-                      <a:miter lim="800000"/>
-                      <a:headEnd/>
-                      <a:tailEnd/>
-                    </a:ln>
-                  </pic:spPr>
-                </pic:pic>
-              </a:graphicData>
-            </a:graphic>
-          </wp:inline>
-        </w:drawing>
-      </w:r>
-    </w:p>
-    <w:p>
-      <w:r>
-        <w:rPr>
-          <w:rFonts w:cs="Times New Roman"/>
-          <w:b/>
-          <w:sz w:val="36"/>
-          <w:szCs w:val="24"/>
-        </w:rPr>
-        <w:br w:type="page"/>
-      </w:r>
     </w:p>
     <w:p>
       <w:pPr>
         <w:pStyle w:val="KHeading1"/>
       </w:pPr>
-      <w:bookmarkStart w:id="66" w:name="_Toc275025939"/>
-      <w:bookmarkStart w:id="67" w:name="_Toc283492073"/>
       <w:r>
         <w:lastRenderedPageBreak/>
         <w:t>User Effort Estimation</w:t>
       </w:r>
+      <w:bookmarkEnd w:id="64"/>
+      <w:bookmarkEnd w:id="65"/>
+    </w:p>
+    <w:p>
+      <w:pPr>
+        <w:pStyle w:val="KHeading2"/>
+      </w:pPr>
+      <w:bookmarkStart w:id="66" w:name="_Toc275025940"/>
+      <w:bookmarkStart w:id="67" w:name="_Toc283492074"/>
+      <w:r>
+        <w:t>Search for Patient</w:t>
+      </w:r>
       <w:bookmarkEnd w:id="66"/>
       <w:bookmarkEnd w:id="67"/>
-    </w:p>
-    <w:p>
-      <w:pPr>
-        <w:pStyle w:val="KHeading2"/>
-      </w:pPr>
-      <w:bookmarkStart w:id="68" w:name="_Toc275025940"/>
-      <w:bookmarkStart w:id="69" w:name="_Toc283492074"/>
-      <w:r>
-        <w:t>Search for Patient</w:t>
-      </w:r>
-      <w:bookmarkEnd w:id="68"/>
-      <w:bookmarkEnd w:id="69"/>
     </w:p>
     <w:p>
       <w:pPr>
@@ -17120,13 +16786,13 @@
       <w:pPr>
         <w:pStyle w:val="KHeading2"/>
       </w:pPr>
-      <w:bookmarkStart w:id="70" w:name="_Toc275025941"/>
-      <w:bookmarkStart w:id="71" w:name="_Toc283492075"/>
+      <w:bookmarkStart w:id="68" w:name="_Toc275025941"/>
+      <w:bookmarkStart w:id="69" w:name="_Toc283492075"/>
       <w:r>
         <w:t>Add Patient to System</w:t>
       </w:r>
-      <w:bookmarkEnd w:id="70"/>
-      <w:bookmarkEnd w:id="71"/>
+      <w:bookmarkEnd w:id="68"/>
+      <w:bookmarkEnd w:id="69"/>
     </w:p>
     <w:p>
       <w:pPr>
@@ -17514,14 +17180,14 @@
       <w:pPr>
         <w:pStyle w:val="KHeading2"/>
       </w:pPr>
-      <w:bookmarkStart w:id="72" w:name="_Toc275025942"/>
-      <w:bookmarkStart w:id="73" w:name="_Toc283492076"/>
+      <w:bookmarkStart w:id="70" w:name="_Toc275025942"/>
+      <w:bookmarkStart w:id="71" w:name="_Toc283492076"/>
       <w:r>
         <w:lastRenderedPageBreak/>
         <w:t>Take Vitals</w:t>
       </w:r>
-      <w:bookmarkEnd w:id="72"/>
-      <w:bookmarkEnd w:id="73"/>
+      <w:bookmarkEnd w:id="70"/>
+      <w:bookmarkEnd w:id="71"/>
     </w:p>
     <w:p>
       <w:pPr>
@@ -17849,13 +17515,13 @@
       <w:pPr>
         <w:pStyle w:val="KHeading2"/>
       </w:pPr>
-      <w:bookmarkStart w:id="74" w:name="_Toc275025943"/>
-      <w:bookmarkStart w:id="75" w:name="_Toc283492077"/>
+      <w:bookmarkStart w:id="72" w:name="_Toc275025943"/>
+      <w:bookmarkStart w:id="73" w:name="_Toc283492077"/>
       <w:r>
         <w:t>Bill a Patient</w:t>
       </w:r>
-      <w:bookmarkEnd w:id="74"/>
-      <w:bookmarkEnd w:id="75"/>
+      <w:bookmarkEnd w:id="72"/>
+      <w:bookmarkEnd w:id="73"/>
     </w:p>
     <w:p>
       <w:pPr>
@@ -18097,13 +17763,13 @@
       <w:pPr>
         <w:pStyle w:val="KHeading2"/>
       </w:pPr>
-      <w:bookmarkStart w:id="76" w:name="_Toc275025944"/>
-      <w:bookmarkStart w:id="77" w:name="_Toc283492078"/>
+      <w:bookmarkStart w:id="74" w:name="_Toc275025944"/>
+      <w:bookmarkStart w:id="75" w:name="_Toc283492078"/>
       <w:r>
         <w:t>Select Patient to See</w:t>
       </w:r>
-      <w:bookmarkEnd w:id="76"/>
-      <w:bookmarkEnd w:id="77"/>
+      <w:bookmarkEnd w:id="74"/>
+      <w:bookmarkEnd w:id="75"/>
     </w:p>
     <w:p>
       <w:pPr>
@@ -18355,14 +18021,14 @@
       <w:pPr>
         <w:pStyle w:val="KHeading2"/>
       </w:pPr>
-      <w:bookmarkStart w:id="78" w:name="_Toc275025945"/>
-      <w:bookmarkStart w:id="79" w:name="_Toc283492079"/>
+      <w:bookmarkStart w:id="76" w:name="_Toc275025945"/>
+      <w:bookmarkStart w:id="77" w:name="_Toc283492079"/>
       <w:r>
         <w:lastRenderedPageBreak/>
         <w:t>Add a Patient Record</w:t>
       </w:r>
-      <w:bookmarkEnd w:id="78"/>
-      <w:bookmarkEnd w:id="79"/>
+      <w:bookmarkEnd w:id="76"/>
+      <w:bookmarkEnd w:id="77"/>
     </w:p>
     <w:p>
       <w:pPr>
@@ -18646,13 +18312,13 @@
       <w:pPr>
         <w:pStyle w:val="KHeading2"/>
       </w:pPr>
-      <w:bookmarkStart w:id="80" w:name="_Toc275025946"/>
-      <w:bookmarkStart w:id="81" w:name="_Toc283492080"/>
+      <w:bookmarkStart w:id="78" w:name="_Toc275025946"/>
+      <w:bookmarkStart w:id="79" w:name="_Toc283492080"/>
       <w:r>
         <w:t>View/Make Diagnosis</w:t>
       </w:r>
-      <w:bookmarkEnd w:id="80"/>
-      <w:bookmarkEnd w:id="81"/>
+      <w:bookmarkEnd w:id="78"/>
+      <w:bookmarkEnd w:id="79"/>
     </w:p>
     <w:p>
       <w:pPr>
@@ -18869,13 +18535,13 @@
       <w:pPr>
         <w:pStyle w:val="KHeading2"/>
       </w:pPr>
-      <w:bookmarkStart w:id="82" w:name="_Toc275025947"/>
-      <w:bookmarkStart w:id="83" w:name="_Toc283492081"/>
+      <w:bookmarkStart w:id="80" w:name="_Toc275025947"/>
+      <w:bookmarkStart w:id="81" w:name="_Toc283492081"/>
       <w:r>
         <w:t>Prescribe Medicine</w:t>
       </w:r>
-      <w:bookmarkEnd w:id="82"/>
-      <w:bookmarkEnd w:id="83"/>
+      <w:bookmarkEnd w:id="80"/>
+      <w:bookmarkEnd w:id="81"/>
     </w:p>
     <w:p>
       <w:pPr>
@@ -19131,8 +18797,8 @@
       </w:pPr>
     </w:p>
     <w:sectPr>
-      <w:footerReference w:type="default" r:id="rId69"/>
-      <w:footerReference w:type="first" r:id="rId70"/>
+      <w:footerReference w:type="default" r:id="rId65"/>
+      <w:footerReference w:type="first" r:id="rId66"/>
       <w:pgSz w:w="12240" w:h="15840" w:code="1"/>
       <w:pgMar w:top="1440" w:right="1440" w:bottom="1440" w:left="1440" w:header="720" w:footer="720" w:gutter="0"/>
       <w:pgNumType w:start="0"/>
@@ -19219,7 +18885,7 @@
             <w:noProof/>
             <w:szCs w:val="24"/>
           </w:rPr>
-          <w:t>22</w:t>
+          <w:t>39</w:t>
         </w:r>
         <w:r>
           <w:rPr>
@@ -23989,7 +23655,7 @@
 </file>
 
 <file path=customXml/itemProps1.xml><?xml version="1.0" encoding="utf-8"?>
-<ds:datastoreItem xmlns:ds="http://schemas.openxmlformats.org/officeDocument/2006/customXml" ds:itemID="{251FD0E5-6616-4141-B789-F398D9D6F359}">
+<ds:datastoreItem xmlns:ds="http://schemas.openxmlformats.org/officeDocument/2006/customXml" ds:itemID="{09724CE0-FB60-4EB4-A003-1F702219B759}">
   <ds:schemaRefs>
     <ds:schemaRef ds:uri="http://schemas.openxmlformats.org/officeDocument/2006/bibliography"/>
   </ds:schemaRefs>

</xml_diff>

<commit_message>
Just making all the documents consistent.
</commit_message>
<xml_diff>
--- a/doc/OpenEHS - SSRS.docx
+++ b/doc/OpenEHS - SSRS.docx
@@ -30,19 +30,59 @@
           <w:szCs w:val="36"/>
         </w:rPr>
       </w:pPr>
-      <w:proofErr w:type="spellStart"/>
-      <w:r>
-        <w:rPr>
-          <w:rStyle w:val="KTitleChar"/>
-        </w:rPr>
-        <w:t>OpenEHS</w:t>
-      </w:r>
-      <w:proofErr w:type="spellEnd"/>
-      <w:r>
-        <w:rPr>
+      <w:r>
+        <w:rPr>
+          <w:noProof/>
           <w:sz w:val="56"/>
           <w:szCs w:val="56"/>
         </w:rPr>
+        <w:drawing>
+          <wp:inline distT="0" distB="0" distL="0" distR="0">
+            <wp:extent cx="4467225" cy="933450"/>
+            <wp:effectExtent l="0" t="0" r="0" b="0"/>
+            <wp:docPr id="1" name="Picture 1"/>
+            <wp:cNvGraphicFramePr>
+              <a:graphicFrameLocks xmlns:a="http://schemas.openxmlformats.org/drawingml/2006/main" noChangeAspect="1"/>
+            </wp:cNvGraphicFramePr>
+            <a:graphic xmlns:a="http://schemas.openxmlformats.org/drawingml/2006/main">
+              <a:graphicData uri="http://schemas.openxmlformats.org/drawingml/2006/picture">
+                <pic:pic xmlns:pic="http://schemas.openxmlformats.org/drawingml/2006/picture">
+                  <pic:nvPicPr>
+                    <pic:cNvPr id="0" name="OpenEHS - Logo.png"/>
+                    <pic:cNvPicPr/>
+                  </pic:nvPicPr>
+                  <pic:blipFill>
+                    <a:blip r:embed="rId9">
+                      <a:extLst>
+                        <a:ext uri="{28A0092B-C50C-407E-A947-70E740481C1C}">
+                          <a14:useLocalDpi xmlns:a14="http://schemas.microsoft.com/office/drawing/2010/main" val="0"/>
+                        </a:ext>
+                      </a:extLst>
+                    </a:blip>
+                    <a:stretch>
+                      <a:fillRect/>
+                    </a:stretch>
+                  </pic:blipFill>
+                  <pic:spPr>
+                    <a:xfrm>
+                      <a:off x="0" y="0"/>
+                      <a:ext cx="4467225" cy="933450"/>
+                    </a:xfrm>
+                    <a:prstGeom prst="rect">
+                      <a:avLst/>
+                    </a:prstGeom>
+                  </pic:spPr>
+                </pic:pic>
+              </a:graphicData>
+            </a:graphic>
+          </wp:inline>
+        </w:drawing>
+      </w:r>
+      <w:r>
+        <w:rPr>
+          <w:sz w:val="56"/>
+          <w:szCs w:val="56"/>
+        </w:rPr>
         <w:br/>
       </w:r>
       <w:r>
@@ -52,14 +92,6 @@
         </w:rPr>
         <w:t>Systems and Software Requirements Specification</w:t>
       </w:r>
-    </w:p>
-    <w:p>
-      <w:pPr>
-        <w:rPr>
-          <w:sz w:val="36"/>
-          <w:szCs w:val="36"/>
-        </w:rPr>
-      </w:pPr>
     </w:p>
     <w:p>
       <w:pPr>
@@ -4478,6 +4510,7 @@
     <w:p>
       <w:pPr>
         <w:pStyle w:val="KNormal"/>
+        <w:ind w:firstLine="720"/>
       </w:pPr>
       <w:r>
         <w:t>The Martin Luther King Memorial Clinic is a small medical practice located in Ghana, Africa</w:t>
@@ -4516,6 +4549,7 @@
     <w:p>
       <w:pPr>
         <w:pStyle w:val="KNormal"/>
+        <w:ind w:firstLine="720"/>
       </w:pPr>
       <w:r>
         <w:t xml:space="preserve">In both cases the current system leads to many inefficiencies and errors. In many cases this affects the quality of patient care that both facilities are able to offer. </w:t>
@@ -4563,7 +4597,10 @@
     <w:p>
       <w:pPr>
         <w:pStyle w:val="KNormal"/>
-      </w:pPr>
+        <w:ind w:firstLine="720"/>
+      </w:pPr>
+      <w:bookmarkStart w:id="5" w:name="_GoBack"/>
+      <w:bookmarkEnd w:id="5"/>
       <w:r>
         <w:t xml:space="preserve">In order to accommodate the transition that must take place from a paper record to an EHS, there are two parts of the proposed system—1. </w:t>
       </w:r>
@@ -4625,7 +4662,7 @@
           <w:szCs w:val="36"/>
         </w:rPr>
       </w:pPr>
-      <w:bookmarkStart w:id="5" w:name="_Toc275025903"/>
+      <w:bookmarkStart w:id="6" w:name="_Toc275025903"/>
       <w:r>
         <w:br w:type="page"/>
       </w:r>
@@ -4634,25 +4671,25 @@
       <w:pPr>
         <w:pStyle w:val="KHeading1"/>
       </w:pPr>
-      <w:bookmarkStart w:id="6" w:name="_Toc283492035"/>
+      <w:bookmarkStart w:id="7" w:name="_Toc283492035"/>
       <w:r>
         <w:lastRenderedPageBreak/>
         <w:t>System Requirements Specification</w:t>
       </w:r>
-      <w:bookmarkEnd w:id="5"/>
       <w:bookmarkEnd w:id="6"/>
+      <w:bookmarkEnd w:id="7"/>
     </w:p>
     <w:p>
       <w:pPr>
         <w:pStyle w:val="KHeading2"/>
       </w:pPr>
-      <w:bookmarkStart w:id="7" w:name="_Toc275025904"/>
-      <w:bookmarkStart w:id="8" w:name="_Toc283492036"/>
+      <w:bookmarkStart w:id="8" w:name="_Toc275025904"/>
+      <w:bookmarkStart w:id="9" w:name="_Toc283492036"/>
       <w:r>
         <w:t>Functional Requirements</w:t>
       </w:r>
-      <w:bookmarkEnd w:id="7"/>
       <w:bookmarkEnd w:id="8"/>
+      <w:bookmarkEnd w:id="9"/>
     </w:p>
     <w:p>
       <w:pPr>
@@ -5528,16 +5565,16 @@
           <w:rFonts w:eastAsia="Times New Roman"/>
         </w:rPr>
       </w:pPr>
-      <w:bookmarkStart w:id="9" w:name="_Toc275025905"/>
-      <w:bookmarkStart w:id="10" w:name="_Toc283492037"/>
+      <w:bookmarkStart w:id="10" w:name="_Toc275025905"/>
+      <w:bookmarkStart w:id="11" w:name="_Toc283492037"/>
       <w:r>
         <w:rPr>
           <w:rFonts w:eastAsia="Times New Roman"/>
         </w:rPr>
         <w:t>Non-Functional Requirements</w:t>
       </w:r>
-      <w:bookmarkEnd w:id="9"/>
       <w:bookmarkEnd w:id="10"/>
+      <w:bookmarkEnd w:id="11"/>
     </w:p>
     <w:p>
       <w:pPr>
@@ -5992,7 +6029,7 @@
           <w:szCs w:val="24"/>
         </w:rPr>
       </w:pPr>
-      <w:bookmarkStart w:id="11" w:name="_Toc275025906"/>
+      <w:bookmarkStart w:id="12" w:name="_Toc275025906"/>
       <w:r>
         <w:rPr>
           <w:rFonts w:cs="Times New Roman"/>
@@ -6327,7 +6364,7 @@
           <w:rFonts w:eastAsia="Times New Roman"/>
         </w:rPr>
       </w:pPr>
-      <w:bookmarkStart w:id="12" w:name="_Toc283492038"/>
+      <w:bookmarkStart w:id="13" w:name="_Toc283492038"/>
       <w:r>
         <w:rPr>
           <w:rFonts w:eastAsia="Times New Roman"/>
@@ -6335,8 +6372,8 @@
         <w:lastRenderedPageBreak/>
         <w:t>System Architecture</w:t>
       </w:r>
-      <w:bookmarkEnd w:id="11"/>
       <w:bookmarkEnd w:id="12"/>
+      <w:bookmarkEnd w:id="13"/>
     </w:p>
     <w:p>
       <w:pPr>
@@ -6364,9 +6401,9 @@
             <o:lock v:ext="edit" aspectratio="t"/>
           </v:shapetype>
           <v:shape id="_x0000_i1025" type="#_x0000_t75" style="width:468pt;height:474pt" o:ole="">
-            <v:imagedata r:id="rId9" o:title=""/>
+            <v:imagedata r:id="rId10" o:title=""/>
           </v:shape>
-          <o:OLEObject Type="Embed" ProgID="Visio.Drawing.11" ShapeID="_x0000_i1025" DrawAspect="Content" ObjectID="_1357248692" r:id="rId10"/>
+          <o:OLEObject Type="Embed" ProgID="Visio.Drawing.11" ShapeID="_x0000_i1025" DrawAspect="Content" ObjectID="_1357281216" r:id="rId11"/>
         </w:object>
       </w:r>
     </w:p>
@@ -6387,12 +6424,12 @@
       <w:pPr>
         <w:pStyle w:val="KHeading1"/>
       </w:pPr>
-      <w:bookmarkStart w:id="13" w:name="_Toc283492039"/>
+      <w:bookmarkStart w:id="14" w:name="_Toc283492039"/>
       <w:r>
         <w:lastRenderedPageBreak/>
         <w:t>Use Cases</w:t>
       </w:r>
-      <w:bookmarkEnd w:id="13"/>
+      <w:bookmarkEnd w:id="14"/>
     </w:p>
     <w:p>
       <w:pPr>
@@ -6401,7 +6438,7 @@
           <w:rStyle w:val="KHeading2Char"/>
         </w:rPr>
       </w:pPr>
-      <w:bookmarkStart w:id="14" w:name="_Toc283492040"/>
+      <w:bookmarkStart w:id="15" w:name="_Toc283492040"/>
       <w:r>
         <w:rPr>
           <w:rStyle w:val="KHeading2Char"/>
@@ -6427,7 +6464,7 @@
         </w:rPr>
         <w:t>Card</w:t>
       </w:r>
-      <w:bookmarkEnd w:id="14"/>
+      <w:bookmarkEnd w:id="15"/>
       <w:proofErr w:type="gramEnd"/>
     </w:p>
     <w:p>
@@ -6455,9 +6492,9 @@
       <w:r>
         <w:object w:dxaOrig="6596" w:dyaOrig="4428">
           <v:shape id="_x0000_i1026" type="#_x0000_t75" style="width:330pt;height:221.25pt" o:ole="">
-            <v:imagedata r:id="rId11" o:title=""/>
+            <v:imagedata r:id="rId12" o:title=""/>
           </v:shape>
-          <o:OLEObject Type="Embed" ProgID="Visio.Drawing.11" ShapeID="_x0000_i1026" DrawAspect="Content" ObjectID="_1357248693" r:id="rId12"/>
+          <o:OLEObject Type="Embed" ProgID="Visio.Drawing.11" ShapeID="_x0000_i1026" DrawAspect="Content" ObjectID="_1357281217" r:id="rId13"/>
         </w:object>
       </w:r>
     </w:p>
@@ -6881,7 +6918,7 @@
           <w:rStyle w:val="KHeading2Char"/>
         </w:rPr>
       </w:pPr>
-      <w:bookmarkStart w:id="15" w:name="_Toc283492041"/>
+      <w:bookmarkStart w:id="16" w:name="_Toc283492041"/>
       <w:r>
         <w:rPr>
           <w:rStyle w:val="KHeading2Char"/>
@@ -6900,7 +6937,7 @@
         </w:rPr>
         <w:t xml:space="preserve"> - Generate Physical Patient Record</w:t>
       </w:r>
-      <w:bookmarkEnd w:id="15"/>
+      <w:bookmarkEnd w:id="16"/>
     </w:p>
     <w:p>
       <w:pPr>
@@ -6918,9 +6955,9 @@
       <w:r>
         <w:object w:dxaOrig="9030" w:dyaOrig="4428">
           <v:shape id="_x0000_i1027" type="#_x0000_t75" style="width:451.5pt;height:221.25pt" o:ole="">
-            <v:imagedata r:id="rId13" o:title=""/>
+            <v:imagedata r:id="rId14" o:title=""/>
           </v:shape>
-          <o:OLEObject Type="Embed" ProgID="Visio.Drawing.11" ShapeID="_x0000_i1027" DrawAspect="Content" ObjectID="_1357248694" r:id="rId14"/>
+          <o:OLEObject Type="Embed" ProgID="Visio.Drawing.11" ShapeID="_x0000_i1027" DrawAspect="Content" ObjectID="_1357281218" r:id="rId15"/>
         </w:object>
       </w:r>
     </w:p>
@@ -7356,14 +7393,14 @@
           <w:szCs w:val="28"/>
         </w:rPr>
       </w:pPr>
-      <w:bookmarkStart w:id="16" w:name="_Toc283492042"/>
+      <w:bookmarkStart w:id="17" w:name="_Toc283492042"/>
       <w:r>
         <w:rPr>
           <w:rStyle w:val="KHeading2Char"/>
         </w:rPr>
         <w:t>UC-03 - Maintain Patient</w:t>
       </w:r>
-      <w:bookmarkEnd w:id="16"/>
+      <w:bookmarkEnd w:id="17"/>
     </w:p>
     <w:p>
       <w:pPr>
@@ -7381,9 +7418,9 @@
       <w:r>
         <w:object w:dxaOrig="8900" w:dyaOrig="4428">
           <v:shape id="_x0000_i1028" type="#_x0000_t75" style="width:444.75pt;height:221.25pt" o:ole="">
-            <v:imagedata r:id="rId15" o:title=""/>
+            <v:imagedata r:id="rId16" o:title=""/>
           </v:shape>
-          <o:OLEObject Type="Embed" ProgID="Visio.Drawing.11" ShapeID="_x0000_i1028" DrawAspect="Content" ObjectID="_1357248695" r:id="rId16"/>
+          <o:OLEObject Type="Embed" ProgID="Visio.Drawing.11" ShapeID="_x0000_i1028" DrawAspect="Content" ObjectID="_1357281219" r:id="rId17"/>
         </w:object>
       </w:r>
     </w:p>
@@ -8018,7 +8055,7 @@
           <w:rStyle w:val="KHeading2Char"/>
         </w:rPr>
       </w:pPr>
-      <w:bookmarkStart w:id="17" w:name="_Toc283492043"/>
+      <w:bookmarkStart w:id="18" w:name="_Toc283492043"/>
       <w:r>
         <w:rPr>
           <w:rStyle w:val="KHeading2Char"/>
@@ -8067,7 +8104,7 @@
         </w:rPr>
         <w:t>s</w:t>
       </w:r>
-      <w:bookmarkEnd w:id="17"/>
+      <w:bookmarkEnd w:id="18"/>
     </w:p>
     <w:p>
       <w:pPr>
@@ -8085,9 +8122,9 @@
       <w:r>
         <w:object w:dxaOrig="8900" w:dyaOrig="4428">
           <v:shape id="_x0000_i1029" type="#_x0000_t75" style="width:444.75pt;height:221.25pt" o:ole="">
-            <v:imagedata r:id="rId17" o:title=""/>
+            <v:imagedata r:id="rId18" o:title=""/>
           </v:shape>
-          <o:OLEObject Type="Embed" ProgID="Visio.Drawing.11" ShapeID="_x0000_i1029" DrawAspect="Content" ObjectID="_1357248696" r:id="rId18"/>
+          <o:OLEObject Type="Embed" ProgID="Visio.Drawing.11" ShapeID="_x0000_i1029" DrawAspect="Content" ObjectID="_1357281220" r:id="rId19"/>
         </w:object>
       </w:r>
     </w:p>
@@ -8584,7 +8621,7 @@
           <w:szCs w:val="28"/>
         </w:rPr>
       </w:pPr>
-      <w:bookmarkStart w:id="18" w:name="_Toc283492044"/>
+      <w:bookmarkStart w:id="19" w:name="_Toc283492044"/>
       <w:r>
         <w:rPr>
           <w:rStyle w:val="KHeading2Char"/>
@@ -8598,7 +8635,7 @@
         </w:rPr>
         <w:t xml:space="preserve"> - Admit Patient</w:t>
       </w:r>
-      <w:bookmarkEnd w:id="18"/>
+      <w:bookmarkEnd w:id="19"/>
     </w:p>
     <w:p>
       <w:pPr>
@@ -8616,9 +8653,9 @@
       <w:r>
         <w:object w:dxaOrig="6596" w:dyaOrig="4428">
           <v:shape id="_x0000_i1030" type="#_x0000_t75" style="width:330pt;height:221.25pt" o:ole="">
-            <v:imagedata r:id="rId19" o:title=""/>
+            <v:imagedata r:id="rId20" o:title=""/>
           </v:shape>
-          <o:OLEObject Type="Embed" ProgID="Visio.Drawing.11" ShapeID="_x0000_i1030" DrawAspect="Content" ObjectID="_1357248697" r:id="rId20"/>
+          <o:OLEObject Type="Embed" ProgID="Visio.Drawing.11" ShapeID="_x0000_i1030" DrawAspect="Content" ObjectID="_1357281221" r:id="rId21"/>
         </w:object>
       </w:r>
     </w:p>
@@ -9127,7 +9164,7 @@
       <w:pPr>
         <w:spacing w:after="240"/>
       </w:pPr>
-      <w:bookmarkStart w:id="19" w:name="_Toc283492045"/>
+      <w:bookmarkStart w:id="20" w:name="_Toc283492045"/>
       <w:r>
         <w:rPr>
           <w:rStyle w:val="KHeading2Char"/>
@@ -9147,7 +9184,7 @@
         </w:rPr>
         <w:t xml:space="preserve"> - Discharge Patient</w:t>
       </w:r>
-      <w:bookmarkEnd w:id="19"/>
+      <w:bookmarkEnd w:id="20"/>
     </w:p>
     <w:p>
       <w:pPr>
@@ -9165,9 +9202,9 @@
       <w:r>
         <w:object w:dxaOrig="7651" w:dyaOrig="4428">
           <v:shape id="_x0000_i1031" type="#_x0000_t75" style="width:382.5pt;height:221.25pt" o:ole="">
-            <v:imagedata r:id="rId21" o:title=""/>
+            <v:imagedata r:id="rId22" o:title=""/>
           </v:shape>
-          <o:OLEObject Type="Embed" ProgID="Visio.Drawing.11" ShapeID="_x0000_i1031" DrawAspect="Content" ObjectID="_1357248698" r:id="rId22"/>
+          <o:OLEObject Type="Embed" ProgID="Visio.Drawing.11" ShapeID="_x0000_i1031" DrawAspect="Content" ObjectID="_1357281222" r:id="rId23"/>
         </w:object>
       </w:r>
     </w:p>
@@ -9591,7 +9628,7 @@
       </w:r>
     </w:p>
     <w:p>
-      <w:bookmarkStart w:id="20" w:name="_Toc283492046"/>
+      <w:bookmarkStart w:id="21" w:name="_Toc283492046"/>
       <w:r>
         <w:rPr>
           <w:rStyle w:val="KHeading2Char"/>
@@ -9611,7 +9648,7 @@
         </w:rPr>
         <w:t xml:space="preserve"> - Record Patient Vitals</w:t>
       </w:r>
-      <w:bookmarkEnd w:id="20"/>
+      <w:bookmarkEnd w:id="21"/>
     </w:p>
     <w:p>
       <w:pPr>
@@ -9629,9 +9666,9 @@
       <w:r>
         <w:object w:dxaOrig="7651" w:dyaOrig="4428">
           <v:shape id="_x0000_i1032" type="#_x0000_t75" style="width:382.5pt;height:221.25pt" o:ole="">
-            <v:imagedata r:id="rId23" o:title=""/>
+            <v:imagedata r:id="rId24" o:title=""/>
           </v:shape>
-          <o:OLEObject Type="Embed" ProgID="Visio.Drawing.11" ShapeID="_x0000_i1032" DrawAspect="Content" ObjectID="_1357248699" r:id="rId24"/>
+          <o:OLEObject Type="Embed" ProgID="Visio.Drawing.11" ShapeID="_x0000_i1032" DrawAspect="Content" ObjectID="_1357281223" r:id="rId25"/>
         </w:object>
       </w:r>
     </w:p>
@@ -10049,7 +10086,7 @@
       </w:r>
     </w:p>
     <w:p>
-      <w:bookmarkStart w:id="21" w:name="_Toc283492047"/>
+      <w:bookmarkStart w:id="22" w:name="_Toc283492047"/>
       <w:r>
         <w:rPr>
           <w:rStyle w:val="KHeading2Char"/>
@@ -10075,7 +10112,7 @@
         </w:rPr>
         <w:t xml:space="preserve"> - Create New Encounter</w:t>
       </w:r>
-      <w:bookmarkEnd w:id="21"/>
+      <w:bookmarkEnd w:id="22"/>
     </w:p>
     <w:p>
       <w:pPr>
@@ -10093,9 +10130,9 @@
       <w:r>
         <w:object w:dxaOrig="6494" w:dyaOrig="4428">
           <v:shape id="_x0000_i1033" type="#_x0000_t75" style="width:324.75pt;height:221.25pt" o:ole="">
-            <v:imagedata r:id="rId25" o:title=""/>
+            <v:imagedata r:id="rId26" o:title=""/>
           </v:shape>
-          <o:OLEObject Type="Embed" ProgID="Visio.Drawing.11" ShapeID="_x0000_i1033" DrawAspect="Content" ObjectID="_1357248700" r:id="rId26"/>
+          <o:OLEObject Type="Embed" ProgID="Visio.Drawing.11" ShapeID="_x0000_i1033" DrawAspect="Content" ObjectID="_1357281224" r:id="rId27"/>
         </w:object>
       </w:r>
     </w:p>
@@ -10531,7 +10568,7 @@
       </w:pPr>
     </w:p>
     <w:p>
-      <w:bookmarkStart w:id="22" w:name="_Toc283492048"/>
+      <w:bookmarkStart w:id="23" w:name="_Toc283492048"/>
       <w:r>
         <w:rPr>
           <w:rStyle w:val="KHeading2Char"/>
@@ -10550,7 +10587,7 @@
         </w:rPr>
         <w:t xml:space="preserve"> - Add Notes to Patient Record</w:t>
       </w:r>
-      <w:bookmarkEnd w:id="22"/>
+      <w:bookmarkEnd w:id="23"/>
     </w:p>
     <w:p>
       <w:pPr>
@@ -10568,9 +10605,9 @@
       <w:r>
         <w:object w:dxaOrig="7536" w:dyaOrig="4428">
           <v:shape id="_x0000_i1034" type="#_x0000_t75" style="width:376.5pt;height:221.25pt" o:ole="">
-            <v:imagedata r:id="rId27" o:title=""/>
+            <v:imagedata r:id="rId28" o:title=""/>
           </v:shape>
-          <o:OLEObject Type="Embed" ProgID="Visio.Drawing.11" ShapeID="_x0000_i1034" DrawAspect="Content" ObjectID="_1357248701" r:id="rId28"/>
+          <o:OLEObject Type="Embed" ProgID="Visio.Drawing.11" ShapeID="_x0000_i1034" DrawAspect="Content" ObjectID="_1357281225" r:id="rId29"/>
         </w:object>
       </w:r>
     </w:p>
@@ -10991,7 +11028,7 @@
       <w:pPr>
         <w:spacing w:after="240"/>
       </w:pPr>
-      <w:bookmarkStart w:id="23" w:name="_Toc283492049"/>
+      <w:bookmarkStart w:id="24" w:name="_Toc283492049"/>
       <w:r>
         <w:rPr>
           <w:rStyle w:val="KHeading2Char"/>
@@ -11010,7 +11047,7 @@
         </w:rPr>
         <w:t xml:space="preserve"> - View Patient History</w:t>
       </w:r>
-      <w:bookmarkEnd w:id="23"/>
+      <w:bookmarkEnd w:id="24"/>
     </w:p>
     <w:p>
       <w:pPr>
@@ -11028,9 +11065,9 @@
       <w:r>
         <w:object w:dxaOrig="7651" w:dyaOrig="4428">
           <v:shape id="_x0000_i1035" type="#_x0000_t75" style="width:382.5pt;height:221.25pt" o:ole="">
-            <v:imagedata r:id="rId29" o:title=""/>
+            <v:imagedata r:id="rId30" o:title=""/>
           </v:shape>
-          <o:OLEObject Type="Embed" ProgID="Visio.Drawing.11" ShapeID="_x0000_i1035" DrawAspect="Content" ObjectID="_1357248702" r:id="rId30"/>
+          <o:OLEObject Type="Embed" ProgID="Visio.Drawing.11" ShapeID="_x0000_i1035" DrawAspect="Content" ObjectID="_1357281226" r:id="rId31"/>
         </w:object>
       </w:r>
     </w:p>
@@ -11482,7 +11519,7 @@
       </w:pPr>
     </w:p>
     <w:p>
-      <w:bookmarkStart w:id="24" w:name="_Toc283492050"/>
+      <w:bookmarkStart w:id="25" w:name="_Toc283492050"/>
       <w:r>
         <w:rPr>
           <w:rStyle w:val="KHeading2Char"/>
@@ -11507,7 +11544,7 @@
         </w:rPr>
         <w:t xml:space="preserve"> Patient Allergy</w:t>
       </w:r>
-      <w:bookmarkEnd w:id="24"/>
+      <w:bookmarkEnd w:id="25"/>
     </w:p>
     <w:p>
       <w:pPr>
@@ -11537,9 +11574,9 @@
       <w:r>
         <w:object w:dxaOrig="9015" w:dyaOrig="4428">
           <v:shape id="_x0000_i1036" type="#_x0000_t75" style="width:450.75pt;height:221.25pt" o:ole="">
-            <v:imagedata r:id="rId31" o:title=""/>
+            <v:imagedata r:id="rId32" o:title=""/>
           </v:shape>
-          <o:OLEObject Type="Embed" ProgID="Visio.Drawing.11" ShapeID="_x0000_i1036" DrawAspect="Content" ObjectID="_1357248703" r:id="rId32"/>
+          <o:OLEObject Type="Embed" ProgID="Visio.Drawing.11" ShapeID="_x0000_i1036" DrawAspect="Content" ObjectID="_1357281227" r:id="rId33"/>
         </w:object>
       </w:r>
     </w:p>
@@ -12007,7 +12044,7 @@
           <w:szCs w:val="28"/>
         </w:rPr>
       </w:pPr>
-      <w:bookmarkStart w:id="25" w:name="_Toc283492051"/>
+      <w:bookmarkStart w:id="26" w:name="_Toc283492051"/>
       <w:r>
         <w:rPr>
           <w:rStyle w:val="KHeading2Char"/>
@@ -12044,7 +12081,7 @@
         </w:rPr>
         <w:t>Invoice Product/Service</w:t>
       </w:r>
-      <w:bookmarkEnd w:id="25"/>
+      <w:bookmarkEnd w:id="26"/>
     </w:p>
     <w:p>
       <w:pPr>
@@ -12067,9 +12104,9 @@
       <w:r>
         <w:object w:dxaOrig="8761" w:dyaOrig="4428">
           <v:shape id="_x0000_i1037" type="#_x0000_t75" style="width:438pt;height:221.25pt" o:ole="">
-            <v:imagedata r:id="rId33" o:title=""/>
+            <v:imagedata r:id="rId34" o:title=""/>
           </v:shape>
-          <o:OLEObject Type="Embed" ProgID="Visio.Drawing.11" ShapeID="_x0000_i1037" DrawAspect="Content" ObjectID="_1357248704" r:id="rId34"/>
+          <o:OLEObject Type="Embed" ProgID="Visio.Drawing.11" ShapeID="_x0000_i1037" DrawAspect="Content" ObjectID="_1357281228" r:id="rId35"/>
         </w:object>
       </w:r>
     </w:p>
@@ -12547,7 +12584,7 @@
           <w:szCs w:val="28"/>
         </w:rPr>
       </w:pPr>
-      <w:bookmarkStart w:id="26" w:name="_Toc283492052"/>
+      <w:bookmarkStart w:id="27" w:name="_Toc283492052"/>
       <w:r>
         <w:rPr>
           <w:rStyle w:val="KHeading2Char"/>
@@ -12579,7 +12616,7 @@
         </w:rPr>
         <w:t>/Invoice</w:t>
       </w:r>
-      <w:bookmarkEnd w:id="26"/>
+      <w:bookmarkEnd w:id="27"/>
     </w:p>
     <w:p>
       <w:pPr>
@@ -12615,9 +12652,9 @@
       <w:r>
         <w:object w:dxaOrig="6342" w:dyaOrig="4428">
           <v:shape id="_x0000_i1038" type="#_x0000_t75" style="width:317.25pt;height:221.25pt" o:ole="">
-            <v:imagedata r:id="rId35" o:title=""/>
+            <v:imagedata r:id="rId36" o:title=""/>
           </v:shape>
-          <o:OLEObject Type="Embed" ProgID="Visio.Drawing.11" ShapeID="_x0000_i1038" DrawAspect="Content" ObjectID="_1357248705" r:id="rId36"/>
+          <o:OLEObject Type="Embed" ProgID="Visio.Drawing.11" ShapeID="_x0000_i1038" DrawAspect="Content" ObjectID="_1357281229" r:id="rId37"/>
         </w:object>
       </w:r>
     </w:p>
@@ -13050,7 +13087,7 @@
       </w:r>
     </w:p>
     <w:p>
-      <w:bookmarkStart w:id="27" w:name="_Toc283492053"/>
+      <w:bookmarkStart w:id="28" w:name="_Toc283492053"/>
       <w:r>
         <w:rPr>
           <w:rStyle w:val="KHeading2Char"/>
@@ -13070,7 +13107,7 @@
         </w:rPr>
         <w:t xml:space="preserve"> - Record Payment</w:t>
       </w:r>
-      <w:bookmarkEnd w:id="27"/>
+      <w:bookmarkEnd w:id="28"/>
     </w:p>
     <w:p>
       <w:pPr>
@@ -13094,9 +13131,9 @@
       <w:r>
         <w:object w:dxaOrig="6494" w:dyaOrig="4428">
           <v:shape id="_x0000_i1039" type="#_x0000_t75" style="width:324.75pt;height:221.25pt" o:ole="">
-            <v:imagedata r:id="rId37" o:title=""/>
+            <v:imagedata r:id="rId38" o:title=""/>
           </v:shape>
-          <o:OLEObject Type="Embed" ProgID="Visio.Drawing.11" ShapeID="_x0000_i1039" DrawAspect="Content" ObjectID="_1357248706" r:id="rId38"/>
+          <o:OLEObject Type="Embed" ProgID="Visio.Drawing.11" ShapeID="_x0000_i1039" DrawAspect="Content" ObjectID="_1357281230" r:id="rId39"/>
         </w:object>
       </w:r>
     </w:p>
@@ -13529,7 +13566,7 @@
       <w:pPr>
         <w:spacing w:after="240"/>
       </w:pPr>
-      <w:bookmarkStart w:id="28" w:name="_Toc283492054"/>
+      <w:bookmarkStart w:id="29" w:name="_Toc283492054"/>
       <w:r>
         <w:rPr>
           <w:rStyle w:val="KHeading2Char"/>
@@ -13555,7 +13592,7 @@
         </w:rPr>
         <w:t>Maintain Product/Service</w:t>
       </w:r>
-      <w:bookmarkEnd w:id="28"/>
+      <w:bookmarkEnd w:id="29"/>
     </w:p>
     <w:p>
       <w:pPr>
@@ -13573,9 +13610,9 @@
       <w:r>
         <w:object w:dxaOrig="6342" w:dyaOrig="4428">
           <v:shape id="_x0000_i1040" type="#_x0000_t75" style="width:317.25pt;height:221.25pt" o:ole="">
-            <v:imagedata r:id="rId39" o:title=""/>
+            <v:imagedata r:id="rId40" o:title=""/>
           </v:shape>
-          <o:OLEObject Type="Embed" ProgID="Visio.Drawing.11" ShapeID="_x0000_i1040" DrawAspect="Content" ObjectID="_1357248707" r:id="rId40"/>
+          <o:OLEObject Type="Embed" ProgID="Visio.Drawing.11" ShapeID="_x0000_i1040" DrawAspect="Content" ObjectID="_1357281231" r:id="rId41"/>
         </w:object>
       </w:r>
     </w:p>
@@ -14109,8 +14146,8 @@
           <w:rFonts w:eastAsia="Times New Roman"/>
         </w:rPr>
       </w:pPr>
-      <w:bookmarkStart w:id="29" w:name="_Toc275025921"/>
-      <w:bookmarkStart w:id="30" w:name="_Toc283492055"/>
+      <w:bookmarkStart w:id="30" w:name="_Toc275025921"/>
+      <w:bookmarkStart w:id="31" w:name="_Toc283492055"/>
       <w:r>
         <w:rPr>
           <w:rFonts w:eastAsia="Times New Roman"/>
@@ -14118,8 +14155,8 @@
         <w:lastRenderedPageBreak/>
         <w:t>System Models</w:t>
       </w:r>
-      <w:bookmarkEnd w:id="29"/>
       <w:bookmarkEnd w:id="30"/>
+      <w:bookmarkEnd w:id="31"/>
     </w:p>
     <w:p>
       <w:pPr>
@@ -14128,16 +14165,16 @@
           <w:rFonts w:eastAsia="Times New Roman"/>
         </w:rPr>
       </w:pPr>
-      <w:bookmarkStart w:id="31" w:name="_Toc275025922"/>
-      <w:bookmarkStart w:id="32" w:name="_Toc283492056"/>
+      <w:bookmarkStart w:id="32" w:name="_Toc275025922"/>
+      <w:bookmarkStart w:id="33" w:name="_Toc283492056"/>
       <w:r>
         <w:rPr>
           <w:rFonts w:eastAsia="Times New Roman"/>
         </w:rPr>
         <w:t>Registering a Patient</w:t>
       </w:r>
-      <w:bookmarkEnd w:id="31"/>
       <w:bookmarkEnd w:id="32"/>
+      <w:bookmarkEnd w:id="33"/>
     </w:p>
     <w:p>
       <w:pPr>
@@ -14147,9 +14184,9 @@
       <w:r>
         <w:object w:dxaOrig="6915" w:dyaOrig="12151">
           <v:shape id="_x0000_i1041" type="#_x0000_t75" style="width:332.25pt;height:585pt" o:ole="">
-            <v:imagedata r:id="rId41" o:title=""/>
+            <v:imagedata r:id="rId42" o:title=""/>
           </v:shape>
-          <o:OLEObject Type="Embed" ProgID="Visio.Drawing.11" ShapeID="_x0000_i1041" DrawAspect="Content" ObjectID="_1357248708" r:id="rId42"/>
+          <o:OLEObject Type="Embed" ProgID="Visio.Drawing.11" ShapeID="_x0000_i1041" DrawAspect="Content" ObjectID="_1357281232" r:id="rId43"/>
         </w:object>
       </w:r>
     </w:p>
@@ -14157,14 +14194,14 @@
       <w:pPr>
         <w:pStyle w:val="KHeading2"/>
       </w:pPr>
-      <w:bookmarkStart w:id="33" w:name="_Toc275025923"/>
-      <w:bookmarkStart w:id="34" w:name="_Toc283492057"/>
+      <w:bookmarkStart w:id="34" w:name="_Toc275025923"/>
+      <w:bookmarkStart w:id="35" w:name="_Toc283492057"/>
       <w:r>
         <w:lastRenderedPageBreak/>
         <w:t>Record Patient’s Vitals</w:t>
       </w:r>
-      <w:bookmarkEnd w:id="33"/>
       <w:bookmarkEnd w:id="34"/>
+      <w:bookmarkEnd w:id="35"/>
     </w:p>
     <w:p>
       <w:pPr>
@@ -14174,9 +14211,9 @@
       <w:r>
         <w:object w:dxaOrig="6895" w:dyaOrig="9559">
           <v:shape id="_x0000_i1042" type="#_x0000_t75" style="width:346.5pt;height:477.75pt" o:ole="">
-            <v:imagedata r:id="rId43" o:title=""/>
+            <v:imagedata r:id="rId44" o:title=""/>
           </v:shape>
-          <o:OLEObject Type="Embed" ProgID="Visio.Drawing.11" ShapeID="_x0000_i1042" DrawAspect="Content" ObjectID="_1357248709" r:id="rId44"/>
+          <o:OLEObject Type="Embed" ProgID="Visio.Drawing.11" ShapeID="_x0000_i1042" DrawAspect="Content" ObjectID="_1357281233" r:id="rId45"/>
         </w:object>
       </w:r>
     </w:p>
@@ -14209,14 +14246,14 @@
       <w:pPr>
         <w:pStyle w:val="KHeading2"/>
       </w:pPr>
-      <w:bookmarkStart w:id="35" w:name="_Toc275025924"/>
-      <w:bookmarkStart w:id="36" w:name="_Toc283492058"/>
+      <w:bookmarkStart w:id="36" w:name="_Toc275025924"/>
+      <w:bookmarkStart w:id="37" w:name="_Toc283492058"/>
       <w:r>
         <w:lastRenderedPageBreak/>
         <w:t>Visit with Physician</w:t>
       </w:r>
-      <w:bookmarkEnd w:id="35"/>
       <w:bookmarkEnd w:id="36"/>
+      <w:bookmarkEnd w:id="37"/>
     </w:p>
     <w:p>
       <w:pPr>
@@ -14229,9 +14266,9 @@
       <w:r>
         <w:object w:dxaOrig="6895" w:dyaOrig="13591">
           <v:shape id="_x0000_i1043" type="#_x0000_t75" style="width:307.5pt;height:609pt" o:ole="">
-            <v:imagedata r:id="rId45" o:title=""/>
+            <v:imagedata r:id="rId46" o:title=""/>
           </v:shape>
-          <o:OLEObject Type="Embed" ProgID="Visio.Drawing.11" ShapeID="_x0000_i1043" DrawAspect="Content" ObjectID="_1357248710" r:id="rId46"/>
+          <o:OLEObject Type="Embed" ProgID="Visio.Drawing.11" ShapeID="_x0000_i1043" DrawAspect="Content" ObjectID="_1357281234" r:id="rId47"/>
         </w:object>
       </w:r>
     </w:p>
@@ -14239,26 +14276,26 @@
       <w:pPr>
         <w:pStyle w:val="KHeading1"/>
       </w:pPr>
-      <w:bookmarkStart w:id="37" w:name="_Toc275025925"/>
-      <w:bookmarkStart w:id="38" w:name="_Toc283492059"/>
+      <w:bookmarkStart w:id="38" w:name="_Toc275025925"/>
+      <w:bookmarkStart w:id="39" w:name="_Toc283492059"/>
       <w:r>
         <w:lastRenderedPageBreak/>
         <w:t>User Interface Mockups</w:t>
       </w:r>
-      <w:bookmarkEnd w:id="37"/>
       <w:bookmarkEnd w:id="38"/>
+      <w:bookmarkEnd w:id="39"/>
     </w:p>
     <w:p>
       <w:pPr>
         <w:pStyle w:val="KHeading2"/>
       </w:pPr>
-      <w:bookmarkStart w:id="39" w:name="_Toc275025926"/>
-      <w:bookmarkStart w:id="40" w:name="_Toc283492060"/>
+      <w:bookmarkStart w:id="40" w:name="_Toc275025926"/>
+      <w:bookmarkStart w:id="41" w:name="_Toc283492060"/>
       <w:r>
         <w:t>Add Patient to System</w:t>
       </w:r>
-      <w:bookmarkEnd w:id="39"/>
       <w:bookmarkEnd w:id="40"/>
+      <w:bookmarkEnd w:id="41"/>
     </w:p>
     <w:p>
       <w:pPr>
@@ -14281,58 +14318,6 @@
                 <pic:pic xmlns:pic="http://schemas.openxmlformats.org/drawingml/2006/picture">
                   <pic:nvPicPr>
                     <pic:cNvPr id="0" name="PatientView.png"/>
-                    <pic:cNvPicPr/>
-                  </pic:nvPicPr>
-                  <pic:blipFill>
-                    <a:blip r:embed="rId47">
-                      <a:extLst>
-                        <a:ext uri="{28A0092B-C50C-407E-A947-70E740481C1C}">
-                          <a14:useLocalDpi xmlns:a14="http://schemas.microsoft.com/office/drawing/2010/main" val="0"/>
-                        </a:ext>
-                      </a:extLst>
-                    </a:blip>
-                    <a:stretch>
-                      <a:fillRect/>
-                    </a:stretch>
-                  </pic:blipFill>
-                  <pic:spPr>
-                    <a:xfrm>
-                      <a:off x="0" y="0"/>
-                      <a:ext cx="5943600" cy="4457700"/>
-                    </a:xfrm>
-                    <a:prstGeom prst="rect">
-                      <a:avLst/>
-                    </a:prstGeom>
-                  </pic:spPr>
-                </pic:pic>
-              </a:graphicData>
-            </a:graphic>
-          </wp:inline>
-        </w:drawing>
-      </w:r>
-    </w:p>
-    <w:p>
-      <w:pPr>
-        <w:pStyle w:val="KNormal"/>
-      </w:pPr>
-      <w:r>
-        <w:rPr>
-          <w:noProof/>
-        </w:rPr>
-        <w:lastRenderedPageBreak/>
-        <w:drawing>
-          <wp:inline distT="0" distB="0" distL="0" distR="0">
-            <wp:extent cx="5943600" cy="4457700"/>
-            <wp:effectExtent l="0" t="0" r="0" b="0"/>
-            <wp:docPr id="8" name="Picture 8"/>
-            <wp:cNvGraphicFramePr>
-              <a:graphicFrameLocks xmlns:a="http://schemas.openxmlformats.org/drawingml/2006/main" noChangeAspect="1"/>
-            </wp:cNvGraphicFramePr>
-            <a:graphic xmlns:a="http://schemas.openxmlformats.org/drawingml/2006/main">
-              <a:graphicData uri="http://schemas.openxmlformats.org/drawingml/2006/picture">
-                <pic:pic xmlns:pic="http://schemas.openxmlformats.org/drawingml/2006/picture">
-                  <pic:nvPicPr>
-                    <pic:cNvPr id="0" name="New Patient - Basic Information.png"/>
                     <pic:cNvPicPr/>
                   </pic:nvPicPr>
                   <pic:blipFill>
@@ -14376,7 +14361,7 @@
           <wp:inline distT="0" distB="0" distL="0" distR="0">
             <wp:extent cx="5943600" cy="4457700"/>
             <wp:effectExtent l="0" t="0" r="0" b="0"/>
-            <wp:docPr id="10" name="Picture 10"/>
+            <wp:docPr id="8" name="Picture 8"/>
             <wp:cNvGraphicFramePr>
               <a:graphicFrameLocks xmlns:a="http://schemas.openxmlformats.org/drawingml/2006/main" noChangeAspect="1"/>
             </wp:cNvGraphicFramePr>
@@ -14384,7 +14369,7 @@
               <a:graphicData uri="http://schemas.openxmlformats.org/drawingml/2006/picture">
                 <pic:pic xmlns:pic="http://schemas.openxmlformats.org/drawingml/2006/picture">
                   <pic:nvPicPr>
-                    <pic:cNvPr id="0" name="New Patient - Emergency Contact.png"/>
+                    <pic:cNvPr id="0" name="New Patient - Basic Information.png"/>
                     <pic:cNvPicPr/>
                   </pic:nvPicPr>
                   <pic:blipFill>
@@ -14418,9 +14403,6 @@
     <w:p>
       <w:pPr>
         <w:pStyle w:val="KNormal"/>
-        <w:rPr>
-          <w:rFonts w:eastAsiaTheme="majorEastAsia"/>
-        </w:rPr>
       </w:pPr>
       <w:r>
         <w:rPr>
@@ -14431,7 +14413,7 @@
           <wp:inline distT="0" distB="0" distL="0" distR="0">
             <wp:extent cx="5943600" cy="4457700"/>
             <wp:effectExtent l="0" t="0" r="0" b="0"/>
-            <wp:docPr id="11" name="Picture 11"/>
+            <wp:docPr id="10" name="Picture 10"/>
             <wp:cNvGraphicFramePr>
               <a:graphicFrameLocks xmlns:a="http://schemas.openxmlformats.org/drawingml/2006/main" noChangeAspect="1"/>
             </wp:cNvGraphicFramePr>
@@ -14439,7 +14421,7 @@
               <a:graphicData uri="http://schemas.openxmlformats.org/drawingml/2006/picture">
                 <pic:pic xmlns:pic="http://schemas.openxmlformats.org/drawingml/2006/picture">
                   <pic:nvPicPr>
-                    <pic:cNvPr id="0" name="New Patient - Confirmation.png"/>
+                    <pic:cNvPr id="0" name="New Patient - Emergency Contact.png"/>
                     <pic:cNvPicPr/>
                   </pic:nvPicPr>
                   <pic:blipFill>
@@ -14469,6 +14451,61 @@
           </wp:inline>
         </w:drawing>
       </w:r>
+    </w:p>
+    <w:p>
+      <w:pPr>
+        <w:pStyle w:val="KNormal"/>
+        <w:rPr>
+          <w:rFonts w:eastAsiaTheme="majorEastAsia"/>
+        </w:rPr>
+      </w:pPr>
+      <w:r>
+        <w:rPr>
+          <w:noProof/>
+        </w:rPr>
+        <w:lastRenderedPageBreak/>
+        <w:drawing>
+          <wp:inline distT="0" distB="0" distL="0" distR="0">
+            <wp:extent cx="5943600" cy="4457700"/>
+            <wp:effectExtent l="0" t="0" r="0" b="0"/>
+            <wp:docPr id="11" name="Picture 11"/>
+            <wp:cNvGraphicFramePr>
+              <a:graphicFrameLocks xmlns:a="http://schemas.openxmlformats.org/drawingml/2006/main" noChangeAspect="1"/>
+            </wp:cNvGraphicFramePr>
+            <a:graphic xmlns:a="http://schemas.openxmlformats.org/drawingml/2006/main">
+              <a:graphicData uri="http://schemas.openxmlformats.org/drawingml/2006/picture">
+                <pic:pic xmlns:pic="http://schemas.openxmlformats.org/drawingml/2006/picture">
+                  <pic:nvPicPr>
+                    <pic:cNvPr id="0" name="New Patient - Confirmation.png"/>
+                    <pic:cNvPicPr/>
+                  </pic:nvPicPr>
+                  <pic:blipFill>
+                    <a:blip r:embed="rId51">
+                      <a:extLst>
+                        <a:ext uri="{28A0092B-C50C-407E-A947-70E740481C1C}">
+                          <a14:useLocalDpi xmlns:a14="http://schemas.microsoft.com/office/drawing/2010/main" val="0"/>
+                        </a:ext>
+                      </a:extLst>
+                    </a:blip>
+                    <a:stretch>
+                      <a:fillRect/>
+                    </a:stretch>
+                  </pic:blipFill>
+                  <pic:spPr>
+                    <a:xfrm>
+                      <a:off x="0" y="0"/>
+                      <a:ext cx="5943600" cy="4457700"/>
+                    </a:xfrm>
+                    <a:prstGeom prst="rect">
+                      <a:avLst/>
+                    </a:prstGeom>
+                  </pic:spPr>
+                </pic:pic>
+              </a:graphicData>
+            </a:graphic>
+          </wp:inline>
+        </w:drawing>
+      </w:r>
       <w:r>
         <w:br w:type="page"/>
       </w:r>
@@ -14477,14 +14514,14 @@
       <w:pPr>
         <w:pStyle w:val="KHeading2"/>
       </w:pPr>
-      <w:bookmarkStart w:id="41" w:name="_Toc275025927"/>
-      <w:bookmarkStart w:id="42" w:name="_Toc283492061"/>
+      <w:bookmarkStart w:id="42" w:name="_Toc275025927"/>
+      <w:bookmarkStart w:id="43" w:name="_Toc283492061"/>
       <w:r>
         <w:lastRenderedPageBreak/>
         <w:t>Search for Patient</w:t>
       </w:r>
-      <w:bookmarkEnd w:id="41"/>
       <w:bookmarkEnd w:id="42"/>
+      <w:bookmarkEnd w:id="43"/>
     </w:p>
     <w:p/>
     <w:p>
@@ -14508,161 +14545,6 @@
                 <pic:pic xmlns:pic="http://schemas.openxmlformats.org/drawingml/2006/picture">
                   <pic:nvPicPr>
                     <pic:cNvPr id="0" name="FrontDesk_FindPatient.png"/>
-                    <pic:cNvPicPr/>
-                  </pic:nvPicPr>
-                  <pic:blipFill>
-                    <a:blip r:embed="rId51" cstate="print">
-                      <a:extLst>
-                        <a:ext uri="{28A0092B-C50C-407E-A947-70E740481C1C}">
-                          <a14:useLocalDpi xmlns:a14="http://schemas.microsoft.com/office/drawing/2010/main" val="0"/>
-                        </a:ext>
-                      </a:extLst>
-                    </a:blip>
-                    <a:stretch>
-                      <a:fillRect/>
-                    </a:stretch>
-                  </pic:blipFill>
-                  <pic:spPr>
-                    <a:xfrm>
-                      <a:off x="0" y="0"/>
-                      <a:ext cx="4286250" cy="3810000"/>
-                    </a:xfrm>
-                    <a:prstGeom prst="rect">
-                      <a:avLst/>
-                    </a:prstGeom>
-                  </pic:spPr>
-                </pic:pic>
-              </a:graphicData>
-            </a:graphic>
-          </wp:inline>
-        </w:drawing>
-      </w:r>
-    </w:p>
-    <w:p>
-      <w:pPr>
-        <w:pStyle w:val="ListParagraph"/>
-        <w:numPr>
-          <w:ilvl w:val="0"/>
-          <w:numId w:val="2"/>
-        </w:numPr>
-        <w:rPr>
-          <w:szCs w:val="24"/>
-        </w:rPr>
-      </w:pPr>
-      <w:r>
-        <w:rPr>
-          <w:szCs w:val="24"/>
-        </w:rPr>
-        <w:t>Click the “Find” tab to reach the Find Patient screen.</w:t>
-      </w:r>
-    </w:p>
-    <w:p>
-      <w:pPr>
-        <w:pStyle w:val="ListParagraph"/>
-        <w:numPr>
-          <w:ilvl w:val="0"/>
-          <w:numId w:val="2"/>
-        </w:numPr>
-        <w:rPr>
-          <w:szCs w:val="24"/>
-        </w:rPr>
-      </w:pPr>
-      <w:r>
-        <w:rPr>
-          <w:szCs w:val="24"/>
-        </w:rPr>
-        <w:t xml:space="preserve">Enter a card </w:t>
-      </w:r>
-      <w:r>
-        <w:rPr>
-          <w:szCs w:val="24"/>
-        </w:rPr>
-        <w:t xml:space="preserve">ID </w:t>
-      </w:r>
-      <w:r>
-        <w:rPr>
-          <w:szCs w:val="24"/>
-        </w:rPr>
-        <w:t>number OR enter a first or last name.</w:t>
-      </w:r>
-    </w:p>
-    <w:p>
-      <w:pPr>
-        <w:pStyle w:val="ListParagraph"/>
-        <w:numPr>
-          <w:ilvl w:val="0"/>
-          <w:numId w:val="2"/>
-        </w:numPr>
-        <w:rPr>
-          <w:szCs w:val="24"/>
-        </w:rPr>
-      </w:pPr>
-      <w:r>
-        <w:rPr>
-          <w:szCs w:val="24"/>
-        </w:rPr>
-        <w:t>Click “Search” to bring up matching results.</w:t>
-      </w:r>
-    </w:p>
-    <w:p>
-      <w:pPr>
-        <w:pStyle w:val="ListParagraph"/>
-        <w:numPr>
-          <w:ilvl w:val="0"/>
-          <w:numId w:val="2"/>
-        </w:numPr>
-        <w:rPr>
-          <w:szCs w:val="24"/>
-        </w:rPr>
-      </w:pPr>
-      <w:r>
-        <w:rPr>
-          <w:szCs w:val="24"/>
-        </w:rPr>
-        <w:t>Highlight a patient by clicking the corresponding row.</w:t>
-      </w:r>
-    </w:p>
-    <w:p>
-      <w:pPr>
-        <w:pStyle w:val="ListParagraph"/>
-        <w:numPr>
-          <w:ilvl w:val="0"/>
-          <w:numId w:val="2"/>
-        </w:numPr>
-        <w:rPr>
-          <w:szCs w:val="24"/>
-        </w:rPr>
-      </w:pPr>
-      <w:r>
-        <w:rPr>
-          <w:szCs w:val="24"/>
-        </w:rPr>
-        <w:t>Click “Select Patient” to select the patient.</w:t>
-      </w:r>
-    </w:p>
-    <w:p/>
-    <w:p>
-      <w:pPr>
-        <w:jc w:val="center"/>
-      </w:pPr>
-      <w:r>
-        <w:rPr>
-          <w:noProof/>
-        </w:rPr>
-        <w:lastRenderedPageBreak/>
-        <w:drawing>
-          <wp:inline distT="0" distB="0" distL="0" distR="0">
-            <wp:extent cx="4286250" cy="3810000"/>
-            <wp:effectExtent l="0" t="0" r="0" b="0"/>
-            <wp:docPr id="6" name="Picture 6"/>
-            <wp:cNvGraphicFramePr>
-              <a:graphicFrameLocks xmlns:a="http://schemas.openxmlformats.org/drawingml/2006/main" noChangeAspect="1"/>
-            </wp:cNvGraphicFramePr>
-            <a:graphic xmlns:a="http://schemas.openxmlformats.org/drawingml/2006/main">
-              <a:graphicData uri="http://schemas.openxmlformats.org/drawingml/2006/picture">
-                <pic:pic xmlns:pic="http://schemas.openxmlformats.org/drawingml/2006/picture">
-                  <pic:nvPicPr>
-                    <pic:cNvPr id="0" name="FrontDesk_ConfirmPatient.png"/>
                     <pic:cNvPicPr/>
                   </pic:nvPicPr>
                   <pic:blipFill>
@@ -14708,7 +14590,7 @@
         <w:rPr>
           <w:szCs w:val="24"/>
         </w:rPr>
-        <w:t>The current patient is now set to the user’s selection.  All system tasks, when performed, will be applied to the current patient listed on the upper portion of the screen.</w:t>
+        <w:t>Click the “Find” tab to reach the Find Patient screen.</w:t>
       </w:r>
     </w:p>
     <w:p>
@@ -14726,67 +14608,90 @@
         <w:rPr>
           <w:szCs w:val="24"/>
         </w:rPr>
-        <w:t xml:space="preserve">If the wrong patient was selected, click “Go </w:t>
-      </w:r>
-      <w:proofErr w:type="gramStart"/>
-      <w:r>
-        <w:rPr>
-          <w:szCs w:val="24"/>
-        </w:rPr>
-        <w:t>Back</w:t>
-      </w:r>
-      <w:proofErr w:type="gramEnd"/>
-      <w:r>
-        <w:rPr>
-          <w:szCs w:val="24"/>
-        </w:rPr>
-        <w:t>” to return to the “Find Patient” screen.</w:t>
-      </w:r>
-      <w:bookmarkStart w:id="43" w:name="_GoBack"/>
-      <w:bookmarkEnd w:id="43"/>
-    </w:p>
-    <w:p>
-      <w:pPr>
-        <w:rPr>
-          <w:rFonts w:eastAsiaTheme="majorEastAsia" w:cstheme="majorBidi"/>
-          <w:b/>
-          <w:bCs/>
-          <w:color w:val="4F81BD" w:themeColor="accent1"/>
-          <w:sz w:val="26"/>
-          <w:szCs w:val="26"/>
-        </w:rPr>
-      </w:pPr>
-      <w:r>
-        <w:br w:type="page"/>
-      </w:r>
-    </w:p>
-    <w:p>
-      <w:pPr>
-        <w:pStyle w:val="KHeading2"/>
-      </w:pPr>
-      <w:bookmarkStart w:id="44" w:name="_Toc275025929"/>
-      <w:bookmarkStart w:id="45" w:name="_Toc283492063"/>
-      <w:r>
+        <w:t xml:space="preserve">Enter a card </w:t>
+      </w:r>
+      <w:r>
+        <w:rPr>
+          <w:szCs w:val="24"/>
+        </w:rPr>
+        <w:t xml:space="preserve">ID </w:t>
+      </w:r>
+      <w:r>
+        <w:rPr>
+          <w:szCs w:val="24"/>
+        </w:rPr>
+        <w:t>number OR enter a first or last name.</w:t>
+      </w:r>
+    </w:p>
+    <w:p>
+      <w:pPr>
+        <w:pStyle w:val="ListParagraph"/>
+        <w:numPr>
+          <w:ilvl w:val="0"/>
+          <w:numId w:val="2"/>
+        </w:numPr>
+        <w:rPr>
+          <w:szCs w:val="24"/>
+        </w:rPr>
+      </w:pPr>
+      <w:r>
+        <w:rPr>
+          <w:szCs w:val="24"/>
+        </w:rPr>
+        <w:t>Click “Search” to bring up matching results.</w:t>
+      </w:r>
+    </w:p>
+    <w:p>
+      <w:pPr>
+        <w:pStyle w:val="ListParagraph"/>
+        <w:numPr>
+          <w:ilvl w:val="0"/>
+          <w:numId w:val="2"/>
+        </w:numPr>
+        <w:rPr>
+          <w:szCs w:val="24"/>
+        </w:rPr>
+      </w:pPr>
+      <w:r>
+        <w:rPr>
+          <w:szCs w:val="24"/>
+        </w:rPr>
+        <w:t>Highlight a patient by clicking the corresponding row.</w:t>
+      </w:r>
+    </w:p>
+    <w:p>
+      <w:pPr>
+        <w:pStyle w:val="ListParagraph"/>
+        <w:numPr>
+          <w:ilvl w:val="0"/>
+          <w:numId w:val="2"/>
+        </w:numPr>
+        <w:rPr>
+          <w:szCs w:val="24"/>
+        </w:rPr>
+      </w:pPr>
+      <w:r>
+        <w:rPr>
+          <w:szCs w:val="24"/>
+        </w:rPr>
+        <w:t>Click “Select Patient” to select the patient.</w:t>
+      </w:r>
+    </w:p>
+    <w:p/>
+    <w:p>
+      <w:pPr>
+        <w:jc w:val="center"/>
+      </w:pPr>
+      <w:r>
+        <w:rPr>
+          <w:noProof/>
+        </w:rPr>
         <w:lastRenderedPageBreak/>
-        <w:t>Take Patient Vitals</w:t>
-      </w:r>
-      <w:bookmarkEnd w:id="44"/>
-      <w:bookmarkEnd w:id="45"/>
-    </w:p>
-    <w:p/>
-    <w:p>
-      <w:pPr>
-        <w:jc w:val="center"/>
-      </w:pPr>
-      <w:r>
-        <w:rPr>
-          <w:noProof/>
-        </w:rPr>
         <w:drawing>
           <wp:inline distT="0" distB="0" distL="0" distR="0">
             <wp:extent cx="4286250" cy="3810000"/>
             <wp:effectExtent l="0" t="0" r="0" b="0"/>
-            <wp:docPr id="9" name="Picture 9"/>
+            <wp:docPr id="6" name="Picture 6"/>
             <wp:cNvGraphicFramePr>
               <a:graphicFrameLocks xmlns:a="http://schemas.openxmlformats.org/drawingml/2006/main" noChangeAspect="1"/>
             </wp:cNvGraphicFramePr>
@@ -14794,7 +14699,7 @@
               <a:graphicData uri="http://schemas.openxmlformats.org/drawingml/2006/picture">
                 <pic:pic xmlns:pic="http://schemas.openxmlformats.org/drawingml/2006/picture">
                   <pic:nvPicPr>
-                    <pic:cNvPr id="0" name="FrontDesk_TakeVitals.png"/>
+                    <pic:cNvPr id="0" name="FrontDesk_ConfirmPatient.png"/>
                     <pic:cNvPicPr/>
                   </pic:nvPicPr>
                   <pic:blipFill>
@@ -14830,7 +14735,7 @@
         <w:pStyle w:val="ListParagraph"/>
         <w:numPr>
           <w:ilvl w:val="0"/>
-          <w:numId w:val="4"/>
+          <w:numId w:val="2"/>
         </w:numPr>
         <w:rPr>
           <w:szCs w:val="24"/>
@@ -14840,7 +14745,7 @@
         <w:rPr>
           <w:szCs w:val="24"/>
         </w:rPr>
-        <w:t>Click the “Vitals” tab to reach the Take Vitals screen.</w:t>
+        <w:t>The current patient is now set to the user’s selection.  All system tasks, when performed, will be applied to the current patient listed on the upper portion of the screen.</w:t>
       </w:r>
     </w:p>
     <w:p>
@@ -14848,7 +14753,7 @@
         <w:pStyle w:val="ListParagraph"/>
         <w:numPr>
           <w:ilvl w:val="0"/>
-          <w:numId w:val="4"/>
+          <w:numId w:val="2"/>
         </w:numPr>
         <w:rPr>
           <w:szCs w:val="24"/>
@@ -14858,58 +14763,23 @@
         <w:rPr>
           <w:szCs w:val="24"/>
         </w:rPr>
-        <w:t>Enter all the vital statistics, pressing Tab or clicking to reach the next field.</w:t>
-      </w:r>
-    </w:p>
-    <w:p>
-      <w:pPr>
-        <w:pStyle w:val="ListParagraph"/>
-        <w:numPr>
-          <w:ilvl w:val="0"/>
-          <w:numId w:val="4"/>
-        </w:numPr>
-        <w:rPr>
-          <w:szCs w:val="24"/>
-        </w:rPr>
-      </w:pPr>
-      <w:r>
-        <w:rPr>
-          <w:szCs w:val="24"/>
-        </w:rPr>
-        <w:t>Enter a brief description of the reason for the patients visit if necessary.</w:t>
-      </w:r>
-    </w:p>
-    <w:p>
-      <w:pPr>
-        <w:pStyle w:val="ListParagraph"/>
-        <w:numPr>
-          <w:ilvl w:val="0"/>
-          <w:numId w:val="4"/>
-        </w:numPr>
-        <w:rPr>
-          <w:szCs w:val="24"/>
-        </w:rPr>
-      </w:pPr>
-      <w:r>
-        <w:rPr>
-          <w:szCs w:val="24"/>
-        </w:rPr>
-        <w:t xml:space="preserve">Click “Submit” to save the information, which the </w:t>
-      </w:r>
-      <w:r>
-        <w:rPr>
-          <w:szCs w:val="24"/>
-        </w:rPr>
-        <w:t>physician</w:t>
-      </w:r>
-      <w:r>
-        <w:rPr>
-          <w:szCs w:val="24"/>
-        </w:rPr>
-        <w:t xml:space="preserve"> may see now from his computer.</w:t>
-      </w:r>
-    </w:p>
-    <w:p/>
+        <w:t xml:space="preserve">If the wrong patient was selected, click “Go </w:t>
+      </w:r>
+      <w:proofErr w:type="gramStart"/>
+      <w:r>
+        <w:rPr>
+          <w:szCs w:val="24"/>
+        </w:rPr>
+        <w:t>Back</w:t>
+      </w:r>
+      <w:proofErr w:type="gramEnd"/>
+      <w:r>
+        <w:rPr>
+          <w:szCs w:val="24"/>
+        </w:rPr>
+        <w:t>” to return to the “Find Patient” screen.</w:t>
+      </w:r>
+    </w:p>
     <w:p>
       <w:pPr>
         <w:rPr>
@@ -14929,14 +14799,14 @@
       <w:pPr>
         <w:pStyle w:val="KHeading2"/>
       </w:pPr>
-      <w:bookmarkStart w:id="46" w:name="_Toc275025930"/>
-      <w:bookmarkStart w:id="47" w:name="_Toc283492064"/>
+      <w:bookmarkStart w:id="44" w:name="_Toc275025929"/>
+      <w:bookmarkStart w:id="45" w:name="_Toc283492063"/>
       <w:r>
         <w:lastRenderedPageBreak/>
-        <w:t>Issue Medications</w:t>
-      </w:r>
-      <w:bookmarkEnd w:id="46"/>
-      <w:bookmarkEnd w:id="47"/>
+        <w:t>Take Patient Vitals</w:t>
+      </w:r>
+      <w:bookmarkEnd w:id="44"/>
+      <w:bookmarkEnd w:id="45"/>
     </w:p>
     <w:p/>
     <w:p>
@@ -14950,8 +14820,8 @@
         <w:drawing>
           <wp:inline distT="0" distB="0" distL="0" distR="0">
             <wp:extent cx="4286250" cy="3810000"/>
-            <wp:effectExtent l="19050" t="0" r="0" b="0"/>
-            <wp:docPr id="15" name="Picture 14" descr="FrontDesk_Medications.png"/>
+            <wp:effectExtent l="0" t="0" r="0" b="0"/>
+            <wp:docPr id="9" name="Picture 9"/>
             <wp:cNvGraphicFramePr>
               <a:graphicFrameLocks xmlns:a="http://schemas.openxmlformats.org/drawingml/2006/main" noChangeAspect="1"/>
             </wp:cNvGraphicFramePr>
@@ -14959,11 +14829,17 @@
               <a:graphicData uri="http://schemas.openxmlformats.org/drawingml/2006/picture">
                 <pic:pic xmlns:pic="http://schemas.openxmlformats.org/drawingml/2006/picture">
                   <pic:nvPicPr>
-                    <pic:cNvPr id="0" name="FrontDesk_Medications.png"/>
+                    <pic:cNvPr id="0" name="FrontDesk_TakeVitals.png"/>
                     <pic:cNvPicPr/>
                   </pic:nvPicPr>
                   <pic:blipFill>
-                    <a:blip r:embed="rId54" cstate="print"/>
+                    <a:blip r:embed="rId54" cstate="print">
+                      <a:extLst>
+                        <a:ext uri="{28A0092B-C50C-407E-A947-70E740481C1C}">
+                          <a14:useLocalDpi xmlns:a14="http://schemas.microsoft.com/office/drawing/2010/main" val="0"/>
+                        </a:ext>
+                      </a:extLst>
+                    </a:blip>
                     <a:stretch>
                       <a:fillRect/>
                     </a:stretch>
@@ -14989,7 +14865,7 @@
         <w:pStyle w:val="ListParagraph"/>
         <w:numPr>
           <w:ilvl w:val="0"/>
-          <w:numId w:val="5"/>
+          <w:numId w:val="4"/>
         </w:numPr>
         <w:rPr>
           <w:szCs w:val="24"/>
@@ -14999,7 +14875,7 @@
         <w:rPr>
           <w:szCs w:val="24"/>
         </w:rPr>
-        <w:t>Click the “Meds” tab to reach the Medications screen.</w:t>
+        <w:t>Click the “Vitals” tab to reach the Take Vitals screen.</w:t>
       </w:r>
     </w:p>
     <w:p>
@@ -15007,7 +14883,7 @@
         <w:pStyle w:val="ListParagraph"/>
         <w:numPr>
           <w:ilvl w:val="0"/>
-          <w:numId w:val="5"/>
+          <w:numId w:val="4"/>
         </w:numPr>
         <w:rPr>
           <w:szCs w:val="24"/>
@@ -15017,19 +14893,7 @@
         <w:rPr>
           <w:szCs w:val="24"/>
         </w:rPr>
-        <w:t xml:space="preserve">A list of medications prescribed by the </w:t>
-      </w:r>
-      <w:r>
-        <w:rPr>
-          <w:szCs w:val="24"/>
-        </w:rPr>
-        <w:t>physician</w:t>
-      </w:r>
-      <w:r>
-        <w:rPr>
-          <w:szCs w:val="24"/>
-        </w:rPr>
-        <w:t xml:space="preserve"> will be listed.</w:t>
+        <w:t>Enter all the vital statistics, pressing Tab or clicking to reach the next field.</w:t>
       </w:r>
     </w:p>
     <w:p>
@@ -15037,7 +14901,7 @@
         <w:pStyle w:val="ListParagraph"/>
         <w:numPr>
           <w:ilvl w:val="0"/>
-          <w:numId w:val="5"/>
+          <w:numId w:val="4"/>
         </w:numPr>
         <w:rPr>
           <w:szCs w:val="24"/>
@@ -15047,7 +14911,7 @@
         <w:rPr>
           <w:szCs w:val="24"/>
         </w:rPr>
-        <w:t>Click on a medication to highlight it, then click “Issue and add selected to bill” after medication has been filled.  This takes the quantity of drugs out from the inventory, and also adds the cost of the drugs to the patient’s bill to be paid.</w:t>
+        <w:t>Enter a brief description of the reason for the patients visit if necessary.</w:t>
       </w:r>
     </w:p>
     <w:p>
@@ -15055,7 +14919,7 @@
         <w:pStyle w:val="ListParagraph"/>
         <w:numPr>
           <w:ilvl w:val="0"/>
-          <w:numId w:val="5"/>
+          <w:numId w:val="4"/>
         </w:numPr>
         <w:rPr>
           <w:szCs w:val="24"/>
@@ -15065,7 +14929,19 @@
         <w:rPr>
           <w:szCs w:val="24"/>
         </w:rPr>
-        <w:t>Or click “Issue and add all medications to bill”.</w:t>
+        <w:t xml:space="preserve">Click “Submit” to save the information, which the </w:t>
+      </w:r>
+      <w:r>
+        <w:rPr>
+          <w:szCs w:val="24"/>
+        </w:rPr>
+        <w:t>physician</w:t>
+      </w:r>
+      <w:r>
+        <w:rPr>
+          <w:szCs w:val="24"/>
+        </w:rPr>
+        <w:t xml:space="preserve"> may see now from his computer.</w:t>
       </w:r>
     </w:p>
     <w:p/>
@@ -15088,14 +14964,14 @@
       <w:pPr>
         <w:pStyle w:val="KHeading2"/>
       </w:pPr>
-      <w:bookmarkStart w:id="48" w:name="_Toc275025931"/>
-      <w:bookmarkStart w:id="49" w:name="_Toc283492065"/>
+      <w:bookmarkStart w:id="46" w:name="_Toc275025930"/>
+      <w:bookmarkStart w:id="47" w:name="_Toc283492064"/>
       <w:r>
         <w:lastRenderedPageBreak/>
-        <w:t>Bill Patient</w:t>
-      </w:r>
-      <w:bookmarkEnd w:id="48"/>
-      <w:bookmarkEnd w:id="49"/>
+        <w:t>Issue Medications</w:t>
+      </w:r>
+      <w:bookmarkEnd w:id="46"/>
+      <w:bookmarkEnd w:id="47"/>
     </w:p>
     <w:p/>
     <w:p>
@@ -15110,7 +14986,7 @@
           <wp:inline distT="0" distB="0" distL="0" distR="0">
             <wp:extent cx="4286250" cy="3810000"/>
             <wp:effectExtent l="19050" t="0" r="0" b="0"/>
-            <wp:docPr id="17" name="Picture 16" descr="FrontDesk_Billing.png"/>
+            <wp:docPr id="15" name="Picture 14" descr="FrontDesk_Medications.png"/>
             <wp:cNvGraphicFramePr>
               <a:graphicFrameLocks xmlns:a="http://schemas.openxmlformats.org/drawingml/2006/main" noChangeAspect="1"/>
             </wp:cNvGraphicFramePr>
@@ -15118,7 +14994,7 @@
               <a:graphicData uri="http://schemas.openxmlformats.org/drawingml/2006/picture">
                 <pic:pic xmlns:pic="http://schemas.openxmlformats.org/drawingml/2006/picture">
                   <pic:nvPicPr>
-                    <pic:cNvPr id="0" name="FrontDesk_Billing.png"/>
+                    <pic:cNvPr id="0" name="FrontDesk_Medications.png"/>
                     <pic:cNvPicPr/>
                   </pic:nvPicPr>
                   <pic:blipFill>
@@ -15148,6 +15024,165 @@
         <w:pStyle w:val="ListParagraph"/>
         <w:numPr>
           <w:ilvl w:val="0"/>
+          <w:numId w:val="5"/>
+        </w:numPr>
+        <w:rPr>
+          <w:szCs w:val="24"/>
+        </w:rPr>
+      </w:pPr>
+      <w:r>
+        <w:rPr>
+          <w:szCs w:val="24"/>
+        </w:rPr>
+        <w:t>Click the “Meds” tab to reach the Medications screen.</w:t>
+      </w:r>
+    </w:p>
+    <w:p>
+      <w:pPr>
+        <w:pStyle w:val="ListParagraph"/>
+        <w:numPr>
+          <w:ilvl w:val="0"/>
+          <w:numId w:val="5"/>
+        </w:numPr>
+        <w:rPr>
+          <w:szCs w:val="24"/>
+        </w:rPr>
+      </w:pPr>
+      <w:r>
+        <w:rPr>
+          <w:szCs w:val="24"/>
+        </w:rPr>
+        <w:t xml:space="preserve">A list of medications prescribed by the </w:t>
+      </w:r>
+      <w:r>
+        <w:rPr>
+          <w:szCs w:val="24"/>
+        </w:rPr>
+        <w:t>physician</w:t>
+      </w:r>
+      <w:r>
+        <w:rPr>
+          <w:szCs w:val="24"/>
+        </w:rPr>
+        <w:t xml:space="preserve"> will be listed.</w:t>
+      </w:r>
+    </w:p>
+    <w:p>
+      <w:pPr>
+        <w:pStyle w:val="ListParagraph"/>
+        <w:numPr>
+          <w:ilvl w:val="0"/>
+          <w:numId w:val="5"/>
+        </w:numPr>
+        <w:rPr>
+          <w:szCs w:val="24"/>
+        </w:rPr>
+      </w:pPr>
+      <w:r>
+        <w:rPr>
+          <w:szCs w:val="24"/>
+        </w:rPr>
+        <w:t>Click on a medication to highlight it, then click “Issue and add selected to bill” after medication has been filled.  This takes the quantity of drugs out from the inventory, and also adds the cost of the drugs to the patient’s bill to be paid.</w:t>
+      </w:r>
+    </w:p>
+    <w:p>
+      <w:pPr>
+        <w:pStyle w:val="ListParagraph"/>
+        <w:numPr>
+          <w:ilvl w:val="0"/>
+          <w:numId w:val="5"/>
+        </w:numPr>
+        <w:rPr>
+          <w:szCs w:val="24"/>
+        </w:rPr>
+      </w:pPr>
+      <w:r>
+        <w:rPr>
+          <w:szCs w:val="24"/>
+        </w:rPr>
+        <w:t>Or click “Issue and add all medications to bill”.</w:t>
+      </w:r>
+    </w:p>
+    <w:p/>
+    <w:p>
+      <w:pPr>
+        <w:rPr>
+          <w:rFonts w:eastAsiaTheme="majorEastAsia" w:cstheme="majorBidi"/>
+          <w:b/>
+          <w:bCs/>
+          <w:color w:val="4F81BD" w:themeColor="accent1"/>
+          <w:sz w:val="26"/>
+          <w:szCs w:val="26"/>
+        </w:rPr>
+      </w:pPr>
+      <w:r>
+        <w:br w:type="page"/>
+      </w:r>
+    </w:p>
+    <w:p>
+      <w:pPr>
+        <w:pStyle w:val="KHeading2"/>
+      </w:pPr>
+      <w:bookmarkStart w:id="48" w:name="_Toc275025931"/>
+      <w:bookmarkStart w:id="49" w:name="_Toc283492065"/>
+      <w:r>
+        <w:lastRenderedPageBreak/>
+        <w:t>Bill Patient</w:t>
+      </w:r>
+      <w:bookmarkEnd w:id="48"/>
+      <w:bookmarkEnd w:id="49"/>
+    </w:p>
+    <w:p/>
+    <w:p>
+      <w:pPr>
+        <w:jc w:val="center"/>
+      </w:pPr>
+      <w:r>
+        <w:rPr>
+          <w:noProof/>
+        </w:rPr>
+        <w:drawing>
+          <wp:inline distT="0" distB="0" distL="0" distR="0">
+            <wp:extent cx="4286250" cy="3810000"/>
+            <wp:effectExtent l="19050" t="0" r="0" b="0"/>
+            <wp:docPr id="17" name="Picture 16" descr="FrontDesk_Billing.png"/>
+            <wp:cNvGraphicFramePr>
+              <a:graphicFrameLocks xmlns:a="http://schemas.openxmlformats.org/drawingml/2006/main" noChangeAspect="1"/>
+            </wp:cNvGraphicFramePr>
+            <a:graphic xmlns:a="http://schemas.openxmlformats.org/drawingml/2006/main">
+              <a:graphicData uri="http://schemas.openxmlformats.org/drawingml/2006/picture">
+                <pic:pic xmlns:pic="http://schemas.openxmlformats.org/drawingml/2006/picture">
+                  <pic:nvPicPr>
+                    <pic:cNvPr id="0" name="FrontDesk_Billing.png"/>
+                    <pic:cNvPicPr/>
+                  </pic:nvPicPr>
+                  <pic:blipFill>
+                    <a:blip r:embed="rId56" cstate="print"/>
+                    <a:stretch>
+                      <a:fillRect/>
+                    </a:stretch>
+                  </pic:blipFill>
+                  <pic:spPr>
+                    <a:xfrm>
+                      <a:off x="0" y="0"/>
+                      <a:ext cx="4286250" cy="3810000"/>
+                    </a:xfrm>
+                    <a:prstGeom prst="rect">
+                      <a:avLst/>
+                    </a:prstGeom>
+                  </pic:spPr>
+                </pic:pic>
+              </a:graphicData>
+            </a:graphic>
+          </wp:inline>
+        </w:drawing>
+      </w:r>
+    </w:p>
+    <w:p>
+      <w:pPr>
+        <w:pStyle w:val="ListParagraph"/>
+        <w:numPr>
+          <w:ilvl w:val="0"/>
           <w:numId w:val="6"/>
         </w:numPr>
         <w:rPr>
@@ -15251,7 +15286,7 @@
                     <pic:cNvPicPr/>
                   </pic:nvPicPr>
                   <pic:blipFill>
-                    <a:blip r:embed="rId56" cstate="print">
+                    <a:blip r:embed="rId57" cstate="print">
                       <a:extLst>
                         <a:ext uri="{28A0092B-C50C-407E-A947-70E740481C1C}">
                           <a14:useLocalDpi xmlns:a14="http://schemas.microsoft.com/office/drawing/2010/main" val="0"/>
@@ -15381,215 +15416,6 @@
                 <pic:pic xmlns:pic="http://schemas.openxmlformats.org/drawingml/2006/picture">
                   <pic:nvPicPr>
                     <pic:cNvPr id="0" name="RxInventoryReport.png"/>
-                    <pic:cNvPicPr/>
-                  </pic:nvPicPr>
-                  <pic:blipFill>
-                    <a:blip r:embed="rId57" cstate="print"/>
-                    <a:stretch>
-                      <a:fillRect/>
-                    </a:stretch>
-                  </pic:blipFill>
-                  <pic:spPr>
-                    <a:xfrm>
-                      <a:off x="0" y="0"/>
-                      <a:ext cx="5943600" cy="2898775"/>
-                    </a:xfrm>
-                    <a:prstGeom prst="rect">
-                      <a:avLst/>
-                    </a:prstGeom>
-                    <a:ln w="38100">
-                      <a:solidFill>
-                        <a:schemeClr val="tx1"/>
-                      </a:solidFill>
-                    </a:ln>
-                    <a:effectLst>
-                      <a:outerShdw blurRad="50800" dist="38100" dir="2700000" algn="ctr" rotWithShape="0">
-                        <a:schemeClr val="tx1">
-                          <a:alpha val="43000"/>
-                        </a:schemeClr>
-                      </a:outerShdw>
-                    </a:effectLst>
-                  </pic:spPr>
-                </pic:pic>
-              </a:graphicData>
-            </a:graphic>
-          </wp:inline>
-        </w:drawing>
-      </w:r>
-    </w:p>
-    <w:p>
-      <w:r>
-        <w:br w:type="page"/>
-      </w:r>
-    </w:p>
-    <w:p>
-      <w:pPr>
-        <w:pStyle w:val="KHeading2"/>
-      </w:pPr>
-      <w:bookmarkStart w:id="52" w:name="_Toc275025933"/>
-      <w:bookmarkStart w:id="53" w:name="_Toc283492067"/>
-      <w:r>
-        <w:lastRenderedPageBreak/>
-        <w:t>View Pharmacy Sales Report</w:t>
-      </w:r>
-      <w:bookmarkEnd w:id="52"/>
-      <w:bookmarkEnd w:id="53"/>
-    </w:p>
-    <w:p/>
-    <w:p>
-      <w:pPr>
-        <w:jc w:val="center"/>
-      </w:pPr>
-      <w:r>
-        <w:rPr>
-          <w:noProof/>
-        </w:rPr>
-        <w:drawing>
-          <wp:inline distT="0" distB="0" distL="0" distR="0">
-            <wp:extent cx="4286250" cy="2428875"/>
-            <wp:effectExtent l="0" t="0" r="0" b="0"/>
-            <wp:docPr id="14" name="Picture 14"/>
-            <wp:cNvGraphicFramePr>
-              <a:graphicFrameLocks xmlns:a="http://schemas.openxmlformats.org/drawingml/2006/main" noChangeAspect="1"/>
-            </wp:cNvGraphicFramePr>
-            <a:graphic xmlns:a="http://schemas.openxmlformats.org/drawingml/2006/main">
-              <a:graphicData uri="http://schemas.openxmlformats.org/drawingml/2006/picture">
-                <pic:pic xmlns:pic="http://schemas.openxmlformats.org/drawingml/2006/picture">
-                  <pic:nvPicPr>
-                    <pic:cNvPr id="0" name="Create_Report.png"/>
-                    <pic:cNvPicPr/>
-                  </pic:nvPicPr>
-                  <pic:blipFill>
-                    <a:blip r:embed="rId56" cstate="print">
-                      <a:extLst>
-                        <a:ext uri="{28A0092B-C50C-407E-A947-70E740481C1C}">
-                          <a14:useLocalDpi xmlns:a14="http://schemas.microsoft.com/office/drawing/2010/main" val="0"/>
-                        </a:ext>
-                      </a:extLst>
-                    </a:blip>
-                    <a:stretch>
-                      <a:fillRect/>
-                    </a:stretch>
-                  </pic:blipFill>
-                  <pic:spPr>
-                    <a:xfrm>
-                      <a:off x="0" y="0"/>
-                      <a:ext cx="4286250" cy="2428875"/>
-                    </a:xfrm>
-                    <a:prstGeom prst="rect">
-                      <a:avLst/>
-                    </a:prstGeom>
-                  </pic:spPr>
-                </pic:pic>
-              </a:graphicData>
-            </a:graphic>
-          </wp:inline>
-        </w:drawing>
-      </w:r>
-    </w:p>
-    <w:p>
-      <w:pPr>
-        <w:pStyle w:val="ListParagraph"/>
-        <w:numPr>
-          <w:ilvl w:val="0"/>
-          <w:numId w:val="8"/>
-        </w:numPr>
-        <w:rPr>
-          <w:szCs w:val="24"/>
-        </w:rPr>
-      </w:pPr>
-      <w:r>
-        <w:rPr>
-          <w:szCs w:val="24"/>
-        </w:rPr>
-        <w:t>Click the “Reports” tab to reach the Reports screen.</w:t>
-      </w:r>
-    </w:p>
-    <w:p>
-      <w:pPr>
-        <w:pStyle w:val="ListParagraph"/>
-        <w:numPr>
-          <w:ilvl w:val="0"/>
-          <w:numId w:val="8"/>
-        </w:numPr>
-        <w:rPr>
-          <w:szCs w:val="24"/>
-        </w:rPr>
-      </w:pPr>
-      <w:r>
-        <w:rPr>
-          <w:szCs w:val="24"/>
-        </w:rPr>
-        <w:t>Choose “Pharmacy Sales Report” from the drop down list.</w:t>
-      </w:r>
-    </w:p>
-    <w:p>
-      <w:pPr>
-        <w:pStyle w:val="ListParagraph"/>
-        <w:numPr>
-          <w:ilvl w:val="0"/>
-          <w:numId w:val="8"/>
-        </w:numPr>
-        <w:rPr>
-          <w:szCs w:val="24"/>
-        </w:rPr>
-      </w:pPr>
-      <w:r>
-        <w:rPr>
-          <w:szCs w:val="24"/>
-        </w:rPr>
-        <w:t>Choose a desired export option.</w:t>
-      </w:r>
-    </w:p>
-    <w:p>
-      <w:pPr>
-        <w:pStyle w:val="ListParagraph"/>
-        <w:numPr>
-          <w:ilvl w:val="0"/>
-          <w:numId w:val="8"/>
-        </w:numPr>
-        <w:rPr>
-          <w:szCs w:val="24"/>
-        </w:rPr>
-      </w:pPr>
-      <w:r>
-        <w:rPr>
-          <w:szCs w:val="24"/>
-        </w:rPr>
-        <w:t>Click “Create Report”.</w:t>
-      </w:r>
-    </w:p>
-    <w:p>
-      <w:pPr>
-        <w:rPr>
-          <w:szCs w:val="24"/>
-        </w:rPr>
-      </w:pPr>
-      <w:r>
-        <w:rPr>
-          <w:szCs w:val="24"/>
-        </w:rPr>
-        <w:t>The report generated will be in the following form.</w:t>
-      </w:r>
-    </w:p>
-    <w:p>
-      <w:r>
-        <w:rPr>
-          <w:noProof/>
-        </w:rPr>
-        <w:drawing>
-          <wp:inline distT="0" distB="0" distL="0" distR="0">
-            <wp:extent cx="5943600" cy="2898775"/>
-            <wp:effectExtent l="95250" t="57150" r="114300" b="92075"/>
-            <wp:docPr id="23" name="Picture 22" descr="PharmacySalesReport.png"/>
-            <wp:cNvGraphicFramePr>
-              <a:graphicFrameLocks xmlns:a="http://schemas.openxmlformats.org/drawingml/2006/main" noChangeAspect="1"/>
-            </wp:cNvGraphicFramePr>
-            <a:graphic xmlns:a="http://schemas.openxmlformats.org/drawingml/2006/main">
-              <a:graphicData uri="http://schemas.openxmlformats.org/drawingml/2006/picture">
-                <pic:pic xmlns:pic="http://schemas.openxmlformats.org/drawingml/2006/picture">
-                  <pic:nvPicPr>
-                    <pic:cNvPr id="0" name="PharmacySalesReport.png"/>
                     <pic:cNvPicPr/>
                   </pic:nvPicPr>
                   <pic:blipFill>
@@ -15635,14 +15461,14 @@
       <w:pPr>
         <w:pStyle w:val="KHeading2"/>
       </w:pPr>
-      <w:bookmarkStart w:id="54" w:name="_Toc275025934"/>
-      <w:bookmarkStart w:id="55" w:name="_Toc283492068"/>
+      <w:bookmarkStart w:id="52" w:name="_Toc275025933"/>
+      <w:bookmarkStart w:id="53" w:name="_Toc283492067"/>
       <w:r>
         <w:lastRenderedPageBreak/>
-        <w:t>View Clinic Income Report</w:t>
-      </w:r>
-      <w:bookmarkEnd w:id="54"/>
-      <w:bookmarkEnd w:id="55"/>
+        <w:t>View Pharmacy Sales Report</w:t>
+      </w:r>
+      <w:bookmarkEnd w:id="52"/>
+      <w:bookmarkEnd w:id="53"/>
     </w:p>
     <w:p/>
     <w:p>
@@ -15657,7 +15483,7 @@
           <wp:inline distT="0" distB="0" distL="0" distR="0">
             <wp:extent cx="4286250" cy="2428875"/>
             <wp:effectExtent l="0" t="0" r="0" b="0"/>
-            <wp:docPr id="16" name="Picture 16"/>
+            <wp:docPr id="14" name="Picture 14"/>
             <wp:cNvGraphicFramePr>
               <a:graphicFrameLocks xmlns:a="http://schemas.openxmlformats.org/drawingml/2006/main" noChangeAspect="1"/>
             </wp:cNvGraphicFramePr>
@@ -15669,7 +15495,7 @@
                     <pic:cNvPicPr/>
                   </pic:nvPicPr>
                   <pic:blipFill>
-                    <a:blip r:embed="rId56" cstate="print">
+                    <a:blip r:embed="rId57" cstate="print">
                       <a:extLst>
                         <a:ext uri="{28A0092B-C50C-407E-A947-70E740481C1C}">
                           <a14:useLocalDpi xmlns:a14="http://schemas.microsoft.com/office/drawing/2010/main" val="0"/>
@@ -15701,7 +15527,7 @@
         <w:pStyle w:val="ListParagraph"/>
         <w:numPr>
           <w:ilvl w:val="0"/>
-          <w:numId w:val="9"/>
+          <w:numId w:val="8"/>
         </w:numPr>
         <w:rPr>
           <w:szCs w:val="24"/>
@@ -15719,7 +15545,7 @@
         <w:pStyle w:val="ListParagraph"/>
         <w:numPr>
           <w:ilvl w:val="0"/>
-          <w:numId w:val="9"/>
+          <w:numId w:val="8"/>
         </w:numPr>
         <w:rPr>
           <w:szCs w:val="24"/>
@@ -15729,7 +15555,7 @@
         <w:rPr>
           <w:szCs w:val="24"/>
         </w:rPr>
-        <w:t>Choose “Clinic Income Report” from the drop down list.</w:t>
+        <w:t>Choose “Pharmacy Sales Report” from the drop down list.</w:t>
       </w:r>
     </w:p>
     <w:p>
@@ -15737,7 +15563,7 @@
         <w:pStyle w:val="ListParagraph"/>
         <w:numPr>
           <w:ilvl w:val="0"/>
-          <w:numId w:val="9"/>
+          <w:numId w:val="8"/>
         </w:numPr>
         <w:rPr>
           <w:szCs w:val="24"/>
@@ -15755,7 +15581,7 @@
         <w:pStyle w:val="ListParagraph"/>
         <w:numPr>
           <w:ilvl w:val="0"/>
-          <w:numId w:val="9"/>
+          <w:numId w:val="8"/>
         </w:numPr>
         <w:rPr>
           <w:szCs w:val="24"/>
@@ -15790,7 +15616,7 @@
           <wp:inline distT="0" distB="0" distL="0" distR="0">
             <wp:extent cx="5943600" cy="2898775"/>
             <wp:effectExtent l="95250" t="57150" r="114300" b="92075"/>
-            <wp:docPr id="22" name="Picture 21" descr="ClinicIncomeReport.png"/>
+            <wp:docPr id="23" name="Picture 22" descr="PharmacySalesReport.png"/>
             <wp:cNvGraphicFramePr>
               <a:graphicFrameLocks xmlns:a="http://schemas.openxmlformats.org/drawingml/2006/main" noChangeAspect="1"/>
             </wp:cNvGraphicFramePr>
@@ -15798,7 +15624,7 @@
               <a:graphicData uri="http://schemas.openxmlformats.org/drawingml/2006/picture">
                 <pic:pic xmlns:pic="http://schemas.openxmlformats.org/drawingml/2006/picture">
                   <pic:nvPicPr>
-                    <pic:cNvPr id="0" name="ClinicIncomeReport.png"/>
+                    <pic:cNvPr id="0" name="PharmacySalesReport.png"/>
                     <pic:cNvPicPr/>
                   </pic:nvPicPr>
                   <pic:blipFill>
@@ -15844,6 +15670,215 @@
       <w:pPr>
         <w:pStyle w:val="KHeading2"/>
       </w:pPr>
+      <w:bookmarkStart w:id="54" w:name="_Toc275025934"/>
+      <w:bookmarkStart w:id="55" w:name="_Toc283492068"/>
+      <w:r>
+        <w:lastRenderedPageBreak/>
+        <w:t>View Clinic Income Report</w:t>
+      </w:r>
+      <w:bookmarkEnd w:id="54"/>
+      <w:bookmarkEnd w:id="55"/>
+    </w:p>
+    <w:p/>
+    <w:p>
+      <w:pPr>
+        <w:jc w:val="center"/>
+      </w:pPr>
+      <w:r>
+        <w:rPr>
+          <w:noProof/>
+        </w:rPr>
+        <w:drawing>
+          <wp:inline distT="0" distB="0" distL="0" distR="0">
+            <wp:extent cx="4286250" cy="2428875"/>
+            <wp:effectExtent l="0" t="0" r="0" b="0"/>
+            <wp:docPr id="16" name="Picture 16"/>
+            <wp:cNvGraphicFramePr>
+              <a:graphicFrameLocks xmlns:a="http://schemas.openxmlformats.org/drawingml/2006/main" noChangeAspect="1"/>
+            </wp:cNvGraphicFramePr>
+            <a:graphic xmlns:a="http://schemas.openxmlformats.org/drawingml/2006/main">
+              <a:graphicData uri="http://schemas.openxmlformats.org/drawingml/2006/picture">
+                <pic:pic xmlns:pic="http://schemas.openxmlformats.org/drawingml/2006/picture">
+                  <pic:nvPicPr>
+                    <pic:cNvPr id="0" name="Create_Report.png"/>
+                    <pic:cNvPicPr/>
+                  </pic:nvPicPr>
+                  <pic:blipFill>
+                    <a:blip r:embed="rId57" cstate="print">
+                      <a:extLst>
+                        <a:ext uri="{28A0092B-C50C-407E-A947-70E740481C1C}">
+                          <a14:useLocalDpi xmlns:a14="http://schemas.microsoft.com/office/drawing/2010/main" val="0"/>
+                        </a:ext>
+                      </a:extLst>
+                    </a:blip>
+                    <a:stretch>
+                      <a:fillRect/>
+                    </a:stretch>
+                  </pic:blipFill>
+                  <pic:spPr>
+                    <a:xfrm>
+                      <a:off x="0" y="0"/>
+                      <a:ext cx="4286250" cy="2428875"/>
+                    </a:xfrm>
+                    <a:prstGeom prst="rect">
+                      <a:avLst/>
+                    </a:prstGeom>
+                  </pic:spPr>
+                </pic:pic>
+              </a:graphicData>
+            </a:graphic>
+          </wp:inline>
+        </w:drawing>
+      </w:r>
+    </w:p>
+    <w:p>
+      <w:pPr>
+        <w:pStyle w:val="ListParagraph"/>
+        <w:numPr>
+          <w:ilvl w:val="0"/>
+          <w:numId w:val="9"/>
+        </w:numPr>
+        <w:rPr>
+          <w:szCs w:val="24"/>
+        </w:rPr>
+      </w:pPr>
+      <w:r>
+        <w:rPr>
+          <w:szCs w:val="24"/>
+        </w:rPr>
+        <w:t>Click the “Reports” tab to reach the Reports screen.</w:t>
+      </w:r>
+    </w:p>
+    <w:p>
+      <w:pPr>
+        <w:pStyle w:val="ListParagraph"/>
+        <w:numPr>
+          <w:ilvl w:val="0"/>
+          <w:numId w:val="9"/>
+        </w:numPr>
+        <w:rPr>
+          <w:szCs w:val="24"/>
+        </w:rPr>
+      </w:pPr>
+      <w:r>
+        <w:rPr>
+          <w:szCs w:val="24"/>
+        </w:rPr>
+        <w:t>Choose “Clinic Income Report” from the drop down list.</w:t>
+      </w:r>
+    </w:p>
+    <w:p>
+      <w:pPr>
+        <w:pStyle w:val="ListParagraph"/>
+        <w:numPr>
+          <w:ilvl w:val="0"/>
+          <w:numId w:val="9"/>
+        </w:numPr>
+        <w:rPr>
+          <w:szCs w:val="24"/>
+        </w:rPr>
+      </w:pPr>
+      <w:r>
+        <w:rPr>
+          <w:szCs w:val="24"/>
+        </w:rPr>
+        <w:t>Choose a desired export option.</w:t>
+      </w:r>
+    </w:p>
+    <w:p>
+      <w:pPr>
+        <w:pStyle w:val="ListParagraph"/>
+        <w:numPr>
+          <w:ilvl w:val="0"/>
+          <w:numId w:val="9"/>
+        </w:numPr>
+        <w:rPr>
+          <w:szCs w:val="24"/>
+        </w:rPr>
+      </w:pPr>
+      <w:r>
+        <w:rPr>
+          <w:szCs w:val="24"/>
+        </w:rPr>
+        <w:t>Click “Create Report”.</w:t>
+      </w:r>
+    </w:p>
+    <w:p>
+      <w:pPr>
+        <w:rPr>
+          <w:szCs w:val="24"/>
+        </w:rPr>
+      </w:pPr>
+      <w:r>
+        <w:rPr>
+          <w:szCs w:val="24"/>
+        </w:rPr>
+        <w:t>The report generated will be in the following form.</w:t>
+      </w:r>
+    </w:p>
+    <w:p>
+      <w:r>
+        <w:rPr>
+          <w:noProof/>
+        </w:rPr>
+        <w:drawing>
+          <wp:inline distT="0" distB="0" distL="0" distR="0">
+            <wp:extent cx="5943600" cy="2898775"/>
+            <wp:effectExtent l="95250" t="57150" r="114300" b="92075"/>
+            <wp:docPr id="22" name="Picture 21" descr="ClinicIncomeReport.png"/>
+            <wp:cNvGraphicFramePr>
+              <a:graphicFrameLocks xmlns:a="http://schemas.openxmlformats.org/drawingml/2006/main" noChangeAspect="1"/>
+            </wp:cNvGraphicFramePr>
+            <a:graphic xmlns:a="http://schemas.openxmlformats.org/drawingml/2006/main">
+              <a:graphicData uri="http://schemas.openxmlformats.org/drawingml/2006/picture">
+                <pic:pic xmlns:pic="http://schemas.openxmlformats.org/drawingml/2006/picture">
+                  <pic:nvPicPr>
+                    <pic:cNvPr id="0" name="ClinicIncomeReport.png"/>
+                    <pic:cNvPicPr/>
+                  </pic:nvPicPr>
+                  <pic:blipFill>
+                    <a:blip r:embed="rId60" cstate="print"/>
+                    <a:stretch>
+                      <a:fillRect/>
+                    </a:stretch>
+                  </pic:blipFill>
+                  <pic:spPr>
+                    <a:xfrm>
+                      <a:off x="0" y="0"/>
+                      <a:ext cx="5943600" cy="2898775"/>
+                    </a:xfrm>
+                    <a:prstGeom prst="rect">
+                      <a:avLst/>
+                    </a:prstGeom>
+                    <a:ln w="38100">
+                      <a:solidFill>
+                        <a:schemeClr val="tx1"/>
+                      </a:solidFill>
+                    </a:ln>
+                    <a:effectLst>
+                      <a:outerShdw blurRad="50800" dist="38100" dir="2700000" algn="ctr" rotWithShape="0">
+                        <a:schemeClr val="tx1">
+                          <a:alpha val="43000"/>
+                        </a:schemeClr>
+                      </a:outerShdw>
+                    </a:effectLst>
+                  </pic:spPr>
+                </pic:pic>
+              </a:graphicData>
+            </a:graphic>
+          </wp:inline>
+        </w:drawing>
+      </w:r>
+    </w:p>
+    <w:p>
+      <w:r>
+        <w:br w:type="page"/>
+      </w:r>
+    </w:p>
+    <w:p>
+      <w:pPr>
+        <w:pStyle w:val="KHeading2"/>
+      </w:pPr>
       <w:bookmarkStart w:id="56" w:name="_Toc275025935"/>
       <w:bookmarkStart w:id="57" w:name="_Toc283492069"/>
       <w:r>
@@ -15875,89 +15910,6 @@
                 <pic:pic xmlns:pic="http://schemas.openxmlformats.org/drawingml/2006/picture">
                   <pic:nvPicPr>
                     <pic:cNvPr id="0" name="Doctor_Home.png"/>
-                    <pic:cNvPicPr/>
-                  </pic:nvPicPr>
-                  <pic:blipFill>
-                    <a:blip r:embed="rId60" cstate="print">
-                      <a:extLst>
-                        <a:ext uri="{28A0092B-C50C-407E-A947-70E740481C1C}">
-                          <a14:useLocalDpi xmlns:a14="http://schemas.microsoft.com/office/drawing/2010/main" val="0"/>
-                        </a:ext>
-                      </a:extLst>
-                    </a:blip>
-                    <a:stretch>
-                      <a:fillRect/>
-                    </a:stretch>
-                  </pic:blipFill>
-                  <pic:spPr>
-                    <a:xfrm>
-                      <a:off x="0" y="0"/>
-                      <a:ext cx="4286250" cy="3810000"/>
-                    </a:xfrm>
-                    <a:prstGeom prst="rect">
-                      <a:avLst/>
-                    </a:prstGeom>
-                  </pic:spPr>
-                </pic:pic>
-              </a:graphicData>
-            </a:graphic>
-          </wp:inline>
-        </w:drawing>
-      </w:r>
-    </w:p>
-    <w:p>
-      <w:pPr>
-        <w:pStyle w:val="ListParagraph"/>
-        <w:numPr>
-          <w:ilvl w:val="0"/>
-          <w:numId w:val="10"/>
-        </w:numPr>
-        <w:rPr>
-          <w:szCs w:val="24"/>
-        </w:rPr>
-      </w:pPr>
-      <w:r>
-        <w:rPr>
-          <w:szCs w:val="24"/>
-        </w:rPr>
-        <w:t xml:space="preserve">From the </w:t>
-      </w:r>
-      <w:r>
-        <w:rPr>
-          <w:szCs w:val="24"/>
-        </w:rPr>
-        <w:t>Physician</w:t>
-      </w:r>
-      <w:r>
-        <w:rPr>
-          <w:szCs w:val="24"/>
-        </w:rPr>
-        <w:t xml:space="preserve"> Home Page, click the “Select Patient” tab on the top of the screen.</w:t>
-      </w:r>
-    </w:p>
-    <w:p/>
-    <w:p>
-      <w:pPr>
-        <w:jc w:val="center"/>
-      </w:pPr>
-      <w:r>
-        <w:rPr>
-          <w:noProof/>
-        </w:rPr>
-        <w:lastRenderedPageBreak/>
-        <w:drawing>
-          <wp:inline distT="0" distB="0" distL="0" distR="0">
-            <wp:extent cx="4286250" cy="3810000"/>
-            <wp:effectExtent l="0" t="0" r="0" b="0"/>
-            <wp:docPr id="19" name="Picture 19"/>
-            <wp:cNvGraphicFramePr>
-              <a:graphicFrameLocks xmlns:a="http://schemas.openxmlformats.org/drawingml/2006/main" noChangeAspect="1"/>
-            </wp:cNvGraphicFramePr>
-            <a:graphic xmlns:a="http://schemas.openxmlformats.org/drawingml/2006/main">
-              <a:graphicData uri="http://schemas.openxmlformats.org/drawingml/2006/picture">
-                <pic:pic xmlns:pic="http://schemas.openxmlformats.org/drawingml/2006/picture">
-                  <pic:nvPicPr>
-                    <pic:cNvPr id="0" name="Doctor_SelectPatient.png"/>
                     <pic:cNvPicPr/>
                   </pic:nvPicPr>
                   <pic:blipFill>
@@ -16003,72 +15955,36 @@
         <w:rPr>
           <w:szCs w:val="24"/>
         </w:rPr>
-        <w:t>The patient waiting the longest amount of time will be shown and selected automatically on the top of the list.</w:t>
-      </w:r>
-    </w:p>
-    <w:p>
-      <w:pPr>
-        <w:pStyle w:val="ListParagraph"/>
-        <w:numPr>
-          <w:ilvl w:val="0"/>
-          <w:numId w:val="10"/>
-        </w:numPr>
-        <w:rPr>
-          <w:szCs w:val="24"/>
-        </w:rPr>
-      </w:pPr>
-      <w:r>
-        <w:rPr>
-          <w:szCs w:val="24"/>
-        </w:rPr>
-        <w:t>Another patient may be highlighted for selection by clicking the row corresponding to their name.</w:t>
-      </w:r>
-    </w:p>
-    <w:p>
-      <w:pPr>
-        <w:rPr>
-          <w:szCs w:val="24"/>
-        </w:rPr>
-      </w:pPr>
-      <w:r>
-        <w:rPr>
-          <w:szCs w:val="24"/>
-        </w:rPr>
-        <w:t>Click “Select Patient” to select the highlighted patient, and begin using other system functions on them as the Current Patient.</w:t>
-      </w:r>
-    </w:p>
-    <w:p>
-      <w:r>
-        <w:br w:type="page"/>
-      </w:r>
-    </w:p>
-    <w:p>
-      <w:pPr>
-        <w:pStyle w:val="KHeading2"/>
-      </w:pPr>
-      <w:bookmarkStart w:id="58" w:name="_Toc275025936"/>
-      <w:bookmarkStart w:id="59" w:name="_Toc283492070"/>
-      <w:r>
+        <w:t xml:space="preserve">From the </w:t>
+      </w:r>
+      <w:r>
+        <w:rPr>
+          <w:szCs w:val="24"/>
+        </w:rPr>
+        <w:t>Physician</w:t>
+      </w:r>
+      <w:r>
+        <w:rPr>
+          <w:szCs w:val="24"/>
+        </w:rPr>
+        <w:t xml:space="preserve"> Home Page, click the “Select Patient” tab on the top of the screen.</w:t>
+      </w:r>
+    </w:p>
+    <w:p/>
+    <w:p>
+      <w:pPr>
+        <w:jc w:val="center"/>
+      </w:pPr>
+      <w:r>
+        <w:rPr>
+          <w:noProof/>
+        </w:rPr>
         <w:lastRenderedPageBreak/>
-        <w:t>View/Add Patient Records</w:t>
-      </w:r>
-      <w:bookmarkEnd w:id="58"/>
-      <w:bookmarkEnd w:id="59"/>
-    </w:p>
-    <w:p/>
-    <w:p>
-      <w:pPr>
-        <w:jc w:val="center"/>
-      </w:pPr>
-      <w:r>
-        <w:rPr>
-          <w:noProof/>
-        </w:rPr>
         <w:drawing>
           <wp:inline distT="0" distB="0" distL="0" distR="0">
             <wp:extent cx="4286250" cy="3810000"/>
-            <wp:effectExtent l="19050" t="0" r="0" b="0"/>
-            <wp:docPr id="25" name="Picture 24" descr="Doctor_PatientRecords.png"/>
+            <wp:effectExtent l="0" t="0" r="0" b="0"/>
+            <wp:docPr id="19" name="Picture 19"/>
             <wp:cNvGraphicFramePr>
               <a:graphicFrameLocks xmlns:a="http://schemas.openxmlformats.org/drawingml/2006/main" noChangeAspect="1"/>
             </wp:cNvGraphicFramePr>
@@ -16076,11 +15992,17 @@
               <a:graphicData uri="http://schemas.openxmlformats.org/drawingml/2006/picture">
                 <pic:pic xmlns:pic="http://schemas.openxmlformats.org/drawingml/2006/picture">
                   <pic:nvPicPr>
-                    <pic:cNvPr id="0" name="Doctor_PatientRecords.png"/>
+                    <pic:cNvPr id="0" name="Doctor_SelectPatient.png"/>
                     <pic:cNvPicPr/>
                   </pic:nvPicPr>
                   <pic:blipFill>
-                    <a:blip r:embed="rId62" cstate="print"/>
+                    <a:blip r:embed="rId62" cstate="print">
+                      <a:extLst>
+                        <a:ext uri="{28A0092B-C50C-407E-A947-70E740481C1C}">
+                          <a14:useLocalDpi xmlns:a14="http://schemas.microsoft.com/office/drawing/2010/main" val="0"/>
+                        </a:ext>
+                      </a:extLst>
+                    </a:blip>
                     <a:stretch>
                       <a:fillRect/>
                     </a:stretch>
@@ -16106,7 +16028,7 @@
         <w:pStyle w:val="ListParagraph"/>
         <w:numPr>
           <w:ilvl w:val="0"/>
-          <w:numId w:val="11"/>
+          <w:numId w:val="10"/>
         </w:numPr>
         <w:rPr>
           <w:szCs w:val="24"/>
@@ -16116,7 +16038,7 @@
         <w:rPr>
           <w:szCs w:val="24"/>
         </w:rPr>
-        <w:t>Click the “Patient Records” tab to reach the Patient Records screen.</w:t>
+        <w:t>The patient waiting the longest amount of time will be shown and selected automatically on the top of the list.</w:t>
       </w:r>
     </w:p>
     <w:p>
@@ -16124,7 +16046,7 @@
         <w:pStyle w:val="ListParagraph"/>
         <w:numPr>
           <w:ilvl w:val="0"/>
-          <w:numId w:val="11"/>
+          <w:numId w:val="10"/>
         </w:numPr>
         <w:rPr>
           <w:szCs w:val="24"/>
@@ -16134,61 +16056,20 @@
         <w:rPr>
           <w:szCs w:val="24"/>
         </w:rPr>
-        <w:t>Click the record to view from the list of dates.</w:t>
-      </w:r>
-    </w:p>
-    <w:p>
-      <w:pPr>
-        <w:pStyle w:val="ListParagraph"/>
-        <w:numPr>
-          <w:ilvl w:val="0"/>
-          <w:numId w:val="11"/>
-        </w:numPr>
-        <w:rPr>
-          <w:szCs w:val="24"/>
-        </w:rPr>
-      </w:pPr>
-      <w:r>
-        <w:rPr>
-          <w:szCs w:val="24"/>
-        </w:rPr>
-        <w:t>To add a new record, click “Add New Record”.</w:t>
-      </w:r>
-    </w:p>
-    <w:p>
-      <w:pPr>
-        <w:pStyle w:val="ListParagraph"/>
-        <w:numPr>
-          <w:ilvl w:val="0"/>
-          <w:numId w:val="11"/>
-        </w:numPr>
-        <w:rPr>
-          <w:szCs w:val="24"/>
-        </w:rPr>
-      </w:pPr>
-      <w:r>
-        <w:rPr>
-          <w:szCs w:val="24"/>
-        </w:rPr>
-        <w:t>Enter notes for each section of the patient record.</w:t>
-      </w:r>
-    </w:p>
-    <w:p>
-      <w:pPr>
-        <w:pStyle w:val="ListParagraph"/>
-        <w:numPr>
-          <w:ilvl w:val="0"/>
-          <w:numId w:val="11"/>
-        </w:numPr>
-        <w:rPr>
-          <w:szCs w:val="24"/>
-        </w:rPr>
-      </w:pPr>
-      <w:r>
-        <w:rPr>
-          <w:szCs w:val="24"/>
-        </w:rPr>
-        <w:t>Click “Save Record” to add a new record on today’s date for the patient.</w:t>
+        <w:t>Another patient may be highlighted for selection by clicking the row corresponding to their name.</w:t>
+      </w:r>
+    </w:p>
+    <w:p>
+      <w:pPr>
+        <w:rPr>
+          <w:szCs w:val="24"/>
+        </w:rPr>
+      </w:pPr>
+      <w:r>
+        <w:rPr>
+          <w:szCs w:val="24"/>
+        </w:rPr>
+        <w:t>Click “Select Patient” to select the highlighted patient, and begin using other system functions on them as the Current Patient.</w:t>
       </w:r>
     </w:p>
     <w:p>
@@ -16200,14 +16081,14 @@
       <w:pPr>
         <w:pStyle w:val="KHeading2"/>
       </w:pPr>
-      <w:bookmarkStart w:id="60" w:name="_Toc275025937"/>
-      <w:bookmarkStart w:id="61" w:name="_Toc283492071"/>
+      <w:bookmarkStart w:id="58" w:name="_Toc275025936"/>
+      <w:bookmarkStart w:id="59" w:name="_Toc283492070"/>
       <w:r>
         <w:lastRenderedPageBreak/>
-        <w:t>View/Make Diagnosis</w:t>
-      </w:r>
-      <w:bookmarkEnd w:id="60"/>
-      <w:bookmarkEnd w:id="61"/>
+        <w:t>View/Add Patient Records</w:t>
+      </w:r>
+      <w:bookmarkEnd w:id="58"/>
+      <w:bookmarkEnd w:id="59"/>
     </w:p>
     <w:p/>
     <w:p>
@@ -16222,7 +16103,7 @@
           <wp:inline distT="0" distB="0" distL="0" distR="0">
             <wp:extent cx="4286250" cy="3810000"/>
             <wp:effectExtent l="19050" t="0" r="0" b="0"/>
-            <wp:docPr id="26" name="Picture 25" descr="Doctor_Diagnosis.png"/>
+            <wp:docPr id="25" name="Picture 24" descr="Doctor_PatientRecords.png"/>
             <wp:cNvGraphicFramePr>
               <a:graphicFrameLocks xmlns:a="http://schemas.openxmlformats.org/drawingml/2006/main" noChangeAspect="1"/>
             </wp:cNvGraphicFramePr>
@@ -16230,7 +16111,7 @@
               <a:graphicData uri="http://schemas.openxmlformats.org/drawingml/2006/picture">
                 <pic:pic xmlns:pic="http://schemas.openxmlformats.org/drawingml/2006/picture">
                   <pic:nvPicPr>
-                    <pic:cNvPr id="0" name="Doctor_Diagnosis.png"/>
+                    <pic:cNvPr id="0" name="Doctor_PatientRecords.png"/>
                     <pic:cNvPicPr/>
                   </pic:nvPicPr>
                   <pic:blipFill>
@@ -16260,7 +16141,7 @@
         <w:pStyle w:val="ListParagraph"/>
         <w:numPr>
           <w:ilvl w:val="0"/>
-          <w:numId w:val="12"/>
+          <w:numId w:val="11"/>
         </w:numPr>
         <w:rPr>
           <w:szCs w:val="24"/>
@@ -16270,7 +16151,7 @@
         <w:rPr>
           <w:szCs w:val="24"/>
         </w:rPr>
-        <w:t>Click the “Diagnosis” tab to reach the Diagnosis screen.</w:t>
+        <w:t>Click the “Patient Records” tab to reach the Patient Records screen.</w:t>
       </w:r>
     </w:p>
     <w:p>
@@ -16278,7 +16159,7 @@
         <w:pStyle w:val="ListParagraph"/>
         <w:numPr>
           <w:ilvl w:val="0"/>
-          <w:numId w:val="12"/>
+          <w:numId w:val="11"/>
         </w:numPr>
         <w:rPr>
           <w:szCs w:val="24"/>
@@ -16288,7 +16169,7 @@
         <w:rPr>
           <w:szCs w:val="24"/>
         </w:rPr>
-        <w:t>Any previous diagnosis can be removed, or toggled between cured and not cured with the two lower buttons.</w:t>
+        <w:t>Click the record to view from the list of dates.</w:t>
       </w:r>
     </w:p>
     <w:p>
@@ -16296,7 +16177,7 @@
         <w:pStyle w:val="ListParagraph"/>
         <w:numPr>
           <w:ilvl w:val="0"/>
-          <w:numId w:val="12"/>
+          <w:numId w:val="11"/>
         </w:numPr>
         <w:rPr>
           <w:szCs w:val="24"/>
@@ -16306,7 +16187,7 @@
         <w:rPr>
           <w:szCs w:val="24"/>
         </w:rPr>
-        <w:t>To select a new diagnosis, choose a condition or disease from the list, or type the name of the condition or disease if it is not in the list.</w:t>
+        <w:t>To add a new record, click “Add New Record”.</w:t>
       </w:r>
     </w:p>
     <w:p>
@@ -16314,7 +16195,7 @@
         <w:pStyle w:val="ListParagraph"/>
         <w:numPr>
           <w:ilvl w:val="0"/>
-          <w:numId w:val="12"/>
+          <w:numId w:val="11"/>
         </w:numPr>
         <w:rPr>
           <w:szCs w:val="24"/>
@@ -16324,7 +16205,25 @@
         <w:rPr>
           <w:szCs w:val="24"/>
         </w:rPr>
-        <w:t>Click “Add” to add the selected diagnosis to the patient’s record.</w:t>
+        <w:t>Enter notes for each section of the patient record.</w:t>
+      </w:r>
+    </w:p>
+    <w:p>
+      <w:pPr>
+        <w:pStyle w:val="ListParagraph"/>
+        <w:numPr>
+          <w:ilvl w:val="0"/>
+          <w:numId w:val="11"/>
+        </w:numPr>
+        <w:rPr>
+          <w:szCs w:val="24"/>
+        </w:rPr>
+      </w:pPr>
+      <w:r>
+        <w:rPr>
+          <w:szCs w:val="24"/>
+        </w:rPr>
+        <w:t>Click “Save Record” to add a new record on today’s date for the patient.</w:t>
       </w:r>
     </w:p>
     <w:p>
@@ -16336,14 +16235,14 @@
       <w:pPr>
         <w:pStyle w:val="KHeading2"/>
       </w:pPr>
-      <w:bookmarkStart w:id="62" w:name="_Toc275025938"/>
-      <w:bookmarkStart w:id="63" w:name="_Toc283492072"/>
+      <w:bookmarkStart w:id="60" w:name="_Toc275025937"/>
+      <w:bookmarkStart w:id="61" w:name="_Toc283492071"/>
       <w:r>
         <w:lastRenderedPageBreak/>
-        <w:t>Prescribe Medicine</w:t>
-      </w:r>
-      <w:bookmarkEnd w:id="62"/>
-      <w:bookmarkEnd w:id="63"/>
+        <w:t>View/Make Diagnosis</w:t>
+      </w:r>
+      <w:bookmarkEnd w:id="60"/>
+      <w:bookmarkEnd w:id="61"/>
     </w:p>
     <w:p/>
     <w:p>
@@ -16358,7 +16257,7 @@
           <wp:inline distT="0" distB="0" distL="0" distR="0">
             <wp:extent cx="4286250" cy="3810000"/>
             <wp:effectExtent l="19050" t="0" r="0" b="0"/>
-            <wp:docPr id="27" name="Picture 26" descr="Doctor_Rx.png"/>
+            <wp:docPr id="26" name="Picture 25" descr="Doctor_Diagnosis.png"/>
             <wp:cNvGraphicFramePr>
               <a:graphicFrameLocks xmlns:a="http://schemas.openxmlformats.org/drawingml/2006/main" noChangeAspect="1"/>
             </wp:cNvGraphicFramePr>
@@ -16366,7 +16265,7 @@
               <a:graphicData uri="http://schemas.openxmlformats.org/drawingml/2006/picture">
                 <pic:pic xmlns:pic="http://schemas.openxmlformats.org/drawingml/2006/picture">
                   <pic:nvPicPr>
-                    <pic:cNvPr id="0" name="Doctor_Rx.png"/>
+                    <pic:cNvPr id="0" name="Doctor_Diagnosis.png"/>
                     <pic:cNvPicPr/>
                   </pic:nvPicPr>
                   <pic:blipFill>
@@ -16396,6 +16295,142 @@
         <w:pStyle w:val="ListParagraph"/>
         <w:numPr>
           <w:ilvl w:val="0"/>
+          <w:numId w:val="12"/>
+        </w:numPr>
+        <w:rPr>
+          <w:szCs w:val="24"/>
+        </w:rPr>
+      </w:pPr>
+      <w:r>
+        <w:rPr>
+          <w:szCs w:val="24"/>
+        </w:rPr>
+        <w:t>Click the “Diagnosis” tab to reach the Diagnosis screen.</w:t>
+      </w:r>
+    </w:p>
+    <w:p>
+      <w:pPr>
+        <w:pStyle w:val="ListParagraph"/>
+        <w:numPr>
+          <w:ilvl w:val="0"/>
+          <w:numId w:val="12"/>
+        </w:numPr>
+        <w:rPr>
+          <w:szCs w:val="24"/>
+        </w:rPr>
+      </w:pPr>
+      <w:r>
+        <w:rPr>
+          <w:szCs w:val="24"/>
+        </w:rPr>
+        <w:t>Any previous diagnosis can be removed, or toggled between cured and not cured with the two lower buttons.</w:t>
+      </w:r>
+    </w:p>
+    <w:p>
+      <w:pPr>
+        <w:pStyle w:val="ListParagraph"/>
+        <w:numPr>
+          <w:ilvl w:val="0"/>
+          <w:numId w:val="12"/>
+        </w:numPr>
+        <w:rPr>
+          <w:szCs w:val="24"/>
+        </w:rPr>
+      </w:pPr>
+      <w:r>
+        <w:rPr>
+          <w:szCs w:val="24"/>
+        </w:rPr>
+        <w:t>To select a new diagnosis, choose a condition or disease from the list, or type the name of the condition or disease if it is not in the list.</w:t>
+      </w:r>
+    </w:p>
+    <w:p>
+      <w:pPr>
+        <w:pStyle w:val="ListParagraph"/>
+        <w:numPr>
+          <w:ilvl w:val="0"/>
+          <w:numId w:val="12"/>
+        </w:numPr>
+        <w:rPr>
+          <w:szCs w:val="24"/>
+        </w:rPr>
+      </w:pPr>
+      <w:r>
+        <w:rPr>
+          <w:szCs w:val="24"/>
+        </w:rPr>
+        <w:t>Click “Add” to add the selected diagnosis to the patient’s record.</w:t>
+      </w:r>
+    </w:p>
+    <w:p>
+      <w:r>
+        <w:br w:type="page"/>
+      </w:r>
+    </w:p>
+    <w:p>
+      <w:pPr>
+        <w:pStyle w:val="KHeading2"/>
+      </w:pPr>
+      <w:bookmarkStart w:id="62" w:name="_Toc275025938"/>
+      <w:bookmarkStart w:id="63" w:name="_Toc283492072"/>
+      <w:r>
+        <w:lastRenderedPageBreak/>
+        <w:t>Prescribe Medicine</w:t>
+      </w:r>
+      <w:bookmarkEnd w:id="62"/>
+      <w:bookmarkEnd w:id="63"/>
+    </w:p>
+    <w:p/>
+    <w:p>
+      <w:pPr>
+        <w:jc w:val="center"/>
+      </w:pPr>
+      <w:r>
+        <w:rPr>
+          <w:noProof/>
+        </w:rPr>
+        <w:drawing>
+          <wp:inline distT="0" distB="0" distL="0" distR="0">
+            <wp:extent cx="4286250" cy="3810000"/>
+            <wp:effectExtent l="19050" t="0" r="0" b="0"/>
+            <wp:docPr id="27" name="Picture 26" descr="Doctor_Rx.png"/>
+            <wp:cNvGraphicFramePr>
+              <a:graphicFrameLocks xmlns:a="http://schemas.openxmlformats.org/drawingml/2006/main" noChangeAspect="1"/>
+            </wp:cNvGraphicFramePr>
+            <a:graphic xmlns:a="http://schemas.openxmlformats.org/drawingml/2006/main">
+              <a:graphicData uri="http://schemas.openxmlformats.org/drawingml/2006/picture">
+                <pic:pic xmlns:pic="http://schemas.openxmlformats.org/drawingml/2006/picture">
+                  <pic:nvPicPr>
+                    <pic:cNvPr id="0" name="Doctor_Rx.png"/>
+                    <pic:cNvPicPr/>
+                  </pic:nvPicPr>
+                  <pic:blipFill>
+                    <a:blip r:embed="rId65" cstate="print"/>
+                    <a:stretch>
+                      <a:fillRect/>
+                    </a:stretch>
+                  </pic:blipFill>
+                  <pic:spPr>
+                    <a:xfrm>
+                      <a:off x="0" y="0"/>
+                      <a:ext cx="4286250" cy="3810000"/>
+                    </a:xfrm>
+                    <a:prstGeom prst="rect">
+                      <a:avLst/>
+                    </a:prstGeom>
+                  </pic:spPr>
+                </pic:pic>
+              </a:graphicData>
+            </a:graphic>
+          </wp:inline>
+        </w:drawing>
+      </w:r>
+    </w:p>
+    <w:p>
+      <w:pPr>
+        <w:pStyle w:val="ListParagraph"/>
+        <w:numPr>
+          <w:ilvl w:val="0"/>
           <w:numId w:val="13"/>
         </w:numPr>
         <w:rPr>
@@ -18797,8 +18832,8 @@
       </w:pPr>
     </w:p>
     <w:sectPr>
-      <w:footerReference w:type="default" r:id="rId65"/>
-      <w:footerReference w:type="first" r:id="rId66"/>
+      <w:footerReference w:type="default" r:id="rId66"/>
+      <w:footerReference w:type="first" r:id="rId67"/>
       <w:pgSz w:w="12240" w:h="15840" w:code="1"/>
       <w:pgMar w:top="1440" w:right="1440" w:bottom="1440" w:left="1440" w:header="720" w:footer="720" w:gutter="0"/>
       <w:pgNumType w:start="0"/>
@@ -18885,7 +18920,7 @@
             <w:noProof/>
             <w:szCs w:val="24"/>
           </w:rPr>
-          <w:t>39</w:t>
+          <w:t>6</w:t>
         </w:r>
         <w:r>
           <w:rPr>
@@ -23655,7 +23690,7 @@
 </file>
 
 <file path=customXml/itemProps1.xml><?xml version="1.0" encoding="utf-8"?>
-<ds:datastoreItem xmlns:ds="http://schemas.openxmlformats.org/officeDocument/2006/customXml" ds:itemID="{09724CE0-FB60-4EB4-A003-1F702219B759}">
+<ds:datastoreItem xmlns:ds="http://schemas.openxmlformats.org/officeDocument/2006/customXml" ds:itemID="{5EDE3362-29E9-4D72-9566-0B303F47763A}">
   <ds:schemaRefs>
     <ds:schemaRef ds:uri="http://schemas.openxmlformats.org/officeDocument/2006/bibliography"/>
   </ds:schemaRefs>

</xml_diff>